<commit_message>
written formultaion of the problem
</commit_message>
<xml_diff>
--- a/Документация/Документация.docx
+++ b/Документация/Документация.docx
@@ -176,38 +176,200 @@
     <w:p>
       <w:pPr>
         <w:rPr>
+          <w:lang w:val="ru-RU"/>
+        </w:rPr>
+      </w:pPr>
+      <w:r>
+        <w:rPr>
+          <w:lang w:val="ru-RU"/>
+        </w:rPr>
+        <w:t>На сегодняшний день</w:t>
+      </w:r>
+      <w:r>
+        <w:rPr>
+          <w:lang w:val="ru-RU"/>
+        </w:rPr>
+        <w:t xml:space="preserve">, </w:t>
+      </w:r>
+      <w:r>
+        <w:rPr>
+          <w:lang w:val="ru-RU"/>
+        </w:rPr>
+        <w:t xml:space="preserve">телефон можно назвать полноценным </w:t>
+      </w:r>
+      <w:r>
+        <w:rPr>
+          <w:lang w:val="ru-RU"/>
+        </w:rPr>
+        <w:t xml:space="preserve">карманным </w:t>
+      </w:r>
+      <w:r>
+        <w:rPr>
+          <w:lang w:val="ru-RU"/>
+        </w:rPr>
+        <w:t>компьютером</w:t>
+      </w:r>
+      <w:r>
+        <w:rPr>
+          <w:lang w:val="ru-RU"/>
+        </w:rPr>
+        <w:t xml:space="preserve">. </w:t>
+      </w:r>
+      <w:r>
+        <w:rPr>
+          <w:lang w:val="ru-RU"/>
+        </w:rPr>
+        <w:t>В 202</w:t>
+      </w:r>
+      <w:r>
+        <w:rPr>
+          <w:lang w:val="ru-RU"/>
+        </w:rPr>
+        <w:t>0 году</w:t>
+      </w:r>
+      <w:r>
+        <w:rPr>
+          <w:lang w:val="ru-RU"/>
+        </w:rPr>
+        <w:t xml:space="preserve">, </w:t>
+      </w:r>
+      <w:r>
+        <w:rPr>
           <w:lang w:val="en-US"/>
         </w:rPr>
-      </w:pPr>
-      <w:r>
-        <w:rPr>
-          <w:lang w:val="ru-RU"/>
-        </w:rPr>
-        <w:t>На сегодняшний день</w:t>
-      </w:r>
-      <w:r>
-        <w:rPr>
-          <w:lang w:val="ru-RU"/>
-        </w:rPr>
-        <w:t xml:space="preserve">, </w:t>
-      </w:r>
-      <w:r>
-        <w:rPr>
-          <w:lang w:val="ru-RU"/>
-        </w:rPr>
-        <w:t xml:space="preserve">телефон можно назвать полноценным </w:t>
-      </w:r>
-      <w:r>
-        <w:rPr>
-          <w:lang w:val="ru-RU"/>
-        </w:rPr>
-        <w:t xml:space="preserve">карманным </w:t>
-      </w:r>
-      <w:r>
-        <w:rPr>
-          <w:lang w:val="ru-RU"/>
-        </w:rPr>
-        <w:t>компьютером</w:t>
+        <w:t>Apple</w:t>
+      </w:r>
+      <w:r>
+        <w:rPr>
+          <w:lang w:val="ru-RU"/>
+        </w:rPr>
+        <w:t xml:space="preserve"> </w:t>
+      </w:r>
+      <w:r>
+        <w:rPr>
+          <w:lang w:val="ru-RU"/>
+        </w:rPr>
+        <w:t xml:space="preserve">представила собственный процессор </w:t>
+      </w:r>
+      <w:r>
+        <w:rPr>
+          <w:lang w:val="en-US"/>
+        </w:rPr>
+        <w:t>Apple</w:t>
+      </w:r>
+      <w:r>
+        <w:rPr>
+          <w:lang w:val="ru-RU"/>
+        </w:rPr>
+        <w:t xml:space="preserve"> </w:t>
+      </w:r>
+      <w:r>
+        <w:rPr>
+          <w:lang w:val="en-US"/>
+        </w:rPr>
+        <w:t>M</w:t>
+      </w:r>
+      <w:r>
+        <w:rPr>
+          <w:lang w:val="ru-RU"/>
+        </w:rPr>
+        <w:t xml:space="preserve">1 </w:t>
+      </w:r>
+      <w:r>
+        <w:rPr>
+          <w:lang w:val="ru-RU"/>
+        </w:rPr>
+        <w:t xml:space="preserve">на архитектуре </w:t>
+      </w:r>
+      <w:r>
+        <w:rPr>
+          <w:lang w:val="en-US"/>
+        </w:rPr>
+        <w:t>Apple</w:t>
+      </w:r>
+      <w:r>
+        <w:rPr>
+          <w:lang w:val="ru-RU"/>
+        </w:rPr>
+        <w:t xml:space="preserve"> </w:t>
+      </w:r>
+      <w:r>
+        <w:rPr>
+          <w:lang w:val="en-US"/>
+        </w:rPr>
+        <w:t>Silicon</w:t>
+      </w:r>
+      <w:r>
+        <w:rPr>
+          <w:lang w:val="ru-RU"/>
+        </w:rPr>
+        <w:t xml:space="preserve"> </w:t>
+      </w:r>
+      <w:r>
+        <w:rPr>
+          <w:lang w:val="ru-RU"/>
+        </w:rPr>
+        <w:t xml:space="preserve">с основой </w:t>
+      </w:r>
+      <w:r>
+        <w:rPr>
+          <w:lang w:val="en-US"/>
+        </w:rPr>
+        <w:t>ARM</w:t>
+      </w:r>
+      <w:r>
+        <w:rPr>
+          <w:lang w:val="ru-RU"/>
+        </w:rPr>
+        <w:t xml:space="preserve">64 </w:t>
+      </w:r>
+      <w:r>
+        <w:rPr>
+          <w:lang w:val="ru-RU"/>
+        </w:rPr>
+        <w:t xml:space="preserve">для компьютеров </w:t>
+      </w:r>
+      <w:r>
+        <w:rPr>
+          <w:lang w:val="en-US"/>
+        </w:rPr>
+        <w:t>Mac</w:t>
+      </w:r>
+      <w:r>
+        <w:rPr>
+          <w:lang w:val="ru-RU"/>
+        </w:rPr>
+        <w:t xml:space="preserve">, </w:t>
+      </w:r>
+      <w:r>
+        <w:rPr>
+          <w:lang w:val="ru-RU"/>
+        </w:rPr>
+        <w:t>что</w:t>
+      </w:r>
+      <w:r>
+        <w:rPr>
+          <w:lang w:val="ru-RU"/>
+        </w:rPr>
+        <w:t xml:space="preserve">, </w:t>
+      </w:r>
+      <w:r>
+        <w:rPr>
+          <w:lang w:val="ru-RU"/>
+        </w:rPr>
+        <w:t>в будущем</w:t>
+      </w:r>
+      <w:r>
+        <w:rPr>
+          <w:lang w:val="ru-RU"/>
+        </w:rPr>
+        <w:t xml:space="preserve">, </w:t>
+      </w:r>
+      <w:r>
+        <w:rPr>
+          <w:lang w:val="ru-RU"/>
+        </w:rPr>
+        <w:t>должно оказать влияние на разработку ПО</w:t>
       </w:r>
       <w:r>
         <w:rPr>
@@ -219,24 +381,86 @@
         <w:rPr>
           <w:lang w:val="ru-RU"/>
         </w:rPr>
-        <w:t>В 202</w:t>
-      </w:r>
-      <w:r>
-        <w:rPr>
-          <w:lang w:val="ru-RU"/>
-        </w:rPr>
-        <w:t>0 году</w:t>
-      </w:r>
-      <w:r>
-        <w:rPr>
-          <w:lang w:val="ru-RU"/>
-        </w:rPr>
-        <w:t xml:space="preserve">, </w:t>
+        <w:t xml:space="preserve">Все </w:t>
+      </w:r>
+      <w:r>
+        <w:rPr>
+          <w:lang w:val="ru-RU"/>
+        </w:rPr>
+        <w:t>производители мобильных процессоров на сегодняшний день</w:t>
+      </w:r>
+      <w:r>
+        <w:rPr>
+          <w:lang w:val="ru-RU"/>
+        </w:rPr>
+        <w:t xml:space="preserve">: </w:t>
       </w:r>
       <w:r>
         <w:rPr>
           <w:lang w:val="en-US"/>
         </w:rPr>
+        <w:t>Qualcomm</w:t>
+      </w:r>
+      <w:r>
+        <w:rPr>
+          <w:lang w:val="ru-RU"/>
+        </w:rPr>
+        <w:t xml:space="preserve"> </w:t>
+      </w:r>
+      <w:r>
+        <w:rPr>
+          <w:lang w:val="en-US"/>
+        </w:rPr>
+        <w:t>Snapdragon</w:t>
+      </w:r>
+      <w:r>
+        <w:rPr>
+          <w:lang w:val="ru-RU"/>
+        </w:rPr>
+        <w:t xml:space="preserve">, </w:t>
+      </w:r>
+      <w:r>
+        <w:rPr>
+          <w:lang w:val="en-US"/>
+        </w:rPr>
+        <w:t>Samsung</w:t>
+      </w:r>
+      <w:r>
+        <w:rPr>
+          <w:lang w:val="ru-RU"/>
+        </w:rPr>
+        <w:t xml:space="preserve"> </w:t>
+      </w:r>
+      <w:proofErr w:type="spellStart"/>
+      <w:r>
+        <w:rPr>
+          <w:lang w:val="en-US"/>
+        </w:rPr>
+        <w:t>Exynos</w:t>
+      </w:r>
+      <w:proofErr w:type="spellEnd"/>
+      <w:r>
+        <w:rPr>
+          <w:lang w:val="ru-RU"/>
+        </w:rPr>
+        <w:t xml:space="preserve">, </w:t>
+      </w:r>
+      <w:r>
+        <w:rPr>
+          <w:lang w:val="en-US"/>
+        </w:rPr>
+        <w:t>MediaTek</w:t>
+      </w:r>
+      <w:r>
+        <w:rPr>
+          <w:lang w:val="ru-RU"/>
+        </w:rPr>
+        <w:t xml:space="preserve">, </w:t>
+      </w:r>
+      <w:r>
+        <w:rPr>
+          <w:lang w:val="en-US"/>
+        </w:rPr>
         <w:t>Apple</w:t>
       </w:r>
       <w:r>
@@ -247,15 +471,9 @@
       </w:r>
       <w:r>
         <w:rPr>
-          <w:lang w:val="ru-RU"/>
-        </w:rPr>
-        <w:t xml:space="preserve">представила собственный процессор </w:t>
-      </w:r>
-      <w:r>
-        <w:rPr>
           <w:lang w:val="en-US"/>
         </w:rPr>
-        <w:t>Apple</w:t>
+        <w:t>A</w:t>
       </w:r>
       <w:r>
         <w:rPr>
@@ -267,6 +485,54 @@
         <w:rPr>
           <w:lang w:val="en-US"/>
         </w:rPr>
+        <w:t>series</w:t>
+      </w:r>
+      <w:r>
+        <w:rPr>
+          <w:lang w:val="ru-RU"/>
+        </w:rPr>
+        <w:t xml:space="preserve"> </w:t>
+      </w:r>
+      <w:r>
+        <w:rPr>
+          <w:lang w:val="ru-RU"/>
+        </w:rPr>
+        <w:t xml:space="preserve">используют </w:t>
+      </w:r>
+      <w:r>
+        <w:rPr>
+          <w:lang w:val="en-US"/>
+        </w:rPr>
+        <w:t>ARM</w:t>
+      </w:r>
+      <w:r>
+        <w:rPr>
+          <w:lang w:val="ru-RU"/>
+        </w:rPr>
+        <w:t>-</w:t>
+      </w:r>
+      <w:r>
+        <w:rPr>
+          <w:lang w:val="ru-RU"/>
+        </w:rPr>
+        <w:t>архитектуру</w:t>
+      </w:r>
+      <w:r>
+        <w:rPr>
+          <w:lang w:val="ru-RU"/>
+        </w:rPr>
+        <w:t xml:space="preserve">. </w:t>
+      </w:r>
+      <w:r>
+        <w:rPr>
+          <w:lang w:val="ru-RU"/>
+        </w:rPr>
+        <w:t xml:space="preserve">Благодаря выходу компьютеров с </w:t>
+      </w:r>
+      <w:r>
+        <w:rPr>
+          <w:lang w:val="en-US"/>
+        </w:rPr>
         <w:t>M</w:t>
       </w:r>
       <w:r>
@@ -279,13 +545,13 @@
         <w:rPr>
           <w:lang w:val="ru-RU"/>
         </w:rPr>
-        <w:t xml:space="preserve">на архитектуре </w:t>
+        <w:t xml:space="preserve">на </w:t>
       </w:r>
       <w:r>
         <w:rPr>
           <w:lang w:val="en-US"/>
         </w:rPr>
-        <w:t>Apple</w:t>
+        <w:t>ARM</w:t>
       </w:r>
       <w:r>
         <w:rPr>
@@ -295,9 +561,69 @@
       </w:r>
       <w:r>
         <w:rPr>
+          <w:lang w:val="ru-RU"/>
+        </w:rPr>
+        <w:t>архитектуре</w:t>
+      </w:r>
+      <w:r>
+        <w:rPr>
+          <w:lang w:val="ru-RU"/>
+        </w:rPr>
+        <w:t>,</w:t>
+      </w:r>
+      <w:r>
+        <w:rPr>
+          <w:lang w:val="ru-RU"/>
+        </w:rPr>
+        <w:t xml:space="preserve"> появляется возможность одновременной разработки приложений</w:t>
+      </w:r>
+      <w:r>
+        <w:rPr>
+          <w:lang w:val="ru-RU"/>
+        </w:rPr>
+        <w:t xml:space="preserve">, </w:t>
+      </w:r>
+      <w:r>
+        <w:rPr>
+          <w:lang w:val="ru-RU"/>
+        </w:rPr>
+        <w:t xml:space="preserve">предназначенных как на </w:t>
+      </w:r>
+      <w:r>
+        <w:rPr>
           <w:lang w:val="en-US"/>
         </w:rPr>
-        <w:t>Silicon</w:t>
+        <w:t>iOS</w:t>
+      </w:r>
+      <w:r>
+        <w:rPr>
+          <w:lang w:val="ru-RU"/>
+        </w:rPr>
+        <w:t>, т</w:t>
+      </w:r>
+      <w:r>
+        <w:rPr>
+          <w:lang w:val="ru-RU"/>
+        </w:rPr>
+        <w:t xml:space="preserve">ак и на </w:t>
+      </w:r>
+      <w:r>
+        <w:rPr>
+          <w:lang w:val="en-US"/>
+        </w:rPr>
+        <w:t>macOS</w:t>
+      </w:r>
+      <w:r>
+        <w:rPr>
+          <w:lang w:val="ru-RU"/>
+        </w:rPr>
+        <w:t xml:space="preserve">, </w:t>
+      </w:r>
+      <w:r>
+        <w:rPr>
+          <w:lang w:val="ru-RU"/>
+        </w:rPr>
+        <w:t>что позволяет пользоваться одними и теми же приложениями</w:t>
       </w:r>
       <w:r>
         <w:rPr>
@@ -309,97 +635,175 @@
         <w:rPr>
           <w:lang w:val="ru-RU"/>
         </w:rPr>
-        <w:t xml:space="preserve">с основой </w:t>
+        <w:t>на компьютере</w:t>
+      </w:r>
+      <w:r>
+        <w:rPr>
+          <w:lang w:val="ru-RU"/>
+        </w:rPr>
+        <w:t xml:space="preserve">, </w:t>
+      </w:r>
+      <w:r>
+        <w:rPr>
+          <w:lang w:val="ru-RU"/>
+        </w:rPr>
+        <w:t>планшете</w:t>
+      </w:r>
+      <w:r>
+        <w:rPr>
+          <w:lang w:val="ru-RU"/>
+        </w:rPr>
+        <w:t xml:space="preserve">, </w:t>
+      </w:r>
+      <w:r>
+        <w:rPr>
+          <w:lang w:val="ru-RU"/>
+        </w:rPr>
+        <w:t>телефоне</w:t>
+      </w:r>
+      <w:r>
+        <w:rPr>
+          <w:lang w:val="ru-RU"/>
+        </w:rPr>
+        <w:t xml:space="preserve">. </w:t>
+      </w:r>
+      <w:r>
+        <w:rPr>
+          <w:lang w:val="ru-RU"/>
+        </w:rPr>
+        <w:t>Этот факт</w:t>
+      </w:r>
+      <w:r>
+        <w:rPr>
+          <w:lang w:val="ru-RU"/>
+        </w:rPr>
+        <w:t xml:space="preserve">, </w:t>
+      </w:r>
+      <w:r>
+        <w:rPr>
+          <w:lang w:val="ru-RU"/>
+        </w:rPr>
+        <w:t xml:space="preserve">может </w:t>
+      </w:r>
+      <w:r>
+        <w:rPr>
+          <w:lang w:val="ru-RU"/>
+        </w:rPr>
+        <w:t>мотивировать</w:t>
+      </w:r>
+      <w:r>
+        <w:rPr>
+          <w:lang w:val="ru-RU"/>
+        </w:rPr>
+        <w:t xml:space="preserve"> други</w:t>
+      </w:r>
+      <w:r>
+        <w:rPr>
+          <w:lang w:val="ru-RU"/>
+        </w:rPr>
+        <w:t>х</w:t>
+      </w:r>
+      <w:r>
+        <w:rPr>
+          <w:lang w:val="ru-RU"/>
+        </w:rPr>
+        <w:t xml:space="preserve"> производител</w:t>
+      </w:r>
+      <w:r>
+        <w:rPr>
+          <w:lang w:val="ru-RU"/>
+        </w:rPr>
+        <w:t xml:space="preserve">ей </w:t>
+      </w:r>
+      <w:r>
+        <w:rPr>
+          <w:lang w:val="ru-RU"/>
+        </w:rPr>
+        <w:t>компьютерного оборудования</w:t>
+      </w:r>
+      <w:r>
+        <w:rPr>
+          <w:lang w:val="ru-RU"/>
+        </w:rPr>
+        <w:t xml:space="preserve"> вести собственные разработки</w:t>
+      </w:r>
+      <w:r>
+        <w:rPr>
+          <w:lang w:val="ru-RU"/>
+        </w:rPr>
+        <w:t xml:space="preserve">, </w:t>
+      </w:r>
+      <w:r>
+        <w:rPr>
+          <w:lang w:val="ru-RU"/>
+        </w:rPr>
+        <w:t xml:space="preserve">направленные на постепенный отказ от </w:t>
       </w:r>
       <w:r>
         <w:rPr>
           <w:lang w:val="en-US"/>
         </w:rPr>
+        <w:t>intel</w:t>
+      </w:r>
+      <w:r>
+        <w:rPr>
+          <w:lang w:val="ru-RU"/>
+        </w:rPr>
+        <w:t xml:space="preserve"> </w:t>
+      </w:r>
+      <w:r>
+        <w:rPr>
+          <w:lang w:val="en-US"/>
+        </w:rPr>
+        <w:t>x</w:t>
+      </w:r>
+      <w:r>
+        <w:rPr>
+          <w:lang w:val="ru-RU"/>
+        </w:rPr>
+        <w:t xml:space="preserve">86-64 </w:t>
+      </w:r>
+      <w:r>
+        <w:rPr>
+          <w:lang w:val="ru-RU"/>
+        </w:rPr>
+        <w:t xml:space="preserve">в пользу </w:t>
+      </w:r>
+      <w:r>
+        <w:rPr>
+          <w:lang w:val="en-US"/>
+        </w:rPr>
         <w:t>ARM</w:t>
       </w:r>
       <w:r>
         <w:rPr>
           <w:lang w:val="ru-RU"/>
         </w:rPr>
-        <w:t xml:space="preserve">64 </w:t>
-      </w:r>
-      <w:r>
-        <w:rPr>
-          <w:lang w:val="ru-RU"/>
-        </w:rPr>
-        <w:t xml:space="preserve">для компьютеров </w:t>
+        <w:t xml:space="preserve">. </w:t>
+      </w:r>
+      <w:r>
+        <w:rPr>
+          <w:lang w:val="ru-RU"/>
+        </w:rPr>
+        <w:t>Поэтому</w:t>
+      </w:r>
+      <w:r>
+        <w:rPr>
+          <w:lang w:val="ru-RU"/>
+        </w:rPr>
+        <w:t xml:space="preserve">, </w:t>
+      </w:r>
+      <w:r>
+        <w:rPr>
+          <w:lang w:val="ru-RU"/>
+        </w:rPr>
+        <w:t xml:space="preserve">индустрия мобильный приложений </w:t>
       </w:r>
       <w:r>
         <w:rPr>
           <w:lang w:val="en-US"/>
         </w:rPr>
-        <w:t>Mac</w:t>
-      </w:r>
-      <w:r>
-        <w:rPr>
-          <w:lang w:val="ru-RU"/>
-        </w:rPr>
-        <w:t xml:space="preserve">, </w:t>
-      </w:r>
-      <w:r>
-        <w:rPr>
-          <w:lang w:val="ru-RU"/>
-        </w:rPr>
-        <w:t>что</w:t>
-      </w:r>
-      <w:r>
-        <w:rPr>
-          <w:lang w:val="ru-RU"/>
-        </w:rPr>
-        <w:t xml:space="preserve">, </w:t>
-      </w:r>
-      <w:r>
-        <w:rPr>
-          <w:lang w:val="ru-RU"/>
-        </w:rPr>
-        <w:t>в будущем</w:t>
-      </w:r>
-      <w:r>
-        <w:rPr>
-          <w:lang w:val="ru-RU"/>
-        </w:rPr>
-        <w:t xml:space="preserve">, </w:t>
-      </w:r>
-      <w:r>
-        <w:rPr>
-          <w:lang w:val="ru-RU"/>
-        </w:rPr>
-        <w:t>должно оказать влияние на разработку ПО</w:t>
-      </w:r>
-      <w:r>
-        <w:rPr>
-          <w:lang w:val="ru-RU"/>
-        </w:rPr>
-        <w:t xml:space="preserve">. </w:t>
-      </w:r>
-      <w:r>
-        <w:rPr>
-          <w:lang w:val="ru-RU"/>
-        </w:rPr>
-        <w:t xml:space="preserve">Все </w:t>
-      </w:r>
-      <w:r>
-        <w:rPr>
-          <w:lang w:val="ru-RU"/>
-        </w:rPr>
-        <w:t>производители мобильных процессоров на сегодняшний день</w:t>
-      </w:r>
-      <w:r>
-        <w:rPr>
-          <w:lang w:val="ru-RU"/>
-        </w:rPr>
-        <w:t xml:space="preserve">: </w:t>
-      </w:r>
-      <w:r>
-        <w:rPr>
-          <w:lang w:val="en-US"/>
-        </w:rPr>
-        <w:t>Qualcomm</w:t>
+        <w:t>c</w:t>
       </w:r>
       <w:r>
         <w:rPr>
@@ -409,404 +813,6 @@
       </w:r>
       <w:r>
         <w:rPr>
-          <w:lang w:val="en-US"/>
-        </w:rPr>
-        <w:t>Snapdragon</w:t>
-      </w:r>
-      <w:r>
-        <w:rPr>
-          <w:lang w:val="ru-RU"/>
-        </w:rPr>
-        <w:t xml:space="preserve">, </w:t>
-      </w:r>
-      <w:r>
-        <w:rPr>
-          <w:lang w:val="en-US"/>
-        </w:rPr>
-        <w:t>Samsung</w:t>
-      </w:r>
-      <w:r>
-        <w:rPr>
-          <w:lang w:val="ru-RU"/>
-        </w:rPr>
-        <w:t xml:space="preserve"> </w:t>
-      </w:r>
-      <w:proofErr w:type="spellStart"/>
-      <w:r>
-        <w:rPr>
-          <w:lang w:val="en-US"/>
-        </w:rPr>
-        <w:t>Exynos</w:t>
-      </w:r>
-      <w:proofErr w:type="spellEnd"/>
-      <w:r>
-        <w:rPr>
-          <w:lang w:val="ru-RU"/>
-        </w:rPr>
-        <w:t xml:space="preserve">, </w:t>
-      </w:r>
-      <w:r>
-        <w:rPr>
-          <w:lang w:val="en-US"/>
-        </w:rPr>
-        <w:t>MediaTek</w:t>
-      </w:r>
-      <w:r>
-        <w:rPr>
-          <w:lang w:val="ru-RU"/>
-        </w:rPr>
-        <w:t xml:space="preserve">, </w:t>
-      </w:r>
-      <w:r>
-        <w:rPr>
-          <w:lang w:val="en-US"/>
-        </w:rPr>
-        <w:t>Apple</w:t>
-      </w:r>
-      <w:r>
-        <w:rPr>
-          <w:lang w:val="ru-RU"/>
-        </w:rPr>
-        <w:t xml:space="preserve"> </w:t>
-      </w:r>
-      <w:r>
-        <w:rPr>
-          <w:lang w:val="en-US"/>
-        </w:rPr>
-        <w:t>A</w:t>
-      </w:r>
-      <w:r>
-        <w:rPr>
-          <w:lang w:val="ru-RU"/>
-        </w:rPr>
-        <w:t xml:space="preserve"> </w:t>
-      </w:r>
-      <w:r>
-        <w:rPr>
-          <w:lang w:val="en-US"/>
-        </w:rPr>
-        <w:t>series</w:t>
-      </w:r>
-      <w:r>
-        <w:rPr>
-          <w:lang w:val="ru-RU"/>
-        </w:rPr>
-        <w:t xml:space="preserve"> </w:t>
-      </w:r>
-      <w:r>
-        <w:rPr>
-          <w:lang w:val="ru-RU"/>
-        </w:rPr>
-        <w:t xml:space="preserve">используют </w:t>
-      </w:r>
-      <w:r>
-        <w:rPr>
-          <w:lang w:val="en-US"/>
-        </w:rPr>
-        <w:t>ARM</w:t>
-      </w:r>
-      <w:r>
-        <w:rPr>
-          <w:lang w:val="ru-RU"/>
-        </w:rPr>
-        <w:t>-</w:t>
-      </w:r>
-      <w:r>
-        <w:rPr>
-          <w:lang w:val="ru-RU"/>
-        </w:rPr>
-        <w:t>архитектуру</w:t>
-      </w:r>
-      <w:r>
-        <w:rPr>
-          <w:lang w:val="ru-RU"/>
-        </w:rPr>
-        <w:t xml:space="preserve">. </w:t>
-      </w:r>
-      <w:r>
-        <w:rPr>
-          <w:lang w:val="ru-RU"/>
-        </w:rPr>
-        <w:t xml:space="preserve">Благодаря выходу компьютеров с </w:t>
-      </w:r>
-      <w:r>
-        <w:rPr>
-          <w:lang w:val="en-US"/>
-        </w:rPr>
-        <w:t>M</w:t>
-      </w:r>
-      <w:r>
-        <w:rPr>
-          <w:lang w:val="ru-RU"/>
-        </w:rPr>
-        <w:t xml:space="preserve">1 </w:t>
-      </w:r>
-      <w:r>
-        <w:rPr>
-          <w:lang w:val="ru-RU"/>
-        </w:rPr>
-        <w:t xml:space="preserve">на </w:t>
-      </w:r>
-      <w:r>
-        <w:rPr>
-          <w:lang w:val="en-US"/>
-        </w:rPr>
-        <w:t>ARM</w:t>
-      </w:r>
-      <w:r>
-        <w:rPr>
-          <w:lang w:val="ru-RU"/>
-        </w:rPr>
-        <w:t xml:space="preserve"> </w:t>
-      </w:r>
-      <w:r>
-        <w:rPr>
-          <w:lang w:val="ru-RU"/>
-        </w:rPr>
-        <w:t>архитектуре</w:t>
-      </w:r>
-      <w:r>
-        <w:rPr>
-          <w:lang w:val="ru-RU"/>
-        </w:rPr>
-        <w:t>,</w:t>
-      </w:r>
-      <w:r>
-        <w:rPr>
-          <w:lang w:val="ru-RU"/>
-        </w:rPr>
-        <w:t xml:space="preserve"> появляется возможность одновременной разработки приложений</w:t>
-      </w:r>
-      <w:r>
-        <w:rPr>
-          <w:lang w:val="ru-RU"/>
-        </w:rPr>
-        <w:t xml:space="preserve">, </w:t>
-      </w:r>
-      <w:r>
-        <w:rPr>
-          <w:lang w:val="ru-RU"/>
-        </w:rPr>
-        <w:t xml:space="preserve">предназначенных как на </w:t>
-      </w:r>
-      <w:r>
-        <w:rPr>
-          <w:lang w:val="en-US"/>
-        </w:rPr>
-        <w:t>iOS</w:t>
-      </w:r>
-      <w:r>
-        <w:rPr>
-          <w:lang w:val="ru-RU"/>
-        </w:rPr>
-        <w:t>, т</w:t>
-      </w:r>
-      <w:r>
-        <w:rPr>
-          <w:lang w:val="ru-RU"/>
-        </w:rPr>
-        <w:t xml:space="preserve">ак и на </w:t>
-      </w:r>
-      <w:r>
-        <w:rPr>
-          <w:lang w:val="en-US"/>
-        </w:rPr>
-        <w:t>macOS</w:t>
-      </w:r>
-      <w:r>
-        <w:rPr>
-          <w:lang w:val="ru-RU"/>
-        </w:rPr>
-        <w:t xml:space="preserve">, </w:t>
-      </w:r>
-      <w:r>
-        <w:rPr>
-          <w:lang w:val="ru-RU"/>
-        </w:rPr>
-        <w:t>что позволяет пользоваться одними и теми же приложениями</w:t>
-      </w:r>
-      <w:r>
-        <w:rPr>
-          <w:lang w:val="ru-RU"/>
-        </w:rPr>
-        <w:t xml:space="preserve"> </w:t>
-      </w:r>
-      <w:r>
-        <w:rPr>
-          <w:lang w:val="ru-RU"/>
-        </w:rPr>
-        <w:t>на компьютере</w:t>
-      </w:r>
-      <w:r>
-        <w:rPr>
-          <w:lang w:val="ru-RU"/>
-        </w:rPr>
-        <w:t xml:space="preserve">, </w:t>
-      </w:r>
-      <w:r>
-        <w:rPr>
-          <w:lang w:val="ru-RU"/>
-        </w:rPr>
-        <w:t>планшете</w:t>
-      </w:r>
-      <w:r>
-        <w:rPr>
-          <w:lang w:val="ru-RU"/>
-        </w:rPr>
-        <w:t xml:space="preserve">, </w:t>
-      </w:r>
-      <w:r>
-        <w:rPr>
-          <w:lang w:val="ru-RU"/>
-        </w:rPr>
-        <w:t>телефоне</w:t>
-      </w:r>
-      <w:r>
-        <w:rPr>
-          <w:lang w:val="ru-RU"/>
-        </w:rPr>
-        <w:t xml:space="preserve">. </w:t>
-      </w:r>
-      <w:r>
-        <w:rPr>
-          <w:lang w:val="ru-RU"/>
-        </w:rPr>
-        <w:t>Этот факт</w:t>
-      </w:r>
-      <w:r>
-        <w:rPr>
-          <w:lang w:val="ru-RU"/>
-        </w:rPr>
-        <w:t xml:space="preserve">, </w:t>
-      </w:r>
-      <w:r>
-        <w:rPr>
-          <w:lang w:val="ru-RU"/>
-        </w:rPr>
-        <w:t xml:space="preserve">может </w:t>
-      </w:r>
-      <w:r>
-        <w:rPr>
-          <w:lang w:val="ru-RU"/>
-        </w:rPr>
-        <w:t>мотивировать</w:t>
-      </w:r>
-      <w:r>
-        <w:rPr>
-          <w:lang w:val="ru-RU"/>
-        </w:rPr>
-        <w:t xml:space="preserve"> други</w:t>
-      </w:r>
-      <w:r>
-        <w:rPr>
-          <w:lang w:val="ru-RU"/>
-        </w:rPr>
-        <w:t>х</w:t>
-      </w:r>
-      <w:r>
-        <w:rPr>
-          <w:lang w:val="ru-RU"/>
-        </w:rPr>
-        <w:t xml:space="preserve"> производител</w:t>
-      </w:r>
-      <w:r>
-        <w:rPr>
-          <w:lang w:val="ru-RU"/>
-        </w:rPr>
-        <w:t xml:space="preserve">ей </w:t>
-      </w:r>
-      <w:r>
-        <w:rPr>
-          <w:lang w:val="ru-RU"/>
-        </w:rPr>
-        <w:t>компьютерного оборудования</w:t>
-      </w:r>
-      <w:r>
-        <w:rPr>
-          <w:lang w:val="ru-RU"/>
-        </w:rPr>
-        <w:t xml:space="preserve"> вести собственные разработки</w:t>
-      </w:r>
-      <w:r>
-        <w:rPr>
-          <w:lang w:val="ru-RU"/>
-        </w:rPr>
-        <w:t xml:space="preserve">, </w:t>
-      </w:r>
-      <w:r>
-        <w:rPr>
-          <w:lang w:val="ru-RU"/>
-        </w:rPr>
-        <w:t xml:space="preserve">направленные на постепенный отказ от </w:t>
-      </w:r>
-      <w:r>
-        <w:rPr>
-          <w:lang w:val="en-US"/>
-        </w:rPr>
-        <w:t>intel</w:t>
-      </w:r>
-      <w:r>
-        <w:rPr>
-          <w:lang w:val="ru-RU"/>
-        </w:rPr>
-        <w:t xml:space="preserve"> </w:t>
-      </w:r>
-      <w:r>
-        <w:rPr>
-          <w:lang w:val="en-US"/>
-        </w:rPr>
-        <w:t>x</w:t>
-      </w:r>
-      <w:r>
-        <w:rPr>
-          <w:lang w:val="ru-RU"/>
-        </w:rPr>
-        <w:t xml:space="preserve">86-64 </w:t>
-      </w:r>
-      <w:r>
-        <w:rPr>
-          <w:lang w:val="ru-RU"/>
-        </w:rPr>
-        <w:t xml:space="preserve">в пользу </w:t>
-      </w:r>
-      <w:r>
-        <w:rPr>
-          <w:lang w:val="en-US"/>
-        </w:rPr>
-        <w:t>ARM</w:t>
-      </w:r>
-      <w:r>
-        <w:rPr>
-          <w:lang w:val="ru-RU"/>
-        </w:rPr>
-        <w:t xml:space="preserve">. </w:t>
-      </w:r>
-      <w:r>
-        <w:rPr>
-          <w:lang w:val="ru-RU"/>
-        </w:rPr>
-        <w:t>Поэтому</w:t>
-      </w:r>
-      <w:r>
-        <w:rPr>
-          <w:lang w:val="ru-RU"/>
-        </w:rPr>
-        <w:t xml:space="preserve">, </w:t>
-      </w:r>
-      <w:r>
-        <w:rPr>
-          <w:lang w:val="ru-RU"/>
-        </w:rPr>
-        <w:t xml:space="preserve">индустрия мобильный приложений </w:t>
-      </w:r>
-      <w:r>
-        <w:rPr>
-          <w:lang w:val="en-US"/>
-        </w:rPr>
-        <w:t xml:space="preserve">c </w:t>
-      </w:r>
-      <w:r>
-        <w:rPr>
           <w:lang w:val="ru-RU"/>
         </w:rPr>
         <w:t xml:space="preserve">годами </w:t>
@@ -831,7 +837,7 @@
       </w:r>
       <w:r>
         <w:rPr>
-          <w:lang w:val="en-US"/>
+          <w:lang w:val="ru-RU"/>
         </w:rPr>
         <w:t>.</w:t>
       </w:r>
@@ -846,7 +852,7 @@
     <w:p>
       <w:pPr>
         <w:rPr>
-          <w:lang w:val="en-US"/>
+          <w:lang w:val="ru-RU"/>
         </w:rPr>
       </w:pPr>
       <w:r>
@@ -965,7 +971,7 @@
       </w:r>
       <w:r>
         <w:rPr>
-          <w:lang w:val="en-US"/>
+          <w:lang w:val="ru-RU"/>
         </w:rPr>
         <w:t xml:space="preserve">: </w:t>
       </w:r>
@@ -1475,7 +1481,13 @@
         <w:rPr>
           <w:lang w:val="ru-RU"/>
         </w:rPr>
-        <w:t>Сформулируем основные разделы и направления</w:t>
+        <w:t xml:space="preserve">Сформулируем основные </w:t>
+      </w:r>
+      <w:r>
+        <w:rPr>
+          <w:lang w:val="ru-RU"/>
+        </w:rPr>
+        <w:t>потребности</w:t>
       </w:r>
       <w:r>
         <w:rPr>
@@ -1505,7 +1517,7 @@
     <w:p>
       <w:pPr>
         <w:rPr>
-          <w:lang w:val="en-US"/>
+          <w:lang w:val="ru-RU"/>
         </w:rPr>
       </w:pPr>
       <w:r>
@@ -1537,13 +1549,13 @@
         <w:rPr>
           <w:lang w:val="ru-RU"/>
         </w:rPr>
-        <w:t>Каждый студент должен получить доступ к расписанию своей группы (в случае студента)</w:t>
-      </w:r>
-      <w:r>
-        <w:rPr>
-          <w:lang w:val="ru-RU"/>
-        </w:rPr>
-        <w:t xml:space="preserve"> с указанием времени начала и конца занятий</w:t>
+        <w:t xml:space="preserve">Каждый студент должен получить доступ к расписанию своей группы </w:t>
+      </w:r>
+      <w:r>
+        <w:rPr>
+          <w:lang w:val="ru-RU"/>
+        </w:rPr>
+        <w:t>с указанием времени начала и конца занятий</w:t>
       </w:r>
       <w:r>
         <w:rPr>
@@ -1607,7 +1619,7 @@
       </w:r>
       <w:r>
         <w:rPr>
-          <w:lang w:val="en-US"/>
+          <w:lang w:val="ru-RU"/>
         </w:rPr>
         <w:t>.</w:t>
       </w:r>
@@ -1634,19 +1646,7 @@
         <w:rPr>
           <w:lang w:val="ru-RU"/>
         </w:rPr>
-        <w:t>Решает проблему</w:t>
-      </w:r>
-      <w:r>
-        <w:rPr>
-          <w:lang w:val="ru-RU"/>
-        </w:rPr>
-        <w:t xml:space="preserve">, </w:t>
-      </w:r>
-      <w:r>
-        <w:rPr>
-          <w:lang w:val="ru-RU"/>
-        </w:rPr>
-        <w:t>что ч</w:t>
+        <w:t>Ч</w:t>
       </w:r>
       <w:r>
         <w:rPr>
@@ -1664,7 +1664,19 @@
         <w:rPr>
           <w:lang w:val="ru-RU"/>
         </w:rPr>
-        <w:t>оказывающийся в большом помещении</w:t>
+        <w:t xml:space="preserve">оказывающийся в </w:t>
+      </w:r>
+      <w:r>
+        <w:rPr>
+          <w:lang w:val="ru-RU"/>
+        </w:rPr>
+        <w:t>новом незнакомом</w:t>
+      </w:r>
+      <w:r>
+        <w:rPr>
+          <w:lang w:val="ru-RU"/>
+        </w:rPr>
+        <w:t xml:space="preserve"> помещении</w:t>
       </w:r>
       <w:r>
         <w:rPr>
@@ -1731,13 +1743,67 @@
           <w:lang w:val="ru-RU"/>
         </w:rPr>
         <w:t>.</w:t>
+      </w:r>
+      <w:r>
+        <w:rPr>
+          <w:lang w:val="ru-RU"/>
+        </w:rPr>
+        <w:t xml:space="preserve"> Также вопрос навигации по университету актуален и во время </w:t>
+      </w:r>
+      <w:r>
+        <w:rPr>
+          <w:lang w:val="ru-RU"/>
+        </w:rPr>
+        <w:t>дней открытых дверей</w:t>
+      </w:r>
+      <w:r>
+        <w:rPr>
+          <w:lang w:val="ru-RU"/>
+        </w:rPr>
+        <w:t xml:space="preserve">, </w:t>
+      </w:r>
+      <w:r>
+        <w:rPr>
+          <w:lang w:val="ru-RU"/>
+        </w:rPr>
+        <w:t>а также экскурсий</w:t>
+      </w:r>
+      <w:r>
+        <w:rPr>
+          <w:lang w:val="ru-RU"/>
+        </w:rPr>
+        <w:t xml:space="preserve">. </w:t>
+      </w:r>
+      <w:r>
+        <w:rPr>
+          <w:lang w:val="ru-RU"/>
+        </w:rPr>
+        <w:t xml:space="preserve">Ее качественная реализация позволяет гостям наглядно ознакомиться с расположением аудиторий </w:t>
+      </w:r>
+      <w:r>
+        <w:rPr>
+          <w:lang w:val="ru-RU"/>
+        </w:rPr>
+        <w:t xml:space="preserve">в телефоне </w:t>
+      </w:r>
+      <w:r>
+        <w:rPr>
+          <w:lang w:val="ru-RU"/>
+        </w:rPr>
+        <w:t>и пройти к необходимой</w:t>
+      </w:r>
+      <w:r>
+        <w:rPr>
+          <w:lang w:val="ru-RU"/>
+        </w:rPr>
+        <w:t xml:space="preserve">. </w:t>
       </w:r>
     </w:p>
     <w:p>
       <w:pPr>
         <w:rPr>
           <w:rFonts w:ascii="Times New Roman" w:eastAsia="Times New Roman" w:hAnsi="Times New Roman" w:cs="Times New Roman"/>
-          <w:lang w:eastAsia="en-GB"/>
+          <w:lang w:val="ru-RU" w:eastAsia="en-GB"/>
         </w:rPr>
       </w:pPr>
       <w:r>
@@ -1768,7 +1834,178 @@
         <w:rPr>
           <w:lang w:val="ru-RU"/>
         </w:rPr>
-        <w:t>пофамильный</w:t>
+        <w:t xml:space="preserve">интерфейс для </w:t>
+      </w:r>
+      <w:proofErr w:type="spellStart"/>
+      <w:r>
+        <w:rPr>
+          <w:lang w:val="ru-RU"/>
+        </w:rPr>
+        <w:t>пофамильн</w:t>
+      </w:r>
+      <w:r>
+        <w:rPr>
+          <w:lang w:val="ru-RU"/>
+        </w:rPr>
+        <w:t>ого</w:t>
+      </w:r>
+      <w:proofErr w:type="spellEnd"/>
+      <w:r>
+        <w:rPr>
+          <w:rFonts w:ascii="Times New Roman" w:eastAsia="Times New Roman" w:hAnsi="Times New Roman" w:cs="Times New Roman"/>
+          <w:lang w:val="ru-RU" w:eastAsia="en-GB"/>
+        </w:rPr>
+        <w:t xml:space="preserve"> </w:t>
+      </w:r>
+      <w:r>
+        <w:rPr>
+          <w:lang w:val="ru-RU"/>
+        </w:rPr>
+        <w:t>поиск</w:t>
+      </w:r>
+      <w:r>
+        <w:rPr>
+          <w:lang w:val="ru-RU"/>
+        </w:rPr>
+        <w:t>а</w:t>
+      </w:r>
+      <w:r>
+        <w:rPr>
+          <w:lang w:val="ru-RU"/>
+        </w:rPr>
+        <w:t xml:space="preserve"> для преподавателя и отобразить необходимое расписание с учетом типов недели</w:t>
+      </w:r>
+      <w:r>
+        <w:rPr>
+          <w:lang w:val="ru-RU"/>
+        </w:rPr>
+        <w:t xml:space="preserve">, </w:t>
+      </w:r>
+      <w:r>
+        <w:rPr>
+          <w:lang w:val="ru-RU"/>
+        </w:rPr>
+        <w:t>а также экзаменов и расписания для заочных групп</w:t>
+      </w:r>
+      <w:r>
+        <w:rPr>
+          <w:lang w:val="ru-RU"/>
+        </w:rPr>
+        <w:t>.</w:t>
+      </w:r>
+      <w:r>
+        <w:rPr>
+          <w:lang w:val="ru-RU"/>
+        </w:rPr>
+        <w:t xml:space="preserve"> Нет необходимости </w:t>
+      </w:r>
+      <w:r>
+        <w:rPr>
+          <w:lang w:val="ru-RU"/>
+        </w:rPr>
+        <w:t>для просмотра расписания пользоваться веб-версией</w:t>
+      </w:r>
+      <w:r>
+        <w:rPr>
+          <w:lang w:val="ru-RU"/>
+        </w:rPr>
+        <w:t>,</w:t>
+      </w:r>
+      <w:r>
+        <w:rPr>
+          <w:lang w:val="ru-RU"/>
+        </w:rPr>
+        <w:t xml:space="preserve"> использовать</w:t>
+      </w:r>
+      <w:r>
+        <w:rPr>
+          <w:lang w:val="ru-RU"/>
+        </w:rPr>
+        <w:t xml:space="preserve"> </w:t>
+      </w:r>
+      <w:r>
+        <w:rPr>
+          <w:lang w:val="ru-RU"/>
+        </w:rPr>
+        <w:t>личный</w:t>
+      </w:r>
+      <w:r>
+        <w:rPr>
+          <w:lang w:val="ru-RU"/>
+        </w:rPr>
+        <w:t xml:space="preserve"> </w:t>
+      </w:r>
+      <w:r>
+        <w:rPr>
+          <w:lang w:val="ru-RU"/>
+        </w:rPr>
+        <w:t>кабинет</w:t>
+      </w:r>
+      <w:r>
+        <w:rPr>
+          <w:lang w:val="ru-RU"/>
+        </w:rPr>
+        <w:t xml:space="preserve">, </w:t>
+      </w:r>
+      <w:r>
+        <w:rPr>
+          <w:lang w:val="ru-RU"/>
+        </w:rPr>
+        <w:t>делать пометки</w:t>
+      </w:r>
+      <w:r>
+        <w:rPr>
+          <w:lang w:val="ru-RU"/>
+        </w:rPr>
+        <w:t xml:space="preserve"> </w:t>
+      </w:r>
+      <w:r>
+        <w:rPr>
+          <w:lang w:val="ru-RU"/>
+        </w:rPr>
+        <w:t xml:space="preserve">в </w:t>
+      </w:r>
+      <w:r>
+        <w:rPr>
+          <w:lang w:val="ru-RU"/>
+        </w:rPr>
+        <w:t>записны</w:t>
+      </w:r>
+      <w:r>
+        <w:rPr>
+          <w:lang w:val="ru-RU"/>
+        </w:rPr>
+        <w:t>х</w:t>
+      </w:r>
+      <w:r>
+        <w:rPr>
+          <w:lang w:val="ru-RU"/>
+        </w:rPr>
+        <w:t xml:space="preserve"> книжк</w:t>
+      </w:r>
+      <w:r>
+        <w:rPr>
+          <w:lang w:val="ru-RU"/>
+        </w:rPr>
+        <w:t>ах</w:t>
+      </w:r>
+      <w:r>
+        <w:rPr>
+          <w:lang w:val="ru-RU"/>
+        </w:rPr>
+        <w:t xml:space="preserve">, </w:t>
+      </w:r>
+      <w:r>
+        <w:rPr>
+          <w:lang w:val="ru-RU"/>
+        </w:rPr>
+        <w:t>устанавливать напоминания в календарь</w:t>
+      </w:r>
+      <w:r>
+        <w:rPr>
+          <w:lang w:val="ru-RU"/>
+        </w:rPr>
+        <w:t>.</w:t>
       </w:r>
     </w:p>
     <w:p>
@@ -1781,25 +2018,115 @@
         <w:rPr>
           <w:lang w:val="ru-RU"/>
         </w:rPr>
-        <w:t>поиск для каждого преподавателя и отобразить необходимое расписание с учетом типов недели</w:t>
-      </w:r>
-      <w:r>
-        <w:rPr>
-          <w:lang w:val="ru-RU"/>
-        </w:rPr>
-        <w:t xml:space="preserve">, </w:t>
-      </w:r>
-      <w:r>
-        <w:rPr>
-          <w:lang w:val="ru-RU"/>
-        </w:rPr>
-        <w:t>а также экзаменов и расписания для заочных групп</w:t>
-      </w:r>
-      <w:r>
-        <w:rPr>
-          <w:lang w:val="ru-RU"/>
-        </w:rPr>
-        <w:t>.</w:t>
+        <w:t xml:space="preserve">- </w:t>
+      </w:r>
+      <w:r>
+        <w:rPr>
+          <w:lang w:val="ru-RU"/>
+        </w:rPr>
+        <w:t>Личный кабинет</w:t>
+      </w:r>
+      <w:r>
+        <w:rPr>
+          <w:lang w:val="ru-RU"/>
+        </w:rPr>
+        <w:t xml:space="preserve">. </w:t>
+      </w:r>
+      <w:r>
+        <w:rPr>
+          <w:lang w:val="ru-RU"/>
+        </w:rPr>
+        <w:t>Сотрудник может получить информацию о себе в контексте института</w:t>
+      </w:r>
+      <w:r>
+        <w:rPr>
+          <w:lang w:val="ru-RU"/>
+        </w:rPr>
+        <w:t xml:space="preserve">. </w:t>
+      </w:r>
+      <w:r>
+        <w:rPr>
+          <w:lang w:val="ru-RU"/>
+        </w:rPr>
+        <w:t>В случае студента</w:t>
+      </w:r>
+      <w:r>
+        <w:rPr>
+          <w:lang w:val="ru-RU"/>
+        </w:rPr>
+        <w:t xml:space="preserve">, </w:t>
+      </w:r>
+      <w:r>
+        <w:rPr>
+          <w:lang w:val="ru-RU"/>
+        </w:rPr>
+        <w:t>это могут быть</w:t>
+      </w:r>
+      <w:r>
+        <w:rPr>
+          <w:lang w:val="ru-RU"/>
+        </w:rPr>
+        <w:t xml:space="preserve">: </w:t>
+      </w:r>
+      <w:r>
+        <w:rPr>
+          <w:lang w:val="ru-RU"/>
+        </w:rPr>
+        <w:t>текущие оценки</w:t>
+      </w:r>
+      <w:r>
+        <w:rPr>
+          <w:lang w:val="ru-RU"/>
+        </w:rPr>
+        <w:t xml:space="preserve">, </w:t>
+      </w:r>
+      <w:r>
+        <w:rPr>
+          <w:lang w:val="ru-RU"/>
+        </w:rPr>
+        <w:t>результаты сессий</w:t>
+      </w:r>
+      <w:r>
+        <w:rPr>
+          <w:lang w:val="ru-RU"/>
+        </w:rPr>
+        <w:t xml:space="preserve">, </w:t>
+      </w:r>
+      <w:r>
+        <w:rPr>
+          <w:lang w:val="ru-RU"/>
+        </w:rPr>
+        <w:t>расписание для свой группы</w:t>
+      </w:r>
+      <w:r>
+        <w:rPr>
+          <w:lang w:val="ru-RU"/>
+        </w:rPr>
+        <w:t xml:space="preserve">. </w:t>
+      </w:r>
+      <w:r>
+        <w:rPr>
+          <w:lang w:val="ru-RU"/>
+        </w:rPr>
+        <w:t xml:space="preserve">Тогда приложение может помочь избежать </w:t>
+      </w:r>
+      <w:r>
+        <w:rPr>
+          <w:lang w:val="ru-RU"/>
+        </w:rPr>
+        <w:t>длинной цепочки стандартных действий на</w:t>
+      </w:r>
+      <w:r>
+        <w:rPr>
+          <w:lang w:val="ru-RU"/>
+        </w:rPr>
+        <w:t xml:space="preserve"> веб-версии сайта</w:t>
+      </w:r>
+      <w:r>
+        <w:rPr>
+          <w:lang w:val="ru-RU"/>
+        </w:rPr>
+        <w:t xml:space="preserve">. </w:t>
       </w:r>
     </w:p>
     <w:p>
@@ -1812,13 +2139,19 @@
         <w:rPr>
           <w:lang w:val="ru-RU"/>
         </w:rPr>
-        <w:t xml:space="preserve">- </w:t>
-      </w:r>
-      <w:r>
-        <w:rPr>
-          <w:lang w:val="ru-RU"/>
-        </w:rPr>
-        <w:t>Личный кабинет</w:t>
+        <w:t>- Пункты питания</w:t>
+      </w:r>
+      <w:r>
+        <w:rPr>
+          <w:lang w:val="ru-RU"/>
+        </w:rPr>
+        <w:t>.</w:t>
+      </w:r>
+      <w:r>
+        <w:rPr>
+          <w:lang w:val="ru-RU"/>
+        </w:rPr>
+        <w:t xml:space="preserve"> Множество людей на территории вуза пользуются пунктами питания</w:t>
       </w:r>
       <w:r>
         <w:rPr>
@@ -1830,73 +2163,61 @@
         <w:rPr>
           <w:lang w:val="ru-RU"/>
         </w:rPr>
-        <w:t>Сотрудник может получить информацию о себе в контексте института</w:t>
-      </w:r>
-      <w:r>
-        <w:rPr>
-          <w:lang w:val="ru-RU"/>
-        </w:rPr>
-        <w:t xml:space="preserve">. </w:t>
-      </w:r>
-      <w:r>
-        <w:rPr>
-          <w:lang w:val="ru-RU"/>
-        </w:rPr>
-        <w:t>В случае студента</w:t>
-      </w:r>
-      <w:r>
-        <w:rPr>
-          <w:lang w:val="ru-RU"/>
-        </w:rPr>
-        <w:t xml:space="preserve">, </w:t>
-      </w:r>
-      <w:r>
-        <w:rPr>
-          <w:lang w:val="ru-RU"/>
-        </w:rPr>
-        <w:t>это могут быть</w:t>
-      </w:r>
-      <w:r>
-        <w:rPr>
-          <w:lang w:val="ru-RU"/>
-        </w:rPr>
-        <w:t xml:space="preserve">: </w:t>
-      </w:r>
-      <w:r>
-        <w:rPr>
-          <w:lang w:val="ru-RU"/>
-        </w:rPr>
-        <w:t>текущие оценки</w:t>
-      </w:r>
-      <w:r>
-        <w:rPr>
-          <w:lang w:val="ru-RU"/>
-        </w:rPr>
-        <w:t xml:space="preserve">, </w:t>
-      </w:r>
-      <w:r>
-        <w:rPr>
-          <w:lang w:val="ru-RU"/>
-        </w:rPr>
-        <w:t>результаты сессий</w:t>
-      </w:r>
-      <w:r>
-        <w:rPr>
-          <w:lang w:val="ru-RU"/>
-        </w:rPr>
-        <w:t xml:space="preserve">, </w:t>
-      </w:r>
-      <w:r>
-        <w:rPr>
-          <w:lang w:val="ru-RU"/>
-        </w:rPr>
-        <w:t>расписание для свой группы</w:t>
-      </w:r>
-      <w:r>
-        <w:rPr>
-          <w:lang w:val="ru-RU"/>
-        </w:rPr>
-        <w:t xml:space="preserve">. </w:t>
+        <w:t xml:space="preserve">Мобильное приложение может позволить в режиме </w:t>
+      </w:r>
+      <w:r>
+        <w:rPr>
+          <w:lang w:val="en-US"/>
+        </w:rPr>
+        <w:t>live</w:t>
+      </w:r>
+      <w:r>
+        <w:rPr>
+          <w:lang w:val="ru-RU"/>
+        </w:rPr>
+        <w:t xml:space="preserve"> </w:t>
+      </w:r>
+      <w:r>
+        <w:rPr>
+          <w:lang w:val="ru-RU"/>
+        </w:rPr>
+        <w:t>оценить список меню той или иной точки питания</w:t>
+      </w:r>
+      <w:r>
+        <w:rPr>
+          <w:lang w:val="ru-RU"/>
+        </w:rPr>
+        <w:t xml:space="preserve">, </w:t>
+      </w:r>
+      <w:r>
+        <w:rPr>
+          <w:lang w:val="ru-RU"/>
+        </w:rPr>
+        <w:t xml:space="preserve">и определить </w:t>
+      </w:r>
+      <w:r>
+        <w:rPr>
+          <w:lang w:val="ru-RU"/>
+        </w:rPr>
+        <w:t>подходящее</w:t>
+      </w:r>
+      <w:r>
+        <w:rPr>
+          <w:lang w:val="ru-RU"/>
+        </w:rPr>
+        <w:t xml:space="preserve"> для себя</w:t>
+      </w:r>
+      <w:r>
+        <w:rPr>
+          <w:lang w:val="ru-RU"/>
+        </w:rPr>
+        <w:t>.</w:t>
+      </w:r>
+      <w:r>
+        <w:rPr>
+          <w:lang w:val="ru-RU"/>
+        </w:rPr>
+        <w:t xml:space="preserve"> </w:t>
       </w:r>
     </w:p>
     <w:p>
@@ -1905,78 +2226,6 @@
           <w:lang w:val="ru-RU"/>
         </w:rPr>
       </w:pPr>
-      <w:r>
-        <w:rPr>
-          <w:lang w:val="ru-RU"/>
-        </w:rPr>
-        <w:t>- Пункты питания</w:t>
-      </w:r>
-      <w:r>
-        <w:rPr>
-          <w:lang w:val="ru-RU"/>
-        </w:rPr>
-        <w:t>.</w:t>
-      </w:r>
-      <w:r>
-        <w:rPr>
-          <w:lang w:val="ru-RU"/>
-        </w:rPr>
-        <w:t xml:space="preserve"> Множество людей на территории вуза пользуются пунктами питания между занятиями</w:t>
-      </w:r>
-      <w:r>
-        <w:rPr>
-          <w:lang w:val="ru-RU"/>
-        </w:rPr>
-        <w:t xml:space="preserve">. </w:t>
-      </w:r>
-      <w:r>
-        <w:rPr>
-          <w:lang w:val="ru-RU"/>
-        </w:rPr>
-        <w:t xml:space="preserve">Мобильное приложение может позволить в режиме </w:t>
-      </w:r>
-      <w:r>
-        <w:rPr>
-          <w:lang w:val="en-US"/>
-        </w:rPr>
-        <w:t>live</w:t>
-      </w:r>
-      <w:r>
-        <w:rPr>
-          <w:lang w:val="ru-RU"/>
-        </w:rPr>
-        <w:t xml:space="preserve"> </w:t>
-      </w:r>
-      <w:r>
-        <w:rPr>
-          <w:lang w:val="ru-RU"/>
-        </w:rPr>
-        <w:t>оценить список меню той или иной точки питания</w:t>
-      </w:r>
-      <w:r>
-        <w:rPr>
-          <w:lang w:val="ru-RU"/>
-        </w:rPr>
-        <w:t xml:space="preserve">, </w:t>
-      </w:r>
-      <w:r>
-        <w:rPr>
-          <w:lang w:val="ru-RU"/>
-        </w:rPr>
-        <w:t>и определить удобное для себя</w:t>
-      </w:r>
-      <w:r>
-        <w:rPr>
-          <w:lang w:val="ru-RU"/>
-        </w:rPr>
-        <w:t>.</w:t>
-      </w:r>
-      <w:r>
-        <w:rPr>
-          <w:lang w:val="ru-RU"/>
-        </w:rPr>
-        <w:t xml:space="preserve"> </w:t>
-      </w:r>
     </w:p>
     <w:p>
       <w:pPr>
@@ -1984,6 +2233,126 @@
           <w:lang w:val="ru-RU"/>
         </w:rPr>
       </w:pPr>
+      <w:r>
+        <w:rPr>
+          <w:lang w:val="ru-RU"/>
+        </w:rPr>
+        <w:t>Многие крупнейшие российские и иностранные ВУЗы на сегодняшний день имеют свои приложения</w:t>
+      </w:r>
+      <w:r>
+        <w:rPr>
+          <w:lang w:val="ru-RU"/>
+        </w:rPr>
+        <w:t xml:space="preserve">, </w:t>
+      </w:r>
+      <w:r>
+        <w:rPr>
+          <w:lang w:val="ru-RU"/>
+        </w:rPr>
+        <w:t>автоматизирующие некоторые из перечисленных выше процессов</w:t>
+      </w:r>
+      <w:r>
+        <w:rPr>
+          <w:lang w:val="ru-RU"/>
+        </w:rPr>
+        <w:t xml:space="preserve"> </w:t>
+      </w:r>
+      <w:r>
+        <w:rPr>
+          <w:lang w:val="ru-RU"/>
+        </w:rPr>
+        <w:t>для использования студентами и преподавателями в повседневной жизни</w:t>
+      </w:r>
+      <w:r>
+        <w:rPr>
+          <w:lang w:val="ru-RU"/>
+        </w:rPr>
+        <w:t xml:space="preserve">. </w:t>
+      </w:r>
+      <w:r>
+        <w:rPr>
+          <w:lang w:val="ru-RU"/>
+        </w:rPr>
+        <w:t>В БГТУ им</w:t>
+      </w:r>
+      <w:r>
+        <w:rPr>
+          <w:lang w:val="ru-RU"/>
+        </w:rPr>
+        <w:t xml:space="preserve">. </w:t>
+      </w:r>
+      <w:r>
+        <w:rPr>
+          <w:lang w:val="ru-RU"/>
+        </w:rPr>
+        <w:t>Шухова обучается около 25 тыс</w:t>
+      </w:r>
+      <w:r>
+        <w:rPr>
+          <w:lang w:val="ru-RU"/>
+        </w:rPr>
+        <w:t xml:space="preserve">. </w:t>
+      </w:r>
+      <w:r>
+        <w:rPr>
+          <w:lang w:val="ru-RU"/>
+        </w:rPr>
+        <w:t>студентов</w:t>
+      </w:r>
+      <w:r>
+        <w:rPr>
+          <w:lang w:val="ru-RU"/>
+        </w:rPr>
+        <w:t>.</w:t>
+      </w:r>
+      <w:r>
+        <w:rPr>
+          <w:lang w:val="ru-RU"/>
+        </w:rPr>
+        <w:t xml:space="preserve"> С каждым годом в вузе проходят обучение все большее число иностранцев со всего мира</w:t>
+      </w:r>
+      <w:r>
+        <w:rPr>
+          <w:lang w:val="ru-RU"/>
+        </w:rPr>
+        <w:t>.</w:t>
+      </w:r>
+      <w:r>
+        <w:rPr>
+          <w:lang w:val="ru-RU"/>
+        </w:rPr>
+        <w:t xml:space="preserve"> Немаловажным фактором</w:t>
+      </w:r>
+      <w:r>
+        <w:rPr>
+          <w:lang w:val="ru-RU"/>
+        </w:rPr>
+        <w:t xml:space="preserve">, </w:t>
+      </w:r>
+      <w:r>
+        <w:rPr>
+          <w:lang w:val="ru-RU"/>
+        </w:rPr>
+        <w:t>соответствующим современным критерием для вуза</w:t>
+      </w:r>
+      <w:r>
+        <w:rPr>
+          <w:lang w:val="ru-RU"/>
+        </w:rPr>
+        <w:t xml:space="preserve">, </w:t>
+      </w:r>
+      <w:r>
+        <w:rPr>
+          <w:lang w:val="ru-RU"/>
+        </w:rPr>
+        <w:t>является также и грамотное цифровое обеспечение</w:t>
+      </w:r>
+      <w:r>
+        <w:rPr>
+          <w:lang w:val="ru-RU"/>
+        </w:rPr>
+        <w:t xml:space="preserve">. </w:t>
+      </w:r>
     </w:p>
     <w:p>
       <w:pPr>
@@ -1991,18 +2360,6 @@
           <w:lang w:val="ru-RU"/>
         </w:rPr>
       </w:pPr>
-      <w:r>
-        <w:rPr>
-          <w:lang w:val="ru-RU"/>
-        </w:rPr>
-        <w:t>Постановка задачи</w:t>
-      </w:r>
-      <w:r>
-        <w:rPr>
-          <w:lang w:val="en-US"/>
-        </w:rPr>
-        <w:t>:</w:t>
-      </w:r>
     </w:p>
     <w:p>
       <w:pPr>
@@ -2010,6 +2367,66 @@
           <w:lang w:val="ru-RU"/>
         </w:rPr>
       </w:pPr>
+      <w:r>
+        <w:rPr>
+          <w:lang w:val="ru-RU"/>
+        </w:rPr>
+        <w:t>Н</w:t>
+      </w:r>
+      <w:r>
+        <w:rPr>
+          <w:lang w:val="ru-RU"/>
+        </w:rPr>
+        <w:t>а сегодняшний день</w:t>
+      </w:r>
+      <w:r>
+        <w:rPr>
+          <w:lang w:val="ru-RU"/>
+        </w:rPr>
+        <w:t xml:space="preserve">, </w:t>
+      </w:r>
+      <w:r>
+        <w:rPr>
+          <w:lang w:val="ru-RU"/>
+        </w:rPr>
+        <w:t>для улучшения качества обучения</w:t>
+      </w:r>
+      <w:r>
+        <w:rPr>
+          <w:lang w:val="ru-RU"/>
+        </w:rPr>
+        <w:t xml:space="preserve">, </w:t>
+      </w:r>
+      <w:r>
+        <w:rPr>
+          <w:lang w:val="ru-RU"/>
+        </w:rPr>
+        <w:t>актуально создание мобильного приложения для студентов</w:t>
+      </w:r>
+      <w:r>
+        <w:rPr>
+          <w:lang w:val="ru-RU"/>
+        </w:rPr>
+        <w:t xml:space="preserve">, </w:t>
+      </w:r>
+      <w:r>
+        <w:rPr>
+          <w:lang w:val="ru-RU"/>
+        </w:rPr>
+        <w:t>преподавателей и гостей вуза</w:t>
+      </w:r>
+      <w:r>
+        <w:rPr>
+          <w:lang w:val="ru-RU"/>
+        </w:rPr>
+        <w:t xml:space="preserve"> с удобным интерфейсом и реализации необходимых функций</w:t>
+      </w:r>
+      <w:r>
+        <w:rPr>
+          <w:lang w:val="ru-RU"/>
+        </w:rPr>
+        <w:t>.</w:t>
+      </w:r>
     </w:p>
     <w:p>
       <w:pPr>
@@ -2017,28 +2434,586 @@
           <w:lang w:val="ru-RU"/>
         </w:rPr>
       </w:pPr>
-      <w:r>
-        <w:rPr>
-          <w:lang w:val="ru-RU"/>
-        </w:rPr>
-        <w:t>Список литературы</w:t>
-      </w:r>
-      <w:r>
-        <w:rPr>
-          <w:lang w:val="ru-RU"/>
-        </w:rPr>
-        <w:t>:</w:t>
-      </w:r>
     </w:p>
     <w:p>
       <w:pPr>
-        <w:rPr>
-          <w:lang w:val="ru-RU"/>
-        </w:rPr>
-      </w:pPr>
+        <w:jc w:val="center"/>
+        <w:rPr>
+          <w:b/>
+          <w:bCs/>
+          <w:lang w:val="ru-RU"/>
+        </w:rPr>
+      </w:pPr>
+      <w:r>
+        <w:rPr>
+          <w:b/>
+          <w:bCs/>
+          <w:lang w:val="ru-RU"/>
+        </w:rPr>
+        <w:t>Постановка задачи</w:t>
+      </w:r>
     </w:p>
     <w:p>
       <w:pPr>
+        <w:jc w:val="center"/>
+        <w:rPr>
+          <w:b/>
+          <w:bCs/>
+          <w:lang w:val="ru-RU"/>
+        </w:rPr>
+      </w:pPr>
+    </w:p>
+    <w:p>
+      <w:pPr>
+        <w:rPr>
+          <w:lang w:val="en-US"/>
+        </w:rPr>
+      </w:pPr>
+      <w:r>
+        <w:rPr>
+          <w:lang w:val="ru-RU"/>
+        </w:rPr>
+        <w:t xml:space="preserve">Целью дипломной работы является реализация мобильного приложения на базе </w:t>
+      </w:r>
+      <w:r>
+        <w:rPr>
+          <w:lang w:val="en-US"/>
+        </w:rPr>
+        <w:t>iOS</w:t>
+      </w:r>
+      <w:r>
+        <w:rPr>
+          <w:lang w:val="ru-RU"/>
+        </w:rPr>
+        <w:t xml:space="preserve">, </w:t>
+      </w:r>
+      <w:r>
+        <w:rPr>
+          <w:lang w:val="ru-RU"/>
+        </w:rPr>
+        <w:t>позволяющего осуществить удобный доступ к сервисам БГТУ им</w:t>
+      </w:r>
+      <w:r>
+        <w:rPr>
+          <w:lang w:val="ru-RU"/>
+        </w:rPr>
+        <w:t xml:space="preserve">. </w:t>
+      </w:r>
+      <w:r>
+        <w:rPr>
+          <w:lang w:val="ru-RU"/>
+        </w:rPr>
+        <w:t>Шухова</w:t>
+      </w:r>
+      <w:r>
+        <w:rPr>
+          <w:lang w:val="en-US"/>
+        </w:rPr>
+        <w:t>.</w:t>
+      </w:r>
+      <w:r>
+        <w:rPr>
+          <w:lang w:val="ru-RU"/>
+        </w:rPr>
+        <w:t xml:space="preserve"> Необходимо решить следующие задачи</w:t>
+      </w:r>
+      <w:r>
+        <w:rPr>
+          <w:lang w:val="en-US"/>
+        </w:rPr>
+        <w:t>:</w:t>
+      </w:r>
+    </w:p>
+    <w:p>
+      <w:pPr>
+        <w:pStyle w:val="ListParagraph"/>
+        <w:numPr>
+          <w:ilvl w:val="0"/>
+          <w:numId w:val="1"/>
+        </w:numPr>
+        <w:rPr>
+          <w:lang w:val="ru-RU"/>
+        </w:rPr>
+      </w:pPr>
+      <w:r>
+        <w:rPr>
+          <w:lang w:val="ru-RU"/>
+        </w:rPr>
+        <w:t xml:space="preserve">Разработка и реализация графического интерфейса для расписаний групп институтов студентов с использованием существующего </w:t>
+      </w:r>
+      <w:r>
+        <w:rPr>
+          <w:lang w:val="en-US"/>
+        </w:rPr>
+        <w:t>API</w:t>
+      </w:r>
+      <w:r>
+        <w:rPr>
+          <w:lang w:val="ru-RU"/>
+        </w:rPr>
+        <w:t>.</w:t>
+      </w:r>
+    </w:p>
+    <w:p>
+      <w:pPr>
+        <w:pStyle w:val="ListParagraph"/>
+        <w:numPr>
+          <w:ilvl w:val="0"/>
+          <w:numId w:val="1"/>
+        </w:numPr>
+        <w:rPr>
+          <w:lang w:val="ru-RU"/>
+        </w:rPr>
+      </w:pPr>
+      <w:r>
+        <w:rPr>
+          <w:lang w:val="ru-RU"/>
+        </w:rPr>
+        <w:t>Создание</w:t>
+      </w:r>
+      <w:r>
+        <w:rPr>
+          <w:lang w:val="ru-RU"/>
+        </w:rPr>
+        <w:t xml:space="preserve"> навигации для корпусов университета</w:t>
+      </w:r>
+      <w:r>
+        <w:rPr>
+          <w:lang w:val="ru-RU"/>
+        </w:rPr>
+        <w:t xml:space="preserve">. </w:t>
+      </w:r>
+      <w:r>
+        <w:rPr>
+          <w:lang w:val="ru-RU"/>
+        </w:rPr>
+        <w:t>Разработка интерфейса</w:t>
+      </w:r>
+      <w:r>
+        <w:rPr>
+          <w:lang w:val="ru-RU"/>
+        </w:rPr>
+        <w:t xml:space="preserve">, </w:t>
+      </w:r>
+      <w:r>
+        <w:rPr>
+          <w:lang w:val="ru-RU"/>
+        </w:rPr>
+        <w:t>стандартизация карт</w:t>
+      </w:r>
+      <w:r>
+        <w:rPr>
+          <w:lang w:val="ru-RU"/>
+        </w:rPr>
+        <w:t xml:space="preserve">, </w:t>
+      </w:r>
+      <w:r>
+        <w:rPr>
+          <w:lang w:val="ru-RU"/>
+        </w:rPr>
+        <w:t>логика построения кратчайшего пути</w:t>
+      </w:r>
+      <w:r>
+        <w:rPr>
+          <w:lang w:val="ru-RU"/>
+        </w:rPr>
+        <w:t xml:space="preserve">, </w:t>
+      </w:r>
+      <w:r>
+        <w:rPr>
+          <w:lang w:val="ru-RU"/>
+        </w:rPr>
+        <w:t>рисование пути</w:t>
+      </w:r>
+      <w:r>
+        <w:rPr>
+          <w:lang w:val="ru-RU"/>
+        </w:rPr>
+        <w:t xml:space="preserve">, </w:t>
+      </w:r>
+      <w:r>
+        <w:rPr>
+          <w:lang w:val="ru-RU"/>
+        </w:rPr>
+        <w:lastRenderedPageBreak/>
+        <w:t>выбор пунктов на карте</w:t>
+      </w:r>
+      <w:r>
+        <w:rPr>
+          <w:lang w:val="ru-RU"/>
+        </w:rPr>
+        <w:t xml:space="preserve">, </w:t>
+      </w:r>
+      <w:r>
+        <w:rPr>
+          <w:lang w:val="ru-RU"/>
+        </w:rPr>
+        <w:t>поиск аудитории</w:t>
+      </w:r>
+      <w:r>
+        <w:rPr>
+          <w:lang w:val="ru-RU"/>
+        </w:rPr>
+        <w:t xml:space="preserve">. </w:t>
+      </w:r>
+      <w:r>
+        <w:rPr>
+          <w:lang w:val="ru-RU"/>
+        </w:rPr>
+        <w:t>Разработка базы данных</w:t>
+      </w:r>
+      <w:r>
+        <w:rPr>
+          <w:lang w:val="ru-RU"/>
+        </w:rPr>
+        <w:t xml:space="preserve">, </w:t>
+      </w:r>
+      <w:r>
+        <w:rPr>
+          <w:lang w:val="ru-RU"/>
+        </w:rPr>
+        <w:t>а также ее заполнение информацией о корпусах</w:t>
+      </w:r>
+      <w:r>
+        <w:rPr>
+          <w:lang w:val="ru-RU"/>
+        </w:rPr>
+        <w:t xml:space="preserve">, </w:t>
+      </w:r>
+      <w:r>
+        <w:rPr>
+          <w:lang w:val="ru-RU"/>
+        </w:rPr>
+        <w:t>аудиториях</w:t>
+      </w:r>
+      <w:r>
+        <w:rPr>
+          <w:lang w:val="ru-RU"/>
+        </w:rPr>
+        <w:t>.</w:t>
+      </w:r>
+    </w:p>
+    <w:p>
+      <w:pPr>
+        <w:pStyle w:val="ListParagraph"/>
+        <w:numPr>
+          <w:ilvl w:val="0"/>
+          <w:numId w:val="1"/>
+        </w:numPr>
+        <w:rPr>
+          <w:lang w:val="ru-RU"/>
+        </w:rPr>
+      </w:pPr>
+      <w:r>
+        <w:rPr>
+          <w:lang w:val="ru-RU"/>
+        </w:rPr>
+        <w:t xml:space="preserve">Реализация </w:t>
+      </w:r>
+      <w:proofErr w:type="spellStart"/>
+      <w:r>
+        <w:rPr>
+          <w:lang w:val="ru-RU"/>
+        </w:rPr>
+        <w:t>пофамильного</w:t>
+      </w:r>
+      <w:proofErr w:type="spellEnd"/>
+      <w:r>
+        <w:rPr>
+          <w:lang w:val="ru-RU"/>
+        </w:rPr>
+        <w:t xml:space="preserve"> поиска преподавателей</w:t>
+      </w:r>
+      <w:r>
+        <w:rPr>
+          <w:lang w:val="ru-RU"/>
+        </w:rPr>
+        <w:t xml:space="preserve"> </w:t>
+      </w:r>
+      <w:r>
+        <w:rPr>
+          <w:lang w:val="en-US"/>
+        </w:rPr>
+        <w:t>c</w:t>
+      </w:r>
+      <w:r>
+        <w:rPr>
+          <w:lang w:val="ru-RU"/>
+        </w:rPr>
+        <w:t xml:space="preserve"> </w:t>
+      </w:r>
+      <w:r>
+        <w:rPr>
+          <w:lang w:val="ru-RU"/>
+        </w:rPr>
+        <w:t>расписанием по числителю и знаменателю</w:t>
+      </w:r>
+      <w:r>
+        <w:rPr>
+          <w:lang w:val="ru-RU"/>
+        </w:rPr>
+        <w:t xml:space="preserve">, </w:t>
+      </w:r>
+      <w:r>
+        <w:rPr>
+          <w:lang w:val="ru-RU"/>
+        </w:rPr>
+        <w:t>а также с и</w:t>
+      </w:r>
+      <w:r>
+        <w:rPr>
+          <w:lang w:val="ru-RU"/>
+        </w:rPr>
+        <w:t>нформац</w:t>
+      </w:r>
+      <w:r>
+        <w:rPr>
+          <w:lang w:val="ru-RU"/>
+        </w:rPr>
+        <w:t>ией</w:t>
+      </w:r>
+      <w:r>
+        <w:rPr>
+          <w:lang w:val="ru-RU"/>
+        </w:rPr>
+        <w:t xml:space="preserve"> об экзаменационном расписании и расписании заочных групп</w:t>
+      </w:r>
+      <w:r>
+        <w:rPr>
+          <w:lang w:val="ru-RU"/>
+        </w:rPr>
+        <w:t>.</w:t>
+      </w:r>
+      <w:r>
+        <w:rPr>
+          <w:lang w:val="ru-RU"/>
+        </w:rPr>
+        <w:t xml:space="preserve"> Заполнение информацией расписания преподавателя данными из </w:t>
+      </w:r>
+      <w:r>
+        <w:rPr>
+          <w:lang w:val="en-US"/>
+        </w:rPr>
+        <w:t>API.</w:t>
+      </w:r>
+    </w:p>
+    <w:p>
+      <w:pPr>
+        <w:pStyle w:val="ListParagraph"/>
+        <w:numPr>
+          <w:ilvl w:val="0"/>
+          <w:numId w:val="1"/>
+        </w:numPr>
+        <w:rPr>
+          <w:lang w:val="ru-RU"/>
+        </w:rPr>
+      </w:pPr>
+      <w:r>
+        <w:rPr>
+          <w:lang w:val="ru-RU"/>
+        </w:rPr>
+        <w:t>Создание интерфейса для отображения меню пунктов питания</w:t>
+      </w:r>
+      <w:r>
+        <w:rPr>
+          <w:lang w:val="ru-RU"/>
+        </w:rPr>
+        <w:t xml:space="preserve">, </w:t>
+      </w:r>
+      <w:r>
+        <w:rPr>
+          <w:lang w:val="ru-RU"/>
+        </w:rPr>
+        <w:t xml:space="preserve">подключение </w:t>
+      </w:r>
+      <w:r>
+        <w:rPr>
+          <w:lang w:val="en-US"/>
+        </w:rPr>
+        <w:t>API</w:t>
+      </w:r>
+      <w:r>
+        <w:rPr>
+          <w:lang w:val="ru-RU"/>
+        </w:rPr>
+        <w:t>.</w:t>
+      </w:r>
+    </w:p>
+    <w:p>
+      <w:pPr>
+        <w:pStyle w:val="ListParagraph"/>
+        <w:numPr>
+          <w:ilvl w:val="0"/>
+          <w:numId w:val="1"/>
+        </w:numPr>
+        <w:rPr>
+          <w:lang w:val="ru-RU"/>
+        </w:rPr>
+      </w:pPr>
+      <w:r>
+        <w:rPr>
+          <w:lang w:val="ru-RU"/>
+        </w:rPr>
+        <w:t>Реализация личного кабинета в мобильном приложении</w:t>
+      </w:r>
+      <w:r>
+        <w:rPr>
+          <w:lang w:val="ru-RU"/>
+        </w:rPr>
+        <w:t xml:space="preserve">. </w:t>
+      </w:r>
+      <w:r>
+        <w:rPr>
+          <w:lang w:val="ru-RU"/>
+        </w:rPr>
+        <w:t>Авторизация в приложении</w:t>
+      </w:r>
+      <w:r>
+        <w:rPr>
+          <w:lang w:val="ru-RU"/>
+        </w:rPr>
+        <w:t xml:space="preserve">. </w:t>
+      </w:r>
+      <w:r>
+        <w:rPr>
+          <w:lang w:val="ru-RU"/>
+        </w:rPr>
+        <w:t xml:space="preserve">Получение через </w:t>
+      </w:r>
+      <w:r>
+        <w:rPr>
+          <w:lang w:val="en-US"/>
+        </w:rPr>
+        <w:t>API</w:t>
+      </w:r>
+      <w:r>
+        <w:rPr>
+          <w:lang w:val="ru-RU"/>
+        </w:rPr>
+        <w:t xml:space="preserve"> </w:t>
+      </w:r>
+      <w:r>
+        <w:rPr>
+          <w:lang w:val="ru-RU"/>
+        </w:rPr>
+        <w:t>информации о сотруднике</w:t>
+      </w:r>
+      <w:r>
+        <w:rPr>
+          <w:lang w:val="ru-RU"/>
+        </w:rPr>
+        <w:t xml:space="preserve">. </w:t>
+      </w:r>
+      <w:r>
+        <w:rPr>
+          <w:lang w:val="ru-RU"/>
+        </w:rPr>
+        <w:t>Для студента – создание окон аттестации и успеваемости</w:t>
+      </w:r>
+      <w:r>
+        <w:rPr>
+          <w:lang w:val="ru-RU"/>
+        </w:rPr>
+        <w:t xml:space="preserve">, </w:t>
+      </w:r>
+      <w:r>
+        <w:rPr>
+          <w:lang w:val="ru-RU"/>
+        </w:rPr>
+        <w:t>где есть информация о текущих оценках и о оценках сессии</w:t>
+      </w:r>
+      <w:r>
+        <w:rPr>
+          <w:lang w:val="ru-RU"/>
+        </w:rPr>
+        <w:t xml:space="preserve">, </w:t>
+      </w:r>
+      <w:r>
+        <w:rPr>
+          <w:lang w:val="ru-RU"/>
+        </w:rPr>
+        <w:t>полученных за время обучения в ВУЗе</w:t>
+      </w:r>
+      <w:r>
+        <w:rPr>
+          <w:lang w:val="ru-RU"/>
+        </w:rPr>
+        <w:t>.</w:t>
+      </w:r>
+      <w:r>
+        <w:rPr>
+          <w:lang w:val="ru-RU"/>
+        </w:rPr>
+        <w:t xml:space="preserve"> </w:t>
+      </w:r>
+    </w:p>
+    <w:p>
+      <w:pPr>
+        <w:rPr>
+          <w:lang w:val="ru-RU"/>
+        </w:rPr>
+      </w:pPr>
+    </w:p>
+    <w:p>
+      <w:pPr>
+        <w:jc w:val="center"/>
+        <w:rPr>
+          <w:b/>
+          <w:bCs/>
+          <w:lang w:val="ru-RU"/>
+        </w:rPr>
+      </w:pPr>
+      <w:r>
+        <w:rPr>
+          <w:b/>
+          <w:bCs/>
+          <w:lang w:val="ru-RU"/>
+        </w:rPr>
+        <w:t>Глава 1</w:t>
+      </w:r>
+    </w:p>
+    <w:p>
+      <w:pPr>
+        <w:rPr>
+          <w:lang w:val="ru-RU"/>
+        </w:rPr>
+      </w:pPr>
+    </w:p>
+    <w:p>
+      <w:pPr>
+        <w:rPr>
+          <w:lang w:val="ru-RU"/>
+        </w:rPr>
+      </w:pPr>
+    </w:p>
+    <w:p>
+      <w:pPr>
+        <w:rPr>
+          <w:lang w:val="ru-RU"/>
+        </w:rPr>
+      </w:pPr>
+      <w:r>
+        <w:rPr>
+          <w:lang w:val="ru-RU"/>
+        </w:rPr>
+        <w:t>Список литературы</w:t>
+      </w:r>
+      <w:r>
+        <w:rPr>
+          <w:lang w:val="ru-RU"/>
+        </w:rPr>
+        <w:t>:</w:t>
+      </w:r>
+    </w:p>
+    <w:p>
+      <w:pPr>
+        <w:rPr>
+          <w:lang w:val="ru-RU"/>
+        </w:rPr>
+      </w:pPr>
+    </w:p>
+    <w:p>
+      <w:pPr>
         <w:rPr>
           <w:lang w:val="ru-RU"/>
         </w:rPr>
@@ -2049,7 +3024,7 @@
         </w:rPr>
         <w:t xml:space="preserve">1) </w:t>
       </w:r>
-      <w:hyperlink r:id="rId4" w:history="1">
+      <w:hyperlink r:id="rId5" w:history="1">
         <w:r>
           <w:rPr>
             <w:rStyle w:val="Hyperlink"/>
@@ -2178,6 +3153,127 @@
     </w:sectPr>
   </w:body>
 </w:document>
+</file>
+
+<file path=word/numbering.xml><?xml version="1.0" encoding="utf-8"?>
+<w:numbering xmlns:wpc="http://schemas.microsoft.com/office/word/2010/wordprocessingCanvas" xmlns:cx="http://schemas.microsoft.com/office/drawing/2014/chartex" xmlns:cx1="http://schemas.microsoft.com/office/drawing/2015/9/8/chartex" xmlns:cx2="http://schemas.microsoft.com/office/drawing/2015/10/21/chartex" xmlns:cx3="http://schemas.microsoft.com/office/drawing/2016/5/9/chartex" xmlns:cx4="http://schemas.microsoft.com/office/drawing/2016/5/10/chartex" xmlns:cx5="http://schemas.microsoft.com/office/drawing/2016/5/11/chartex" xmlns:cx6="http://schemas.microsoft.com/office/drawing/2016/5/12/chartex" xmlns:cx7="http://schemas.microsoft.com/office/drawing/2016/5/13/chartex" xmlns:cx8="http://schemas.microsoft.com/office/drawing/2016/5/14/chartex" xmlns:mc="http://schemas.openxmlformats.org/markup-compatibility/2006" xmlns:aink="http://schemas.microsoft.com/office/drawing/2016/ink" xmlns:am3d="http://schemas.microsoft.com/office/drawing/2017/model3d" xmlns:o="urn:schemas-microsoft-com:office:office" xmlns:r="http://schemas.openxmlformats.org/officeDocument/2006/relationships" xmlns:m="http://schemas.openxmlformats.org/officeDocument/2006/math" xmlns:v="urn:schemas-microsoft-com:vml" xmlns:wp14="http://schemas.microsoft.com/office/word/2010/wordprocessingDrawing" xmlns:wp="http://schemas.openxmlformats.org/drawingml/2006/wordprocessingDrawing" xmlns:w10="urn:schemas-microsoft-com:office:word" xmlns:w="http://schemas.openxmlformats.org/wordprocessingml/2006/main" xmlns:w14="http://schemas.microsoft.com/office/word/2010/wordml" xmlns:w15="http://schemas.microsoft.com/office/word/2012/wordml" xmlns:w16cex="http://schemas.microsoft.com/office/word/2018/wordml/cex" xmlns:w16cid="http://schemas.microsoft.com/office/word/2016/wordml/cid" xmlns:w16="http://schemas.microsoft.com/office/word/2018/wordml" xmlns:w16se="http://schemas.microsoft.com/office/word/2015/wordml/symex" xmlns:wpg="http://schemas.microsoft.com/office/word/2010/wordprocessingGroup" xmlns:wpi="http://schemas.microsoft.com/office/word/2010/wordprocessingInk" xmlns:wne="http://schemas.microsoft.com/office/word/2006/wordml" xmlns:wps="http://schemas.microsoft.com/office/word/2010/wordprocessingShape" mc:Ignorable="w14 w15 w16se w16cid w16 w16cex wp14">
+  <w:abstractNum w:abstractNumId="0" w15:restartNumberingAfterBreak="0">
+    <w:nsid w:val="54BE3B77"/>
+    <w:multiLevelType w:val="hybridMultilevel"/>
+    <w:tmpl w:val="C0F4EC50"/>
+    <w:lvl w:ilvl="0" w:tplc="E16ED7C2">
+      <w:start w:val="1"/>
+      <w:numFmt w:val="bullet"/>
+      <w:lvlText w:val="-"/>
+      <w:lvlJc w:val="left"/>
+      <w:pPr>
+        <w:ind w:left="720" w:hanging="360"/>
+      </w:pPr>
+      <w:rPr>
+        <w:rFonts w:ascii="Calibri" w:eastAsiaTheme="minorHAnsi" w:hAnsi="Calibri" w:cs="Calibri" w:hint="default"/>
+      </w:rPr>
+    </w:lvl>
+    <w:lvl w:ilvl="1" w:tplc="08090003" w:tentative="1">
+      <w:start w:val="1"/>
+      <w:numFmt w:val="bullet"/>
+      <w:lvlText w:val="o"/>
+      <w:lvlJc w:val="left"/>
+      <w:pPr>
+        <w:ind w:left="1440" w:hanging="360"/>
+      </w:pPr>
+      <w:rPr>
+        <w:rFonts w:ascii="Courier New" w:hAnsi="Courier New" w:hint="default"/>
+      </w:rPr>
+    </w:lvl>
+    <w:lvl w:ilvl="2" w:tplc="08090005" w:tentative="1">
+      <w:start w:val="1"/>
+      <w:numFmt w:val="bullet"/>
+      <w:lvlText w:val=""/>
+      <w:lvlJc w:val="left"/>
+      <w:pPr>
+        <w:ind w:left="2160" w:hanging="360"/>
+      </w:pPr>
+      <w:rPr>
+        <w:rFonts w:ascii="Wingdings" w:hAnsi="Wingdings" w:hint="default"/>
+      </w:rPr>
+    </w:lvl>
+    <w:lvl w:ilvl="3" w:tplc="08090001" w:tentative="1">
+      <w:start w:val="1"/>
+      <w:numFmt w:val="bullet"/>
+      <w:lvlText w:val=""/>
+      <w:lvlJc w:val="left"/>
+      <w:pPr>
+        <w:ind w:left="2880" w:hanging="360"/>
+      </w:pPr>
+      <w:rPr>
+        <w:rFonts w:ascii="Symbol" w:hAnsi="Symbol" w:hint="default"/>
+      </w:rPr>
+    </w:lvl>
+    <w:lvl w:ilvl="4" w:tplc="08090003" w:tentative="1">
+      <w:start w:val="1"/>
+      <w:numFmt w:val="bullet"/>
+      <w:lvlText w:val="o"/>
+      <w:lvlJc w:val="left"/>
+      <w:pPr>
+        <w:ind w:left="3600" w:hanging="360"/>
+      </w:pPr>
+      <w:rPr>
+        <w:rFonts w:ascii="Courier New" w:hAnsi="Courier New" w:hint="default"/>
+      </w:rPr>
+    </w:lvl>
+    <w:lvl w:ilvl="5" w:tplc="08090005" w:tentative="1">
+      <w:start w:val="1"/>
+      <w:numFmt w:val="bullet"/>
+      <w:lvlText w:val=""/>
+      <w:lvlJc w:val="left"/>
+      <w:pPr>
+        <w:ind w:left="4320" w:hanging="360"/>
+      </w:pPr>
+      <w:rPr>
+        <w:rFonts w:ascii="Wingdings" w:hAnsi="Wingdings" w:hint="default"/>
+      </w:rPr>
+    </w:lvl>
+    <w:lvl w:ilvl="6" w:tplc="08090001" w:tentative="1">
+      <w:start w:val="1"/>
+      <w:numFmt w:val="bullet"/>
+      <w:lvlText w:val=""/>
+      <w:lvlJc w:val="left"/>
+      <w:pPr>
+        <w:ind w:left="5040" w:hanging="360"/>
+      </w:pPr>
+      <w:rPr>
+        <w:rFonts w:ascii="Symbol" w:hAnsi="Symbol" w:hint="default"/>
+      </w:rPr>
+    </w:lvl>
+    <w:lvl w:ilvl="7" w:tplc="08090003" w:tentative="1">
+      <w:start w:val="1"/>
+      <w:numFmt w:val="bullet"/>
+      <w:lvlText w:val="o"/>
+      <w:lvlJc w:val="left"/>
+      <w:pPr>
+        <w:ind w:left="5760" w:hanging="360"/>
+      </w:pPr>
+      <w:rPr>
+        <w:rFonts w:ascii="Courier New" w:hAnsi="Courier New" w:hint="default"/>
+      </w:rPr>
+    </w:lvl>
+    <w:lvl w:ilvl="8" w:tplc="08090005" w:tentative="1">
+      <w:start w:val="1"/>
+      <w:numFmt w:val="bullet"/>
+      <w:lvlText w:val=""/>
+      <w:lvlJc w:val="left"/>
+      <w:pPr>
+        <w:ind w:left="6480" w:hanging="360"/>
+      </w:pPr>
+      <w:rPr>
+        <w:rFonts w:ascii="Wingdings" w:hAnsi="Wingdings" w:hint="default"/>
+      </w:rPr>
+    </w:lvl>
+  </w:abstractNum>
+  <w:num w:numId="1">
+    <w:abstractNumId w:val="0"/>
+  </w:num>
+</w:numbering>
 </file>
 
 <file path=word/styles.xml><?xml version="1.0" encoding="utf-8"?>
@@ -2625,6 +3721,17 @@
       <w:shd w:val="clear" w:color="auto" w:fill="E1DFDD"/>
     </w:rPr>
   </w:style>
+  <w:style w:type="paragraph" w:styleId="ListParagraph">
+    <w:name w:val="List Paragraph"/>
+    <w:basedOn w:val="Normal"/>
+    <w:uiPriority w:val="34"/>
+    <w:qFormat/>
+    <w:rsid w:val="009F0988"/>
+    <w:pPr>
+      <w:ind w:left="720"/>
+      <w:contextualSpacing/>
+    </w:pPr>
+  </w:style>
 </w:styles>
 </file>
 

</xml_diff>

<commit_message>
written history mobile os
</commit_message>
<xml_diff>
--- a/Документация/Документация.docx
+++ b/Документация/Документация.docx
@@ -431,12 +431,14 @@
         </w:rPr>
         <w:t xml:space="preserve"> </w:t>
       </w:r>
+      <w:proofErr w:type="spellStart"/>
       <w:r>
         <w:rPr>
           <w:lang w:val="en-US"/>
         </w:rPr>
         <w:t>Exynos</w:t>
       </w:r>
+      <w:proofErr w:type="spellEnd"/>
       <w:r>
         <w:rPr>
           <w:lang w:val="ru-RU"/>
@@ -1057,7 +1059,21 @@
         <w:rPr>
           <w:lang w:val="ru-RU"/>
         </w:rPr>
-        <w:t>добавление виджетов на телефоне</w:t>
+        <w:t xml:space="preserve">добавление </w:t>
+      </w:r>
+      <w:proofErr w:type="spellStart"/>
+      <w:r>
+        <w:rPr>
+          <w:lang w:val="ru-RU"/>
+        </w:rPr>
+        <w:t>виджетов</w:t>
+      </w:r>
+      <w:proofErr w:type="spellEnd"/>
+      <w:r>
+        <w:rPr>
+          <w:lang w:val="ru-RU"/>
+        </w:rPr>
+        <w:t xml:space="preserve"> на телефоне</w:t>
       </w:r>
       <w:r>
         <w:rPr>
@@ -1820,6 +1836,7 @@
         </w:rPr>
         <w:t xml:space="preserve">интерфейс для </w:t>
       </w:r>
+      <w:proofErr w:type="spellStart"/>
       <w:r>
         <w:rPr>
           <w:lang w:val="ru-RU"/>
@@ -1832,6 +1849,7 @@
         </w:rPr>
         <w:t>ого</w:t>
       </w:r>
+      <w:proofErr w:type="spellEnd"/>
       <w:r>
         <w:rPr>
           <w:rFonts w:ascii="Times New Roman" w:eastAsia="Times New Roman" w:hAnsi="Times New Roman" w:cs="Times New Roman"/>
@@ -2353,13 +2371,7 @@
         <w:rPr>
           <w:lang w:val="ru-RU"/>
         </w:rPr>
-        <w:t>Н</w:t>
-      </w:r>
-      <w:r>
-        <w:rPr>
-          <w:lang w:val="ru-RU"/>
-        </w:rPr>
-        <w:t>а сегодняшний день</w:t>
+        <w:t>На сегодняшний день</w:t>
       </w:r>
       <w:r>
         <w:rPr>
@@ -2690,7 +2702,21 @@
         <w:rPr>
           <w:lang w:val="ru-RU"/>
         </w:rPr>
-        <w:t>Реализация пофамильного поиска преподавателей</w:t>
+        <w:t xml:space="preserve">Реализация </w:t>
+      </w:r>
+      <w:proofErr w:type="spellStart"/>
+      <w:r>
+        <w:rPr>
+          <w:lang w:val="ru-RU"/>
+        </w:rPr>
+        <w:t>пофамильного</w:t>
+      </w:r>
+      <w:proofErr w:type="spellEnd"/>
+      <w:r>
+        <w:rPr>
+          <w:lang w:val="ru-RU"/>
+        </w:rPr>
+        <w:t xml:space="preserve"> поиска преподавателей</w:t>
       </w:r>
       <w:r>
         <w:rPr>
@@ -3780,13 +3806,23 @@
         </w:rPr>
         <w:t>C</w:t>
       </w:r>
+      <w:proofErr w:type="spellStart"/>
       <w:r>
         <w:rPr>
           <w:rFonts w:asciiTheme="minorHAnsi" w:hAnsiTheme="minorHAnsi" w:cstheme="minorHAnsi"/>
           <w:color w:val="333333"/>
           <w:lang w:val="ru-RU"/>
         </w:rPr>
-        <w:t>уществует несколько направлений применения ИТ в учебной сфере</w:t>
+        <w:t>уществует</w:t>
+      </w:r>
+      <w:proofErr w:type="spellEnd"/>
+      <w:r>
+        <w:rPr>
+          <w:rFonts w:asciiTheme="minorHAnsi" w:hAnsiTheme="minorHAnsi" w:cstheme="minorHAnsi"/>
+          <w:color w:val="333333"/>
+          <w:lang w:val="ru-RU"/>
+        </w:rPr>
+        <w:t xml:space="preserve"> несколько направлений применения ИТ в учебной сфере</w:t>
       </w:r>
       <w:r>
         <w:rPr>
@@ -4242,6 +4278,7 @@
         </w:rPr>
         <w:t xml:space="preserve">Согласно данным компании </w:t>
       </w:r>
+      <w:proofErr w:type="spellStart"/>
       <w:r>
         <w:rPr>
           <w:rFonts w:asciiTheme="minorHAnsi" w:hAnsiTheme="minorHAnsi" w:cstheme="minorHAnsi"/>
@@ -4249,6 +4286,7 @@
         </w:rPr>
         <w:t>AppAnnie</w:t>
       </w:r>
+      <w:proofErr w:type="spellEnd"/>
       <w:r>
         <w:rPr>
           <w:rFonts w:asciiTheme="minorHAnsi" w:hAnsiTheme="minorHAnsi" w:cstheme="minorHAnsi"/>
@@ -4376,34 +4414,3217 @@
           <w:bCs/>
           <w:lang w:val="ru-RU"/>
         </w:rPr>
-        <w:t xml:space="preserve">Роль мобильной платформы </w:t>
-      </w:r>
-      <w:r>
-        <w:rPr>
-          <w:b/>
-          <w:bCs/>
+        <w:t>Роль мобильн</w:t>
+      </w:r>
+      <w:r>
+        <w:rPr>
+          <w:b/>
+          <w:bCs/>
+          <w:lang w:val="ru-RU"/>
+        </w:rPr>
+        <w:t>ых</w:t>
+      </w:r>
+      <w:r>
+        <w:rPr>
+          <w:b/>
+          <w:bCs/>
+          <w:lang w:val="ru-RU"/>
+        </w:rPr>
+        <w:t xml:space="preserve"> платформ</w:t>
+      </w:r>
+      <w:r>
+        <w:rPr>
+          <w:b/>
+          <w:bCs/>
+          <w:lang w:val="ru-RU"/>
+        </w:rPr>
+        <w:t xml:space="preserve"> </w:t>
+      </w:r>
+      <w:r>
+        <w:rPr>
+          <w:b/>
+          <w:bCs/>
+          <w:lang w:val="ru-RU"/>
+        </w:rPr>
+        <w:t xml:space="preserve">в </w:t>
+      </w:r>
+      <w:r>
+        <w:rPr>
+          <w:b/>
+          <w:bCs/>
+          <w:lang w:val="ru-RU"/>
+        </w:rPr>
+        <w:t>современном образовании</w:t>
+      </w:r>
+    </w:p>
+    <w:p/>
+    <w:p>
+      <w:pPr>
+        <w:rPr>
+          <w:b/>
+          <w:bCs/>
+          <w:lang w:val="ru-RU"/>
+        </w:rPr>
+      </w:pPr>
+      <w:r>
+        <w:rPr>
+          <w:b/>
+          <w:bCs/>
+          <w:lang w:val="ru-RU"/>
+        </w:rPr>
+        <w:t>Краткая и</w:t>
+      </w:r>
+      <w:r>
+        <w:rPr>
+          <w:b/>
+          <w:bCs/>
+          <w:lang w:val="ru-RU"/>
+        </w:rPr>
+        <w:t>стория развития мобильных ОС</w:t>
+      </w:r>
+    </w:p>
+    <w:p>
+      <w:pPr>
+        <w:rPr>
+          <w:lang w:val="ru-RU"/>
+        </w:rPr>
+      </w:pPr>
+    </w:p>
+    <w:p>
+      <w:pPr>
+        <w:rPr>
+          <w:lang w:val="ru-RU"/>
+        </w:rPr>
+      </w:pPr>
+      <w:r>
+        <w:rPr>
+          <w:lang w:val="ru-RU"/>
+        </w:rPr>
+        <w:t>Мобильные устройства прошли путь от инструмента для совершения звонков и отправки сообщений</w:t>
+      </w:r>
+      <w:r>
+        <w:rPr>
+          <w:lang w:val="ru-RU"/>
+        </w:rPr>
+        <w:t xml:space="preserve"> </w:t>
+      </w:r>
+      <w:r>
+        <w:rPr>
+          <w:lang w:val="ru-RU"/>
+        </w:rPr>
+        <w:t>до полноценного помощника</w:t>
+      </w:r>
+      <w:r>
+        <w:rPr>
+          <w:lang w:val="ru-RU"/>
+        </w:rPr>
+        <w:t>, о</w:t>
+      </w:r>
+      <w:r>
+        <w:rPr>
+          <w:lang w:val="ru-RU"/>
+        </w:rPr>
+        <w:t>бладающего интуитивно понятным управлением и являющегося незаменимой частью повседневной жизни</w:t>
+      </w:r>
+      <w:r>
+        <w:rPr>
+          <w:lang w:val="ru-RU"/>
+        </w:rPr>
+        <w:t xml:space="preserve">, </w:t>
+      </w:r>
+      <w:r>
+        <w:rPr>
+          <w:lang w:val="ru-RU"/>
+        </w:rPr>
+        <w:t>в том числе</w:t>
+      </w:r>
+      <w:r>
+        <w:rPr>
+          <w:lang w:val="ru-RU"/>
+        </w:rPr>
+        <w:t xml:space="preserve">, </w:t>
+      </w:r>
+      <w:r>
+        <w:rPr>
+          <w:lang w:val="ru-RU"/>
+        </w:rPr>
+        <w:t>и в сфере образования</w:t>
+      </w:r>
+      <w:r>
+        <w:rPr>
+          <w:lang w:val="ru-RU"/>
+        </w:rPr>
+        <w:t>.</w:t>
+      </w:r>
+      <w:r>
+        <w:rPr>
+          <w:lang w:val="ru-RU"/>
+        </w:rPr>
+        <w:t xml:space="preserve"> </w:t>
+      </w:r>
+    </w:p>
+    <w:p>
+      <w:pPr>
+        <w:rPr>
+          <w:lang w:val="ru-RU"/>
+        </w:rPr>
+      </w:pPr>
+    </w:p>
+    <w:p>
+      <w:pPr>
+        <w:rPr>
+          <w:lang w:val="ru-RU"/>
+        </w:rPr>
+      </w:pPr>
+      <w:r>
+        <w:rPr>
+          <w:lang w:val="ru-RU"/>
+        </w:rPr>
+        <w:t>Первые мобильные операционные системы</w:t>
+      </w:r>
+      <w:r>
+        <w:rPr>
+          <w:lang w:val="ru-RU"/>
+        </w:rPr>
+        <w:t xml:space="preserve">, </w:t>
+      </w:r>
+      <w:r>
+        <w:rPr>
+          <w:lang w:val="ru-RU"/>
+        </w:rPr>
+        <w:t>начали появляться в 1988 году</w:t>
+      </w:r>
+      <w:r>
+        <w:rPr>
+          <w:lang w:val="ru-RU"/>
+        </w:rPr>
+        <w:t xml:space="preserve">, </w:t>
+      </w:r>
+      <w:r>
+        <w:rPr>
+          <w:lang w:val="ru-RU"/>
+        </w:rPr>
+        <w:t xml:space="preserve">когда компания </w:t>
+      </w:r>
+      <w:r>
+        <w:rPr>
+          <w:lang w:val="en-US"/>
+        </w:rPr>
+        <w:t>Psion</w:t>
+      </w:r>
+      <w:r>
+        <w:rPr>
+          <w:lang w:val="ru-RU"/>
+        </w:rPr>
+        <w:t xml:space="preserve"> </w:t>
+      </w:r>
+      <w:r>
+        <w:rPr>
+          <w:lang w:val="ru-RU"/>
+        </w:rPr>
+        <w:t xml:space="preserve">разработала для карманных персональных компьютеров 16- разрядную операционную систему </w:t>
+      </w:r>
+      <w:r>
+        <w:rPr>
+          <w:lang w:val="en-US"/>
+        </w:rPr>
+        <w:t>EPOC</w:t>
+      </w:r>
+      <w:r>
+        <w:rPr>
+          <w:lang w:val="ru-RU"/>
+        </w:rPr>
+        <w:t xml:space="preserve">-16. </w:t>
+      </w:r>
+      <w:r>
+        <w:rPr>
+          <w:lang w:val="ru-RU"/>
+        </w:rPr>
+        <w:t>В ее состав входили</w:t>
+      </w:r>
+      <w:r>
+        <w:rPr>
+          <w:lang w:val="ru-RU"/>
+        </w:rPr>
+        <w:t xml:space="preserve">: </w:t>
+      </w:r>
+      <w:r>
+        <w:rPr>
+          <w:lang w:val="ru-RU"/>
+        </w:rPr>
+        <w:t>калькулятор</w:t>
+      </w:r>
+      <w:r>
+        <w:rPr>
+          <w:lang w:val="ru-RU"/>
+        </w:rPr>
+        <w:t xml:space="preserve">, </w:t>
+      </w:r>
+      <w:r>
+        <w:rPr>
+          <w:lang w:val="ru-RU"/>
+        </w:rPr>
+        <w:t>записная книжка</w:t>
+      </w:r>
+      <w:r>
+        <w:rPr>
+          <w:lang w:val="ru-RU"/>
+        </w:rPr>
+        <w:t xml:space="preserve">, </w:t>
+      </w:r>
+      <w:r>
+        <w:rPr>
+          <w:lang w:val="ru-RU"/>
+        </w:rPr>
+        <w:t>текстовый редактор</w:t>
+      </w:r>
+      <w:r>
+        <w:rPr>
+          <w:lang w:val="ru-RU"/>
+        </w:rPr>
+        <w:t xml:space="preserve">, </w:t>
+      </w:r>
+      <w:r>
+        <w:rPr>
+          <w:lang w:val="ru-RU"/>
+        </w:rPr>
+        <w:t xml:space="preserve">файловый менеджер и </w:t>
+      </w:r>
+      <w:proofErr w:type="spellStart"/>
+      <w:r>
+        <w:rPr>
+          <w:lang w:val="ru-RU"/>
+        </w:rPr>
+        <w:t>тд</w:t>
+      </w:r>
+      <w:proofErr w:type="spellEnd"/>
+      <w:r>
+        <w:rPr>
+          <w:lang w:val="ru-RU"/>
+        </w:rPr>
+        <w:t xml:space="preserve">. </w:t>
+      </w:r>
+      <w:r>
+        <w:rPr>
+          <w:lang w:val="ru-RU"/>
+        </w:rPr>
+        <w:t>Позднее</w:t>
+      </w:r>
+      <w:r>
+        <w:rPr>
+          <w:lang w:val="ru-RU"/>
+        </w:rPr>
+        <w:t xml:space="preserve">, </w:t>
+      </w:r>
+      <w:r>
+        <w:rPr>
+          <w:lang w:val="ru-RU"/>
+        </w:rPr>
+        <w:t xml:space="preserve">та же самая компания начнет разработку 32-разрядной ОС и назовет ее </w:t>
+      </w:r>
+      <w:r>
+        <w:rPr>
+          <w:lang w:val="en-US"/>
+        </w:rPr>
+        <w:t>Symbian</w:t>
+      </w:r>
+      <w:r>
+        <w:rPr>
+          <w:lang w:val="ru-RU"/>
+        </w:rPr>
+        <w:t xml:space="preserve">, </w:t>
+      </w:r>
+      <w:r>
+        <w:rPr>
+          <w:lang w:val="ru-RU"/>
+        </w:rPr>
+        <w:t>долгое время являющейся самой популярной в мире</w:t>
+      </w:r>
+      <w:r>
+        <w:rPr>
+          <w:lang w:val="ru-RU"/>
+        </w:rPr>
+        <w:t xml:space="preserve"> </w:t>
+      </w:r>
+      <w:r>
+        <w:rPr>
+          <w:lang w:val="ru-RU"/>
+        </w:rPr>
+        <w:t>среди пользователей</w:t>
+      </w:r>
+      <w:r>
+        <w:rPr>
+          <w:lang w:val="ru-RU"/>
+        </w:rPr>
+        <w:t>.</w:t>
+      </w:r>
+    </w:p>
+    <w:p>
+      <w:pPr>
+        <w:rPr>
+          <w:lang w:val="ru-RU"/>
+        </w:rPr>
+      </w:pPr>
+    </w:p>
+    <w:p>
+      <w:pPr>
+        <w:rPr>
+          <w:lang w:val="en-US"/>
+        </w:rPr>
+      </w:pPr>
+      <w:r>
+        <w:rPr>
+          <w:lang w:val="ru-RU"/>
+        </w:rPr>
+        <w:t>ОС</w:t>
+      </w:r>
+      <w:r>
+        <w:rPr>
+          <w:lang w:val="ru-RU"/>
+        </w:rPr>
+        <w:t xml:space="preserve">, </w:t>
+      </w:r>
+      <w:r>
+        <w:rPr>
+          <w:lang w:val="ru-RU"/>
+        </w:rPr>
+        <w:t>разработанные некоторыми компаниями</w:t>
+      </w:r>
+      <w:r>
+        <w:rPr>
+          <w:lang w:val="ru-RU"/>
+        </w:rPr>
+        <w:t xml:space="preserve">, </w:t>
+      </w:r>
+      <w:r>
+        <w:rPr>
+          <w:lang w:val="ru-RU"/>
+        </w:rPr>
+        <w:t>были плохо востребованными</w:t>
+      </w:r>
+      <w:r>
+        <w:rPr>
+          <w:lang w:val="ru-RU"/>
+        </w:rPr>
+        <w:t xml:space="preserve">, </w:t>
+      </w:r>
+      <w:r>
+        <w:rPr>
+          <w:lang w:val="ru-RU"/>
+        </w:rPr>
+        <w:t>однако</w:t>
+      </w:r>
+      <w:r>
+        <w:rPr>
+          <w:lang w:val="ru-RU"/>
+        </w:rPr>
+        <w:t xml:space="preserve">, </w:t>
+      </w:r>
+      <w:r>
+        <w:rPr>
+          <w:lang w:val="ru-RU"/>
+        </w:rPr>
+        <w:t>содержали технологии</w:t>
+      </w:r>
+      <w:r>
+        <w:rPr>
+          <w:lang w:val="ru-RU"/>
+        </w:rPr>
+        <w:t xml:space="preserve">, </w:t>
+      </w:r>
+      <w:r>
+        <w:rPr>
+          <w:lang w:val="ru-RU"/>
+        </w:rPr>
+        <w:t>впоследствии внедренными в уже в новые ОС</w:t>
+      </w:r>
+      <w:r>
+        <w:rPr>
+          <w:lang w:val="ru-RU"/>
+        </w:rPr>
+        <w:t xml:space="preserve">. </w:t>
+      </w:r>
+      <w:r>
+        <w:rPr>
+          <w:lang w:val="ru-RU"/>
+        </w:rPr>
+        <w:t>Например</w:t>
+      </w:r>
+      <w:r>
+        <w:rPr>
+          <w:lang w:val="ru-RU"/>
+        </w:rPr>
+        <w:t xml:space="preserve">, </w:t>
+      </w:r>
+      <w:r>
+        <w:rPr>
+          <w:lang w:val="ru-RU"/>
+        </w:rPr>
+        <w:t xml:space="preserve">в 1993 году </w:t>
+      </w:r>
+      <w:r>
+        <w:rPr>
+          <w:lang w:val="en-US"/>
+        </w:rPr>
+        <w:t>Apple</w:t>
+      </w:r>
+      <w:r>
+        <w:rPr>
+          <w:lang w:val="ru-RU"/>
+        </w:rPr>
+        <w:t xml:space="preserve"> </w:t>
+      </w:r>
+      <w:r>
+        <w:rPr>
+          <w:lang w:val="ru-RU"/>
+        </w:rPr>
+        <w:t xml:space="preserve">представила </w:t>
+      </w:r>
+      <w:r>
+        <w:rPr>
+          <w:lang w:val="en-US"/>
+        </w:rPr>
+        <w:t>Newton</w:t>
+      </w:r>
+      <w:r>
+        <w:rPr>
+          <w:lang w:val="ru-RU"/>
+        </w:rPr>
+        <w:t xml:space="preserve"> </w:t>
+      </w:r>
+      <w:r>
+        <w:rPr>
+          <w:lang w:val="en-US"/>
+        </w:rPr>
+        <w:t>OS</w:t>
+      </w:r>
+      <w:r>
+        <w:rPr>
+          <w:lang w:val="ru-RU"/>
+        </w:rPr>
+        <w:t xml:space="preserve">, </w:t>
+      </w:r>
+      <w:r>
+        <w:rPr>
+          <w:lang w:val="ru-RU"/>
+        </w:rPr>
+        <w:t xml:space="preserve">в которой была реализована система распознавания </w:t>
+      </w:r>
+      <w:r>
+        <w:rPr>
+          <w:lang w:val="ru-RU"/>
+        </w:rPr>
+        <w:t>слитного рукописного текста</w:t>
+      </w:r>
+      <w:r>
+        <w:rPr>
+          <w:lang w:val="ru-RU"/>
+        </w:rPr>
+        <w:t xml:space="preserve">. </w:t>
+      </w:r>
+      <w:r>
+        <w:rPr>
+          <w:lang w:val="ru-RU"/>
+        </w:rPr>
+        <w:t>Символы записывались на экран специальным устройством – стилусом</w:t>
+      </w:r>
+      <w:r>
+        <w:rPr>
+          <w:lang w:val="ru-RU"/>
+        </w:rPr>
+        <w:t xml:space="preserve">, </w:t>
+      </w:r>
+      <w:r>
+        <w:rPr>
+          <w:lang w:val="ru-RU"/>
+        </w:rPr>
+        <w:t>а затем</w:t>
+      </w:r>
+      <w:r>
+        <w:rPr>
+          <w:lang w:val="ru-RU"/>
+        </w:rPr>
+        <w:t xml:space="preserve">, </w:t>
+      </w:r>
+      <w:r>
+        <w:rPr>
+          <w:lang w:val="ru-RU"/>
+        </w:rPr>
+        <w:t>автоматически переводились в текст после ввода целого слова</w:t>
+      </w:r>
+      <w:r>
+        <w:rPr>
+          <w:lang w:val="ru-RU"/>
+        </w:rPr>
+        <w:t xml:space="preserve">. </w:t>
+      </w:r>
+      <w:r>
+        <w:rPr>
+          <w:lang w:val="ru-RU"/>
+        </w:rPr>
+        <w:t>В том числе</w:t>
+      </w:r>
+      <w:r>
+        <w:rPr>
+          <w:lang w:val="en-US"/>
+        </w:rPr>
+        <w:t xml:space="preserve">, </w:t>
+      </w:r>
+      <w:r>
+        <w:rPr>
+          <w:lang w:val="ru-RU"/>
+        </w:rPr>
+        <w:t>поддерживалось написание и на русском языке</w:t>
+      </w:r>
+      <w:r>
+        <w:rPr>
+          <w:lang w:val="en-US"/>
+        </w:rPr>
+        <w:t xml:space="preserve">. </w:t>
+      </w:r>
+    </w:p>
+    <w:p>
+      <w:pPr>
+        <w:rPr>
+          <w:lang w:val="en-US"/>
+        </w:rPr>
+      </w:pPr>
+    </w:p>
+    <w:p>
+      <w:pPr>
+        <w:rPr>
+          <w:lang w:val="ru-RU"/>
+        </w:rPr>
+      </w:pPr>
+      <w:r>
+        <w:rPr>
+          <w:lang w:val="ru-RU"/>
+        </w:rPr>
+        <w:t>Несколько лет спустя</w:t>
+      </w:r>
+      <w:r>
+        <w:rPr>
+          <w:lang w:val="ru-RU"/>
+        </w:rPr>
+        <w:t xml:space="preserve">, </w:t>
+      </w:r>
+      <w:r>
+        <w:rPr>
+          <w:lang w:val="ru-RU"/>
+        </w:rPr>
+        <w:t xml:space="preserve">в 1996 году на свет появилась </w:t>
+      </w:r>
+      <w:r>
+        <w:rPr>
+          <w:lang w:val="en-US"/>
+        </w:rPr>
+        <w:t>OC</w:t>
+      </w:r>
+      <w:r>
+        <w:rPr>
+          <w:lang w:val="ru-RU"/>
+        </w:rPr>
+        <w:t xml:space="preserve"> </w:t>
+      </w:r>
+      <w:r>
+        <w:rPr>
+          <w:lang w:val="en-US"/>
+        </w:rPr>
+        <w:t>Palm</w:t>
+      </w:r>
+      <w:r>
+        <w:rPr>
+          <w:lang w:val="ru-RU"/>
+        </w:rPr>
+        <w:t xml:space="preserve">. </w:t>
+      </w:r>
+      <w:r>
+        <w:rPr>
+          <w:lang w:val="ru-RU"/>
+        </w:rPr>
+        <w:t>Особенностью устройства</w:t>
+      </w:r>
+      <w:r>
+        <w:rPr>
+          <w:lang w:val="ru-RU"/>
+        </w:rPr>
+        <w:t xml:space="preserve">, </w:t>
+      </w:r>
+      <w:r>
+        <w:rPr>
+          <w:lang w:val="ru-RU"/>
+        </w:rPr>
+        <w:t>помимо поддержки рукописного ввода</w:t>
+      </w:r>
+      <w:r>
+        <w:rPr>
+          <w:lang w:val="ru-RU"/>
+        </w:rPr>
+        <w:t xml:space="preserve">, </w:t>
+      </w:r>
+      <w:r>
+        <w:rPr>
+          <w:lang w:val="ru-RU"/>
+        </w:rPr>
+        <w:t>являлось приложение «</w:t>
+      </w:r>
+      <w:r>
+        <w:rPr>
+          <w:lang w:val="en-US"/>
+        </w:rPr>
+        <w:t>Security</w:t>
+      </w:r>
+      <w:r>
+        <w:rPr>
+          <w:lang w:val="ru-RU"/>
+        </w:rPr>
+        <w:t>»</w:t>
+      </w:r>
+      <w:r>
+        <w:rPr>
+          <w:lang w:val="ru-RU"/>
+        </w:rPr>
+        <w:t xml:space="preserve">, </w:t>
+      </w:r>
+      <w:r>
+        <w:rPr>
+          <w:lang w:val="ru-RU"/>
+        </w:rPr>
+        <w:t>в котором была возможность защищать данные</w:t>
+      </w:r>
+      <w:r>
+        <w:rPr>
+          <w:lang w:val="ru-RU"/>
+        </w:rPr>
+        <w:t xml:space="preserve">, </w:t>
+      </w:r>
+      <w:r>
+        <w:rPr>
+          <w:lang w:val="ru-RU"/>
+        </w:rPr>
+        <w:t>хранящиеся на телефоне от несанкционированного доступа</w:t>
+      </w:r>
+      <w:r>
+        <w:rPr>
+          <w:lang w:val="ru-RU"/>
+        </w:rPr>
+        <w:t xml:space="preserve">, </w:t>
+      </w:r>
+      <w:r>
+        <w:rPr>
+          <w:lang w:val="ru-RU"/>
+        </w:rPr>
+        <w:t>например</w:t>
+      </w:r>
+      <w:r>
+        <w:rPr>
+          <w:lang w:val="ru-RU"/>
+        </w:rPr>
+        <w:t xml:space="preserve">, </w:t>
+      </w:r>
+      <w:r>
+        <w:rPr>
+          <w:lang w:val="ru-RU"/>
+        </w:rPr>
+        <w:t>паролем</w:t>
+      </w:r>
+      <w:r>
+        <w:rPr>
+          <w:lang w:val="ru-RU"/>
+        </w:rPr>
+        <w:t xml:space="preserve">, </w:t>
+      </w:r>
+      <w:r>
+        <w:rPr>
+          <w:lang w:val="ru-RU"/>
+        </w:rPr>
+        <w:t>только после ввода которого были доступны</w:t>
+      </w:r>
+      <w:r>
+        <w:rPr>
+          <w:lang w:val="ru-RU"/>
+        </w:rPr>
+        <w:t xml:space="preserve"> </w:t>
+      </w:r>
+      <w:r>
+        <w:rPr>
+          <w:lang w:val="ru-RU"/>
+        </w:rPr>
+        <w:t>заметки</w:t>
+      </w:r>
+      <w:r>
+        <w:rPr>
+          <w:lang w:val="ru-RU"/>
+        </w:rPr>
+        <w:t xml:space="preserve">, </w:t>
+      </w:r>
+      <w:r>
+        <w:rPr>
+          <w:lang w:val="ru-RU"/>
+        </w:rPr>
+        <w:t>календари</w:t>
+      </w:r>
+      <w:r>
+        <w:rPr>
+          <w:lang w:val="ru-RU"/>
+        </w:rPr>
+        <w:t xml:space="preserve">, </w:t>
+      </w:r>
+      <w:r>
+        <w:rPr>
+          <w:lang w:val="ru-RU"/>
+        </w:rPr>
+        <w:t>список дел</w:t>
+      </w:r>
+      <w:r>
+        <w:rPr>
+          <w:lang w:val="ru-RU"/>
+        </w:rPr>
+        <w:t xml:space="preserve">. </w:t>
+      </w:r>
+      <w:r>
+        <w:rPr>
+          <w:lang w:val="ru-RU"/>
+        </w:rPr>
+        <w:t>Со временем</w:t>
+      </w:r>
+      <w:r>
+        <w:rPr>
+          <w:lang w:val="ru-RU"/>
+        </w:rPr>
+        <w:t xml:space="preserve">, </w:t>
+      </w:r>
+      <w:r>
+        <w:rPr>
+          <w:lang w:val="ru-RU"/>
+        </w:rPr>
+        <w:t>теряла популярность</w:t>
+      </w:r>
+      <w:r>
+        <w:rPr>
+          <w:lang w:val="ru-RU"/>
+        </w:rPr>
+        <w:t xml:space="preserve">, </w:t>
+      </w:r>
+      <w:r>
+        <w:rPr>
+          <w:lang w:val="ru-RU"/>
+        </w:rPr>
+        <w:t>а в 2012 году стала свободным ПО</w:t>
+      </w:r>
+      <w:r>
+        <w:rPr>
+          <w:lang w:val="ru-RU"/>
+        </w:rPr>
+        <w:t xml:space="preserve">. </w:t>
+      </w:r>
+      <w:r>
+        <w:rPr>
+          <w:lang w:val="ru-RU"/>
+        </w:rPr>
+        <w:t>На сегодняшний день</w:t>
+      </w:r>
+      <w:r>
+        <w:rPr>
+          <w:lang w:val="ru-RU"/>
+        </w:rPr>
+        <w:t xml:space="preserve">, </w:t>
+      </w:r>
+      <w:r>
+        <w:rPr>
+          <w:lang w:val="ru-RU"/>
+        </w:rPr>
+        <w:t xml:space="preserve">одна из разновидностей </w:t>
+      </w:r>
+      <w:r>
+        <w:rPr>
+          <w:lang w:val="en-US"/>
+        </w:rPr>
+        <w:t>Palm</w:t>
+      </w:r>
+      <w:r>
+        <w:rPr>
+          <w:lang w:val="ru-RU"/>
+        </w:rPr>
+        <w:t xml:space="preserve">, </w:t>
+      </w:r>
+      <w:r>
+        <w:rPr>
+          <w:lang w:val="ru-RU"/>
+        </w:rPr>
+        <w:t xml:space="preserve">называемая </w:t>
+      </w:r>
+      <w:r>
+        <w:rPr>
+          <w:lang w:val="en-US"/>
+        </w:rPr>
+        <w:t>Web</w:t>
+      </w:r>
+      <w:r>
+        <w:rPr>
+          <w:lang w:val="ru-RU"/>
+        </w:rPr>
+        <w:t xml:space="preserve"> </w:t>
+      </w:r>
+      <w:r>
+        <w:rPr>
+          <w:lang w:val="en-US"/>
+        </w:rPr>
+        <w:t>OS</w:t>
+      </w:r>
+      <w:r>
+        <w:rPr>
+          <w:lang w:val="ru-RU"/>
+        </w:rPr>
+        <w:t xml:space="preserve"> </w:t>
+      </w:r>
+      <w:r>
+        <w:rPr>
+          <w:lang w:val="ru-RU"/>
+        </w:rPr>
+        <w:t>используется в умных телевизорах</w:t>
+      </w:r>
+      <w:r>
+        <w:rPr>
+          <w:lang w:val="ru-RU"/>
+        </w:rPr>
+        <w:t>.</w:t>
+      </w:r>
+    </w:p>
+    <w:p>
+      <w:pPr>
+        <w:rPr>
+          <w:lang w:val="ru-RU"/>
+        </w:rPr>
+      </w:pPr>
+    </w:p>
+    <w:p>
+      <w:pPr>
+        <w:rPr>
+          <w:lang w:val="ru-RU"/>
+        </w:rPr>
+      </w:pPr>
+      <w:r>
+        <w:rPr>
+          <w:lang w:val="ru-RU"/>
+        </w:rPr>
+        <w:t>Также</w:t>
+      </w:r>
+      <w:r>
+        <w:rPr>
+          <w:lang w:val="ru-RU"/>
+        </w:rPr>
+        <w:t xml:space="preserve">, </w:t>
+      </w:r>
+      <w:r>
+        <w:rPr>
+          <w:lang w:val="ru-RU"/>
+        </w:rPr>
+        <w:t xml:space="preserve">в 1996 году </w:t>
+      </w:r>
+      <w:r>
+        <w:rPr>
+          <w:lang w:val="en-US"/>
+        </w:rPr>
+        <w:t>Microsoft</w:t>
+      </w:r>
+      <w:r>
+        <w:rPr>
+          <w:lang w:val="ru-RU"/>
+        </w:rPr>
+        <w:t xml:space="preserve"> </w:t>
+      </w:r>
+      <w:r>
+        <w:rPr>
+          <w:lang w:val="ru-RU"/>
+        </w:rPr>
+        <w:t>вышла на рынок мобильных ОС</w:t>
+      </w:r>
+      <w:r>
+        <w:rPr>
+          <w:lang w:val="ru-RU"/>
+        </w:rPr>
+        <w:t xml:space="preserve">, </w:t>
+      </w:r>
+      <w:r>
+        <w:rPr>
+          <w:lang w:val="ru-RU"/>
+        </w:rPr>
+        <w:t xml:space="preserve">представив </w:t>
+      </w:r>
+      <w:r>
+        <w:rPr>
+          <w:lang w:val="en-US"/>
+        </w:rPr>
+        <w:t>Microsoft</w:t>
+      </w:r>
+      <w:r>
+        <w:rPr>
+          <w:lang w:val="ru-RU"/>
+        </w:rPr>
+        <w:t xml:space="preserve"> </w:t>
+      </w:r>
+      <w:r>
+        <w:rPr>
+          <w:lang w:val="en-US"/>
+        </w:rPr>
+        <w:t>Windows</w:t>
+      </w:r>
+      <w:r>
+        <w:rPr>
+          <w:lang w:val="ru-RU"/>
+        </w:rPr>
+        <w:t xml:space="preserve"> </w:t>
+      </w:r>
+      <w:r>
+        <w:rPr>
+          <w:lang w:val="en-US"/>
+        </w:rPr>
+        <w:t>CE</w:t>
+      </w:r>
+      <w:r>
+        <w:rPr>
+          <w:lang w:val="ru-RU"/>
+        </w:rPr>
+        <w:t>.</w:t>
+      </w:r>
+      <w:r>
+        <w:rPr>
+          <w:lang w:val="ru-RU"/>
+        </w:rPr>
+        <w:t xml:space="preserve"> Она являлась упрощенной версией настольной версии </w:t>
+      </w:r>
+      <w:r>
+        <w:rPr>
+          <w:lang w:val="en-US"/>
+        </w:rPr>
+        <w:t>Windows</w:t>
+      </w:r>
+      <w:r>
+        <w:rPr>
+          <w:lang w:val="ru-RU"/>
+        </w:rPr>
+        <w:t xml:space="preserve"> </w:t>
+      </w:r>
+      <w:r>
+        <w:rPr>
+          <w:lang w:val="ru-RU"/>
+        </w:rPr>
+        <w:t>95</w:t>
+      </w:r>
+      <w:r>
+        <w:rPr>
+          <w:lang w:val="ru-RU"/>
+        </w:rPr>
+        <w:t xml:space="preserve">, </w:t>
+      </w:r>
+      <w:r>
+        <w:rPr>
+          <w:lang w:val="ru-RU"/>
+        </w:rPr>
+        <w:t>оптимизированной</w:t>
+      </w:r>
+      <w:r>
+        <w:rPr>
+          <w:lang w:val="ru-RU"/>
+        </w:rPr>
+        <w:t xml:space="preserve"> для процессоров с архитектурой </w:t>
+      </w:r>
+      <w:r>
+        <w:rPr>
+          <w:lang w:val="en-US"/>
+        </w:rPr>
+        <w:t>MIPS</w:t>
+      </w:r>
+      <w:r>
+        <w:rPr>
+          <w:lang w:val="ru-RU"/>
+        </w:rPr>
+        <w:t xml:space="preserve">, </w:t>
+      </w:r>
+      <w:r>
+        <w:rPr>
+          <w:lang w:val="en-US"/>
+        </w:rPr>
+        <w:t>x</w:t>
+      </w:r>
+      <w:r>
+        <w:rPr>
+          <w:lang w:val="ru-RU"/>
+        </w:rPr>
+        <w:t xml:space="preserve">86, </w:t>
+      </w:r>
+      <w:r>
+        <w:rPr>
+          <w:lang w:val="en-US"/>
+        </w:rPr>
+        <w:t>ARM</w:t>
+      </w:r>
+      <w:r>
+        <w:rPr>
+          <w:lang w:val="ru-RU"/>
+        </w:rPr>
+        <w:t xml:space="preserve"> </w:t>
+      </w:r>
+      <w:r>
+        <w:rPr>
+          <w:lang w:val="ru-RU"/>
+        </w:rPr>
+        <w:t xml:space="preserve">и </w:t>
+      </w:r>
+      <w:r>
+        <w:rPr>
+          <w:lang w:val="en-US"/>
+        </w:rPr>
+        <w:t>Power</w:t>
+      </w:r>
+      <w:r>
+        <w:rPr>
+          <w:lang w:val="ru-RU"/>
+        </w:rPr>
+        <w:t xml:space="preserve"> </w:t>
+      </w:r>
+      <w:r>
+        <w:rPr>
+          <w:lang w:val="en-US"/>
+        </w:rPr>
+        <w:t>PC</w:t>
+      </w:r>
+      <w:r>
+        <w:rPr>
+          <w:lang w:val="ru-RU"/>
+        </w:rPr>
+        <w:t xml:space="preserve">. </w:t>
+      </w:r>
+      <w:r>
+        <w:rPr>
+          <w:lang w:val="ru-RU"/>
+        </w:rPr>
+        <w:t xml:space="preserve"> </w:t>
+      </w:r>
+      <w:r>
+        <w:rPr>
+          <w:lang w:val="ru-RU"/>
+        </w:rPr>
+        <w:t>Позднее</w:t>
+      </w:r>
+      <w:r>
+        <w:rPr>
+          <w:lang w:val="ru-RU"/>
+        </w:rPr>
+        <w:t xml:space="preserve">, </w:t>
+      </w:r>
+      <w:r>
+        <w:rPr>
+          <w:lang w:val="ru-RU"/>
+        </w:rPr>
+        <w:t xml:space="preserve">была трансформирована в </w:t>
+      </w:r>
+      <w:r>
+        <w:rPr>
+          <w:lang w:val="en-US"/>
+        </w:rPr>
+        <w:t>Microsoft</w:t>
+      </w:r>
+      <w:r>
+        <w:rPr>
+          <w:lang w:val="ru-RU"/>
+        </w:rPr>
+        <w:t xml:space="preserve"> </w:t>
+      </w:r>
+      <w:r>
+        <w:rPr>
+          <w:lang w:val="en-US"/>
+        </w:rPr>
+        <w:t>Pocket</w:t>
+      </w:r>
+      <w:r>
+        <w:rPr>
+          <w:lang w:val="ru-RU"/>
+        </w:rPr>
+        <w:t xml:space="preserve"> </w:t>
+      </w:r>
+      <w:r>
+        <w:rPr>
+          <w:lang w:val="en-US"/>
+        </w:rPr>
+        <w:t>PC</w:t>
+      </w:r>
+      <w:r>
+        <w:rPr>
+          <w:lang w:val="ru-RU"/>
+        </w:rPr>
+        <w:t xml:space="preserve"> </w:t>
+      </w:r>
+      <w:r>
+        <w:rPr>
+          <w:lang w:val="ru-RU"/>
+        </w:rPr>
+        <w:t xml:space="preserve">и </w:t>
+      </w:r>
+      <w:r>
+        <w:rPr>
+          <w:lang w:val="en-US"/>
+        </w:rPr>
+        <w:t>Windows</w:t>
+      </w:r>
+      <w:r>
+        <w:rPr>
+          <w:lang w:val="ru-RU"/>
+        </w:rPr>
+        <w:t xml:space="preserve"> </w:t>
+      </w:r>
+      <w:r>
+        <w:rPr>
+          <w:lang w:val="en-US"/>
+        </w:rPr>
+        <w:t>Mobile</w:t>
+      </w:r>
+      <w:r>
+        <w:rPr>
+          <w:lang w:val="ru-RU"/>
+        </w:rPr>
+        <w:t xml:space="preserve"> (а затем и в </w:t>
+      </w:r>
+      <w:r>
+        <w:rPr>
+          <w:lang w:val="en-US"/>
+        </w:rPr>
+        <w:t>Windows</w:t>
+      </w:r>
+      <w:r>
+        <w:rPr>
+          <w:lang w:val="ru-RU"/>
+        </w:rPr>
+        <w:t xml:space="preserve"> </w:t>
+      </w:r>
+      <w:r>
+        <w:rPr>
+          <w:lang w:val="en-US"/>
+        </w:rPr>
+        <w:t>Phone</w:t>
+      </w:r>
+      <w:r>
+        <w:rPr>
+          <w:lang w:val="ru-RU"/>
+        </w:rPr>
+        <w:t>)</w:t>
+      </w:r>
+      <w:r>
+        <w:rPr>
+          <w:lang w:val="ru-RU"/>
+        </w:rPr>
+        <w:t xml:space="preserve">. </w:t>
+      </w:r>
+      <w:r>
+        <w:rPr>
+          <w:lang w:val="ru-RU"/>
+        </w:rPr>
+        <w:t>Тогда</w:t>
+      </w:r>
+      <w:r>
+        <w:rPr>
+          <w:lang w:val="ru-RU"/>
+        </w:rPr>
+        <w:t xml:space="preserve">, </w:t>
+      </w:r>
+      <w:r>
+        <w:rPr>
+          <w:lang w:val="ru-RU"/>
+        </w:rPr>
+        <w:t>карманные гаджеты стали оснащаться оптимизированными под размер экрана версиями компьютерного ПО</w:t>
+      </w:r>
+      <w:r>
+        <w:rPr>
+          <w:lang w:val="ru-RU"/>
+        </w:rPr>
+        <w:t xml:space="preserve">. </w:t>
+      </w:r>
+      <w:r>
+        <w:rPr>
+          <w:lang w:val="ru-RU"/>
+        </w:rPr>
+        <w:t>Например</w:t>
+      </w:r>
+      <w:r>
+        <w:rPr>
+          <w:lang w:val="ru-RU"/>
+        </w:rPr>
+        <w:t xml:space="preserve">, </w:t>
+      </w:r>
+      <w:r>
+        <w:rPr>
+          <w:lang w:val="ru-RU"/>
+        </w:rPr>
+        <w:t xml:space="preserve">в состав ОС от </w:t>
+      </w:r>
+      <w:r>
+        <w:rPr>
+          <w:lang w:val="en-US"/>
+        </w:rPr>
+        <w:t>Microsoft</w:t>
+      </w:r>
+      <w:r>
+        <w:rPr>
+          <w:lang w:val="ru-RU"/>
+        </w:rPr>
+        <w:t xml:space="preserve"> входили</w:t>
+      </w:r>
+      <w:r>
+        <w:rPr>
+          <w:lang w:val="ru-RU"/>
+        </w:rPr>
+        <w:t xml:space="preserve"> </w:t>
+      </w:r>
+      <w:r>
+        <w:rPr>
+          <w:lang w:val="ru-RU"/>
+        </w:rPr>
+        <w:t>такие популярные приложения как</w:t>
+      </w:r>
+      <w:r>
+        <w:rPr>
+          <w:lang w:val="ru-RU"/>
+        </w:rPr>
+        <w:t xml:space="preserve">, </w:t>
+      </w:r>
+      <w:r>
+        <w:rPr>
+          <w:lang w:val="en-US"/>
+        </w:rPr>
+        <w:t>Word</w:t>
+      </w:r>
+      <w:r>
+        <w:rPr>
+          <w:lang w:val="ru-RU"/>
+        </w:rPr>
+        <w:t xml:space="preserve">, </w:t>
+      </w:r>
+      <w:r>
+        <w:rPr>
+          <w:lang w:val="en-US"/>
+        </w:rPr>
+        <w:t>Excel</w:t>
+      </w:r>
+      <w:r>
+        <w:rPr>
+          <w:lang w:val="ru-RU"/>
+        </w:rPr>
+        <w:t xml:space="preserve">, </w:t>
+      </w:r>
+      <w:r>
+        <w:rPr>
+          <w:lang w:val="en-US"/>
+        </w:rPr>
+        <w:t>Internet</w:t>
+      </w:r>
+      <w:r>
+        <w:rPr>
+          <w:lang w:val="ru-RU"/>
+        </w:rPr>
+        <w:t xml:space="preserve"> </w:t>
+      </w:r>
+      <w:r>
+        <w:rPr>
+          <w:lang w:val="en-US"/>
+        </w:rPr>
+        <w:t>Explorer</w:t>
+      </w:r>
+      <w:r>
+        <w:rPr>
+          <w:lang w:val="ru-RU"/>
+        </w:rPr>
+        <w:t xml:space="preserve">. </w:t>
+      </w:r>
+    </w:p>
+    <w:p>
+      <w:pPr>
+        <w:rPr>
+          <w:lang w:val="ru-RU"/>
+        </w:rPr>
+      </w:pPr>
+    </w:p>
+    <w:p>
+      <w:pPr>
+        <w:rPr>
+          <w:lang w:val="ru-RU"/>
+        </w:rPr>
+      </w:pPr>
+      <w:r>
+        <w:rPr>
+          <w:lang w:val="ru-RU"/>
+        </w:rPr>
+        <w:t>В 1999 году в Канаде</w:t>
+      </w:r>
+      <w:r>
+        <w:rPr>
+          <w:lang w:val="ru-RU"/>
+        </w:rPr>
+        <w:t xml:space="preserve">, </w:t>
+      </w:r>
+      <w:r>
+        <w:rPr>
+          <w:lang w:val="ru-RU"/>
+        </w:rPr>
+        <w:t xml:space="preserve">компания </w:t>
+      </w:r>
+      <w:r>
+        <w:rPr>
+          <w:lang w:val="en-US"/>
+        </w:rPr>
+        <w:t>Blackberry</w:t>
+      </w:r>
+      <w:r>
+        <w:rPr>
+          <w:lang w:val="ru-RU"/>
+        </w:rPr>
+        <w:t xml:space="preserve"> </w:t>
+      </w:r>
+      <w:r>
+        <w:rPr>
+          <w:lang w:val="ru-RU"/>
+        </w:rPr>
+        <w:t>представила операционную систему для коммуникаторов</w:t>
+      </w:r>
+      <w:r>
+        <w:rPr>
+          <w:lang w:val="ru-RU"/>
+        </w:rPr>
+        <w:t xml:space="preserve">, </w:t>
+      </w:r>
+      <w:r>
+        <w:rPr>
+          <w:lang w:val="ru-RU"/>
+        </w:rPr>
+        <w:t>которая поддерживала передачу зашифрованных писем электронной почты и мгновенные сообщения</w:t>
+      </w:r>
+      <w:r>
+        <w:rPr>
+          <w:lang w:val="ru-RU"/>
+        </w:rPr>
+        <w:t xml:space="preserve">, </w:t>
+      </w:r>
+      <w:r>
+        <w:rPr>
+          <w:lang w:val="ru-RU"/>
+        </w:rPr>
+        <w:t>используя собственный сервер</w:t>
+      </w:r>
+      <w:r>
+        <w:rPr>
+          <w:lang w:val="ru-RU"/>
+        </w:rPr>
+        <w:t xml:space="preserve">, </w:t>
+      </w:r>
+      <w:r>
+        <w:rPr>
+          <w:lang w:val="ru-RU"/>
+        </w:rPr>
+        <w:t xml:space="preserve">а также технологию </w:t>
+      </w:r>
+      <w:r>
+        <w:rPr>
+          <w:lang w:val="en-US"/>
+        </w:rPr>
+        <w:t>Peer</w:t>
+      </w:r>
+      <w:r>
+        <w:rPr>
+          <w:lang w:val="ru-RU"/>
+        </w:rPr>
+        <w:t>-</w:t>
+      </w:r>
+      <w:r>
+        <w:rPr>
+          <w:lang w:val="en-US"/>
+        </w:rPr>
+        <w:t>to</w:t>
+      </w:r>
+      <w:r>
+        <w:rPr>
+          <w:lang w:val="ru-RU"/>
+        </w:rPr>
+        <w:t>-</w:t>
+      </w:r>
+      <w:r>
+        <w:rPr>
+          <w:lang w:val="en-US"/>
+        </w:rPr>
+        <w:t>Peer</w:t>
+      </w:r>
+      <w:r>
+        <w:rPr>
+          <w:lang w:val="ru-RU"/>
+        </w:rPr>
+        <w:t xml:space="preserve">. </w:t>
+      </w:r>
+      <w:r>
+        <w:rPr>
+          <w:lang w:val="ru-RU"/>
+        </w:rPr>
+        <w:t>В США</w:t>
+      </w:r>
+      <w:r>
+        <w:rPr>
+          <w:lang w:val="ru-RU"/>
+        </w:rPr>
+        <w:t xml:space="preserve">, </w:t>
+      </w:r>
+      <w:r>
+        <w:rPr>
+          <w:lang w:val="ru-RU"/>
+        </w:rPr>
+        <w:t xml:space="preserve">Канаде и Западной Европе </w:t>
+      </w:r>
+      <w:r>
+        <w:rPr>
+          <w:lang w:val="en-US"/>
+        </w:rPr>
+        <w:t>Blackberry</w:t>
+      </w:r>
+      <w:r>
+        <w:rPr>
+          <w:lang w:val="ru-RU"/>
+        </w:rPr>
+        <w:t xml:space="preserve"> </w:t>
+      </w:r>
+      <w:r>
+        <w:rPr>
+          <w:lang w:val="ru-RU"/>
+        </w:rPr>
+        <w:t xml:space="preserve">получил </w:t>
+      </w:r>
+      <w:r>
+        <w:rPr>
+          <w:lang w:val="ru-RU"/>
+        </w:rPr>
+        <w:lastRenderedPageBreak/>
+        <w:t>хорошую репутацию в бизнесе</w:t>
+      </w:r>
+      <w:r>
+        <w:rPr>
+          <w:lang w:val="ru-RU"/>
+        </w:rPr>
+        <w:t xml:space="preserve">, </w:t>
+      </w:r>
+      <w:r>
+        <w:rPr>
+          <w:lang w:val="ru-RU"/>
+        </w:rPr>
+        <w:t>как надежный помощник</w:t>
+      </w:r>
+      <w:r>
+        <w:rPr>
+          <w:lang w:val="ru-RU"/>
+        </w:rPr>
+        <w:t xml:space="preserve">. </w:t>
+      </w:r>
+      <w:r>
+        <w:rPr>
+          <w:lang w:val="ru-RU"/>
+        </w:rPr>
+        <w:t>Считалось</w:t>
+      </w:r>
+      <w:r>
+        <w:rPr>
+          <w:lang w:val="ru-RU"/>
+        </w:rPr>
+        <w:t xml:space="preserve">, </w:t>
+      </w:r>
+      <w:r>
+        <w:rPr>
+          <w:lang w:val="ru-RU"/>
+        </w:rPr>
+        <w:t xml:space="preserve">что сообщения были надежно защищены и </w:t>
+      </w:r>
+      <w:r>
+        <w:rPr>
+          <w:lang w:val="ru-RU"/>
+        </w:rPr>
+        <w:t>невозможны</w:t>
+      </w:r>
+      <w:r>
+        <w:rPr>
+          <w:lang w:val="ru-RU"/>
+        </w:rPr>
+        <w:t xml:space="preserve"> для перехвата даже спецслужбами</w:t>
+      </w:r>
+      <w:r>
+        <w:rPr>
+          <w:lang w:val="ru-RU"/>
+        </w:rPr>
+        <w:t xml:space="preserve">. </w:t>
+      </w:r>
+    </w:p>
+    <w:p>
+      <w:pPr>
+        <w:rPr>
+          <w:lang w:val="ru-RU"/>
+        </w:rPr>
+      </w:pPr>
+    </w:p>
+    <w:p>
+      <w:pPr>
+        <w:rPr>
+          <w:lang w:val="ru-RU"/>
+        </w:rPr>
+      </w:pPr>
+      <w:r>
+        <w:rPr>
+          <w:lang w:val="ru-RU"/>
+        </w:rPr>
+        <w:t>В 2007 году началась новая эра в развитии мобильного ПО</w:t>
+      </w:r>
+      <w:r>
+        <w:rPr>
+          <w:lang w:val="ru-RU"/>
+        </w:rPr>
+        <w:t xml:space="preserve">, </w:t>
+      </w:r>
+      <w:r>
+        <w:rPr>
+          <w:lang w:val="ru-RU"/>
+        </w:rPr>
+        <w:t xml:space="preserve">связанного с выходом </w:t>
+      </w:r>
+      <w:r>
+        <w:rPr>
+          <w:lang w:val="en-US"/>
+        </w:rPr>
+        <w:t>iPhone</w:t>
+      </w:r>
+      <w:r>
+        <w:rPr>
+          <w:lang w:val="ru-RU"/>
+        </w:rPr>
+        <w:t xml:space="preserve">. </w:t>
+      </w:r>
+      <w:r>
+        <w:rPr>
+          <w:lang w:val="ru-RU"/>
+        </w:rPr>
+        <w:t xml:space="preserve">Мобильная платформа </w:t>
+      </w:r>
+      <w:r>
+        <w:rPr>
+          <w:lang w:val="en-US"/>
+        </w:rPr>
+        <w:t>iPhone</w:t>
+      </w:r>
+      <w:r>
+        <w:rPr>
+          <w:lang w:val="ru-RU"/>
+        </w:rPr>
+        <w:t xml:space="preserve"> </w:t>
+      </w:r>
+      <w:r>
+        <w:rPr>
+          <w:lang w:val="en-US"/>
+        </w:rPr>
+        <w:t>OS</w:t>
+      </w:r>
+      <w:r>
+        <w:rPr>
+          <w:lang w:val="ru-RU"/>
+        </w:rPr>
+        <w:t xml:space="preserve">, </w:t>
+      </w:r>
+      <w:r>
+        <w:rPr>
+          <w:lang w:val="ru-RU"/>
+        </w:rPr>
+        <w:t>впоследствии</w:t>
+      </w:r>
+      <w:r>
+        <w:rPr>
+          <w:lang w:val="ru-RU"/>
+        </w:rPr>
+        <w:t xml:space="preserve">, </w:t>
+      </w:r>
+      <w:r>
+        <w:rPr>
+          <w:lang w:val="ru-RU"/>
+        </w:rPr>
+        <w:t xml:space="preserve">переименованная в </w:t>
+      </w:r>
+      <w:r>
+        <w:rPr>
           <w:lang w:val="en-US"/>
         </w:rPr>
         <w:t>iOS</w:t>
       </w:r>
       <w:r>
         <w:rPr>
-          <w:b/>
-          <w:bCs/>
+          <w:lang w:val="ru-RU"/>
+        </w:rPr>
+        <w:t xml:space="preserve">, </w:t>
+      </w:r>
+      <w:r>
+        <w:rPr>
+          <w:lang w:val="ru-RU"/>
+        </w:rPr>
+        <w:t>обязана свой популярностью новому интерфейсу</w:t>
+      </w:r>
+      <w:r>
+        <w:rPr>
+          <w:lang w:val="ru-RU"/>
+        </w:rPr>
+        <w:t xml:space="preserve">, </w:t>
+      </w:r>
+      <w:r>
+        <w:rPr>
+          <w:lang w:val="ru-RU"/>
+        </w:rPr>
+        <w:t>в котором отказались от использования в телефонах стилуса</w:t>
+      </w:r>
+      <w:r>
+        <w:rPr>
+          <w:lang w:val="ru-RU"/>
+        </w:rPr>
+        <w:t xml:space="preserve">, </w:t>
+      </w:r>
+      <w:r>
+        <w:rPr>
+          <w:lang w:val="ru-RU"/>
+        </w:rPr>
+        <w:t>а также выпустили технологию «</w:t>
+      </w:r>
+      <w:proofErr w:type="spellStart"/>
+      <w:r>
+        <w:rPr>
+          <w:lang w:val="ru-RU"/>
+        </w:rPr>
+        <w:t>мультитач</w:t>
+      </w:r>
+      <w:proofErr w:type="spellEnd"/>
+      <w:r>
+        <w:rPr>
+          <w:lang w:val="ru-RU"/>
+        </w:rPr>
+        <w:t>»</w:t>
+      </w:r>
+      <w:r>
+        <w:rPr>
+          <w:lang w:val="ru-RU"/>
+        </w:rPr>
+        <w:t xml:space="preserve">, </w:t>
+      </w:r>
+      <w:r>
+        <w:rPr>
+          <w:lang w:val="ru-RU"/>
+        </w:rPr>
+        <w:t>при которой устройство управлялось при помощи пальцев руки</w:t>
+      </w:r>
+      <w:r>
+        <w:rPr>
+          <w:lang w:val="ru-RU"/>
+        </w:rPr>
+        <w:t>.</w:t>
+      </w:r>
+      <w:r>
+        <w:rPr>
           <w:lang w:val="ru-RU"/>
         </w:rPr>
         <w:t xml:space="preserve"> </w:t>
       </w:r>
       <w:r>
         <w:rPr>
-          <w:b/>
-          <w:bCs/>
-          <w:lang w:val="ru-RU"/>
-        </w:rPr>
-        <w:t>в сфере обучения</w:t>
-      </w:r>
-    </w:p>
-    <w:p/>
+          <w:lang w:val="ru-RU"/>
+        </w:rPr>
+        <w:t>Впоследствии</w:t>
+      </w:r>
+      <w:r>
+        <w:rPr>
+          <w:lang w:val="ru-RU"/>
+        </w:rPr>
+        <w:t xml:space="preserve">, </w:t>
+      </w:r>
+      <w:r>
+        <w:rPr>
+          <w:lang w:val="en-US"/>
+        </w:rPr>
+        <w:t>iOS</w:t>
+      </w:r>
+      <w:r>
+        <w:rPr>
+          <w:lang w:val="ru-RU"/>
+        </w:rPr>
+        <w:t xml:space="preserve"> </w:t>
+      </w:r>
+      <w:r>
+        <w:rPr>
+          <w:lang w:val="ru-RU"/>
+        </w:rPr>
+        <w:t xml:space="preserve">был объединен в одну экосистему с </w:t>
+      </w:r>
+      <w:r>
+        <w:rPr>
+          <w:lang w:val="en-US"/>
+        </w:rPr>
+        <w:t>macOS</w:t>
+      </w:r>
+      <w:r>
+        <w:rPr>
+          <w:lang w:val="ru-RU"/>
+        </w:rPr>
+        <w:t xml:space="preserve">, </w:t>
+      </w:r>
+      <w:r>
+        <w:rPr>
+          <w:lang w:val="ru-RU"/>
+        </w:rPr>
+        <w:t xml:space="preserve">с </w:t>
+      </w:r>
+      <w:proofErr w:type="spellStart"/>
+      <w:r>
+        <w:rPr>
+          <w:lang w:val="en-US"/>
+        </w:rPr>
+        <w:t>watchOS</w:t>
+      </w:r>
+      <w:proofErr w:type="spellEnd"/>
+      <w:r>
+        <w:rPr>
+          <w:lang w:val="ru-RU"/>
+        </w:rPr>
+        <w:t xml:space="preserve">, </w:t>
+      </w:r>
+      <w:r>
+        <w:rPr>
+          <w:lang w:val="ru-RU"/>
+        </w:rPr>
+        <w:t xml:space="preserve">позволяя эффективно взаимодействовать с другой компьютерной техникой </w:t>
+      </w:r>
+      <w:r>
+        <w:rPr>
+          <w:lang w:val="en-US"/>
+        </w:rPr>
+        <w:t>Apple</w:t>
+      </w:r>
+      <w:r>
+        <w:rPr>
+          <w:lang w:val="ru-RU"/>
+        </w:rPr>
+        <w:t xml:space="preserve">. </w:t>
+      </w:r>
+    </w:p>
+    <w:p>
+      <w:pPr>
+        <w:rPr>
+          <w:lang w:val="ru-RU"/>
+        </w:rPr>
+      </w:pPr>
+    </w:p>
+    <w:p>
+      <w:pPr>
+        <w:rPr>
+          <w:lang w:val="ru-RU"/>
+        </w:rPr>
+      </w:pPr>
+      <w:r>
+        <w:rPr>
+          <w:lang w:val="ru-RU"/>
+        </w:rPr>
+        <w:t>Год спустя</w:t>
+      </w:r>
+      <w:r>
+        <w:rPr>
+          <w:lang w:val="ru-RU"/>
+        </w:rPr>
+        <w:t xml:space="preserve">, </w:t>
+      </w:r>
+      <w:r>
+        <w:rPr>
+          <w:lang w:val="ru-RU"/>
+        </w:rPr>
+        <w:t>в 2008 году</w:t>
+      </w:r>
+      <w:r>
+        <w:rPr>
+          <w:lang w:val="ru-RU"/>
+        </w:rPr>
+        <w:t xml:space="preserve">, </w:t>
+      </w:r>
+      <w:r>
+        <w:rPr>
+          <w:lang w:val="ru-RU"/>
+        </w:rPr>
+        <w:t xml:space="preserve">усилиями </w:t>
+      </w:r>
+      <w:r>
+        <w:rPr>
+          <w:lang w:val="en-US"/>
+        </w:rPr>
+        <w:t>Google</w:t>
+      </w:r>
+      <w:r>
+        <w:rPr>
+          <w:lang w:val="ru-RU"/>
+        </w:rPr>
+        <w:t xml:space="preserve">, </w:t>
+      </w:r>
+      <w:r>
+        <w:rPr>
+          <w:lang w:val="ru-RU"/>
+        </w:rPr>
+        <w:t xml:space="preserve">на рынок вышла ОС </w:t>
+      </w:r>
+      <w:r>
+        <w:rPr>
+          <w:lang w:val="en-US"/>
+        </w:rPr>
+        <w:t>Android</w:t>
+      </w:r>
+      <w:r>
+        <w:rPr>
+          <w:lang w:val="ru-RU"/>
+        </w:rPr>
+        <w:t xml:space="preserve">. </w:t>
+      </w:r>
+      <w:r>
+        <w:rPr>
+          <w:lang w:val="ru-RU"/>
+        </w:rPr>
+        <w:t>На сегодняшний день</w:t>
+      </w:r>
+      <w:r>
+        <w:rPr>
+          <w:lang w:val="ru-RU"/>
+        </w:rPr>
+        <w:t xml:space="preserve">, </w:t>
+      </w:r>
+      <w:r>
+        <w:rPr>
+          <w:lang w:val="ru-RU"/>
+        </w:rPr>
+        <w:t>является самой популярной в мире операционной системой</w:t>
+      </w:r>
+      <w:r>
+        <w:rPr>
+          <w:lang w:val="ru-RU"/>
+        </w:rPr>
+        <w:t xml:space="preserve">, </w:t>
+      </w:r>
+      <w:r>
+        <w:rPr>
+          <w:lang w:val="ru-RU"/>
+        </w:rPr>
+        <w:t>установленной на телефонах</w:t>
+      </w:r>
+      <w:r>
+        <w:rPr>
+          <w:lang w:val="ru-RU"/>
+        </w:rPr>
+        <w:t xml:space="preserve">, </w:t>
+      </w:r>
+      <w:r>
+        <w:rPr>
+          <w:lang w:val="ru-RU"/>
+        </w:rPr>
+        <w:t>планшетах</w:t>
+      </w:r>
+      <w:r>
+        <w:rPr>
+          <w:lang w:val="ru-RU"/>
+        </w:rPr>
+        <w:t xml:space="preserve">, </w:t>
+      </w:r>
+      <w:r>
+        <w:rPr>
+          <w:lang w:val="ru-RU"/>
+        </w:rPr>
+        <w:t>роботах</w:t>
+      </w:r>
+      <w:r>
+        <w:rPr>
+          <w:lang w:val="ru-RU"/>
+        </w:rPr>
+        <w:t xml:space="preserve">, </w:t>
+      </w:r>
+      <w:r>
+        <w:rPr>
+          <w:lang w:val="ru-RU"/>
+        </w:rPr>
+        <w:t>смарт-часах и браслетах</w:t>
+      </w:r>
+      <w:r>
+        <w:rPr>
+          <w:lang w:val="ru-RU"/>
+        </w:rPr>
+        <w:t xml:space="preserve">. </w:t>
+      </w:r>
+      <w:r>
+        <w:rPr>
+          <w:lang w:val="ru-RU"/>
+        </w:rPr>
+        <w:t>Ее популярность обусловлена широкими возможностями индивидуализации под нужды пользователя</w:t>
+      </w:r>
+      <w:r>
+        <w:rPr>
+          <w:lang w:val="ru-RU"/>
+        </w:rPr>
+        <w:t xml:space="preserve">, </w:t>
+      </w:r>
+      <w:r>
+        <w:rPr>
+          <w:lang w:val="ru-RU"/>
+        </w:rPr>
+        <w:t>полноценная многозадачность</w:t>
+      </w:r>
+      <w:r>
+        <w:rPr>
+          <w:lang w:val="ru-RU"/>
+        </w:rPr>
+        <w:t xml:space="preserve">, </w:t>
+      </w:r>
+      <w:r>
+        <w:rPr>
+          <w:lang w:val="ru-RU"/>
+        </w:rPr>
+        <w:t>разнообразным ценовым диапазоном устройств</w:t>
+      </w:r>
+      <w:r>
+        <w:rPr>
+          <w:lang w:val="ru-RU"/>
+        </w:rPr>
+        <w:t>.</w:t>
+      </w:r>
+      <w:r>
+        <w:rPr>
+          <w:lang w:val="ru-RU"/>
+        </w:rPr>
+        <w:t xml:space="preserve"> Открытый исходный код дает возможность сторонним разработчикам периодически вносить поправки</w:t>
+      </w:r>
+      <w:r>
+        <w:rPr>
+          <w:lang w:val="ru-RU"/>
+        </w:rPr>
+        <w:t>,</w:t>
+      </w:r>
+      <w:r>
+        <w:rPr>
+          <w:lang w:val="ru-RU"/>
+        </w:rPr>
+        <w:t xml:space="preserve"> исправлять баги</w:t>
+      </w:r>
+      <w:r>
+        <w:rPr>
+          <w:lang w:val="ru-RU"/>
+        </w:rPr>
+        <w:t xml:space="preserve">, </w:t>
+      </w:r>
+      <w:r>
+        <w:rPr>
+          <w:lang w:val="ru-RU"/>
+        </w:rPr>
+        <w:t>улучшать интерфейс</w:t>
+      </w:r>
+      <w:r>
+        <w:rPr>
+          <w:lang w:val="ru-RU"/>
+        </w:rPr>
+        <w:t xml:space="preserve">. </w:t>
+      </w:r>
+    </w:p>
+    <w:p>
+      <w:pPr>
+        <w:rPr>
+          <w:b/>
+          <w:bCs/>
+          <w:lang w:val="ru-RU"/>
+        </w:rPr>
+      </w:pPr>
+    </w:p>
+    <w:p>
+      <w:pPr>
+        <w:rPr>
+          <w:lang w:val="ru-RU"/>
+        </w:rPr>
+      </w:pPr>
+      <w:r>
+        <w:rPr>
+          <w:lang w:val="ru-RU"/>
+        </w:rPr>
+        <w:t>Главную роль в развитии мобильных платформ</w:t>
+      </w:r>
+      <w:r>
+        <w:rPr>
+          <w:lang w:val="ru-RU"/>
+        </w:rPr>
+        <w:t xml:space="preserve"> </w:t>
+      </w:r>
+      <w:r>
+        <w:rPr>
+          <w:lang w:val="ru-RU"/>
+        </w:rPr>
+        <w:t>сыграло наличие огромного числа приложений</w:t>
+      </w:r>
+      <w:r>
+        <w:rPr>
+          <w:lang w:val="ru-RU"/>
+        </w:rPr>
+        <w:t xml:space="preserve"> </w:t>
+      </w:r>
+      <w:r>
+        <w:rPr>
+          <w:lang w:val="ru-RU"/>
+        </w:rPr>
+        <w:t xml:space="preserve">под разные виды задач </w:t>
+      </w:r>
+      <w:r>
+        <w:rPr>
+          <w:lang w:val="ru-RU"/>
+        </w:rPr>
+        <w:t xml:space="preserve">в специализированных </w:t>
+      </w:r>
+      <w:r>
+        <w:rPr>
+          <w:lang w:val="ru-RU"/>
+        </w:rPr>
+        <w:t xml:space="preserve">магазинах </w:t>
+      </w:r>
+      <w:r>
+        <w:rPr>
+          <w:lang w:val="en-US"/>
+        </w:rPr>
+        <w:t>AppStore</w:t>
+      </w:r>
+      <w:r>
+        <w:rPr>
+          <w:lang w:val="ru-RU"/>
+        </w:rPr>
+        <w:t xml:space="preserve"> </w:t>
+      </w:r>
+      <w:r>
+        <w:rPr>
+          <w:lang w:val="ru-RU"/>
+        </w:rPr>
+        <w:t xml:space="preserve">для </w:t>
+      </w:r>
+      <w:r>
+        <w:rPr>
+          <w:lang w:val="en-US"/>
+        </w:rPr>
+        <w:t>iOS</w:t>
+      </w:r>
+      <w:r>
+        <w:rPr>
+          <w:lang w:val="ru-RU"/>
+        </w:rPr>
+        <w:t xml:space="preserve"> </w:t>
+      </w:r>
+      <w:r>
+        <w:rPr>
+          <w:lang w:val="ru-RU"/>
+        </w:rPr>
+        <w:t xml:space="preserve">и </w:t>
+      </w:r>
+      <w:r>
+        <w:rPr>
+          <w:lang w:val="en-US"/>
+        </w:rPr>
+        <w:t>Google</w:t>
+      </w:r>
+      <w:r>
+        <w:rPr>
+          <w:lang w:val="ru-RU"/>
+        </w:rPr>
+        <w:t xml:space="preserve"> </w:t>
+      </w:r>
+      <w:r>
+        <w:rPr>
+          <w:lang w:val="en-US"/>
+        </w:rPr>
+        <w:t>Play</w:t>
+      </w:r>
+      <w:r>
+        <w:rPr>
+          <w:lang w:val="ru-RU"/>
+        </w:rPr>
+        <w:t xml:space="preserve"> </w:t>
+      </w:r>
+      <w:r>
+        <w:rPr>
+          <w:lang w:val="ru-RU"/>
+        </w:rPr>
+        <w:t xml:space="preserve">для </w:t>
+      </w:r>
+      <w:r>
+        <w:rPr>
+          <w:lang w:val="en-US"/>
+        </w:rPr>
+        <w:t>Android</w:t>
+      </w:r>
+      <w:r>
+        <w:rPr>
+          <w:lang w:val="ru-RU"/>
+        </w:rPr>
+        <w:t xml:space="preserve">. </w:t>
+      </w:r>
+      <w:r>
+        <w:rPr>
+          <w:lang w:val="ru-RU"/>
+        </w:rPr>
+        <w:t>Ранее</w:t>
+      </w:r>
+      <w:r>
+        <w:rPr>
+          <w:lang w:val="ru-RU"/>
+        </w:rPr>
+        <w:t xml:space="preserve">, </w:t>
+      </w:r>
+      <w:r>
+        <w:rPr>
+          <w:lang w:val="ru-RU"/>
+        </w:rPr>
+        <w:t>процесс установки приложений</w:t>
+      </w:r>
+      <w:r>
+        <w:rPr>
+          <w:lang w:val="ru-RU"/>
+        </w:rPr>
+        <w:t xml:space="preserve">, </w:t>
+      </w:r>
+      <w:r>
+        <w:rPr>
+          <w:lang w:val="ru-RU"/>
+        </w:rPr>
+        <w:t xml:space="preserve">в частности для </w:t>
+      </w:r>
+      <w:r>
+        <w:rPr>
+          <w:lang w:val="en-US"/>
+        </w:rPr>
+        <w:t>Symbian</w:t>
+      </w:r>
+      <w:r>
+        <w:rPr>
+          <w:lang w:val="ru-RU"/>
+        </w:rPr>
+        <w:t xml:space="preserve"> </w:t>
+      </w:r>
+      <w:r>
+        <w:rPr>
+          <w:lang w:val="ru-RU"/>
+        </w:rPr>
+        <w:t>представлял собой сложную процедуру – скачивания приложения на компьютер</w:t>
+      </w:r>
+      <w:r>
+        <w:rPr>
+          <w:lang w:val="ru-RU"/>
+        </w:rPr>
+        <w:t xml:space="preserve">, </w:t>
+      </w:r>
+      <w:r>
+        <w:rPr>
+          <w:lang w:val="ru-RU"/>
+        </w:rPr>
+        <w:t>подключения кабеля к компьютеру</w:t>
+      </w:r>
+      <w:r>
+        <w:rPr>
+          <w:lang w:val="ru-RU"/>
+        </w:rPr>
+        <w:t xml:space="preserve">, </w:t>
+      </w:r>
+      <w:r>
+        <w:rPr>
+          <w:lang w:val="ru-RU"/>
+        </w:rPr>
+        <w:t>копирования приложения на смартфон</w:t>
+      </w:r>
+      <w:r>
+        <w:rPr>
+          <w:lang w:val="ru-RU"/>
+        </w:rPr>
+        <w:t>,</w:t>
+      </w:r>
+      <w:r>
+        <w:rPr>
+          <w:lang w:val="ru-RU"/>
+        </w:rPr>
+        <w:t xml:space="preserve"> установка на телефоне</w:t>
+      </w:r>
+      <w:r>
+        <w:rPr>
+          <w:lang w:val="ru-RU"/>
+        </w:rPr>
+        <w:t>,</w:t>
+      </w:r>
+      <w:r>
+        <w:rPr>
+          <w:lang w:val="ru-RU"/>
+        </w:rPr>
+        <w:t xml:space="preserve"> путем запуска инсталлятора</w:t>
+      </w:r>
+      <w:r>
+        <w:rPr>
+          <w:lang w:val="ru-RU"/>
+        </w:rPr>
+        <w:t xml:space="preserve">. </w:t>
+      </w:r>
+      <w:r>
+        <w:rPr>
+          <w:lang w:val="ru-RU"/>
+        </w:rPr>
+        <w:t>В настоящий момент</w:t>
+      </w:r>
+      <w:r>
+        <w:rPr>
+          <w:lang w:val="ru-RU"/>
+        </w:rPr>
+        <w:t xml:space="preserve">, </w:t>
+      </w:r>
+      <w:r>
+        <w:rPr>
+          <w:lang w:val="ru-RU"/>
+        </w:rPr>
+        <w:t>эта процедура сильно упростилась</w:t>
+      </w:r>
+      <w:r>
+        <w:rPr>
+          <w:lang w:val="ru-RU"/>
+        </w:rPr>
+        <w:t>,</w:t>
+      </w:r>
+      <w:r>
+        <w:rPr>
+          <w:lang w:val="ru-RU"/>
+        </w:rPr>
+        <w:t xml:space="preserve"> так как установка приложения происходит путем нажатия одной кнопки установки из магазин</w:t>
+      </w:r>
+      <w:r>
+        <w:rPr>
+          <w:lang w:val="ru-RU"/>
+        </w:rPr>
+        <w:t>а</w:t>
+      </w:r>
+      <w:r>
+        <w:rPr>
+          <w:lang w:val="ru-RU"/>
+        </w:rPr>
+        <w:t>.</w:t>
+      </w:r>
+    </w:p>
+    <w:p>
+      <w:pPr>
+        <w:rPr>
+          <w:lang w:val="ru-RU"/>
+        </w:rPr>
+      </w:pPr>
+    </w:p>
+    <w:p>
+      <w:pPr>
+        <w:rPr>
+          <w:lang w:val="ru-RU"/>
+        </w:rPr>
+      </w:pPr>
+      <w:r>
+        <w:rPr>
+          <w:lang w:val="ru-RU"/>
+        </w:rPr>
+        <w:t>По данным аналитических компаний</w:t>
+      </w:r>
+      <w:r>
+        <w:rPr>
+          <w:lang w:val="ru-RU"/>
+        </w:rPr>
+        <w:t xml:space="preserve">, </w:t>
+      </w:r>
+      <w:r>
+        <w:rPr>
+          <w:lang w:val="ru-RU"/>
+        </w:rPr>
+        <w:t>в настоящий момент</w:t>
+      </w:r>
+      <w:r>
+        <w:rPr>
+          <w:lang w:val="ru-RU"/>
+        </w:rPr>
+        <w:t xml:space="preserve">, </w:t>
+      </w:r>
+      <w:r>
+        <w:rPr>
+          <w:lang w:val="ru-RU"/>
+        </w:rPr>
+        <w:t xml:space="preserve">число загрузок мобильных приложений в мире на 2 самых популярных платформах </w:t>
+      </w:r>
+      <w:r>
+        <w:rPr>
+          <w:lang w:val="en-US"/>
+        </w:rPr>
+        <w:t>iOS</w:t>
+      </w:r>
+      <w:r>
+        <w:rPr>
+          <w:lang w:val="ru-RU"/>
+        </w:rPr>
+        <w:t xml:space="preserve">, </w:t>
+      </w:r>
+      <w:r>
+        <w:rPr>
+          <w:lang w:val="en-US"/>
+        </w:rPr>
+        <w:t>Android</w:t>
+      </w:r>
+      <w:r>
+        <w:rPr>
+          <w:lang w:val="ru-RU"/>
+        </w:rPr>
+        <w:t xml:space="preserve"> превышает 100 млрд</w:t>
+      </w:r>
+      <w:r>
+        <w:rPr>
+          <w:lang w:val="ru-RU"/>
+        </w:rPr>
+        <w:t>.</w:t>
+      </w:r>
+      <w:r>
+        <w:rPr>
+          <w:lang w:val="ru-RU"/>
+        </w:rPr>
+        <w:t xml:space="preserve"> в год</w:t>
+      </w:r>
+      <w:r>
+        <w:rPr>
+          <w:lang w:val="ru-RU"/>
+        </w:rPr>
+        <w:t xml:space="preserve">. </w:t>
+      </w:r>
+      <w:r>
+        <w:rPr>
+          <w:lang w:val="ru-RU"/>
+        </w:rPr>
+        <w:t>Также растет доходность компаний от продажи своих приложений через магазины</w:t>
+      </w:r>
+      <w:r>
+        <w:rPr>
+          <w:lang w:val="ru-RU"/>
+        </w:rPr>
+        <w:t xml:space="preserve">. </w:t>
+      </w:r>
+      <w:r>
+        <w:rPr>
+          <w:lang w:val="ru-RU"/>
+        </w:rPr>
+        <w:t xml:space="preserve">Для </w:t>
+      </w:r>
+      <w:r>
+        <w:rPr>
+          <w:lang w:val="en-US"/>
+        </w:rPr>
+        <w:t>iOS</w:t>
+      </w:r>
+      <w:r>
+        <w:rPr>
+          <w:lang w:val="ru-RU"/>
+        </w:rPr>
+        <w:t xml:space="preserve"> </w:t>
+      </w:r>
+      <w:r>
+        <w:rPr>
+          <w:lang w:val="ru-RU"/>
+        </w:rPr>
+        <w:t xml:space="preserve">она составляет более </w:t>
+      </w:r>
+      <w:r>
+        <w:rPr>
+          <w:lang w:val="ru-RU"/>
+        </w:rPr>
+        <w:t>$</w:t>
+      </w:r>
+      <w:r>
+        <w:rPr>
+          <w:lang w:val="ru-RU"/>
+        </w:rPr>
+        <w:t>60 млрд</w:t>
+      </w:r>
+      <w:r>
+        <w:rPr>
+          <w:lang w:val="ru-RU"/>
+        </w:rPr>
+        <w:t xml:space="preserve">, </w:t>
+      </w:r>
+      <w:r>
+        <w:rPr>
+          <w:lang w:val="ru-RU"/>
+        </w:rPr>
+        <w:t xml:space="preserve">для </w:t>
+      </w:r>
+      <w:r>
+        <w:rPr>
+          <w:lang w:val="en-US"/>
+        </w:rPr>
+        <w:t>Android</w:t>
+      </w:r>
+      <w:r>
+        <w:rPr>
+          <w:lang w:val="ru-RU"/>
+        </w:rPr>
+        <w:t xml:space="preserve"> – </w:t>
+      </w:r>
+      <w:r>
+        <w:rPr>
+          <w:lang w:val="ru-RU"/>
+        </w:rPr>
+        <w:t xml:space="preserve">около </w:t>
+      </w:r>
+      <w:r>
+        <w:rPr>
+          <w:lang w:val="ru-RU"/>
+        </w:rPr>
+        <w:t xml:space="preserve">$30. </w:t>
+      </w:r>
+      <w:r>
+        <w:rPr>
+          <w:lang w:val="ru-RU"/>
+        </w:rPr>
+        <w:t>С каждым годом</w:t>
+      </w:r>
+      <w:r>
+        <w:rPr>
+          <w:lang w:val="ru-RU"/>
+        </w:rPr>
+        <w:t xml:space="preserve">, </w:t>
+      </w:r>
+      <w:r>
+        <w:rPr>
+          <w:lang w:val="ru-RU"/>
+        </w:rPr>
+        <w:t>эти цифры растут в связи с развитием мобильных технологий</w:t>
+      </w:r>
+      <w:r>
+        <w:rPr>
+          <w:lang w:val="ru-RU"/>
+        </w:rPr>
+        <w:t xml:space="preserve">, </w:t>
+      </w:r>
+      <w:r>
+        <w:rPr>
+          <w:lang w:val="ru-RU"/>
+        </w:rPr>
+        <w:t xml:space="preserve">например </w:t>
+      </w:r>
+      <w:r>
+        <w:rPr>
+          <w:lang w:val="en-US"/>
+        </w:rPr>
+        <w:t>c</w:t>
+      </w:r>
+      <w:r>
+        <w:rPr>
+          <w:lang w:val="ru-RU"/>
+        </w:rPr>
+        <w:t xml:space="preserve"> </w:t>
+      </w:r>
+      <w:r>
+        <w:rPr>
+          <w:lang w:val="ru-RU"/>
+        </w:rPr>
+        <w:t>появлением оплат</w:t>
+      </w:r>
+      <w:r>
+        <w:rPr>
+          <w:lang w:val="ru-RU"/>
+        </w:rPr>
+        <w:t xml:space="preserve"> </w:t>
+      </w:r>
+      <w:r>
+        <w:rPr>
+          <w:lang w:val="ru-RU"/>
+        </w:rPr>
+        <w:t>через банковские карты</w:t>
+      </w:r>
+      <w:r>
+        <w:rPr>
+          <w:lang w:val="ru-RU"/>
+        </w:rPr>
+        <w:t xml:space="preserve">, </w:t>
+      </w:r>
+      <w:r>
+        <w:rPr>
+          <w:lang w:val="ru-RU"/>
+        </w:rPr>
+        <w:t>эмуляци</w:t>
+      </w:r>
+      <w:r>
+        <w:rPr>
+          <w:lang w:val="ru-RU"/>
+        </w:rPr>
+        <w:t>ей</w:t>
+      </w:r>
+      <w:r>
+        <w:rPr>
+          <w:lang w:val="ru-RU"/>
+        </w:rPr>
+        <w:t xml:space="preserve"> электронных пропусков</w:t>
+      </w:r>
+      <w:r>
+        <w:rPr>
+          <w:lang w:val="ru-RU"/>
+        </w:rPr>
+        <w:t xml:space="preserve">, </w:t>
+      </w:r>
+      <w:r>
+        <w:rPr>
+          <w:lang w:val="ru-RU"/>
+        </w:rPr>
+        <w:t>различными сервисами</w:t>
+      </w:r>
+      <w:r>
+        <w:rPr>
+          <w:lang w:val="ru-RU"/>
+        </w:rPr>
+        <w:t xml:space="preserve">,  </w:t>
+      </w:r>
+      <w:r>
+        <w:rPr>
+          <w:lang w:val="ru-RU"/>
+        </w:rPr>
+        <w:t>образовательных порталов и тд</w:t>
+      </w:r>
+      <w:r>
+        <w:rPr>
+          <w:lang w:val="ru-RU"/>
+        </w:rPr>
+        <w:t>.</w:t>
+      </w:r>
+      <w:r>
+        <w:rPr>
+          <w:lang w:val="ru-RU"/>
+        </w:rPr>
+        <w:t xml:space="preserve"> </w:t>
+      </w:r>
+      <w:r>
+        <w:rPr>
+          <w:lang w:val="ru-RU"/>
+        </w:rPr>
+        <w:t xml:space="preserve"> </w:t>
+      </w:r>
+      <w:r>
+        <w:rPr>
+          <w:lang w:val="ru-RU"/>
+        </w:rPr>
+        <w:t xml:space="preserve"> </w:t>
+      </w:r>
+      <w:r>
+        <w:rPr>
+          <w:lang w:val="ru-RU"/>
+        </w:rPr>
+        <w:t xml:space="preserve"> </w:t>
+      </w:r>
+    </w:p>
+    <w:p>
+      <w:pPr>
+        <w:rPr>
+          <w:b/>
+          <w:bCs/>
+          <w:lang w:val="ru-RU"/>
+        </w:rPr>
+      </w:pPr>
+    </w:p>
+    <w:p>
+      <w:pPr>
+        <w:rPr>
+          <w:b/>
+          <w:bCs/>
+          <w:lang w:val="ru-RU"/>
+        </w:rPr>
+      </w:pPr>
+      <w:r>
+        <w:rPr>
+          <w:b/>
+          <w:bCs/>
+          <w:lang w:val="ru-RU"/>
+        </w:rPr>
+        <w:t>Факты</w:t>
+      </w:r>
+      <w:r>
+        <w:rPr>
+          <w:b/>
+          <w:bCs/>
+          <w:lang w:val="ru-RU"/>
+        </w:rPr>
+        <w:t xml:space="preserve"> о платформе </w:t>
+      </w:r>
+      <w:r>
+        <w:rPr>
+          <w:b/>
+          <w:bCs/>
+          <w:lang w:val="en-US"/>
+        </w:rPr>
+        <w:t>iOS</w:t>
+      </w:r>
+    </w:p>
+    <w:p>
+      <w:pPr>
+        <w:rPr>
+          <w:lang w:val="ru-RU"/>
+        </w:rPr>
+      </w:pPr>
+    </w:p>
+    <w:p>
+      <w:pPr>
+        <w:rPr>
+          <w:b/>
+          <w:bCs/>
+          <w:lang w:val="ru-RU"/>
+        </w:rPr>
+      </w:pPr>
+    </w:p>
+    <w:p>
+      <w:pPr>
+        <w:rPr>
+          <w:b/>
+          <w:bCs/>
+          <w:lang w:val="ru-RU"/>
+        </w:rPr>
+      </w:pPr>
+    </w:p>
+    <w:p>
+      <w:pPr>
+        <w:rPr>
+          <w:b/>
+          <w:bCs/>
+          <w:lang w:val="ru-RU"/>
+        </w:rPr>
+      </w:pPr>
+      <w:r>
+        <w:rPr>
+          <w:b/>
+          <w:bCs/>
+          <w:lang w:val="ru-RU"/>
+        </w:rPr>
+        <w:t xml:space="preserve">Распространение версий </w:t>
+      </w:r>
+      <w:r>
+        <w:rPr>
+          <w:b/>
+          <w:bCs/>
+          <w:lang w:val="en-US"/>
+        </w:rPr>
+        <w:t>iOS</w:t>
+      </w:r>
+      <w:r>
+        <w:rPr>
+          <w:b/>
+          <w:bCs/>
+          <w:lang w:val="ru-RU"/>
+        </w:rPr>
+        <w:t xml:space="preserve"> среди пользователей</w:t>
+      </w:r>
+    </w:p>
+    <w:p>
+      <w:pPr>
+        <w:rPr>
+          <w:lang w:val="ru-RU"/>
+        </w:rPr>
+      </w:pPr>
+    </w:p>
+    <w:p>
+      <w:pPr>
+        <w:rPr>
+          <w:lang w:val="ru-RU"/>
+        </w:rPr>
+      </w:pPr>
+    </w:p>
+    <w:p>
+      <w:pPr>
+        <w:rPr>
+          <w:b/>
+          <w:bCs/>
+          <w:lang w:val="ru-RU"/>
+        </w:rPr>
+      </w:pPr>
+    </w:p>
+    <w:p>
+      <w:pPr>
+        <w:rPr>
+          <w:b/>
+          <w:bCs/>
+          <w:lang w:val="en-US"/>
+        </w:rPr>
+      </w:pPr>
+      <w:r>
+        <w:rPr>
+          <w:b/>
+          <w:bCs/>
+          <w:lang w:val="ru-RU"/>
+        </w:rPr>
+        <w:t xml:space="preserve">Раздел «Образование» в магазине приложений </w:t>
+      </w:r>
+      <w:r>
+        <w:rPr>
+          <w:b/>
+          <w:bCs/>
+          <w:lang w:val="en-US"/>
+        </w:rPr>
+        <w:t>App</w:t>
+      </w:r>
+      <w:r>
+        <w:rPr>
+          <w:b/>
+          <w:bCs/>
+          <w:lang w:val="ru-RU"/>
+        </w:rPr>
+        <w:t xml:space="preserve"> </w:t>
+      </w:r>
+      <w:r>
+        <w:rPr>
+          <w:b/>
+          <w:bCs/>
+          <w:lang w:val="en-US"/>
+        </w:rPr>
+        <w:t>Store</w:t>
+      </w:r>
+    </w:p>
+    <w:p>
+      <w:pPr>
+        <w:rPr>
+          <w:lang w:val="en-US"/>
+        </w:rPr>
+      </w:pPr>
+    </w:p>
+    <w:p>
+      <w:pPr>
+        <w:rPr>
+          <w:b/>
+          <w:bCs/>
+          <w:lang w:val="en-US"/>
+        </w:rPr>
+      </w:pPr>
+    </w:p>
+    <w:p>
+      <w:pPr>
+        <w:rPr>
+          <w:lang w:val="ru-RU"/>
+        </w:rPr>
+      </w:pPr>
+    </w:p>
+    <w:p>
+      <w:pPr>
+        <w:rPr>
+          <w:lang w:val="ru-RU"/>
+        </w:rPr>
+      </w:pPr>
+    </w:p>
+    <w:p>
+      <w:pPr>
+        <w:jc w:val="center"/>
+        <w:rPr>
+          <w:b/>
+          <w:bCs/>
+          <w:lang w:val="ru-RU"/>
+        </w:rPr>
+      </w:pPr>
+      <w:r>
+        <w:rPr>
+          <w:b/>
+          <w:bCs/>
+          <w:lang w:val="ru-RU"/>
+        </w:rPr>
+        <w:t xml:space="preserve">Глава </w:t>
+      </w:r>
+      <w:r>
+        <w:rPr>
+          <w:b/>
+          <w:bCs/>
+          <w:lang w:val="ru-RU"/>
+        </w:rPr>
+        <w:t>2</w:t>
+      </w:r>
+      <w:r>
+        <w:rPr>
+          <w:b/>
+          <w:bCs/>
+          <w:lang w:val="ru-RU"/>
+        </w:rPr>
+        <w:t xml:space="preserve">. </w:t>
+      </w:r>
+      <w:r>
+        <w:rPr>
+          <w:b/>
+          <w:bCs/>
+          <w:lang w:val="ru-RU"/>
+        </w:rPr>
+        <w:t>Требования к системе</w:t>
+      </w:r>
+      <w:r>
+        <w:rPr>
+          <w:b/>
+          <w:bCs/>
+          <w:lang w:val="ru-RU"/>
+        </w:rPr>
+        <w:t xml:space="preserve"> и архитектурные особенности</w:t>
+      </w:r>
+    </w:p>
+    <w:p>
+      <w:pPr>
+        <w:jc w:val="center"/>
+        <w:rPr>
+          <w:b/>
+          <w:bCs/>
+          <w:lang w:val="ru-RU"/>
+        </w:rPr>
+      </w:pPr>
+    </w:p>
+    <w:p>
+      <w:pPr>
+        <w:rPr>
+          <w:b/>
+          <w:bCs/>
+          <w:lang w:val="ru-RU"/>
+        </w:rPr>
+      </w:pPr>
+      <w:r>
+        <w:rPr>
+          <w:b/>
+          <w:bCs/>
+          <w:lang w:val="ru-RU"/>
+        </w:rPr>
+        <w:t>2</w:t>
+      </w:r>
+      <w:r>
+        <w:rPr>
+          <w:b/>
+          <w:bCs/>
+          <w:lang w:val="ru-RU"/>
+        </w:rPr>
+        <w:t>.</w:t>
+      </w:r>
+      <w:r>
+        <w:rPr>
+          <w:b/>
+          <w:bCs/>
+          <w:lang w:val="ru-RU"/>
+        </w:rPr>
+        <w:t>1</w:t>
+      </w:r>
+      <w:r>
+        <w:rPr>
+          <w:b/>
+          <w:bCs/>
+          <w:lang w:val="ru-RU"/>
+        </w:rPr>
+        <w:t>.</w:t>
+      </w:r>
+      <w:r>
+        <w:rPr>
+          <w:b/>
+          <w:bCs/>
+          <w:lang w:val="ru-RU"/>
+        </w:rPr>
+        <w:t xml:space="preserve"> </w:t>
+      </w:r>
+      <w:r>
+        <w:rPr>
+          <w:b/>
+          <w:bCs/>
+          <w:lang w:val="ru-RU"/>
+        </w:rPr>
+        <w:t xml:space="preserve">Обзор </w:t>
+      </w:r>
+      <w:r>
+        <w:rPr>
+          <w:b/>
+          <w:bCs/>
+          <w:lang w:val="ru-RU"/>
+        </w:rPr>
+        <w:t>существующих</w:t>
+      </w:r>
+      <w:r>
+        <w:rPr>
+          <w:b/>
+          <w:bCs/>
+          <w:lang w:val="ru-RU"/>
+        </w:rPr>
+        <w:t xml:space="preserve"> решений</w:t>
+      </w:r>
+    </w:p>
+    <w:p>
+      <w:pPr>
+        <w:rPr>
+          <w:b/>
+          <w:bCs/>
+          <w:lang w:val="ru-RU"/>
+        </w:rPr>
+      </w:pPr>
+      <w:r>
+        <w:rPr>
+          <w:b/>
+          <w:bCs/>
+          <w:lang w:val="ru-RU"/>
+        </w:rPr>
+        <w:t>?</w:t>
+      </w:r>
+      <w:r>
+        <w:rPr>
+          <w:b/>
+          <w:bCs/>
+          <w:lang w:val="ru-RU"/>
+        </w:rPr>
+        <w:t>.</w:t>
+      </w:r>
+      <w:r>
+        <w:rPr>
+          <w:b/>
+          <w:bCs/>
+          <w:lang w:val="ru-RU"/>
+        </w:rPr>
+        <w:t>?</w:t>
+      </w:r>
+      <w:r>
+        <w:rPr>
+          <w:b/>
+          <w:bCs/>
+          <w:lang w:val="ru-RU"/>
+        </w:rPr>
+        <w:t>.</w:t>
+      </w:r>
+      <w:r>
+        <w:rPr>
+          <w:b/>
+          <w:bCs/>
+          <w:lang w:val="ru-RU"/>
+        </w:rPr>
+        <w:t xml:space="preserve"> </w:t>
+      </w:r>
+      <w:r>
+        <w:rPr>
+          <w:b/>
+          <w:bCs/>
+          <w:lang w:val="ru-RU"/>
+        </w:rPr>
+        <w:t>Проектирование графического интерфейса</w:t>
+      </w:r>
+    </w:p>
+    <w:p>
+      <w:pPr>
+        <w:rPr>
+          <w:b/>
+          <w:bCs/>
+          <w:lang w:val="ru-RU"/>
+        </w:rPr>
+      </w:pPr>
+    </w:p>
+    <w:p>
+      <w:pPr>
+        <w:jc w:val="center"/>
+        <w:rPr>
+          <w:b/>
+          <w:bCs/>
+          <w:lang w:val="ru-RU"/>
+        </w:rPr>
+      </w:pPr>
+      <w:r>
+        <w:rPr>
+          <w:b/>
+          <w:bCs/>
+          <w:lang w:val="ru-RU"/>
+        </w:rPr>
+        <w:t xml:space="preserve">Глава </w:t>
+      </w:r>
+      <w:r>
+        <w:rPr>
+          <w:b/>
+          <w:bCs/>
+          <w:lang w:val="ru-RU"/>
+        </w:rPr>
+        <w:t>3</w:t>
+      </w:r>
+      <w:r>
+        <w:rPr>
+          <w:b/>
+          <w:bCs/>
+          <w:lang w:val="ru-RU"/>
+        </w:rPr>
+        <w:t xml:space="preserve">. </w:t>
+      </w:r>
+      <w:r>
+        <w:rPr>
+          <w:b/>
+          <w:bCs/>
+          <w:lang w:val="ru-RU"/>
+        </w:rPr>
+        <w:t>Описание п</w:t>
+      </w:r>
+      <w:r>
+        <w:rPr>
+          <w:b/>
+          <w:bCs/>
+          <w:lang w:val="ru-RU"/>
+        </w:rPr>
+        <w:t>рограммн</w:t>
+      </w:r>
+      <w:r>
+        <w:rPr>
+          <w:b/>
+          <w:bCs/>
+          <w:lang w:val="ru-RU"/>
+        </w:rPr>
+        <w:t>ой</w:t>
+      </w:r>
+      <w:r>
+        <w:rPr>
+          <w:b/>
+          <w:bCs/>
+          <w:lang w:val="ru-RU"/>
+        </w:rPr>
+        <w:t xml:space="preserve"> реализаци</w:t>
+      </w:r>
+      <w:r>
+        <w:rPr>
+          <w:b/>
+          <w:bCs/>
+          <w:lang w:val="ru-RU"/>
+        </w:rPr>
+        <w:t>и</w:t>
+      </w:r>
+      <w:r>
+        <w:rPr>
+          <w:b/>
+          <w:bCs/>
+          <w:lang w:val="ru-RU"/>
+        </w:rPr>
+        <w:t xml:space="preserve"> </w:t>
+      </w:r>
+      <w:r>
+        <w:rPr>
+          <w:b/>
+          <w:bCs/>
+          <w:lang w:val="en-US"/>
+        </w:rPr>
+        <w:t>iOS</w:t>
+      </w:r>
+      <w:r>
+        <w:rPr>
+          <w:b/>
+          <w:bCs/>
+          <w:lang w:val="ru-RU"/>
+        </w:rPr>
+        <w:t>-</w:t>
+      </w:r>
+      <w:r>
+        <w:rPr>
+          <w:b/>
+          <w:bCs/>
+          <w:lang w:val="ru-RU"/>
+        </w:rPr>
+        <w:t>приложения</w:t>
+      </w:r>
+    </w:p>
+    <w:p>
+      <w:pPr>
+        <w:jc w:val="center"/>
+        <w:rPr>
+          <w:b/>
+          <w:bCs/>
+          <w:lang w:val="ru-RU"/>
+        </w:rPr>
+      </w:pPr>
+    </w:p>
+    <w:p>
+      <w:pPr>
+        <w:rPr>
+          <w:lang w:val="ru-RU"/>
+        </w:rPr>
+      </w:pPr>
+      <w:r>
+        <w:rPr>
+          <w:b/>
+          <w:bCs/>
+          <w:lang w:val="ru-RU"/>
+        </w:rPr>
+        <w:t>3</w:t>
+      </w:r>
+      <w:r>
+        <w:rPr>
+          <w:b/>
+          <w:bCs/>
+          <w:lang w:val="ru-RU"/>
+        </w:rPr>
+        <w:t>.</w:t>
+      </w:r>
+      <w:r>
+        <w:rPr>
+          <w:b/>
+          <w:bCs/>
+          <w:lang w:val="ru-RU"/>
+        </w:rPr>
+        <w:t>1</w:t>
+      </w:r>
+      <w:r>
+        <w:rPr>
+          <w:b/>
+          <w:bCs/>
+          <w:lang w:val="ru-RU"/>
+        </w:rPr>
+        <w:t xml:space="preserve"> </w:t>
+      </w:r>
+      <w:r>
+        <w:rPr>
+          <w:lang w:val="ru-RU"/>
+        </w:rPr>
+        <w:t xml:space="preserve">Инструментарий </w:t>
+      </w:r>
+      <w:r>
+        <w:rPr>
+          <w:lang w:val="en-US"/>
+        </w:rPr>
+        <w:t>iOS</w:t>
+      </w:r>
+      <w:r>
+        <w:rPr>
+          <w:lang w:val="ru-RU"/>
+        </w:rPr>
+        <w:t xml:space="preserve"> </w:t>
+      </w:r>
+      <w:r>
+        <w:rPr>
+          <w:lang w:val="en-US"/>
+        </w:rPr>
+        <w:t>-</w:t>
+      </w:r>
+      <w:r>
+        <w:rPr>
+          <w:lang w:val="ru-RU"/>
+        </w:rPr>
+        <w:t xml:space="preserve"> разработчика</w:t>
+      </w:r>
+    </w:p>
+    <w:p>
+      <w:pPr>
+        <w:rPr>
+          <w:b/>
+          <w:bCs/>
+          <w:lang w:val="ru-RU"/>
+        </w:rPr>
+      </w:pPr>
+    </w:p>
+    <w:p>
+      <w:pPr>
+        <w:rPr>
+          <w:b/>
+          <w:bCs/>
+          <w:lang w:val="ru-RU"/>
+        </w:rPr>
+      </w:pPr>
+      <w:r>
+        <w:rPr>
+          <w:b/>
+          <w:bCs/>
+          <w:lang w:val="ru-RU"/>
+        </w:rPr>
+        <w:t>Заключение</w:t>
+      </w:r>
+    </w:p>
+    <w:p>
+      <w:pPr>
+        <w:rPr>
+          <w:lang w:val="ru-RU"/>
+        </w:rPr>
+      </w:pPr>
+    </w:p>
     <w:p>
       <w:pPr>
         <w:rPr>
@@ -4478,6 +7699,7 @@
           </w:rPr>
           <w:t>.</w:t>
         </w:r>
+        <w:proofErr w:type="spellStart"/>
         <w:r>
           <w:rPr>
             <w:rStyle w:val="Hyperlink"/>
@@ -4485,6 +7707,7 @@
           </w:rPr>
           <w:t>gazeta</w:t>
         </w:r>
+        <w:proofErr w:type="spellEnd"/>
         <w:r>
           <w:rPr>
             <w:rStyle w:val="Hyperlink"/>
@@ -4492,6 +7715,7 @@
           </w:rPr>
           <w:t>.</w:t>
         </w:r>
+        <w:proofErr w:type="spellStart"/>
         <w:r>
           <w:rPr>
             <w:rStyle w:val="Hyperlink"/>
@@ -4499,6 +7723,7 @@
           </w:rPr>
           <w:t>ru</w:t>
         </w:r>
+        <w:proofErr w:type="spellEnd"/>
         <w:r>
           <w:rPr>
             <w:rStyle w:val="Hyperlink"/>
@@ -4548,6 +7773,7 @@
           </w:rPr>
           <w:t>_13848662.</w:t>
         </w:r>
+        <w:proofErr w:type="spellStart"/>
         <w:r>
           <w:rPr>
             <w:rStyle w:val="Hyperlink"/>
@@ -4555,6 +7781,7 @@
           </w:rPr>
           <w:t>shtml</w:t>
         </w:r>
+        <w:proofErr w:type="spellEnd"/>
       </w:hyperlink>
     </w:p>
     <w:p>
@@ -4626,6 +7853,7 @@
           </w:rPr>
           <w:t>.</w:t>
         </w:r>
+        <w:proofErr w:type="spellStart"/>
         <w:r>
           <w:rPr>
             <w:rStyle w:val="Hyperlink"/>
@@ -4633,6 +7861,7 @@
           </w:rPr>
           <w:t>ru</w:t>
         </w:r>
+        <w:proofErr w:type="spellEnd"/>
         <w:r>
           <w:rPr>
             <w:rStyle w:val="Hyperlink"/>
@@ -4640,6 +7869,7 @@
           </w:rPr>
           <w:t>/</w:t>
         </w:r>
+        <w:proofErr w:type="spellStart"/>
         <w:r>
           <w:rPr>
             <w:rStyle w:val="Hyperlink"/>
@@ -4647,6 +7877,7 @@
           </w:rPr>
           <w:t>ru</w:t>
         </w:r>
+        <w:proofErr w:type="spellEnd"/>
         <w:r>
           <w:rPr>
             <w:rStyle w:val="Hyperlink"/>
@@ -4723,6 +7954,7 @@
     <w:p>
       <w:pPr>
         <w:rPr>
+          <w:rStyle w:val="Hyperlink"/>
           <w:lang w:val="ru-RU"/>
         </w:rPr>
       </w:pPr>
@@ -4789,6 +8021,7 @@
           </w:rPr>
           <w:t>.</w:t>
         </w:r>
+        <w:proofErr w:type="spellStart"/>
         <w:r>
           <w:rPr>
             <w:rStyle w:val="Hyperlink"/>
@@ -4796,6 +8029,7 @@
           </w:rPr>
           <w:t>ru</w:t>
         </w:r>
+        <w:proofErr w:type="spellEnd"/>
         <w:r>
           <w:rPr>
             <w:rStyle w:val="Hyperlink"/>
@@ -4803,6 +8037,7 @@
           </w:rPr>
           <w:t>/</w:t>
         </w:r>
+        <w:proofErr w:type="spellStart"/>
         <w:r>
           <w:rPr>
             <w:rStyle w:val="Hyperlink"/>
@@ -4810,6 +8045,7 @@
           </w:rPr>
           <w:t>ru</w:t>
         </w:r>
+        <w:proofErr w:type="spellEnd"/>
         <w:r>
           <w:rPr>
             <w:rStyle w:val="Hyperlink"/>
@@ -4864,7 +8100,38 @@
     <w:p>
       <w:pPr>
         <w:rPr>
-          <w:lang w:val="ru-RU"/>
+          <w:rStyle w:val="Hyperlink"/>
+          <w:lang w:val="en-US"/>
+        </w:rPr>
+      </w:pPr>
+    </w:p>
+    <w:p>
+      <w:pPr>
+        <w:rPr>
+          <w:lang w:val="en-US"/>
+        </w:rPr>
+      </w:pPr>
+      <w:r>
+        <w:rPr>
+          <w:rStyle w:val="Hyperlink"/>
+          <w:color w:val="000000" w:themeColor="text1"/>
+          <w:u w:val="none"/>
+          <w:lang w:val="en-US"/>
+        </w:rPr>
+        <w:t xml:space="preserve">5) </w:t>
+      </w:r>
+      <w:r>
+        <w:rPr>
+          <w:rStyle w:val="Hyperlink"/>
+          <w:lang w:val="en-US"/>
+        </w:rPr>
+        <w:t>https://www.if24.ru/evolyutsiya-mobilnyh-os/</w:t>
+      </w:r>
+    </w:p>
+    <w:p>
+      <w:pPr>
+        <w:rPr>
+          <w:lang w:val="en-US"/>
         </w:rPr>
       </w:pPr>
     </w:p>
@@ -5773,6 +9040,18 @@
       <w:lang w:eastAsia="en-GB"/>
     </w:rPr>
   </w:style>
+  <w:style w:type="character" w:styleId="FollowedHyperlink">
+    <w:name w:val="FollowedHyperlink"/>
+    <w:basedOn w:val="DefaultParagraphFont"/>
+    <w:uiPriority w:val="99"/>
+    <w:semiHidden/>
+    <w:unhideWhenUsed/>
+    <w:rsid w:val="006274B4"/>
+    <w:rPr>
+      <w:color w:val="954F72" w:themeColor="followedHyperlink"/>
+      <w:u w:val="single"/>
+    </w:rPr>
+  </w:style>
 </w:styles>
 </file>
 

</xml_diff>

<commit_message>
written about spread of ios versions
</commit_message>
<xml_diff>
--- a/Документация/Документация.docx
+++ b/Документация/Документация.docx
@@ -4454,32 +4454,40 @@
           <w:bCs/>
           <w:lang w:val="ru-RU"/>
         </w:rPr>
-        <w:t>современном образовании</w:t>
-      </w:r>
-    </w:p>
-    <w:p/>
-    <w:p>
-      <w:pPr>
+        <w:t xml:space="preserve">современном </w:t>
+      </w:r>
+      <w:r>
         <w:rPr>
           <w:b/>
           <w:bCs/>
           <w:lang w:val="ru-RU"/>
         </w:rPr>
-      </w:pPr>
-      <w:r>
+        <w:t>мире</w:t>
+      </w:r>
+    </w:p>
+    <w:p/>
+    <w:p>
+      <w:pPr>
         <w:rPr>
           <w:b/>
           <w:bCs/>
           <w:lang w:val="ru-RU"/>
         </w:rPr>
-        <w:t>Краткая и</w:t>
-      </w:r>
+      </w:pPr>
       <w:r>
         <w:rPr>
           <w:b/>
           <w:bCs/>
           <w:lang w:val="ru-RU"/>
         </w:rPr>
+        <w:t>Краткая и</w:t>
+      </w:r>
+      <w:r>
+        <w:rPr>
+          <w:b/>
+          <w:bCs/>
+          <w:lang w:val="ru-RU"/>
+        </w:rPr>
         <w:t>стория развития мобильных ОС</w:t>
       </w:r>
     </w:p>
@@ -6975,14 +6983,22 @@
         <w:rPr>
           <w:lang w:val="ru-RU"/>
         </w:rPr>
-        <w:t xml:space="preserve">,  </w:t>
-      </w:r>
-      <w:r>
-        <w:rPr>
-          <w:lang w:val="ru-RU"/>
-        </w:rPr>
-        <w:t>образовательных порталов и тд</w:t>
-      </w:r>
+        <w:t xml:space="preserve">, </w:t>
+      </w:r>
+      <w:r>
+        <w:rPr>
+          <w:lang w:val="ru-RU"/>
+        </w:rPr>
+        <w:t xml:space="preserve">образовательных порталов и </w:t>
+      </w:r>
+      <w:proofErr w:type="spellStart"/>
+      <w:r>
+        <w:rPr>
+          <w:lang w:val="ru-RU"/>
+        </w:rPr>
+        <w:t>тд</w:t>
+      </w:r>
+      <w:proofErr w:type="spellEnd"/>
       <w:r>
         <w:rPr>
           <w:lang w:val="ru-RU"/>
@@ -7066,188 +7082,3495 @@
     <w:p>
       <w:pPr>
         <w:rPr>
+          <w:lang w:val="ru-RU"/>
+        </w:rPr>
+      </w:pPr>
+      <w:r>
+        <w:rPr>
+          <w:lang w:val="en-US"/>
+        </w:rPr>
+        <w:t>iOS</w:t>
+      </w:r>
+      <w:r>
+        <w:rPr>
+          <w:lang w:val="ru-RU"/>
+        </w:rPr>
+        <w:t xml:space="preserve"> </w:t>
+      </w:r>
+      <w:r>
+        <w:rPr>
+          <w:lang w:val="ru-RU"/>
+        </w:rPr>
+        <w:t xml:space="preserve">базируется на </w:t>
+      </w:r>
+      <w:r>
+        <w:rPr>
+          <w:lang w:val="ru-RU"/>
+        </w:rPr>
+        <w:t xml:space="preserve">модификации </w:t>
+      </w:r>
+      <w:r>
+        <w:rPr>
+          <w:lang w:val="ru-RU"/>
+        </w:rPr>
+        <w:t>ОС</w:t>
+      </w:r>
+      <w:r>
+        <w:rPr>
+          <w:lang w:val="ru-RU"/>
+        </w:rPr>
+        <w:t xml:space="preserve"> </w:t>
+      </w:r>
+      <w:r>
+        <w:rPr>
+          <w:lang w:val="en-US"/>
+        </w:rPr>
+        <w:t>Darwin</w:t>
+      </w:r>
+      <w:r>
+        <w:rPr>
+          <w:lang w:val="ru-RU"/>
+        </w:rPr>
+        <w:t xml:space="preserve">, </w:t>
+      </w:r>
+      <w:r>
+        <w:rPr>
+          <w:lang w:val="ru-RU"/>
+        </w:rPr>
+        <w:t xml:space="preserve">являющийся набором </w:t>
+      </w:r>
+      <w:r>
+        <w:rPr>
+          <w:lang w:val="en-US"/>
+        </w:rPr>
+        <w:t>Unix</w:t>
+      </w:r>
+      <w:r>
+        <w:rPr>
+          <w:lang w:val="ru-RU"/>
+        </w:rPr>
+        <w:t>-</w:t>
+      </w:r>
+      <w:r>
+        <w:rPr>
+          <w:lang w:val="ru-RU"/>
+        </w:rPr>
+        <w:t>подобных компонентов</w:t>
+      </w:r>
+      <w:r>
+        <w:rPr>
+          <w:lang w:val="ru-RU"/>
+        </w:rPr>
+        <w:t xml:space="preserve">. </w:t>
+      </w:r>
+      <w:r>
+        <w:rPr>
+          <w:lang w:val="ru-RU"/>
+        </w:rPr>
+        <w:t xml:space="preserve">Центральной частью </w:t>
+      </w:r>
+      <w:r>
+        <w:rPr>
+          <w:lang w:val="en-US"/>
+        </w:rPr>
+        <w:t>Darwin</w:t>
+      </w:r>
+      <w:r>
+        <w:rPr>
+          <w:lang w:val="ru-RU"/>
+        </w:rPr>
+        <w:t xml:space="preserve"> </w:t>
+      </w:r>
+      <w:r>
+        <w:rPr>
+          <w:lang w:val="ru-RU"/>
+        </w:rPr>
+        <w:t xml:space="preserve">является гибридное ядро </w:t>
+      </w:r>
+      <w:r>
+        <w:rPr>
+          <w:lang w:val="en-US"/>
+        </w:rPr>
+        <w:t>XNU</w:t>
+      </w:r>
+      <w:r>
+        <w:rPr>
+          <w:lang w:val="ru-RU"/>
+        </w:rPr>
+        <w:t xml:space="preserve">, </w:t>
+      </w:r>
+      <w:r>
+        <w:rPr>
+          <w:lang w:val="ru-RU"/>
+        </w:rPr>
+        <w:t>состоящее и</w:t>
+      </w:r>
+      <w:r>
+        <w:rPr>
+          <w:lang w:val="ru-RU"/>
+        </w:rPr>
+        <w:t xml:space="preserve">з </w:t>
+      </w:r>
+      <w:r>
+        <w:rPr>
+          <w:lang w:val="ru-RU"/>
+        </w:rPr>
+        <w:t xml:space="preserve">микроядра </w:t>
+      </w:r>
+      <w:r>
+        <w:rPr>
+          <w:lang w:val="en-US"/>
+        </w:rPr>
+        <w:t>Mach</w:t>
+      </w:r>
+      <w:r>
+        <w:rPr>
+          <w:lang w:val="ru-RU"/>
+        </w:rPr>
+        <w:t xml:space="preserve"> </w:t>
+      </w:r>
+      <w:r>
+        <w:rPr>
+          <w:lang w:val="ru-RU"/>
+        </w:rPr>
+        <w:t xml:space="preserve">и компонентах ядра </w:t>
+      </w:r>
+      <w:r>
+        <w:rPr>
+          <w:lang w:val="en-US"/>
+        </w:rPr>
+        <w:t>FreeBSD</w:t>
+      </w:r>
+      <w:r>
+        <w:rPr>
+          <w:lang w:val="ru-RU"/>
+        </w:rPr>
+        <w:t xml:space="preserve"> (планировщик процессов</w:t>
+      </w:r>
+      <w:r>
+        <w:rPr>
+          <w:lang w:val="ru-RU"/>
+        </w:rPr>
+        <w:t xml:space="preserve">, </w:t>
+      </w:r>
+      <w:r>
+        <w:rPr>
+          <w:lang w:val="ru-RU"/>
+        </w:rPr>
+        <w:t>файловая система</w:t>
+      </w:r>
+      <w:r>
+        <w:rPr>
+          <w:lang w:val="ru-RU"/>
+        </w:rPr>
+        <w:t xml:space="preserve">, </w:t>
+      </w:r>
+      <w:r>
+        <w:rPr>
+          <w:lang w:val="ru-RU"/>
+        </w:rPr>
+        <w:t>сетевой стек</w:t>
+      </w:r>
+      <w:r>
+        <w:rPr>
+          <w:lang w:val="ru-RU"/>
+        </w:rPr>
+        <w:t xml:space="preserve">, </w:t>
+      </w:r>
+      <w:r>
+        <w:rPr>
+          <w:lang w:val="en-US"/>
+        </w:rPr>
+        <w:t>POSIX</w:t>
+      </w:r>
+      <w:r>
+        <w:rPr>
+          <w:lang w:val="ru-RU"/>
+        </w:rPr>
+        <w:t xml:space="preserve"> </w:t>
+      </w:r>
+      <w:proofErr w:type="spellStart"/>
+      <w:r>
+        <w:rPr>
+          <w:lang w:val="en-US"/>
+        </w:rPr>
+        <w:t>Api</w:t>
+      </w:r>
+      <w:proofErr w:type="spellEnd"/>
+      <w:r>
+        <w:rPr>
+          <w:lang w:val="ru-RU"/>
+        </w:rPr>
+        <w:t>)</w:t>
+      </w:r>
+      <w:r>
+        <w:rPr>
+          <w:lang w:val="ru-RU"/>
+        </w:rPr>
+        <w:t xml:space="preserve">. </w:t>
+      </w:r>
+      <w:r>
+        <w:rPr>
+          <w:lang w:val="ru-RU"/>
+        </w:rPr>
+        <w:t>Также</w:t>
+      </w:r>
+      <w:r>
+        <w:rPr>
+          <w:lang w:val="ru-RU"/>
+        </w:rPr>
+        <w:t xml:space="preserve">, </w:t>
+      </w:r>
+      <w:r>
+        <w:rPr>
+          <w:lang w:val="ru-RU"/>
+        </w:rPr>
+        <w:t xml:space="preserve">в </w:t>
+      </w:r>
+      <w:r>
+        <w:rPr>
+          <w:lang w:val="en-US"/>
+        </w:rPr>
+        <w:t>Darwin</w:t>
+      </w:r>
+      <w:r>
+        <w:rPr>
+          <w:lang w:val="ru-RU"/>
+        </w:rPr>
+        <w:t xml:space="preserve"> </w:t>
+      </w:r>
+      <w:r>
+        <w:rPr>
+          <w:lang w:val="ru-RU"/>
+        </w:rPr>
+        <w:t xml:space="preserve">используется </w:t>
+      </w:r>
+      <w:r>
+        <w:rPr>
+          <w:lang w:val="en-US"/>
+        </w:rPr>
+        <w:t>API</w:t>
+      </w:r>
+      <w:r>
+        <w:rPr>
+          <w:lang w:val="ru-RU"/>
+        </w:rPr>
+        <w:t xml:space="preserve"> </w:t>
+      </w:r>
+      <w:r>
+        <w:rPr>
+          <w:lang w:val="ru-RU"/>
+        </w:rPr>
+        <w:t>для драйверов</w:t>
+      </w:r>
+      <w:r>
+        <w:rPr>
+          <w:lang w:val="ru-RU"/>
+        </w:rPr>
+        <w:t xml:space="preserve">, </w:t>
+      </w:r>
+      <w:r>
+        <w:rPr>
+          <w:lang w:val="ru-RU"/>
+        </w:rPr>
+        <w:t xml:space="preserve">названный </w:t>
+      </w:r>
+      <w:r>
+        <w:rPr>
+          <w:lang w:val="en-US"/>
+        </w:rPr>
+        <w:t>I</w:t>
+      </w:r>
+      <w:r>
+        <w:rPr>
+          <w:lang w:val="ru-RU"/>
+        </w:rPr>
+        <w:t>/</w:t>
+      </w:r>
+      <w:r>
+        <w:rPr>
+          <w:lang w:val="en-US"/>
+        </w:rPr>
+        <w:t>O</w:t>
+      </w:r>
+      <w:r>
+        <w:rPr>
+          <w:lang w:val="ru-RU"/>
+        </w:rPr>
+        <w:t xml:space="preserve"> </w:t>
+      </w:r>
+      <w:r>
+        <w:rPr>
+          <w:lang w:val="en-US"/>
+        </w:rPr>
+        <w:t>Kit</w:t>
+      </w:r>
+      <w:r>
+        <w:rPr>
+          <w:lang w:val="ru-RU"/>
+        </w:rPr>
+        <w:t xml:space="preserve">, </w:t>
+      </w:r>
+      <w:r>
+        <w:rPr>
+          <w:lang w:val="ru-RU"/>
+        </w:rPr>
+        <w:t>позволяющий писать драйвера в объектно-</w:t>
+      </w:r>
+      <w:r>
+        <w:rPr>
+          <w:lang w:val="ru-RU"/>
+        </w:rPr>
+        <w:t>ориентированном</w:t>
+      </w:r>
+      <w:r>
+        <w:rPr>
+          <w:lang w:val="ru-RU"/>
+        </w:rPr>
+        <w:t xml:space="preserve"> стиле на С++</w:t>
+      </w:r>
+      <w:r>
+        <w:rPr>
+          <w:lang w:val="ru-RU"/>
+        </w:rPr>
+        <w:t xml:space="preserve">. </w:t>
+      </w:r>
+      <w:r>
+        <w:rPr>
+          <w:lang w:val="ru-RU"/>
+        </w:rPr>
+        <w:t>Уровнем выше ядра</w:t>
+      </w:r>
+      <w:r>
+        <w:rPr>
+          <w:lang w:val="ru-RU"/>
+        </w:rPr>
+        <w:t xml:space="preserve">, </w:t>
+      </w:r>
+      <w:r>
+        <w:rPr>
+          <w:lang w:val="ru-RU"/>
+        </w:rPr>
+        <w:t xml:space="preserve">в </w:t>
+      </w:r>
+      <w:r>
+        <w:rPr>
+          <w:lang w:val="en-US"/>
+        </w:rPr>
+        <w:t>Darwin</w:t>
+      </w:r>
+      <w:r>
+        <w:rPr>
+          <w:lang w:val="ru-RU"/>
+        </w:rPr>
+        <w:t xml:space="preserve"> </w:t>
+      </w:r>
+      <w:r>
+        <w:rPr>
+          <w:lang w:val="ru-RU"/>
+        </w:rPr>
+        <w:t xml:space="preserve">располагается слой </w:t>
+      </w:r>
+      <w:r>
+        <w:rPr>
+          <w:lang w:val="en-US"/>
+        </w:rPr>
+        <w:t>UNIX</w:t>
+      </w:r>
+      <w:r>
+        <w:rPr>
+          <w:lang w:val="ru-RU"/>
+        </w:rPr>
+        <w:t>/</w:t>
+      </w:r>
+      <w:r>
+        <w:rPr>
+          <w:lang w:val="en-US"/>
+        </w:rPr>
+        <w:t>BSD</w:t>
+      </w:r>
+      <w:r>
+        <w:rPr>
+          <w:lang w:val="ru-RU"/>
+        </w:rPr>
+        <w:t xml:space="preserve">, </w:t>
+      </w:r>
+      <w:r>
+        <w:rPr>
+          <w:lang w:val="ru-RU"/>
+        </w:rPr>
+        <w:t>который включает в себя набор библиотек языка Си</w:t>
+      </w:r>
+      <w:r>
+        <w:rPr>
+          <w:lang w:val="ru-RU"/>
+        </w:rPr>
+        <w:t xml:space="preserve">, </w:t>
+      </w:r>
+      <w:r>
+        <w:rPr>
+          <w:lang w:val="en-US"/>
+        </w:rPr>
+        <w:t>shell</w:t>
+      </w:r>
+      <w:r>
+        <w:rPr>
+          <w:lang w:val="ru-RU"/>
+        </w:rPr>
+        <w:t xml:space="preserve"> </w:t>
+      </w:r>
+      <w:r>
+        <w:rPr>
+          <w:lang w:val="ru-RU"/>
+        </w:rPr>
+        <w:t>и различные демоны (например</w:t>
+      </w:r>
+      <w:r>
+        <w:rPr>
+          <w:lang w:val="ru-RU"/>
+        </w:rPr>
+        <w:t xml:space="preserve">, </w:t>
+      </w:r>
+      <w:proofErr w:type="spellStart"/>
+      <w:r>
+        <w:rPr>
+          <w:lang w:val="en-US"/>
+        </w:rPr>
+        <w:t>ssl</w:t>
+      </w:r>
+      <w:proofErr w:type="spellEnd"/>
+      <w:r>
+        <w:rPr>
+          <w:lang w:val="ru-RU"/>
+        </w:rPr>
+        <w:t>)</w:t>
+      </w:r>
+      <w:r>
+        <w:rPr>
+          <w:lang w:val="ru-RU"/>
+        </w:rPr>
+        <w:t>.</w:t>
+      </w:r>
+      <w:r>
+        <w:rPr>
+          <w:lang w:val="ru-RU"/>
+        </w:rPr>
+        <w:t xml:space="preserve"> </w:t>
+      </w:r>
+    </w:p>
+    <w:p>
+      <w:pPr>
+        <w:rPr>
+          <w:lang w:val="ru-RU"/>
+        </w:rPr>
+      </w:pPr>
+    </w:p>
+    <w:p>
+      <w:pPr>
+        <w:rPr>
+          <w:lang w:val="en-US"/>
+        </w:rPr>
+      </w:pPr>
+      <w:r>
+        <w:rPr>
+          <w:lang w:val="ru-RU"/>
+        </w:rPr>
+        <w:lastRenderedPageBreak/>
+        <w:t>Далее</w:t>
+      </w:r>
+      <w:r>
+        <w:rPr>
+          <w:lang w:val="ru-RU"/>
+        </w:rPr>
+        <w:t xml:space="preserve">, </w:t>
+      </w:r>
+      <w:r>
+        <w:rPr>
+          <w:lang w:val="ru-RU"/>
+        </w:rPr>
+        <w:t xml:space="preserve">часть </w:t>
+      </w:r>
+      <w:r>
+        <w:rPr>
+          <w:lang w:val="en-US"/>
+        </w:rPr>
+        <w:t>Darwin</w:t>
+      </w:r>
+      <w:r>
+        <w:rPr>
+          <w:lang w:val="ru-RU"/>
+        </w:rPr>
+        <w:t xml:space="preserve"> </w:t>
+      </w:r>
+      <w:r>
+        <w:rPr>
+          <w:lang w:val="ru-RU"/>
+        </w:rPr>
+        <w:t>закачивается</w:t>
+      </w:r>
+      <w:r>
+        <w:rPr>
+          <w:lang w:val="ru-RU"/>
+        </w:rPr>
+        <w:t xml:space="preserve">, </w:t>
+      </w:r>
+      <w:r>
+        <w:rPr>
+          <w:lang w:val="ru-RU"/>
+        </w:rPr>
+        <w:t xml:space="preserve">начинается слой </w:t>
+      </w:r>
+      <w:r>
+        <w:rPr>
+          <w:lang w:val="ru-RU"/>
+        </w:rPr>
+        <w:t>абстракций</w:t>
+      </w:r>
+      <w:r>
+        <w:rPr>
+          <w:lang w:val="ru-RU"/>
+        </w:rPr>
+        <w:t xml:space="preserve">, </w:t>
+      </w:r>
+      <w:r>
+        <w:rPr>
+          <w:lang w:val="ru-RU"/>
+        </w:rPr>
+        <w:t>который образуют то</w:t>
+      </w:r>
+      <w:r>
+        <w:rPr>
+          <w:lang w:val="ru-RU"/>
+        </w:rPr>
+        <w:t xml:space="preserve">, </w:t>
+      </w:r>
+      <w:r>
+        <w:rPr>
+          <w:lang w:val="ru-RU"/>
+        </w:rPr>
+        <w:t xml:space="preserve">что считается </w:t>
+      </w:r>
+      <w:r>
+        <w:rPr>
+          <w:lang w:val="en-US"/>
+        </w:rPr>
+        <w:t>iOS</w:t>
+      </w:r>
+      <w:r>
+        <w:rPr>
+          <w:lang w:val="ru-RU"/>
+        </w:rPr>
+        <w:t xml:space="preserve">. </w:t>
+      </w:r>
+      <w:r>
+        <w:rPr>
+          <w:lang w:val="ru-RU"/>
+        </w:rPr>
+        <w:t>Выделяется 4 компонента</w:t>
+      </w:r>
+      <w:r>
+        <w:rPr>
+          <w:lang w:val="en-US"/>
+        </w:rPr>
+        <w:t>:</w:t>
+      </w:r>
+    </w:p>
+    <w:p>
+      <w:pPr>
+        <w:rPr>
+          <w:lang w:val="en-US"/>
+        </w:rPr>
+      </w:pPr>
+    </w:p>
+    <w:p>
+      <w:pPr>
+        <w:rPr>
+          <w:lang w:val="ru-RU"/>
+        </w:rPr>
+      </w:pPr>
+      <w:r>
+        <w:rPr>
+          <w:i/>
+          <w:iCs/>
+          <w:lang w:val="en-US"/>
+        </w:rPr>
+        <w:t>Cocoa</w:t>
+      </w:r>
+      <w:r>
+        <w:rPr>
+          <w:i/>
+          <w:iCs/>
+          <w:lang w:val="ru-RU"/>
+        </w:rPr>
+        <w:t xml:space="preserve"> </w:t>
+      </w:r>
+      <w:r>
+        <w:rPr>
+          <w:i/>
+          <w:iCs/>
+          <w:lang w:val="en-US"/>
+        </w:rPr>
+        <w:t>Touch</w:t>
+      </w:r>
+      <w:r>
+        <w:rPr>
+          <w:lang w:val="ru-RU"/>
+        </w:rPr>
+        <w:t xml:space="preserve"> – </w:t>
+      </w:r>
+      <w:r>
+        <w:rPr>
+          <w:lang w:val="ru-RU"/>
+        </w:rPr>
+        <w:t>самый</w:t>
+      </w:r>
+      <w:r>
+        <w:rPr>
+          <w:lang w:val="ru-RU"/>
+        </w:rPr>
+        <w:t xml:space="preserve"> </w:t>
+      </w:r>
+      <w:r>
+        <w:rPr>
+          <w:lang w:val="ru-RU"/>
+        </w:rPr>
+        <w:t>высокоуровневый</w:t>
+      </w:r>
+      <w:r>
+        <w:rPr>
+          <w:lang w:val="ru-RU"/>
+        </w:rPr>
+        <w:t xml:space="preserve"> </w:t>
+      </w:r>
+      <w:r>
+        <w:rPr>
+          <w:lang w:val="ru-RU"/>
+        </w:rPr>
+        <w:t>компонент</w:t>
+      </w:r>
+      <w:r>
+        <w:rPr>
+          <w:lang w:val="ru-RU"/>
+        </w:rPr>
+        <w:t xml:space="preserve">. </w:t>
+      </w:r>
+      <w:r>
+        <w:rPr>
+          <w:lang w:val="ru-RU"/>
+        </w:rPr>
+        <w:t xml:space="preserve">Это </w:t>
+      </w:r>
+      <w:proofErr w:type="spellStart"/>
+      <w:r>
+        <w:rPr>
+          <w:lang w:val="ru-RU"/>
+        </w:rPr>
+        <w:t>фреймворк</w:t>
+      </w:r>
+      <w:proofErr w:type="spellEnd"/>
+      <w:r>
+        <w:rPr>
+          <w:lang w:val="ru-RU"/>
+        </w:rPr>
+        <w:t xml:space="preserve"> для создания приложений под </w:t>
+      </w:r>
+      <w:r>
+        <w:rPr>
+          <w:lang w:val="en-US"/>
+        </w:rPr>
+        <w:t>iPhone</w:t>
+      </w:r>
+      <w:r>
+        <w:rPr>
+          <w:lang w:val="ru-RU"/>
+        </w:rPr>
+        <w:t xml:space="preserve">, </w:t>
+      </w:r>
+      <w:r>
+        <w:rPr>
+          <w:lang w:val="en-US"/>
+        </w:rPr>
+        <w:t>iPad</w:t>
+      </w:r>
+      <w:r>
+        <w:rPr>
+          <w:lang w:val="ru-RU"/>
+        </w:rPr>
+        <w:t xml:space="preserve"> </w:t>
+      </w:r>
+      <w:r>
+        <w:rPr>
+          <w:lang w:val="ru-RU"/>
+        </w:rPr>
+        <w:t xml:space="preserve">и </w:t>
+      </w:r>
+      <w:r>
+        <w:rPr>
+          <w:lang w:val="en-US"/>
+        </w:rPr>
+        <w:t>iPod</w:t>
+      </w:r>
+      <w:r>
+        <w:rPr>
+          <w:lang w:val="ru-RU"/>
+        </w:rPr>
+        <w:t xml:space="preserve"> </w:t>
+      </w:r>
+      <w:r>
+        <w:rPr>
+          <w:lang w:val="en-US"/>
+        </w:rPr>
+        <w:t>touch</w:t>
+      </w:r>
+      <w:r>
+        <w:rPr>
+          <w:lang w:val="ru-RU"/>
+        </w:rPr>
+        <w:t xml:space="preserve">. </w:t>
+      </w:r>
+      <w:r>
+        <w:rPr>
+          <w:lang w:val="ru-RU"/>
+        </w:rPr>
+        <w:t xml:space="preserve">Основан на классах </w:t>
+      </w:r>
+      <w:proofErr w:type="spellStart"/>
+      <w:r>
+        <w:rPr>
+          <w:lang w:val="ru-RU"/>
+        </w:rPr>
+        <w:t>фраймворка</w:t>
+      </w:r>
+      <w:proofErr w:type="spellEnd"/>
+      <w:r>
+        <w:rPr>
+          <w:lang w:val="ru-RU"/>
+        </w:rPr>
+        <w:t xml:space="preserve"> </w:t>
+      </w:r>
+      <w:r>
+        <w:rPr>
+          <w:lang w:val="en-US"/>
+        </w:rPr>
+        <w:t>Cocoa</w:t>
+      </w:r>
+      <w:r>
+        <w:rPr>
+          <w:lang w:val="ru-RU"/>
+        </w:rPr>
+        <w:t xml:space="preserve">, </w:t>
+      </w:r>
+      <w:r>
+        <w:rPr>
+          <w:lang w:val="ru-RU"/>
+        </w:rPr>
+        <w:t xml:space="preserve">используемого в </w:t>
+      </w:r>
+      <w:r>
+        <w:rPr>
+          <w:lang w:val="en-US"/>
+        </w:rPr>
+        <w:t>Mac</w:t>
+      </w:r>
+      <w:r>
+        <w:rPr>
+          <w:lang w:val="ru-RU"/>
+        </w:rPr>
+        <w:t xml:space="preserve"> </w:t>
+      </w:r>
+      <w:r>
+        <w:rPr>
+          <w:lang w:val="en-US"/>
+        </w:rPr>
+        <w:t>OS</w:t>
+      </w:r>
+      <w:r>
+        <w:rPr>
+          <w:lang w:val="ru-RU"/>
+        </w:rPr>
+        <w:t xml:space="preserve"> </w:t>
+      </w:r>
+      <w:r>
+        <w:rPr>
+          <w:lang w:val="en-US"/>
+        </w:rPr>
+        <w:t>X</w:t>
+      </w:r>
+      <w:r>
+        <w:rPr>
+          <w:lang w:val="ru-RU"/>
+        </w:rPr>
+        <w:t xml:space="preserve">. </w:t>
+      </w:r>
+      <w:r>
+        <w:rPr>
+          <w:lang w:val="ru-RU"/>
+        </w:rPr>
+        <w:t xml:space="preserve">Предоставляет библиотеку для отображения </w:t>
+      </w:r>
+      <w:r>
+        <w:rPr>
+          <w:lang w:val="en-US"/>
+        </w:rPr>
+        <w:t>GUI</w:t>
+      </w:r>
+      <w:r>
+        <w:rPr>
+          <w:lang w:val="ru-RU"/>
+        </w:rPr>
+        <w:t xml:space="preserve"> </w:t>
+      </w:r>
+      <w:r>
+        <w:rPr>
+          <w:lang w:val="ru-RU"/>
+        </w:rPr>
+        <w:t xml:space="preserve">на устройстве – </w:t>
+      </w:r>
+      <w:proofErr w:type="spellStart"/>
+      <w:r>
+        <w:rPr>
+          <w:lang w:val="en-US"/>
+        </w:rPr>
+        <w:t>UIKit</w:t>
+      </w:r>
+      <w:proofErr w:type="spellEnd"/>
+      <w:r>
+        <w:rPr>
+          <w:lang w:val="ru-RU"/>
+        </w:rPr>
+        <w:t xml:space="preserve">, </w:t>
+      </w:r>
+      <w:r>
+        <w:rPr>
+          <w:lang w:val="ru-RU"/>
+        </w:rPr>
+        <w:t xml:space="preserve">библиотеку для взаимодействия с картами </w:t>
+      </w:r>
+      <w:proofErr w:type="spellStart"/>
+      <w:r>
+        <w:rPr>
+          <w:lang w:val="en-US"/>
+        </w:rPr>
+        <w:t>MapKit</w:t>
+      </w:r>
+      <w:proofErr w:type="spellEnd"/>
+      <w:r>
+        <w:rPr>
+          <w:lang w:val="ru-RU"/>
+        </w:rPr>
+        <w:t xml:space="preserve">, </w:t>
+      </w:r>
+      <w:r>
+        <w:rPr>
+          <w:lang w:val="ru-RU"/>
+        </w:rPr>
+        <w:t xml:space="preserve">библиотеку </w:t>
+      </w:r>
+      <w:proofErr w:type="spellStart"/>
+      <w:r>
+        <w:rPr>
+          <w:lang w:val="en-US"/>
+        </w:rPr>
+        <w:t>GameKit</w:t>
+      </w:r>
+      <w:proofErr w:type="spellEnd"/>
+      <w:r>
+        <w:rPr>
+          <w:lang w:val="ru-RU"/>
+        </w:rPr>
+        <w:t xml:space="preserve"> </w:t>
+      </w:r>
+      <w:r>
+        <w:rPr>
+          <w:lang w:val="ru-RU"/>
+        </w:rPr>
+        <w:t>для взаимодействия</w:t>
+      </w:r>
+      <w:r>
+        <w:rPr>
+          <w:lang w:val="ru-RU"/>
+        </w:rPr>
+        <w:t xml:space="preserve"> с </w:t>
+      </w:r>
+      <w:r>
+        <w:rPr>
+          <w:lang w:val="en-US"/>
+        </w:rPr>
+        <w:t>Game</w:t>
+      </w:r>
+      <w:r>
+        <w:rPr>
+          <w:lang w:val="ru-RU"/>
+        </w:rPr>
+        <w:t xml:space="preserve"> </w:t>
+      </w:r>
+      <w:r>
+        <w:rPr>
+          <w:lang w:val="en-US"/>
+        </w:rPr>
+        <w:t>Center</w:t>
+      </w:r>
+      <w:r>
+        <w:rPr>
+          <w:lang w:val="ru-RU"/>
+        </w:rPr>
+        <w:t xml:space="preserve"> </w:t>
+      </w:r>
+      <w:r>
+        <w:rPr>
+          <w:lang w:val="ru-RU"/>
+        </w:rPr>
+        <w:t>и другие</w:t>
+      </w:r>
+      <w:r>
+        <w:rPr>
+          <w:lang w:val="ru-RU"/>
+        </w:rPr>
+        <w:t xml:space="preserve">. </w:t>
+      </w:r>
+      <w:r>
+        <w:rPr>
+          <w:lang w:val="ru-RU"/>
+        </w:rPr>
+        <w:t xml:space="preserve">Также в </w:t>
+      </w:r>
+      <w:r>
+        <w:rPr>
+          <w:lang w:val="en-US"/>
+        </w:rPr>
+        <w:t>Cocoa</w:t>
+      </w:r>
+      <w:r>
+        <w:rPr>
+          <w:lang w:val="ru-RU"/>
+        </w:rPr>
+        <w:t xml:space="preserve"> </w:t>
+      </w:r>
+      <w:r>
+        <w:rPr>
+          <w:lang w:val="en-US"/>
+        </w:rPr>
+        <w:t>Touch</w:t>
+      </w:r>
+      <w:r>
+        <w:rPr>
+          <w:lang w:val="ru-RU"/>
+        </w:rPr>
+        <w:t xml:space="preserve"> </w:t>
+      </w:r>
+      <w:r>
+        <w:rPr>
+          <w:lang w:val="ru-RU"/>
+        </w:rPr>
+        <w:t xml:space="preserve">есть специальные возможности для распознавания </w:t>
+      </w:r>
+      <w:r>
+        <w:rPr>
+          <w:lang w:val="en-US"/>
+        </w:rPr>
+        <w:t>multitouch</w:t>
+      </w:r>
+      <w:r>
+        <w:rPr>
+          <w:lang w:val="ru-RU"/>
+        </w:rPr>
+        <w:t>-</w:t>
+      </w:r>
+      <w:r>
+        <w:rPr>
+          <w:lang w:val="ru-RU"/>
+        </w:rPr>
+        <w:t>жестов</w:t>
+      </w:r>
+      <w:r>
+        <w:rPr>
+          <w:lang w:val="ru-RU"/>
+        </w:rPr>
+        <w:t xml:space="preserve">, </w:t>
+      </w:r>
+      <w:r>
+        <w:rPr>
+          <w:lang w:val="ru-RU"/>
+        </w:rPr>
+        <w:t xml:space="preserve">управления </w:t>
+      </w:r>
+      <w:r>
+        <w:rPr>
+          <w:lang w:val="ru-RU"/>
+        </w:rPr>
+        <w:t>уведомлениями</w:t>
+      </w:r>
+      <w:r>
+        <w:rPr>
+          <w:lang w:val="ru-RU"/>
+        </w:rPr>
+        <w:t xml:space="preserve"> (</w:t>
+      </w:r>
+      <w:r>
+        <w:rPr>
+          <w:lang w:val="en-US"/>
+        </w:rPr>
+        <w:t>Notification</w:t>
+      </w:r>
+      <w:r>
+        <w:rPr>
+          <w:lang w:val="ru-RU"/>
+        </w:rPr>
+        <w:t xml:space="preserve"> </w:t>
+      </w:r>
+      <w:r>
+        <w:rPr>
+          <w:lang w:val="en-US"/>
+        </w:rPr>
+        <w:t>Center</w:t>
+      </w:r>
+      <w:r>
+        <w:rPr>
+          <w:lang w:val="ru-RU"/>
+        </w:rPr>
+        <w:t xml:space="preserve">), </w:t>
+      </w:r>
+      <w:r>
+        <w:rPr>
+          <w:lang w:val="ru-RU"/>
+        </w:rPr>
+        <w:t>реализация мультизадачности</w:t>
+      </w:r>
+      <w:r>
+        <w:rPr>
+          <w:lang w:val="ru-RU"/>
+        </w:rPr>
+        <w:t xml:space="preserve">. </w:t>
+      </w:r>
+    </w:p>
+    <w:p>
+      <w:pPr>
+        <w:rPr>
+          <w:lang w:val="ru-RU"/>
+        </w:rPr>
+      </w:pPr>
+    </w:p>
+    <w:p>
+      <w:pPr>
+        <w:rPr>
+          <w:lang w:val="ru-RU"/>
+        </w:rPr>
+      </w:pPr>
+      <w:r>
+        <w:rPr>
+          <w:i/>
+          <w:iCs/>
+          <w:lang w:val="en-US"/>
+        </w:rPr>
+        <w:t>Media</w:t>
+      </w:r>
+      <w:r>
+        <w:rPr>
+          <w:i/>
+          <w:iCs/>
+          <w:lang w:val="ru-RU"/>
+        </w:rPr>
+        <w:t xml:space="preserve"> </w:t>
+      </w:r>
+      <w:r>
+        <w:rPr>
+          <w:i/>
+          <w:iCs/>
+          <w:lang w:val="en-US"/>
+        </w:rPr>
+        <w:t>Layer</w:t>
+      </w:r>
+      <w:r>
+        <w:rPr>
+          <w:i/>
+          <w:iCs/>
+          <w:lang w:val="ru-RU"/>
+        </w:rPr>
+        <w:t xml:space="preserve"> </w:t>
+      </w:r>
+      <w:r>
+        <w:rPr>
+          <w:i/>
+          <w:iCs/>
+          <w:lang w:val="ru-RU"/>
+        </w:rPr>
+        <w:t>–</w:t>
+      </w:r>
+      <w:r>
+        <w:rPr>
+          <w:i/>
+          <w:iCs/>
+          <w:lang w:val="ru-RU"/>
+        </w:rPr>
+        <w:t xml:space="preserve"> </w:t>
+      </w:r>
+      <w:r>
+        <w:rPr>
+          <w:lang w:val="ru-RU"/>
+        </w:rPr>
+        <w:t>управление</w:t>
+      </w:r>
+      <w:r>
+        <w:rPr>
+          <w:lang w:val="ru-RU"/>
+        </w:rPr>
+        <w:t xml:space="preserve"> </w:t>
+      </w:r>
+      <w:r>
+        <w:rPr>
+          <w:lang w:val="ru-RU"/>
+        </w:rPr>
+        <w:t>графикой</w:t>
+      </w:r>
+      <w:r>
+        <w:rPr>
+          <w:lang w:val="ru-RU"/>
+        </w:rPr>
+        <w:t xml:space="preserve">, </w:t>
+      </w:r>
+      <w:r>
+        <w:rPr>
+          <w:lang w:val="ru-RU"/>
+        </w:rPr>
+        <w:t>аудио и видео</w:t>
+      </w:r>
+      <w:r>
+        <w:rPr>
+          <w:lang w:val="ru-RU"/>
+        </w:rPr>
+        <w:t xml:space="preserve">. </w:t>
+      </w:r>
+      <w:r>
+        <w:rPr>
+          <w:lang w:val="ru-RU"/>
+        </w:rPr>
+        <w:t>Например</w:t>
+      </w:r>
+      <w:r>
+        <w:rPr>
+          <w:lang w:val="ru-RU"/>
+        </w:rPr>
+        <w:t xml:space="preserve">, </w:t>
+      </w:r>
+      <w:r>
+        <w:rPr>
+          <w:lang w:val="en-US"/>
+        </w:rPr>
+        <w:t>Assets</w:t>
+      </w:r>
+      <w:r>
+        <w:rPr>
+          <w:lang w:val="ru-RU"/>
+        </w:rPr>
+        <w:t xml:space="preserve"> </w:t>
+      </w:r>
+      <w:r>
+        <w:rPr>
+          <w:lang w:val="en-US"/>
+        </w:rPr>
+        <w:t>Library</w:t>
+      </w:r>
+      <w:r>
+        <w:rPr>
+          <w:lang w:val="ru-RU"/>
+        </w:rPr>
+        <w:t xml:space="preserve"> – </w:t>
+      </w:r>
+      <w:r>
+        <w:rPr>
+          <w:lang w:val="ru-RU"/>
+        </w:rPr>
+        <w:t xml:space="preserve">позволяет получить доступ к </w:t>
+      </w:r>
+      <w:proofErr w:type="spellStart"/>
+      <w:r>
+        <w:rPr>
+          <w:lang w:val="ru-RU"/>
+        </w:rPr>
+        <w:t>медиатеке</w:t>
+      </w:r>
+      <w:proofErr w:type="spellEnd"/>
+      <w:r>
+        <w:rPr>
+          <w:lang w:val="ru-RU"/>
+        </w:rPr>
+        <w:t xml:space="preserve"> фотографий на устройстве</w:t>
+      </w:r>
+      <w:r>
+        <w:rPr>
+          <w:lang w:val="ru-RU"/>
+        </w:rPr>
+        <w:t xml:space="preserve">. </w:t>
+      </w:r>
+      <w:r>
+        <w:rPr>
+          <w:lang w:val="en-US"/>
+        </w:rPr>
+        <w:t>Core</w:t>
+      </w:r>
+      <w:r>
+        <w:rPr>
+          <w:lang w:val="ru-RU"/>
+        </w:rPr>
+        <w:t xml:space="preserve"> </w:t>
+      </w:r>
+      <w:r>
+        <w:rPr>
+          <w:lang w:val="en-US"/>
+        </w:rPr>
+        <w:t>Audio</w:t>
+      </w:r>
+      <w:r>
+        <w:rPr>
+          <w:lang w:val="ru-RU"/>
+        </w:rPr>
+        <w:t xml:space="preserve"> – </w:t>
+      </w:r>
+      <w:r>
+        <w:rPr>
+          <w:lang w:val="ru-RU"/>
+        </w:rPr>
+        <w:t>предоставляет платформу программного обеспечения</w:t>
+      </w:r>
+      <w:r>
+        <w:rPr>
+          <w:lang w:val="ru-RU"/>
+        </w:rPr>
+        <w:t xml:space="preserve">, </w:t>
+      </w:r>
+      <w:r>
+        <w:rPr>
+          <w:lang w:val="ru-RU"/>
+        </w:rPr>
+        <w:t>разработанную для обработки аудио в приложениях</w:t>
+      </w:r>
+      <w:r>
+        <w:rPr>
+          <w:lang w:val="ru-RU"/>
+        </w:rPr>
+        <w:t>.</w:t>
+      </w:r>
+      <w:r>
+        <w:rPr>
+          <w:lang w:val="ru-RU"/>
+        </w:rPr>
+        <w:t xml:space="preserve"> </w:t>
+      </w:r>
+      <w:r>
+        <w:rPr>
+          <w:lang w:val="en-US"/>
+        </w:rPr>
+        <w:t>AV</w:t>
+      </w:r>
+      <w:r>
+        <w:rPr>
+          <w:lang w:val="ru-RU"/>
+        </w:rPr>
+        <w:t xml:space="preserve"> </w:t>
+      </w:r>
+      <w:r>
+        <w:rPr>
+          <w:lang w:val="en-US"/>
+        </w:rPr>
+        <w:t>Foundation</w:t>
+      </w:r>
+      <w:r>
+        <w:rPr>
+          <w:lang w:val="ru-RU"/>
+        </w:rPr>
+        <w:t xml:space="preserve"> – </w:t>
+      </w:r>
+      <w:r>
+        <w:rPr>
+          <w:lang w:val="ru-RU"/>
+        </w:rPr>
+        <w:t>используется для управления записью аудио и контроль над процессом воспроизведения звука</w:t>
+      </w:r>
+      <w:r>
+        <w:rPr>
+          <w:lang w:val="ru-RU"/>
+        </w:rPr>
+        <w:t>.</w:t>
+      </w:r>
+      <w:r>
+        <w:rPr>
+          <w:lang w:val="ru-RU"/>
+        </w:rPr>
+        <w:t xml:space="preserve"> </w:t>
+      </w:r>
+      <w:r>
+        <w:rPr>
+          <w:lang w:val="ru-RU"/>
+        </w:rPr>
+        <w:t xml:space="preserve">Поддержка обработки векторной графики при помощи </w:t>
+      </w:r>
+      <w:r>
+        <w:rPr>
+          <w:lang w:val="en-US"/>
+        </w:rPr>
+        <w:t>OpenGL</w:t>
+      </w:r>
+      <w:r>
+        <w:rPr>
+          <w:lang w:val="ru-RU"/>
+        </w:rPr>
+        <w:t xml:space="preserve"> и </w:t>
+      </w:r>
+      <w:r>
+        <w:rPr>
+          <w:lang w:val="en-US"/>
+        </w:rPr>
+        <w:t>Metal</w:t>
+      </w:r>
+      <w:r>
+        <w:rPr>
+          <w:lang w:val="ru-RU"/>
+        </w:rPr>
+        <w:t xml:space="preserve">, </w:t>
+      </w:r>
+      <w:r>
+        <w:rPr>
+          <w:lang w:val="ru-RU"/>
+        </w:rPr>
+        <w:t>а также С</w:t>
+      </w:r>
+      <w:proofErr w:type="spellStart"/>
+      <w:r>
+        <w:rPr>
+          <w:lang w:val="en-US"/>
+        </w:rPr>
+        <w:t>oreGraphics</w:t>
+      </w:r>
+      <w:proofErr w:type="spellEnd"/>
+      <w:r>
+        <w:rPr>
+          <w:lang w:val="ru-RU"/>
+        </w:rPr>
+        <w:t xml:space="preserve"> </w:t>
+      </w:r>
+      <w:r>
+        <w:rPr>
+          <w:lang w:val="ru-RU"/>
+        </w:rPr>
+        <w:t xml:space="preserve">для создания </w:t>
+      </w:r>
+      <w:r>
+        <w:rPr>
+          <w:lang w:val="ru-RU"/>
+        </w:rPr>
+        <w:t>двухмерных и трехмерных изображений</w:t>
+      </w:r>
+      <w:r>
+        <w:rPr>
+          <w:lang w:val="ru-RU"/>
+        </w:rPr>
+        <w:t xml:space="preserve">. </w:t>
+      </w:r>
+    </w:p>
+    <w:p>
+      <w:pPr>
+        <w:rPr>
+          <w:lang w:val="ru-RU"/>
+        </w:rPr>
+      </w:pPr>
+    </w:p>
+    <w:p>
+      <w:pPr>
+        <w:rPr>
+          <w:lang w:val="ru-RU"/>
+        </w:rPr>
+      </w:pPr>
+      <w:r>
+        <w:rPr>
+          <w:i/>
+          <w:iCs/>
+          <w:lang w:val="en-US"/>
+        </w:rPr>
+        <w:t>Core</w:t>
+      </w:r>
+      <w:r>
+        <w:rPr>
+          <w:i/>
+          <w:iCs/>
+          <w:lang w:val="ru-RU"/>
+        </w:rPr>
+        <w:t xml:space="preserve"> </w:t>
+      </w:r>
+      <w:r>
+        <w:rPr>
+          <w:i/>
+          <w:iCs/>
+          <w:lang w:val="en-US"/>
+        </w:rPr>
+        <w:t>Services</w:t>
+      </w:r>
+      <w:r>
+        <w:rPr>
+          <w:i/>
+          <w:iCs/>
+          <w:lang w:val="ru-RU"/>
+        </w:rPr>
+        <w:t xml:space="preserve"> – </w:t>
+      </w:r>
+      <w:r>
+        <w:rPr>
+          <w:lang w:val="ru-RU"/>
+        </w:rPr>
+        <w:t>управление</w:t>
+      </w:r>
+      <w:r>
+        <w:rPr>
+          <w:lang w:val="ru-RU"/>
+        </w:rPr>
+        <w:t xml:space="preserve"> </w:t>
+      </w:r>
+      <w:r>
+        <w:rPr>
+          <w:lang w:val="ru-RU"/>
+        </w:rPr>
+        <w:t>основными системными сервисами</w:t>
+      </w:r>
+      <w:r>
+        <w:rPr>
+          <w:lang w:val="ru-RU"/>
+        </w:rPr>
+        <w:t xml:space="preserve">. </w:t>
+      </w:r>
+      <w:r>
+        <w:rPr>
+          <w:lang w:val="ru-RU"/>
+        </w:rPr>
+        <w:t>Главные компоненты – управление системными очередями (</w:t>
+      </w:r>
+      <w:r>
+        <w:rPr>
+          <w:lang w:val="en-US"/>
+        </w:rPr>
+        <w:t>Grand</w:t>
+      </w:r>
+      <w:r>
+        <w:rPr>
+          <w:lang w:val="ru-RU"/>
+        </w:rPr>
+        <w:t xml:space="preserve"> </w:t>
+      </w:r>
+      <w:r>
+        <w:rPr>
+          <w:lang w:val="en-US"/>
+        </w:rPr>
+        <w:t>Central</w:t>
+      </w:r>
+      <w:r>
+        <w:rPr>
+          <w:lang w:val="ru-RU"/>
+        </w:rPr>
+        <w:t xml:space="preserve"> </w:t>
+      </w:r>
+      <w:r>
+        <w:rPr>
+          <w:lang w:val="en-US"/>
+        </w:rPr>
+        <w:t>Dispatch</w:t>
+      </w:r>
+      <w:r>
+        <w:rPr>
+          <w:lang w:val="ru-RU"/>
+        </w:rPr>
+        <w:t>)</w:t>
+      </w:r>
+      <w:r>
+        <w:rPr>
+          <w:lang w:val="ru-RU"/>
+        </w:rPr>
+        <w:t xml:space="preserve">, </w:t>
+      </w:r>
+      <w:r>
+        <w:rPr>
+          <w:lang w:val="ru-RU"/>
+        </w:rPr>
+        <w:t>управление встроенными покупках в приложении (</w:t>
+      </w:r>
+      <w:r>
+        <w:rPr>
+          <w:lang w:val="en-US"/>
+        </w:rPr>
+        <w:t>In</w:t>
+      </w:r>
+      <w:r>
+        <w:rPr>
+          <w:lang w:val="ru-RU"/>
+        </w:rPr>
+        <w:t>-</w:t>
+      </w:r>
+      <w:proofErr w:type="spellStart"/>
+      <w:r>
+        <w:rPr>
+          <w:lang w:val="en-US"/>
+        </w:rPr>
+        <w:t>AppPurchase</w:t>
+      </w:r>
+      <w:proofErr w:type="spellEnd"/>
+      <w:r>
+        <w:rPr>
+          <w:lang w:val="ru-RU"/>
+        </w:rPr>
+        <w:t>)</w:t>
+      </w:r>
+      <w:r>
+        <w:rPr>
+          <w:lang w:val="ru-RU"/>
+        </w:rPr>
+        <w:t xml:space="preserve">, </w:t>
+      </w:r>
+      <w:r>
+        <w:rPr>
+          <w:lang w:val="ru-RU"/>
+        </w:rPr>
+        <w:t xml:space="preserve">управление хранилищем </w:t>
+      </w:r>
+      <w:r>
+        <w:rPr>
+          <w:lang w:val="en-US"/>
+        </w:rPr>
+        <w:t>iCloud</w:t>
+      </w:r>
+      <w:r>
+        <w:rPr>
+          <w:lang w:val="ru-RU"/>
+        </w:rPr>
+        <w:t xml:space="preserve">. </w:t>
+      </w:r>
+      <w:r>
+        <w:rPr>
+          <w:lang w:val="ru-RU"/>
+        </w:rPr>
+        <w:t xml:space="preserve">На этом уровне также реализован механизм управления памяти для приложений – автоматический подсчет ссылок – </w:t>
+      </w:r>
+      <w:r>
+        <w:rPr>
+          <w:lang w:val="en-US"/>
+        </w:rPr>
+        <w:t>Automatic</w:t>
+      </w:r>
+      <w:r>
+        <w:rPr>
+          <w:lang w:val="ru-RU"/>
+        </w:rPr>
+        <w:t xml:space="preserve"> </w:t>
+      </w:r>
+      <w:r>
+        <w:rPr>
+          <w:lang w:val="en-US"/>
+        </w:rPr>
+        <w:t>Refere</w:t>
+      </w:r>
+      <w:r>
+        <w:rPr>
+          <w:lang w:val="en-US"/>
+        </w:rPr>
+        <w:t>nce</w:t>
+      </w:r>
+      <w:r>
+        <w:rPr>
+          <w:lang w:val="ru-RU"/>
+        </w:rPr>
+        <w:t xml:space="preserve"> </w:t>
+      </w:r>
+      <w:r>
+        <w:rPr>
+          <w:lang w:val="en-US"/>
+        </w:rPr>
+        <w:t>Counting</w:t>
+      </w:r>
+      <w:r>
+        <w:rPr>
+          <w:lang w:val="ru-RU"/>
+        </w:rPr>
+        <w:t>.</w:t>
+      </w:r>
+      <w:r>
+        <w:rPr>
+          <w:lang w:val="ru-RU"/>
+        </w:rPr>
+        <w:t xml:space="preserve"> </w:t>
+      </w:r>
+      <w:r>
+        <w:rPr>
+          <w:lang w:val="en-US"/>
+        </w:rPr>
+        <w:t>Core</w:t>
+      </w:r>
+      <w:r>
+        <w:rPr>
+          <w:lang w:val="ru-RU"/>
+        </w:rPr>
+        <w:t xml:space="preserve"> </w:t>
+      </w:r>
+      <w:r>
+        <w:rPr>
+          <w:lang w:val="en-US"/>
+        </w:rPr>
+        <w:t>Foundation</w:t>
+      </w:r>
+      <w:r>
+        <w:rPr>
+          <w:lang w:val="ru-RU"/>
+        </w:rPr>
+        <w:t xml:space="preserve"> – </w:t>
+      </w:r>
+      <w:r>
+        <w:rPr>
+          <w:lang w:val="ru-RU"/>
+        </w:rPr>
+        <w:t>платформа</w:t>
+      </w:r>
+      <w:r>
+        <w:rPr>
+          <w:lang w:val="ru-RU"/>
+        </w:rPr>
+        <w:t xml:space="preserve">, </w:t>
+      </w:r>
+      <w:r>
+        <w:rPr>
+          <w:lang w:val="ru-RU"/>
+        </w:rPr>
+        <w:t>предоставляющая удобные структуры данных для разработки</w:t>
+      </w:r>
+      <w:r>
+        <w:rPr>
+          <w:lang w:val="ru-RU"/>
+        </w:rPr>
+        <w:t xml:space="preserve"> </w:t>
+      </w:r>
+      <w:r>
+        <w:rPr>
+          <w:lang w:val="ru-RU"/>
+        </w:rPr>
+        <w:t>–</w:t>
+      </w:r>
+      <w:r>
+        <w:rPr>
+          <w:lang w:val="ru-RU"/>
+        </w:rPr>
+        <w:t xml:space="preserve"> </w:t>
+      </w:r>
+      <w:r>
+        <w:rPr>
+          <w:lang w:val="ru-RU"/>
+        </w:rPr>
+        <w:t>массивы</w:t>
+      </w:r>
+      <w:r>
+        <w:rPr>
+          <w:lang w:val="ru-RU"/>
+        </w:rPr>
+        <w:t xml:space="preserve">, </w:t>
+      </w:r>
+      <w:r>
+        <w:rPr>
+          <w:lang w:val="ru-RU"/>
+        </w:rPr>
+        <w:t>словари</w:t>
+      </w:r>
+      <w:r>
+        <w:rPr>
+          <w:lang w:val="ru-RU"/>
+        </w:rPr>
+        <w:t xml:space="preserve">, </w:t>
+      </w:r>
+      <w:r>
+        <w:rPr>
+          <w:lang w:val="ru-RU"/>
+        </w:rPr>
+        <w:t>даты</w:t>
+      </w:r>
+      <w:r>
+        <w:rPr>
+          <w:lang w:val="ru-RU"/>
+        </w:rPr>
+        <w:t xml:space="preserve"> </w:t>
+      </w:r>
+      <w:r>
+        <w:rPr>
+          <w:lang w:val="ru-RU"/>
+        </w:rPr>
+        <w:t xml:space="preserve">и </w:t>
+      </w:r>
+      <w:proofErr w:type="spellStart"/>
+      <w:r>
+        <w:rPr>
+          <w:lang w:val="ru-RU"/>
+        </w:rPr>
+        <w:t>тд</w:t>
+      </w:r>
+      <w:proofErr w:type="spellEnd"/>
+      <w:r>
+        <w:rPr>
+          <w:lang w:val="ru-RU"/>
+        </w:rPr>
+        <w:t>.</w:t>
+      </w:r>
+    </w:p>
+    <w:p>
+      <w:pPr>
+        <w:rPr>
+          <w:lang w:val="ru-RU"/>
+        </w:rPr>
+      </w:pPr>
+    </w:p>
+    <w:p>
+      <w:pPr>
+        <w:rPr>
           <w:b/>
           <w:bCs/>
-          <w:lang w:val="ru-RU"/>
-        </w:rPr>
-      </w:pPr>
-    </w:p>
-    <w:p>
-      <w:pPr>
+          <w:lang w:val="en-US"/>
+        </w:rPr>
+      </w:pPr>
+      <w:r>
+        <w:rPr>
+          <w:i/>
+          <w:iCs/>
+          <w:lang w:val="en-US"/>
+        </w:rPr>
+        <w:t>Core</w:t>
+      </w:r>
+      <w:r>
+        <w:rPr>
+          <w:i/>
+          <w:iCs/>
+          <w:lang w:val="ru-RU"/>
+        </w:rPr>
+        <w:t xml:space="preserve"> </w:t>
+      </w:r>
+      <w:r>
+        <w:rPr>
+          <w:i/>
+          <w:iCs/>
+          <w:lang w:val="en-US"/>
+        </w:rPr>
+        <w:t>OS</w:t>
+      </w:r>
+      <w:r>
+        <w:rPr>
+          <w:i/>
+          <w:iCs/>
+          <w:lang w:val="ru-RU"/>
+        </w:rPr>
+        <w:t xml:space="preserve"> – </w:t>
+      </w:r>
+      <w:r>
+        <w:rPr>
+          <w:lang w:val="ru-RU"/>
+        </w:rPr>
+        <w:t>низкоуровневая реализация компонентов 4 вышестоящих слоев</w:t>
+      </w:r>
+      <w:r>
+        <w:rPr>
+          <w:lang w:val="ru-RU"/>
+        </w:rPr>
+        <w:t>.</w:t>
+      </w:r>
+      <w:r>
+        <w:rPr>
+          <w:lang w:val="ru-RU"/>
+        </w:rPr>
+        <w:t xml:space="preserve"> </w:t>
+      </w:r>
+      <w:r>
+        <w:rPr>
+          <w:lang w:val="ru-RU"/>
+        </w:rPr>
+        <w:t>Реализация решения вопросов безопасности</w:t>
+      </w:r>
+      <w:r>
+        <w:rPr>
+          <w:lang w:val="ru-RU"/>
+        </w:rPr>
+        <w:t xml:space="preserve">, </w:t>
+      </w:r>
+      <w:r>
+        <w:rPr>
+          <w:lang w:val="ru-RU"/>
+        </w:rPr>
+        <w:t>внешнего доступа</w:t>
+      </w:r>
+      <w:r>
+        <w:rPr>
+          <w:lang w:val="ru-RU"/>
+        </w:rPr>
+        <w:t xml:space="preserve">, </w:t>
+      </w:r>
+      <w:r>
+        <w:rPr>
+          <w:lang w:val="ru-RU"/>
+        </w:rPr>
+        <w:t>работой с внешними устройствами</w:t>
+      </w:r>
+      <w:r>
+        <w:rPr>
+          <w:lang w:val="ru-RU"/>
+        </w:rPr>
+        <w:t xml:space="preserve">. </w:t>
+      </w:r>
+      <w:r>
+        <w:rPr>
+          <w:lang w:val="ru-RU"/>
+        </w:rPr>
+        <w:t>Управление работой акселерометром</w:t>
+      </w:r>
+      <w:r>
+        <w:rPr>
+          <w:lang w:val="ru-RU"/>
+        </w:rPr>
+        <w:t xml:space="preserve">. </w:t>
+      </w:r>
+      <w:r>
+        <w:rPr>
+          <w:lang w:val="ru-RU"/>
+        </w:rPr>
+        <w:t>Реализует многие интерфейсы</w:t>
+      </w:r>
+      <w:r>
+        <w:rPr>
+          <w:lang w:val="ru-RU"/>
+        </w:rPr>
+        <w:t xml:space="preserve">, </w:t>
+      </w:r>
+      <w:r>
+        <w:rPr>
+          <w:lang w:val="ru-RU"/>
+        </w:rPr>
+        <w:t>к которым приложение не имеет доступ</w:t>
+      </w:r>
+      <w:r>
+        <w:rPr>
+          <w:lang w:val="en-US"/>
+        </w:rPr>
+        <w:t xml:space="preserve">. </w:t>
+      </w:r>
+    </w:p>
+    <w:p>
+      <w:pPr>
+        <w:tabs>
+          <w:tab w:val="left" w:pos="2653"/>
+        </w:tabs>
         <w:rPr>
           <w:b/>
           <w:bCs/>
           <w:lang w:val="ru-RU"/>
         </w:rPr>
       </w:pPr>
-    </w:p>
-    <w:p>
-      <w:pPr>
+      <w:r>
         <w:rPr>
           <w:b/>
           <w:bCs/>
           <w:lang w:val="ru-RU"/>
         </w:rPr>
-      </w:pPr>
-      <w:r>
+        <w:tab/>
+      </w:r>
+    </w:p>
+    <w:p>
+      <w:pPr>
+        <w:tabs>
+          <w:tab w:val="left" w:pos="2653"/>
+        </w:tabs>
+        <w:rPr>
+          <w:lang w:val="ru-RU"/>
+        </w:rPr>
+      </w:pPr>
+      <w:r>
+        <w:rPr>
+          <w:lang w:val="ru-RU"/>
+        </w:rPr>
+        <w:t>Каждое из приложений изолируется песочницей</w:t>
+      </w:r>
+      <w:r>
+        <w:rPr>
+          <w:lang w:val="ru-RU"/>
+        </w:rPr>
+        <w:t xml:space="preserve"> (</w:t>
+      </w:r>
+      <w:r>
+        <w:rPr>
+          <w:lang w:val="en-US"/>
+        </w:rPr>
+        <w:t>Sandbox</w:t>
+      </w:r>
+      <w:r>
+        <w:rPr>
+          <w:lang w:val="ru-RU"/>
+        </w:rPr>
+        <w:t>)</w:t>
+      </w:r>
+      <w:r>
+        <w:rPr>
+          <w:lang w:val="ru-RU"/>
+        </w:rPr>
+        <w:t xml:space="preserve">, </w:t>
+      </w:r>
+      <w:r>
+        <w:rPr>
+          <w:lang w:val="ru-RU"/>
+        </w:rPr>
+        <w:t>которая не позволяет приложениям осуществить прямой доступ к железу и системным функциям за пределами собственного каталога</w:t>
+      </w:r>
+      <w:r>
+        <w:rPr>
+          <w:lang w:val="ru-RU"/>
+        </w:rPr>
+        <w:t xml:space="preserve">. </w:t>
+      </w:r>
+      <w:r>
+        <w:rPr>
+          <w:lang w:val="ru-RU"/>
+        </w:rPr>
+        <w:t>Эти ограничения существуют только для приложений</w:t>
+      </w:r>
+      <w:r>
+        <w:rPr>
+          <w:lang w:val="ru-RU"/>
+        </w:rPr>
+        <w:t xml:space="preserve">, </w:t>
+      </w:r>
+      <w:r>
+        <w:rPr>
+          <w:lang w:val="ru-RU"/>
+        </w:rPr>
+        <w:t>написанными сторонн</w:t>
+      </w:r>
+      <w:r>
+        <w:rPr>
+          <w:lang w:val="ru-RU"/>
+        </w:rPr>
+        <w:t>и</w:t>
+      </w:r>
+      <w:r>
+        <w:rPr>
+          <w:lang w:val="ru-RU"/>
+        </w:rPr>
+        <w:t>ми пользователями</w:t>
+      </w:r>
+      <w:r>
+        <w:rPr>
+          <w:lang w:val="ru-RU"/>
+        </w:rPr>
+        <w:t xml:space="preserve">. </w:t>
+      </w:r>
+      <w:r>
+        <w:rPr>
+          <w:lang w:val="ru-RU"/>
+        </w:rPr>
+        <w:t>Преимущества использования песочниц – защита от негативного воздействия на систему</w:t>
+      </w:r>
+      <w:r>
+        <w:rPr>
+          <w:lang w:val="ru-RU"/>
+        </w:rPr>
+        <w:t xml:space="preserve">. </w:t>
+      </w:r>
+      <w:r>
+        <w:rPr>
+          <w:lang w:val="ru-RU"/>
+        </w:rPr>
+        <w:t>При этом</w:t>
+      </w:r>
+      <w:r>
+        <w:rPr>
+          <w:lang w:val="ru-RU"/>
+        </w:rPr>
+        <w:t xml:space="preserve">, </w:t>
+      </w:r>
+      <w:r>
+        <w:rPr>
+          <w:lang w:val="ru-RU"/>
+        </w:rPr>
+        <w:t xml:space="preserve">приложения должны быть подписаны цифровым ключом </w:t>
+      </w:r>
+      <w:r>
+        <w:rPr>
+          <w:lang w:val="en-US"/>
+        </w:rPr>
+        <w:t>App</w:t>
+      </w:r>
+      <w:r>
+        <w:rPr>
+          <w:lang w:val="ru-RU"/>
+        </w:rPr>
+        <w:t xml:space="preserve"> </w:t>
+      </w:r>
+      <w:r>
+        <w:rPr>
+          <w:lang w:val="en-US"/>
+        </w:rPr>
+        <w:t>Store</w:t>
+      </w:r>
+      <w:r>
+        <w:rPr>
+          <w:lang w:val="ru-RU"/>
+        </w:rPr>
+        <w:t xml:space="preserve">. </w:t>
+      </w:r>
+      <w:r>
+        <w:rPr>
+          <w:lang w:val="ru-RU"/>
+        </w:rPr>
+        <w:t xml:space="preserve">Многие из этих ограничений дают возможность </w:t>
+      </w:r>
+      <w:r>
+        <w:rPr>
+          <w:lang w:val="en-US"/>
+        </w:rPr>
+        <w:t>iOS</w:t>
+      </w:r>
+      <w:r>
+        <w:rPr>
+          <w:lang w:val="ru-RU"/>
+        </w:rPr>
+        <w:t xml:space="preserve"> </w:t>
+      </w:r>
+      <w:r>
+        <w:rPr>
+          <w:lang w:val="ru-RU"/>
+        </w:rPr>
+        <w:t xml:space="preserve">быть </w:t>
+      </w:r>
+      <w:r>
+        <w:rPr>
+          <w:lang w:val="ru-RU"/>
+        </w:rPr>
+        <w:t>одной из самых защищенных операционных систем</w:t>
+      </w:r>
+      <w:r>
+        <w:rPr>
+          <w:lang w:val="ru-RU"/>
+        </w:rPr>
+        <w:t xml:space="preserve">. </w:t>
+      </w:r>
+    </w:p>
+    <w:p>
+      <w:pPr>
+        <w:tabs>
+          <w:tab w:val="left" w:pos="2653"/>
+        </w:tabs>
         <w:rPr>
           <w:b/>
           <w:bCs/>
           <w:lang w:val="ru-RU"/>
         </w:rPr>
-        <w:t xml:space="preserve">Распространение версий </w:t>
-      </w:r>
-      <w:r>
+      </w:pPr>
+    </w:p>
+    <w:p>
+      <w:pPr>
+        <w:tabs>
+          <w:tab w:val="left" w:pos="2653"/>
+        </w:tabs>
+        <w:rPr>
+          <w:lang w:val="ru-RU"/>
+        </w:rPr>
+      </w:pPr>
+      <w:r>
+        <w:rPr>
+          <w:lang w:val="en-US"/>
+        </w:rPr>
+        <w:t>iOS</w:t>
+      </w:r>
+      <w:r>
+        <w:rPr>
+          <w:lang w:val="ru-RU"/>
+        </w:rPr>
+        <w:t xml:space="preserve"> </w:t>
+      </w:r>
+      <w:r>
+        <w:rPr>
+          <w:lang w:val="ru-RU"/>
+        </w:rPr>
+        <w:t xml:space="preserve">любят за высокое качество </w:t>
+      </w:r>
+      <w:r>
+        <w:rPr>
+          <w:lang w:val="ru-RU"/>
+        </w:rPr>
+        <w:t xml:space="preserve">интерфейса и оптимизации </w:t>
+      </w:r>
+      <w:r>
+        <w:rPr>
+          <w:lang w:val="ru-RU"/>
+        </w:rPr>
+        <w:t>предоставляемых приложений</w:t>
+      </w:r>
+      <w:r>
+        <w:rPr>
+          <w:lang w:val="ru-RU"/>
+        </w:rPr>
+        <w:t xml:space="preserve">, </w:t>
+      </w:r>
+      <w:r>
+        <w:rPr>
+          <w:lang w:val="ru-RU"/>
+        </w:rPr>
+        <w:t>длительную поддержку старых устройств</w:t>
+      </w:r>
+      <w:r>
+        <w:rPr>
+          <w:lang w:val="ru-RU"/>
+        </w:rPr>
+        <w:t xml:space="preserve">, </w:t>
+      </w:r>
+      <w:r>
+        <w:rPr>
+          <w:lang w:val="ru-RU"/>
+        </w:rPr>
+        <w:t>частый выход обновлений</w:t>
+      </w:r>
+      <w:r>
+        <w:rPr>
+          <w:lang w:val="ru-RU"/>
+        </w:rPr>
+        <w:t xml:space="preserve">, </w:t>
+      </w:r>
+      <w:r>
+        <w:rPr>
+          <w:lang w:val="ru-RU"/>
+        </w:rPr>
+        <w:t>удобный переход со предыдущей моделей телефонов</w:t>
+      </w:r>
+      <w:r>
+        <w:rPr>
+          <w:lang w:val="ru-RU"/>
+        </w:rPr>
+        <w:t xml:space="preserve">, </w:t>
+      </w:r>
+      <w:r>
+        <w:rPr>
+          <w:lang w:val="ru-RU"/>
+        </w:rPr>
+        <w:t>возможности простого восстановления</w:t>
+      </w:r>
+      <w:r>
+        <w:rPr>
+          <w:lang w:val="ru-RU"/>
+        </w:rPr>
+        <w:t>.</w:t>
+      </w:r>
+    </w:p>
+    <w:p>
+      <w:pPr>
+        <w:tabs>
+          <w:tab w:val="left" w:pos="2653"/>
+        </w:tabs>
         <w:rPr>
           <w:b/>
           <w:bCs/>
-          <w:lang w:val="en-US"/>
-        </w:rPr>
-        <w:t>iOS</w:t>
-      </w:r>
-      <w:r>
+          <w:lang w:val="ru-RU"/>
+        </w:rPr>
+      </w:pPr>
+    </w:p>
+    <w:p>
+      <w:pPr>
         <w:rPr>
           <w:b/>
           <w:bCs/>
           <w:lang w:val="ru-RU"/>
         </w:rPr>
-        <w:t xml:space="preserve"> среди пользователей</w:t>
-      </w:r>
-    </w:p>
-    <w:p>
-      <w:pPr>
-        <w:rPr>
-          <w:lang w:val="ru-RU"/>
-        </w:rPr>
-      </w:pPr>
-    </w:p>
-    <w:p>
-      <w:pPr>
-        <w:rPr>
-          <w:lang w:val="ru-RU"/>
-        </w:rPr>
-      </w:pPr>
-    </w:p>
-    <w:p>
-      <w:pPr>
+      </w:pPr>
+      <w:r>
         <w:rPr>
           <w:b/>
           <w:bCs/>
           <w:lang w:val="ru-RU"/>
         </w:rPr>
-      </w:pPr>
-    </w:p>
-    <w:p>
-      <w:pPr>
+        <w:t xml:space="preserve">Распространение версий </w:t>
+      </w:r>
+      <w:r>
         <w:rPr>
           <w:b/>
           <w:bCs/>
           <w:lang w:val="en-US"/>
         </w:rPr>
-      </w:pPr>
+        <w:t>iOS</w:t>
+      </w:r>
       <w:r>
         <w:rPr>
           <w:b/>
           <w:bCs/>
           <w:lang w:val="ru-RU"/>
         </w:rPr>
-        <w:t xml:space="preserve">Раздел «Образование» в магазине приложений </w:t>
-      </w:r>
-      <w:r>
+        <w:t xml:space="preserve"> среди пользователей</w:t>
+      </w:r>
+    </w:p>
+    <w:p>
+      <w:pPr>
+        <w:rPr>
+          <w:lang w:val="ru-RU"/>
+        </w:rPr>
+      </w:pPr>
+      <w:r>
+        <w:rPr>
+          <w:lang w:val="ru-RU"/>
+        </w:rPr>
+        <w:lastRenderedPageBreak/>
+        <w:t xml:space="preserve">По данным </w:t>
+      </w:r>
+      <w:r>
+        <w:rPr>
+          <w:lang w:val="en-US"/>
+        </w:rPr>
+        <w:t>Apple</w:t>
+      </w:r>
+      <w:r>
+        <w:rPr>
+          <w:lang w:val="ru-RU"/>
+        </w:rPr>
+        <w:t xml:space="preserve"> </w:t>
+      </w:r>
+      <w:r>
+        <w:rPr>
+          <w:lang w:val="en-US"/>
+        </w:rPr>
+        <w:t>Insider</w:t>
+      </w:r>
+      <w:r>
+        <w:rPr>
+          <w:lang w:val="ru-RU"/>
+        </w:rPr>
+        <w:t xml:space="preserve">, </w:t>
+      </w:r>
+      <w:r>
+        <w:rPr>
+          <w:lang w:val="ru-RU"/>
+        </w:rPr>
+        <w:t>если принимать во внимание все устройства с</w:t>
+      </w:r>
+      <w:r>
+        <w:rPr>
+          <w:lang w:val="ru-RU"/>
+        </w:rPr>
+        <w:t xml:space="preserve"> </w:t>
+      </w:r>
+      <w:r>
+        <w:rPr>
+          <w:lang w:val="en-US"/>
+        </w:rPr>
+        <w:t>iOS</w:t>
+      </w:r>
+      <w:r>
+        <w:rPr>
+          <w:lang w:val="ru-RU"/>
+        </w:rPr>
+        <w:t xml:space="preserve">, </w:t>
+      </w:r>
+      <w:r>
+        <w:rPr>
+          <w:lang w:val="ru-RU"/>
+        </w:rPr>
+        <w:t xml:space="preserve">то на конец 2020 – начало 2021 года самой популярной версией является </w:t>
+      </w:r>
+      <w:r>
+        <w:rPr>
+          <w:lang w:val="en-US"/>
+        </w:rPr>
+        <w:t>iOS</w:t>
+      </w:r>
+      <w:r>
+        <w:rPr>
+          <w:lang w:val="ru-RU"/>
+        </w:rPr>
+        <w:t xml:space="preserve"> 1</w:t>
+      </w:r>
+      <w:r>
+        <w:rPr>
+          <w:lang w:val="ru-RU"/>
+        </w:rPr>
+        <w:t>4</w:t>
+      </w:r>
+      <w:r>
+        <w:rPr>
+          <w:lang w:val="ru-RU"/>
+        </w:rPr>
+        <w:t xml:space="preserve"> </w:t>
+      </w:r>
+      <w:r>
+        <w:rPr>
+          <w:lang w:val="ru-RU"/>
+        </w:rPr>
+        <w:t xml:space="preserve">со степенью распространения </w:t>
+      </w:r>
+      <w:r>
+        <w:rPr>
+          <w:lang w:val="ru-RU"/>
+        </w:rPr>
+        <w:t>около 72</w:t>
+      </w:r>
+      <w:r>
+        <w:rPr>
+          <w:lang w:val="ru-RU"/>
+        </w:rPr>
+        <w:t>%</w:t>
+      </w:r>
+      <w:r>
+        <w:rPr>
+          <w:lang w:val="ru-RU"/>
+        </w:rPr>
+        <w:t xml:space="preserve">, </w:t>
+      </w:r>
+      <w:r>
+        <w:rPr>
+          <w:lang w:val="ru-RU"/>
+        </w:rPr>
+        <w:t>1</w:t>
+      </w:r>
+      <w:r>
+        <w:rPr>
+          <w:lang w:val="ru-RU"/>
+        </w:rPr>
+        <w:t>8</w:t>
+      </w:r>
+      <w:r>
+        <w:rPr>
+          <w:lang w:val="ru-RU"/>
+        </w:rPr>
+        <w:t xml:space="preserve">% </w:t>
+      </w:r>
+      <w:r>
+        <w:rPr>
+          <w:lang w:val="ru-RU"/>
+        </w:rPr>
+        <w:t xml:space="preserve">пользователей остаются с </w:t>
+      </w:r>
+      <w:r>
+        <w:rPr>
+          <w:lang w:val="en-US"/>
+        </w:rPr>
+        <w:t>iOS</w:t>
+      </w:r>
+      <w:r>
+        <w:rPr>
+          <w:lang w:val="ru-RU"/>
+        </w:rPr>
+        <w:t xml:space="preserve"> 13, </w:t>
+      </w:r>
+      <w:r>
+        <w:rPr>
+          <w:lang w:val="ru-RU"/>
+        </w:rPr>
+        <w:t>10</w:t>
+      </w:r>
+      <w:r>
+        <w:rPr>
+          <w:lang w:val="ru-RU"/>
+        </w:rPr>
+        <w:t xml:space="preserve">% </w:t>
+      </w:r>
+      <w:r>
+        <w:rPr>
+          <w:lang w:val="ru-RU"/>
+        </w:rPr>
+        <w:t>пользователей используют более ранние версии системы</w:t>
+      </w:r>
+      <w:r>
+        <w:rPr>
+          <w:lang w:val="ru-RU"/>
+        </w:rPr>
+        <w:t xml:space="preserve">. </w:t>
+      </w:r>
+    </w:p>
+    <w:p>
+      <w:pPr>
+        <w:rPr>
+          <w:lang w:val="ru-RU"/>
+        </w:rPr>
+      </w:pPr>
+    </w:p>
+    <w:p>
+      <w:pPr>
+        <w:rPr>
+          <w:lang w:val="ru-RU"/>
+        </w:rPr>
+      </w:pPr>
+      <w:r>
+        <w:rPr>
+          <w:lang w:val="ru-RU"/>
+        </w:rPr>
+        <w:t>Для разработки приложений</w:t>
+      </w:r>
+      <w:r>
+        <w:rPr>
+          <w:lang w:val="ru-RU"/>
+        </w:rPr>
+        <w:t xml:space="preserve"> </w:t>
+      </w:r>
+      <w:r>
+        <w:rPr>
+          <w:lang w:val="ru-RU"/>
+        </w:rPr>
+        <w:t xml:space="preserve">на новой </w:t>
+      </w:r>
+      <w:r>
+        <w:rPr>
+          <w:lang w:val="en-US"/>
+        </w:rPr>
+        <w:t>iOS</w:t>
+      </w:r>
+      <w:r>
+        <w:rPr>
+          <w:lang w:val="ru-RU"/>
+        </w:rPr>
+        <w:t xml:space="preserve"> 14</w:t>
+      </w:r>
+      <w:r>
+        <w:rPr>
+          <w:lang w:val="ru-RU"/>
+        </w:rPr>
+        <w:t xml:space="preserve">, </w:t>
+      </w:r>
+      <w:r>
+        <w:rPr>
+          <w:lang w:val="ru-RU"/>
+        </w:rPr>
+        <w:t xml:space="preserve">интересным моментом является новый тип </w:t>
+      </w:r>
+      <w:proofErr w:type="spellStart"/>
+      <w:r>
+        <w:rPr>
+          <w:lang w:val="ru-RU"/>
+        </w:rPr>
+        <w:t>виджетов</w:t>
+      </w:r>
+      <w:proofErr w:type="spellEnd"/>
+      <w:r>
+        <w:rPr>
+          <w:lang w:val="ru-RU"/>
+        </w:rPr>
+        <w:t xml:space="preserve">, </w:t>
+      </w:r>
+      <w:r>
+        <w:rPr>
+          <w:lang w:val="ru-RU"/>
+        </w:rPr>
+        <w:t>которые могут располагаться на главном экране и могут содержать потенциально важную информацию для пользователя</w:t>
+      </w:r>
+      <w:r>
+        <w:rPr>
+          <w:lang w:val="ru-RU"/>
+        </w:rPr>
+        <w:t>.</w:t>
+      </w:r>
+      <w:r>
+        <w:rPr>
+          <w:lang w:val="ru-RU"/>
+        </w:rPr>
+        <w:t xml:space="preserve"> </w:t>
+      </w:r>
+      <w:r>
+        <w:rPr>
+          <w:lang w:val="ru-RU"/>
+        </w:rPr>
+        <w:t xml:space="preserve">Появились </w:t>
+      </w:r>
+      <w:proofErr w:type="spellStart"/>
+      <w:r>
+        <w:rPr>
+          <w:lang w:val="en-US"/>
+        </w:rPr>
+        <w:t>AppClips</w:t>
+      </w:r>
+      <w:proofErr w:type="spellEnd"/>
+      <w:r>
+        <w:rPr>
+          <w:lang w:val="ru-RU"/>
+        </w:rPr>
+        <w:t xml:space="preserve">, </w:t>
+      </w:r>
+      <w:r>
+        <w:rPr>
+          <w:lang w:val="ru-RU"/>
+        </w:rPr>
+        <w:t xml:space="preserve">позволяющие </w:t>
+      </w:r>
+      <w:r>
+        <w:rPr>
+          <w:lang w:val="ru-RU"/>
+        </w:rPr>
+        <w:t xml:space="preserve">использовать </w:t>
+      </w:r>
+      <w:r>
+        <w:rPr>
+          <w:lang w:val="ru-RU"/>
+        </w:rPr>
+        <w:t>небольшие части приложений</w:t>
+      </w:r>
+      <w:r>
+        <w:rPr>
+          <w:lang w:val="ru-RU"/>
+        </w:rPr>
+        <w:t xml:space="preserve">, </w:t>
+      </w:r>
+      <w:r>
+        <w:rPr>
+          <w:lang w:val="ru-RU"/>
+        </w:rPr>
+        <w:t>минуя</w:t>
+      </w:r>
+      <w:r>
+        <w:rPr>
+          <w:lang w:val="ru-RU"/>
+        </w:rPr>
+        <w:t xml:space="preserve"> </w:t>
+      </w:r>
+      <w:r>
+        <w:rPr>
+          <w:lang w:val="en-US"/>
+        </w:rPr>
+        <w:t>AppStore</w:t>
+      </w:r>
+      <w:r>
+        <w:rPr>
+          <w:lang w:val="ru-RU"/>
+        </w:rPr>
+        <w:t>.</w:t>
+      </w:r>
+      <w:r>
+        <w:rPr>
+          <w:lang w:val="ru-RU"/>
+        </w:rPr>
+        <w:t xml:space="preserve"> </w:t>
+      </w:r>
+      <w:r>
+        <w:rPr>
+          <w:lang w:val="ru-RU"/>
+        </w:rPr>
+        <w:t>В частности</w:t>
+      </w:r>
+      <w:r>
+        <w:rPr>
+          <w:lang w:val="ru-RU"/>
+        </w:rPr>
+        <w:t xml:space="preserve">, </w:t>
+      </w:r>
+      <w:r>
+        <w:rPr>
+          <w:lang w:val="ru-RU"/>
+        </w:rPr>
+        <w:t xml:space="preserve">выходят минорные </w:t>
+      </w:r>
+      <w:proofErr w:type="spellStart"/>
+      <w:r>
+        <w:rPr>
+          <w:lang w:val="ru-RU"/>
+        </w:rPr>
+        <w:t>апдейты</w:t>
+      </w:r>
+      <w:proofErr w:type="spellEnd"/>
+      <w:r>
+        <w:rPr>
+          <w:lang w:val="ru-RU"/>
+        </w:rPr>
+        <w:t xml:space="preserve">, </w:t>
+      </w:r>
+      <w:r>
+        <w:rPr>
+          <w:lang w:val="ru-RU"/>
+        </w:rPr>
+        <w:t>позволяющие использовать новые технологии в области камеры и фотографий</w:t>
+      </w:r>
+      <w:r>
+        <w:rPr>
+          <w:lang w:val="ru-RU"/>
+        </w:rPr>
+        <w:t xml:space="preserve">, </w:t>
+      </w:r>
+      <w:r>
+        <w:rPr>
+          <w:lang w:val="ru-RU"/>
+        </w:rPr>
+        <w:t>а также зву</w:t>
+      </w:r>
+      <w:r>
+        <w:rPr>
+          <w:lang w:val="ru-RU"/>
+        </w:rPr>
+        <w:t>ка</w:t>
+      </w:r>
+      <w:r>
+        <w:rPr>
+          <w:lang w:val="ru-RU"/>
+        </w:rPr>
+        <w:t xml:space="preserve">. </w:t>
+      </w:r>
+      <w:r>
+        <w:rPr>
+          <w:lang w:val="en-US"/>
+        </w:rPr>
+        <w:t>iOS</w:t>
+      </w:r>
+      <w:r>
+        <w:rPr>
+          <w:lang w:val="ru-RU"/>
+        </w:rPr>
+        <w:t xml:space="preserve"> 14 </w:t>
+      </w:r>
+      <w:r>
+        <w:rPr>
+          <w:lang w:val="ru-RU"/>
+        </w:rPr>
+        <w:t>доступна для устройств</w:t>
+      </w:r>
+      <w:r>
+        <w:rPr>
+          <w:lang w:val="ru-RU"/>
+        </w:rPr>
+        <w:t xml:space="preserve">, </w:t>
+      </w:r>
+      <w:r>
+        <w:rPr>
+          <w:lang w:val="ru-RU"/>
+        </w:rPr>
+        <w:t xml:space="preserve">использующих чип </w:t>
+      </w:r>
+      <w:r>
+        <w:rPr>
+          <w:lang w:val="en-US"/>
+        </w:rPr>
+        <w:t>Apple</w:t>
+      </w:r>
+      <w:r>
+        <w:rPr>
+          <w:lang w:val="ru-RU"/>
+        </w:rPr>
+        <w:t xml:space="preserve"> </w:t>
+      </w:r>
+      <w:r>
+        <w:rPr>
+          <w:lang w:val="en-US"/>
+        </w:rPr>
+        <w:t>A</w:t>
+      </w:r>
+      <w:r>
+        <w:rPr>
+          <w:lang w:val="ru-RU"/>
+        </w:rPr>
+        <w:t xml:space="preserve">9 </w:t>
+      </w:r>
+      <w:r>
+        <w:rPr>
+          <w:lang w:val="ru-RU"/>
+        </w:rPr>
+        <w:t>и новее</w:t>
+      </w:r>
+      <w:r>
+        <w:rPr>
+          <w:lang w:val="ru-RU"/>
+        </w:rPr>
+        <w:t xml:space="preserve">. </w:t>
+      </w:r>
+    </w:p>
+    <w:p>
+      <w:pPr>
+        <w:rPr>
+          <w:lang w:val="ru-RU"/>
+        </w:rPr>
+      </w:pPr>
+    </w:p>
+    <w:p>
+      <w:pPr>
+        <w:rPr>
+          <w:lang w:val="ru-RU"/>
+        </w:rPr>
+      </w:pPr>
+      <w:r>
+        <w:rPr>
+          <w:lang w:val="ru-RU"/>
+        </w:rPr>
+        <w:t>На 2020 год в России по-прежнему</w:t>
+      </w:r>
+      <w:r>
+        <w:rPr>
+          <w:lang w:val="ru-RU"/>
+        </w:rPr>
+        <w:t xml:space="preserve"> популярны</w:t>
+      </w:r>
+      <w:r>
+        <w:rPr>
+          <w:lang w:val="ru-RU"/>
+        </w:rPr>
+        <w:t xml:space="preserve"> </w:t>
+      </w:r>
+      <w:r>
+        <w:rPr>
+          <w:lang w:val="ru-RU"/>
+        </w:rPr>
+        <w:t>устройства</w:t>
+      </w:r>
+      <w:r>
+        <w:rPr>
+          <w:lang w:val="ru-RU"/>
+        </w:rPr>
+        <w:t xml:space="preserve">, </w:t>
+      </w:r>
+      <w:r>
+        <w:rPr>
+          <w:lang w:val="ru-RU"/>
+        </w:rPr>
+        <w:t>которым более 5 лет</w:t>
+      </w:r>
+      <w:r>
+        <w:rPr>
+          <w:lang w:val="ru-RU"/>
+        </w:rPr>
+        <w:t xml:space="preserve">, </w:t>
+      </w:r>
+      <w:r>
+        <w:rPr>
+          <w:lang w:val="ru-RU"/>
+        </w:rPr>
+        <w:t>например</w:t>
+      </w:r>
+      <w:r>
+        <w:rPr>
+          <w:lang w:val="ru-RU"/>
+        </w:rPr>
+        <w:t xml:space="preserve">, </w:t>
+      </w:r>
+      <w:r>
+        <w:rPr>
+          <w:lang w:val="en-US"/>
+        </w:rPr>
+        <w:t>iPhone</w:t>
+      </w:r>
+      <w:r>
+        <w:rPr>
+          <w:lang w:val="ru-RU"/>
+        </w:rPr>
+        <w:t xml:space="preserve"> 5</w:t>
+      </w:r>
+      <w:r>
+        <w:rPr>
+          <w:lang w:val="en-US"/>
+        </w:rPr>
+        <w:t>S</w:t>
+      </w:r>
+      <w:r>
+        <w:rPr>
+          <w:lang w:val="ru-RU"/>
+        </w:rPr>
+        <w:t xml:space="preserve">/6. </w:t>
+      </w:r>
+      <w:r>
+        <w:rPr>
+          <w:lang w:val="ru-RU"/>
+        </w:rPr>
+        <w:t xml:space="preserve">Особенно популярным является </w:t>
+      </w:r>
+      <w:r>
+        <w:rPr>
+          <w:lang w:val="en-US"/>
+        </w:rPr>
+        <w:t>iPhone</w:t>
+      </w:r>
+      <w:r>
+        <w:rPr>
+          <w:lang w:val="ru-RU"/>
+        </w:rPr>
+        <w:t xml:space="preserve"> </w:t>
+      </w:r>
+      <w:r>
+        <w:rPr>
+          <w:lang w:val="en-US"/>
+        </w:rPr>
+        <w:t>SE</w:t>
+      </w:r>
+      <w:r>
+        <w:rPr>
+          <w:lang w:val="ru-RU"/>
+        </w:rPr>
+        <w:t xml:space="preserve"> 1-</w:t>
+      </w:r>
+      <w:r>
+        <w:rPr>
+          <w:lang w:val="ru-RU"/>
+        </w:rPr>
+        <w:t>го поколения</w:t>
+      </w:r>
+      <w:r>
+        <w:rPr>
+          <w:lang w:val="ru-RU"/>
+        </w:rPr>
+        <w:t xml:space="preserve">, </w:t>
+      </w:r>
+      <w:r>
+        <w:rPr>
+          <w:lang w:val="ru-RU"/>
+        </w:rPr>
+        <w:t>который входит в число самых распространенных</w:t>
+      </w:r>
+      <w:r>
+        <w:rPr>
+          <w:lang w:val="ru-RU"/>
+        </w:rPr>
+        <w:t xml:space="preserve"> </w:t>
+      </w:r>
+      <w:r>
+        <w:rPr>
+          <w:lang w:val="ru-RU"/>
+        </w:rPr>
+        <w:t>среди всех</w:t>
+      </w:r>
+      <w:r>
+        <w:rPr>
+          <w:lang w:val="ru-RU"/>
+        </w:rPr>
+        <w:t xml:space="preserve">, </w:t>
+      </w:r>
+      <w:r>
+        <w:rPr>
+          <w:lang w:val="ru-RU"/>
+        </w:rPr>
+        <w:t xml:space="preserve">даже новых </w:t>
+      </w:r>
+      <w:r>
+        <w:rPr>
+          <w:lang w:val="ru-RU"/>
+        </w:rPr>
+        <w:t>устройств</w:t>
+      </w:r>
+      <w:r>
+        <w:rPr>
+          <w:lang w:val="ru-RU"/>
+        </w:rPr>
+        <w:t xml:space="preserve">. </w:t>
+      </w:r>
+    </w:p>
+    <w:p>
+      <w:pPr>
+        <w:rPr>
+          <w:lang w:val="ru-RU"/>
+        </w:rPr>
+      </w:pPr>
+    </w:p>
+    <w:p>
+      <w:pPr>
+        <w:rPr>
+          <w:lang w:val="ru-RU"/>
+        </w:rPr>
+      </w:pPr>
+      <w:r>
+        <w:rPr>
+          <w:lang w:val="ru-RU"/>
+        </w:rPr>
+        <w:t xml:space="preserve">Представленная в 2018 году </w:t>
+      </w:r>
+      <w:r>
+        <w:rPr>
+          <w:lang w:val="en-US"/>
+        </w:rPr>
+        <w:t>iOS</w:t>
+      </w:r>
+      <w:r>
+        <w:rPr>
+          <w:lang w:val="ru-RU"/>
+        </w:rPr>
+        <w:t xml:space="preserve"> 12, </w:t>
+      </w:r>
+      <w:r>
+        <w:rPr>
+          <w:lang w:val="ru-RU"/>
+        </w:rPr>
+        <w:t xml:space="preserve">начиная с конца 2019 года поддерживает </w:t>
+      </w:r>
+      <w:r>
+        <w:rPr>
+          <w:lang w:val="ru-RU"/>
+        </w:rPr>
+        <w:t xml:space="preserve">12 </w:t>
+      </w:r>
+      <w:r>
+        <w:rPr>
+          <w:lang w:val="ru-RU"/>
+        </w:rPr>
+        <w:t>версию</w:t>
+      </w:r>
+      <w:r>
+        <w:rPr>
+          <w:lang w:val="ru-RU"/>
+        </w:rPr>
+        <w:t xml:space="preserve">, </w:t>
+      </w:r>
+      <w:r>
+        <w:rPr>
+          <w:lang w:val="ru-RU"/>
+        </w:rPr>
+        <w:t xml:space="preserve">выпуская </w:t>
+      </w:r>
+      <w:proofErr w:type="spellStart"/>
+      <w:r>
+        <w:rPr>
+          <w:lang w:val="ru-RU"/>
+        </w:rPr>
+        <w:t>апдейты</w:t>
+      </w:r>
+      <w:proofErr w:type="spellEnd"/>
+      <w:r>
+        <w:rPr>
+          <w:lang w:val="ru-RU"/>
+        </w:rPr>
+        <w:t xml:space="preserve">, </w:t>
+      </w:r>
+      <w:r>
+        <w:rPr>
+          <w:lang w:val="ru-RU"/>
+        </w:rPr>
+        <w:t xml:space="preserve">повышающих производительность и безопасность </w:t>
+      </w:r>
+      <w:r>
+        <w:rPr>
+          <w:lang w:val="ru-RU"/>
+        </w:rPr>
+        <w:t>для старых устройств</w:t>
+      </w:r>
+      <w:r>
+        <w:rPr>
+          <w:lang w:val="ru-RU"/>
+        </w:rPr>
+        <w:t xml:space="preserve"> (</w:t>
+      </w:r>
+      <w:r>
+        <w:rPr>
+          <w:lang w:val="ru-RU"/>
+        </w:rPr>
+        <w:t xml:space="preserve">начиная с процессора </w:t>
+      </w:r>
+      <w:r>
+        <w:rPr>
+          <w:lang w:val="en-US"/>
+        </w:rPr>
+        <w:t>A</w:t>
+      </w:r>
+      <w:r>
+        <w:rPr>
+          <w:lang w:val="ru-RU"/>
+        </w:rPr>
+        <w:t>7</w:t>
+      </w:r>
+      <w:r>
+        <w:rPr>
+          <w:lang w:val="ru-RU"/>
+        </w:rPr>
+        <w:t>)</w:t>
+      </w:r>
+      <w:r>
+        <w:rPr>
+          <w:lang w:val="ru-RU"/>
+        </w:rPr>
+        <w:t xml:space="preserve">. </w:t>
+      </w:r>
+      <w:r>
+        <w:rPr>
+          <w:lang w:val="ru-RU"/>
+        </w:rPr>
+        <w:t xml:space="preserve">Для приложений информационного характера нет необходимости в использовании </w:t>
+      </w:r>
+      <w:r>
+        <w:rPr>
+          <w:lang w:val="en-US"/>
+        </w:rPr>
+        <w:t>SDK</w:t>
+      </w:r>
+      <w:r>
+        <w:rPr>
+          <w:lang w:val="ru-RU"/>
+        </w:rPr>
+        <w:t xml:space="preserve"> </w:t>
+      </w:r>
+      <w:r>
+        <w:rPr>
+          <w:lang w:val="ru-RU"/>
+        </w:rPr>
+        <w:t xml:space="preserve">для новых </w:t>
+      </w:r>
+      <w:r>
+        <w:rPr>
+          <w:lang w:val="en-US"/>
+        </w:rPr>
+        <w:t>iOS</w:t>
+      </w:r>
+      <w:r>
+        <w:rPr>
+          <w:lang w:val="ru-RU"/>
+        </w:rPr>
+        <w:t xml:space="preserve">, </w:t>
+      </w:r>
+      <w:r>
+        <w:rPr>
+          <w:lang w:val="ru-RU"/>
+        </w:rPr>
+        <w:t xml:space="preserve">так написанное приложение на старой версии </w:t>
+      </w:r>
+      <w:r>
+        <w:rPr>
+          <w:lang w:val="en-US"/>
+        </w:rPr>
+        <w:t>iOS</w:t>
+      </w:r>
+      <w:r>
+        <w:rPr>
+          <w:lang w:val="ru-RU"/>
+        </w:rPr>
+        <w:t xml:space="preserve"> </w:t>
+      </w:r>
+      <w:r>
+        <w:rPr>
+          <w:lang w:val="ru-RU"/>
+        </w:rPr>
+        <w:t>будет работать на новой версии и отсутствие нововведений</w:t>
+      </w:r>
+      <w:r>
+        <w:rPr>
+          <w:lang w:val="ru-RU"/>
+        </w:rPr>
+        <w:t xml:space="preserve">, </w:t>
+      </w:r>
+      <w:r>
+        <w:rPr>
+          <w:lang w:val="ru-RU"/>
+        </w:rPr>
+        <w:t xml:space="preserve">например связанных с отображением </w:t>
+      </w:r>
+      <w:r>
+        <w:rPr>
+          <w:lang w:val="ru-RU"/>
+        </w:rPr>
+        <w:t>графики</w:t>
+      </w:r>
+      <w:r>
+        <w:rPr>
+          <w:lang w:val="ru-RU"/>
+        </w:rPr>
+        <w:t xml:space="preserve"> </w:t>
+      </w:r>
+      <w:r>
+        <w:rPr>
+          <w:lang w:val="ru-RU"/>
+        </w:rPr>
+        <w:t xml:space="preserve">или новых </w:t>
+      </w:r>
+      <w:proofErr w:type="spellStart"/>
+      <w:r>
+        <w:rPr>
+          <w:lang w:val="ru-RU"/>
+        </w:rPr>
+        <w:t>анимаций</w:t>
+      </w:r>
+      <w:proofErr w:type="spellEnd"/>
+      <w:r>
+        <w:rPr>
+          <w:lang w:val="ru-RU"/>
+        </w:rPr>
+        <w:t>,</w:t>
+      </w:r>
+      <w:r>
+        <w:rPr>
+          <w:lang w:val="ru-RU"/>
+        </w:rPr>
+        <w:t xml:space="preserve"> не является критичным</w:t>
+      </w:r>
+      <w:r>
+        <w:rPr>
+          <w:lang w:val="ru-RU"/>
+        </w:rPr>
+        <w:t xml:space="preserve">. </w:t>
+      </w:r>
+      <w:r>
+        <w:rPr>
+          <w:lang w:val="ru-RU"/>
+        </w:rPr>
+        <w:t>Зато</w:t>
+      </w:r>
+      <w:r>
+        <w:rPr>
+          <w:lang w:val="ru-RU"/>
+        </w:rPr>
+        <w:t xml:space="preserve">, </w:t>
+      </w:r>
+      <w:r>
+        <w:rPr>
+          <w:lang w:val="ru-RU"/>
+        </w:rPr>
+        <w:t>появляется возможность охватить большее число потенциальных пользователей</w:t>
+      </w:r>
+      <w:r>
+        <w:rPr>
+          <w:lang w:val="ru-RU"/>
+        </w:rPr>
+        <w:t>.</w:t>
+      </w:r>
+    </w:p>
+    <w:p>
+      <w:pPr>
+        <w:rPr>
+          <w:lang w:val="ru-RU"/>
+        </w:rPr>
+      </w:pPr>
+    </w:p>
+    <w:p>
+      <w:pPr>
+        <w:rPr>
+          <w:lang w:val="ru-RU"/>
+        </w:rPr>
+      </w:pPr>
+      <w:r>
+        <w:rPr>
+          <w:lang w:val="ru-RU"/>
+        </w:rPr>
+        <w:t>Тем более</w:t>
+      </w:r>
+      <w:r>
+        <w:rPr>
+          <w:lang w:val="ru-RU"/>
+        </w:rPr>
+        <w:t xml:space="preserve">, </w:t>
+      </w:r>
+      <w:r>
+        <w:rPr>
+          <w:lang w:val="en-US"/>
+        </w:rPr>
+        <w:t>Apple</w:t>
+      </w:r>
+      <w:r>
+        <w:rPr>
+          <w:lang w:val="ru-RU"/>
+        </w:rPr>
+        <w:t xml:space="preserve"> </w:t>
+      </w:r>
+      <w:r>
+        <w:rPr>
+          <w:lang w:val="ru-RU"/>
+        </w:rPr>
+        <w:t xml:space="preserve">представляет возможность для поддержки </w:t>
+      </w:r>
+      <w:proofErr w:type="spellStart"/>
+      <w:r>
+        <w:rPr>
+          <w:lang w:val="ru-RU"/>
+        </w:rPr>
+        <w:t>версионирования</w:t>
+      </w:r>
+      <w:proofErr w:type="spellEnd"/>
+      <w:r>
+        <w:rPr>
+          <w:lang w:val="ru-RU"/>
+        </w:rPr>
+        <w:t xml:space="preserve"> кода в приложениях</w:t>
+      </w:r>
+      <w:r>
+        <w:rPr>
+          <w:lang w:val="ru-RU"/>
+        </w:rPr>
+        <w:t xml:space="preserve">, </w:t>
+      </w:r>
+      <w:r>
+        <w:rPr>
+          <w:lang w:val="ru-RU"/>
+        </w:rPr>
+        <w:t>позволяя</w:t>
+      </w:r>
+      <w:r>
+        <w:rPr>
+          <w:lang w:val="ru-RU"/>
+        </w:rPr>
+        <w:t xml:space="preserve">, </w:t>
+      </w:r>
+      <w:r>
+        <w:rPr>
+          <w:lang w:val="ru-RU"/>
+        </w:rPr>
+        <w:t>со временем</w:t>
+      </w:r>
+      <w:r>
+        <w:rPr>
+          <w:lang w:val="ru-RU"/>
+        </w:rPr>
+        <w:t xml:space="preserve">, </w:t>
+      </w:r>
+      <w:r>
+        <w:rPr>
+          <w:lang w:val="ru-RU"/>
+        </w:rPr>
+        <w:t xml:space="preserve">добавлять новый функционал для новых версий </w:t>
+      </w:r>
+      <w:r>
+        <w:rPr>
+          <w:lang w:val="en-US"/>
+        </w:rPr>
+        <w:t>iOS</w:t>
+      </w:r>
+      <w:r>
+        <w:rPr>
+          <w:lang w:val="ru-RU"/>
+        </w:rPr>
+        <w:t xml:space="preserve">, </w:t>
+      </w:r>
+      <w:r>
+        <w:rPr>
+          <w:lang w:val="ru-RU"/>
+        </w:rPr>
+        <w:t>не нарушая работу приложений на старых версиях</w:t>
+      </w:r>
+      <w:r>
+        <w:rPr>
+          <w:lang w:val="ru-RU"/>
+        </w:rPr>
+        <w:t xml:space="preserve">. </w:t>
+      </w:r>
+    </w:p>
+    <w:p>
+      <w:pPr>
+        <w:rPr>
+          <w:lang w:val="ru-RU"/>
+        </w:rPr>
+      </w:pPr>
+    </w:p>
+    <w:p>
+      <w:pPr>
+        <w:rPr>
+          <w:lang w:val="ru-RU"/>
+        </w:rPr>
+      </w:pPr>
+      <w:r>
+        <w:rPr>
+          <w:lang w:val="ru-RU"/>
+        </w:rPr>
+        <w:t>Таким образом</w:t>
+      </w:r>
+      <w:r>
+        <w:rPr>
+          <w:lang w:val="ru-RU"/>
+        </w:rPr>
+        <w:t xml:space="preserve">, </w:t>
+      </w:r>
+      <w:r>
+        <w:rPr>
+          <w:lang w:val="ru-RU"/>
+        </w:rPr>
+        <w:t>на 2021 год</w:t>
+      </w:r>
+      <w:r>
+        <w:rPr>
+          <w:lang w:val="ru-RU"/>
+        </w:rPr>
+        <w:t xml:space="preserve"> </w:t>
+      </w:r>
+      <w:r>
+        <w:rPr>
+          <w:lang w:val="ru-RU"/>
+        </w:rPr>
+        <w:t xml:space="preserve">для информационных приложений компромиссным вариантом с точки зрения охвата аудитории и функционала – является минимальная поддержка начиная с </w:t>
+      </w:r>
+      <w:r>
+        <w:rPr>
+          <w:lang w:val="en-US"/>
+        </w:rPr>
+        <w:t>iOS</w:t>
+      </w:r>
+      <w:r>
+        <w:rPr>
+          <w:lang w:val="ru-RU"/>
+        </w:rPr>
+        <w:t xml:space="preserve"> 12.0, </w:t>
+      </w:r>
+      <w:r>
+        <w:rPr>
+          <w:lang w:val="ru-RU"/>
+        </w:rPr>
+        <w:t>то есть</w:t>
+      </w:r>
+      <w:r>
+        <w:rPr>
+          <w:lang w:val="ru-RU"/>
+        </w:rPr>
+        <w:t xml:space="preserve">, </w:t>
+      </w:r>
+      <w:r>
+        <w:rPr>
+          <w:lang w:val="ru-RU"/>
+        </w:rPr>
+        <w:t xml:space="preserve">для устройств </w:t>
+      </w:r>
+      <w:r>
+        <w:rPr>
+          <w:lang w:val="en-US"/>
+        </w:rPr>
+        <w:t>iPhone</w:t>
+      </w:r>
+      <w:r>
+        <w:rPr>
+          <w:lang w:val="ru-RU"/>
+        </w:rPr>
+        <w:t xml:space="preserve"> 5</w:t>
+      </w:r>
+      <w:r>
+        <w:rPr>
+          <w:lang w:val="en-US"/>
+        </w:rPr>
+        <w:t>s</w:t>
+      </w:r>
+      <w:r>
+        <w:rPr>
+          <w:lang w:val="ru-RU"/>
+        </w:rPr>
+        <w:t xml:space="preserve"> </w:t>
+      </w:r>
+      <w:r>
+        <w:rPr>
+          <w:lang w:val="ru-RU"/>
+        </w:rPr>
+        <w:t>и новее</w:t>
+      </w:r>
+      <w:r>
+        <w:rPr>
+          <w:lang w:val="ru-RU"/>
+        </w:rPr>
+        <w:t xml:space="preserve">, </w:t>
+      </w:r>
+      <w:r>
+        <w:rPr>
+          <w:lang w:val="en-US"/>
+        </w:rPr>
+        <w:t>iPod</w:t>
+      </w:r>
+      <w:r>
+        <w:rPr>
+          <w:lang w:val="ru-RU"/>
+        </w:rPr>
+        <w:t xml:space="preserve"> </w:t>
+      </w:r>
+      <w:r>
+        <w:rPr>
+          <w:lang w:val="en-US"/>
+        </w:rPr>
+        <w:t>Touch</w:t>
+      </w:r>
+      <w:r>
+        <w:rPr>
+          <w:lang w:val="ru-RU"/>
+        </w:rPr>
+        <w:t xml:space="preserve"> 6-</w:t>
+      </w:r>
+      <w:r>
+        <w:rPr>
+          <w:lang w:val="ru-RU"/>
+        </w:rPr>
+        <w:t>го поколения и новее</w:t>
+      </w:r>
+      <w:r>
+        <w:rPr>
+          <w:lang w:val="ru-RU"/>
+        </w:rPr>
+        <w:t xml:space="preserve">. </w:t>
+      </w:r>
+    </w:p>
+    <w:p>
+      <w:pPr>
         <w:rPr>
           <w:b/>
           <w:bCs/>
-          <w:lang w:val="en-US"/>
-        </w:rPr>
-        <w:t>App</w:t>
-      </w:r>
-      <w:r>
+          <w:lang w:val="ru-RU"/>
+        </w:rPr>
+      </w:pPr>
+    </w:p>
+    <w:p>
+      <w:pPr>
         <w:rPr>
           <w:b/>
           <w:bCs/>
-          <w:lang w:val="ru-RU"/>
-        </w:rPr>
-        <w:t xml:space="preserve"> </w:t>
-      </w:r>
+          <w:lang w:val="en-US"/>
+        </w:rPr>
+      </w:pPr>
       <w:r>
         <w:rPr>
           <w:b/>
           <w:bCs/>
-          <w:lang w:val="en-US"/>
-        </w:rPr>
-        <w:t>Store</w:t>
-      </w:r>
-    </w:p>
-    <w:p>
-      <w:pPr>
-        <w:rPr>
-          <w:lang w:val="en-US"/>
-        </w:rPr>
-      </w:pPr>
-    </w:p>
-    <w:p>
-      <w:pPr>
+          <w:lang w:val="ru-RU"/>
+        </w:rPr>
+        <w:t xml:space="preserve">Раздел «Образование» в магазине приложений </w:t>
+      </w:r>
+      <w:r>
         <w:rPr>
           <w:b/>
           <w:bCs/>
           <w:lang w:val="en-US"/>
         </w:rPr>
-      </w:pPr>
-    </w:p>
-    <w:p>
-      <w:pPr>
-        <w:rPr>
-          <w:lang w:val="ru-RU"/>
-        </w:rPr>
-      </w:pPr>
-    </w:p>
-    <w:p>
-      <w:pPr>
-        <w:rPr>
-          <w:lang w:val="ru-RU"/>
-        </w:rPr>
-      </w:pPr>
-    </w:p>
-    <w:p>
-      <w:pPr>
-        <w:jc w:val="center"/>
+        <w:t>App</w:t>
+      </w:r>
+      <w:r>
         <w:rPr>
           <w:b/>
           <w:bCs/>
           <w:lang w:val="ru-RU"/>
         </w:rPr>
-      </w:pPr>
+        <w:t xml:space="preserve"> </w:t>
+      </w:r>
       <w:r>
         <w:rPr>
           <w:b/>
           <w:bCs/>
-          <w:lang w:val="ru-RU"/>
-        </w:rPr>
-        <w:t xml:space="preserve">Глава </w:t>
-      </w:r>
-      <w:r>
+          <w:lang w:val="en-US"/>
+        </w:rPr>
+        <w:t>Store</w:t>
+      </w:r>
+    </w:p>
+    <w:p>
+      <w:pPr>
+        <w:rPr>
+          <w:lang w:val="en-US"/>
+        </w:rPr>
+      </w:pPr>
+    </w:p>
+    <w:p>
+      <w:pPr>
+        <w:rPr>
+          <w:lang w:val="en-US"/>
+        </w:rPr>
+      </w:pPr>
+    </w:p>
+    <w:p>
+      <w:pPr>
         <w:rPr>
           <w:b/>
           <w:bCs/>
-          <w:lang w:val="ru-RU"/>
-        </w:rPr>
-        <w:t>2</w:t>
-      </w:r>
-      <w:r>
+          <w:lang w:val="en-US"/>
+        </w:rPr>
+      </w:pPr>
+    </w:p>
+    <w:p>
+      <w:pPr>
+        <w:rPr>
+          <w:lang w:val="ru-RU"/>
+        </w:rPr>
+      </w:pPr>
+    </w:p>
+    <w:p>
+      <w:pPr>
+        <w:rPr>
+          <w:lang w:val="ru-RU"/>
+        </w:rPr>
+      </w:pPr>
+    </w:p>
+    <w:p>
+      <w:pPr>
+        <w:jc w:val="center"/>
         <w:rPr>
           <w:b/>
           <w:bCs/>
           <w:lang w:val="ru-RU"/>
         </w:rPr>
-        <w:t xml:space="preserve">. </w:t>
-      </w:r>
+      </w:pPr>
       <w:r>
         <w:rPr>
           <w:b/>
           <w:bCs/>
           <w:lang w:val="ru-RU"/>
         </w:rPr>
-        <w:t>Требования к системе</w:t>
+        <w:t>Глава 2</w:t>
       </w:r>
       <w:r>
         <w:rPr>
@@ -7255,50 +10578,50 @@
           <w:bCs/>
           <w:lang w:val="ru-RU"/>
         </w:rPr>
-        <w:t xml:space="preserve"> и архитектурные особенности</w:t>
-      </w:r>
-    </w:p>
-    <w:p>
-      <w:pPr>
-        <w:jc w:val="center"/>
+        <w:t xml:space="preserve">. </w:t>
+      </w:r>
+      <w:r>
         <w:rPr>
           <w:b/>
           <w:bCs/>
           <w:lang w:val="ru-RU"/>
         </w:rPr>
-      </w:pPr>
-    </w:p>
-    <w:p>
-      <w:pPr>
+        <w:t>Требования к системе</w:t>
+      </w:r>
+      <w:r>
         <w:rPr>
           <w:b/>
           <w:bCs/>
           <w:lang w:val="ru-RU"/>
         </w:rPr>
-      </w:pPr>
-      <w:r>
+        <w:t xml:space="preserve"> и архитектурные особенности</w:t>
+      </w:r>
+    </w:p>
+    <w:p>
+      <w:pPr>
+        <w:jc w:val="center"/>
         <w:rPr>
           <w:b/>
           <w:bCs/>
           <w:lang w:val="ru-RU"/>
         </w:rPr>
-        <w:t>2</w:t>
-      </w:r>
-      <w:r>
+      </w:pPr>
+    </w:p>
+    <w:p>
+      <w:pPr>
         <w:rPr>
           <w:b/>
           <w:bCs/>
           <w:lang w:val="ru-RU"/>
         </w:rPr>
-        <w:t>.</w:t>
-      </w:r>
+      </w:pPr>
       <w:r>
         <w:rPr>
           <w:b/>
           <w:bCs/>
           <w:lang w:val="ru-RU"/>
         </w:rPr>
-        <w:t>1</w:t>
+        <w:t>2</w:t>
       </w:r>
       <w:r>
         <w:rPr>
@@ -7314,7 +10637,7 @@
           <w:bCs/>
           <w:lang w:val="ru-RU"/>
         </w:rPr>
-        <w:t xml:space="preserve"> </w:t>
+        <w:t>1</w:t>
       </w:r>
       <w:r>
         <w:rPr>
@@ -7322,7 +10645,7 @@
           <w:bCs/>
           <w:lang w:val="ru-RU"/>
         </w:rPr>
-        <w:t xml:space="preserve">Обзор </w:t>
+        <w:t>.</w:t>
       </w:r>
       <w:r>
         <w:rPr>
@@ -7330,7 +10653,7 @@
           <w:bCs/>
           <w:lang w:val="ru-RU"/>
         </w:rPr>
-        <w:t>существующих</w:t>
+        <w:t xml:space="preserve"> </w:t>
       </w:r>
       <w:r>
         <w:rPr>
@@ -7338,33 +10661,33 @@
           <w:bCs/>
           <w:lang w:val="ru-RU"/>
         </w:rPr>
-        <w:t xml:space="preserve"> решений</w:t>
-      </w:r>
-    </w:p>
-    <w:p>
-      <w:pPr>
+        <w:t xml:space="preserve">Обзор </w:t>
+      </w:r>
+      <w:r>
         <w:rPr>
           <w:b/>
           <w:bCs/>
           <w:lang w:val="ru-RU"/>
         </w:rPr>
-      </w:pPr>
+        <w:t>существующих</w:t>
+      </w:r>
       <w:r>
         <w:rPr>
           <w:b/>
           <w:bCs/>
           <w:lang w:val="ru-RU"/>
         </w:rPr>
-        <w:t>?</w:t>
-      </w:r>
-      <w:r>
+        <w:t xml:space="preserve"> решений</w:t>
+      </w:r>
+    </w:p>
+    <w:p>
+      <w:pPr>
         <w:rPr>
           <w:b/>
           <w:bCs/>
           <w:lang w:val="ru-RU"/>
         </w:rPr>
-        <w:t>.</w:t>
-      </w:r>
+      </w:pPr>
       <w:r>
         <w:rPr>
           <w:b/>
@@ -7387,7 +10710,7 @@
           <w:bCs/>
           <w:lang w:val="ru-RU"/>
         </w:rPr>
-        <w:t xml:space="preserve"> </w:t>
+        <w:t>?</w:t>
       </w:r>
       <w:r>
         <w:rPr>
@@ -7395,42 +10718,50 @@
           <w:bCs/>
           <w:lang w:val="ru-RU"/>
         </w:rPr>
-        <w:t>Проектирование графического интерфейса</w:t>
-      </w:r>
-    </w:p>
-    <w:p>
-      <w:pPr>
+        <w:t>.</w:t>
+      </w:r>
+      <w:r>
         <w:rPr>
           <w:b/>
           <w:bCs/>
           <w:lang w:val="ru-RU"/>
         </w:rPr>
-      </w:pPr>
-    </w:p>
-    <w:p>
-      <w:pPr>
-        <w:jc w:val="center"/>
+        <w:t xml:space="preserve"> </w:t>
+      </w:r>
+      <w:r>
         <w:rPr>
           <w:b/>
           <w:bCs/>
           <w:lang w:val="ru-RU"/>
         </w:rPr>
-      </w:pPr>
-      <w:r>
+        <w:t>Проектирование графического интерфейса</w:t>
+      </w:r>
+    </w:p>
+    <w:p>
+      <w:pPr>
         <w:rPr>
           <w:b/>
           <w:bCs/>
           <w:lang w:val="ru-RU"/>
         </w:rPr>
-        <w:t xml:space="preserve">Глава </w:t>
-      </w:r>
-      <w:r>
+      </w:pPr>
+    </w:p>
+    <w:p>
+      <w:pPr>
+        <w:jc w:val="center"/>
         <w:rPr>
           <w:b/>
           <w:bCs/>
           <w:lang w:val="ru-RU"/>
         </w:rPr>
-        <w:t>3</w:t>
+      </w:pPr>
+      <w:r>
+        <w:rPr>
+          <w:b/>
+          <w:bCs/>
+          <w:lang w:val="ru-RU"/>
+        </w:rPr>
+        <w:t>Глава 3</w:t>
       </w:r>
       <w:r>
         <w:rPr>
@@ -8108,6 +11439,7 @@
     <w:p>
       <w:pPr>
         <w:rPr>
+          <w:rStyle w:val="Hyperlink"/>
           <w:lang w:val="en-US"/>
         </w:rPr>
       </w:pPr>
@@ -8120,12 +11452,37 @@
         </w:rPr>
         <w:t xml:space="preserve">5) </w:t>
       </w:r>
+      <w:hyperlink r:id="rId9" w:history="1">
+        <w:r>
+          <w:rPr>
+            <w:rStyle w:val="Hyperlink"/>
+            <w:lang w:val="en-US"/>
+          </w:rPr>
+          <w:t>https://www.if24.ru/evolyutsiya-mobilnyh-os/</w:t>
+        </w:r>
+      </w:hyperlink>
+    </w:p>
+    <w:p>
+      <w:pPr>
+        <w:rPr>
+          <w:lang w:val="en-US"/>
+        </w:rPr>
+      </w:pPr>
       <w:r>
         <w:rPr>
           <w:rStyle w:val="Hyperlink"/>
-          <w:lang w:val="en-US"/>
-        </w:rPr>
-        <w:t>https://www.if24.ru/evolyutsiya-mobilnyh-os/</w:t>
+          <w:color w:val="000000" w:themeColor="text1"/>
+          <w:u w:val="none"/>
+          <w:lang w:val="en-US"/>
+        </w:rPr>
+        <w:t>6)</w:t>
+      </w:r>
+      <w:r>
+        <w:rPr>
+          <w:rStyle w:val="Hyperlink"/>
+          <w:lang w:val="en-US"/>
+        </w:rPr>
+        <w:t xml:space="preserve"> https://xakep.ru/2014/10/08/kau-ustroena-ios/</w:t>
       </w:r>
     </w:p>
     <w:p>

</xml_diff>

<commit_message>
finish to write chapter 1
</commit_message>
<xml_diff>
--- a/Документация/Документация.docx
+++ b/Документация/Документация.docx
@@ -4480,12 +4480,28 @@
           <w:bCs/>
           <w:lang w:val="ru-RU"/>
         </w:rPr>
-        <w:t>Краткая и</w:t>
+        <w:t>1</w:t>
       </w:r>
       <w:r>
         <w:rPr>
           <w:b/>
           <w:bCs/>
+          <w:lang w:val="en-US"/>
+        </w:rPr>
+        <w:t xml:space="preserve">.2.1. </w:t>
+      </w:r>
+      <w:r>
+        <w:rPr>
+          <w:b/>
+          <w:bCs/>
+          <w:lang w:val="ru-RU"/>
+        </w:rPr>
+        <w:t>Краткая и</w:t>
+      </w:r>
+      <w:r>
+        <w:rPr>
+          <w:b/>
+          <w:bCs/>
           <w:lang w:val="ru-RU"/>
         </w:rPr>
         <w:t>стория развития мобильных ОС</w:t>
@@ -7047,6 +7063,14 @@
           <w:lang w:val="ru-RU"/>
         </w:rPr>
       </w:pPr>
+      <w:r>
+        <w:rPr>
+          <w:b/>
+          <w:bCs/>
+          <w:lang w:val="en-US"/>
+        </w:rPr>
+        <w:t xml:space="preserve">1.2.2. </w:t>
+      </w:r>
       <w:r>
         <w:rPr>
           <w:b/>
@@ -9277,22 +9301,30 @@
         <w:rPr>
           <w:b/>
           <w:bCs/>
-          <w:lang w:val="ru-RU"/>
-        </w:rPr>
-        <w:t xml:space="preserve">Распространение версий </w:t>
+          <w:lang w:val="en-US"/>
+        </w:rPr>
+        <w:t xml:space="preserve">1.2.3. </w:t>
       </w:r>
       <w:r>
         <w:rPr>
           <w:b/>
           <w:bCs/>
-          <w:lang w:val="en-US"/>
-        </w:rPr>
-        <w:t>iOS</w:t>
+          <w:lang w:val="ru-RU"/>
+        </w:rPr>
+        <w:t xml:space="preserve">Распространение версий </w:t>
       </w:r>
       <w:r>
         <w:rPr>
           <w:b/>
           <w:bCs/>
+          <w:lang w:val="en-US"/>
+        </w:rPr>
+        <w:t>iOS</w:t>
+      </w:r>
+      <w:r>
+        <w:rPr>
+          <w:b/>
+          <w:bCs/>
           <w:lang w:val="ru-RU"/>
         </w:rPr>
         <w:t xml:space="preserve"> среди пользователей</w:t>
@@ -9781,7 +9813,43 @@
         <w:rPr>
           <w:lang w:val="ru-RU"/>
         </w:rPr>
-        <w:t>На 2020 год в России по-прежнему</w:t>
+        <w:t>На 2020 год в России</w:t>
+      </w:r>
+      <w:r>
+        <w:rPr>
+          <w:lang w:val="ru-RU"/>
+        </w:rPr>
+        <w:t xml:space="preserve">, </w:t>
+      </w:r>
+      <w:r>
+        <w:rPr>
+          <w:lang w:val="ru-RU"/>
+        </w:rPr>
+        <w:t>в том числе</w:t>
+      </w:r>
+      <w:r>
+        <w:rPr>
+          <w:lang w:val="ru-RU"/>
+        </w:rPr>
+        <w:t xml:space="preserve">, </w:t>
+      </w:r>
+      <w:r>
+        <w:rPr>
+          <w:lang w:val="ru-RU"/>
+        </w:rPr>
+        <w:t>среди студентов</w:t>
+      </w:r>
+      <w:r>
+        <w:rPr>
+          <w:lang w:val="ru-RU"/>
+        </w:rPr>
+        <w:t xml:space="preserve">, </w:t>
+      </w:r>
+      <w:r>
+        <w:rPr>
+          <w:lang w:val="ru-RU"/>
+        </w:rPr>
+        <w:t>по-прежнему</w:t>
       </w:r>
       <w:r>
         <w:rPr>
@@ -10332,7 +10400,7 @@
     <w:p>
       <w:pPr>
         <w:rPr>
-          <w:lang w:val="ru-RU"/>
+          <w:lang w:val="en-US"/>
         </w:rPr>
       </w:pPr>
       <w:r>
@@ -10482,7 +10550,7 @@
         <w:rPr>
           <w:b/>
           <w:bCs/>
-          <w:lang w:val="en-US"/>
+          <w:lang w:val="ru-RU"/>
         </w:rPr>
       </w:pPr>
       <w:r>
@@ -10491,15 +10559,15 @@
           <w:bCs/>
           <w:lang w:val="ru-RU"/>
         </w:rPr>
-        <w:t xml:space="preserve">Раздел «Образование» в магазине приложений </w:t>
+        <w:t xml:space="preserve">1.2.4. </w:t>
       </w:r>
       <w:r>
         <w:rPr>
           <w:b/>
           <w:bCs/>
-          <w:lang w:val="en-US"/>
-        </w:rPr>
-        <w:t>App</w:t>
+          <w:lang w:val="ru-RU"/>
+        </w:rPr>
+        <w:t>М</w:t>
       </w:r>
       <w:r>
         <w:rPr>
@@ -10507,7 +10575,7 @@
           <w:bCs/>
           <w:lang w:val="ru-RU"/>
         </w:rPr>
-        <w:t xml:space="preserve"> </w:t>
+        <w:t xml:space="preserve">агазин приложений </w:t>
       </w:r>
       <w:r>
         <w:rPr>
@@ -10515,38 +10583,2483 @@
           <w:bCs/>
           <w:lang w:val="en-US"/>
         </w:rPr>
-        <w:t>Store</w:t>
-      </w:r>
-    </w:p>
-    <w:p>
-      <w:pPr>
-        <w:rPr>
-          <w:lang w:val="en-US"/>
-        </w:rPr>
-      </w:pPr>
-    </w:p>
-    <w:p>
-      <w:pPr>
-        <w:rPr>
-          <w:lang w:val="en-US"/>
-        </w:rPr>
-      </w:pPr>
-    </w:p>
-    <w:p>
-      <w:pPr>
+        <w:t>App</w:t>
+      </w:r>
+      <w:r>
         <w:rPr>
           <w:b/>
           <w:bCs/>
-          <w:lang w:val="en-US"/>
-        </w:rPr>
-      </w:pPr>
-    </w:p>
-    <w:p>
-      <w:pPr>
-        <w:rPr>
-          <w:lang w:val="ru-RU"/>
-        </w:rPr>
-      </w:pPr>
+          <w:lang w:val="ru-RU"/>
+        </w:rPr>
+        <w:t xml:space="preserve"> </w:t>
+      </w:r>
+      <w:r>
+        <w:rPr>
+          <w:b/>
+          <w:bCs/>
+          <w:lang w:val="en-US"/>
+        </w:rPr>
+        <w:t>Store</w:t>
+      </w:r>
+      <w:r>
+        <w:rPr>
+          <w:b/>
+          <w:bCs/>
+          <w:lang w:val="ru-RU"/>
+        </w:rPr>
+        <w:t xml:space="preserve"> и поддержка </w:t>
+      </w:r>
+      <w:r>
+        <w:rPr>
+          <w:b/>
+          <w:bCs/>
+          <w:lang w:val="en-US"/>
+        </w:rPr>
+        <w:t>Apple</w:t>
+      </w:r>
+      <w:r>
+        <w:rPr>
+          <w:b/>
+          <w:bCs/>
+          <w:lang w:val="ru-RU"/>
+        </w:rPr>
+        <w:t xml:space="preserve"> </w:t>
+      </w:r>
+      <w:r>
+        <w:rPr>
+          <w:b/>
+          <w:bCs/>
+          <w:lang w:val="ru-RU"/>
+        </w:rPr>
+        <w:t>в сфере образования</w:t>
+      </w:r>
+    </w:p>
+    <w:p>
+      <w:pPr>
+        <w:rPr>
+          <w:lang w:val="ru-RU"/>
+        </w:rPr>
+      </w:pPr>
+    </w:p>
+    <w:p>
+      <w:pPr>
+        <w:rPr>
+          <w:lang w:val="ru-RU"/>
+        </w:rPr>
+      </w:pPr>
+      <w:r>
+        <w:rPr>
+          <w:lang w:val="ru-RU"/>
+        </w:rPr>
+        <w:t xml:space="preserve">В 2008 году </w:t>
+      </w:r>
+      <w:r>
+        <w:rPr>
+          <w:lang w:val="en-US"/>
+        </w:rPr>
+        <w:t>Apple</w:t>
+      </w:r>
+      <w:r>
+        <w:rPr>
+          <w:lang w:val="ru-RU"/>
+        </w:rPr>
+        <w:t xml:space="preserve">, </w:t>
+      </w:r>
+      <w:r>
+        <w:rPr>
+          <w:lang w:val="ru-RU"/>
+        </w:rPr>
+        <w:t xml:space="preserve">с выходом </w:t>
+      </w:r>
+      <w:r>
+        <w:rPr>
+          <w:lang w:val="en-US"/>
+        </w:rPr>
+        <w:t>iPhone</w:t>
+      </w:r>
+      <w:r>
+        <w:rPr>
+          <w:lang w:val="ru-RU"/>
+        </w:rPr>
+        <w:t xml:space="preserve"> </w:t>
+      </w:r>
+      <w:r>
+        <w:rPr>
+          <w:lang w:val="en-US"/>
+        </w:rPr>
+        <w:t>OS</w:t>
+      </w:r>
+      <w:r>
+        <w:rPr>
+          <w:lang w:val="ru-RU"/>
+        </w:rPr>
+        <w:t xml:space="preserve"> 2.0 </w:t>
+      </w:r>
+      <w:r>
+        <w:rPr>
+          <w:lang w:val="ru-RU"/>
+        </w:rPr>
+        <w:t xml:space="preserve">на свет появился магазин приложений </w:t>
+      </w:r>
+      <w:r>
+        <w:rPr>
+          <w:lang w:val="en-US"/>
+        </w:rPr>
+        <w:t>App</w:t>
+      </w:r>
+      <w:r>
+        <w:rPr>
+          <w:lang w:val="ru-RU"/>
+        </w:rPr>
+        <w:t xml:space="preserve"> </w:t>
+      </w:r>
+      <w:r>
+        <w:rPr>
+          <w:lang w:val="en-US"/>
+        </w:rPr>
+        <w:t>Store</w:t>
+      </w:r>
+      <w:r>
+        <w:rPr>
+          <w:lang w:val="ru-RU"/>
+        </w:rPr>
+        <w:t xml:space="preserve"> </w:t>
+      </w:r>
+      <w:r>
+        <w:rPr>
+          <w:lang w:val="ru-RU"/>
+        </w:rPr>
+        <w:t>для предложений</w:t>
+      </w:r>
+      <w:r>
+        <w:rPr>
+          <w:lang w:val="ru-RU"/>
+        </w:rPr>
+        <w:t xml:space="preserve">, </w:t>
+      </w:r>
+      <w:r>
+        <w:rPr>
+          <w:lang w:val="ru-RU"/>
+        </w:rPr>
+        <w:t xml:space="preserve">разработанных с </w:t>
+      </w:r>
+      <w:r>
+        <w:rPr>
+          <w:lang w:val="ru-RU"/>
+        </w:rPr>
+        <w:t>использованием</w:t>
+      </w:r>
+      <w:r>
+        <w:rPr>
+          <w:lang w:val="ru-RU"/>
+        </w:rPr>
+        <w:t xml:space="preserve"> </w:t>
+      </w:r>
+      <w:r>
+        <w:rPr>
+          <w:lang w:val="en-US"/>
+        </w:rPr>
+        <w:t>Apple</w:t>
+      </w:r>
+      <w:r>
+        <w:rPr>
+          <w:lang w:val="ru-RU"/>
+        </w:rPr>
+        <w:t xml:space="preserve"> </w:t>
+      </w:r>
+      <w:r>
+        <w:rPr>
+          <w:lang w:val="en-US"/>
+        </w:rPr>
+        <w:t>Software</w:t>
+      </w:r>
+      <w:r>
+        <w:rPr>
+          <w:lang w:val="ru-RU"/>
+        </w:rPr>
+        <w:t xml:space="preserve"> </w:t>
+      </w:r>
+      <w:r>
+        <w:rPr>
+          <w:lang w:val="en-US"/>
+        </w:rPr>
+        <w:t>Development</w:t>
+      </w:r>
+      <w:r>
+        <w:rPr>
+          <w:lang w:val="ru-RU"/>
+        </w:rPr>
+        <w:t xml:space="preserve"> </w:t>
+      </w:r>
+      <w:r>
+        <w:rPr>
+          <w:lang w:val="en-US"/>
+        </w:rPr>
+        <w:t>Kit</w:t>
+      </w:r>
+      <w:r>
+        <w:rPr>
+          <w:lang w:val="ru-RU"/>
+        </w:rPr>
+        <w:t xml:space="preserve">. </w:t>
+      </w:r>
+      <w:r>
+        <w:rPr>
+          <w:lang w:val="ru-RU"/>
+        </w:rPr>
+        <w:t>Эти приложени</w:t>
+      </w:r>
+      <w:r>
+        <w:rPr>
+          <w:lang w:val="ru-RU"/>
+        </w:rPr>
+        <w:t>я</w:t>
+      </w:r>
+      <w:r>
+        <w:rPr>
+          <w:lang w:val="ru-RU"/>
+        </w:rPr>
+        <w:t xml:space="preserve"> могут быть загружены</w:t>
+      </w:r>
+      <w:r>
+        <w:rPr>
+          <w:lang w:val="ru-RU"/>
+        </w:rPr>
+        <w:t xml:space="preserve"> на </w:t>
+      </w:r>
+      <w:r>
+        <w:rPr>
+          <w:lang w:val="en-US"/>
+        </w:rPr>
+        <w:t>iPhone</w:t>
+      </w:r>
+      <w:r>
+        <w:rPr>
+          <w:lang w:val="ru-RU"/>
+        </w:rPr>
+        <w:t xml:space="preserve">, </w:t>
+      </w:r>
+      <w:r>
+        <w:rPr>
+          <w:lang w:val="en-US"/>
+        </w:rPr>
+        <w:t>iPad</w:t>
+      </w:r>
+      <w:r>
+        <w:rPr>
+          <w:lang w:val="ru-RU"/>
+        </w:rPr>
+        <w:t xml:space="preserve">, </w:t>
+      </w:r>
+      <w:r>
+        <w:rPr>
+          <w:lang w:val="ru-RU"/>
+        </w:rPr>
+        <w:t xml:space="preserve">смарт-часы </w:t>
+      </w:r>
+      <w:r>
+        <w:rPr>
+          <w:lang w:val="en-US"/>
+        </w:rPr>
+        <w:t>Apple</w:t>
+      </w:r>
+      <w:r>
+        <w:rPr>
+          <w:lang w:val="ru-RU"/>
+        </w:rPr>
+        <w:t xml:space="preserve"> </w:t>
+      </w:r>
+      <w:r>
+        <w:rPr>
+          <w:lang w:val="en-US"/>
+        </w:rPr>
+        <w:t>Watch</w:t>
+      </w:r>
+      <w:r>
+        <w:rPr>
+          <w:lang w:val="ru-RU"/>
+        </w:rPr>
+        <w:t xml:space="preserve">. </w:t>
+      </w:r>
+      <w:r>
+        <w:rPr>
+          <w:lang w:val="ru-RU"/>
+        </w:rPr>
+        <w:t>Первоначально</w:t>
+      </w:r>
+      <w:r>
+        <w:rPr>
+          <w:lang w:val="ru-RU"/>
+        </w:rPr>
+        <w:t xml:space="preserve">, </w:t>
+      </w:r>
+      <w:r>
+        <w:rPr>
+          <w:lang w:val="ru-RU"/>
+        </w:rPr>
+        <w:t>магазин содержал 500 приложений</w:t>
+      </w:r>
+      <w:r>
+        <w:rPr>
+          <w:lang w:val="ru-RU"/>
+        </w:rPr>
+        <w:t xml:space="preserve">. </w:t>
+      </w:r>
+      <w:r>
+        <w:rPr>
+          <w:lang w:val="ru-RU"/>
+        </w:rPr>
+        <w:t>Пика достиг в 2017 году</w:t>
+      </w:r>
+      <w:r>
+        <w:rPr>
+          <w:lang w:val="ru-RU"/>
+        </w:rPr>
+        <w:t xml:space="preserve">, </w:t>
+      </w:r>
+      <w:r>
+        <w:rPr>
+          <w:lang w:val="ru-RU"/>
+        </w:rPr>
+        <w:t>когда число приложений составило примерно 2</w:t>
+      </w:r>
+      <w:r>
+        <w:rPr>
+          <w:lang w:val="ru-RU"/>
+        </w:rPr>
+        <w:t xml:space="preserve">.2 </w:t>
+      </w:r>
+      <w:r>
+        <w:rPr>
+          <w:lang w:val="ru-RU"/>
+        </w:rPr>
+        <w:t>миллиона</w:t>
+      </w:r>
+      <w:r>
+        <w:rPr>
+          <w:lang w:val="ru-RU"/>
+        </w:rPr>
+        <w:t xml:space="preserve">. </w:t>
+      </w:r>
+      <w:r>
+        <w:rPr>
+          <w:lang w:val="ru-RU"/>
+        </w:rPr>
+        <w:t>По состоянию на конец 2020 года</w:t>
+      </w:r>
+      <w:r>
+        <w:rPr>
+          <w:lang w:val="ru-RU"/>
+        </w:rPr>
+        <w:t xml:space="preserve">, </w:t>
+      </w:r>
+      <w:r>
+        <w:rPr>
+          <w:lang w:val="ru-RU"/>
+        </w:rPr>
+        <w:t>в результате удаления старых</w:t>
+      </w:r>
+      <w:r>
+        <w:rPr>
+          <w:lang w:val="ru-RU"/>
+        </w:rPr>
+        <w:t xml:space="preserve">, </w:t>
+      </w:r>
+      <w:r>
+        <w:rPr>
+          <w:lang w:val="ru-RU"/>
+        </w:rPr>
+        <w:t>не соответствующих требованиям приложений</w:t>
+      </w:r>
+      <w:r>
+        <w:rPr>
+          <w:lang w:val="ru-RU"/>
+        </w:rPr>
+        <w:t>,</w:t>
+      </w:r>
+      <w:r>
+        <w:rPr>
+          <w:lang w:val="ru-RU"/>
+        </w:rPr>
+        <w:t xml:space="preserve"> в магазине представлено около 1</w:t>
+      </w:r>
+      <w:r>
+        <w:rPr>
+          <w:lang w:val="ru-RU"/>
+        </w:rPr>
+        <w:t xml:space="preserve">.8 </w:t>
+      </w:r>
+      <w:r>
+        <w:rPr>
+          <w:lang w:val="ru-RU"/>
+        </w:rPr>
+        <w:t>млн</w:t>
+      </w:r>
+      <w:r>
+        <w:rPr>
+          <w:lang w:val="ru-RU"/>
+        </w:rPr>
+        <w:t xml:space="preserve">. </w:t>
+      </w:r>
+      <w:r>
+        <w:rPr>
+          <w:lang w:val="ru-RU"/>
+        </w:rPr>
+        <w:t>приложений</w:t>
+      </w:r>
+      <w:r>
+        <w:rPr>
+          <w:lang w:val="ru-RU"/>
+        </w:rPr>
+        <w:t xml:space="preserve">. </w:t>
+      </w:r>
+    </w:p>
+    <w:p>
+      <w:pPr>
+        <w:rPr>
+          <w:lang w:val="en-US"/>
+        </w:rPr>
+      </w:pPr>
+    </w:p>
+    <w:p>
+      <w:pPr>
+        <w:rPr>
+          <w:lang w:val="en-US"/>
+        </w:rPr>
+      </w:pPr>
+      <w:r>
+        <w:rPr>
+          <w:lang w:val="ru-RU"/>
+        </w:rPr>
+        <w:lastRenderedPageBreak/>
+        <w:t xml:space="preserve"> </w:t>
+      </w:r>
+      <w:r>
+        <w:rPr>
+          <w:lang w:val="ru-RU"/>
+        </w:rPr>
+        <w:t xml:space="preserve">За время создания </w:t>
+      </w:r>
+      <w:r>
+        <w:rPr>
+          <w:lang w:val="en-US"/>
+        </w:rPr>
+        <w:t>App</w:t>
+      </w:r>
+      <w:r>
+        <w:rPr>
+          <w:lang w:val="ru-RU"/>
+        </w:rPr>
+        <w:t xml:space="preserve"> </w:t>
+      </w:r>
+      <w:r>
+        <w:rPr>
+          <w:lang w:val="en-US"/>
+        </w:rPr>
+        <w:t>Store</w:t>
+      </w:r>
+      <w:r>
+        <w:rPr>
+          <w:lang w:val="ru-RU"/>
+        </w:rPr>
+        <w:t xml:space="preserve">, </w:t>
+      </w:r>
+      <w:r>
+        <w:rPr>
+          <w:lang w:val="ru-RU"/>
+        </w:rPr>
+        <w:t>разработчикам</w:t>
+      </w:r>
+      <w:r>
+        <w:rPr>
+          <w:lang w:val="ru-RU"/>
+        </w:rPr>
+        <w:t xml:space="preserve">, </w:t>
+      </w:r>
+      <w:r>
+        <w:rPr>
+          <w:lang w:val="ru-RU"/>
+        </w:rPr>
+        <w:t xml:space="preserve">со стороны </w:t>
+      </w:r>
+      <w:r>
+        <w:rPr>
+          <w:lang w:val="en-US"/>
+        </w:rPr>
+        <w:t>Apple</w:t>
+      </w:r>
+      <w:r>
+        <w:rPr>
+          <w:lang w:val="ru-RU"/>
+        </w:rPr>
+        <w:t xml:space="preserve"> </w:t>
+      </w:r>
+      <w:r>
+        <w:rPr>
+          <w:lang w:val="ru-RU"/>
+        </w:rPr>
+        <w:t xml:space="preserve">было выплачено более </w:t>
+      </w:r>
+      <w:r>
+        <w:rPr>
+          <w:lang w:val="ru-RU"/>
+        </w:rPr>
+        <w:t xml:space="preserve">$155 </w:t>
+      </w:r>
+      <w:r>
+        <w:rPr>
+          <w:lang w:val="ru-RU"/>
+        </w:rPr>
+        <w:t>млрд</w:t>
+      </w:r>
+      <w:r>
+        <w:rPr>
+          <w:lang w:val="ru-RU"/>
+        </w:rPr>
+        <w:t>.</w:t>
+      </w:r>
+      <w:r>
+        <w:rPr>
+          <w:lang w:val="ru-RU"/>
+        </w:rPr>
+        <w:t xml:space="preserve"> На сегодняшний день</w:t>
+      </w:r>
+      <w:r>
+        <w:rPr>
+          <w:lang w:val="en-US"/>
+        </w:rPr>
+        <w:t xml:space="preserve">, </w:t>
+      </w:r>
+      <w:r>
+        <w:rPr>
+          <w:lang w:val="ru-RU"/>
+        </w:rPr>
+        <w:t>пользователями загружено более 150 млрд</w:t>
+      </w:r>
+      <w:r>
+        <w:rPr>
+          <w:lang w:val="en-US"/>
+        </w:rPr>
+        <w:t xml:space="preserve">. </w:t>
+      </w:r>
+      <w:r>
+        <w:rPr>
+          <w:lang w:val="ru-RU"/>
+        </w:rPr>
+        <w:t>приложений</w:t>
+      </w:r>
+      <w:r>
+        <w:rPr>
+          <w:lang w:val="en-US"/>
+        </w:rPr>
+        <w:t>.</w:t>
+      </w:r>
+    </w:p>
+    <w:p>
+      <w:pPr>
+        <w:rPr>
+          <w:lang w:val="ru-RU"/>
+        </w:rPr>
+      </w:pPr>
+    </w:p>
+    <w:p>
+      <w:pPr>
+        <w:rPr>
+          <w:lang w:val="ru-RU"/>
+        </w:rPr>
+      </w:pPr>
+      <w:r>
+        <w:rPr>
+          <w:lang w:val="ru-RU"/>
+        </w:rPr>
+        <w:t xml:space="preserve">Для публикации приложений в </w:t>
+      </w:r>
+      <w:r>
+        <w:rPr>
+          <w:lang w:val="en-US"/>
+        </w:rPr>
+        <w:t>App</w:t>
+      </w:r>
+      <w:r>
+        <w:rPr>
+          <w:lang w:val="ru-RU"/>
+        </w:rPr>
+        <w:t xml:space="preserve"> </w:t>
+      </w:r>
+      <w:r>
+        <w:rPr>
+          <w:lang w:val="en-US"/>
+        </w:rPr>
+        <w:t>Store</w:t>
+      </w:r>
+      <w:r>
+        <w:rPr>
+          <w:lang w:val="ru-RU"/>
+        </w:rPr>
+        <w:t xml:space="preserve">, </w:t>
+      </w:r>
+      <w:r>
+        <w:rPr>
+          <w:lang w:val="ru-RU"/>
+        </w:rPr>
+        <w:t>разработчики должны иметь специальный аккаунт разработчика</w:t>
+      </w:r>
+      <w:r>
+        <w:rPr>
+          <w:lang w:val="ru-RU"/>
+        </w:rPr>
+        <w:t xml:space="preserve">, </w:t>
+      </w:r>
+      <w:r>
+        <w:rPr>
+          <w:lang w:val="ru-RU"/>
+        </w:rPr>
+        <w:t xml:space="preserve">который стоит </w:t>
+      </w:r>
+      <w:r>
+        <w:rPr>
+          <w:lang w:val="ru-RU"/>
+        </w:rPr>
+        <w:t>$</w:t>
+      </w:r>
+      <w:r>
+        <w:rPr>
+          <w:lang w:val="ru-RU"/>
+        </w:rPr>
+        <w:t>99</w:t>
+      </w:r>
+      <w:r>
+        <w:rPr>
+          <w:lang w:val="ru-RU"/>
+        </w:rPr>
+        <w:t xml:space="preserve"> </w:t>
+      </w:r>
+      <w:r>
+        <w:rPr>
+          <w:lang w:val="ru-RU"/>
+        </w:rPr>
+        <w:t>в месяц</w:t>
+      </w:r>
+      <w:r>
+        <w:rPr>
+          <w:lang w:val="ru-RU"/>
+        </w:rPr>
+        <w:t xml:space="preserve">. </w:t>
+      </w:r>
+      <w:r>
+        <w:rPr>
+          <w:lang w:val="ru-RU"/>
+        </w:rPr>
+        <w:t>В США</w:t>
+      </w:r>
+      <w:r>
+        <w:rPr>
+          <w:lang w:val="ru-RU"/>
+        </w:rPr>
+        <w:t xml:space="preserve">, </w:t>
+      </w:r>
+      <w:r>
+        <w:rPr>
+          <w:lang w:val="ru-RU"/>
+        </w:rPr>
+        <w:t>Германии</w:t>
+      </w:r>
+      <w:r>
+        <w:rPr>
+          <w:lang w:val="ru-RU"/>
+        </w:rPr>
+        <w:t xml:space="preserve">, </w:t>
+      </w:r>
+      <w:r>
+        <w:rPr>
+          <w:lang w:val="ru-RU"/>
+        </w:rPr>
+        <w:t>Франции и некоторых других странах для некоммерческих</w:t>
+      </w:r>
+      <w:r>
+        <w:rPr>
+          <w:lang w:val="ru-RU"/>
+        </w:rPr>
+        <w:t xml:space="preserve">, </w:t>
+      </w:r>
+      <w:r>
+        <w:rPr>
+          <w:lang w:val="ru-RU"/>
+        </w:rPr>
+        <w:t>образовательных организаций и правительств существует льгота</w:t>
+      </w:r>
+      <w:r>
+        <w:rPr>
+          <w:lang w:val="ru-RU"/>
+        </w:rPr>
+        <w:t xml:space="preserve">, </w:t>
+      </w:r>
+      <w:r>
+        <w:rPr>
+          <w:lang w:val="ru-RU"/>
+        </w:rPr>
+        <w:t>позволяющая не платить данный взнос</w:t>
+      </w:r>
+      <w:r>
+        <w:rPr>
+          <w:lang w:val="ru-RU"/>
+        </w:rPr>
+        <w:t xml:space="preserve">. </w:t>
+      </w:r>
+      <w:r>
+        <w:rPr>
+          <w:lang w:val="ru-RU"/>
+        </w:rPr>
+        <w:t>России в этом списке нет</w:t>
+      </w:r>
+      <w:r>
+        <w:rPr>
+          <w:lang w:val="ru-RU"/>
+        </w:rPr>
+        <w:t xml:space="preserve">. </w:t>
+      </w:r>
+    </w:p>
+    <w:p>
+      <w:pPr>
+        <w:rPr>
+          <w:lang w:val="ru-RU"/>
+        </w:rPr>
+      </w:pPr>
+    </w:p>
+    <w:p>
+      <w:pPr>
+        <w:rPr>
+          <w:lang w:val="ru-RU"/>
+        </w:rPr>
+      </w:pPr>
+      <w:r>
+        <w:rPr>
+          <w:lang w:val="ru-RU"/>
+        </w:rPr>
+        <w:t xml:space="preserve">Существует несколько моделей распространения приложений в </w:t>
+      </w:r>
+      <w:r>
+        <w:rPr>
+          <w:lang w:val="en-US"/>
+        </w:rPr>
+        <w:t>App</w:t>
+      </w:r>
+      <w:r>
+        <w:rPr>
+          <w:lang w:val="ru-RU"/>
+        </w:rPr>
+        <w:t xml:space="preserve"> </w:t>
+      </w:r>
+      <w:r>
+        <w:rPr>
+          <w:lang w:val="en-US"/>
+        </w:rPr>
+        <w:t>Store</w:t>
+      </w:r>
+      <w:r>
+        <w:rPr>
+          <w:lang w:val="ru-RU"/>
+        </w:rPr>
+        <w:t xml:space="preserve">. </w:t>
+      </w:r>
+      <w:r>
+        <w:rPr>
+          <w:lang w:val="ru-RU"/>
+        </w:rPr>
+        <w:t>Они комбинируют варианты платной/бесплатной загрузки и платные/бесплатные дополнительные опции внутри приложения</w:t>
+      </w:r>
+      <w:r>
+        <w:rPr>
+          <w:lang w:val="ru-RU"/>
+        </w:rPr>
+        <w:t xml:space="preserve">. </w:t>
+      </w:r>
+    </w:p>
+    <w:p>
+      <w:pPr>
+        <w:rPr>
+          <w:lang w:val="ru-RU"/>
+        </w:rPr>
+      </w:pPr>
+    </w:p>
+    <w:p>
+      <w:pPr>
+        <w:rPr>
+          <w:lang w:val="ru-RU"/>
+        </w:rPr>
+      </w:pPr>
+      <w:r>
+        <w:rPr>
+          <w:lang w:val="en-US"/>
+        </w:rPr>
+        <w:t>Apple</w:t>
+      </w:r>
+      <w:r>
+        <w:rPr>
+          <w:lang w:val="ru-RU"/>
+        </w:rPr>
+        <w:t xml:space="preserve"> </w:t>
+      </w:r>
+      <w:r>
+        <w:rPr>
+          <w:lang w:val="en-US"/>
+        </w:rPr>
+        <w:t>Store</w:t>
+      </w:r>
+      <w:r>
+        <w:rPr>
+          <w:lang w:val="ru-RU"/>
+        </w:rPr>
+        <w:t xml:space="preserve"> </w:t>
+      </w:r>
+      <w:r>
+        <w:rPr>
+          <w:lang w:val="ru-RU"/>
+        </w:rPr>
+        <w:t>имеет раздел приложений</w:t>
+      </w:r>
+      <w:r>
+        <w:rPr>
+          <w:lang w:val="ru-RU"/>
+        </w:rPr>
+        <w:t xml:space="preserve">, </w:t>
+      </w:r>
+      <w:r>
+        <w:rPr>
+          <w:lang w:val="ru-RU"/>
+        </w:rPr>
+        <w:t>посвящённый образованию</w:t>
+      </w:r>
+      <w:r>
+        <w:rPr>
+          <w:lang w:val="ru-RU"/>
+        </w:rPr>
+        <w:t xml:space="preserve">. </w:t>
+      </w:r>
+      <w:r>
+        <w:rPr>
+          <w:lang w:val="ru-RU"/>
+        </w:rPr>
+        <w:t xml:space="preserve">Из поддерживаемых </w:t>
+      </w:r>
+      <w:r>
+        <w:rPr>
+          <w:lang w:val="en-US"/>
+        </w:rPr>
+        <w:t>Apple</w:t>
+      </w:r>
+      <w:r>
+        <w:rPr>
+          <w:lang w:val="ru-RU"/>
+        </w:rPr>
+        <w:t xml:space="preserve"> </w:t>
+      </w:r>
+      <w:r>
+        <w:rPr>
+          <w:lang w:val="ru-RU"/>
+        </w:rPr>
+        <w:t>проектов можно выделить</w:t>
+      </w:r>
+      <w:r>
+        <w:rPr>
+          <w:lang w:val="ru-RU"/>
+        </w:rPr>
+        <w:t xml:space="preserve">: </w:t>
+      </w:r>
+      <w:r>
+        <w:rPr>
+          <w:lang w:val="en-US"/>
+        </w:rPr>
+        <w:t>Pages</w:t>
+      </w:r>
+      <w:r>
+        <w:rPr>
+          <w:lang w:val="ru-RU"/>
+        </w:rPr>
+        <w:t xml:space="preserve"> </w:t>
+      </w:r>
+      <w:r>
+        <w:rPr>
+          <w:lang w:val="ru-RU"/>
+        </w:rPr>
+        <w:t>–</w:t>
+      </w:r>
+      <w:r>
+        <w:rPr>
+          <w:lang w:val="ru-RU"/>
+        </w:rPr>
+        <w:t xml:space="preserve"> </w:t>
+      </w:r>
+      <w:r>
+        <w:rPr>
+          <w:lang w:val="ru-RU"/>
+        </w:rPr>
+        <w:t xml:space="preserve">для создания документов – бесплатный аналог </w:t>
+      </w:r>
+      <w:r>
+        <w:rPr>
+          <w:lang w:val="en-US"/>
+        </w:rPr>
+        <w:t>Microsoft</w:t>
+      </w:r>
+      <w:r>
+        <w:rPr>
+          <w:lang w:val="ru-RU"/>
+        </w:rPr>
+        <w:t xml:space="preserve"> </w:t>
+      </w:r>
+      <w:r>
+        <w:rPr>
+          <w:lang w:val="en-US"/>
+        </w:rPr>
+        <w:t>Word</w:t>
+      </w:r>
+      <w:r>
+        <w:rPr>
+          <w:lang w:val="ru-RU"/>
+        </w:rPr>
+        <w:t xml:space="preserve">, </w:t>
+      </w:r>
+      <w:r>
+        <w:rPr>
+          <w:lang w:val="en-US"/>
+        </w:rPr>
+        <w:t>Numbers</w:t>
+      </w:r>
+      <w:r>
+        <w:rPr>
+          <w:lang w:val="ru-RU"/>
+        </w:rPr>
+        <w:t xml:space="preserve"> </w:t>
+      </w:r>
+      <w:r>
+        <w:rPr>
+          <w:lang w:val="ru-RU"/>
+        </w:rPr>
+        <w:t>–</w:t>
+      </w:r>
+      <w:r>
+        <w:rPr>
+          <w:lang w:val="ru-RU"/>
+        </w:rPr>
+        <w:t xml:space="preserve"> </w:t>
+      </w:r>
+      <w:r>
+        <w:rPr>
+          <w:lang w:val="ru-RU"/>
+        </w:rPr>
+        <w:t>приложение для создания таблиц</w:t>
+      </w:r>
+      <w:r>
+        <w:rPr>
+          <w:lang w:val="ru-RU"/>
+        </w:rPr>
+        <w:t xml:space="preserve">, </w:t>
+      </w:r>
+      <w:r>
+        <w:rPr>
+          <w:lang w:val="en-US"/>
+        </w:rPr>
+        <w:t>Keynote</w:t>
+      </w:r>
+      <w:r>
+        <w:rPr>
+          <w:lang w:val="ru-RU"/>
+        </w:rPr>
+        <w:t xml:space="preserve"> </w:t>
+      </w:r>
+      <w:r>
+        <w:rPr>
+          <w:lang w:val="ru-RU"/>
+        </w:rPr>
+        <w:t>–</w:t>
+      </w:r>
+      <w:r>
+        <w:rPr>
+          <w:lang w:val="ru-RU"/>
+        </w:rPr>
+        <w:t xml:space="preserve"> </w:t>
+      </w:r>
+      <w:r>
+        <w:rPr>
+          <w:lang w:val="ru-RU"/>
+        </w:rPr>
+        <w:t>для создания презентаций</w:t>
+      </w:r>
+      <w:r>
+        <w:rPr>
+          <w:lang w:val="ru-RU"/>
+        </w:rPr>
+        <w:t xml:space="preserve">, </w:t>
+      </w:r>
+      <w:r>
+        <w:rPr>
+          <w:lang w:val="en-US"/>
+        </w:rPr>
+        <w:t>Swift</w:t>
+      </w:r>
+      <w:r>
+        <w:rPr>
+          <w:lang w:val="ru-RU"/>
+        </w:rPr>
+        <w:t xml:space="preserve"> </w:t>
+      </w:r>
+      <w:r>
+        <w:rPr>
+          <w:lang w:val="en-US"/>
+        </w:rPr>
+        <w:t>Playground</w:t>
+      </w:r>
+      <w:r>
+        <w:rPr>
+          <w:lang w:val="en-US"/>
+        </w:rPr>
+        <w:t>s</w:t>
+      </w:r>
+      <w:r>
+        <w:rPr>
+          <w:lang w:val="ru-RU"/>
+        </w:rPr>
+        <w:t xml:space="preserve"> </w:t>
+      </w:r>
+      <w:r>
+        <w:rPr>
+          <w:lang w:val="ru-RU"/>
+        </w:rPr>
+        <w:t>–</w:t>
+      </w:r>
+      <w:r>
+        <w:rPr>
+          <w:lang w:val="ru-RU"/>
+        </w:rPr>
+        <w:t xml:space="preserve"> </w:t>
+      </w:r>
+      <w:r>
+        <w:rPr>
+          <w:lang w:val="ru-RU"/>
+        </w:rPr>
+        <w:t xml:space="preserve">интерактивная книга для обучения программированию на языке программирования </w:t>
+      </w:r>
+      <w:r>
+        <w:rPr>
+          <w:lang w:val="en-US"/>
+        </w:rPr>
+        <w:t>Swift</w:t>
+      </w:r>
+      <w:r>
+        <w:rPr>
+          <w:lang w:val="ru-RU"/>
+        </w:rPr>
+        <w:t xml:space="preserve">. </w:t>
+      </w:r>
+      <w:r>
+        <w:rPr>
+          <w:lang w:val="ru-RU"/>
+        </w:rPr>
+        <w:t xml:space="preserve"> </w:t>
+      </w:r>
+    </w:p>
+    <w:p>
+      <w:pPr>
+        <w:rPr>
+          <w:lang w:val="ru-RU"/>
+        </w:rPr>
+      </w:pPr>
+    </w:p>
+    <w:p>
+      <w:pPr>
+        <w:rPr>
+          <w:lang w:val="ru-RU"/>
+        </w:rPr>
+      </w:pPr>
+      <w:r>
+        <w:rPr>
+          <w:lang w:val="ru-RU"/>
+        </w:rPr>
+        <w:t>Крупные образовательные платформы</w:t>
+      </w:r>
+      <w:r>
+        <w:rPr>
+          <w:lang w:val="ru-RU"/>
+        </w:rPr>
+        <w:t xml:space="preserve">, </w:t>
+      </w:r>
+      <w:r>
+        <w:rPr>
+          <w:lang w:val="ru-RU"/>
+        </w:rPr>
+        <w:t xml:space="preserve">такие как </w:t>
+      </w:r>
+      <w:r>
+        <w:rPr>
+          <w:lang w:val="en-US"/>
+        </w:rPr>
+        <w:t>Coursera</w:t>
+      </w:r>
+      <w:r>
+        <w:rPr>
+          <w:lang w:val="ru-RU"/>
+        </w:rPr>
+        <w:t xml:space="preserve">, </w:t>
+      </w:r>
+      <w:proofErr w:type="spellStart"/>
+      <w:r>
+        <w:rPr>
+          <w:lang w:val="en-US"/>
+        </w:rPr>
+        <w:t>Stepik</w:t>
+      </w:r>
+      <w:proofErr w:type="spellEnd"/>
+      <w:r>
+        <w:rPr>
+          <w:lang w:val="ru-RU"/>
+        </w:rPr>
+        <w:t xml:space="preserve">, </w:t>
+      </w:r>
+      <w:proofErr w:type="spellStart"/>
+      <w:r>
+        <w:rPr>
+          <w:lang w:val="en-US"/>
+        </w:rPr>
+        <w:t>Sololearn</w:t>
+      </w:r>
+      <w:proofErr w:type="spellEnd"/>
+      <w:r>
+        <w:rPr>
+          <w:lang w:val="ru-RU"/>
+        </w:rPr>
+        <w:t xml:space="preserve"> </w:t>
+      </w:r>
+      <w:r>
+        <w:rPr>
+          <w:lang w:val="ru-RU"/>
+        </w:rPr>
+        <w:t xml:space="preserve">также имеют свои клиенты на </w:t>
+      </w:r>
+      <w:r>
+        <w:rPr>
+          <w:lang w:val="en-US"/>
+        </w:rPr>
+        <w:t>iOS</w:t>
+      </w:r>
+      <w:r>
+        <w:rPr>
+          <w:lang w:val="ru-RU"/>
+        </w:rPr>
+        <w:t xml:space="preserve"> </w:t>
+      </w:r>
+      <w:r>
+        <w:rPr>
+          <w:lang w:val="ru-RU"/>
+        </w:rPr>
+        <w:t>с удобным интерфейсом для дистанционного обучения на телефоне</w:t>
+      </w:r>
+      <w:r>
+        <w:rPr>
+          <w:lang w:val="ru-RU"/>
+        </w:rPr>
+        <w:t xml:space="preserve">. </w:t>
+      </w:r>
+    </w:p>
+    <w:p>
+      <w:pPr>
+        <w:rPr>
+          <w:lang w:val="ru-RU"/>
+        </w:rPr>
+      </w:pPr>
+    </w:p>
+    <w:p>
+      <w:pPr>
+        <w:rPr>
+          <w:lang w:val="ru-RU"/>
+        </w:rPr>
+      </w:pPr>
+      <w:r>
+        <w:rPr>
+          <w:lang w:val="ru-RU"/>
+        </w:rPr>
+        <w:t>Многие популярные на других платформах приложения</w:t>
+      </w:r>
+      <w:r>
+        <w:rPr>
+          <w:lang w:val="ru-RU"/>
+        </w:rPr>
+        <w:t xml:space="preserve">, </w:t>
+      </w:r>
+      <w:r>
+        <w:rPr>
+          <w:lang w:val="ru-RU"/>
+        </w:rPr>
+        <w:t>например</w:t>
+      </w:r>
+      <w:r>
+        <w:rPr>
+          <w:lang w:val="ru-RU"/>
+        </w:rPr>
+        <w:t xml:space="preserve">, </w:t>
+      </w:r>
+      <w:r>
+        <w:rPr>
+          <w:lang w:val="en-US"/>
+        </w:rPr>
+        <w:t>Microsoft</w:t>
+      </w:r>
+      <w:r>
+        <w:rPr>
+          <w:lang w:val="ru-RU"/>
+        </w:rPr>
+        <w:t xml:space="preserve"> </w:t>
+      </w:r>
+      <w:r>
+        <w:rPr>
+          <w:lang w:val="en-US"/>
+        </w:rPr>
+        <w:t>Office</w:t>
+      </w:r>
+      <w:r>
+        <w:rPr>
+          <w:lang w:val="ru-RU"/>
+        </w:rPr>
+        <w:t xml:space="preserve">, </w:t>
+      </w:r>
+      <w:proofErr w:type="spellStart"/>
+      <w:r>
+        <w:rPr>
+          <w:lang w:val="en-US"/>
+        </w:rPr>
+        <w:t>Todoist</w:t>
+      </w:r>
+      <w:proofErr w:type="spellEnd"/>
+      <w:r>
+        <w:rPr>
+          <w:lang w:val="ru-RU"/>
+        </w:rPr>
+        <w:t xml:space="preserve"> </w:t>
+      </w:r>
+      <w:r>
+        <w:rPr>
+          <w:lang w:val="ru-RU"/>
+        </w:rPr>
+        <w:t>для записи дел и задач</w:t>
+      </w:r>
+      <w:r>
+        <w:rPr>
+          <w:lang w:val="ru-RU"/>
+        </w:rPr>
+        <w:t xml:space="preserve">, </w:t>
+      </w:r>
+      <w:r>
+        <w:rPr>
+          <w:lang w:val="en-US"/>
+        </w:rPr>
+        <w:t>Dropbox</w:t>
+      </w:r>
+      <w:r>
+        <w:rPr>
+          <w:lang w:val="ru-RU"/>
+        </w:rPr>
+        <w:t xml:space="preserve"> – </w:t>
+      </w:r>
+      <w:r>
+        <w:rPr>
+          <w:lang w:val="ru-RU"/>
+        </w:rPr>
+        <w:t>облачное хранилище файлов</w:t>
+      </w:r>
+      <w:r>
+        <w:rPr>
+          <w:lang w:val="ru-RU"/>
+        </w:rPr>
+        <w:t xml:space="preserve">, </w:t>
+      </w:r>
+      <w:r>
+        <w:rPr>
+          <w:lang w:val="en-US"/>
+        </w:rPr>
+        <w:t>PDF</w:t>
+      </w:r>
+      <w:r>
+        <w:rPr>
+          <w:lang w:val="ru-RU"/>
+        </w:rPr>
+        <w:t xml:space="preserve"> </w:t>
+      </w:r>
+      <w:r>
+        <w:rPr>
+          <w:lang w:val="en-US"/>
+        </w:rPr>
+        <w:t>Expert</w:t>
+      </w:r>
+      <w:r>
+        <w:rPr>
+          <w:lang w:val="ru-RU"/>
+        </w:rPr>
+        <w:t xml:space="preserve"> -</w:t>
+      </w:r>
+      <w:r>
+        <w:rPr>
+          <w:lang w:val="ru-RU"/>
+        </w:rPr>
+        <w:t xml:space="preserve"> </w:t>
+      </w:r>
+      <w:r>
+        <w:rPr>
+          <w:lang w:val="ru-RU"/>
+        </w:rPr>
+        <w:t>для чтения книг и пособий</w:t>
+      </w:r>
+      <w:r>
+        <w:rPr>
+          <w:lang w:val="ru-RU"/>
+        </w:rPr>
+        <w:t xml:space="preserve">, </w:t>
+      </w:r>
+      <w:proofErr w:type="spellStart"/>
+      <w:r>
+        <w:rPr>
+          <w:lang w:val="en-US"/>
+        </w:rPr>
+        <w:t>uMake</w:t>
+      </w:r>
+      <w:proofErr w:type="spellEnd"/>
+      <w:r>
+        <w:rPr>
+          <w:lang w:val="ru-RU"/>
+        </w:rPr>
+        <w:t xml:space="preserve"> 3</w:t>
+      </w:r>
+      <w:r>
+        <w:rPr>
+          <w:lang w:val="en-US"/>
+        </w:rPr>
+        <w:t>D</w:t>
+      </w:r>
+      <w:r>
+        <w:rPr>
+          <w:lang w:val="ru-RU"/>
+        </w:rPr>
+        <w:t xml:space="preserve"> </w:t>
+      </w:r>
+      <w:r>
+        <w:rPr>
+          <w:lang w:val="en-US"/>
+        </w:rPr>
+        <w:t>CAD</w:t>
+      </w:r>
+      <w:r>
+        <w:rPr>
+          <w:lang w:val="ru-RU"/>
+        </w:rPr>
+        <w:t xml:space="preserve"> </w:t>
+      </w:r>
+      <w:r>
+        <w:rPr>
+          <w:lang w:val="ru-RU"/>
+        </w:rPr>
+        <w:t>–</w:t>
+      </w:r>
+      <w:r>
+        <w:rPr>
+          <w:lang w:val="ru-RU"/>
+        </w:rPr>
+        <w:t xml:space="preserve"> </w:t>
+      </w:r>
+      <w:r>
+        <w:rPr>
+          <w:lang w:val="ru-RU"/>
+        </w:rPr>
+        <w:t>для создания дизайна</w:t>
+      </w:r>
+      <w:r>
+        <w:rPr>
+          <w:lang w:val="ru-RU"/>
+        </w:rPr>
+        <w:t xml:space="preserve">, </w:t>
+      </w:r>
+      <w:proofErr w:type="spellStart"/>
+      <w:r>
+        <w:rPr>
+          <w:lang w:val="en-US"/>
+        </w:rPr>
+        <w:t>Matlab</w:t>
+      </w:r>
+      <w:proofErr w:type="spellEnd"/>
+      <w:r>
+        <w:rPr>
+          <w:lang w:val="ru-RU"/>
+        </w:rPr>
+        <w:t xml:space="preserve"> – </w:t>
+      </w:r>
+      <w:r>
+        <w:rPr>
+          <w:lang w:val="ru-RU"/>
+        </w:rPr>
+        <w:t xml:space="preserve">для математических вычислений </w:t>
+      </w:r>
+      <w:r>
+        <w:rPr>
+          <w:lang w:val="ru-RU"/>
+        </w:rPr>
+        <w:t xml:space="preserve">также </w:t>
+      </w:r>
+      <w:proofErr w:type="spellStart"/>
+      <w:r>
+        <w:rPr>
+          <w:lang w:val="ru-RU"/>
+        </w:rPr>
+        <w:t>портированы</w:t>
+      </w:r>
+      <w:proofErr w:type="spellEnd"/>
+      <w:r>
+        <w:rPr>
+          <w:lang w:val="ru-RU"/>
+        </w:rPr>
+        <w:t xml:space="preserve"> на </w:t>
+      </w:r>
+      <w:r>
+        <w:rPr>
+          <w:lang w:val="en-US"/>
+        </w:rPr>
+        <w:t>iOS</w:t>
+      </w:r>
+      <w:r>
+        <w:rPr>
+          <w:lang w:val="ru-RU"/>
+        </w:rPr>
+        <w:t xml:space="preserve"> </w:t>
+      </w:r>
+      <w:r>
+        <w:rPr>
+          <w:lang w:val="ru-RU"/>
+        </w:rPr>
+        <w:t>и предлагают скидки на лицензию для студентов</w:t>
+      </w:r>
+      <w:r>
+        <w:rPr>
+          <w:lang w:val="ru-RU"/>
+        </w:rPr>
+        <w:t xml:space="preserve">. </w:t>
+      </w:r>
+    </w:p>
+    <w:p>
+      <w:pPr>
+        <w:rPr>
+          <w:lang w:val="ru-RU"/>
+        </w:rPr>
+      </w:pPr>
+    </w:p>
+    <w:p>
+      <w:pPr>
+        <w:rPr>
+          <w:lang w:val="ru-RU"/>
+        </w:rPr>
+      </w:pPr>
+      <w:r>
+        <w:rPr>
+          <w:lang w:val="ru-RU"/>
+        </w:rPr>
+        <w:t>Существуют отдельные программы</w:t>
+      </w:r>
+      <w:r>
+        <w:rPr>
+          <w:lang w:val="ru-RU"/>
+        </w:rPr>
+        <w:t xml:space="preserve">, </w:t>
+      </w:r>
+      <w:r>
+        <w:rPr>
+          <w:lang w:val="ru-RU"/>
+        </w:rPr>
+        <w:t xml:space="preserve">реализованные только на </w:t>
+      </w:r>
+      <w:r>
+        <w:rPr>
+          <w:lang w:val="en-US"/>
+        </w:rPr>
+        <w:t>iOS</w:t>
+      </w:r>
+      <w:r>
+        <w:rPr>
+          <w:lang w:val="ru-RU"/>
+        </w:rPr>
+        <w:t>:</w:t>
+      </w:r>
+    </w:p>
+    <w:p>
+      <w:pPr>
+        <w:rPr>
+          <w:lang w:val="ru-RU"/>
+        </w:rPr>
+      </w:pPr>
+      <w:r>
+        <w:rPr>
+          <w:lang w:val="ru-RU"/>
+        </w:rPr>
+        <w:t>Например</w:t>
+      </w:r>
+      <w:r>
+        <w:rPr>
+          <w:lang w:val="ru-RU"/>
+        </w:rPr>
+        <w:t xml:space="preserve">, </w:t>
+      </w:r>
+      <w:r>
+        <w:rPr>
+          <w:lang w:val="ru-RU"/>
+        </w:rPr>
+        <w:t xml:space="preserve">приложение </w:t>
+      </w:r>
+      <w:proofErr w:type="spellStart"/>
+      <w:r>
+        <w:rPr>
+          <w:lang w:val="en-US"/>
+        </w:rPr>
+        <w:t>Photomath</w:t>
+      </w:r>
+      <w:proofErr w:type="spellEnd"/>
+      <w:r>
+        <w:rPr>
+          <w:lang w:val="ru-RU"/>
+        </w:rPr>
+        <w:t xml:space="preserve">, </w:t>
+      </w:r>
+      <w:r>
+        <w:rPr>
+          <w:lang w:val="ru-RU"/>
+        </w:rPr>
+        <w:t>позволяющее пошагово решать математические задачи</w:t>
+      </w:r>
+      <w:r>
+        <w:rPr>
+          <w:lang w:val="ru-RU"/>
+        </w:rPr>
+        <w:t xml:space="preserve">, </w:t>
+      </w:r>
+      <w:r>
+        <w:rPr>
+          <w:lang w:val="ru-RU"/>
+        </w:rPr>
+        <w:t>например квадратные уравнения</w:t>
+      </w:r>
+      <w:r>
+        <w:rPr>
+          <w:lang w:val="ru-RU"/>
+        </w:rPr>
+        <w:t>.</w:t>
+      </w:r>
+    </w:p>
+    <w:p>
+      <w:pPr>
+        <w:rPr>
+          <w:lang w:val="ru-RU"/>
+        </w:rPr>
+      </w:pPr>
+      <w:r>
+        <w:rPr>
+          <w:lang w:val="en-US"/>
+        </w:rPr>
+        <w:t>Complete</w:t>
+      </w:r>
+      <w:r>
+        <w:rPr>
+          <w:lang w:val="ru-RU"/>
+        </w:rPr>
+        <w:t xml:space="preserve"> </w:t>
+      </w:r>
+      <w:r>
+        <w:rPr>
+          <w:lang w:val="en-US"/>
+        </w:rPr>
+        <w:t>Anatomy</w:t>
+      </w:r>
+      <w:r>
+        <w:rPr>
+          <w:lang w:val="ru-RU"/>
+        </w:rPr>
+        <w:t xml:space="preserve"> </w:t>
+      </w:r>
+      <w:r>
+        <w:rPr>
+          <w:lang w:val="ru-RU"/>
+        </w:rPr>
+        <w:t>использует 3</w:t>
+      </w:r>
+      <w:r>
+        <w:rPr>
+          <w:lang w:val="en-US"/>
+        </w:rPr>
+        <w:t>D</w:t>
+      </w:r>
+      <w:r>
+        <w:rPr>
+          <w:lang w:val="ru-RU"/>
+        </w:rPr>
+        <w:t xml:space="preserve"> – модели и возможности дополненной реал</w:t>
+      </w:r>
+      <w:r>
+        <w:rPr>
+          <w:lang w:val="ru-RU"/>
+        </w:rPr>
+        <w:t>ьности</w:t>
+      </w:r>
+      <w:r>
+        <w:rPr>
+          <w:lang w:val="ru-RU"/>
+        </w:rPr>
+        <w:t xml:space="preserve"> в области человеческого тела</w:t>
+      </w:r>
+      <w:r>
+        <w:rPr>
+          <w:lang w:val="ru-RU"/>
+        </w:rPr>
+        <w:t xml:space="preserve">. </w:t>
+      </w:r>
+      <w:r>
+        <w:rPr>
+          <w:lang w:val="ru-RU"/>
+        </w:rPr>
+        <w:t>В приложении студенты могут изучить строение тела и экспериментировать</w:t>
+      </w:r>
+      <w:r>
+        <w:rPr>
+          <w:lang w:val="ru-RU"/>
+        </w:rPr>
+        <w:t xml:space="preserve">, </w:t>
+      </w:r>
+      <w:r>
+        <w:rPr>
+          <w:lang w:val="ru-RU"/>
+        </w:rPr>
+        <w:t>не используя ничего</w:t>
+      </w:r>
+      <w:r>
+        <w:rPr>
+          <w:lang w:val="ru-RU"/>
+        </w:rPr>
+        <w:t xml:space="preserve">, </w:t>
+      </w:r>
+      <w:r>
+        <w:rPr>
+          <w:lang w:val="ru-RU"/>
+        </w:rPr>
+        <w:t xml:space="preserve">кроме </w:t>
+      </w:r>
+      <w:r>
+        <w:rPr>
+          <w:lang w:val="en-US"/>
+        </w:rPr>
+        <w:t>iPad</w:t>
+      </w:r>
+      <w:r>
+        <w:rPr>
+          <w:lang w:val="ru-RU"/>
+        </w:rPr>
+        <w:t>.</w:t>
+      </w:r>
+    </w:p>
+    <w:p>
+      <w:pPr>
+        <w:rPr>
+          <w:lang w:val="ru-RU"/>
+        </w:rPr>
+      </w:pPr>
+      <w:r>
+        <w:rPr>
+          <w:lang w:val="ru-RU"/>
+        </w:rPr>
+        <w:t xml:space="preserve">Приложение </w:t>
+      </w:r>
+      <w:r>
+        <w:rPr>
+          <w:lang w:val="en-US"/>
+        </w:rPr>
+        <w:t>Logic</w:t>
+      </w:r>
+      <w:r>
+        <w:rPr>
+          <w:lang w:val="ru-RU"/>
+        </w:rPr>
+        <w:t xml:space="preserve"> </w:t>
+      </w:r>
+      <w:r>
+        <w:rPr>
+          <w:lang w:val="en-US"/>
+        </w:rPr>
+        <w:t>Remote</w:t>
+      </w:r>
+      <w:r>
+        <w:rPr>
+          <w:lang w:val="ru-RU"/>
+        </w:rPr>
+        <w:t xml:space="preserve"> </w:t>
+      </w:r>
+      <w:r>
+        <w:rPr>
+          <w:lang w:val="ru-RU"/>
+        </w:rPr>
+        <w:t>позволяет записывать музыкальные дорожки</w:t>
+      </w:r>
+      <w:r>
+        <w:rPr>
+          <w:lang w:val="ru-RU"/>
+        </w:rPr>
+        <w:t xml:space="preserve">, </w:t>
+      </w:r>
+      <w:r>
+        <w:rPr>
+          <w:lang w:val="ru-RU"/>
+        </w:rPr>
+        <w:t>а также научиться редактировать треки при помощи сенсорных микшеров</w:t>
+      </w:r>
+      <w:r>
+        <w:rPr>
+          <w:lang w:val="ru-RU"/>
+        </w:rPr>
+        <w:t>.</w:t>
+      </w:r>
+    </w:p>
+    <w:p>
+      <w:pPr>
+        <w:rPr>
+          <w:lang w:val="ru-RU"/>
+        </w:rPr>
+      </w:pPr>
+      <w:r>
+        <w:rPr>
+          <w:lang w:val="ru-RU"/>
+        </w:rPr>
+        <w:t>Приложение</w:t>
+      </w:r>
+      <w:r>
+        <w:rPr>
+          <w:lang w:val="ru-RU"/>
+        </w:rPr>
+        <w:t xml:space="preserve"> </w:t>
+      </w:r>
+      <w:r>
+        <w:rPr>
+          <w:lang w:val="en-US"/>
+        </w:rPr>
+        <w:t>Explain</w:t>
+      </w:r>
+      <w:r>
+        <w:rPr>
+          <w:lang w:val="ru-RU"/>
+        </w:rPr>
+        <w:t xml:space="preserve"> </w:t>
+      </w:r>
+      <w:r>
+        <w:rPr>
+          <w:lang w:val="en-US"/>
+        </w:rPr>
+        <w:t>Everything</w:t>
+      </w:r>
+      <w:r>
+        <w:rPr>
+          <w:lang w:val="ru-RU"/>
+        </w:rPr>
+        <w:t xml:space="preserve"> </w:t>
+      </w:r>
+      <w:r>
+        <w:rPr>
+          <w:lang w:val="en-US"/>
+        </w:rPr>
+        <w:t>Whiteboard</w:t>
+      </w:r>
+      <w:r>
+        <w:rPr>
+          <w:lang w:val="ru-RU"/>
+        </w:rPr>
+        <w:t xml:space="preserve"> – </w:t>
+      </w:r>
+      <w:r>
+        <w:rPr>
+          <w:lang w:val="ru-RU"/>
+        </w:rPr>
+        <w:t>предоставляет</w:t>
+      </w:r>
+      <w:r>
+        <w:rPr>
+          <w:lang w:val="ru-RU"/>
+        </w:rPr>
+        <w:t xml:space="preserve"> </w:t>
+      </w:r>
+      <w:r>
+        <w:rPr>
+          <w:lang w:val="ru-RU"/>
+        </w:rPr>
+        <w:t>интерактивную доску для удобного рисования диаграмм</w:t>
+      </w:r>
+      <w:r>
+        <w:rPr>
+          <w:lang w:val="ru-RU"/>
+        </w:rPr>
+        <w:t xml:space="preserve">, </w:t>
+      </w:r>
+      <w:r>
+        <w:rPr>
+          <w:lang w:val="ru-RU"/>
+        </w:rPr>
+        <w:t>записи текста и незаменимо в лекциях</w:t>
+      </w:r>
+      <w:r>
+        <w:rPr>
+          <w:lang w:val="ru-RU"/>
+        </w:rPr>
+        <w:t>.</w:t>
+      </w:r>
+    </w:p>
+    <w:p>
+      <w:pPr>
+        <w:rPr>
+          <w:lang w:val="ru-RU"/>
+        </w:rPr>
+      </w:pPr>
+      <w:proofErr w:type="spellStart"/>
+      <w:r>
+        <w:rPr>
+          <w:lang w:val="en-US"/>
+        </w:rPr>
+        <w:t>Hudl</w:t>
+      </w:r>
+      <w:proofErr w:type="spellEnd"/>
+      <w:r>
+        <w:rPr>
+          <w:lang w:val="ru-RU"/>
+        </w:rPr>
+        <w:t xml:space="preserve"> </w:t>
+      </w:r>
+      <w:proofErr w:type="spellStart"/>
+      <w:r>
+        <w:rPr>
+          <w:lang w:val="en-US"/>
+        </w:rPr>
+        <w:t>Sportscode</w:t>
+      </w:r>
+      <w:proofErr w:type="spellEnd"/>
+      <w:r>
+        <w:rPr>
+          <w:lang w:val="ru-RU"/>
+        </w:rPr>
+        <w:t xml:space="preserve"> – </w:t>
+      </w:r>
+      <w:r>
+        <w:rPr>
+          <w:lang w:val="ru-RU"/>
+        </w:rPr>
+        <w:t xml:space="preserve">позволяет ведущим факультетам физической культуры </w:t>
+      </w:r>
+      <w:proofErr w:type="spellStart"/>
+      <w:r>
+        <w:rPr>
+          <w:lang w:val="ru-RU"/>
+        </w:rPr>
+        <w:t>анализровать</w:t>
+      </w:r>
+      <w:proofErr w:type="spellEnd"/>
+      <w:r>
+        <w:rPr>
+          <w:lang w:val="ru-RU"/>
+        </w:rPr>
+        <w:t xml:space="preserve"> качество тренировок для спортсменов</w:t>
+      </w:r>
+      <w:r>
+        <w:rPr>
+          <w:lang w:val="ru-RU"/>
+        </w:rPr>
+        <w:t xml:space="preserve">, </w:t>
+      </w:r>
+      <w:r>
+        <w:rPr>
+          <w:lang w:val="ru-RU"/>
+        </w:rPr>
+        <w:t>и</w:t>
+      </w:r>
+      <w:r>
+        <w:rPr>
+          <w:lang w:val="ru-RU"/>
+        </w:rPr>
+        <w:t xml:space="preserve">, </w:t>
+      </w:r>
+      <w:r>
+        <w:rPr>
+          <w:lang w:val="ru-RU"/>
+        </w:rPr>
+        <w:t>опираясь на данные</w:t>
+      </w:r>
+      <w:r>
+        <w:rPr>
+          <w:lang w:val="ru-RU"/>
+        </w:rPr>
+        <w:t xml:space="preserve">, </w:t>
+      </w:r>
+      <w:r>
+        <w:rPr>
+          <w:lang w:val="ru-RU"/>
+        </w:rPr>
+        <w:t>помочь игроку добиться лучших результатов</w:t>
+      </w:r>
+      <w:r>
+        <w:rPr>
+          <w:lang w:val="ru-RU"/>
+        </w:rPr>
+        <w:t xml:space="preserve">. </w:t>
+      </w:r>
+    </w:p>
+    <w:p>
+      <w:pPr>
+        <w:rPr>
+          <w:lang w:val="ru-RU"/>
+        </w:rPr>
+      </w:pPr>
+    </w:p>
+    <w:p>
+      <w:pPr>
+        <w:rPr>
+          <w:lang w:val="en-US"/>
+        </w:rPr>
+      </w:pPr>
+      <w:r>
+        <w:rPr>
+          <w:lang w:val="ru-RU"/>
+        </w:rPr>
+        <w:t>Помимо этого</w:t>
+      </w:r>
+      <w:r>
+        <w:rPr>
+          <w:lang w:val="ru-RU"/>
+        </w:rPr>
+        <w:t xml:space="preserve">, </w:t>
+      </w:r>
+      <w:r>
+        <w:rPr>
+          <w:lang w:val="en-US"/>
+        </w:rPr>
+        <w:t>Apple</w:t>
+      </w:r>
+      <w:r>
+        <w:rPr>
+          <w:lang w:val="ru-RU"/>
+        </w:rPr>
+        <w:t xml:space="preserve"> </w:t>
+      </w:r>
+      <w:r>
+        <w:rPr>
+          <w:lang w:val="ru-RU"/>
+        </w:rPr>
+        <w:t>предоставляет скидки для учащихся учебных заведений</w:t>
+      </w:r>
+      <w:r>
+        <w:rPr>
+          <w:lang w:val="ru-RU"/>
+        </w:rPr>
+        <w:t xml:space="preserve">, </w:t>
+      </w:r>
+      <w:r>
+        <w:rPr>
+          <w:lang w:val="ru-RU"/>
+        </w:rPr>
+        <w:t>а также для сотрудников</w:t>
+      </w:r>
+      <w:r>
+        <w:rPr>
+          <w:lang w:val="ru-RU"/>
+        </w:rPr>
+        <w:t xml:space="preserve">. </w:t>
+      </w:r>
+      <w:r>
+        <w:rPr>
+          <w:lang w:val="ru-RU"/>
+        </w:rPr>
+        <w:t>Льготы затрагивают как ПО</w:t>
+      </w:r>
+      <w:r>
+        <w:rPr>
+          <w:lang w:val="en-US"/>
+        </w:rPr>
+        <w:t xml:space="preserve">, </w:t>
+      </w:r>
+      <w:r>
+        <w:rPr>
+          <w:lang w:val="ru-RU"/>
+        </w:rPr>
+        <w:t>так и технику</w:t>
+      </w:r>
+      <w:r>
+        <w:rPr>
+          <w:lang w:val="en-US"/>
+        </w:rPr>
+        <w:t>.</w:t>
+      </w:r>
+    </w:p>
+    <w:p>
+      <w:pPr>
+        <w:rPr>
+          <w:lang w:val="en-US"/>
+        </w:rPr>
+      </w:pPr>
+    </w:p>
+    <w:p>
+      <w:pPr>
+        <w:rPr>
+          <w:lang w:val="ru-RU"/>
+        </w:rPr>
+      </w:pPr>
+      <w:r>
+        <w:rPr>
+          <w:b/>
+          <w:bCs/>
+          <w:lang w:val="ru-RU"/>
+        </w:rPr>
+        <w:lastRenderedPageBreak/>
+        <w:t>Выводы по главе</w:t>
+      </w:r>
+      <w:r>
+        <w:rPr>
+          <w:b/>
+          <w:bCs/>
+          <w:lang w:val="ru-RU"/>
+        </w:rPr>
+        <w:t xml:space="preserve">. </w:t>
+      </w:r>
+      <w:r>
+        <w:rPr>
+          <w:lang w:val="ru-RU"/>
+        </w:rPr>
+        <w:t>Информационные технологии в образовании</w:t>
+      </w:r>
+      <w:r>
+        <w:rPr>
+          <w:lang w:val="ru-RU"/>
+        </w:rPr>
+        <w:t xml:space="preserve">, </w:t>
+      </w:r>
+      <w:r>
+        <w:rPr>
+          <w:lang w:val="ru-RU"/>
+        </w:rPr>
+        <w:t>в частности</w:t>
+      </w:r>
+      <w:r>
+        <w:rPr>
+          <w:lang w:val="ru-RU"/>
+        </w:rPr>
+        <w:t xml:space="preserve">, </w:t>
+      </w:r>
+      <w:r>
+        <w:rPr>
+          <w:lang w:val="ru-RU"/>
+        </w:rPr>
+        <w:t>в мобильных устройствах</w:t>
+      </w:r>
+      <w:r>
+        <w:rPr>
+          <w:lang w:val="ru-RU"/>
+        </w:rPr>
+        <w:t xml:space="preserve">, </w:t>
+      </w:r>
+      <w:r>
+        <w:rPr>
+          <w:lang w:val="ru-RU"/>
+        </w:rPr>
+        <w:t>каждым годом все сильнее становятся</w:t>
+      </w:r>
+      <w:r>
+        <w:rPr>
+          <w:lang w:val="ru-RU"/>
+        </w:rPr>
+        <w:t xml:space="preserve"> </w:t>
+      </w:r>
+      <w:r>
+        <w:rPr>
+          <w:lang w:val="ru-RU"/>
+        </w:rPr>
+        <w:t>ее неотъемлемой частью</w:t>
+      </w:r>
+      <w:r>
+        <w:rPr>
+          <w:lang w:val="ru-RU"/>
+        </w:rPr>
+        <w:t xml:space="preserve">. </w:t>
+      </w:r>
+      <w:r>
+        <w:rPr>
+          <w:lang w:val="ru-RU"/>
+        </w:rPr>
+        <w:t>Главными выгодами от их использования является продуктивность и удобство использования</w:t>
+      </w:r>
+      <w:r>
+        <w:rPr>
+          <w:lang w:val="ru-RU"/>
+        </w:rPr>
+        <w:t xml:space="preserve">, </w:t>
+      </w:r>
+      <w:r>
+        <w:rPr>
+          <w:lang w:val="ru-RU"/>
+        </w:rPr>
+        <w:t>благодаря чему происходит экономия времени</w:t>
+      </w:r>
+      <w:r>
+        <w:rPr>
+          <w:lang w:val="ru-RU"/>
+        </w:rPr>
+        <w:t xml:space="preserve">. </w:t>
+      </w:r>
+      <w:r>
+        <w:rPr>
+          <w:lang w:val="ru-RU"/>
+        </w:rPr>
+        <w:t>Важно</w:t>
+      </w:r>
+      <w:r>
+        <w:rPr>
+          <w:lang w:val="ru-RU"/>
+        </w:rPr>
+        <w:t xml:space="preserve">, </w:t>
+      </w:r>
+      <w:r>
+        <w:rPr>
+          <w:lang w:val="ru-RU"/>
+        </w:rPr>
+        <w:t>чтобы разработанные продукты обеспечивали быстрый доступ к необходимым ресурсам</w:t>
+      </w:r>
+      <w:r>
+        <w:rPr>
+          <w:lang w:val="ru-RU"/>
+        </w:rPr>
+        <w:t xml:space="preserve">, </w:t>
+      </w:r>
+      <w:r>
+        <w:rPr>
+          <w:lang w:val="ru-RU"/>
+        </w:rPr>
+        <w:t>сервисам и платформам</w:t>
+      </w:r>
+      <w:r>
+        <w:rPr>
+          <w:lang w:val="ru-RU"/>
+        </w:rPr>
+        <w:t xml:space="preserve">. </w:t>
+      </w:r>
+      <w:r>
+        <w:rPr>
+          <w:lang w:val="en-US"/>
+        </w:rPr>
+        <w:t>Apple</w:t>
+      </w:r>
+      <w:r>
+        <w:rPr>
+          <w:lang w:val="ru-RU"/>
+        </w:rPr>
+        <w:t xml:space="preserve">, </w:t>
+      </w:r>
+      <w:r>
+        <w:rPr>
+          <w:lang w:val="ru-RU"/>
+        </w:rPr>
+        <w:t>на сегодняшний день</w:t>
+      </w:r>
+      <w:r>
+        <w:rPr>
+          <w:lang w:val="ru-RU"/>
+        </w:rPr>
+        <w:t xml:space="preserve">, </w:t>
+      </w:r>
+      <w:r>
+        <w:rPr>
+          <w:lang w:val="ru-RU"/>
+        </w:rPr>
+        <w:t>является разработчиком одной из двух</w:t>
+      </w:r>
+      <w:r>
+        <w:rPr>
+          <w:lang w:val="ru-RU"/>
+        </w:rPr>
+        <w:t xml:space="preserve"> </w:t>
+      </w:r>
+      <w:r>
+        <w:rPr>
+          <w:lang w:val="ru-RU"/>
+        </w:rPr>
+        <w:t>самых популярных мобильных платформ</w:t>
+      </w:r>
+      <w:r>
+        <w:rPr>
+          <w:lang w:val="ru-RU"/>
+        </w:rPr>
+        <w:t>.</w:t>
+      </w:r>
+      <w:r>
+        <w:rPr>
+          <w:lang w:val="ru-RU"/>
+        </w:rPr>
+        <w:t xml:space="preserve"> </w:t>
+      </w:r>
+      <w:r>
+        <w:rPr>
+          <w:lang w:val="ru-RU"/>
+        </w:rPr>
+        <w:t>Благодаря</w:t>
+      </w:r>
+      <w:r>
+        <w:rPr>
+          <w:lang w:val="ru-RU"/>
+        </w:rPr>
+        <w:t xml:space="preserve"> </w:t>
+      </w:r>
+      <w:r>
+        <w:rPr>
+          <w:lang w:val="ru-RU"/>
+        </w:rPr>
+        <w:t xml:space="preserve">магазину приложений </w:t>
+      </w:r>
+      <w:r>
+        <w:rPr>
+          <w:lang w:val="en-US"/>
+        </w:rPr>
+        <w:t>App</w:t>
+      </w:r>
+      <w:r>
+        <w:rPr>
+          <w:lang w:val="ru-RU"/>
+        </w:rPr>
+        <w:t xml:space="preserve"> </w:t>
+      </w:r>
+      <w:r>
+        <w:rPr>
+          <w:lang w:val="en-US"/>
+        </w:rPr>
+        <w:t>Store</w:t>
+      </w:r>
+      <w:r>
+        <w:rPr>
+          <w:lang w:val="ru-RU"/>
+        </w:rPr>
+        <w:t xml:space="preserve">, </w:t>
+      </w:r>
+      <w:r>
+        <w:rPr>
+          <w:lang w:val="ru-RU"/>
+        </w:rPr>
+        <w:t>самые популярные образовательные порталы сегодня доступны на телефоне и планшете</w:t>
+      </w:r>
+      <w:r>
+        <w:rPr>
+          <w:lang w:val="ru-RU"/>
+        </w:rPr>
+        <w:t xml:space="preserve">. </w:t>
+      </w:r>
+      <w:r>
+        <w:rPr>
+          <w:lang w:val="ru-RU"/>
+        </w:rPr>
+        <w:t>Также развиваются совершенно новые проекты с учетом современных тенденций на развитие дополненной реальности и 3</w:t>
+      </w:r>
+      <w:r>
+        <w:rPr>
+          <w:lang w:val="en-US"/>
+        </w:rPr>
+        <w:t>D</w:t>
+      </w:r>
+      <w:r>
+        <w:rPr>
+          <w:lang w:val="ru-RU"/>
+        </w:rPr>
+        <w:t xml:space="preserve"> </w:t>
+      </w:r>
+      <w:r>
+        <w:rPr>
+          <w:lang w:val="ru-RU"/>
+        </w:rPr>
+        <w:t>–</w:t>
+      </w:r>
+      <w:r>
+        <w:rPr>
+          <w:lang w:val="ru-RU"/>
+        </w:rPr>
+        <w:t xml:space="preserve"> </w:t>
+      </w:r>
+      <w:r>
+        <w:rPr>
+          <w:lang w:val="ru-RU"/>
+        </w:rPr>
+        <w:t>графики</w:t>
+      </w:r>
+      <w:r>
+        <w:rPr>
+          <w:lang w:val="ru-RU"/>
+        </w:rPr>
+        <w:t xml:space="preserve">, </w:t>
+      </w:r>
+      <w:r>
+        <w:rPr>
+          <w:lang w:val="ru-RU"/>
+        </w:rPr>
+        <w:t>что полезно в сфере медицины</w:t>
+      </w:r>
+      <w:r>
+        <w:rPr>
+          <w:lang w:val="ru-RU"/>
+        </w:rPr>
+        <w:t xml:space="preserve">. </w:t>
+      </w:r>
+      <w:r>
+        <w:rPr>
+          <w:lang w:val="ru-RU"/>
+        </w:rPr>
+        <w:t>Многие российские вузы занимаются разработкой собственных приложений</w:t>
+      </w:r>
+      <w:r>
+        <w:rPr>
+          <w:lang w:val="ru-RU"/>
+        </w:rPr>
+        <w:t>,</w:t>
+      </w:r>
+      <w:r>
+        <w:rPr>
+          <w:lang w:val="ru-RU"/>
+        </w:rPr>
+        <w:t xml:space="preserve"> </w:t>
+      </w:r>
+      <w:r>
+        <w:rPr>
+          <w:lang w:val="ru-RU"/>
+        </w:rPr>
+        <w:t>например</w:t>
+      </w:r>
+      <w:r>
+        <w:rPr>
+          <w:lang w:val="ru-RU"/>
+        </w:rPr>
+        <w:t xml:space="preserve">, </w:t>
+      </w:r>
+      <w:r>
+        <w:rPr>
+          <w:lang w:val="ru-RU"/>
+        </w:rPr>
+        <w:t>автоматизирующие некоторые</w:t>
+      </w:r>
+      <w:r>
+        <w:rPr>
+          <w:lang w:val="ru-RU"/>
+        </w:rPr>
+        <w:t xml:space="preserve"> </w:t>
+      </w:r>
+      <w:r>
+        <w:rPr>
+          <w:lang w:val="ru-RU"/>
+        </w:rPr>
+        <w:t>процесс</w:t>
+      </w:r>
+      <w:r>
+        <w:rPr>
+          <w:lang w:val="ru-RU"/>
+        </w:rPr>
+        <w:t>ы</w:t>
+      </w:r>
+      <w:r>
+        <w:rPr>
+          <w:lang w:val="ru-RU"/>
+        </w:rPr>
+        <w:t xml:space="preserve"> </w:t>
+      </w:r>
+      <w:r>
+        <w:rPr>
+          <w:lang w:val="ru-RU"/>
+        </w:rPr>
+        <w:t>для использования студентами и преподавателями в повседневной жизни</w:t>
+      </w:r>
+      <w:r>
+        <w:rPr>
+          <w:lang w:val="ru-RU"/>
+        </w:rPr>
+        <w:t>.</w:t>
+      </w:r>
+      <w:r>
+        <w:rPr>
+          <w:lang w:val="ru-RU"/>
+        </w:rPr>
+        <w:t xml:space="preserve"> В связи с этим</w:t>
+      </w:r>
+      <w:r>
+        <w:rPr>
+          <w:lang w:val="ru-RU"/>
+        </w:rPr>
+        <w:t xml:space="preserve">, </w:t>
+      </w:r>
+      <w:r>
+        <w:rPr>
+          <w:lang w:val="ru-RU"/>
+        </w:rPr>
+        <w:t>для БГТУ им</w:t>
+      </w:r>
+      <w:r>
+        <w:rPr>
+          <w:lang w:val="ru-RU"/>
+        </w:rPr>
+        <w:t xml:space="preserve">. </w:t>
+      </w:r>
+      <w:r>
+        <w:rPr>
+          <w:lang w:val="ru-RU"/>
+        </w:rPr>
+        <w:t xml:space="preserve">Шухова актуальна разработка мобильного приложения с учетом необходимых сервисов для использования сотрудниками института для платформы </w:t>
+      </w:r>
+      <w:r>
+        <w:rPr>
+          <w:lang w:val="en-US"/>
+        </w:rPr>
+        <w:t>iOS</w:t>
+      </w:r>
+      <w:r>
+        <w:rPr>
+          <w:lang w:val="ru-RU"/>
+        </w:rPr>
+        <w:t xml:space="preserve"> </w:t>
+      </w:r>
+      <w:r>
+        <w:rPr>
+          <w:lang w:val="ru-RU"/>
+        </w:rPr>
+        <w:t xml:space="preserve">с последующей публикаций в </w:t>
+      </w:r>
+      <w:r>
+        <w:rPr>
+          <w:lang w:val="en-US"/>
+        </w:rPr>
+        <w:t>App</w:t>
+      </w:r>
+      <w:r>
+        <w:rPr>
+          <w:lang w:val="ru-RU"/>
+        </w:rPr>
+        <w:t xml:space="preserve"> </w:t>
+      </w:r>
+      <w:r>
+        <w:rPr>
+          <w:lang w:val="en-US"/>
+        </w:rPr>
+        <w:t>Store</w:t>
+      </w:r>
+      <w:r>
+        <w:rPr>
+          <w:lang w:val="ru-RU"/>
+        </w:rPr>
+        <w:t xml:space="preserve"> </w:t>
+      </w:r>
+      <w:r>
+        <w:rPr>
+          <w:lang w:val="ru-RU"/>
+        </w:rPr>
+        <w:t>для скачивания</w:t>
+      </w:r>
+      <w:r>
+        <w:rPr>
+          <w:lang w:val="ru-RU"/>
+        </w:rPr>
+        <w:t xml:space="preserve">. </w:t>
+      </w:r>
     </w:p>
     <w:p>
       <w:pPr>

</xml_diff>

<commit_message>
structure of working without personal cabinet chapter
</commit_message>
<xml_diff>
--- a/Документация/Документация.docx
+++ b/Документация/Документация.docx
@@ -506,14 +506,12 @@
         </w:rPr>
         <w:t xml:space="preserve"> </w:t>
       </w:r>
-      <w:proofErr w:type="spellStart"/>
       <w:r>
         <w:rPr>
           <w:lang w:val="en-US"/>
         </w:rPr>
         <w:t>Exynos</w:t>
       </w:r>
-      <w:proofErr w:type="spellEnd"/>
       <w:r>
         <w:rPr>
           <w:lang w:val="ru-RU"/>
@@ -1134,21 +1132,7 @@
         <w:rPr>
           <w:lang w:val="ru-RU"/>
         </w:rPr>
-        <w:t xml:space="preserve">добавление </w:t>
-      </w:r>
-      <w:proofErr w:type="spellStart"/>
-      <w:r>
-        <w:rPr>
-          <w:lang w:val="ru-RU"/>
-        </w:rPr>
-        <w:t>виджетов</w:t>
-      </w:r>
-      <w:proofErr w:type="spellEnd"/>
-      <w:r>
-        <w:rPr>
-          <w:lang w:val="ru-RU"/>
-        </w:rPr>
-        <w:t xml:space="preserve"> на телефоне</w:t>
+        <w:t>добавление виджетов на телефоне</w:t>
       </w:r>
       <w:r>
         <w:rPr>
@@ -1911,7 +1895,6 @@
         </w:rPr>
         <w:t xml:space="preserve">интерфейс для </w:t>
       </w:r>
-      <w:proofErr w:type="spellStart"/>
       <w:r>
         <w:rPr>
           <w:lang w:val="ru-RU"/>
@@ -1924,7 +1907,6 @@
         </w:rPr>
         <w:t>ого</w:t>
       </w:r>
-      <w:proofErr w:type="spellEnd"/>
       <w:r>
         <w:rPr>
           <w:rFonts w:ascii="Times New Roman" w:eastAsia="Times New Roman" w:hAnsi="Times New Roman" w:cs="Times New Roman"/>
@@ -2777,21 +2759,7 @@
         <w:rPr>
           <w:lang w:val="ru-RU"/>
         </w:rPr>
-        <w:t xml:space="preserve">Реализация </w:t>
-      </w:r>
-      <w:proofErr w:type="spellStart"/>
-      <w:r>
-        <w:rPr>
-          <w:lang w:val="ru-RU"/>
-        </w:rPr>
-        <w:t>пофамильного</w:t>
-      </w:r>
-      <w:proofErr w:type="spellEnd"/>
-      <w:r>
-        <w:rPr>
-          <w:lang w:val="ru-RU"/>
-        </w:rPr>
-        <w:t xml:space="preserve"> поиска преподавателей</w:t>
+        <w:t>Реализация пофамильного поиска преподавателей</w:t>
       </w:r>
       <w:r>
         <w:rPr>
@@ -3881,23 +3849,13 @@
         </w:rPr>
         <w:t>C</w:t>
       </w:r>
-      <w:proofErr w:type="spellStart"/>
       <w:r>
         <w:rPr>
           <w:rFonts w:asciiTheme="minorHAnsi" w:hAnsiTheme="minorHAnsi" w:cstheme="minorHAnsi"/>
           <w:color w:val="333333"/>
           <w:lang w:val="ru-RU"/>
         </w:rPr>
-        <w:t>уществует</w:t>
-      </w:r>
-      <w:proofErr w:type="spellEnd"/>
-      <w:r>
-        <w:rPr>
-          <w:rFonts w:asciiTheme="minorHAnsi" w:hAnsiTheme="minorHAnsi" w:cstheme="minorHAnsi"/>
-          <w:color w:val="333333"/>
-          <w:lang w:val="ru-RU"/>
-        </w:rPr>
-        <w:t xml:space="preserve"> несколько направлений применения ИТ в учебной сфере</w:t>
+        <w:t>уществует несколько направлений применения ИТ в учебной сфере</w:t>
       </w:r>
       <w:r>
         <w:rPr>
@@ -4353,7 +4311,6 @@
         </w:rPr>
         <w:t xml:space="preserve">Согласно данным компании </w:t>
       </w:r>
-      <w:proofErr w:type="spellStart"/>
       <w:r>
         <w:rPr>
           <w:rFonts w:asciiTheme="minorHAnsi" w:hAnsiTheme="minorHAnsi" w:cstheme="minorHAnsi"/>
@@ -4361,7 +4318,6 @@
         </w:rPr>
         <w:t>AppAnnie</w:t>
       </w:r>
-      <w:proofErr w:type="spellEnd"/>
       <w:r>
         <w:rPr>
           <w:rFonts w:asciiTheme="minorHAnsi" w:hAnsiTheme="minorHAnsi" w:cstheme="minorHAnsi"/>
@@ -4779,16 +4735,8 @@
         <w:rPr>
           <w:lang w:val="ru-RU"/>
         </w:rPr>
-        <w:t xml:space="preserve">файловый менеджер и </w:t>
-      </w:r>
-      <w:proofErr w:type="spellStart"/>
-      <w:r>
-        <w:rPr>
-          <w:lang w:val="ru-RU"/>
-        </w:rPr>
-        <w:t>тд</w:t>
-      </w:r>
-      <w:proofErr w:type="spellEnd"/>
+        <w:t>файловый менеджер и тд</w:t>
+      </w:r>
       <w:r>
         <w:rPr>
           <w:lang w:val="ru-RU"/>
@@ -6178,21 +6126,7 @@
         <w:rPr>
           <w:lang w:val="ru-RU"/>
         </w:rPr>
-        <w:t>а также выпустили технологию «</w:t>
-      </w:r>
-      <w:proofErr w:type="spellStart"/>
-      <w:r>
-        <w:rPr>
-          <w:lang w:val="ru-RU"/>
-        </w:rPr>
-        <w:t>мультитач</w:t>
-      </w:r>
-      <w:proofErr w:type="spellEnd"/>
-      <w:r>
-        <w:rPr>
-          <w:lang w:val="ru-RU"/>
-        </w:rPr>
-        <w:t>»</w:t>
+        <w:t>а также выпустили технологию «мультитач»</w:t>
       </w:r>
       <w:r>
         <w:rPr>
@@ -6266,14 +6200,12 @@
         </w:rPr>
         <w:t xml:space="preserve">с </w:t>
       </w:r>
-      <w:proofErr w:type="spellStart"/>
       <w:r>
         <w:rPr>
           <w:lang w:val="en-US"/>
         </w:rPr>
         <w:t>watchOS</w:t>
       </w:r>
-      <w:proofErr w:type="spellEnd"/>
       <w:r>
         <w:rPr>
           <w:lang w:val="ru-RU"/>
@@ -7072,16 +7004,8 @@
         <w:rPr>
           <w:lang w:val="ru-RU"/>
         </w:rPr>
-        <w:t xml:space="preserve">образовательных порталов и </w:t>
-      </w:r>
-      <w:proofErr w:type="spellStart"/>
-      <w:r>
-        <w:rPr>
-          <w:lang w:val="ru-RU"/>
-        </w:rPr>
-        <w:t>тд</w:t>
-      </w:r>
-      <w:proofErr w:type="spellEnd"/>
+        <w:t>образовательных порталов и тд</w:t>
+      </w:r>
       <w:r>
         <w:rPr>
           <w:lang w:val="ru-RU"/>
@@ -7380,14 +7304,12 @@
         </w:rPr>
         <w:t xml:space="preserve"> </w:t>
       </w:r>
-      <w:proofErr w:type="spellStart"/>
       <w:r>
         <w:rPr>
           <w:lang w:val="en-US"/>
         </w:rPr>
         <w:t>Api</w:t>
       </w:r>
-      <w:proofErr w:type="spellEnd"/>
       <w:r>
         <w:rPr>
           <w:lang w:val="ru-RU"/>
@@ -7622,14 +7544,12 @@
         </w:rPr>
         <w:t xml:space="preserve">, </w:t>
       </w:r>
-      <w:proofErr w:type="spellStart"/>
       <w:r>
         <w:rPr>
           <w:lang w:val="en-US"/>
         </w:rPr>
         <w:t>ssl</w:t>
       </w:r>
-      <w:proofErr w:type="spellEnd"/>
       <w:r>
         <w:rPr>
           <w:lang w:val="ru-RU"/>
@@ -7849,21 +7769,7 @@
         <w:rPr>
           <w:lang w:val="ru-RU"/>
         </w:rPr>
-        <w:t xml:space="preserve">Это </w:t>
-      </w:r>
-      <w:proofErr w:type="spellStart"/>
-      <w:r>
-        <w:rPr>
-          <w:lang w:val="ru-RU"/>
-        </w:rPr>
-        <w:t>фреймворк</w:t>
-      </w:r>
-      <w:proofErr w:type="spellEnd"/>
-      <w:r>
-        <w:rPr>
-          <w:lang w:val="ru-RU"/>
-        </w:rPr>
-        <w:t xml:space="preserve"> для создания приложений под </w:t>
+        <w:t xml:space="preserve">Это фреймворк для создания приложений под </w:t>
       </w:r>
       <w:r>
         <w:rPr>
@@ -7923,21 +7829,7 @@
         <w:rPr>
           <w:lang w:val="ru-RU"/>
         </w:rPr>
-        <w:t xml:space="preserve">Основан на классах </w:t>
-      </w:r>
-      <w:proofErr w:type="spellStart"/>
-      <w:r>
-        <w:rPr>
-          <w:lang w:val="ru-RU"/>
-        </w:rPr>
-        <w:t>фраймворка</w:t>
-      </w:r>
-      <w:proofErr w:type="spellEnd"/>
-      <w:r>
-        <w:rPr>
-          <w:lang w:val="ru-RU"/>
-        </w:rPr>
-        <w:t xml:space="preserve"> </w:t>
+        <w:t xml:space="preserve">Основан на классах фраймворка </w:t>
       </w:r>
       <w:r>
         <w:rPr>
@@ -8017,14 +7909,12 @@
         </w:rPr>
         <w:t xml:space="preserve">на устройстве – </w:t>
       </w:r>
-      <w:proofErr w:type="spellStart"/>
       <w:r>
         <w:rPr>
           <w:lang w:val="en-US"/>
         </w:rPr>
         <w:t>UIKit</w:t>
       </w:r>
-      <w:proofErr w:type="spellEnd"/>
       <w:r>
         <w:rPr>
           <w:lang w:val="ru-RU"/>
@@ -8037,14 +7927,12 @@
         </w:rPr>
         <w:t xml:space="preserve">библиотеку для взаимодействия с картами </w:t>
       </w:r>
-      <w:proofErr w:type="spellStart"/>
       <w:r>
         <w:rPr>
           <w:lang w:val="en-US"/>
         </w:rPr>
         <w:t>MapKit</w:t>
       </w:r>
-      <w:proofErr w:type="spellEnd"/>
       <w:r>
         <w:rPr>
           <w:lang w:val="ru-RU"/>
@@ -8057,14 +7945,12 @@
         </w:rPr>
         <w:t xml:space="preserve">библиотеку </w:t>
       </w:r>
-      <w:proofErr w:type="spellStart"/>
       <w:r>
         <w:rPr>
           <w:lang w:val="en-US"/>
         </w:rPr>
         <w:t>GameKit</w:t>
       </w:r>
-      <w:proofErr w:type="spellEnd"/>
       <w:r>
         <w:rPr>
           <w:lang w:val="ru-RU"/>
@@ -8371,21 +8257,7 @@
         <w:rPr>
           <w:lang w:val="ru-RU"/>
         </w:rPr>
-        <w:t xml:space="preserve">позволяет получить доступ к </w:t>
-      </w:r>
-      <w:proofErr w:type="spellStart"/>
-      <w:r>
-        <w:rPr>
-          <w:lang w:val="ru-RU"/>
-        </w:rPr>
-        <w:t>медиатеке</w:t>
-      </w:r>
-      <w:proofErr w:type="spellEnd"/>
-      <w:r>
-        <w:rPr>
-          <w:lang w:val="ru-RU"/>
-        </w:rPr>
-        <w:t xml:space="preserve"> фотографий на устройстве</w:t>
+        <w:t>позволяет получить доступ к медиатеке фотографий на устройстве</w:t>
       </w:r>
       <w:r>
         <w:rPr>
@@ -8525,14 +8397,12 @@
         </w:rPr>
         <w:t>а также С</w:t>
       </w:r>
-      <w:proofErr w:type="spellStart"/>
       <w:r>
         <w:rPr>
           <w:lang w:val="en-US"/>
         </w:rPr>
         <w:t>oreGraphics</w:t>
       </w:r>
-      <w:proofErr w:type="spellEnd"/>
       <w:r>
         <w:rPr>
           <w:lang w:val="ru-RU"/>
@@ -8693,14 +8563,12 @@
         </w:rPr>
         <w:t>-</w:t>
       </w:r>
-      <w:proofErr w:type="spellStart"/>
       <w:r>
         <w:rPr>
           <w:lang w:val="en-US"/>
         </w:rPr>
         <w:t>AppPurchase</w:t>
       </w:r>
-      <w:proofErr w:type="spellEnd"/>
       <w:r>
         <w:rPr>
           <w:lang w:val="ru-RU"/>
@@ -8885,16 +8753,8 @@
         <w:rPr>
           <w:lang w:val="ru-RU"/>
         </w:rPr>
-        <w:t xml:space="preserve">и </w:t>
-      </w:r>
-      <w:proofErr w:type="spellStart"/>
-      <w:r>
-        <w:rPr>
-          <w:lang w:val="ru-RU"/>
-        </w:rPr>
-        <w:t>тд</w:t>
-      </w:r>
-      <w:proofErr w:type="spellEnd"/>
+        <w:t>и тд</w:t>
+      </w:r>
       <w:r>
         <w:rPr>
           <w:lang w:val="ru-RU"/>
@@ -9626,16 +9486,8 @@
         <w:rPr>
           <w:lang w:val="ru-RU"/>
         </w:rPr>
-        <w:t xml:space="preserve">интересным моментом является новый тип </w:t>
-      </w:r>
-      <w:proofErr w:type="spellStart"/>
-      <w:r>
-        <w:rPr>
-          <w:lang w:val="ru-RU"/>
-        </w:rPr>
-        <w:t>виджетов</w:t>
-      </w:r>
-      <w:proofErr w:type="spellEnd"/>
+        <w:t>интересным моментом является новый тип виджетов</w:t>
+      </w:r>
       <w:r>
         <w:rPr>
           <w:lang w:val="ru-RU"/>
@@ -9666,14 +9518,12 @@
         </w:rPr>
         <w:t xml:space="preserve">Появились </w:t>
       </w:r>
-      <w:proofErr w:type="spellStart"/>
       <w:r>
         <w:rPr>
           <w:lang w:val="en-US"/>
         </w:rPr>
         <w:t>AppClips</w:t>
       </w:r>
-      <w:proofErr w:type="spellEnd"/>
       <w:r>
         <w:rPr>
           <w:lang w:val="ru-RU"/>
@@ -9750,16 +9600,8 @@
         <w:rPr>
           <w:lang w:val="ru-RU"/>
         </w:rPr>
-        <w:t xml:space="preserve">выходят минорные </w:t>
-      </w:r>
-      <w:proofErr w:type="spellStart"/>
-      <w:r>
-        <w:rPr>
-          <w:lang w:val="ru-RU"/>
-        </w:rPr>
-        <w:t>апдейты</w:t>
-      </w:r>
-      <w:proofErr w:type="spellEnd"/>
+        <w:t>выходят минорные апдейты</w:t>
+      </w:r>
       <w:r>
         <w:rPr>
           <w:lang w:val="ru-RU"/>
@@ -10134,16 +9976,8 @@
         <w:rPr>
           <w:lang w:val="ru-RU"/>
         </w:rPr>
-        <w:t xml:space="preserve">выпуская </w:t>
-      </w:r>
-      <w:proofErr w:type="spellStart"/>
-      <w:r>
-        <w:rPr>
-          <w:lang w:val="ru-RU"/>
-        </w:rPr>
-        <w:t>апдейты</w:t>
-      </w:r>
-      <w:proofErr w:type="spellEnd"/>
+        <w:t>выпуская апдейты</w:t>
+      </w:r>
       <w:r>
         <w:rPr>
           <w:lang w:val="ru-RU"/>
@@ -10286,21 +10120,7 @@
         <w:rPr>
           <w:lang w:val="ru-RU"/>
         </w:rPr>
-        <w:t xml:space="preserve">или новых </w:t>
-      </w:r>
-      <w:proofErr w:type="spellStart"/>
-      <w:r>
-        <w:rPr>
-          <w:lang w:val="ru-RU"/>
-        </w:rPr>
-        <w:t>анимаций</w:t>
-      </w:r>
-      <w:proofErr w:type="spellEnd"/>
-      <w:r>
-        <w:rPr>
-          <w:lang w:val="ru-RU"/>
-        </w:rPr>
-        <w:t>,</w:t>
+        <w:t>или новых анимаций,</w:t>
       </w:r>
       <w:r>
         <w:rPr>
@@ -10380,21 +10200,7 @@
         <w:rPr>
           <w:lang w:val="ru-RU"/>
         </w:rPr>
-        <w:t xml:space="preserve">представляет возможность для поддержки </w:t>
-      </w:r>
-      <w:proofErr w:type="spellStart"/>
-      <w:r>
-        <w:rPr>
-          <w:lang w:val="ru-RU"/>
-        </w:rPr>
-        <w:t>версионирования</w:t>
-      </w:r>
-      <w:proofErr w:type="spellEnd"/>
-      <w:r>
-        <w:rPr>
-          <w:lang w:val="ru-RU"/>
-        </w:rPr>
-        <w:t xml:space="preserve"> кода в приложениях</w:t>
+        <w:t>представляет возможность для поддержки версионирования кода в приложениях</w:t>
       </w:r>
       <w:r>
         <w:rPr>
@@ -11785,28 +11591,24 @@
         </w:rPr>
         <w:t xml:space="preserve">, </w:t>
       </w:r>
-      <w:proofErr w:type="spellStart"/>
       <w:r>
         <w:rPr>
           <w:lang w:val="en-US"/>
         </w:rPr>
         <w:t>Stepik</w:t>
       </w:r>
-      <w:proofErr w:type="spellEnd"/>
-      <w:r>
-        <w:rPr>
-          <w:lang w:val="ru-RU"/>
-        </w:rPr>
-        <w:t xml:space="preserve">, </w:t>
-      </w:r>
-      <w:proofErr w:type="spellStart"/>
+      <w:r>
+        <w:rPr>
+          <w:lang w:val="ru-RU"/>
+        </w:rPr>
+        <w:t xml:space="preserve">, </w:t>
+      </w:r>
       <w:r>
         <w:rPr>
           <w:lang w:val="en-US"/>
         </w:rPr>
         <w:t>Sololearn</w:t>
       </w:r>
-      <w:proofErr w:type="spellEnd"/>
       <w:r>
         <w:rPr>
           <w:lang w:val="ru-RU"/>
@@ -11905,14 +11707,12 @@
         </w:rPr>
         <w:t xml:space="preserve">, </w:t>
       </w:r>
-      <w:proofErr w:type="spellStart"/>
       <w:r>
         <w:rPr>
           <w:lang w:val="en-US"/>
         </w:rPr>
         <w:t>Todoist</w:t>
       </w:r>
-      <w:proofErr w:type="spellEnd"/>
       <w:r>
         <w:rPr>
           <w:lang w:val="ru-RU"/>
@@ -11997,14 +11797,12 @@
         </w:rPr>
         <w:t xml:space="preserve">, </w:t>
       </w:r>
-      <w:proofErr w:type="spellStart"/>
       <w:r>
         <w:rPr>
           <w:lang w:val="en-US"/>
         </w:rPr>
         <w:t>uMake</w:t>
       </w:r>
-      <w:proofErr w:type="spellEnd"/>
       <w:r>
         <w:rPr>
           <w:lang w:val="ru-RU"/>
@@ -12059,14 +11857,12 @@
         </w:rPr>
         <w:t xml:space="preserve">, </w:t>
       </w:r>
-      <w:proofErr w:type="spellStart"/>
       <w:r>
         <w:rPr>
           <w:lang w:val="en-US"/>
         </w:rPr>
         <w:t>Matlab</w:t>
       </w:r>
-      <w:proofErr w:type="spellEnd"/>
       <w:r>
         <w:rPr>
           <w:lang w:val="ru-RU"/>
@@ -12083,21 +11879,7 @@
         <w:rPr>
           <w:lang w:val="ru-RU"/>
         </w:rPr>
-        <w:t xml:space="preserve">также </w:t>
-      </w:r>
-      <w:proofErr w:type="spellStart"/>
-      <w:r>
-        <w:rPr>
-          <w:lang w:val="ru-RU"/>
-        </w:rPr>
-        <w:t>портированы</w:t>
-      </w:r>
-      <w:proofErr w:type="spellEnd"/>
-      <w:r>
-        <w:rPr>
-          <w:lang w:val="ru-RU"/>
-        </w:rPr>
-        <w:t xml:space="preserve"> на </w:t>
+        <w:t xml:space="preserve">также портированы на </w:t>
       </w:r>
       <w:r>
         <w:rPr>
@@ -12192,14 +11974,12 @@
         </w:rPr>
         <w:t xml:space="preserve">приложение </w:t>
       </w:r>
-      <w:proofErr w:type="spellStart"/>
       <w:r>
         <w:rPr>
           <w:lang w:val="en-US"/>
         </w:rPr>
         <w:t>Photomath</w:t>
       </w:r>
-      <w:proofErr w:type="spellEnd"/>
       <w:r>
         <w:rPr>
           <w:lang w:val="ru-RU"/>
@@ -12498,28 +12278,24 @@
           <w:lang w:val="ru-RU"/>
         </w:rPr>
       </w:pPr>
-      <w:proofErr w:type="spellStart"/>
       <w:r>
         <w:rPr>
           <w:lang w:val="en-US"/>
         </w:rPr>
         <w:t>Hudl</w:t>
       </w:r>
-      <w:proofErr w:type="spellEnd"/>
-      <w:r>
-        <w:rPr>
-          <w:lang w:val="ru-RU"/>
-        </w:rPr>
-        <w:t xml:space="preserve"> </w:t>
-      </w:r>
-      <w:proofErr w:type="spellStart"/>
+      <w:r>
+        <w:rPr>
+          <w:lang w:val="ru-RU"/>
+        </w:rPr>
+        <w:t xml:space="preserve"> </w:t>
+      </w:r>
       <w:r>
         <w:rPr>
           <w:lang w:val="en-US"/>
         </w:rPr>
         <w:t>Sportscode</w:t>
       </w:r>
-      <w:proofErr w:type="spellEnd"/>
       <w:r>
         <w:rPr>
           <w:lang w:val="ru-RU"/>
@@ -12530,21 +12306,7 @@
         <w:rPr>
           <w:lang w:val="ru-RU"/>
         </w:rPr>
-        <w:t xml:space="preserve">позволяет ведущим факультетам физической культуры </w:t>
-      </w:r>
-      <w:proofErr w:type="spellStart"/>
-      <w:r>
-        <w:rPr>
-          <w:lang w:val="ru-RU"/>
-        </w:rPr>
-        <w:t>анализровать</w:t>
-      </w:r>
-      <w:proofErr w:type="spellEnd"/>
-      <w:r>
-        <w:rPr>
-          <w:lang w:val="ru-RU"/>
-        </w:rPr>
-        <w:t xml:space="preserve"> качество тренировок для спортсменов</w:t>
+        <w:t>позволяет ведущим факультетам физической культуры анализровать качество тренировок для спортсменов</w:t>
       </w:r>
       <w:r>
         <w:rPr>
@@ -12827,7 +12589,6 @@
           <w:lang w:val="ru-RU"/>
         </w:rPr>
       </w:pPr>
-      <w:proofErr w:type="spellStart"/>
       <w:r>
         <w:rPr>
           <w:i/>
@@ -12836,7 +12597,6 @@
         </w:rPr>
         <w:t>Физтех.Расписание</w:t>
       </w:r>
-      <w:proofErr w:type="spellEnd"/>
       <w:r>
         <w:rPr>
           <w:lang w:val="ru-RU"/>
@@ -12963,14 +12723,7 @@
         <w:rPr>
           <w:lang w:val="ru-RU"/>
         </w:rPr>
-        <w:t xml:space="preserve">Плюсы – </w:t>
-      </w:r>
-      <w:proofErr w:type="spellStart"/>
-      <w:r>
-        <w:rPr>
-          <w:lang w:val="ru-RU"/>
-        </w:rPr>
-        <w:t>Физтех</w:t>
+        <w:t>Плюсы – Физтех</w:t>
       </w:r>
       <w:r>
         <w:rPr>
@@ -12982,14 +12735,7 @@
         <w:rPr>
           <w:lang w:val="ru-RU"/>
         </w:rPr>
-        <w:t>Расписание</w:t>
-      </w:r>
-      <w:proofErr w:type="spellEnd"/>
-      <w:r>
-        <w:rPr>
-          <w:lang w:val="ru-RU"/>
-        </w:rPr>
-        <w:t xml:space="preserve"> – одно из немногих приложений</w:t>
+        <w:t>Расписание – одно из немногих приложений</w:t>
       </w:r>
       <w:r>
         <w:rPr>
@@ -13085,21 +12831,7 @@
         <w:rPr>
           <w:lang w:val="ru-RU"/>
         </w:rPr>
-        <w:t xml:space="preserve">Также плюсом является возможность добавления </w:t>
-      </w:r>
-      <w:proofErr w:type="spellStart"/>
-      <w:r>
-        <w:rPr>
-          <w:lang w:val="ru-RU"/>
-        </w:rPr>
-        <w:t>виджетов</w:t>
-      </w:r>
-      <w:proofErr w:type="spellEnd"/>
-      <w:r>
-        <w:rPr>
-          <w:lang w:val="ru-RU"/>
-        </w:rPr>
-        <w:t xml:space="preserve"> о расписании на главный экран</w:t>
+        <w:t>Также плюсом является возможность добавления виджетов о расписании на главный экран</w:t>
       </w:r>
       <w:r>
         <w:rPr>
@@ -13201,7 +12933,6 @@
           <w:lang w:val="ru-RU"/>
         </w:rPr>
       </w:pPr>
-      <w:proofErr w:type="spellStart"/>
       <w:r>
         <w:rPr>
           <w:i/>
@@ -13210,7 +12941,6 @@
         </w:rPr>
         <w:t>Вышка.Навигация</w:t>
       </w:r>
-      <w:proofErr w:type="spellEnd"/>
       <w:r>
         <w:rPr>
           <w:lang w:val="ru-RU"/>
@@ -17401,6 +17131,12 @@
           <w:lang w:val="ru-RU"/>
         </w:rPr>
         <w:t>.</w:t>
+      </w:r>
+      <w:r>
+        <w:rPr>
+          <w:lang w:val="ru-RU"/>
+        </w:rPr>
+        <w:t xml:space="preserve"> </w:t>
       </w:r>
     </w:p>
     <w:p>
@@ -17509,6 +17245,739 @@
         <w:rPr>
           <w:lang w:val="ru-RU"/>
         </w:rPr>
+        <w:t>При входе в приложение</w:t>
+      </w:r>
+      <w:r>
+        <w:rPr>
+          <w:lang w:val="ru-RU"/>
+        </w:rPr>
+        <w:t xml:space="preserve">, </w:t>
+      </w:r>
+      <w:r>
+        <w:rPr>
+          <w:lang w:val="ru-RU"/>
+        </w:rPr>
+        <w:t>для пользователя загружается раздел «Расписание»</w:t>
+      </w:r>
+      <w:r>
+        <w:rPr>
+          <w:lang w:val="ru-RU"/>
+        </w:rPr>
+        <w:t xml:space="preserve">, </w:t>
+      </w:r>
+      <w:r>
+        <w:rPr>
+          <w:lang w:val="ru-RU"/>
+        </w:rPr>
+        <w:t xml:space="preserve">как самая популярная </w:t>
+      </w:r>
+      <w:r>
+        <w:rPr>
+          <w:lang w:val="ru-RU"/>
+        </w:rPr>
+        <w:t xml:space="preserve">и </w:t>
+      </w:r>
+      <w:r>
+        <w:rPr>
+          <w:lang w:val="ru-RU"/>
+        </w:rPr>
+        <w:t>повседневно необходимая часть</w:t>
+      </w:r>
+      <w:r>
+        <w:rPr>
+          <w:lang w:val="ru-RU"/>
+        </w:rPr>
+        <w:t>.</w:t>
+      </w:r>
+      <w:r>
+        <w:rPr>
+          <w:lang w:val="ru-RU"/>
+        </w:rPr>
+        <w:t xml:space="preserve"> Подробнее о переходе между разделами будет рассказано при проектировании графического интерфейса</w:t>
+      </w:r>
+      <w:r>
+        <w:rPr>
+          <w:lang w:val="ru-RU"/>
+        </w:rPr>
+        <w:t xml:space="preserve">. </w:t>
+      </w:r>
+    </w:p>
+    <w:p>
+      <w:pPr>
+        <w:rPr>
+          <w:lang w:val="ru-RU"/>
+        </w:rPr>
+      </w:pPr>
+    </w:p>
+    <w:p>
+      <w:pPr>
+        <w:rPr>
+          <w:lang w:val="ru-RU"/>
+        </w:rPr>
+      </w:pPr>
+      <w:r>
+        <w:rPr>
+          <w:lang w:val="ru-RU"/>
+        </w:rPr>
+        <w:t>Раздел «Расписание»</w:t>
+      </w:r>
+      <w:r>
+        <w:rPr>
+          <w:lang w:val="ru-RU"/>
+        </w:rPr>
+        <w:t xml:space="preserve">, </w:t>
+      </w:r>
+      <w:r>
+        <w:rPr>
+          <w:lang w:val="ru-RU"/>
+        </w:rPr>
+        <w:t>первоначально</w:t>
+      </w:r>
+      <w:r>
+        <w:rPr>
+          <w:lang w:val="ru-RU"/>
+        </w:rPr>
+        <w:t xml:space="preserve">, </w:t>
+      </w:r>
+      <w:r>
+        <w:rPr>
+          <w:lang w:val="ru-RU"/>
+        </w:rPr>
+        <w:t>должен предоставлять выбор</w:t>
+      </w:r>
+      <w:r>
+        <w:rPr>
+          <w:lang w:val="ru-RU"/>
+        </w:rPr>
+        <w:t xml:space="preserve"> </w:t>
+      </w:r>
+      <w:r>
+        <w:rPr>
+          <w:lang w:val="ru-RU"/>
+        </w:rPr>
+        <w:t>необходимого института</w:t>
+      </w:r>
+      <w:r>
+        <w:rPr>
+          <w:lang w:val="ru-RU"/>
+        </w:rPr>
+        <w:t xml:space="preserve">. </w:t>
+      </w:r>
+      <w:r>
+        <w:rPr>
+          <w:lang w:val="ru-RU"/>
+        </w:rPr>
+        <w:t>Этот выбор влияет на дальнейшую загрузку групп</w:t>
+      </w:r>
+      <w:r>
+        <w:rPr>
+          <w:lang w:val="ru-RU"/>
+        </w:rPr>
+        <w:t xml:space="preserve">, </w:t>
+      </w:r>
+      <w:r>
+        <w:rPr>
+          <w:lang w:val="ru-RU"/>
+        </w:rPr>
+        <w:t>которые соответствуют выбранному институту</w:t>
+      </w:r>
+      <w:r>
+        <w:rPr>
+          <w:lang w:val="ru-RU"/>
+        </w:rPr>
+        <w:t xml:space="preserve">. </w:t>
+      </w:r>
+      <w:r>
+        <w:rPr>
+          <w:lang w:val="ru-RU"/>
+        </w:rPr>
+        <w:t>Группы сгруппированы по курсу обучения</w:t>
+      </w:r>
+      <w:r>
+        <w:rPr>
+          <w:lang w:val="ru-RU"/>
+        </w:rPr>
+        <w:t xml:space="preserve">. </w:t>
+      </w:r>
+      <w:r>
+        <w:rPr>
+          <w:lang w:val="ru-RU"/>
+        </w:rPr>
+        <w:t>Также</w:t>
+      </w:r>
+      <w:r>
+        <w:rPr>
+          <w:lang w:val="ru-RU"/>
+        </w:rPr>
+        <w:t xml:space="preserve">, </w:t>
+      </w:r>
+      <w:r>
+        <w:rPr>
+          <w:lang w:val="ru-RU"/>
+        </w:rPr>
+        <w:t>для ускоренного доступа</w:t>
+      </w:r>
+      <w:r>
+        <w:rPr>
+          <w:lang w:val="ru-RU"/>
+        </w:rPr>
+        <w:t xml:space="preserve"> </w:t>
+      </w:r>
+      <w:r>
+        <w:rPr>
+          <w:lang w:val="ru-RU"/>
+        </w:rPr>
+        <w:t>необходимо реализовать поиск</w:t>
+      </w:r>
+      <w:r>
+        <w:rPr>
+          <w:lang w:val="ru-RU"/>
+        </w:rPr>
+        <w:t xml:space="preserve">, </w:t>
+      </w:r>
+      <w:r>
+        <w:rPr>
+          <w:lang w:val="ru-RU"/>
+        </w:rPr>
+        <w:t>позволяющий в режиме реального времени отображать необходимые группы</w:t>
+      </w:r>
+      <w:r>
+        <w:rPr>
+          <w:lang w:val="ru-RU"/>
+        </w:rPr>
+        <w:t xml:space="preserve">, </w:t>
+      </w:r>
+      <w:r>
+        <w:rPr>
+          <w:lang w:val="ru-RU"/>
+        </w:rPr>
+        <w:t>согласно информации в строке поиска</w:t>
+      </w:r>
+      <w:r>
+        <w:rPr>
+          <w:lang w:val="ru-RU"/>
+        </w:rPr>
+        <w:t xml:space="preserve">. </w:t>
+      </w:r>
+      <w:r>
+        <w:rPr>
+          <w:lang w:val="ru-RU"/>
+        </w:rPr>
+        <w:t xml:space="preserve">И для получения списка институтов, и для списка групп используется существующее </w:t>
+      </w:r>
+      <w:r>
+        <w:rPr>
+          <w:lang w:val="en-US"/>
+        </w:rPr>
+        <w:t>API</w:t>
+      </w:r>
+      <w:r>
+        <w:rPr>
+          <w:lang w:val="ru-RU"/>
+        </w:rPr>
+        <w:t xml:space="preserve">, </w:t>
+      </w:r>
+      <w:r>
+        <w:rPr>
+          <w:lang w:val="ru-RU"/>
+        </w:rPr>
+        <w:t>возвращающее на клиент (телефон) информацию</w:t>
+      </w:r>
+      <w:r>
+        <w:rPr>
+          <w:lang w:val="ru-RU"/>
+        </w:rPr>
+        <w:t xml:space="preserve">, </w:t>
+      </w:r>
+      <w:r>
+        <w:rPr>
+          <w:lang w:val="ru-RU"/>
+        </w:rPr>
+        <w:t>подлежащую отображению</w:t>
+      </w:r>
+      <w:r>
+        <w:rPr>
+          <w:lang w:val="ru-RU"/>
+        </w:rPr>
+        <w:t>.</w:t>
+      </w:r>
+    </w:p>
+    <w:p>
+      <w:pPr>
+        <w:rPr>
+          <w:lang w:val="ru-RU"/>
+        </w:rPr>
+      </w:pPr>
+    </w:p>
+    <w:p>
+      <w:pPr>
+        <w:rPr>
+          <w:lang w:val="ru-RU"/>
+        </w:rPr>
+      </w:pPr>
+      <w:r>
+        <w:rPr>
+          <w:lang w:val="ru-RU"/>
+        </w:rPr>
+        <w:t>В процессе выбора института или группы может случиться ситуация</w:t>
+      </w:r>
+      <w:r>
+        <w:rPr>
+          <w:lang w:val="ru-RU"/>
+        </w:rPr>
+        <w:t xml:space="preserve">, </w:t>
+      </w:r>
+      <w:r>
+        <w:rPr>
+          <w:lang w:val="ru-RU"/>
+        </w:rPr>
+        <w:t>когда потеряно соединение с интернетом на телефоне или сервер не отвечает по запросам</w:t>
+      </w:r>
+      <w:r>
+        <w:rPr>
+          <w:lang w:val="ru-RU"/>
+        </w:rPr>
+        <w:t xml:space="preserve">. </w:t>
+      </w:r>
+      <w:r>
+        <w:rPr>
+          <w:lang w:val="ru-RU"/>
+        </w:rPr>
+        <w:t xml:space="preserve">Тогда </w:t>
+      </w:r>
+      <w:r>
+        <w:rPr>
+          <w:lang w:val="ru-RU"/>
+        </w:rPr>
+        <w:t>необходимо отобразить</w:t>
+      </w:r>
+      <w:r>
+        <w:rPr>
+          <w:lang w:val="ru-RU"/>
+        </w:rPr>
+        <w:t xml:space="preserve"> пользователю соответствующее сообщение на экран с возможностью повторной попытки загрузки</w:t>
+      </w:r>
+      <w:r>
+        <w:rPr>
+          <w:lang w:val="ru-RU"/>
+        </w:rPr>
+        <w:t xml:space="preserve">. </w:t>
+      </w:r>
+    </w:p>
+    <w:p>
+      <w:pPr>
+        <w:rPr>
+          <w:lang w:val="ru-RU"/>
+        </w:rPr>
+      </w:pPr>
+    </w:p>
+    <w:p>
+      <w:pPr>
+        <w:rPr>
+          <w:lang w:val="en-US"/>
+        </w:rPr>
+      </w:pPr>
+      <w:r>
+        <w:rPr>
+          <w:lang w:val="ru-RU"/>
+        </w:rPr>
+        <w:t>После входа в экран расписания</w:t>
+      </w:r>
+      <w:r>
+        <w:rPr>
+          <w:lang w:val="ru-RU"/>
+        </w:rPr>
+        <w:t xml:space="preserve">, </w:t>
+      </w:r>
+      <w:r>
+        <w:rPr>
+          <w:lang w:val="ru-RU"/>
+        </w:rPr>
+        <w:t>приложение определяет текущую дату на сегодня</w:t>
+      </w:r>
+      <w:r>
+        <w:rPr>
+          <w:lang w:val="ru-RU"/>
+        </w:rPr>
+        <w:t xml:space="preserve">, </w:t>
+      </w:r>
+      <w:r>
+        <w:rPr>
+          <w:lang w:val="ru-RU"/>
+        </w:rPr>
+        <w:t>загружает данные о занятиях на ближайшие 2 недели с сервера</w:t>
+      </w:r>
+      <w:r>
+        <w:rPr>
+          <w:lang w:val="ru-RU"/>
+        </w:rPr>
+        <w:t>.</w:t>
+      </w:r>
+      <w:r>
+        <w:rPr>
+          <w:lang w:val="ru-RU"/>
+        </w:rPr>
+        <w:t xml:space="preserve"> В числе прочего</w:t>
+      </w:r>
+      <w:r>
+        <w:rPr>
+          <w:lang w:val="ru-RU"/>
+        </w:rPr>
+        <w:t xml:space="preserve">, </w:t>
+      </w:r>
+      <w:r>
+        <w:rPr>
+          <w:lang w:val="ru-RU"/>
+        </w:rPr>
+        <w:t xml:space="preserve">с сервера </w:t>
+      </w:r>
+      <w:r>
+        <w:rPr>
+          <w:lang w:val="ru-RU"/>
+        </w:rPr>
+        <w:t xml:space="preserve">приходит информация о </w:t>
+      </w:r>
+      <w:r>
+        <w:rPr>
+          <w:lang w:val="ru-RU"/>
+        </w:rPr>
+        <w:t xml:space="preserve">типе недели </w:t>
+      </w:r>
+      <w:r>
+        <w:rPr>
+          <w:lang w:val="ru-RU"/>
+        </w:rPr>
+        <w:t>числителе или знаменателе</w:t>
+      </w:r>
+      <w:r>
+        <w:rPr>
+          <w:lang w:val="ru-RU"/>
+        </w:rPr>
+        <w:t xml:space="preserve">. </w:t>
+      </w:r>
+      <w:r>
+        <w:rPr>
+          <w:lang w:val="ru-RU"/>
+        </w:rPr>
+        <w:t>На экране появляется расписание на текущую дату</w:t>
+      </w:r>
+      <w:r>
+        <w:rPr>
+          <w:lang w:val="ru-RU"/>
+        </w:rPr>
+        <w:t xml:space="preserve">, </w:t>
+      </w:r>
+      <w:r>
+        <w:rPr>
+          <w:lang w:val="ru-RU"/>
+        </w:rPr>
+        <w:t>название группы</w:t>
+      </w:r>
+      <w:r>
+        <w:rPr>
+          <w:lang w:val="ru-RU"/>
+        </w:rPr>
+        <w:t xml:space="preserve">, </w:t>
+      </w:r>
+      <w:r>
+        <w:rPr>
+          <w:lang w:val="ru-RU"/>
+        </w:rPr>
+        <w:t>тип недели</w:t>
+      </w:r>
+      <w:r>
+        <w:rPr>
+          <w:lang w:val="ru-RU"/>
+        </w:rPr>
+        <w:t xml:space="preserve">, </w:t>
+      </w:r>
+      <w:r>
+        <w:rPr>
+          <w:lang w:val="ru-RU"/>
+        </w:rPr>
+        <w:t>активируется кнопка</w:t>
+      </w:r>
+      <w:r>
+        <w:rPr>
+          <w:lang w:val="ru-RU"/>
+        </w:rPr>
+        <w:t xml:space="preserve">, </w:t>
+      </w:r>
+      <w:r>
+        <w:rPr>
+          <w:lang w:val="ru-RU"/>
+        </w:rPr>
+        <w:t>дающая доступ к экзаменам</w:t>
+      </w:r>
+      <w:r>
+        <w:rPr>
+          <w:lang w:val="ru-RU"/>
+        </w:rPr>
+        <w:t xml:space="preserve">. </w:t>
+      </w:r>
+      <w:r>
+        <w:rPr>
+          <w:lang w:val="ru-RU"/>
+        </w:rPr>
+        <w:t>При нажатии на «Тип недели»</w:t>
+      </w:r>
+      <w:r>
+        <w:rPr>
+          <w:lang w:val="ru-RU"/>
+        </w:rPr>
+        <w:t xml:space="preserve">, </w:t>
+      </w:r>
+      <w:r>
+        <w:rPr>
+          <w:lang w:val="ru-RU"/>
+        </w:rPr>
+        <w:t>должен быть осуществлен способ выбора следующей недели</w:t>
+      </w:r>
+      <w:r>
+        <w:rPr>
+          <w:lang w:val="ru-RU"/>
+        </w:rPr>
+        <w:t xml:space="preserve">. </w:t>
+      </w:r>
+      <w:r>
+        <w:rPr>
+          <w:lang w:val="ru-RU"/>
+        </w:rPr>
+        <w:t>Возле названия текущей недели появляется постфикс – текущая неделя</w:t>
+      </w:r>
+      <w:r>
+        <w:rPr>
+          <w:lang w:val="ru-RU"/>
+        </w:rPr>
+        <w:t xml:space="preserve">. </w:t>
+      </w:r>
+      <w:r>
+        <w:rPr>
+          <w:lang w:val="ru-RU"/>
+        </w:rPr>
+        <w:t>Например «Числитель – текущая неделя»</w:t>
+      </w:r>
+      <w:r>
+        <w:rPr>
+          <w:lang w:val="en-US"/>
+        </w:rPr>
+        <w:t>.</w:t>
+      </w:r>
+    </w:p>
+    <w:p>
+      <w:pPr>
+        <w:rPr>
+          <w:lang w:val="en-US"/>
+        </w:rPr>
+      </w:pPr>
+    </w:p>
+    <w:p>
+      <w:pPr>
+        <w:rPr>
+          <w:lang w:val="ru-RU"/>
+        </w:rPr>
+      </w:pPr>
+      <w:r>
+        <w:rPr>
+          <w:lang w:val="ru-RU"/>
+        </w:rPr>
+        <w:lastRenderedPageBreak/>
+        <w:t>Расписание пар представляет собой карточки</w:t>
+      </w:r>
+      <w:r>
+        <w:rPr>
+          <w:lang w:val="ru-RU"/>
+        </w:rPr>
+        <w:t xml:space="preserve">, </w:t>
+      </w:r>
+      <w:r>
+        <w:rPr>
+          <w:lang w:val="ru-RU"/>
+        </w:rPr>
+        <w:t>на каждой из которых есть информация о</w:t>
+      </w:r>
+      <w:r>
+        <w:rPr>
+          <w:lang w:val="ru-RU"/>
+        </w:rPr>
+        <w:t xml:space="preserve">: </w:t>
+      </w:r>
+      <w:r>
+        <w:rPr>
+          <w:lang w:val="ru-RU"/>
+        </w:rPr>
+        <w:t>названии пары</w:t>
+      </w:r>
+      <w:r>
+        <w:rPr>
+          <w:lang w:val="ru-RU"/>
+        </w:rPr>
+        <w:t xml:space="preserve">, </w:t>
+      </w:r>
+      <w:r>
+        <w:rPr>
+          <w:lang w:val="ru-RU"/>
+        </w:rPr>
+        <w:t>типе занятия (лекция</w:t>
+      </w:r>
+      <w:r>
+        <w:rPr>
+          <w:lang w:val="ru-RU"/>
+        </w:rPr>
+        <w:t xml:space="preserve">, </w:t>
+      </w:r>
+      <w:r>
+        <w:rPr>
+          <w:lang w:val="ru-RU"/>
+        </w:rPr>
+        <w:t>лабораторная</w:t>
+      </w:r>
+      <w:r>
+        <w:rPr>
+          <w:lang w:val="ru-RU"/>
+        </w:rPr>
+        <w:t xml:space="preserve">, </w:t>
+      </w:r>
+      <w:r>
+        <w:rPr>
+          <w:lang w:val="ru-RU"/>
+        </w:rPr>
+        <w:t>практика</w:t>
+      </w:r>
+      <w:r>
+        <w:rPr>
+          <w:lang w:val="ru-RU"/>
+        </w:rPr>
+        <w:t xml:space="preserve">, </w:t>
+      </w:r>
+      <w:r>
+        <w:rPr>
+          <w:lang w:val="ru-RU"/>
+        </w:rPr>
+        <w:t>зачет</w:t>
+      </w:r>
+      <w:r>
+        <w:rPr>
+          <w:lang w:val="ru-RU"/>
+        </w:rPr>
+        <w:t xml:space="preserve">, </w:t>
+      </w:r>
+      <w:r>
+        <w:rPr>
+          <w:lang w:val="ru-RU"/>
+        </w:rPr>
+        <w:t>экзамен)</w:t>
+      </w:r>
+      <w:r>
+        <w:rPr>
+          <w:lang w:val="ru-RU"/>
+        </w:rPr>
+        <w:t xml:space="preserve">, </w:t>
+      </w:r>
+      <w:r>
+        <w:rPr>
+          <w:lang w:val="ru-RU"/>
+        </w:rPr>
+        <w:t>времени</w:t>
+      </w:r>
+      <w:r>
+        <w:rPr>
+          <w:lang w:val="ru-RU"/>
+        </w:rPr>
+        <w:t xml:space="preserve">, </w:t>
+      </w:r>
+      <w:r>
+        <w:rPr>
+          <w:lang w:val="ru-RU"/>
+        </w:rPr>
+        <w:t>аудиторий</w:t>
+      </w:r>
+      <w:r>
+        <w:rPr>
+          <w:lang w:val="ru-RU"/>
+        </w:rPr>
+        <w:t xml:space="preserve">, </w:t>
+      </w:r>
+      <w:r>
+        <w:rPr>
+          <w:lang w:val="ru-RU"/>
+        </w:rPr>
+        <w:t>преподавателях</w:t>
+      </w:r>
+      <w:r>
+        <w:rPr>
+          <w:lang w:val="ru-RU"/>
+        </w:rPr>
+        <w:t xml:space="preserve">. </w:t>
+      </w:r>
+    </w:p>
+    <w:p>
+      <w:pPr>
+        <w:rPr>
+          <w:lang w:val="ru-RU"/>
+        </w:rPr>
+      </w:pPr>
+    </w:p>
+    <w:p>
+      <w:pPr>
+        <w:rPr>
+          <w:lang w:val="ru-RU"/>
+        </w:rPr>
+      </w:pPr>
+      <w:r>
+        <w:rPr>
+          <w:lang w:val="ru-RU"/>
+        </w:rPr>
+        <w:t>Карточки экзаменов структурно выглядят аналогичным образом</w:t>
+      </w:r>
+      <w:r>
+        <w:rPr>
+          <w:lang w:val="ru-RU"/>
+        </w:rPr>
+        <w:t xml:space="preserve">, </w:t>
+      </w:r>
+      <w:r>
+        <w:rPr>
+          <w:lang w:val="ru-RU"/>
+        </w:rPr>
+        <w:t>за исключением того</w:t>
+      </w:r>
+      <w:r>
+        <w:rPr>
+          <w:lang w:val="ru-RU"/>
+        </w:rPr>
+        <w:t xml:space="preserve">, </w:t>
+      </w:r>
+      <w:r>
+        <w:rPr>
+          <w:lang w:val="ru-RU"/>
+        </w:rPr>
+        <w:t>что поле времени также содержит информацию о дате</w:t>
+      </w:r>
+      <w:r>
+        <w:rPr>
+          <w:lang w:val="ru-RU"/>
+        </w:rPr>
+        <w:t xml:space="preserve">. </w:t>
+      </w:r>
+    </w:p>
+    <w:p>
+      <w:pPr>
+        <w:rPr>
+          <w:lang w:val="ru-RU"/>
+        </w:rPr>
+      </w:pPr>
+    </w:p>
+    <w:p>
+      <w:pPr>
+        <w:rPr>
+          <w:lang w:val="ru-RU"/>
+        </w:rPr>
+      </w:pPr>
+      <w:r>
+        <w:rPr>
+          <w:lang w:val="ru-RU"/>
+        </w:rPr>
         <w:t>Раздел «</w:t>
       </w:r>
       <w:r>
@@ -17603,6 +18072,490 @@
     <w:p>
       <w:pPr>
         <w:rPr>
+          <w:lang w:val="ru-RU"/>
+        </w:rPr>
+      </w:pPr>
+      <w:r>
+        <w:rPr>
+          <w:lang w:val="ru-RU"/>
+        </w:rPr>
+        <w:t>При доступе пользователь в раздел «Навигация»</w:t>
+      </w:r>
+      <w:r>
+        <w:rPr>
+          <w:lang w:val="ru-RU"/>
+        </w:rPr>
+        <w:t xml:space="preserve">, </w:t>
+      </w:r>
+      <w:r>
+        <w:rPr>
+          <w:lang w:val="ru-RU"/>
+        </w:rPr>
+        <w:t xml:space="preserve">автоматически </w:t>
+      </w:r>
+      <w:r>
+        <w:rPr>
+          <w:lang w:val="ru-RU"/>
+        </w:rPr>
+        <w:t>открывается карта 1-го этажа Главного учебного корпуса</w:t>
+      </w:r>
+      <w:r>
+        <w:rPr>
+          <w:lang w:val="ru-RU"/>
+        </w:rPr>
+        <w:t xml:space="preserve">. </w:t>
+      </w:r>
+      <w:r>
+        <w:rPr>
+          <w:lang w:val="ru-RU"/>
+        </w:rPr>
+        <w:t>Глобально</w:t>
+      </w:r>
+      <w:r>
+        <w:rPr>
+          <w:lang w:val="ru-RU"/>
+        </w:rPr>
+        <w:t xml:space="preserve">, </w:t>
+      </w:r>
+      <w:r>
+        <w:rPr>
+          <w:lang w:val="ru-RU"/>
+        </w:rPr>
+        <w:t>на экране имеется информация о текущем выбранном корпусе</w:t>
+      </w:r>
+      <w:r>
+        <w:rPr>
+          <w:lang w:val="ru-RU"/>
+        </w:rPr>
+        <w:t xml:space="preserve">, </w:t>
+      </w:r>
+      <w:r>
+        <w:rPr>
+          <w:lang w:val="ru-RU"/>
+        </w:rPr>
+        <w:t>доступ к окну поиска аудиторий</w:t>
+      </w:r>
+      <w:r>
+        <w:rPr>
+          <w:lang w:val="ru-RU"/>
+        </w:rPr>
+        <w:t xml:space="preserve">, </w:t>
+      </w:r>
+      <w:r>
+        <w:rPr>
+          <w:lang w:val="ru-RU"/>
+        </w:rPr>
+        <w:t>возможность смены корпуса</w:t>
+      </w:r>
+      <w:r>
+        <w:rPr>
+          <w:lang w:val="ru-RU"/>
+        </w:rPr>
+        <w:t xml:space="preserve">, </w:t>
+      </w:r>
+      <w:r>
+        <w:rPr>
+          <w:lang w:val="ru-RU"/>
+        </w:rPr>
+        <w:t>а также способ использовать смену этажа для загрузки другой карты</w:t>
+      </w:r>
+      <w:r>
+        <w:rPr>
+          <w:lang w:val="ru-RU"/>
+        </w:rPr>
+        <w:t>.</w:t>
+      </w:r>
+    </w:p>
+    <w:p>
+      <w:pPr>
+        <w:rPr>
+          <w:lang w:val="ru-RU"/>
+        </w:rPr>
+      </w:pPr>
+    </w:p>
+    <w:p>
+      <w:pPr>
+        <w:rPr>
+          <w:lang w:val="ru-RU"/>
+        </w:rPr>
+      </w:pPr>
+      <w:r>
+        <w:rPr>
+          <w:lang w:val="ru-RU"/>
+        </w:rPr>
+        <w:t>Как только карта загружена</w:t>
+      </w:r>
+      <w:r>
+        <w:rPr>
+          <w:lang w:val="ru-RU"/>
+        </w:rPr>
+        <w:t xml:space="preserve">, </w:t>
+      </w:r>
+      <w:r>
+        <w:rPr>
+          <w:lang w:val="ru-RU"/>
+        </w:rPr>
+        <w:t>пользователь может изменять ее ма</w:t>
+      </w:r>
+      <w:r>
+        <w:rPr>
+          <w:lang w:val="en-US"/>
+        </w:rPr>
+        <w:t>c</w:t>
+      </w:r>
+      <w:r>
+        <w:rPr>
+          <w:lang w:val="ru-RU"/>
+        </w:rPr>
+        <w:t>штаб</w:t>
+      </w:r>
+      <w:r>
+        <w:rPr>
+          <w:lang w:val="ru-RU"/>
+        </w:rPr>
+        <w:t xml:space="preserve">, </w:t>
+      </w:r>
+      <w:r>
+        <w:rPr>
+          <w:lang w:val="ru-RU"/>
+        </w:rPr>
+        <w:t>а также перемещать</w:t>
+      </w:r>
+      <w:r>
+        <w:rPr>
+          <w:lang w:val="ru-RU"/>
+        </w:rPr>
+        <w:t xml:space="preserve"> </w:t>
+      </w:r>
+      <w:r>
+        <w:rPr>
+          <w:lang w:val="ru-RU"/>
+        </w:rPr>
+        <w:t>при помощи пальцев</w:t>
+      </w:r>
+      <w:r>
+        <w:rPr>
+          <w:lang w:val="ru-RU"/>
+        </w:rPr>
+        <w:t>.</w:t>
+      </w:r>
+      <w:r>
+        <w:rPr>
+          <w:lang w:val="ru-RU"/>
+        </w:rPr>
+        <w:t xml:space="preserve"> На карте имеются маркеры</w:t>
+      </w:r>
+      <w:r>
+        <w:rPr>
+          <w:lang w:val="ru-RU"/>
+        </w:rPr>
+        <w:t xml:space="preserve">, </w:t>
+      </w:r>
+      <w:r>
+        <w:rPr>
+          <w:lang w:val="ru-RU"/>
+        </w:rPr>
+        <w:t>соответствующие помещениям на карте</w:t>
+      </w:r>
+      <w:r>
+        <w:rPr>
+          <w:lang w:val="ru-RU"/>
+        </w:rPr>
+        <w:t>.</w:t>
+      </w:r>
+      <w:r>
+        <w:rPr>
+          <w:lang w:val="ru-RU"/>
+        </w:rPr>
+        <w:t xml:space="preserve"> </w:t>
+      </w:r>
+      <w:r>
+        <w:rPr>
+          <w:lang w:val="ru-RU"/>
+        </w:rPr>
+        <w:t>По мере отдаления или приближения карты</w:t>
+      </w:r>
+      <w:r>
+        <w:rPr>
+          <w:lang w:val="ru-RU"/>
+        </w:rPr>
+        <w:t xml:space="preserve">, </w:t>
+      </w:r>
+      <w:r>
+        <w:rPr>
+          <w:lang w:val="ru-RU"/>
+        </w:rPr>
+        <w:t>некоторые маркеры не отображаются</w:t>
+      </w:r>
+      <w:r>
+        <w:rPr>
+          <w:lang w:val="ru-RU"/>
+        </w:rPr>
+        <w:t xml:space="preserve">, </w:t>
+      </w:r>
+      <w:r>
+        <w:rPr>
+          <w:lang w:val="ru-RU"/>
+        </w:rPr>
+        <w:t xml:space="preserve">чтобы не было перекрытий со стороны </w:t>
+      </w:r>
+      <w:r>
+        <w:rPr>
+          <w:lang w:val="ru-RU"/>
+        </w:rPr>
+        <w:t>других маркеров,</w:t>
+      </w:r>
+      <w:r>
+        <w:rPr>
+          <w:lang w:val="ru-RU"/>
+        </w:rPr>
+        <w:t xml:space="preserve"> и карта оставалась читаемой</w:t>
+      </w:r>
+      <w:r>
+        <w:rPr>
+          <w:lang w:val="ru-RU"/>
+        </w:rPr>
+        <w:t xml:space="preserve">. </w:t>
+      </w:r>
+    </w:p>
+    <w:p>
+      <w:pPr>
+        <w:rPr>
+          <w:lang w:val="ru-RU"/>
+        </w:rPr>
+      </w:pPr>
+    </w:p>
+    <w:p>
+      <w:pPr>
+        <w:rPr>
+          <w:lang w:val="ru-RU"/>
+        </w:rPr>
+      </w:pPr>
+      <w:r>
+        <w:rPr>
+          <w:lang w:val="ru-RU"/>
+        </w:rPr>
+        <w:t>Маркер помещения может быть выбран нажатием</w:t>
+      </w:r>
+      <w:r>
+        <w:rPr>
+          <w:lang w:val="ru-RU"/>
+        </w:rPr>
+        <w:t xml:space="preserve">. </w:t>
+      </w:r>
+      <w:r>
+        <w:rPr>
+          <w:lang w:val="ru-RU"/>
+        </w:rPr>
+        <w:t>В таком случае – он является приоритетным для рисования и виден при любом масштабе</w:t>
+      </w:r>
+      <w:r>
+        <w:rPr>
+          <w:lang w:val="ru-RU"/>
+        </w:rPr>
+        <w:t xml:space="preserve">. </w:t>
+      </w:r>
+      <w:r>
+        <w:rPr>
+          <w:lang w:val="ru-RU"/>
+        </w:rPr>
+        <w:t>Нажатому маркеру соответствует окно помещения</w:t>
+      </w:r>
+      <w:r>
+        <w:rPr>
+          <w:lang w:val="ru-RU"/>
+        </w:rPr>
+        <w:t xml:space="preserve">, </w:t>
+      </w:r>
+      <w:r>
+        <w:rPr>
+          <w:lang w:val="ru-RU"/>
+        </w:rPr>
+        <w:t>в котором есть возможность выбрать его либо в качестве пункта отправления</w:t>
+      </w:r>
+      <w:r>
+        <w:rPr>
+          <w:lang w:val="ru-RU"/>
+        </w:rPr>
+        <w:t xml:space="preserve">, </w:t>
+      </w:r>
+      <w:r>
+        <w:rPr>
+          <w:lang w:val="ru-RU"/>
+        </w:rPr>
+        <w:t>либо в качестве пункта прибытия</w:t>
+      </w:r>
+      <w:r>
+        <w:rPr>
+          <w:lang w:val="ru-RU"/>
+        </w:rPr>
+        <w:t xml:space="preserve">. </w:t>
+      </w:r>
+      <w:r>
+        <w:rPr>
+          <w:lang w:val="ru-RU"/>
+        </w:rPr>
+        <w:t>Окно помещения может быть закрыто</w:t>
+      </w:r>
+      <w:r>
+        <w:rPr>
+          <w:lang w:val="ru-RU"/>
+        </w:rPr>
+        <w:t xml:space="preserve">, </w:t>
+      </w:r>
+      <w:r>
+        <w:rPr>
+          <w:lang w:val="ru-RU"/>
+        </w:rPr>
+        <w:t>если его потянуть вниз</w:t>
+      </w:r>
+      <w:r>
+        <w:rPr>
+          <w:lang w:val="ru-RU"/>
+        </w:rPr>
+        <w:t xml:space="preserve">, </w:t>
+      </w:r>
+      <w:r>
+        <w:rPr>
+          <w:lang w:val="ru-RU"/>
+        </w:rPr>
+        <w:t>либо по нажатию на экран</w:t>
+      </w:r>
+      <w:r>
+        <w:rPr>
+          <w:lang w:val="ru-RU"/>
+        </w:rPr>
+        <w:t xml:space="preserve">. </w:t>
+      </w:r>
+    </w:p>
+    <w:p>
+      <w:pPr>
+        <w:rPr>
+          <w:lang w:val="ru-RU"/>
+        </w:rPr>
+      </w:pPr>
+    </w:p>
+    <w:p>
+      <w:pPr>
+        <w:rPr>
+          <w:lang w:val="ru-RU"/>
+        </w:rPr>
+      </w:pPr>
+      <w:r>
+        <w:rPr>
+          <w:lang w:val="ru-RU"/>
+        </w:rPr>
+        <w:lastRenderedPageBreak/>
+        <w:t>Окно поиска аудиторий позволяет в поиске написать название необходимого кабинета</w:t>
+      </w:r>
+      <w:r>
+        <w:rPr>
+          <w:lang w:val="ru-RU"/>
+        </w:rPr>
+        <w:t xml:space="preserve">, </w:t>
+      </w:r>
+      <w:r>
+        <w:rPr>
+          <w:lang w:val="ru-RU"/>
+        </w:rPr>
+        <w:t>а затем</w:t>
+      </w:r>
+      <w:r>
+        <w:rPr>
+          <w:lang w:val="ru-RU"/>
+        </w:rPr>
+        <w:t xml:space="preserve">, </w:t>
+      </w:r>
+      <w:r>
+        <w:rPr>
+          <w:lang w:val="ru-RU"/>
+        </w:rPr>
+        <w:t>приложение загрузит карту этажа необходимой аудитории и перенаправит камеру на нее</w:t>
+      </w:r>
+      <w:r>
+        <w:rPr>
+          <w:lang w:val="ru-RU"/>
+        </w:rPr>
+        <w:t>.</w:t>
+      </w:r>
+    </w:p>
+    <w:p>
+      <w:pPr>
+        <w:rPr>
+          <w:lang w:val="ru-RU"/>
+        </w:rPr>
+      </w:pPr>
+    </w:p>
+    <w:p>
+      <w:pPr>
+        <w:rPr>
+          <w:lang w:val="ru-RU"/>
+        </w:rPr>
+      </w:pPr>
+      <w:r>
+        <w:rPr>
+          <w:lang w:val="ru-RU"/>
+        </w:rPr>
+        <w:t>После выбора двух кабинетов – отправления и прибытия – приложение строит кратчайший маршрут между ними</w:t>
+      </w:r>
+      <w:r>
+        <w:rPr>
+          <w:lang w:val="ru-RU"/>
+        </w:rPr>
+        <w:t xml:space="preserve">. </w:t>
+      </w:r>
+      <w:r>
+        <w:rPr>
+          <w:lang w:val="ru-RU"/>
+        </w:rPr>
+        <w:t>Если аудитории располагаются на разных этажах</w:t>
+      </w:r>
+      <w:r>
+        <w:rPr>
+          <w:lang w:val="ru-RU"/>
+        </w:rPr>
+        <w:t xml:space="preserve">, </w:t>
+      </w:r>
+      <w:r>
+        <w:rPr>
+          <w:lang w:val="ru-RU"/>
+        </w:rPr>
+        <w:t>то на экране появляется вспомогательная кнопка</w:t>
+      </w:r>
+      <w:r>
+        <w:rPr>
+          <w:lang w:val="ru-RU"/>
+        </w:rPr>
+        <w:t xml:space="preserve">, </w:t>
+      </w:r>
+      <w:r>
+        <w:rPr>
+          <w:lang w:val="ru-RU"/>
+        </w:rPr>
+        <w:t>позволяющая в один клик переходить между этажами</w:t>
+      </w:r>
+      <w:r>
+        <w:rPr>
+          <w:lang w:val="ru-RU"/>
+        </w:rPr>
+        <w:t xml:space="preserve">, </w:t>
+      </w:r>
+      <w:r>
+        <w:rPr>
+          <w:lang w:val="ru-RU"/>
+        </w:rPr>
+        <w:t>через которые будет отображаться необходимый маршрут</w:t>
+      </w:r>
+      <w:r>
+        <w:rPr>
+          <w:lang w:val="ru-RU"/>
+        </w:rPr>
+        <w:t>.</w:t>
+      </w:r>
+    </w:p>
+    <w:p>
+      <w:pPr>
+        <w:rPr>
           <w:b/>
           <w:bCs/>
           <w:lang w:val="ru-RU"/>
@@ -17612,50 +18565,13 @@
     <w:p>
       <w:pPr>
         <w:rPr>
-          <w:b/>
-          <w:bCs/>
-          <w:lang w:val="ru-RU"/>
-        </w:rPr>
-      </w:pPr>
-    </w:p>
-    <w:p>
-      <w:pPr>
-        <w:rPr>
-          <w:b/>
-          <w:bCs/>
-          <w:lang w:val="ru-RU"/>
-        </w:rPr>
-      </w:pPr>
-    </w:p>
-    <w:p>
-      <w:pPr>
-        <w:rPr>
-          <w:b/>
-          <w:bCs/>
-          <w:lang w:val="ru-RU"/>
-        </w:rPr>
-      </w:pPr>
-    </w:p>
-    <w:p>
-      <w:pPr>
-        <w:rPr>
-          <w:b/>
-          <w:bCs/>
-          <w:lang w:val="ru-RU"/>
-        </w:rPr>
-      </w:pPr>
-    </w:p>
-    <w:p>
-      <w:pPr>
-        <w:rPr>
-          <w:lang w:val="ru-RU"/>
-        </w:rPr>
-      </w:pPr>
-      <w:r>
-        <w:rPr>
-          <w:lang w:val="ru-RU"/>
-        </w:rPr>
-        <w:lastRenderedPageBreak/>
+          <w:lang w:val="ru-RU"/>
+        </w:rPr>
+      </w:pPr>
+      <w:r>
+        <w:rPr>
+          <w:lang w:val="ru-RU"/>
+        </w:rPr>
         <w:t>Раздел «</w:t>
       </w:r>
       <w:r>
@@ -17757,65 +18673,230 @@
         <w:rPr>
           <w:lang w:val="ru-RU"/>
         </w:rPr>
-        <w:t xml:space="preserve">Раздел </w:t>
-      </w:r>
-      <w:r>
-        <w:rPr>
-          <w:lang w:val="ru-RU"/>
-        </w:rPr>
-        <w:t>«Пункты питания</w:t>
-      </w:r>
-      <w:r>
-        <w:rPr>
-          <w:lang w:val="ru-RU"/>
-        </w:rPr>
-        <w:t>»</w:t>
-      </w:r>
-    </w:p>
-    <w:p>
-      <w:pPr>
-        <w:rPr>
-          <w:lang w:val="ru-RU"/>
-        </w:rPr>
-      </w:pPr>
-    </w:p>
-    <w:p>
-      <w:pPr>
-        <w:rPr>
-          <w:lang w:val="ru-RU"/>
-        </w:rPr>
-      </w:pPr>
-    </w:p>
-    <w:p>
-      <w:pPr>
-        <w:rPr>
-          <w:lang w:val="ru-RU"/>
-        </w:rPr>
-      </w:pPr>
-    </w:p>
-    <w:p>
-      <w:pPr>
-        <w:rPr>
-          <w:lang w:val="ru-RU"/>
-        </w:rPr>
-      </w:pPr>
-      <w:r>
-        <w:rPr>
-          <w:lang w:val="ru-RU"/>
-        </w:rPr>
-        <w:t>Раздел «</w:t>
-      </w:r>
-      <w:r>
-        <w:rPr>
-          <w:lang w:val="ru-RU"/>
-        </w:rPr>
-        <w:t>Личный кабинет</w:t>
-      </w:r>
-      <w:r>
-        <w:rPr>
-          <w:lang w:val="ru-RU"/>
-        </w:rPr>
-        <w:t>»</w:t>
+        <w:t>Первичный экран с разделом «Преподаватели» должен содержать список первых букв фамилий</w:t>
+      </w:r>
+      <w:r>
+        <w:rPr>
+          <w:lang w:val="ru-RU"/>
+        </w:rPr>
+        <w:t xml:space="preserve">, </w:t>
+      </w:r>
+      <w:r>
+        <w:rPr>
+          <w:lang w:val="ru-RU"/>
+        </w:rPr>
+        <w:t>что ускорит поиск</w:t>
+      </w:r>
+      <w:r>
+        <w:rPr>
+          <w:lang w:val="ru-RU"/>
+        </w:rPr>
+        <w:t xml:space="preserve">. </w:t>
+      </w:r>
+      <w:r>
+        <w:rPr>
+          <w:lang w:val="ru-RU"/>
+        </w:rPr>
+        <w:t>В сгруппированном по первой букве фамилии списке можно найти необходимого преподавателя вручную</w:t>
+      </w:r>
+      <w:r>
+        <w:rPr>
+          <w:lang w:val="ru-RU"/>
+        </w:rPr>
+        <w:t xml:space="preserve">, </w:t>
+      </w:r>
+      <w:r>
+        <w:rPr>
+          <w:lang w:val="ru-RU"/>
+        </w:rPr>
+        <w:t>а можно воспользоваться поиском</w:t>
+      </w:r>
+      <w:r>
+        <w:rPr>
+          <w:lang w:val="ru-RU"/>
+        </w:rPr>
+        <w:t xml:space="preserve">, </w:t>
+      </w:r>
+      <w:r>
+        <w:rPr>
+          <w:lang w:val="ru-RU"/>
+        </w:rPr>
+        <w:t>который будет выдавать нужную информацию в зависимости от введенного текста</w:t>
+      </w:r>
+      <w:r>
+        <w:rPr>
+          <w:lang w:val="ru-RU"/>
+        </w:rPr>
+        <w:t xml:space="preserve">. </w:t>
+      </w:r>
+      <w:r>
+        <w:rPr>
+          <w:lang w:val="ru-RU"/>
+        </w:rPr>
+        <w:t>Экран расписания преподавателя не имеет больших отличий</w:t>
+      </w:r>
+      <w:r>
+        <w:rPr>
+          <w:lang w:val="ru-RU"/>
+        </w:rPr>
+        <w:t xml:space="preserve">, </w:t>
+      </w:r>
+      <w:r>
+        <w:rPr>
+          <w:lang w:val="ru-RU"/>
+        </w:rPr>
+        <w:t>в сравнении с расписанием для студентов</w:t>
+      </w:r>
+      <w:r>
+        <w:rPr>
+          <w:lang w:val="ru-RU"/>
+        </w:rPr>
+        <w:t xml:space="preserve">. </w:t>
+      </w:r>
+      <w:r>
+        <w:rPr>
+          <w:lang w:val="ru-RU"/>
+        </w:rPr>
+        <w:t>При загрузке появляется расписание на текущий день</w:t>
+      </w:r>
+      <w:r>
+        <w:rPr>
+          <w:lang w:val="ru-RU"/>
+        </w:rPr>
+        <w:t xml:space="preserve">, </w:t>
+      </w:r>
+      <w:r>
+        <w:rPr>
+          <w:lang w:val="ru-RU"/>
+        </w:rPr>
+        <w:t>есть возможность выбора типа недели</w:t>
+      </w:r>
+      <w:r>
+        <w:rPr>
+          <w:lang w:val="ru-RU"/>
+        </w:rPr>
+        <w:t xml:space="preserve">. </w:t>
+      </w:r>
+      <w:r>
+        <w:rPr>
+          <w:lang w:val="ru-RU"/>
+        </w:rPr>
+        <w:t>Расписание занятий для очных групп</w:t>
+      </w:r>
+      <w:r>
+        <w:rPr>
+          <w:lang w:val="ru-RU"/>
+        </w:rPr>
+        <w:t xml:space="preserve">, </w:t>
+      </w:r>
+      <w:r>
+        <w:rPr>
+          <w:lang w:val="ru-RU"/>
+        </w:rPr>
+        <w:t>аналогично</w:t>
+      </w:r>
+      <w:r>
+        <w:rPr>
+          <w:lang w:val="ru-RU"/>
+        </w:rPr>
+        <w:t xml:space="preserve">, </w:t>
+      </w:r>
+      <w:r>
+        <w:rPr>
+          <w:lang w:val="ru-RU"/>
+        </w:rPr>
+        <w:t>состоит из карточек</w:t>
+      </w:r>
+      <w:r>
+        <w:rPr>
+          <w:lang w:val="ru-RU"/>
+        </w:rPr>
+        <w:t xml:space="preserve">. </w:t>
+      </w:r>
+      <w:r>
+        <w:rPr>
+          <w:lang w:val="ru-RU"/>
+        </w:rPr>
+        <w:t>Карточки</w:t>
+      </w:r>
+      <w:r>
+        <w:rPr>
+          <w:lang w:val="ru-RU"/>
+        </w:rPr>
+        <w:t xml:space="preserve">, </w:t>
+      </w:r>
+      <w:r>
+        <w:rPr>
+          <w:lang w:val="ru-RU"/>
+        </w:rPr>
+        <w:t>вместо информации о преподавателях</w:t>
+      </w:r>
+      <w:r>
+        <w:rPr>
+          <w:lang w:val="ru-RU"/>
+        </w:rPr>
+        <w:t xml:space="preserve">, </w:t>
+      </w:r>
+      <w:r>
+        <w:rPr>
+          <w:lang w:val="ru-RU"/>
+        </w:rPr>
+        <w:t>содержат информацию о группах</w:t>
+      </w:r>
+      <w:r>
+        <w:rPr>
+          <w:lang w:val="ru-RU"/>
+        </w:rPr>
+        <w:t>.</w:t>
+      </w:r>
+    </w:p>
+    <w:p>
+      <w:pPr>
+        <w:rPr>
+          <w:lang w:val="ru-RU"/>
+        </w:rPr>
+      </w:pPr>
+      <w:r>
+        <w:rPr>
+          <w:lang w:val="ru-RU"/>
+        </w:rPr>
+        <w:t>В отдельном окне</w:t>
+      </w:r>
+      <w:r>
+        <w:rPr>
+          <w:lang w:val="ru-RU"/>
+        </w:rPr>
+        <w:t xml:space="preserve">, </w:t>
+      </w:r>
+      <w:r>
+        <w:rPr>
+          <w:lang w:val="ru-RU"/>
+        </w:rPr>
+        <w:t>с активностью в определенные даты (консультации и экзамены у очных групп)</w:t>
+      </w:r>
+      <w:r>
+        <w:rPr>
+          <w:lang w:val="ru-RU"/>
+        </w:rPr>
+        <w:t xml:space="preserve">, </w:t>
+      </w:r>
+      <w:r>
+        <w:rPr>
+          <w:lang w:val="ru-RU"/>
+        </w:rPr>
+        <w:t>дополнительно содерж</w:t>
+      </w:r>
+      <w:r>
+        <w:rPr>
+          <w:lang w:val="ru-RU"/>
+        </w:rPr>
+        <w:t>ится информацию о парах заочных групп</w:t>
+      </w:r>
+      <w:r>
+        <w:rPr>
+          <w:lang w:val="ru-RU"/>
+        </w:rPr>
+        <w:t xml:space="preserve">. </w:t>
       </w:r>
     </w:p>
     <w:p>
@@ -17826,6 +18907,191 @@
           <w:lang w:val="ru-RU"/>
         </w:rPr>
       </w:pPr>
+    </w:p>
+    <w:p>
+      <w:pPr>
+        <w:rPr>
+          <w:lang w:val="ru-RU"/>
+        </w:rPr>
+      </w:pPr>
+      <w:r>
+        <w:rPr>
+          <w:lang w:val="ru-RU"/>
+        </w:rPr>
+        <w:t xml:space="preserve">Раздел </w:t>
+      </w:r>
+      <w:r>
+        <w:rPr>
+          <w:lang w:val="ru-RU"/>
+        </w:rPr>
+        <w:t>«Пункты питания</w:t>
+      </w:r>
+      <w:r>
+        <w:rPr>
+          <w:lang w:val="ru-RU"/>
+        </w:rPr>
+        <w:t>»</w:t>
+      </w:r>
+    </w:p>
+    <w:p>
+      <w:pPr>
+        <w:rPr>
+          <w:lang w:val="ru-RU"/>
+        </w:rPr>
+      </w:pPr>
+    </w:p>
+    <w:p>
+      <w:pPr>
+        <w:rPr>
+          <w:lang w:val="ru-RU"/>
+        </w:rPr>
+      </w:pPr>
+      <w:r>
+        <w:rPr>
+          <w:lang w:val="ru-RU"/>
+        </w:rPr>
+        <w:t>Дает возможность</w:t>
+      </w:r>
+      <w:r>
+        <w:rPr>
+          <w:lang w:val="ru-RU"/>
+        </w:rPr>
+        <w:t xml:space="preserve"> </w:t>
+      </w:r>
+      <w:r>
+        <w:rPr>
+          <w:lang w:val="ru-RU"/>
+        </w:rPr>
+        <w:t xml:space="preserve">отобразить меню </w:t>
+      </w:r>
+      <w:r>
+        <w:rPr>
+          <w:lang w:val="ru-RU"/>
+        </w:rPr>
+        <w:t>пунктов питания</w:t>
+      </w:r>
+      <w:r>
+        <w:rPr>
+          <w:lang w:val="ru-RU"/>
+        </w:rPr>
+        <w:t xml:space="preserve">, </w:t>
+      </w:r>
+      <w:r>
+        <w:rPr>
+          <w:lang w:val="ru-RU"/>
+        </w:rPr>
+        <w:t>работающих на территории ВУЗа</w:t>
+      </w:r>
+      <w:r>
+        <w:rPr>
+          <w:lang w:val="ru-RU"/>
+        </w:rPr>
+        <w:t xml:space="preserve">. </w:t>
+      </w:r>
+      <w:r>
+        <w:rPr>
+          <w:lang w:val="ru-RU"/>
+        </w:rPr>
+        <w:t>Меню сгруппировано по разделам и содержит карточки</w:t>
+      </w:r>
+      <w:r>
+        <w:rPr>
+          <w:lang w:val="ru-RU"/>
+        </w:rPr>
+        <w:t xml:space="preserve">, </w:t>
+      </w:r>
+      <w:r>
+        <w:rPr>
+          <w:lang w:val="ru-RU"/>
+        </w:rPr>
+        <w:t>в которых содержится информация о</w:t>
+      </w:r>
+      <w:r>
+        <w:rPr>
+          <w:lang w:val="ru-RU"/>
+        </w:rPr>
+        <w:t xml:space="preserve">: </w:t>
+      </w:r>
+      <w:r>
+        <w:rPr>
+          <w:lang w:val="ru-RU"/>
+        </w:rPr>
+        <w:t>названии блюда</w:t>
+      </w:r>
+      <w:r>
+        <w:rPr>
+          <w:lang w:val="ru-RU"/>
+        </w:rPr>
+        <w:t xml:space="preserve">, </w:t>
+      </w:r>
+      <w:r>
+        <w:rPr>
+          <w:lang w:val="ru-RU"/>
+        </w:rPr>
+        <w:t>его весе</w:t>
+      </w:r>
+      <w:r>
+        <w:rPr>
+          <w:lang w:val="ru-RU"/>
+        </w:rPr>
+        <w:t xml:space="preserve">, </w:t>
+      </w:r>
+      <w:r>
+        <w:rPr>
+          <w:lang w:val="ru-RU"/>
+        </w:rPr>
+        <w:t xml:space="preserve">энергетической </w:t>
+      </w:r>
+      <w:r>
+        <w:rPr>
+          <w:lang w:val="ru-RU"/>
+        </w:rPr>
+        <w:t>ценности,</w:t>
+      </w:r>
+      <w:r>
+        <w:rPr>
+          <w:lang w:val="ru-RU"/>
+        </w:rPr>
+        <w:t xml:space="preserve"> а также стоимости в рублях</w:t>
+      </w:r>
+      <w:r>
+        <w:rPr>
+          <w:lang w:val="ru-RU"/>
+        </w:rPr>
+        <w:t xml:space="preserve">. </w:t>
+      </w:r>
+    </w:p>
+    <w:p>
+      <w:pPr>
+        <w:rPr>
+          <w:lang w:val="ru-RU"/>
+        </w:rPr>
+      </w:pPr>
+    </w:p>
+    <w:p>
+      <w:pPr>
+        <w:rPr>
+          <w:lang w:val="ru-RU"/>
+        </w:rPr>
+      </w:pPr>
+      <w:r>
+        <w:rPr>
+          <w:lang w:val="ru-RU"/>
+        </w:rPr>
+        <w:t>Раздел «</w:t>
+      </w:r>
+      <w:r>
+        <w:rPr>
+          <w:lang w:val="ru-RU"/>
+        </w:rPr>
+        <w:t>Личный кабинет</w:t>
+      </w:r>
+      <w:r>
+        <w:rPr>
+          <w:lang w:val="ru-RU"/>
+        </w:rPr>
+        <w:t>»</w:t>
+      </w:r>
     </w:p>
     <w:p>
       <w:pPr>
@@ -17842,6 +19108,7 @@
           <w:noProof/>
           <w:lang w:val="ru-RU"/>
         </w:rPr>
+        <w:lastRenderedPageBreak/>
         <w:drawing>
           <wp:inline distT="0" distB="0" distL="0" distR="0" wp14:anchorId="185752F7" wp14:editId="150F67AA">
             <wp:extent cx="5731510" cy="2821305"/>
@@ -17902,22 +19169,24 @@
           <w:lang w:val="ru-RU"/>
         </w:rPr>
       </w:pPr>
-      <w:r>
+    </w:p>
+    <w:p>
+      <w:pPr>
         <w:rPr>
           <w:b/>
           <w:bCs/>
           <w:lang w:val="ru-RU"/>
         </w:rPr>
-        <w:t>?</w:t>
-      </w:r>
-      <w:r>
+      </w:pPr>
+    </w:p>
+    <w:p>
+      <w:pPr>
         <w:rPr>
           <w:b/>
           <w:bCs/>
           <w:lang w:val="ru-RU"/>
         </w:rPr>
-        <w:t>.</w:t>
-      </w:r>
+      </w:pPr>
       <w:r>
         <w:rPr>
           <w:b/>
@@ -17940,7 +19209,7 @@
           <w:bCs/>
           <w:lang w:val="ru-RU"/>
         </w:rPr>
-        <w:t xml:space="preserve"> </w:t>
+        <w:t>?</w:t>
       </w:r>
       <w:r>
         <w:rPr>
@@ -17948,7 +19217,7 @@
           <w:bCs/>
           <w:lang w:val="ru-RU"/>
         </w:rPr>
-        <w:t>Логические модули</w:t>
+        <w:t>.</w:t>
       </w:r>
       <w:r>
         <w:rPr>
@@ -17956,42 +19225,39 @@
           <w:bCs/>
           <w:lang w:val="ru-RU"/>
         </w:rPr>
-        <w:t xml:space="preserve"> (про </w:t>
-      </w:r>
-      <w:proofErr w:type="spellStart"/>
+        <w:t xml:space="preserve"> </w:t>
+      </w:r>
       <w:r>
         <w:rPr>
           <w:b/>
           <w:bCs/>
           <w:lang w:val="ru-RU"/>
         </w:rPr>
-        <w:t>бд</w:t>
-      </w:r>
-      <w:proofErr w:type="spellEnd"/>
+        <w:t>Логические модули</w:t>
+      </w:r>
       <w:r>
         <w:rPr>
           <w:b/>
           <w:bCs/>
           <w:lang w:val="ru-RU"/>
         </w:rPr>
-        <w:t xml:space="preserve"> рассказать)</w:t>
-      </w:r>
-    </w:p>
-    <w:p>
-      <w:pPr>
+        <w:t xml:space="preserve"> (</w:t>
+      </w:r>
+      <w:r>
         <w:rPr>
           <w:b/>
           <w:bCs/>
           <w:lang w:val="ru-RU"/>
         </w:rPr>
-      </w:pPr>
+        <w:t>как будем делать модули</w:t>
+      </w:r>
       <w:r>
         <w:rPr>
           <w:b/>
           <w:bCs/>
           <w:lang w:val="ru-RU"/>
         </w:rPr>
-        <w:t>?</w:t>
+        <w:t xml:space="preserve">, </w:t>
       </w:r>
       <w:r>
         <w:rPr>
@@ -17999,23 +19265,24 @@
           <w:bCs/>
           <w:lang w:val="ru-RU"/>
         </w:rPr>
-        <w:t>.</w:t>
-      </w:r>
-      <w:r>
+        <w:t>про бд рассказать)</w:t>
+      </w:r>
+    </w:p>
+    <w:p>
+      <w:pPr>
         <w:rPr>
           <w:b/>
           <w:bCs/>
           <w:lang w:val="ru-RU"/>
         </w:rPr>
-        <w:t>?</w:t>
-      </w:r>
+      </w:pPr>
       <w:r>
         <w:rPr>
           <w:b/>
           <w:bCs/>
           <w:lang w:val="ru-RU"/>
         </w:rPr>
-        <w:t>.</w:t>
+        <w:t>?</w:t>
       </w:r>
       <w:r>
         <w:rPr>
@@ -18023,7 +19290,7 @@
           <w:bCs/>
           <w:lang w:val="ru-RU"/>
         </w:rPr>
-        <w:t xml:space="preserve"> </w:t>
+        <w:t>.</w:t>
       </w:r>
       <w:r>
         <w:rPr>
@@ -18031,24 +19298,23 @@
           <w:bCs/>
           <w:lang w:val="ru-RU"/>
         </w:rPr>
-        <w:t>Архитектура приложения</w:t>
-      </w:r>
-    </w:p>
-    <w:p>
-      <w:pPr>
+        <w:t>?</w:t>
+      </w:r>
+      <w:r>
         <w:rPr>
           <w:b/>
           <w:bCs/>
           <w:lang w:val="ru-RU"/>
         </w:rPr>
-      </w:pPr>
+        <w:t>.</w:t>
+      </w:r>
       <w:r>
         <w:rPr>
           <w:b/>
           <w:bCs/>
           <w:lang w:val="ru-RU"/>
         </w:rPr>
-        <w:t>?</w:t>
+        <w:t xml:space="preserve"> </w:t>
       </w:r>
       <w:r>
         <w:rPr>
@@ -18056,23 +19322,24 @@
           <w:bCs/>
           <w:lang w:val="ru-RU"/>
         </w:rPr>
-        <w:t>.</w:t>
-      </w:r>
-      <w:r>
+        <w:t>Архитектура приложения</w:t>
+      </w:r>
+    </w:p>
+    <w:p>
+      <w:pPr>
         <w:rPr>
           <w:b/>
           <w:bCs/>
-          <w:lang w:val="ru-RU"/>
-        </w:rPr>
-        <w:t>?</w:t>
-      </w:r>
+          <w:lang w:val="en-US"/>
+        </w:rPr>
+      </w:pPr>
       <w:r>
         <w:rPr>
           <w:b/>
           <w:bCs/>
           <w:lang w:val="ru-RU"/>
         </w:rPr>
-        <w:t>.</w:t>
+        <w:t>?</w:t>
       </w:r>
       <w:r>
         <w:rPr>
@@ -18080,7 +19347,7 @@
           <w:bCs/>
           <w:lang w:val="ru-RU"/>
         </w:rPr>
-        <w:t xml:space="preserve"> </w:t>
+        <w:t>.</w:t>
       </w:r>
       <w:r>
         <w:rPr>
@@ -18088,7 +19355,7 @@
           <w:bCs/>
           <w:lang w:val="ru-RU"/>
         </w:rPr>
-        <w:t>Проектирование графического интерфейса</w:t>
+        <w:t>?</w:t>
       </w:r>
       <w:r>
         <w:rPr>
@@ -18096,15 +19363,15 @@
           <w:bCs/>
           <w:lang w:val="ru-RU"/>
         </w:rPr>
-        <w:t xml:space="preserve">. </w:t>
+        <w:t>.</w:t>
       </w:r>
       <w:r>
         <w:rPr>
           <w:b/>
           <w:bCs/>
-          <w:lang w:val="en-US"/>
-        </w:rPr>
-        <w:t>Apple</w:t>
+          <w:lang w:val="ru-RU"/>
+        </w:rPr>
+        <w:t xml:space="preserve"> </w:t>
       </w:r>
       <w:r>
         <w:rPr>
@@ -18112,65 +19379,101 @@
           <w:bCs/>
           <w:lang w:val="ru-RU"/>
         </w:rPr>
-        <w:t xml:space="preserve"> </w:t>
+        <w:t>Проектирование графического интерфейса</w:t>
       </w:r>
       <w:r>
         <w:rPr>
           <w:b/>
           <w:bCs/>
-          <w:lang w:val="en-US"/>
-        </w:rPr>
-        <w:t>HIG</w:t>
-      </w:r>
-    </w:p>
-    <w:p>
-      <w:pPr>
+          <w:lang w:val="ru-RU"/>
+        </w:rPr>
+        <w:t xml:space="preserve">. </w:t>
+      </w:r>
+      <w:r>
         <w:rPr>
           <w:b/>
           <w:bCs/>
-          <w:lang w:val="ru-RU"/>
-        </w:rPr>
-      </w:pPr>
+          <w:lang w:val="en-US"/>
+        </w:rPr>
+        <w:t>Apple</w:t>
+      </w:r>
       <w:r>
         <w:rPr>
           <w:b/>
           <w:bCs/>
           <w:lang w:val="ru-RU"/>
         </w:rPr>
-        <w:t>Выводы по главе</w:t>
-      </w:r>
-    </w:p>
-    <w:p>
-      <w:pPr>
+        <w:t xml:space="preserve"> </w:t>
+      </w:r>
+      <w:r>
         <w:rPr>
           <w:b/>
           <w:bCs/>
           <w:lang w:val="en-US"/>
         </w:rPr>
-      </w:pPr>
+        <w:t>HIG</w:t>
+      </w:r>
       <w:r>
         <w:rPr>
           <w:b/>
           <w:bCs/>
           <w:lang w:val="en-US"/>
         </w:rPr>
-        <w:t>(</w:t>
-      </w:r>
-      <w:r>
+        <w:t xml:space="preserve">. </w:t>
+      </w:r>
+    </w:p>
+    <w:p>
+      <w:pPr>
         <w:rPr>
           <w:b/>
           <w:bCs/>
-          <w:lang w:val="ru-RU"/>
-        </w:rPr>
-        <w:t>Как и чем</w:t>
-      </w:r>
-      <w:r>
+          <w:lang w:val="en-US"/>
+        </w:rPr>
+      </w:pPr>
+    </w:p>
+    <w:p>
+      <w:pPr>
         <w:rPr>
           <w:b/>
           <w:bCs/>
           <w:lang w:val="en-US"/>
         </w:rPr>
+      </w:pPr>
+      <w:r>
+        <w:rPr>
+          <w:lang w:val="ru-RU"/>
+        </w:rPr>
+        <w:t>Меню с разделами приложения удобно расположить в боковом меню (</w:t>
+      </w:r>
+      <w:r>
+        <w:rPr>
+          <w:lang w:val="en-US"/>
+        </w:rPr>
+        <w:t>Hamburger</w:t>
+      </w:r>
+      <w:r>
+        <w:rPr>
+          <w:lang w:val="ru-RU"/>
+        </w:rPr>
+        <w:t xml:space="preserve"> </w:t>
+      </w:r>
+      <w:r>
+        <w:rPr>
+          <w:lang w:val="en-US"/>
+        </w:rPr>
+        <w:t>menu</w:t>
+      </w:r>
+      <w:r>
+        <w:rPr>
+          <w:lang w:val="ru-RU"/>
+        </w:rPr>
         <w:t>)</w:t>
+      </w:r>
+      <w:r>
+        <w:rPr>
+          <w:lang w:val="ru-RU"/>
+        </w:rPr>
+        <w:t>.</w:t>
       </w:r>
     </w:p>
     <w:p>
@@ -18184,7 +19487,6 @@
     </w:p>
     <w:p>
       <w:pPr>
-        <w:jc w:val="center"/>
         <w:rPr>
           <w:b/>
           <w:bCs/>
@@ -18197,23 +19499,24 @@
           <w:bCs/>
           <w:lang w:val="ru-RU"/>
         </w:rPr>
-        <w:t>Глава 3</w:t>
-      </w:r>
-      <w:r>
+        <w:t>Выводы по главе</w:t>
+      </w:r>
+    </w:p>
+    <w:p>
+      <w:pPr>
         <w:rPr>
           <w:b/>
           <w:bCs/>
-          <w:lang w:val="ru-RU"/>
-        </w:rPr>
-        <w:t xml:space="preserve">. </w:t>
-      </w:r>
+          <w:lang w:val="en-US"/>
+        </w:rPr>
+      </w:pPr>
       <w:r>
         <w:rPr>
           <w:b/>
           <w:bCs/>
-          <w:lang w:val="ru-RU"/>
-        </w:rPr>
-        <w:t>Описание п</w:t>
+          <w:lang w:val="en-US"/>
+        </w:rPr>
+        <w:t>(</w:t>
       </w:r>
       <w:r>
         <w:rPr>
@@ -18221,47 +19524,50 @@
           <w:bCs/>
           <w:lang w:val="ru-RU"/>
         </w:rPr>
-        <w:t>рограммн</w:t>
+        <w:t>Как и чем</w:t>
       </w:r>
       <w:r>
         <w:rPr>
           <w:b/>
           <w:bCs/>
-          <w:lang w:val="ru-RU"/>
-        </w:rPr>
-        <w:t>ой</w:t>
-      </w:r>
-      <w:r>
+          <w:lang w:val="en-US"/>
+        </w:rPr>
+        <w:t>)</w:t>
+      </w:r>
+    </w:p>
+    <w:p>
+      <w:pPr>
         <w:rPr>
           <w:b/>
           <w:bCs/>
           <w:lang w:val="ru-RU"/>
         </w:rPr>
-        <w:t xml:space="preserve"> реализаци</w:t>
-      </w:r>
-      <w:r>
+      </w:pPr>
+    </w:p>
+    <w:p>
+      <w:pPr>
+        <w:jc w:val="center"/>
         <w:rPr>
           <w:b/>
           <w:bCs/>
           <w:lang w:val="ru-RU"/>
         </w:rPr>
-        <w:t>и</w:t>
-      </w:r>
+      </w:pPr>
       <w:r>
         <w:rPr>
           <w:b/>
           <w:bCs/>
           <w:lang w:val="ru-RU"/>
         </w:rPr>
-        <w:t xml:space="preserve"> </w:t>
+        <w:t>Глава 3</w:t>
       </w:r>
       <w:r>
         <w:rPr>
           <w:b/>
           <w:bCs/>
-          <w:lang w:val="en-US"/>
-        </w:rPr>
-        <w:t>iOS</w:t>
+          <w:lang w:val="ru-RU"/>
+        </w:rPr>
+        <w:t xml:space="preserve">. </w:t>
       </w:r>
       <w:r>
         <w:rPr>
@@ -18269,7 +19575,7 @@
           <w:bCs/>
           <w:lang w:val="ru-RU"/>
         </w:rPr>
-        <w:t>-</w:t>
+        <w:t>Описание п</w:t>
       </w:r>
       <w:r>
         <w:rPr>
@@ -18277,34 +19583,31 @@
           <w:bCs/>
           <w:lang w:val="ru-RU"/>
         </w:rPr>
-        <w:t>приложения</w:t>
-      </w:r>
-    </w:p>
-    <w:p>
-      <w:pPr>
-        <w:jc w:val="center"/>
+        <w:t>рограммн</w:t>
+      </w:r>
+      <w:r>
         <w:rPr>
           <w:b/>
           <w:bCs/>
           <w:lang w:val="ru-RU"/>
         </w:rPr>
-      </w:pPr>
-    </w:p>
-    <w:p>
-      <w:pPr>
+        <w:t>ой</w:t>
+      </w:r>
+      <w:r>
         <w:rPr>
           <w:b/>
           <w:bCs/>
           <w:lang w:val="ru-RU"/>
         </w:rPr>
-      </w:pPr>
+        <w:t xml:space="preserve"> реализаци</w:t>
+      </w:r>
       <w:r>
         <w:rPr>
           <w:b/>
           <w:bCs/>
           <w:lang w:val="ru-RU"/>
         </w:rPr>
-        <w:t>?</w:t>
+        <w:t>и</w:t>
       </w:r>
       <w:r>
         <w:rPr>
@@ -18312,15 +19615,15 @@
           <w:bCs/>
           <w:lang w:val="ru-RU"/>
         </w:rPr>
-        <w:t>.</w:t>
+        <w:t xml:space="preserve"> </w:t>
       </w:r>
       <w:r>
         <w:rPr>
           <w:b/>
           <w:bCs/>
-          <w:lang w:val="ru-RU"/>
-        </w:rPr>
-        <w:t>?</w:t>
+          <w:lang w:val="en-US"/>
+        </w:rPr>
+        <w:t>iOS</w:t>
       </w:r>
       <w:r>
         <w:rPr>
@@ -18328,7 +19631,7 @@
           <w:bCs/>
           <w:lang w:val="ru-RU"/>
         </w:rPr>
-        <w:t>.</w:t>
+        <w:t>-</w:t>
       </w:r>
       <w:r>
         <w:rPr>
@@ -18336,70 +19639,42 @@
           <w:bCs/>
           <w:lang w:val="ru-RU"/>
         </w:rPr>
-        <w:t xml:space="preserve"> </w:t>
-      </w:r>
-      <w:r>
+        <w:t>приложения</w:t>
+      </w:r>
+    </w:p>
+    <w:p>
+      <w:pPr>
+        <w:jc w:val="center"/>
         <w:rPr>
           <w:b/>
           <w:bCs/>
           <w:lang w:val="ru-RU"/>
         </w:rPr>
-        <w:t>Используемые технологии (</w:t>
-      </w:r>
-      <w:r>
-        <w:rPr>
-          <w:lang w:val="ru-RU"/>
-        </w:rPr>
-        <w:t xml:space="preserve">Инструментарий </w:t>
-      </w:r>
-      <w:r>
-        <w:rPr>
-          <w:lang w:val="en-US"/>
-        </w:rPr>
-        <w:t>iOS</w:t>
-      </w:r>
-      <w:r>
-        <w:rPr>
-          <w:lang w:val="ru-RU"/>
-        </w:rPr>
-        <w:t xml:space="preserve"> </w:t>
-      </w:r>
-      <w:r>
-        <w:rPr>
-          <w:lang w:val="ru-RU"/>
-        </w:rPr>
-        <w:t>-</w:t>
-      </w:r>
-      <w:r>
-        <w:rPr>
-          <w:lang w:val="ru-RU"/>
-        </w:rPr>
-        <w:t xml:space="preserve"> разработчика</w:t>
-      </w:r>
-      <w:r>
+      </w:pPr>
+    </w:p>
+    <w:p>
+      <w:pPr>
         <w:rPr>
           <w:b/>
           <w:bCs/>
           <w:lang w:val="ru-RU"/>
         </w:rPr>
-        <w:t>)</w:t>
-      </w:r>
-    </w:p>
-    <w:p>
-      <w:pPr>
+      </w:pPr>
+      <w:r>
         <w:rPr>
           <w:b/>
           <w:bCs/>
           <w:lang w:val="ru-RU"/>
         </w:rPr>
-      </w:pPr>
+        <w:t>?</w:t>
+      </w:r>
       <w:r>
         <w:rPr>
           <w:b/>
           <w:bCs/>
           <w:lang w:val="ru-RU"/>
         </w:rPr>
-        <w:t>Что получилось</w:t>
+        <w:t>.</w:t>
       </w:r>
       <w:r>
         <w:rPr>
@@ -18407,19 +19682,16 @@
           <w:bCs/>
           <w:lang w:val="ru-RU"/>
         </w:rPr>
-        <w:br/>
-        <w:t xml:space="preserve">Как все цепляется и </w:t>
-      </w:r>
-      <w:proofErr w:type="spellStart"/>
+        <w:t>?</w:t>
+      </w:r>
       <w:r>
         <w:rPr>
           <w:b/>
           <w:bCs/>
           <w:lang w:val="ru-RU"/>
         </w:rPr>
-        <w:t>реализованно</w:t>
-      </w:r>
-      <w:proofErr w:type="spellEnd"/>
+        <w:t>.</w:t>
+      </w:r>
       <w:r>
         <w:rPr>
           <w:b/>
@@ -18428,93 +19700,134 @@
         </w:rPr>
         <w:t xml:space="preserve"> </w:t>
       </w:r>
-      <w:proofErr w:type="spellStart"/>
       <w:r>
         <w:rPr>
           <w:b/>
           <w:bCs/>
           <w:lang w:val="ru-RU"/>
         </w:rPr>
-        <w:t>программно</w:t>
-      </w:r>
-      <w:proofErr w:type="spellEnd"/>
-    </w:p>
-    <w:p>
-      <w:pPr>
+        <w:t>Используемые технологии (</w:t>
+      </w:r>
+      <w:r>
+        <w:rPr>
+          <w:lang w:val="ru-RU"/>
+        </w:rPr>
+        <w:t xml:space="preserve">Инструментарий </w:t>
+      </w:r>
+      <w:r>
+        <w:rPr>
+          <w:lang w:val="en-US"/>
+        </w:rPr>
+        <w:t>iOS</w:t>
+      </w:r>
+      <w:r>
+        <w:rPr>
+          <w:lang w:val="ru-RU"/>
+        </w:rPr>
+        <w:t xml:space="preserve"> </w:t>
+      </w:r>
+      <w:r>
+        <w:rPr>
+          <w:lang w:val="ru-RU"/>
+        </w:rPr>
+        <w:t>-</w:t>
+      </w:r>
+      <w:r>
+        <w:rPr>
+          <w:lang w:val="ru-RU"/>
+        </w:rPr>
+        <w:t xml:space="preserve"> разработчика</w:t>
+      </w:r>
+      <w:r>
         <w:rPr>
           <w:b/>
           <w:bCs/>
           <w:lang w:val="ru-RU"/>
         </w:rPr>
-      </w:pPr>
-      <w:r>
+        <w:t>)</w:t>
+      </w:r>
+    </w:p>
+    <w:p>
+      <w:pPr>
         <w:rPr>
           <w:b/>
           <w:bCs/>
           <w:lang w:val="ru-RU"/>
         </w:rPr>
-        <w:t xml:space="preserve">Про </w:t>
-      </w:r>
-      <w:proofErr w:type="spellStart"/>
+      </w:pPr>
       <w:r>
         <w:rPr>
           <w:b/>
           <w:bCs/>
           <w:lang w:val="ru-RU"/>
         </w:rPr>
-        <w:t>скролвиевы</w:t>
-      </w:r>
-      <w:proofErr w:type="spellEnd"/>
+        <w:t>Что получилось</w:t>
+      </w:r>
       <w:r>
         <w:rPr>
           <w:b/>
           <w:bCs/>
           <w:lang w:val="ru-RU"/>
         </w:rPr>
-        <w:t xml:space="preserve"> рассказать и методы делегатов</w:t>
-      </w:r>
-      <w:r>
+        <w:br/>
+        <w:t>Как все цепляется и реализованно программно</w:t>
+      </w:r>
+    </w:p>
+    <w:p>
+      <w:pPr>
         <w:rPr>
           <w:b/>
           <w:bCs/>
           <w:lang w:val="ru-RU"/>
         </w:rPr>
-        <w:t xml:space="preserve">, </w:t>
-      </w:r>
+      </w:pPr>
       <w:r>
         <w:rPr>
           <w:b/>
           <w:bCs/>
           <w:lang w:val="ru-RU"/>
         </w:rPr>
-        <w:t xml:space="preserve">про </w:t>
-      </w:r>
-      <w:proofErr w:type="spellStart"/>
+        <w:t>Про скролвиевы рассказать и методы делегатов</w:t>
+      </w:r>
       <w:r>
         <w:rPr>
           <w:b/>
           <w:bCs/>
-          <w:lang w:val="en-US"/>
-        </w:rPr>
-        <w:t>rx</w:t>
-      </w:r>
-      <w:proofErr w:type="spellEnd"/>
-    </w:p>
-    <w:p>
-      <w:pPr>
+          <w:lang w:val="ru-RU"/>
+        </w:rPr>
+        <w:t xml:space="preserve">, </w:t>
+      </w:r>
+      <w:r>
         <w:rPr>
           <w:b/>
           <w:bCs/>
           <w:lang w:val="ru-RU"/>
         </w:rPr>
-      </w:pPr>
+        <w:t xml:space="preserve">про </w:t>
+      </w:r>
       <w:r>
         <w:rPr>
           <w:b/>
           <w:bCs/>
-          <w:lang w:val="ru-RU"/>
-        </w:rPr>
-        <w:lastRenderedPageBreak/>
+          <w:lang w:val="en-US"/>
+        </w:rPr>
+        <w:t>rx</w:t>
+      </w:r>
+    </w:p>
+    <w:p>
+      <w:pPr>
+        <w:rPr>
+          <w:b/>
+          <w:bCs/>
+          <w:lang w:val="ru-RU"/>
+        </w:rPr>
+      </w:pPr>
+      <w:r>
+        <w:rPr>
+          <w:b/>
+          <w:bCs/>
+          <w:lang w:val="ru-RU"/>
+        </w:rPr>
         <w:t>Выводы по главе</w:t>
       </w:r>
     </w:p>
@@ -18631,7 +19944,6 @@
           </w:rPr>
           <w:t>.</w:t>
         </w:r>
-        <w:proofErr w:type="spellStart"/>
         <w:r>
           <w:rPr>
             <w:rStyle w:val="Hyperlink"/>
@@ -18639,7 +19951,6 @@
           </w:rPr>
           <w:t>gazeta</w:t>
         </w:r>
-        <w:proofErr w:type="spellEnd"/>
         <w:r>
           <w:rPr>
             <w:rStyle w:val="Hyperlink"/>
@@ -18647,7 +19958,6 @@
           </w:rPr>
           <w:t>.</w:t>
         </w:r>
-        <w:proofErr w:type="spellStart"/>
         <w:r>
           <w:rPr>
             <w:rStyle w:val="Hyperlink"/>
@@ -18655,7 +19965,6 @@
           </w:rPr>
           <w:t>ru</w:t>
         </w:r>
-        <w:proofErr w:type="spellEnd"/>
         <w:r>
           <w:rPr>
             <w:rStyle w:val="Hyperlink"/>
@@ -18705,7 +20014,6 @@
           </w:rPr>
           <w:t>_13848662.</w:t>
         </w:r>
-        <w:proofErr w:type="spellStart"/>
         <w:r>
           <w:rPr>
             <w:rStyle w:val="Hyperlink"/>
@@ -18713,7 +20021,6 @@
           </w:rPr>
           <w:t>shtml</w:t>
         </w:r>
-        <w:proofErr w:type="spellEnd"/>
       </w:hyperlink>
     </w:p>
     <w:p>
@@ -18785,7 +20092,6 @@
           </w:rPr>
           <w:t>.</w:t>
         </w:r>
-        <w:proofErr w:type="spellStart"/>
         <w:r>
           <w:rPr>
             <w:rStyle w:val="Hyperlink"/>
@@ -18793,7 +20099,6 @@
           </w:rPr>
           <w:t>ru</w:t>
         </w:r>
-        <w:proofErr w:type="spellEnd"/>
         <w:r>
           <w:rPr>
             <w:rStyle w:val="Hyperlink"/>
@@ -18801,7 +20106,6 @@
           </w:rPr>
           <w:t>/</w:t>
         </w:r>
-        <w:proofErr w:type="spellStart"/>
         <w:r>
           <w:rPr>
             <w:rStyle w:val="Hyperlink"/>
@@ -18809,7 +20113,6 @@
           </w:rPr>
           <w:t>ru</w:t>
         </w:r>
-        <w:proofErr w:type="spellEnd"/>
         <w:r>
           <w:rPr>
             <w:rStyle w:val="Hyperlink"/>
@@ -18953,7 +20256,6 @@
           </w:rPr>
           <w:t>.</w:t>
         </w:r>
-        <w:proofErr w:type="spellStart"/>
         <w:r>
           <w:rPr>
             <w:rStyle w:val="Hyperlink"/>
@@ -18961,7 +20263,6 @@
           </w:rPr>
           <w:t>ru</w:t>
         </w:r>
-        <w:proofErr w:type="spellEnd"/>
         <w:r>
           <w:rPr>
             <w:rStyle w:val="Hyperlink"/>
@@ -18969,7 +20270,6 @@
           </w:rPr>
           <w:t>/</w:t>
         </w:r>
-        <w:proofErr w:type="spellStart"/>
         <w:r>
           <w:rPr>
             <w:rStyle w:val="Hyperlink"/>
@@ -18977,7 +20277,6 @@
           </w:rPr>
           <w:t>ru</w:t>
         </w:r>
-        <w:proofErr w:type="spellEnd"/>
         <w:r>
           <w:rPr>
             <w:rStyle w:val="Hyperlink"/>
@@ -19096,7 +20395,6 @@
           </w:rPr>
           <w:t>24.</w:t>
         </w:r>
-        <w:proofErr w:type="spellStart"/>
         <w:r>
           <w:rPr>
             <w:rStyle w:val="Hyperlink"/>
@@ -19104,7 +20402,6 @@
           </w:rPr>
           <w:t>ru</w:t>
         </w:r>
-        <w:proofErr w:type="spellEnd"/>
         <w:r>
           <w:rPr>
             <w:rStyle w:val="Hyperlink"/>
@@ -19112,7 +20409,6 @@
           </w:rPr>
           <w:t>/</w:t>
         </w:r>
-        <w:proofErr w:type="spellStart"/>
         <w:r>
           <w:rPr>
             <w:rStyle w:val="Hyperlink"/>
@@ -19120,7 +20416,6 @@
           </w:rPr>
           <w:t>evolyutsiya</w:t>
         </w:r>
-        <w:proofErr w:type="spellEnd"/>
         <w:r>
           <w:rPr>
             <w:rStyle w:val="Hyperlink"/>
@@ -19128,7 +20423,6 @@
           </w:rPr>
           <w:t>-</w:t>
         </w:r>
-        <w:proofErr w:type="spellStart"/>
         <w:r>
           <w:rPr>
             <w:rStyle w:val="Hyperlink"/>
@@ -19136,7 +20430,6 @@
           </w:rPr>
           <w:t>mobilnyh</w:t>
         </w:r>
-        <w:proofErr w:type="spellEnd"/>
         <w:r>
           <w:rPr>
             <w:rStyle w:val="Hyperlink"/>
@@ -19144,7 +20437,6 @@
           </w:rPr>
           <w:t>-</w:t>
         </w:r>
-        <w:proofErr w:type="spellStart"/>
         <w:r>
           <w:rPr>
             <w:rStyle w:val="Hyperlink"/>
@@ -19152,7 +20444,6 @@
           </w:rPr>
           <w:t>os</w:t>
         </w:r>
-        <w:proofErr w:type="spellEnd"/>
         <w:r>
           <w:rPr>
             <w:rStyle w:val="Hyperlink"/>
@@ -19200,7 +20491,6 @@
           </w:rPr>
           <w:t>://</w:t>
         </w:r>
-        <w:proofErr w:type="spellStart"/>
         <w:r>
           <w:rPr>
             <w:rStyle w:val="Hyperlink"/>
@@ -19208,7 +20498,6 @@
           </w:rPr>
           <w:t>xakep</w:t>
         </w:r>
-        <w:proofErr w:type="spellEnd"/>
         <w:r>
           <w:rPr>
             <w:rStyle w:val="Hyperlink"/>
@@ -19216,7 +20505,6 @@
           </w:rPr>
           <w:t>.</w:t>
         </w:r>
-        <w:proofErr w:type="spellStart"/>
         <w:r>
           <w:rPr>
             <w:rStyle w:val="Hyperlink"/>
@@ -19224,7 +20512,6 @@
           </w:rPr>
           <w:t>ru</w:t>
         </w:r>
-        <w:proofErr w:type="spellEnd"/>
         <w:r>
           <w:rPr>
             <w:rStyle w:val="Hyperlink"/>
@@ -19246,7 +20533,6 @@
           </w:rPr>
           <w:t>-</w:t>
         </w:r>
-        <w:proofErr w:type="spellStart"/>
         <w:r>
           <w:rPr>
             <w:rStyle w:val="Hyperlink"/>
@@ -19254,7 +20540,6 @@
           </w:rPr>
           <w:t>ustroena</w:t>
         </w:r>
-        <w:proofErr w:type="spellEnd"/>
         <w:r>
           <w:rPr>
             <w:rStyle w:val="Hyperlink"/>
@@ -19262,7 +20547,6 @@
           </w:rPr>
           <w:t>-</w:t>
         </w:r>
-        <w:proofErr w:type="spellStart"/>
         <w:r>
           <w:rPr>
             <w:rStyle w:val="Hyperlink"/>
@@ -19270,7 +20554,6 @@
           </w:rPr>
           <w:t>ios</w:t>
         </w:r>
-        <w:proofErr w:type="spellEnd"/>
         <w:r>
           <w:rPr>
             <w:rStyle w:val="Hyperlink"/>
@@ -19317,7 +20600,6 @@
         </w:rPr>
         <w:t>://</w:t>
       </w:r>
-      <w:proofErr w:type="spellStart"/>
       <w:r>
         <w:rPr>
           <w:rStyle w:val="Hyperlink"/>
@@ -19325,7 +20607,6 @@
         </w:rPr>
         <w:t>adm</w:t>
       </w:r>
-      <w:proofErr w:type="spellEnd"/>
       <w:r>
         <w:rPr>
           <w:rStyle w:val="Hyperlink"/>
@@ -19333,7 +20614,6 @@
         </w:rPr>
         <w:t>-</w:t>
       </w:r>
-      <w:proofErr w:type="spellStart"/>
       <w:r>
         <w:rPr>
           <w:rStyle w:val="Hyperlink"/>
@@ -19341,7 +20621,6 @@
         </w:rPr>
         <w:t>krom</w:t>
       </w:r>
-      <w:proofErr w:type="spellEnd"/>
       <w:r>
         <w:rPr>
           <w:rStyle w:val="Hyperlink"/>
@@ -19349,7 +20628,6 @@
         </w:rPr>
         <w:t>.</w:t>
       </w:r>
-      <w:proofErr w:type="spellStart"/>
       <w:r>
         <w:rPr>
           <w:rStyle w:val="Hyperlink"/>
@@ -19357,7 +20635,6 @@
         </w:rPr>
         <w:t>ru</w:t>
       </w:r>
-      <w:proofErr w:type="spellEnd"/>
       <w:r>
         <w:rPr>
           <w:rStyle w:val="Hyperlink"/>
@@ -19393,7 +20670,6 @@
         </w:rPr>
         <w:t>-2021-</w:t>
       </w:r>
-      <w:proofErr w:type="spellStart"/>
       <w:r>
         <w:rPr>
           <w:rStyle w:val="Hyperlink"/>
@@ -19401,7 +20677,6 @@
         </w:rPr>
         <w:t>goda</w:t>
       </w:r>
-      <w:proofErr w:type="spellEnd"/>
       <w:r>
         <w:rPr>
           <w:rStyle w:val="Hyperlink"/>
@@ -19423,7 +20698,6 @@
         </w:rPr>
         <w:t>-</w:t>
       </w:r>
-      <w:proofErr w:type="spellStart"/>
       <w:r>
         <w:rPr>
           <w:rStyle w:val="Hyperlink"/>
@@ -19431,7 +20705,6 @@
         </w:rPr>
         <w:t>konkursnykh</w:t>
       </w:r>
-      <w:proofErr w:type="spellEnd"/>
       <w:r>
         <w:rPr>
           <w:rStyle w:val="Hyperlink"/>
@@ -19439,7 +20712,6 @@
         </w:rPr>
         <w:t>-</w:t>
       </w:r>
-      <w:proofErr w:type="spellStart"/>
       <w:r>
         <w:rPr>
           <w:rStyle w:val="Hyperlink"/>
@@ -19447,7 +20719,6 @@
         </w:rPr>
         <w:t>spiskakh</w:t>
       </w:r>
-      <w:proofErr w:type="spellEnd"/>
       <w:r>
         <w:rPr>
           <w:rStyle w:val="Hyperlink"/>
@@ -19455,7 +20726,6 @@
         </w:rPr>
         <w:t>-</w:t>
       </w:r>
-      <w:proofErr w:type="spellStart"/>
       <w:r>
         <w:rPr>
           <w:rStyle w:val="Hyperlink"/>
@@ -19463,7 +20733,6 @@
         </w:rPr>
         <w:t>vuzov</w:t>
       </w:r>
-      <w:proofErr w:type="spellEnd"/>
       <w:r>
         <w:rPr>
           <w:rStyle w:val="Hyperlink"/>
@@ -19471,7 +20740,6 @@
         </w:rPr>
         <w:t>-</w:t>
       </w:r>
-      <w:proofErr w:type="spellStart"/>
       <w:r>
         <w:rPr>
           <w:rStyle w:val="Hyperlink"/>
@@ -19479,7 +20747,6 @@
         </w:rPr>
         <w:t>bolshe</w:t>
       </w:r>
-      <w:proofErr w:type="spellEnd"/>
       <w:r>
         <w:rPr>
           <w:rStyle w:val="Hyperlink"/>
@@ -19501,7 +20768,6 @@
         </w:rPr>
         <w:t>-</w:t>
       </w:r>
-      <w:proofErr w:type="spellStart"/>
       <w:r>
         <w:rPr>
           <w:rStyle w:val="Hyperlink"/>
@@ -19509,7 +20775,6 @@
         </w:rPr>
         <w:t>budet</w:t>
       </w:r>
-      <w:proofErr w:type="spellEnd"/>
       <w:r>
         <w:rPr>
           <w:rStyle w:val="Hyperlink"/>
@@ -19517,7 +20782,6 @@
         </w:rPr>
         <w:t>-</w:t>
       </w:r>
-      <w:proofErr w:type="spellStart"/>
       <w:r>
         <w:rPr>
           <w:rStyle w:val="Hyperlink"/>
@@ -19525,7 +20789,6 @@
         </w:rPr>
         <w:t>imyon</w:t>
       </w:r>
-      <w:proofErr w:type="spellEnd"/>
     </w:p>
     <w:p>
       <w:pPr>
@@ -19554,7 +20817,6 @@
           </w:rPr>
           <w:t>://</w:t>
         </w:r>
-        <w:proofErr w:type="spellStart"/>
         <w:r>
           <w:rPr>
             <w:rStyle w:val="Hyperlink"/>
@@ -19562,7 +20824,6 @@
           </w:rPr>
           <w:t>livetyping</w:t>
         </w:r>
-        <w:proofErr w:type="spellEnd"/>
         <w:r>
           <w:rPr>
             <w:rStyle w:val="Hyperlink"/>
@@ -19584,7 +20845,6 @@
           </w:rPr>
           <w:t>/</w:t>
         </w:r>
-        <w:proofErr w:type="spellStart"/>
         <w:r>
           <w:rPr>
             <w:rStyle w:val="Hyperlink"/>
@@ -19592,7 +20852,6 @@
           </w:rPr>
           <w:t>ru</w:t>
         </w:r>
-        <w:proofErr w:type="spellEnd"/>
         <w:r>
           <w:rPr>
             <w:rStyle w:val="Hyperlink"/>
@@ -19614,7 +20873,6 @@
           </w:rPr>
           <w:t>/</w:t>
         </w:r>
-        <w:proofErr w:type="spellStart"/>
         <w:r>
           <w:rPr>
             <w:rStyle w:val="Hyperlink"/>
@@ -19622,7 +20880,6 @@
           </w:rPr>
           <w:t>kak</w:t>
         </w:r>
-        <w:proofErr w:type="spellEnd"/>
         <w:r>
           <w:rPr>
             <w:rStyle w:val="Hyperlink"/>
@@ -19630,7 +20887,6 @@
           </w:rPr>
           <w:t>-</w:t>
         </w:r>
-        <w:proofErr w:type="spellStart"/>
         <w:r>
           <w:rPr>
             <w:rStyle w:val="Hyperlink"/>
@@ -19638,7 +20894,6 @@
           </w:rPr>
           <w:t>vylozhit</w:t>
         </w:r>
-        <w:proofErr w:type="spellEnd"/>
         <w:r>
           <w:rPr>
             <w:rStyle w:val="Hyperlink"/>
@@ -19646,7 +20901,6 @@
           </w:rPr>
           <w:t>-</w:t>
         </w:r>
-        <w:proofErr w:type="spellStart"/>
         <w:r>
           <w:rPr>
             <w:rStyle w:val="Hyperlink"/>
@@ -19654,7 +20908,6 @@
           </w:rPr>
           <w:t>prilozhenie</w:t>
         </w:r>
-        <w:proofErr w:type="spellEnd"/>
         <w:r>
           <w:rPr>
             <w:rStyle w:val="Hyperlink"/>
@@ -19740,7 +20993,6 @@
           </w:rPr>
           <w:t>.</w:t>
         </w:r>
-        <w:proofErr w:type="spellStart"/>
         <w:r>
           <w:rPr>
             <w:rStyle w:val="Hyperlink"/>
@@ -19748,7 +21000,6 @@
           </w:rPr>
           <w:t>informicus</w:t>
         </w:r>
-        <w:proofErr w:type="spellEnd"/>
         <w:r>
           <w:rPr>
             <w:rStyle w:val="Hyperlink"/>
@@ -19756,7 +21007,6 @@
           </w:rPr>
           <w:t>.</w:t>
         </w:r>
-        <w:proofErr w:type="spellStart"/>
         <w:r>
           <w:rPr>
             <w:rStyle w:val="Hyperlink"/>
@@ -19764,7 +21014,6 @@
           </w:rPr>
           <w:t>ru</w:t>
         </w:r>
-        <w:proofErr w:type="spellEnd"/>
         <w:r>
           <w:rPr>
             <w:rStyle w:val="Hyperlink"/>
@@ -19786,7 +21035,6 @@
           </w:rPr>
           <w:t>.</w:t>
         </w:r>
-        <w:proofErr w:type="spellStart"/>
         <w:r>
           <w:rPr>
             <w:rStyle w:val="Hyperlink"/>
@@ -19794,7 +21042,6 @@
           </w:rPr>
           <w:t>aspx</w:t>
         </w:r>
-        <w:proofErr w:type="spellEnd"/>
         <w:r>
           <w:rPr>
             <w:rStyle w:val="Hyperlink"/>
@@ -19830,7 +21077,6 @@
           </w:rPr>
           <w:t>=73&amp;</w:t>
         </w:r>
-        <w:proofErr w:type="spellStart"/>
         <w:r>
           <w:rPr>
             <w:rStyle w:val="Hyperlink"/>
@@ -19838,7 +21084,6 @@
           </w:rPr>
           <w:t>subdivisionid</w:t>
         </w:r>
-        <w:proofErr w:type="spellEnd"/>
         <w:r>
           <w:rPr>
             <w:rStyle w:val="Hyperlink"/>

</xml_diff>

<commit_message>
finish structure of app working
</commit_message>
<xml_diff>
--- a/Документация/Документация.docx
+++ b/Документация/Документация.docx
@@ -506,12 +506,14 @@
         </w:rPr>
         <w:t xml:space="preserve"> </w:t>
       </w:r>
+      <w:proofErr w:type="spellStart"/>
       <w:r>
         <w:rPr>
           <w:lang w:val="en-US"/>
         </w:rPr>
         <w:t>Exynos</w:t>
       </w:r>
+      <w:proofErr w:type="spellEnd"/>
       <w:r>
         <w:rPr>
           <w:lang w:val="ru-RU"/>
@@ -1132,7 +1134,21 @@
         <w:rPr>
           <w:lang w:val="ru-RU"/>
         </w:rPr>
-        <w:t>добавление виджетов на телефоне</w:t>
+        <w:t xml:space="preserve">добавление </w:t>
+      </w:r>
+      <w:proofErr w:type="spellStart"/>
+      <w:r>
+        <w:rPr>
+          <w:lang w:val="ru-RU"/>
+        </w:rPr>
+        <w:t>виджетов</w:t>
+      </w:r>
+      <w:proofErr w:type="spellEnd"/>
+      <w:r>
+        <w:rPr>
+          <w:lang w:val="ru-RU"/>
+        </w:rPr>
+        <w:t xml:space="preserve"> на телефоне</w:t>
       </w:r>
       <w:r>
         <w:rPr>
@@ -1895,6 +1911,7 @@
         </w:rPr>
         <w:t xml:space="preserve">интерфейс для </w:t>
       </w:r>
+      <w:proofErr w:type="spellStart"/>
       <w:r>
         <w:rPr>
           <w:lang w:val="ru-RU"/>
@@ -1907,6 +1924,7 @@
         </w:rPr>
         <w:t>ого</w:t>
       </w:r>
+      <w:proofErr w:type="spellEnd"/>
       <w:r>
         <w:rPr>
           <w:rFonts w:ascii="Times New Roman" w:eastAsia="Times New Roman" w:hAnsi="Times New Roman" w:cs="Times New Roman"/>
@@ -2759,7 +2777,21 @@
         <w:rPr>
           <w:lang w:val="ru-RU"/>
         </w:rPr>
-        <w:t>Реализация пофамильного поиска преподавателей</w:t>
+        <w:t xml:space="preserve">Реализация </w:t>
+      </w:r>
+      <w:proofErr w:type="spellStart"/>
+      <w:r>
+        <w:rPr>
+          <w:lang w:val="ru-RU"/>
+        </w:rPr>
+        <w:t>пофамильного</w:t>
+      </w:r>
+      <w:proofErr w:type="spellEnd"/>
+      <w:r>
+        <w:rPr>
+          <w:lang w:val="ru-RU"/>
+        </w:rPr>
+        <w:t xml:space="preserve"> поиска преподавателей</w:t>
       </w:r>
       <w:r>
         <w:rPr>
@@ -3849,13 +3881,23 @@
         </w:rPr>
         <w:t>C</w:t>
       </w:r>
+      <w:proofErr w:type="spellStart"/>
       <w:r>
         <w:rPr>
           <w:rFonts w:asciiTheme="minorHAnsi" w:hAnsiTheme="minorHAnsi" w:cstheme="minorHAnsi"/>
           <w:color w:val="333333"/>
           <w:lang w:val="ru-RU"/>
         </w:rPr>
-        <w:t>уществует несколько направлений применения ИТ в учебной сфере</w:t>
+        <w:t>уществует</w:t>
+      </w:r>
+      <w:proofErr w:type="spellEnd"/>
+      <w:r>
+        <w:rPr>
+          <w:rFonts w:asciiTheme="minorHAnsi" w:hAnsiTheme="minorHAnsi" w:cstheme="minorHAnsi"/>
+          <w:color w:val="333333"/>
+          <w:lang w:val="ru-RU"/>
+        </w:rPr>
+        <w:t xml:space="preserve"> несколько направлений применения ИТ в учебной сфере</w:t>
       </w:r>
       <w:r>
         <w:rPr>
@@ -4311,6 +4353,7 @@
         </w:rPr>
         <w:t xml:space="preserve">Согласно данным компании </w:t>
       </w:r>
+      <w:proofErr w:type="spellStart"/>
       <w:r>
         <w:rPr>
           <w:rFonts w:asciiTheme="minorHAnsi" w:hAnsiTheme="minorHAnsi" w:cstheme="minorHAnsi"/>
@@ -4318,6 +4361,7 @@
         </w:rPr>
         <w:t>AppAnnie</w:t>
       </w:r>
+      <w:proofErr w:type="spellEnd"/>
       <w:r>
         <w:rPr>
           <w:rFonts w:asciiTheme="minorHAnsi" w:hAnsiTheme="minorHAnsi" w:cstheme="minorHAnsi"/>
@@ -4735,8 +4779,16 @@
         <w:rPr>
           <w:lang w:val="ru-RU"/>
         </w:rPr>
-        <w:t>файловый менеджер и тд</w:t>
-      </w:r>
+        <w:t xml:space="preserve">файловый менеджер и </w:t>
+      </w:r>
+      <w:proofErr w:type="spellStart"/>
+      <w:r>
+        <w:rPr>
+          <w:lang w:val="ru-RU"/>
+        </w:rPr>
+        <w:t>тд</w:t>
+      </w:r>
+      <w:proofErr w:type="spellEnd"/>
       <w:r>
         <w:rPr>
           <w:lang w:val="ru-RU"/>
@@ -6126,7 +6178,21 @@
         <w:rPr>
           <w:lang w:val="ru-RU"/>
         </w:rPr>
-        <w:t>а также выпустили технологию «мультитач»</w:t>
+        <w:t>а также выпустили технологию «</w:t>
+      </w:r>
+      <w:proofErr w:type="spellStart"/>
+      <w:r>
+        <w:rPr>
+          <w:lang w:val="ru-RU"/>
+        </w:rPr>
+        <w:t>мультитач</w:t>
+      </w:r>
+      <w:proofErr w:type="spellEnd"/>
+      <w:r>
+        <w:rPr>
+          <w:lang w:val="ru-RU"/>
+        </w:rPr>
+        <w:t>»</w:t>
       </w:r>
       <w:r>
         <w:rPr>
@@ -6200,12 +6266,14 @@
         </w:rPr>
         <w:t xml:space="preserve">с </w:t>
       </w:r>
+      <w:proofErr w:type="spellStart"/>
       <w:r>
         <w:rPr>
           <w:lang w:val="en-US"/>
         </w:rPr>
         <w:t>watchOS</w:t>
       </w:r>
+      <w:proofErr w:type="spellEnd"/>
       <w:r>
         <w:rPr>
           <w:lang w:val="ru-RU"/>
@@ -7004,8 +7072,16 @@
         <w:rPr>
           <w:lang w:val="ru-RU"/>
         </w:rPr>
-        <w:t>образовательных порталов и тд</w:t>
-      </w:r>
+        <w:t xml:space="preserve">образовательных порталов и </w:t>
+      </w:r>
+      <w:proofErr w:type="spellStart"/>
+      <w:r>
+        <w:rPr>
+          <w:lang w:val="ru-RU"/>
+        </w:rPr>
+        <w:t>тд</w:t>
+      </w:r>
+      <w:proofErr w:type="spellEnd"/>
       <w:r>
         <w:rPr>
           <w:lang w:val="ru-RU"/>
@@ -7304,12 +7380,14 @@
         </w:rPr>
         <w:t xml:space="preserve"> </w:t>
       </w:r>
+      <w:proofErr w:type="spellStart"/>
       <w:r>
         <w:rPr>
           <w:lang w:val="en-US"/>
         </w:rPr>
         <w:t>Api</w:t>
       </w:r>
+      <w:proofErr w:type="spellEnd"/>
       <w:r>
         <w:rPr>
           <w:lang w:val="ru-RU"/>
@@ -7544,12 +7622,14 @@
         </w:rPr>
         <w:t xml:space="preserve">, </w:t>
       </w:r>
+      <w:proofErr w:type="spellStart"/>
       <w:r>
         <w:rPr>
           <w:lang w:val="en-US"/>
         </w:rPr>
         <w:t>ssl</w:t>
       </w:r>
+      <w:proofErr w:type="spellEnd"/>
       <w:r>
         <w:rPr>
           <w:lang w:val="ru-RU"/>
@@ -7769,7 +7849,21 @@
         <w:rPr>
           <w:lang w:val="ru-RU"/>
         </w:rPr>
-        <w:t xml:space="preserve">Это фреймворк для создания приложений под </w:t>
+        <w:t xml:space="preserve">Это </w:t>
+      </w:r>
+      <w:proofErr w:type="spellStart"/>
+      <w:r>
+        <w:rPr>
+          <w:lang w:val="ru-RU"/>
+        </w:rPr>
+        <w:t>фреймворк</w:t>
+      </w:r>
+      <w:proofErr w:type="spellEnd"/>
+      <w:r>
+        <w:rPr>
+          <w:lang w:val="ru-RU"/>
+        </w:rPr>
+        <w:t xml:space="preserve"> для создания приложений под </w:t>
       </w:r>
       <w:r>
         <w:rPr>
@@ -7829,7 +7923,21 @@
         <w:rPr>
           <w:lang w:val="ru-RU"/>
         </w:rPr>
-        <w:t xml:space="preserve">Основан на классах фраймворка </w:t>
+        <w:t xml:space="preserve">Основан на классах </w:t>
+      </w:r>
+      <w:proofErr w:type="spellStart"/>
+      <w:r>
+        <w:rPr>
+          <w:lang w:val="ru-RU"/>
+        </w:rPr>
+        <w:t>фраймворка</w:t>
+      </w:r>
+      <w:proofErr w:type="spellEnd"/>
+      <w:r>
+        <w:rPr>
+          <w:lang w:val="ru-RU"/>
+        </w:rPr>
+        <w:t xml:space="preserve"> </w:t>
       </w:r>
       <w:r>
         <w:rPr>
@@ -7909,12 +8017,14 @@
         </w:rPr>
         <w:t xml:space="preserve">на устройстве – </w:t>
       </w:r>
+      <w:proofErr w:type="spellStart"/>
       <w:r>
         <w:rPr>
           <w:lang w:val="en-US"/>
         </w:rPr>
         <w:t>UIKit</w:t>
       </w:r>
+      <w:proofErr w:type="spellEnd"/>
       <w:r>
         <w:rPr>
           <w:lang w:val="ru-RU"/>
@@ -7927,12 +8037,14 @@
         </w:rPr>
         <w:t xml:space="preserve">библиотеку для взаимодействия с картами </w:t>
       </w:r>
+      <w:proofErr w:type="spellStart"/>
       <w:r>
         <w:rPr>
           <w:lang w:val="en-US"/>
         </w:rPr>
         <w:t>MapKit</w:t>
       </w:r>
+      <w:proofErr w:type="spellEnd"/>
       <w:r>
         <w:rPr>
           <w:lang w:val="ru-RU"/>
@@ -7945,12 +8057,14 @@
         </w:rPr>
         <w:t xml:space="preserve">библиотеку </w:t>
       </w:r>
+      <w:proofErr w:type="spellStart"/>
       <w:r>
         <w:rPr>
           <w:lang w:val="en-US"/>
         </w:rPr>
         <w:t>GameKit</w:t>
       </w:r>
+      <w:proofErr w:type="spellEnd"/>
       <w:r>
         <w:rPr>
           <w:lang w:val="ru-RU"/>
@@ -8257,7 +8371,21 @@
         <w:rPr>
           <w:lang w:val="ru-RU"/>
         </w:rPr>
-        <w:t>позволяет получить доступ к медиатеке фотографий на устройстве</w:t>
+        <w:t xml:space="preserve">позволяет получить доступ к </w:t>
+      </w:r>
+      <w:proofErr w:type="spellStart"/>
+      <w:r>
+        <w:rPr>
+          <w:lang w:val="ru-RU"/>
+        </w:rPr>
+        <w:t>медиатеке</w:t>
+      </w:r>
+      <w:proofErr w:type="spellEnd"/>
+      <w:r>
+        <w:rPr>
+          <w:lang w:val="ru-RU"/>
+        </w:rPr>
+        <w:t xml:space="preserve"> фотографий на устройстве</w:t>
       </w:r>
       <w:r>
         <w:rPr>
@@ -8397,12 +8525,14 @@
         </w:rPr>
         <w:t>а также С</w:t>
       </w:r>
+      <w:proofErr w:type="spellStart"/>
       <w:r>
         <w:rPr>
           <w:lang w:val="en-US"/>
         </w:rPr>
         <w:t>oreGraphics</w:t>
       </w:r>
+      <w:proofErr w:type="spellEnd"/>
       <w:r>
         <w:rPr>
           <w:lang w:val="ru-RU"/>
@@ -8563,12 +8693,14 @@
         </w:rPr>
         <w:t>-</w:t>
       </w:r>
+      <w:proofErr w:type="spellStart"/>
       <w:r>
         <w:rPr>
           <w:lang w:val="en-US"/>
         </w:rPr>
         <w:t>AppPurchase</w:t>
       </w:r>
+      <w:proofErr w:type="spellEnd"/>
       <w:r>
         <w:rPr>
           <w:lang w:val="ru-RU"/>
@@ -8753,8 +8885,16 @@
         <w:rPr>
           <w:lang w:val="ru-RU"/>
         </w:rPr>
-        <w:t>и тд</w:t>
-      </w:r>
+        <w:t xml:space="preserve">и </w:t>
+      </w:r>
+      <w:proofErr w:type="spellStart"/>
+      <w:r>
+        <w:rPr>
+          <w:lang w:val="ru-RU"/>
+        </w:rPr>
+        <w:t>тд</w:t>
+      </w:r>
+      <w:proofErr w:type="spellEnd"/>
       <w:r>
         <w:rPr>
           <w:lang w:val="ru-RU"/>
@@ -9486,8 +9626,16 @@
         <w:rPr>
           <w:lang w:val="ru-RU"/>
         </w:rPr>
-        <w:t>интересным моментом является новый тип виджетов</w:t>
-      </w:r>
+        <w:t xml:space="preserve">интересным моментом является новый тип </w:t>
+      </w:r>
+      <w:proofErr w:type="spellStart"/>
+      <w:r>
+        <w:rPr>
+          <w:lang w:val="ru-RU"/>
+        </w:rPr>
+        <w:t>виджетов</w:t>
+      </w:r>
+      <w:proofErr w:type="spellEnd"/>
       <w:r>
         <w:rPr>
           <w:lang w:val="ru-RU"/>
@@ -9518,12 +9666,14 @@
         </w:rPr>
         <w:t xml:space="preserve">Появились </w:t>
       </w:r>
+      <w:proofErr w:type="spellStart"/>
       <w:r>
         <w:rPr>
           <w:lang w:val="en-US"/>
         </w:rPr>
         <w:t>AppClips</w:t>
       </w:r>
+      <w:proofErr w:type="spellEnd"/>
       <w:r>
         <w:rPr>
           <w:lang w:val="ru-RU"/>
@@ -9600,8 +9750,16 @@
         <w:rPr>
           <w:lang w:val="ru-RU"/>
         </w:rPr>
-        <w:t>выходят минорные апдейты</w:t>
-      </w:r>
+        <w:t xml:space="preserve">выходят минорные </w:t>
+      </w:r>
+      <w:proofErr w:type="spellStart"/>
+      <w:r>
+        <w:rPr>
+          <w:lang w:val="ru-RU"/>
+        </w:rPr>
+        <w:t>апдейты</w:t>
+      </w:r>
+      <w:proofErr w:type="spellEnd"/>
       <w:r>
         <w:rPr>
           <w:lang w:val="ru-RU"/>
@@ -9976,8 +10134,16 @@
         <w:rPr>
           <w:lang w:val="ru-RU"/>
         </w:rPr>
-        <w:t>выпуская апдейты</w:t>
-      </w:r>
+        <w:t xml:space="preserve">выпуская </w:t>
+      </w:r>
+      <w:proofErr w:type="spellStart"/>
+      <w:r>
+        <w:rPr>
+          <w:lang w:val="ru-RU"/>
+        </w:rPr>
+        <w:t>апдейты</w:t>
+      </w:r>
+      <w:proofErr w:type="spellEnd"/>
       <w:r>
         <w:rPr>
           <w:lang w:val="ru-RU"/>
@@ -10120,7 +10286,21 @@
         <w:rPr>
           <w:lang w:val="ru-RU"/>
         </w:rPr>
-        <w:t>или новых анимаций,</w:t>
+        <w:t xml:space="preserve">или новых </w:t>
+      </w:r>
+      <w:proofErr w:type="spellStart"/>
+      <w:r>
+        <w:rPr>
+          <w:lang w:val="ru-RU"/>
+        </w:rPr>
+        <w:t>анимаций</w:t>
+      </w:r>
+      <w:proofErr w:type="spellEnd"/>
+      <w:r>
+        <w:rPr>
+          <w:lang w:val="ru-RU"/>
+        </w:rPr>
+        <w:t>,</w:t>
       </w:r>
       <w:r>
         <w:rPr>
@@ -10200,7 +10380,21 @@
         <w:rPr>
           <w:lang w:val="ru-RU"/>
         </w:rPr>
-        <w:t>представляет возможность для поддержки версионирования кода в приложениях</w:t>
+        <w:t xml:space="preserve">представляет возможность для поддержки </w:t>
+      </w:r>
+      <w:proofErr w:type="spellStart"/>
+      <w:r>
+        <w:rPr>
+          <w:lang w:val="ru-RU"/>
+        </w:rPr>
+        <w:t>версионирования</w:t>
+      </w:r>
+      <w:proofErr w:type="spellEnd"/>
+      <w:r>
+        <w:rPr>
+          <w:lang w:val="ru-RU"/>
+        </w:rPr>
+        <w:t xml:space="preserve"> кода в приложениях</w:t>
       </w:r>
       <w:r>
         <w:rPr>
@@ -11591,24 +11785,28 @@
         </w:rPr>
         <w:t xml:space="preserve">, </w:t>
       </w:r>
+      <w:proofErr w:type="spellStart"/>
       <w:r>
         <w:rPr>
           <w:lang w:val="en-US"/>
         </w:rPr>
         <w:t>Stepik</w:t>
       </w:r>
-      <w:r>
-        <w:rPr>
-          <w:lang w:val="ru-RU"/>
-        </w:rPr>
-        <w:t xml:space="preserve">, </w:t>
-      </w:r>
+      <w:proofErr w:type="spellEnd"/>
+      <w:r>
+        <w:rPr>
+          <w:lang w:val="ru-RU"/>
+        </w:rPr>
+        <w:t xml:space="preserve">, </w:t>
+      </w:r>
+      <w:proofErr w:type="spellStart"/>
       <w:r>
         <w:rPr>
           <w:lang w:val="en-US"/>
         </w:rPr>
         <w:t>Sololearn</w:t>
       </w:r>
+      <w:proofErr w:type="spellEnd"/>
       <w:r>
         <w:rPr>
           <w:lang w:val="ru-RU"/>
@@ -11707,12 +11905,14 @@
         </w:rPr>
         <w:t xml:space="preserve">, </w:t>
       </w:r>
+      <w:proofErr w:type="spellStart"/>
       <w:r>
         <w:rPr>
           <w:lang w:val="en-US"/>
         </w:rPr>
         <w:t>Todoist</w:t>
       </w:r>
+      <w:proofErr w:type="spellEnd"/>
       <w:r>
         <w:rPr>
           <w:lang w:val="ru-RU"/>
@@ -11797,12 +11997,14 @@
         </w:rPr>
         <w:t xml:space="preserve">, </w:t>
       </w:r>
+      <w:proofErr w:type="spellStart"/>
       <w:r>
         <w:rPr>
           <w:lang w:val="en-US"/>
         </w:rPr>
         <w:t>uMake</w:t>
       </w:r>
+      <w:proofErr w:type="spellEnd"/>
       <w:r>
         <w:rPr>
           <w:lang w:val="ru-RU"/>
@@ -11857,12 +12059,14 @@
         </w:rPr>
         <w:t xml:space="preserve">, </w:t>
       </w:r>
+      <w:proofErr w:type="spellStart"/>
       <w:r>
         <w:rPr>
           <w:lang w:val="en-US"/>
         </w:rPr>
         <w:t>Matlab</w:t>
       </w:r>
+      <w:proofErr w:type="spellEnd"/>
       <w:r>
         <w:rPr>
           <w:lang w:val="ru-RU"/>
@@ -11879,7 +12083,21 @@
         <w:rPr>
           <w:lang w:val="ru-RU"/>
         </w:rPr>
-        <w:t xml:space="preserve">также портированы на </w:t>
+        <w:t xml:space="preserve">также </w:t>
+      </w:r>
+      <w:proofErr w:type="spellStart"/>
+      <w:r>
+        <w:rPr>
+          <w:lang w:val="ru-RU"/>
+        </w:rPr>
+        <w:t>портированы</w:t>
+      </w:r>
+      <w:proofErr w:type="spellEnd"/>
+      <w:r>
+        <w:rPr>
+          <w:lang w:val="ru-RU"/>
+        </w:rPr>
+        <w:t xml:space="preserve"> на </w:t>
       </w:r>
       <w:r>
         <w:rPr>
@@ -11974,12 +12192,14 @@
         </w:rPr>
         <w:t xml:space="preserve">приложение </w:t>
       </w:r>
+      <w:proofErr w:type="spellStart"/>
       <w:r>
         <w:rPr>
           <w:lang w:val="en-US"/>
         </w:rPr>
         <w:t>Photomath</w:t>
       </w:r>
+      <w:proofErr w:type="spellEnd"/>
       <w:r>
         <w:rPr>
           <w:lang w:val="ru-RU"/>
@@ -12278,24 +12498,28 @@
           <w:lang w:val="ru-RU"/>
         </w:rPr>
       </w:pPr>
+      <w:proofErr w:type="spellStart"/>
       <w:r>
         <w:rPr>
           <w:lang w:val="en-US"/>
         </w:rPr>
         <w:t>Hudl</w:t>
       </w:r>
-      <w:r>
-        <w:rPr>
-          <w:lang w:val="ru-RU"/>
-        </w:rPr>
-        <w:t xml:space="preserve"> </w:t>
-      </w:r>
+      <w:proofErr w:type="spellEnd"/>
+      <w:r>
+        <w:rPr>
+          <w:lang w:val="ru-RU"/>
+        </w:rPr>
+        <w:t xml:space="preserve"> </w:t>
+      </w:r>
+      <w:proofErr w:type="spellStart"/>
       <w:r>
         <w:rPr>
           <w:lang w:val="en-US"/>
         </w:rPr>
         <w:t>Sportscode</w:t>
       </w:r>
+      <w:proofErr w:type="spellEnd"/>
       <w:r>
         <w:rPr>
           <w:lang w:val="ru-RU"/>
@@ -12306,7 +12530,21 @@
         <w:rPr>
           <w:lang w:val="ru-RU"/>
         </w:rPr>
-        <w:t>позволяет ведущим факультетам физической культуры анализровать качество тренировок для спортсменов</w:t>
+        <w:t xml:space="preserve">позволяет ведущим факультетам физической культуры </w:t>
+      </w:r>
+      <w:proofErr w:type="spellStart"/>
+      <w:r>
+        <w:rPr>
+          <w:lang w:val="ru-RU"/>
+        </w:rPr>
+        <w:t>анализровать</w:t>
+      </w:r>
+      <w:proofErr w:type="spellEnd"/>
+      <w:r>
+        <w:rPr>
+          <w:lang w:val="ru-RU"/>
+        </w:rPr>
+        <w:t xml:space="preserve"> качество тренировок для спортсменов</w:t>
       </w:r>
       <w:r>
         <w:rPr>
@@ -12589,6 +12827,7 @@
           <w:lang w:val="ru-RU"/>
         </w:rPr>
       </w:pPr>
+      <w:proofErr w:type="spellStart"/>
       <w:r>
         <w:rPr>
           <w:i/>
@@ -12597,6 +12836,7 @@
         </w:rPr>
         <w:t>Физтех.Расписание</w:t>
       </w:r>
+      <w:proofErr w:type="spellEnd"/>
       <w:r>
         <w:rPr>
           <w:lang w:val="ru-RU"/>
@@ -12723,7 +12963,14 @@
         <w:rPr>
           <w:lang w:val="ru-RU"/>
         </w:rPr>
-        <w:t>Плюсы – Физтех</w:t>
+        <w:t xml:space="preserve">Плюсы – </w:t>
+      </w:r>
+      <w:proofErr w:type="spellStart"/>
+      <w:r>
+        <w:rPr>
+          <w:lang w:val="ru-RU"/>
+        </w:rPr>
+        <w:t>Физтех</w:t>
       </w:r>
       <w:r>
         <w:rPr>
@@ -12735,7 +12982,14 @@
         <w:rPr>
           <w:lang w:val="ru-RU"/>
         </w:rPr>
-        <w:t>Расписание – одно из немногих приложений</w:t>
+        <w:t>Расписание</w:t>
+      </w:r>
+      <w:proofErr w:type="spellEnd"/>
+      <w:r>
+        <w:rPr>
+          <w:lang w:val="ru-RU"/>
+        </w:rPr>
+        <w:t xml:space="preserve"> – одно из немногих приложений</w:t>
       </w:r>
       <w:r>
         <w:rPr>
@@ -12831,7 +13085,21 @@
         <w:rPr>
           <w:lang w:val="ru-RU"/>
         </w:rPr>
-        <w:t>Также плюсом является возможность добавления виджетов о расписании на главный экран</w:t>
+        <w:t xml:space="preserve">Также плюсом является возможность добавления </w:t>
+      </w:r>
+      <w:proofErr w:type="spellStart"/>
+      <w:r>
+        <w:rPr>
+          <w:lang w:val="ru-RU"/>
+        </w:rPr>
+        <w:t>виджетов</w:t>
+      </w:r>
+      <w:proofErr w:type="spellEnd"/>
+      <w:r>
+        <w:rPr>
+          <w:lang w:val="ru-RU"/>
+        </w:rPr>
+        <w:t xml:space="preserve"> о расписании на главный экран</w:t>
       </w:r>
       <w:r>
         <w:rPr>
@@ -12933,6 +13201,7 @@
           <w:lang w:val="ru-RU"/>
         </w:rPr>
       </w:pPr>
+      <w:proofErr w:type="spellStart"/>
       <w:r>
         <w:rPr>
           <w:i/>
@@ -12941,6 +13210,7 @@
         </w:rPr>
         <w:t>Вышка.Навигация</w:t>
       </w:r>
+      <w:proofErr w:type="spellEnd"/>
       <w:r>
         <w:rPr>
           <w:lang w:val="ru-RU"/>
@@ -17978,19 +18248,7 @@
         <w:rPr>
           <w:lang w:val="ru-RU"/>
         </w:rPr>
-        <w:t>Раздел «</w:t>
-      </w:r>
-      <w:r>
-        <w:rPr>
-          <w:lang w:val="ru-RU"/>
-        </w:rPr>
-        <w:t>Навигация</w:t>
-      </w:r>
-      <w:r>
-        <w:rPr>
-          <w:lang w:val="ru-RU"/>
-        </w:rPr>
-        <w:t>»</w:t>
+        <w:t>Раздел «Навигация»</w:t>
       </w:r>
     </w:p>
     <w:p>
@@ -18195,8 +18453,16 @@
         <w:rPr>
           <w:lang w:val="ru-RU"/>
         </w:rPr>
-        <w:t>пользователь может изменять ее ма</w:t>
-      </w:r>
+        <w:t xml:space="preserve">пользователь может изменять ее </w:t>
+      </w:r>
+      <w:proofErr w:type="spellStart"/>
+      <w:r>
+        <w:rPr>
+          <w:lang w:val="ru-RU"/>
+        </w:rPr>
+        <w:t>ма</w:t>
+      </w:r>
+      <w:proofErr w:type="spellEnd"/>
       <w:r>
         <w:rPr>
           <w:lang w:val="en-US"/>
@@ -18572,19 +18838,7 @@
         <w:rPr>
           <w:lang w:val="ru-RU"/>
         </w:rPr>
-        <w:t>Раздел «</w:t>
-      </w:r>
-      <w:r>
-        <w:rPr>
-          <w:lang w:val="ru-RU"/>
-        </w:rPr>
-        <w:t>Преподаватели</w:t>
-      </w:r>
-      <w:r>
-        <w:rPr>
-          <w:lang w:val="ru-RU"/>
-        </w:rPr>
-        <w:t>»</w:t>
+        <w:t>Раздел «Преподаватели»</w:t>
       </w:r>
     </w:p>
     <w:p>
@@ -18918,19 +19172,7 @@
         <w:rPr>
           <w:lang w:val="ru-RU"/>
         </w:rPr>
-        <w:t xml:space="preserve">Раздел </w:t>
-      </w:r>
-      <w:r>
-        <w:rPr>
-          <w:lang w:val="ru-RU"/>
-        </w:rPr>
-        <w:t>«Пункты питания</w:t>
-      </w:r>
-      <w:r>
-        <w:rPr>
-          <w:lang w:val="ru-RU"/>
-        </w:rPr>
-        <w:t>»</w:t>
+        <w:t>Раздел «Пункты питания»</w:t>
       </w:r>
     </w:p>
     <w:p>
@@ -19078,19 +19320,7 @@
         <w:rPr>
           <w:lang w:val="ru-RU"/>
         </w:rPr>
-        <w:t>Раздел «</w:t>
-      </w:r>
-      <w:r>
-        <w:rPr>
-          <w:lang w:val="ru-RU"/>
-        </w:rPr>
-        <w:t>Личный кабинет</w:t>
-      </w:r>
-      <w:r>
-        <w:rPr>
-          <w:lang w:val="ru-RU"/>
-        </w:rPr>
-        <w:t>»</w:t>
+        <w:t>Раздел «Личный кабинет»</w:t>
       </w:r>
     </w:p>
     <w:p>
@@ -19164,6 +19394,890 @@
     <w:p>
       <w:pPr>
         <w:rPr>
+          <w:lang w:val="ru-RU"/>
+        </w:rPr>
+      </w:pPr>
+      <w:r>
+        <w:rPr>
+          <w:lang w:val="ru-RU"/>
+        </w:rPr>
+        <w:t>Для доступа к функциям личного кабинета необходима авторизация</w:t>
+      </w:r>
+      <w:r>
+        <w:rPr>
+          <w:lang w:val="ru-RU"/>
+        </w:rPr>
+        <w:t xml:space="preserve">. </w:t>
+      </w:r>
+      <w:r>
+        <w:rPr>
+          <w:lang w:val="ru-RU"/>
+        </w:rPr>
+        <w:t>Существует 2 варианта</w:t>
+      </w:r>
+      <w:r>
+        <w:rPr>
+          <w:lang w:val="ru-RU"/>
+        </w:rPr>
+        <w:t xml:space="preserve">: </w:t>
+      </w:r>
+    </w:p>
+    <w:p>
+      <w:pPr>
+        <w:rPr>
+          <w:lang w:val="ru-RU"/>
+        </w:rPr>
+      </w:pPr>
+      <w:r>
+        <w:rPr>
+          <w:lang w:val="ru-RU"/>
+        </w:rPr>
+        <w:t xml:space="preserve">1 - В приложении нет сохраненных данных о пользователе </w:t>
+      </w:r>
+    </w:p>
+    <w:p>
+      <w:pPr>
+        <w:rPr>
+          <w:lang w:val="ru-RU"/>
+        </w:rPr>
+      </w:pPr>
+      <w:r>
+        <w:rPr>
+          <w:lang w:val="ru-RU"/>
+        </w:rPr>
+        <w:t>2 - Пользователь уже входил в систему и его учетные данные сохранены на телефоне</w:t>
+      </w:r>
+    </w:p>
+    <w:p>
+      <w:pPr>
+        <w:rPr>
+          <w:lang w:val="ru-RU"/>
+        </w:rPr>
+      </w:pPr>
+    </w:p>
+    <w:p>
+      <w:pPr>
+        <w:rPr>
+          <w:lang w:val="ru-RU"/>
+        </w:rPr>
+      </w:pPr>
+      <w:r>
+        <w:rPr>
+          <w:lang w:val="ru-RU"/>
+        </w:rPr>
+        <w:t>В первом случае</w:t>
+      </w:r>
+      <w:r>
+        <w:rPr>
+          <w:lang w:val="ru-RU"/>
+        </w:rPr>
+        <w:t xml:space="preserve">, </w:t>
+      </w:r>
+      <w:r>
+        <w:rPr>
+          <w:lang w:val="ru-RU"/>
+        </w:rPr>
+        <w:t>на экране должно появиться окно</w:t>
+      </w:r>
+      <w:r>
+        <w:rPr>
+          <w:lang w:val="ru-RU"/>
+        </w:rPr>
+        <w:t xml:space="preserve">, </w:t>
+      </w:r>
+      <w:r>
+        <w:rPr>
+          <w:lang w:val="ru-RU"/>
+        </w:rPr>
+        <w:t>где пользователю будет предложено ввести логин и пароль для входа в систему</w:t>
+      </w:r>
+      <w:r>
+        <w:rPr>
+          <w:lang w:val="ru-RU"/>
+        </w:rPr>
+        <w:t xml:space="preserve">. </w:t>
+      </w:r>
+      <w:r>
+        <w:rPr>
+          <w:lang w:val="ru-RU"/>
+        </w:rPr>
+        <w:t>Также</w:t>
+      </w:r>
+      <w:r>
+        <w:rPr>
+          <w:lang w:val="ru-RU"/>
+        </w:rPr>
+        <w:t xml:space="preserve">, </w:t>
+      </w:r>
+      <w:r>
+        <w:rPr>
+          <w:lang w:val="ru-RU"/>
+        </w:rPr>
+        <w:t>в окне будут расположены вспомогательные кнопки в случае проблем входа</w:t>
+      </w:r>
+      <w:r>
+        <w:rPr>
+          <w:lang w:val="ru-RU"/>
+        </w:rPr>
+        <w:t>.</w:t>
+      </w:r>
+    </w:p>
+    <w:p>
+      <w:pPr>
+        <w:rPr>
+          <w:lang w:val="ru-RU"/>
+        </w:rPr>
+      </w:pPr>
+    </w:p>
+    <w:p>
+      <w:pPr>
+        <w:rPr>
+          <w:lang w:val="ru-RU"/>
+        </w:rPr>
+      </w:pPr>
+      <w:r>
+        <w:rPr>
+          <w:lang w:val="ru-RU"/>
+        </w:rPr>
+        <w:t>После ввода данных</w:t>
+      </w:r>
+      <w:r>
+        <w:rPr>
+          <w:lang w:val="ru-RU"/>
+        </w:rPr>
+        <w:t xml:space="preserve">, </w:t>
+      </w:r>
+      <w:r>
+        <w:rPr>
+          <w:lang w:val="ru-RU"/>
+        </w:rPr>
+        <w:t>приложением будет предпринята попытка входа в систему</w:t>
+      </w:r>
+      <w:r>
+        <w:rPr>
+          <w:lang w:val="ru-RU"/>
+        </w:rPr>
+        <w:t xml:space="preserve">. </w:t>
+      </w:r>
+      <w:r>
+        <w:rPr>
+          <w:lang w:val="ru-RU"/>
+        </w:rPr>
+        <w:t>Результат может быть следующим</w:t>
+      </w:r>
+      <w:r>
+        <w:rPr>
+          <w:lang w:val="ru-RU"/>
+        </w:rPr>
+        <w:t xml:space="preserve">: </w:t>
+      </w:r>
+      <w:r>
+        <w:rPr>
+          <w:lang w:val="ru-RU"/>
+        </w:rPr>
+        <w:t>ошибка подключения к интернету</w:t>
+      </w:r>
+      <w:r>
+        <w:rPr>
+          <w:lang w:val="ru-RU"/>
+        </w:rPr>
+        <w:t xml:space="preserve">, </w:t>
+      </w:r>
+      <w:r>
+        <w:rPr>
+          <w:lang w:val="ru-RU"/>
+        </w:rPr>
+        <w:t>неверные данные учетной записи или успешная авторизация</w:t>
+      </w:r>
+      <w:r>
+        <w:rPr>
+          <w:lang w:val="ru-RU"/>
+        </w:rPr>
+        <w:t xml:space="preserve">. </w:t>
+      </w:r>
+      <w:r>
+        <w:rPr>
+          <w:lang w:val="ru-RU"/>
+        </w:rPr>
+        <w:t>В случае первых двух вариантов</w:t>
+      </w:r>
+      <w:r>
+        <w:rPr>
+          <w:lang w:val="ru-RU"/>
+        </w:rPr>
+        <w:t xml:space="preserve">, </w:t>
+      </w:r>
+      <w:r>
+        <w:rPr>
+          <w:lang w:val="ru-RU"/>
+        </w:rPr>
+        <w:t>пользователь получает соответствующую информацию на экране и имеет возможность повторить попытку</w:t>
+      </w:r>
+      <w:r>
+        <w:rPr>
+          <w:lang w:val="ru-RU"/>
+        </w:rPr>
+        <w:t xml:space="preserve">. </w:t>
+      </w:r>
+      <w:r>
+        <w:rPr>
+          <w:lang w:val="ru-RU"/>
+        </w:rPr>
+        <w:t>В случае успешной авторизации</w:t>
+      </w:r>
+      <w:r>
+        <w:rPr>
+          <w:lang w:val="ru-RU"/>
+        </w:rPr>
+        <w:t xml:space="preserve">, </w:t>
+      </w:r>
+      <w:r>
+        <w:rPr>
+          <w:lang w:val="ru-RU"/>
+        </w:rPr>
+        <w:t>открывается главная страница личного кабинета</w:t>
+      </w:r>
+      <w:r>
+        <w:rPr>
+          <w:lang w:val="ru-RU"/>
+        </w:rPr>
+        <w:t xml:space="preserve">. </w:t>
+      </w:r>
+    </w:p>
+    <w:p>
+      <w:pPr>
+        <w:rPr>
+          <w:lang w:val="ru-RU"/>
+        </w:rPr>
+      </w:pPr>
+    </w:p>
+    <w:p>
+      <w:pPr>
+        <w:rPr>
+          <w:lang w:val="en-US"/>
+        </w:rPr>
+      </w:pPr>
+      <w:r>
+        <w:rPr>
+          <w:lang w:val="ru-RU"/>
+        </w:rPr>
+        <w:t>В случае</w:t>
+      </w:r>
+      <w:r>
+        <w:rPr>
+          <w:lang w:val="ru-RU"/>
+        </w:rPr>
+        <w:t xml:space="preserve">, </w:t>
+      </w:r>
+      <w:r>
+        <w:rPr>
+          <w:lang w:val="ru-RU"/>
+        </w:rPr>
+        <w:t>если приложение хранит данные пользователя</w:t>
+      </w:r>
+      <w:r>
+        <w:rPr>
+          <w:lang w:val="ru-RU"/>
+        </w:rPr>
+        <w:t xml:space="preserve">, </w:t>
+      </w:r>
+      <w:r>
+        <w:rPr>
+          <w:lang w:val="ru-RU"/>
+        </w:rPr>
+        <w:t>им будет предпринята попытка входа с имеющимися данными</w:t>
+      </w:r>
+      <w:r>
+        <w:rPr>
+          <w:lang w:val="ru-RU"/>
+        </w:rPr>
+        <w:t xml:space="preserve">. </w:t>
+      </w:r>
+      <w:r>
+        <w:rPr>
+          <w:lang w:val="ru-RU"/>
+        </w:rPr>
+        <w:t>В случае отсутствия подключения к интернету будет предложена возможность повторить попытку</w:t>
+      </w:r>
+      <w:r>
+        <w:rPr>
+          <w:lang w:val="ru-RU"/>
+        </w:rPr>
+        <w:t xml:space="preserve">. </w:t>
+      </w:r>
+      <w:r>
+        <w:rPr>
+          <w:lang w:val="ru-RU"/>
+        </w:rPr>
+        <w:t>В случае</w:t>
+      </w:r>
+      <w:r>
+        <w:rPr>
+          <w:lang w:val="ru-RU"/>
+        </w:rPr>
+        <w:t xml:space="preserve">, </w:t>
+      </w:r>
+      <w:r>
+        <w:rPr>
+          <w:lang w:val="ru-RU"/>
+        </w:rPr>
+        <w:t>если имеющиеся данные</w:t>
+      </w:r>
+      <w:r>
+        <w:rPr>
+          <w:lang w:val="ru-RU"/>
+        </w:rPr>
+        <w:t xml:space="preserve"> </w:t>
+      </w:r>
+      <w:r>
+        <w:rPr>
+          <w:lang w:val="ru-RU"/>
+        </w:rPr>
+        <w:t xml:space="preserve">пользователя </w:t>
+      </w:r>
+      <w:proofErr w:type="spellStart"/>
+      <w:r>
+        <w:rPr>
+          <w:lang w:val="ru-RU"/>
+        </w:rPr>
+        <w:t>невалидны</w:t>
+      </w:r>
+      <w:proofErr w:type="spellEnd"/>
+      <w:r>
+        <w:rPr>
+          <w:lang w:val="ru-RU"/>
+        </w:rPr>
+        <w:t xml:space="preserve"> </w:t>
+      </w:r>
+      <w:r>
+        <w:rPr>
+          <w:lang w:val="ru-RU"/>
+        </w:rPr>
+        <w:t>(</w:t>
+      </w:r>
+      <w:r>
+        <w:rPr>
+          <w:lang w:val="ru-RU"/>
+        </w:rPr>
+        <w:t>что возможно</w:t>
+      </w:r>
+      <w:r>
+        <w:rPr>
+          <w:lang w:val="ru-RU"/>
+        </w:rPr>
+        <w:t xml:space="preserve">, </w:t>
+      </w:r>
+      <w:r>
+        <w:rPr>
+          <w:lang w:val="ru-RU"/>
+        </w:rPr>
+        <w:t>например</w:t>
+      </w:r>
+      <w:r>
+        <w:rPr>
+          <w:lang w:val="ru-RU"/>
+        </w:rPr>
+        <w:t xml:space="preserve">, </w:t>
+      </w:r>
+      <w:r>
+        <w:rPr>
+          <w:lang w:val="ru-RU"/>
+        </w:rPr>
+        <w:t>при смене пароля</w:t>
+      </w:r>
+      <w:r>
+        <w:rPr>
+          <w:lang w:val="ru-RU"/>
+        </w:rPr>
+        <w:t xml:space="preserve">), </w:t>
+      </w:r>
+      <w:r>
+        <w:rPr>
+          <w:lang w:val="ru-RU"/>
+        </w:rPr>
+        <w:t>произойдет сброс данных из приложения и переход на страницу входа</w:t>
+      </w:r>
+      <w:r>
+        <w:rPr>
+          <w:lang w:val="ru-RU"/>
+        </w:rPr>
+        <w:t xml:space="preserve">. </w:t>
+      </w:r>
+      <w:r>
+        <w:rPr>
+          <w:lang w:val="ru-RU"/>
+        </w:rPr>
+        <w:t>Дальнейшие действия аналогичны первому способу авторизации</w:t>
+      </w:r>
+      <w:r>
+        <w:rPr>
+          <w:lang w:val="en-US"/>
+        </w:rPr>
+        <w:t xml:space="preserve">. </w:t>
+      </w:r>
+    </w:p>
+    <w:p>
+      <w:pPr>
+        <w:rPr>
+          <w:lang w:val="en-US"/>
+        </w:rPr>
+      </w:pPr>
+    </w:p>
+    <w:p>
+      <w:pPr>
+        <w:rPr>
+          <w:lang w:val="ru-RU"/>
+        </w:rPr>
+      </w:pPr>
+      <w:r>
+        <w:rPr>
+          <w:lang w:val="ru-RU"/>
+        </w:rPr>
+        <w:t>В главном экране личного кабинета</w:t>
+      </w:r>
+      <w:r>
+        <w:rPr>
+          <w:lang w:val="ru-RU"/>
+        </w:rPr>
+        <w:t xml:space="preserve">: </w:t>
+      </w:r>
+      <w:r>
+        <w:rPr>
+          <w:lang w:val="ru-RU"/>
+        </w:rPr>
+        <w:t xml:space="preserve">сотрудник </w:t>
+      </w:r>
+      <w:r>
+        <w:rPr>
+          <w:lang w:val="ru-RU"/>
+        </w:rPr>
+        <w:t>может найти</w:t>
+      </w:r>
+      <w:r>
+        <w:rPr>
+          <w:lang w:val="ru-RU"/>
+        </w:rPr>
+        <w:t xml:space="preserve"> информацию о себе в контексте института</w:t>
+      </w:r>
+      <w:r>
+        <w:rPr>
+          <w:lang w:val="ru-RU"/>
+        </w:rPr>
+        <w:t xml:space="preserve">: </w:t>
+      </w:r>
+      <w:r>
+        <w:rPr>
+          <w:lang w:val="ru-RU"/>
+        </w:rPr>
+        <w:t>свой институт</w:t>
+      </w:r>
+      <w:r>
+        <w:rPr>
+          <w:lang w:val="ru-RU"/>
+        </w:rPr>
+        <w:t xml:space="preserve">, </w:t>
+      </w:r>
+      <w:r>
+        <w:rPr>
+          <w:lang w:val="ru-RU"/>
+        </w:rPr>
+        <w:t>статус</w:t>
+      </w:r>
+      <w:r>
+        <w:rPr>
+          <w:lang w:val="ru-RU"/>
+        </w:rPr>
+        <w:t xml:space="preserve">. </w:t>
+      </w:r>
+      <w:r>
+        <w:rPr>
+          <w:lang w:val="ru-RU"/>
+        </w:rPr>
+        <w:t>В случае студента</w:t>
+      </w:r>
+      <w:r>
+        <w:rPr>
+          <w:lang w:val="ru-RU"/>
+        </w:rPr>
+        <w:t xml:space="preserve">, </w:t>
+      </w:r>
+      <w:r>
+        <w:rPr>
+          <w:lang w:val="ru-RU"/>
+        </w:rPr>
+        <w:t xml:space="preserve">дополнительно отображается - </w:t>
+      </w:r>
+      <w:r>
+        <w:rPr>
+          <w:lang w:val="ru-RU"/>
+        </w:rPr>
+        <w:t>групп</w:t>
+      </w:r>
+      <w:r>
+        <w:rPr>
+          <w:lang w:val="ru-RU"/>
+        </w:rPr>
+        <w:t>а</w:t>
+      </w:r>
+      <w:r>
+        <w:rPr>
+          <w:lang w:val="ru-RU"/>
+        </w:rPr>
+        <w:t xml:space="preserve">, </w:t>
+      </w:r>
+      <w:r>
+        <w:rPr>
+          <w:lang w:val="ru-RU"/>
+        </w:rPr>
+        <w:t>номер зачетной книжки</w:t>
+      </w:r>
+      <w:r>
+        <w:rPr>
+          <w:lang w:val="ru-RU"/>
+        </w:rPr>
+        <w:t xml:space="preserve">, </w:t>
+      </w:r>
+      <w:r>
+        <w:rPr>
+          <w:lang w:val="ru-RU"/>
+        </w:rPr>
+        <w:t>форму обучения</w:t>
+      </w:r>
+      <w:r>
+        <w:rPr>
+          <w:lang w:val="ru-RU"/>
+        </w:rPr>
+        <w:t xml:space="preserve">, </w:t>
+      </w:r>
+      <w:r>
+        <w:rPr>
+          <w:lang w:val="ru-RU"/>
+        </w:rPr>
+        <w:t>а также информацию об оплате</w:t>
+      </w:r>
+      <w:r>
+        <w:rPr>
+          <w:lang w:val="ru-RU"/>
+        </w:rPr>
+        <w:t xml:space="preserve">. </w:t>
+      </w:r>
+      <w:r>
+        <w:rPr>
+          <w:lang w:val="ru-RU"/>
+        </w:rPr>
+        <w:t>Существует также раздел личной информации</w:t>
+      </w:r>
+      <w:r>
+        <w:rPr>
+          <w:lang w:val="ru-RU"/>
+        </w:rPr>
+        <w:t xml:space="preserve">, </w:t>
+      </w:r>
+      <w:r>
+        <w:rPr>
+          <w:lang w:val="ru-RU"/>
+        </w:rPr>
+        <w:t>в которой содержится</w:t>
+      </w:r>
+      <w:r>
+        <w:rPr>
+          <w:lang w:val="ru-RU"/>
+        </w:rPr>
+        <w:t xml:space="preserve">: </w:t>
+      </w:r>
+      <w:r>
+        <w:rPr>
+          <w:lang w:val="ru-RU"/>
+        </w:rPr>
+        <w:t>дата рождения</w:t>
+      </w:r>
+      <w:r>
+        <w:rPr>
+          <w:lang w:val="ru-RU"/>
+        </w:rPr>
+        <w:t xml:space="preserve">, </w:t>
+      </w:r>
+      <w:r>
+        <w:rPr>
+          <w:lang w:val="ru-RU"/>
+        </w:rPr>
+        <w:t>гражданство</w:t>
+      </w:r>
+      <w:r>
+        <w:rPr>
+          <w:lang w:val="ru-RU"/>
+        </w:rPr>
+        <w:t xml:space="preserve">, </w:t>
+      </w:r>
+      <w:r>
+        <w:rPr>
+          <w:lang w:val="ru-RU"/>
+        </w:rPr>
+        <w:t>телефон</w:t>
+      </w:r>
+      <w:r>
+        <w:rPr>
+          <w:lang w:val="ru-RU"/>
+        </w:rPr>
+        <w:t xml:space="preserve">, </w:t>
+      </w:r>
+      <w:r>
+        <w:rPr>
+          <w:lang w:val="ru-RU"/>
+        </w:rPr>
+        <w:t>почта</w:t>
+      </w:r>
+      <w:r>
+        <w:rPr>
+          <w:lang w:val="ru-RU"/>
+        </w:rPr>
+        <w:t>,</w:t>
+      </w:r>
+      <w:r>
+        <w:rPr>
+          <w:lang w:val="ru-RU"/>
+        </w:rPr>
+        <w:t xml:space="preserve"> номер </w:t>
+      </w:r>
+      <w:proofErr w:type="spellStart"/>
+      <w:r>
+        <w:rPr>
+          <w:lang w:val="ru-RU"/>
+        </w:rPr>
+        <w:t>Снилс</w:t>
+      </w:r>
+      <w:proofErr w:type="spellEnd"/>
+      <w:r>
+        <w:rPr>
+          <w:lang w:val="ru-RU"/>
+        </w:rPr>
+        <w:t>.</w:t>
+      </w:r>
+    </w:p>
+    <w:p>
+      <w:pPr>
+        <w:rPr>
+          <w:lang w:val="ru-RU"/>
+        </w:rPr>
+      </w:pPr>
+    </w:p>
+    <w:p>
+      <w:pPr>
+        <w:rPr>
+          <w:lang w:val="ru-RU"/>
+        </w:rPr>
+      </w:pPr>
+      <w:r>
+        <w:rPr>
+          <w:lang w:val="ru-RU"/>
+        </w:rPr>
+        <w:t>Студент имеет возможность просмотреть информацию о своих оценках в разделах «Успеваемость»</w:t>
+      </w:r>
+      <w:r>
+        <w:rPr>
+          <w:lang w:val="ru-RU"/>
+        </w:rPr>
+        <w:t xml:space="preserve"> </w:t>
+      </w:r>
+      <w:r>
+        <w:rPr>
+          <w:lang w:val="ru-RU"/>
+        </w:rPr>
+        <w:t>и «Аттестация»</w:t>
+      </w:r>
+      <w:r>
+        <w:rPr>
+          <w:lang w:val="ru-RU"/>
+        </w:rPr>
+        <w:t xml:space="preserve">. </w:t>
+      </w:r>
+      <w:r>
+        <w:rPr>
+          <w:lang w:val="ru-RU"/>
+        </w:rPr>
+        <w:t xml:space="preserve">«Успеваемость» представляет собой информацию о </w:t>
+      </w:r>
+      <w:r>
+        <w:rPr>
+          <w:lang w:val="ru-RU"/>
+        </w:rPr>
+        <w:lastRenderedPageBreak/>
+        <w:t>сданных студентом сессиях</w:t>
+      </w:r>
+      <w:r>
+        <w:rPr>
+          <w:lang w:val="ru-RU"/>
+        </w:rPr>
+        <w:t xml:space="preserve">. </w:t>
+      </w:r>
+      <w:r>
+        <w:rPr>
+          <w:lang w:val="ru-RU"/>
+        </w:rPr>
+        <w:t>Информация в них сгруппирована по очередности сессий</w:t>
+      </w:r>
+      <w:r>
+        <w:rPr>
+          <w:lang w:val="ru-RU"/>
+        </w:rPr>
+        <w:t xml:space="preserve">. </w:t>
+      </w:r>
+      <w:r>
+        <w:rPr>
+          <w:lang w:val="ru-RU"/>
+        </w:rPr>
+        <w:t>«Аттестация» позволяет узнать текущие оценки промежуточной аттестации</w:t>
+      </w:r>
+      <w:r>
+        <w:rPr>
+          <w:lang w:val="ru-RU"/>
+        </w:rPr>
+        <w:t xml:space="preserve">, </w:t>
+      </w:r>
+      <w:r>
+        <w:rPr>
+          <w:lang w:val="ru-RU"/>
+        </w:rPr>
+        <w:t>2 раза за семестр</w:t>
+      </w:r>
+      <w:r>
+        <w:rPr>
+          <w:lang w:val="ru-RU"/>
+        </w:rPr>
+        <w:t>.</w:t>
+      </w:r>
+    </w:p>
+    <w:p>
+      <w:pPr>
+        <w:rPr>
+          <w:lang w:val="ru-RU"/>
+        </w:rPr>
+      </w:pPr>
+    </w:p>
+    <w:p>
+      <w:pPr>
+        <w:rPr>
+          <w:lang w:val="ru-RU"/>
+        </w:rPr>
+      </w:pPr>
+      <w:r>
+        <w:rPr>
+          <w:lang w:val="ru-RU"/>
+        </w:rPr>
+        <w:t>Раздел «Расписание»</w:t>
+      </w:r>
+      <w:r>
+        <w:rPr>
+          <w:lang w:val="ru-RU"/>
+        </w:rPr>
+        <w:t xml:space="preserve">, </w:t>
+      </w:r>
+      <w:r>
+        <w:rPr>
+          <w:lang w:val="ru-RU"/>
+        </w:rPr>
+        <w:t>доступный и для преподавателей</w:t>
+      </w:r>
+      <w:r>
+        <w:rPr>
+          <w:lang w:val="ru-RU"/>
+        </w:rPr>
+        <w:t xml:space="preserve">, </w:t>
+      </w:r>
+      <w:r>
+        <w:rPr>
+          <w:lang w:val="ru-RU"/>
+        </w:rPr>
+        <w:t>и для студентов</w:t>
+      </w:r>
+      <w:r>
+        <w:rPr>
+          <w:lang w:val="ru-RU"/>
+        </w:rPr>
+        <w:t xml:space="preserve">, </w:t>
+      </w:r>
+      <w:r>
+        <w:rPr>
+          <w:lang w:val="ru-RU"/>
+        </w:rPr>
+        <w:t>описан ранее</w:t>
+      </w:r>
+      <w:r>
+        <w:rPr>
+          <w:lang w:val="ru-RU"/>
+        </w:rPr>
+        <w:t xml:space="preserve">. </w:t>
+      </w:r>
+      <w:r>
+        <w:rPr>
+          <w:lang w:val="ru-RU"/>
+        </w:rPr>
+        <w:t>В случае студента</w:t>
+      </w:r>
+      <w:r>
+        <w:rPr>
+          <w:lang w:val="ru-RU"/>
+        </w:rPr>
+        <w:t xml:space="preserve">, </w:t>
+      </w:r>
+      <w:r>
+        <w:rPr>
+          <w:lang w:val="ru-RU"/>
+        </w:rPr>
+        <w:t>для получения расписания используется название относящейся к нему группы</w:t>
+      </w:r>
+      <w:r>
+        <w:rPr>
+          <w:lang w:val="ru-RU"/>
+        </w:rPr>
+        <w:t xml:space="preserve">, </w:t>
+      </w:r>
+      <w:r>
+        <w:rPr>
+          <w:lang w:val="ru-RU"/>
+        </w:rPr>
+        <w:t xml:space="preserve">а в случае </w:t>
+      </w:r>
+      <w:r>
+        <w:rPr>
+          <w:lang w:val="ru-RU"/>
+        </w:rPr>
+        <w:t>преподавателя</w:t>
+      </w:r>
+      <w:r>
+        <w:rPr>
+          <w:lang w:val="ru-RU"/>
+        </w:rPr>
+        <w:t xml:space="preserve"> – его уникальный идентификатор (</w:t>
+      </w:r>
+      <w:r>
+        <w:rPr>
+          <w:lang w:val="en-US"/>
+        </w:rPr>
+        <w:t>id</w:t>
+      </w:r>
+      <w:r>
+        <w:rPr>
+          <w:lang w:val="ru-RU"/>
+        </w:rPr>
+        <w:t>)</w:t>
+      </w:r>
+      <w:r>
+        <w:rPr>
+          <w:lang w:val="ru-RU"/>
+        </w:rPr>
+        <w:t>.</w:t>
+      </w:r>
+      <w:r>
+        <w:rPr>
+          <w:lang w:val="ru-RU"/>
+        </w:rPr>
+        <w:t xml:space="preserve"> </w:t>
+      </w:r>
+    </w:p>
+    <w:p>
+      <w:pPr>
+        <w:rPr>
           <w:b/>
           <w:bCs/>
           <w:lang w:val="ru-RU"/>
@@ -19178,22 +20292,21 @@
           <w:lang w:val="ru-RU"/>
         </w:rPr>
       </w:pPr>
-    </w:p>
-    <w:p>
-      <w:pPr>
+      <w:r>
         <w:rPr>
           <w:b/>
           <w:bCs/>
           <w:lang w:val="ru-RU"/>
         </w:rPr>
-      </w:pPr>
+        <w:t>?</w:t>
+      </w:r>
       <w:r>
         <w:rPr>
           <w:b/>
           <w:bCs/>
           <w:lang w:val="ru-RU"/>
         </w:rPr>
-        <w:t>?</w:t>
+        <w:t>.</w:t>
       </w:r>
       <w:r>
         <w:rPr>
@@ -19201,7 +20314,7 @@
           <w:bCs/>
           <w:lang w:val="ru-RU"/>
         </w:rPr>
-        <w:t>.</w:t>
+        <w:t>?</w:t>
       </w:r>
       <w:r>
         <w:rPr>
@@ -19209,7 +20322,7 @@
           <w:bCs/>
           <w:lang w:val="ru-RU"/>
         </w:rPr>
-        <w:t>?</w:t>
+        <w:t>.</w:t>
       </w:r>
       <w:r>
         <w:rPr>
@@ -19217,7 +20330,7 @@
           <w:bCs/>
           <w:lang w:val="ru-RU"/>
         </w:rPr>
-        <w:t>.</w:t>
+        <w:t xml:space="preserve"> </w:t>
       </w:r>
       <w:r>
         <w:rPr>
@@ -19225,7 +20338,7 @@
           <w:bCs/>
           <w:lang w:val="ru-RU"/>
         </w:rPr>
-        <w:t xml:space="preserve"> </w:t>
+        <w:t>Логические модули</w:t>
       </w:r>
       <w:r>
         <w:rPr>
@@ -19233,7 +20346,7 @@
           <w:bCs/>
           <w:lang w:val="ru-RU"/>
         </w:rPr>
-        <w:t>Логические модули</w:t>
+        <w:t xml:space="preserve"> (</w:t>
       </w:r>
       <w:r>
         <w:rPr>
@@ -19241,7 +20354,7 @@
           <w:bCs/>
           <w:lang w:val="ru-RU"/>
         </w:rPr>
-        <w:t xml:space="preserve"> (</w:t>
+        <w:t>как будем делать модули</w:t>
       </w:r>
       <w:r>
         <w:rPr>
@@ -19249,7 +20362,7 @@
           <w:bCs/>
           <w:lang w:val="ru-RU"/>
         </w:rPr>
-        <w:t>как будем делать модули</w:t>
+        <w:t xml:space="preserve">, </w:t>
       </w:r>
       <w:r>
         <w:rPr>
@@ -19257,40 +20370,42 @@
           <w:bCs/>
           <w:lang w:val="ru-RU"/>
         </w:rPr>
-        <w:t xml:space="preserve">, </w:t>
-      </w:r>
+        <w:t xml:space="preserve">про </w:t>
+      </w:r>
+      <w:proofErr w:type="spellStart"/>
       <w:r>
         <w:rPr>
           <w:b/>
           <w:bCs/>
           <w:lang w:val="ru-RU"/>
         </w:rPr>
-        <w:t>про бд рассказать)</w:t>
-      </w:r>
-    </w:p>
-    <w:p>
-      <w:pPr>
+        <w:t>бд</w:t>
+      </w:r>
+      <w:proofErr w:type="spellEnd"/>
+      <w:r>
         <w:rPr>
           <w:b/>
           <w:bCs/>
           <w:lang w:val="ru-RU"/>
         </w:rPr>
-      </w:pPr>
-      <w:r>
+        <w:t xml:space="preserve"> рассказать)</w:t>
+      </w:r>
+    </w:p>
+    <w:p>
+      <w:pPr>
         <w:rPr>
           <w:b/>
           <w:bCs/>
           <w:lang w:val="ru-RU"/>
         </w:rPr>
-        <w:t>?</w:t>
-      </w:r>
+      </w:pPr>
       <w:r>
         <w:rPr>
           <w:b/>
           <w:bCs/>
           <w:lang w:val="ru-RU"/>
         </w:rPr>
-        <w:t>.</w:t>
+        <w:t>?</w:t>
       </w:r>
       <w:r>
         <w:rPr>
@@ -19298,7 +20413,7 @@
           <w:bCs/>
           <w:lang w:val="ru-RU"/>
         </w:rPr>
-        <w:t>?</w:t>
+        <w:t>.</w:t>
       </w:r>
       <w:r>
         <w:rPr>
@@ -19306,7 +20421,7 @@
           <w:bCs/>
           <w:lang w:val="ru-RU"/>
         </w:rPr>
-        <w:t>.</w:t>
+        <w:t>?</w:t>
       </w:r>
       <w:r>
         <w:rPr>
@@ -19314,7 +20429,7 @@
           <w:bCs/>
           <w:lang w:val="ru-RU"/>
         </w:rPr>
-        <w:t xml:space="preserve"> </w:t>
+        <w:t>.</w:t>
       </w:r>
       <w:r>
         <w:rPr>
@@ -19322,32 +20437,32 @@
           <w:bCs/>
           <w:lang w:val="ru-RU"/>
         </w:rPr>
-        <w:t>Архитектура приложения</w:t>
-      </w:r>
-    </w:p>
-    <w:p>
-      <w:pPr>
+        <w:t xml:space="preserve"> </w:t>
+      </w:r>
+      <w:r>
         <w:rPr>
           <w:b/>
           <w:bCs/>
-          <w:lang w:val="en-US"/>
-        </w:rPr>
-      </w:pPr>
-      <w:r>
+          <w:lang w:val="ru-RU"/>
+        </w:rPr>
+        <w:t>Архитектура приложения</w:t>
+      </w:r>
+    </w:p>
+    <w:p>
+      <w:pPr>
         <w:rPr>
           <w:b/>
           <w:bCs/>
-          <w:lang w:val="ru-RU"/>
-        </w:rPr>
-        <w:t>?</w:t>
-      </w:r>
+          <w:lang w:val="en-US"/>
+        </w:rPr>
+      </w:pPr>
       <w:r>
         <w:rPr>
           <w:b/>
           <w:bCs/>
           <w:lang w:val="ru-RU"/>
         </w:rPr>
-        <w:t>.</w:t>
+        <w:t>?</w:t>
       </w:r>
       <w:r>
         <w:rPr>
@@ -19355,7 +20470,7 @@
           <w:bCs/>
           <w:lang w:val="ru-RU"/>
         </w:rPr>
-        <w:t>?</w:t>
+        <w:t>.</w:t>
       </w:r>
       <w:r>
         <w:rPr>
@@ -19363,7 +20478,7 @@
           <w:bCs/>
           <w:lang w:val="ru-RU"/>
         </w:rPr>
-        <w:t>.</w:t>
+        <w:t>?</w:t>
       </w:r>
       <w:r>
         <w:rPr>
@@ -19371,7 +20486,7 @@
           <w:bCs/>
           <w:lang w:val="ru-RU"/>
         </w:rPr>
-        <w:t xml:space="preserve"> </w:t>
+        <w:t>.</w:t>
       </w:r>
       <w:r>
         <w:rPr>
@@ -19379,7 +20494,7 @@
           <w:bCs/>
           <w:lang w:val="ru-RU"/>
         </w:rPr>
-        <w:t>Проектирование графического интерфейса</w:t>
+        <w:t xml:space="preserve"> </w:t>
       </w:r>
       <w:r>
         <w:rPr>
@@ -19387,31 +20502,31 @@
           <w:bCs/>
           <w:lang w:val="ru-RU"/>
         </w:rPr>
-        <w:t xml:space="preserve">. </w:t>
+        <w:t>Проектирование графического интерфейса</w:t>
       </w:r>
       <w:r>
         <w:rPr>
           <w:b/>
           <w:bCs/>
-          <w:lang w:val="en-US"/>
-        </w:rPr>
-        <w:t>Apple</w:t>
+          <w:lang w:val="ru-RU"/>
+        </w:rPr>
+        <w:t xml:space="preserve">. </w:t>
       </w:r>
       <w:r>
         <w:rPr>
           <w:b/>
           <w:bCs/>
-          <w:lang w:val="ru-RU"/>
-        </w:rPr>
-        <w:t xml:space="preserve"> </w:t>
+          <w:lang w:val="en-US"/>
+        </w:rPr>
+        <w:t>Apple</w:t>
       </w:r>
       <w:r>
         <w:rPr>
           <w:b/>
           <w:bCs/>
-          <w:lang w:val="en-US"/>
-        </w:rPr>
-        <w:t>HIG</w:t>
+          <w:lang w:val="ru-RU"/>
+        </w:rPr>
+        <w:t xml:space="preserve"> </w:t>
       </w:r>
       <w:r>
         <w:rPr>
@@ -19419,17 +20534,16 @@
           <w:bCs/>
           <w:lang w:val="en-US"/>
         </w:rPr>
-        <w:t xml:space="preserve">. </w:t>
-      </w:r>
-    </w:p>
-    <w:p>
-      <w:pPr>
+        <w:t>HIG</w:t>
+      </w:r>
+      <w:r>
         <w:rPr>
           <w:b/>
           <w:bCs/>
           <w:lang w:val="en-US"/>
         </w:rPr>
-      </w:pPr>
+        <w:t xml:space="preserve">. </w:t>
+      </w:r>
     </w:p>
     <w:p>
       <w:pPr>
@@ -19439,51 +20553,51 @@
           <w:lang w:val="en-US"/>
         </w:rPr>
       </w:pPr>
-      <w:r>
-        <w:rPr>
-          <w:lang w:val="ru-RU"/>
-        </w:rPr>
-        <w:t>Меню с разделами приложения удобно расположить в боковом меню (</w:t>
-      </w:r>
-      <w:r>
-        <w:rPr>
-          <w:lang w:val="en-US"/>
-        </w:rPr>
-        <w:t>Hamburger</w:t>
-      </w:r>
-      <w:r>
-        <w:rPr>
-          <w:lang w:val="ru-RU"/>
-        </w:rPr>
-        <w:t xml:space="preserve"> </w:t>
-      </w:r>
-      <w:r>
-        <w:rPr>
-          <w:lang w:val="en-US"/>
-        </w:rPr>
-        <w:t>menu</w:t>
-      </w:r>
-      <w:r>
-        <w:rPr>
-          <w:lang w:val="ru-RU"/>
-        </w:rPr>
-        <w:t>)</w:t>
-      </w:r>
-      <w:r>
-        <w:rPr>
-          <w:lang w:val="ru-RU"/>
-        </w:rPr>
-        <w:t>.</w:t>
-      </w:r>
     </w:p>
     <w:p>
       <w:pPr>
         <w:rPr>
           <w:b/>
           <w:bCs/>
-          <w:lang w:val="ru-RU"/>
-        </w:rPr>
-      </w:pPr>
+          <w:lang w:val="en-US"/>
+        </w:rPr>
+      </w:pPr>
+      <w:r>
+        <w:rPr>
+          <w:lang w:val="ru-RU"/>
+        </w:rPr>
+        <w:t>Меню с разделами приложения удобно расположить в боковом меню (</w:t>
+      </w:r>
+      <w:r>
+        <w:rPr>
+          <w:lang w:val="en-US"/>
+        </w:rPr>
+        <w:t>Hamburger</w:t>
+      </w:r>
+      <w:r>
+        <w:rPr>
+          <w:lang w:val="ru-RU"/>
+        </w:rPr>
+        <w:t xml:space="preserve"> </w:t>
+      </w:r>
+      <w:r>
+        <w:rPr>
+          <w:lang w:val="en-US"/>
+        </w:rPr>
+        <w:t>menu</w:t>
+      </w:r>
+      <w:r>
+        <w:rPr>
+          <w:lang w:val="ru-RU"/>
+        </w:rPr>
+        <w:t>)</w:t>
+      </w:r>
+      <w:r>
+        <w:rPr>
+          <w:lang w:val="ru-RU"/>
+        </w:rPr>
+        <w:t>.</w:t>
+      </w:r>
     </w:p>
     <w:p>
       <w:pPr>
@@ -19493,81 +20607,82 @@
           <w:lang w:val="ru-RU"/>
         </w:rPr>
       </w:pPr>
-      <w:r>
+    </w:p>
+    <w:p>
+      <w:pPr>
         <w:rPr>
           <w:b/>
           <w:bCs/>
           <w:lang w:val="ru-RU"/>
         </w:rPr>
-        <w:t>Выводы по главе</w:t>
-      </w:r>
-    </w:p>
-    <w:p>
-      <w:pPr>
+      </w:pPr>
+      <w:r>
         <w:rPr>
           <w:b/>
           <w:bCs/>
-          <w:lang w:val="en-US"/>
-        </w:rPr>
-      </w:pPr>
-      <w:r>
+          <w:lang w:val="ru-RU"/>
+        </w:rPr>
+        <w:t>Выводы по главе</w:t>
+      </w:r>
+    </w:p>
+    <w:p>
+      <w:pPr>
         <w:rPr>
           <w:b/>
           <w:bCs/>
           <w:lang w:val="en-US"/>
         </w:rPr>
-        <w:t>(</w:t>
-      </w:r>
+      </w:pPr>
       <w:r>
         <w:rPr>
           <w:b/>
           <w:bCs/>
-          <w:lang w:val="ru-RU"/>
-        </w:rPr>
-        <w:t>Как и чем</w:t>
+          <w:lang w:val="en-US"/>
+        </w:rPr>
+        <w:t>(</w:t>
       </w:r>
       <w:r>
         <w:rPr>
           <w:b/>
           <w:bCs/>
-          <w:lang w:val="en-US"/>
-        </w:rPr>
-        <w:t>)</w:t>
-      </w:r>
-    </w:p>
-    <w:p>
-      <w:pPr>
+          <w:lang w:val="ru-RU"/>
+        </w:rPr>
+        <w:t>Как и чем</w:t>
+      </w:r>
+      <w:r>
         <w:rPr>
           <w:b/>
           <w:bCs/>
-          <w:lang w:val="ru-RU"/>
-        </w:rPr>
-      </w:pPr>
-    </w:p>
-    <w:p>
-      <w:pPr>
-        <w:jc w:val="center"/>
+          <w:lang w:val="en-US"/>
+        </w:rPr>
+        <w:t>)</w:t>
+      </w:r>
+    </w:p>
+    <w:p>
+      <w:pPr>
         <w:rPr>
           <w:b/>
           <w:bCs/>
           <w:lang w:val="ru-RU"/>
         </w:rPr>
       </w:pPr>
-      <w:r>
+    </w:p>
+    <w:p>
+      <w:pPr>
+        <w:jc w:val="center"/>
         <w:rPr>
           <w:b/>
           <w:bCs/>
           <w:lang w:val="ru-RU"/>
         </w:rPr>
-        <w:t>Глава 3</w:t>
-      </w:r>
+      </w:pPr>
       <w:r>
         <w:rPr>
           <w:b/>
           <w:bCs/>
           <w:lang w:val="ru-RU"/>
         </w:rPr>
-        <w:t xml:space="preserve">. </w:t>
+        <w:t>Глава 3</w:t>
       </w:r>
       <w:r>
         <w:rPr>
@@ -19575,7 +20690,7 @@
           <w:bCs/>
           <w:lang w:val="ru-RU"/>
         </w:rPr>
-        <w:t>Описание п</w:t>
+        <w:t xml:space="preserve">. </w:t>
       </w:r>
       <w:r>
         <w:rPr>
@@ -19583,7 +20698,7 @@
           <w:bCs/>
           <w:lang w:val="ru-RU"/>
         </w:rPr>
-        <w:t>рограммн</w:t>
+        <w:t>Описание п</w:t>
       </w:r>
       <w:r>
         <w:rPr>
@@ -19591,7 +20706,7 @@
           <w:bCs/>
           <w:lang w:val="ru-RU"/>
         </w:rPr>
-        <w:t>ой</w:t>
+        <w:t>рограммн</w:t>
       </w:r>
       <w:r>
         <w:rPr>
@@ -19599,7 +20714,7 @@
           <w:bCs/>
           <w:lang w:val="ru-RU"/>
         </w:rPr>
-        <w:t xml:space="preserve"> реализаци</w:t>
+        <w:t>ой</w:t>
       </w:r>
       <w:r>
         <w:rPr>
@@ -19607,7 +20722,7 @@
           <w:bCs/>
           <w:lang w:val="ru-RU"/>
         </w:rPr>
-        <w:t>и</w:t>
+        <w:t xml:space="preserve"> реализаци</w:t>
       </w:r>
       <w:r>
         <w:rPr>
@@ -19615,23 +20730,23 @@
           <w:bCs/>
           <w:lang w:val="ru-RU"/>
         </w:rPr>
-        <w:t xml:space="preserve"> </w:t>
+        <w:t>и</w:t>
       </w:r>
       <w:r>
         <w:rPr>
           <w:b/>
           <w:bCs/>
-          <w:lang w:val="en-US"/>
-        </w:rPr>
-        <w:t>iOS</w:t>
+          <w:lang w:val="ru-RU"/>
+        </w:rPr>
+        <w:t xml:space="preserve"> </w:t>
       </w:r>
       <w:r>
         <w:rPr>
           <w:b/>
           <w:bCs/>
-          <w:lang w:val="ru-RU"/>
-        </w:rPr>
-        <w:t>-</w:t>
+          <w:lang w:val="en-US"/>
+        </w:rPr>
+        <w:t>iOS</w:t>
       </w:r>
       <w:r>
         <w:rPr>
@@ -19639,42 +20754,42 @@
           <w:bCs/>
           <w:lang w:val="ru-RU"/>
         </w:rPr>
-        <w:t>приложения</w:t>
-      </w:r>
-    </w:p>
-    <w:p>
-      <w:pPr>
-        <w:jc w:val="center"/>
+        <w:t>-</w:t>
+      </w:r>
+      <w:r>
         <w:rPr>
           <w:b/>
           <w:bCs/>
           <w:lang w:val="ru-RU"/>
         </w:rPr>
-      </w:pPr>
-    </w:p>
-    <w:p>
-      <w:pPr>
+        <w:t>приложения</w:t>
+      </w:r>
+    </w:p>
+    <w:p>
+      <w:pPr>
+        <w:jc w:val="center"/>
         <w:rPr>
           <w:b/>
           <w:bCs/>
           <w:lang w:val="ru-RU"/>
         </w:rPr>
       </w:pPr>
-      <w:r>
+    </w:p>
+    <w:p>
+      <w:pPr>
         <w:rPr>
           <w:b/>
           <w:bCs/>
           <w:lang w:val="ru-RU"/>
         </w:rPr>
-        <w:t>?</w:t>
-      </w:r>
+      </w:pPr>
       <w:r>
         <w:rPr>
           <w:b/>
           <w:bCs/>
           <w:lang w:val="ru-RU"/>
         </w:rPr>
-        <w:t>.</w:t>
+        <w:t>?</w:t>
       </w:r>
       <w:r>
         <w:rPr>
@@ -19682,7 +20797,7 @@
           <w:bCs/>
           <w:lang w:val="ru-RU"/>
         </w:rPr>
-        <w:t>?</w:t>
+        <w:t>.</w:t>
       </w:r>
       <w:r>
         <w:rPr>
@@ -19690,7 +20805,7 @@
           <w:bCs/>
           <w:lang w:val="ru-RU"/>
         </w:rPr>
-        <w:t>.</w:t>
+        <w:t>?</w:t>
       </w:r>
       <w:r>
         <w:rPr>
@@ -19698,7 +20813,7 @@
           <w:bCs/>
           <w:lang w:val="ru-RU"/>
         </w:rPr>
-        <w:t xml:space="preserve"> </w:t>
+        <w:t>.</w:t>
       </w:r>
       <w:r>
         <w:rPr>
@@ -19706,37 +20821,7 @@
           <w:bCs/>
           <w:lang w:val="ru-RU"/>
         </w:rPr>
-        <w:t>Используемые технологии (</w:t>
-      </w:r>
-      <w:r>
-        <w:rPr>
-          <w:lang w:val="ru-RU"/>
-        </w:rPr>
-        <w:t xml:space="preserve">Инструментарий </w:t>
-      </w:r>
-      <w:r>
-        <w:rPr>
-          <w:lang w:val="en-US"/>
-        </w:rPr>
-        <w:t>iOS</w:t>
-      </w:r>
-      <w:r>
-        <w:rPr>
-          <w:lang w:val="ru-RU"/>
-        </w:rPr>
-        <w:t xml:space="preserve"> </w:t>
-      </w:r>
-      <w:r>
-        <w:rPr>
-          <w:lang w:val="ru-RU"/>
-        </w:rPr>
-        <w:t>-</w:t>
-      </w:r>
-      <w:r>
-        <w:rPr>
-          <w:lang w:val="ru-RU"/>
-        </w:rPr>
-        <w:t xml:space="preserve"> разработчика</w:t>
+        <w:t xml:space="preserve"> </w:t>
       </w:r>
       <w:r>
         <w:rPr>
@@ -19744,75 +20829,161 @@
           <w:bCs/>
           <w:lang w:val="ru-RU"/>
         </w:rPr>
-        <w:t>)</w:t>
-      </w:r>
-    </w:p>
-    <w:p>
-      <w:pPr>
+        <w:t>Используемые технологии (</w:t>
+      </w:r>
+      <w:r>
+        <w:rPr>
+          <w:lang w:val="ru-RU"/>
+        </w:rPr>
+        <w:t xml:space="preserve">Инструментарий </w:t>
+      </w:r>
+      <w:r>
+        <w:rPr>
+          <w:lang w:val="en-US"/>
+        </w:rPr>
+        <w:t>iOS</w:t>
+      </w:r>
+      <w:r>
+        <w:rPr>
+          <w:lang w:val="ru-RU"/>
+        </w:rPr>
+        <w:t xml:space="preserve"> </w:t>
+      </w:r>
+      <w:r>
+        <w:rPr>
+          <w:lang w:val="ru-RU"/>
+        </w:rPr>
+        <w:t>-</w:t>
+      </w:r>
+      <w:r>
+        <w:rPr>
+          <w:lang w:val="ru-RU"/>
+        </w:rPr>
+        <w:t xml:space="preserve"> разработчика</w:t>
+      </w:r>
+      <w:r>
         <w:rPr>
           <w:b/>
           <w:bCs/>
           <w:lang w:val="ru-RU"/>
         </w:rPr>
-      </w:pPr>
-      <w:r>
+        <w:t>)</w:t>
+      </w:r>
+    </w:p>
+    <w:p>
+      <w:pPr>
         <w:rPr>
           <w:b/>
           <w:bCs/>
           <w:lang w:val="ru-RU"/>
         </w:rPr>
-        <w:t>Что получилось</w:t>
-      </w:r>
+      </w:pPr>
       <w:r>
         <w:rPr>
           <w:b/>
           <w:bCs/>
           <w:lang w:val="ru-RU"/>
         </w:rPr>
-        <w:br/>
-        <w:t>Как все цепляется и реализованно программно</w:t>
-      </w:r>
-    </w:p>
-    <w:p>
-      <w:pPr>
+        <w:t>Что получилось</w:t>
+      </w:r>
+      <w:r>
         <w:rPr>
           <w:b/>
           <w:bCs/>
           <w:lang w:val="ru-RU"/>
         </w:rPr>
-      </w:pPr>
+        <w:br/>
+        <w:t xml:space="preserve">Как все цепляется и </w:t>
+      </w:r>
+      <w:proofErr w:type="spellStart"/>
       <w:r>
         <w:rPr>
           <w:b/>
           <w:bCs/>
           <w:lang w:val="ru-RU"/>
         </w:rPr>
-        <w:t>Про скролвиевы рассказать и методы делегатов</w:t>
-      </w:r>
+        <w:t>реализованно</w:t>
+      </w:r>
+      <w:proofErr w:type="spellEnd"/>
       <w:r>
         <w:rPr>
           <w:b/>
           <w:bCs/>
           <w:lang w:val="ru-RU"/>
         </w:rPr>
-        <w:t xml:space="preserve">, </w:t>
-      </w:r>
+        <w:t xml:space="preserve"> </w:t>
+      </w:r>
+      <w:proofErr w:type="spellStart"/>
       <w:r>
         <w:rPr>
           <w:b/>
           <w:bCs/>
           <w:lang w:val="ru-RU"/>
         </w:rPr>
-        <w:t xml:space="preserve">про </w:t>
-      </w:r>
-      <w:r>
+        <w:t>программно</w:t>
+      </w:r>
+      <w:proofErr w:type="spellEnd"/>
+    </w:p>
+    <w:p>
+      <w:pPr>
         <w:rPr>
           <w:b/>
           <w:bCs/>
+          <w:lang w:val="ru-RU"/>
+        </w:rPr>
+      </w:pPr>
+      <w:r>
+        <w:rPr>
+          <w:b/>
+          <w:bCs/>
+          <w:lang w:val="ru-RU"/>
+        </w:rPr>
+        <w:t xml:space="preserve">Про </w:t>
+      </w:r>
+      <w:proofErr w:type="spellStart"/>
+      <w:r>
+        <w:rPr>
+          <w:b/>
+          <w:bCs/>
+          <w:lang w:val="ru-RU"/>
+        </w:rPr>
+        <w:t>скролвиевы</w:t>
+      </w:r>
+      <w:proofErr w:type="spellEnd"/>
+      <w:r>
+        <w:rPr>
+          <w:b/>
+          <w:bCs/>
+          <w:lang w:val="ru-RU"/>
+        </w:rPr>
+        <w:t xml:space="preserve"> рассказать и методы делегатов</w:t>
+      </w:r>
+      <w:r>
+        <w:rPr>
+          <w:b/>
+          <w:bCs/>
+          <w:lang w:val="ru-RU"/>
+        </w:rPr>
+        <w:t xml:space="preserve">, </w:t>
+      </w:r>
+      <w:r>
+        <w:rPr>
+          <w:b/>
+          <w:bCs/>
+          <w:lang w:val="ru-RU"/>
+        </w:rPr>
+        <w:t xml:space="preserve">про </w:t>
+      </w:r>
+      <w:proofErr w:type="spellStart"/>
+      <w:r>
+        <w:rPr>
+          <w:b/>
+          <w:bCs/>
           <w:lang w:val="en-US"/>
         </w:rPr>
         <w:t>rx</w:t>
       </w:r>
+      <w:proofErr w:type="spellEnd"/>
     </w:p>
     <w:p>
       <w:pPr>
@@ -19944,6 +21115,7 @@
           </w:rPr>
           <w:t>.</w:t>
         </w:r>
+        <w:proofErr w:type="spellStart"/>
         <w:r>
           <w:rPr>
             <w:rStyle w:val="Hyperlink"/>
@@ -19951,6 +21123,7 @@
           </w:rPr>
           <w:t>gazeta</w:t>
         </w:r>
+        <w:proofErr w:type="spellEnd"/>
         <w:r>
           <w:rPr>
             <w:rStyle w:val="Hyperlink"/>
@@ -19958,6 +21131,7 @@
           </w:rPr>
           <w:t>.</w:t>
         </w:r>
+        <w:proofErr w:type="spellStart"/>
         <w:r>
           <w:rPr>
             <w:rStyle w:val="Hyperlink"/>
@@ -19965,6 +21139,7 @@
           </w:rPr>
           <w:t>ru</w:t>
         </w:r>
+        <w:proofErr w:type="spellEnd"/>
         <w:r>
           <w:rPr>
             <w:rStyle w:val="Hyperlink"/>
@@ -20014,6 +21189,7 @@
           </w:rPr>
           <w:t>_13848662.</w:t>
         </w:r>
+        <w:proofErr w:type="spellStart"/>
         <w:r>
           <w:rPr>
             <w:rStyle w:val="Hyperlink"/>
@@ -20021,6 +21197,7 @@
           </w:rPr>
           <w:t>shtml</w:t>
         </w:r>
+        <w:proofErr w:type="spellEnd"/>
       </w:hyperlink>
     </w:p>
     <w:p>
@@ -20092,6 +21269,7 @@
           </w:rPr>
           <w:t>.</w:t>
         </w:r>
+        <w:proofErr w:type="spellStart"/>
         <w:r>
           <w:rPr>
             <w:rStyle w:val="Hyperlink"/>
@@ -20099,6 +21277,7 @@
           </w:rPr>
           <w:t>ru</w:t>
         </w:r>
+        <w:proofErr w:type="spellEnd"/>
         <w:r>
           <w:rPr>
             <w:rStyle w:val="Hyperlink"/>
@@ -20106,6 +21285,7 @@
           </w:rPr>
           <w:t>/</w:t>
         </w:r>
+        <w:proofErr w:type="spellStart"/>
         <w:r>
           <w:rPr>
             <w:rStyle w:val="Hyperlink"/>
@@ -20113,6 +21293,7 @@
           </w:rPr>
           <w:t>ru</w:t>
         </w:r>
+        <w:proofErr w:type="spellEnd"/>
         <w:r>
           <w:rPr>
             <w:rStyle w:val="Hyperlink"/>
@@ -20256,6 +21437,7 @@
           </w:rPr>
           <w:t>.</w:t>
         </w:r>
+        <w:proofErr w:type="spellStart"/>
         <w:r>
           <w:rPr>
             <w:rStyle w:val="Hyperlink"/>
@@ -20263,6 +21445,7 @@
           </w:rPr>
           <w:t>ru</w:t>
         </w:r>
+        <w:proofErr w:type="spellEnd"/>
         <w:r>
           <w:rPr>
             <w:rStyle w:val="Hyperlink"/>
@@ -20270,6 +21453,7 @@
           </w:rPr>
           <w:t>/</w:t>
         </w:r>
+        <w:proofErr w:type="spellStart"/>
         <w:r>
           <w:rPr>
             <w:rStyle w:val="Hyperlink"/>
@@ -20277,6 +21461,7 @@
           </w:rPr>
           <w:t>ru</w:t>
         </w:r>
+        <w:proofErr w:type="spellEnd"/>
         <w:r>
           <w:rPr>
             <w:rStyle w:val="Hyperlink"/>
@@ -20395,6 +21580,7 @@
           </w:rPr>
           <w:t>24.</w:t>
         </w:r>
+        <w:proofErr w:type="spellStart"/>
         <w:r>
           <w:rPr>
             <w:rStyle w:val="Hyperlink"/>
@@ -20402,6 +21588,7 @@
           </w:rPr>
           <w:t>ru</w:t>
         </w:r>
+        <w:proofErr w:type="spellEnd"/>
         <w:r>
           <w:rPr>
             <w:rStyle w:val="Hyperlink"/>
@@ -20409,6 +21596,7 @@
           </w:rPr>
           <w:t>/</w:t>
         </w:r>
+        <w:proofErr w:type="spellStart"/>
         <w:r>
           <w:rPr>
             <w:rStyle w:val="Hyperlink"/>
@@ -20416,6 +21604,7 @@
           </w:rPr>
           <w:t>evolyutsiya</w:t>
         </w:r>
+        <w:proofErr w:type="spellEnd"/>
         <w:r>
           <w:rPr>
             <w:rStyle w:val="Hyperlink"/>
@@ -20423,6 +21612,7 @@
           </w:rPr>
           <w:t>-</w:t>
         </w:r>
+        <w:proofErr w:type="spellStart"/>
         <w:r>
           <w:rPr>
             <w:rStyle w:val="Hyperlink"/>
@@ -20430,6 +21620,7 @@
           </w:rPr>
           <w:t>mobilnyh</w:t>
         </w:r>
+        <w:proofErr w:type="spellEnd"/>
         <w:r>
           <w:rPr>
             <w:rStyle w:val="Hyperlink"/>
@@ -20437,6 +21628,7 @@
           </w:rPr>
           <w:t>-</w:t>
         </w:r>
+        <w:proofErr w:type="spellStart"/>
         <w:r>
           <w:rPr>
             <w:rStyle w:val="Hyperlink"/>
@@ -20444,6 +21636,7 @@
           </w:rPr>
           <w:t>os</w:t>
         </w:r>
+        <w:proofErr w:type="spellEnd"/>
         <w:r>
           <w:rPr>
             <w:rStyle w:val="Hyperlink"/>
@@ -20491,6 +21684,7 @@
           </w:rPr>
           <w:t>://</w:t>
         </w:r>
+        <w:proofErr w:type="spellStart"/>
         <w:r>
           <w:rPr>
             <w:rStyle w:val="Hyperlink"/>
@@ -20498,6 +21692,7 @@
           </w:rPr>
           <w:t>xakep</w:t>
         </w:r>
+        <w:proofErr w:type="spellEnd"/>
         <w:r>
           <w:rPr>
             <w:rStyle w:val="Hyperlink"/>
@@ -20505,6 +21700,7 @@
           </w:rPr>
           <w:t>.</w:t>
         </w:r>
+        <w:proofErr w:type="spellStart"/>
         <w:r>
           <w:rPr>
             <w:rStyle w:val="Hyperlink"/>
@@ -20512,6 +21708,7 @@
           </w:rPr>
           <w:t>ru</w:t>
         </w:r>
+        <w:proofErr w:type="spellEnd"/>
         <w:r>
           <w:rPr>
             <w:rStyle w:val="Hyperlink"/>
@@ -20533,6 +21730,7 @@
           </w:rPr>
           <w:t>-</w:t>
         </w:r>
+        <w:proofErr w:type="spellStart"/>
         <w:r>
           <w:rPr>
             <w:rStyle w:val="Hyperlink"/>
@@ -20540,6 +21738,7 @@
           </w:rPr>
           <w:t>ustroena</w:t>
         </w:r>
+        <w:proofErr w:type="spellEnd"/>
         <w:r>
           <w:rPr>
             <w:rStyle w:val="Hyperlink"/>
@@ -20547,6 +21746,7 @@
           </w:rPr>
           <w:t>-</w:t>
         </w:r>
+        <w:proofErr w:type="spellStart"/>
         <w:r>
           <w:rPr>
             <w:rStyle w:val="Hyperlink"/>
@@ -20554,6 +21754,7 @@
           </w:rPr>
           <w:t>ios</w:t>
         </w:r>
+        <w:proofErr w:type="spellEnd"/>
         <w:r>
           <w:rPr>
             <w:rStyle w:val="Hyperlink"/>
@@ -20600,6 +21801,7 @@
         </w:rPr>
         <w:t>://</w:t>
       </w:r>
+      <w:proofErr w:type="spellStart"/>
       <w:r>
         <w:rPr>
           <w:rStyle w:val="Hyperlink"/>
@@ -20607,6 +21809,7 @@
         </w:rPr>
         <w:t>adm</w:t>
       </w:r>
+      <w:proofErr w:type="spellEnd"/>
       <w:r>
         <w:rPr>
           <w:rStyle w:val="Hyperlink"/>
@@ -20614,6 +21817,7 @@
         </w:rPr>
         <w:t>-</w:t>
       </w:r>
+      <w:proofErr w:type="spellStart"/>
       <w:r>
         <w:rPr>
           <w:rStyle w:val="Hyperlink"/>
@@ -20621,6 +21825,7 @@
         </w:rPr>
         <w:t>krom</w:t>
       </w:r>
+      <w:proofErr w:type="spellEnd"/>
       <w:r>
         <w:rPr>
           <w:rStyle w:val="Hyperlink"/>
@@ -20628,6 +21833,7 @@
         </w:rPr>
         <w:t>.</w:t>
       </w:r>
+      <w:proofErr w:type="spellStart"/>
       <w:r>
         <w:rPr>
           <w:rStyle w:val="Hyperlink"/>
@@ -20635,6 +21841,7 @@
         </w:rPr>
         <w:t>ru</w:t>
       </w:r>
+      <w:proofErr w:type="spellEnd"/>
       <w:r>
         <w:rPr>
           <w:rStyle w:val="Hyperlink"/>
@@ -20670,6 +21877,7 @@
         </w:rPr>
         <w:t>-2021-</w:t>
       </w:r>
+      <w:proofErr w:type="spellStart"/>
       <w:r>
         <w:rPr>
           <w:rStyle w:val="Hyperlink"/>
@@ -20677,6 +21885,7 @@
         </w:rPr>
         <w:t>goda</w:t>
       </w:r>
+      <w:proofErr w:type="spellEnd"/>
       <w:r>
         <w:rPr>
           <w:rStyle w:val="Hyperlink"/>
@@ -20698,6 +21907,7 @@
         </w:rPr>
         <w:t>-</w:t>
       </w:r>
+      <w:proofErr w:type="spellStart"/>
       <w:r>
         <w:rPr>
           <w:rStyle w:val="Hyperlink"/>
@@ -20705,6 +21915,7 @@
         </w:rPr>
         <w:t>konkursnykh</w:t>
       </w:r>
+      <w:proofErr w:type="spellEnd"/>
       <w:r>
         <w:rPr>
           <w:rStyle w:val="Hyperlink"/>
@@ -20712,6 +21923,7 @@
         </w:rPr>
         <w:t>-</w:t>
       </w:r>
+      <w:proofErr w:type="spellStart"/>
       <w:r>
         <w:rPr>
           <w:rStyle w:val="Hyperlink"/>
@@ -20719,6 +21931,7 @@
         </w:rPr>
         <w:t>spiskakh</w:t>
       </w:r>
+      <w:proofErr w:type="spellEnd"/>
       <w:r>
         <w:rPr>
           <w:rStyle w:val="Hyperlink"/>
@@ -20726,6 +21939,7 @@
         </w:rPr>
         <w:t>-</w:t>
       </w:r>
+      <w:proofErr w:type="spellStart"/>
       <w:r>
         <w:rPr>
           <w:rStyle w:val="Hyperlink"/>
@@ -20733,6 +21947,7 @@
         </w:rPr>
         <w:t>vuzov</w:t>
       </w:r>
+      <w:proofErr w:type="spellEnd"/>
       <w:r>
         <w:rPr>
           <w:rStyle w:val="Hyperlink"/>
@@ -20740,6 +21955,7 @@
         </w:rPr>
         <w:t>-</w:t>
       </w:r>
+      <w:proofErr w:type="spellStart"/>
       <w:r>
         <w:rPr>
           <w:rStyle w:val="Hyperlink"/>
@@ -20747,6 +21963,7 @@
         </w:rPr>
         <w:t>bolshe</w:t>
       </w:r>
+      <w:proofErr w:type="spellEnd"/>
       <w:r>
         <w:rPr>
           <w:rStyle w:val="Hyperlink"/>
@@ -20768,6 +21985,7 @@
         </w:rPr>
         <w:t>-</w:t>
       </w:r>
+      <w:proofErr w:type="spellStart"/>
       <w:r>
         <w:rPr>
           <w:rStyle w:val="Hyperlink"/>
@@ -20775,6 +21993,7 @@
         </w:rPr>
         <w:t>budet</w:t>
       </w:r>
+      <w:proofErr w:type="spellEnd"/>
       <w:r>
         <w:rPr>
           <w:rStyle w:val="Hyperlink"/>
@@ -20782,6 +22001,7 @@
         </w:rPr>
         <w:t>-</w:t>
       </w:r>
+      <w:proofErr w:type="spellStart"/>
       <w:r>
         <w:rPr>
           <w:rStyle w:val="Hyperlink"/>
@@ -20789,6 +22009,7 @@
         </w:rPr>
         <w:t>imyon</w:t>
       </w:r>
+      <w:proofErr w:type="spellEnd"/>
     </w:p>
     <w:p>
       <w:pPr>
@@ -20817,6 +22038,7 @@
           </w:rPr>
           <w:t>://</w:t>
         </w:r>
+        <w:proofErr w:type="spellStart"/>
         <w:r>
           <w:rPr>
             <w:rStyle w:val="Hyperlink"/>
@@ -20824,6 +22046,7 @@
           </w:rPr>
           <w:t>livetyping</w:t>
         </w:r>
+        <w:proofErr w:type="spellEnd"/>
         <w:r>
           <w:rPr>
             <w:rStyle w:val="Hyperlink"/>
@@ -20845,6 +22068,7 @@
           </w:rPr>
           <w:t>/</w:t>
         </w:r>
+        <w:proofErr w:type="spellStart"/>
         <w:r>
           <w:rPr>
             <w:rStyle w:val="Hyperlink"/>
@@ -20852,6 +22076,7 @@
           </w:rPr>
           <w:t>ru</w:t>
         </w:r>
+        <w:proofErr w:type="spellEnd"/>
         <w:r>
           <w:rPr>
             <w:rStyle w:val="Hyperlink"/>
@@ -20873,6 +22098,7 @@
           </w:rPr>
           <w:t>/</w:t>
         </w:r>
+        <w:proofErr w:type="spellStart"/>
         <w:r>
           <w:rPr>
             <w:rStyle w:val="Hyperlink"/>
@@ -20880,6 +22106,7 @@
           </w:rPr>
           <w:t>kak</w:t>
         </w:r>
+        <w:proofErr w:type="spellEnd"/>
         <w:r>
           <w:rPr>
             <w:rStyle w:val="Hyperlink"/>
@@ -20887,6 +22114,7 @@
           </w:rPr>
           <w:t>-</w:t>
         </w:r>
+        <w:proofErr w:type="spellStart"/>
         <w:r>
           <w:rPr>
             <w:rStyle w:val="Hyperlink"/>
@@ -20894,6 +22122,7 @@
           </w:rPr>
           <w:t>vylozhit</w:t>
         </w:r>
+        <w:proofErr w:type="spellEnd"/>
         <w:r>
           <w:rPr>
             <w:rStyle w:val="Hyperlink"/>
@@ -20901,6 +22130,7 @@
           </w:rPr>
           <w:t>-</w:t>
         </w:r>
+        <w:proofErr w:type="spellStart"/>
         <w:r>
           <w:rPr>
             <w:rStyle w:val="Hyperlink"/>
@@ -20908,6 +22138,7 @@
           </w:rPr>
           <w:t>prilozhenie</w:t>
         </w:r>
+        <w:proofErr w:type="spellEnd"/>
         <w:r>
           <w:rPr>
             <w:rStyle w:val="Hyperlink"/>
@@ -20993,6 +22224,7 @@
           </w:rPr>
           <w:t>.</w:t>
         </w:r>
+        <w:proofErr w:type="spellStart"/>
         <w:r>
           <w:rPr>
             <w:rStyle w:val="Hyperlink"/>
@@ -21000,6 +22232,7 @@
           </w:rPr>
           <w:t>informicus</w:t>
         </w:r>
+        <w:proofErr w:type="spellEnd"/>
         <w:r>
           <w:rPr>
             <w:rStyle w:val="Hyperlink"/>
@@ -21007,6 +22240,7 @@
           </w:rPr>
           <w:t>.</w:t>
         </w:r>
+        <w:proofErr w:type="spellStart"/>
         <w:r>
           <w:rPr>
             <w:rStyle w:val="Hyperlink"/>
@@ -21014,6 +22248,7 @@
           </w:rPr>
           <w:t>ru</w:t>
         </w:r>
+        <w:proofErr w:type="spellEnd"/>
         <w:r>
           <w:rPr>
             <w:rStyle w:val="Hyperlink"/>
@@ -21035,6 +22270,7 @@
           </w:rPr>
           <w:t>.</w:t>
         </w:r>
+        <w:proofErr w:type="spellStart"/>
         <w:r>
           <w:rPr>
             <w:rStyle w:val="Hyperlink"/>
@@ -21042,6 +22278,7 @@
           </w:rPr>
           <w:t>aspx</w:t>
         </w:r>
+        <w:proofErr w:type="spellEnd"/>
         <w:r>
           <w:rPr>
             <w:rStyle w:val="Hyperlink"/>
@@ -21077,6 +22314,7 @@
           </w:rPr>
           <w:t>=73&amp;</w:t>
         </w:r>
+        <w:proofErr w:type="spellStart"/>
         <w:r>
           <w:rPr>
             <w:rStyle w:val="Hyperlink"/>
@@ -21084,6 +22322,7 @@
           </w:rPr>
           <w:t>subdivisionid</w:t>
         </w:r>
+        <w:proofErr w:type="spellEnd"/>
         <w:r>
           <w:rPr>
             <w:rStyle w:val="Hyperlink"/>

</xml_diff>

<commit_message>
wrote about architecture application
</commit_message>
<xml_diff>
--- a/Документация/Документация.docx
+++ b/Документация/Документация.docx
@@ -506,12 +506,14 @@
         </w:rPr>
         <w:t xml:space="preserve"> </w:t>
       </w:r>
+      <w:proofErr w:type="spellStart"/>
       <w:r>
         <w:rPr>
           <w:lang w:val="en-US"/>
         </w:rPr>
         <w:t>Exynos</w:t>
       </w:r>
+      <w:proofErr w:type="spellEnd"/>
       <w:r>
         <w:rPr>
           <w:lang w:val="ru-RU"/>
@@ -1132,7 +1134,21 @@
         <w:rPr>
           <w:lang w:val="ru-RU"/>
         </w:rPr>
-        <w:t>добавление виджетов на телефоне</w:t>
+        <w:t xml:space="preserve">добавление </w:t>
+      </w:r>
+      <w:proofErr w:type="spellStart"/>
+      <w:r>
+        <w:rPr>
+          <w:lang w:val="ru-RU"/>
+        </w:rPr>
+        <w:t>виджетов</w:t>
+      </w:r>
+      <w:proofErr w:type="spellEnd"/>
+      <w:r>
+        <w:rPr>
+          <w:lang w:val="ru-RU"/>
+        </w:rPr>
+        <w:t xml:space="preserve"> на телефоне</w:t>
       </w:r>
       <w:r>
         <w:rPr>
@@ -1895,6 +1911,7 @@
         </w:rPr>
         <w:t xml:space="preserve">интерфейс для </w:t>
       </w:r>
+      <w:proofErr w:type="spellStart"/>
       <w:r>
         <w:rPr>
           <w:lang w:val="ru-RU"/>
@@ -1907,6 +1924,7 @@
         </w:rPr>
         <w:t>ого</w:t>
       </w:r>
+      <w:proofErr w:type="spellEnd"/>
       <w:r>
         <w:rPr>
           <w:rFonts w:ascii="Times New Roman" w:eastAsia="Times New Roman" w:hAnsi="Times New Roman" w:cs="Times New Roman"/>
@@ -2759,7 +2777,21 @@
         <w:rPr>
           <w:lang w:val="ru-RU"/>
         </w:rPr>
-        <w:t>Реализация пофамильного поиска преподавателей</w:t>
+        <w:t xml:space="preserve">Реализация </w:t>
+      </w:r>
+      <w:proofErr w:type="spellStart"/>
+      <w:r>
+        <w:rPr>
+          <w:lang w:val="ru-RU"/>
+        </w:rPr>
+        <w:t>пофамильного</w:t>
+      </w:r>
+      <w:proofErr w:type="spellEnd"/>
+      <w:r>
+        <w:rPr>
+          <w:lang w:val="ru-RU"/>
+        </w:rPr>
+        <w:t xml:space="preserve"> поиска преподавателей</w:t>
       </w:r>
       <w:r>
         <w:rPr>
@@ -3849,13 +3881,23 @@
         </w:rPr>
         <w:t>C</w:t>
       </w:r>
+      <w:proofErr w:type="spellStart"/>
       <w:r>
         <w:rPr>
           <w:rFonts w:asciiTheme="minorHAnsi" w:hAnsiTheme="minorHAnsi" w:cstheme="minorHAnsi"/>
           <w:color w:val="333333"/>
           <w:lang w:val="ru-RU"/>
         </w:rPr>
-        <w:t>уществует несколько направлений применения ИТ в учебной сфере</w:t>
+        <w:t>уществует</w:t>
+      </w:r>
+      <w:proofErr w:type="spellEnd"/>
+      <w:r>
+        <w:rPr>
+          <w:rFonts w:asciiTheme="minorHAnsi" w:hAnsiTheme="minorHAnsi" w:cstheme="minorHAnsi"/>
+          <w:color w:val="333333"/>
+          <w:lang w:val="ru-RU"/>
+        </w:rPr>
+        <w:t xml:space="preserve"> несколько направлений применения ИТ в учебной сфере</w:t>
       </w:r>
       <w:r>
         <w:rPr>
@@ -4311,6 +4353,7 @@
         </w:rPr>
         <w:t xml:space="preserve">Согласно данным компании </w:t>
       </w:r>
+      <w:proofErr w:type="spellStart"/>
       <w:r>
         <w:rPr>
           <w:rFonts w:asciiTheme="minorHAnsi" w:hAnsiTheme="minorHAnsi" w:cstheme="minorHAnsi"/>
@@ -4318,6 +4361,7 @@
         </w:rPr>
         <w:t>AppAnnie</w:t>
       </w:r>
+      <w:proofErr w:type="spellEnd"/>
       <w:r>
         <w:rPr>
           <w:rFonts w:asciiTheme="minorHAnsi" w:hAnsiTheme="minorHAnsi" w:cstheme="minorHAnsi"/>
@@ -4735,8 +4779,16 @@
         <w:rPr>
           <w:lang w:val="ru-RU"/>
         </w:rPr>
-        <w:t>файловый менеджер и тд</w:t>
-      </w:r>
+        <w:t xml:space="preserve">файловый менеджер и </w:t>
+      </w:r>
+      <w:proofErr w:type="spellStart"/>
+      <w:r>
+        <w:rPr>
+          <w:lang w:val="ru-RU"/>
+        </w:rPr>
+        <w:t>тд</w:t>
+      </w:r>
+      <w:proofErr w:type="spellEnd"/>
       <w:r>
         <w:rPr>
           <w:lang w:val="ru-RU"/>
@@ -6126,7 +6178,21 @@
         <w:rPr>
           <w:lang w:val="ru-RU"/>
         </w:rPr>
-        <w:t>а также выпустили технологию «мультитач»</w:t>
+        <w:t>а также выпустили технологию «</w:t>
+      </w:r>
+      <w:proofErr w:type="spellStart"/>
+      <w:r>
+        <w:rPr>
+          <w:lang w:val="ru-RU"/>
+        </w:rPr>
+        <w:t>мультитач</w:t>
+      </w:r>
+      <w:proofErr w:type="spellEnd"/>
+      <w:r>
+        <w:rPr>
+          <w:lang w:val="ru-RU"/>
+        </w:rPr>
+        <w:t>»</w:t>
       </w:r>
       <w:r>
         <w:rPr>
@@ -6200,12 +6266,14 @@
         </w:rPr>
         <w:t xml:space="preserve">с </w:t>
       </w:r>
+      <w:proofErr w:type="spellStart"/>
       <w:r>
         <w:rPr>
           <w:lang w:val="en-US"/>
         </w:rPr>
         <w:t>watchOS</w:t>
       </w:r>
+      <w:proofErr w:type="spellEnd"/>
       <w:r>
         <w:rPr>
           <w:lang w:val="ru-RU"/>
@@ -7004,8 +7072,16 @@
         <w:rPr>
           <w:lang w:val="ru-RU"/>
         </w:rPr>
-        <w:t>образовательных порталов и тд</w:t>
-      </w:r>
+        <w:t xml:space="preserve">образовательных порталов и </w:t>
+      </w:r>
+      <w:proofErr w:type="spellStart"/>
+      <w:r>
+        <w:rPr>
+          <w:lang w:val="ru-RU"/>
+        </w:rPr>
+        <w:t>тд</w:t>
+      </w:r>
+      <w:proofErr w:type="spellEnd"/>
       <w:r>
         <w:rPr>
           <w:lang w:val="ru-RU"/>
@@ -7304,12 +7380,14 @@
         </w:rPr>
         <w:t xml:space="preserve"> </w:t>
       </w:r>
+      <w:proofErr w:type="spellStart"/>
       <w:r>
         <w:rPr>
           <w:lang w:val="en-US"/>
         </w:rPr>
         <w:t>Api</w:t>
       </w:r>
+      <w:proofErr w:type="spellEnd"/>
       <w:r>
         <w:rPr>
           <w:lang w:val="ru-RU"/>
@@ -7544,12 +7622,14 @@
         </w:rPr>
         <w:t xml:space="preserve">, </w:t>
       </w:r>
+      <w:proofErr w:type="spellStart"/>
       <w:r>
         <w:rPr>
           <w:lang w:val="en-US"/>
         </w:rPr>
         <w:t>ssl</w:t>
       </w:r>
+      <w:proofErr w:type="spellEnd"/>
       <w:r>
         <w:rPr>
           <w:lang w:val="ru-RU"/>
@@ -7769,7 +7849,21 @@
         <w:rPr>
           <w:lang w:val="ru-RU"/>
         </w:rPr>
-        <w:t xml:space="preserve">Это фреймворк для создания приложений под </w:t>
+        <w:t xml:space="preserve">Это </w:t>
+      </w:r>
+      <w:proofErr w:type="spellStart"/>
+      <w:r>
+        <w:rPr>
+          <w:lang w:val="ru-RU"/>
+        </w:rPr>
+        <w:t>фреймворк</w:t>
+      </w:r>
+      <w:proofErr w:type="spellEnd"/>
+      <w:r>
+        <w:rPr>
+          <w:lang w:val="ru-RU"/>
+        </w:rPr>
+        <w:t xml:space="preserve"> для создания приложений под </w:t>
       </w:r>
       <w:r>
         <w:rPr>
@@ -7829,7 +7923,21 @@
         <w:rPr>
           <w:lang w:val="ru-RU"/>
         </w:rPr>
-        <w:t xml:space="preserve">Основан на классах фраймворка </w:t>
+        <w:t xml:space="preserve">Основан на классах </w:t>
+      </w:r>
+      <w:proofErr w:type="spellStart"/>
+      <w:r>
+        <w:rPr>
+          <w:lang w:val="ru-RU"/>
+        </w:rPr>
+        <w:t>фраймворка</w:t>
+      </w:r>
+      <w:proofErr w:type="spellEnd"/>
+      <w:r>
+        <w:rPr>
+          <w:lang w:val="ru-RU"/>
+        </w:rPr>
+        <w:t xml:space="preserve"> </w:t>
       </w:r>
       <w:r>
         <w:rPr>
@@ -7909,12 +8017,14 @@
         </w:rPr>
         <w:t xml:space="preserve">на устройстве – </w:t>
       </w:r>
+      <w:proofErr w:type="spellStart"/>
       <w:r>
         <w:rPr>
           <w:lang w:val="en-US"/>
         </w:rPr>
         <w:t>UIKit</w:t>
       </w:r>
+      <w:proofErr w:type="spellEnd"/>
       <w:r>
         <w:rPr>
           <w:lang w:val="ru-RU"/>
@@ -7927,12 +8037,14 @@
         </w:rPr>
         <w:t xml:space="preserve">библиотеку для взаимодействия с картами </w:t>
       </w:r>
+      <w:proofErr w:type="spellStart"/>
       <w:r>
         <w:rPr>
           <w:lang w:val="en-US"/>
         </w:rPr>
         <w:t>MapKit</w:t>
       </w:r>
+      <w:proofErr w:type="spellEnd"/>
       <w:r>
         <w:rPr>
           <w:lang w:val="ru-RU"/>
@@ -7945,12 +8057,14 @@
         </w:rPr>
         <w:t xml:space="preserve">библиотеку </w:t>
       </w:r>
+      <w:proofErr w:type="spellStart"/>
       <w:r>
         <w:rPr>
           <w:lang w:val="en-US"/>
         </w:rPr>
         <w:t>GameKit</w:t>
       </w:r>
+      <w:proofErr w:type="spellEnd"/>
       <w:r>
         <w:rPr>
           <w:lang w:val="ru-RU"/>
@@ -8257,7 +8371,21 @@
         <w:rPr>
           <w:lang w:val="ru-RU"/>
         </w:rPr>
-        <w:t>позволяет получить доступ к медиатеке фотографий на устройстве</w:t>
+        <w:t xml:space="preserve">позволяет получить доступ к </w:t>
+      </w:r>
+      <w:proofErr w:type="spellStart"/>
+      <w:r>
+        <w:rPr>
+          <w:lang w:val="ru-RU"/>
+        </w:rPr>
+        <w:t>медиатеке</w:t>
+      </w:r>
+      <w:proofErr w:type="spellEnd"/>
+      <w:r>
+        <w:rPr>
+          <w:lang w:val="ru-RU"/>
+        </w:rPr>
+        <w:t xml:space="preserve"> фотографий на устройстве</w:t>
       </w:r>
       <w:r>
         <w:rPr>
@@ -8397,12 +8525,14 @@
         </w:rPr>
         <w:t>а также С</w:t>
       </w:r>
+      <w:proofErr w:type="spellStart"/>
       <w:r>
         <w:rPr>
           <w:lang w:val="en-US"/>
         </w:rPr>
         <w:t>oreGraphics</w:t>
       </w:r>
+      <w:proofErr w:type="spellEnd"/>
       <w:r>
         <w:rPr>
           <w:lang w:val="ru-RU"/>
@@ -8563,12 +8693,14 @@
         </w:rPr>
         <w:t>-</w:t>
       </w:r>
+      <w:proofErr w:type="spellStart"/>
       <w:r>
         <w:rPr>
           <w:lang w:val="en-US"/>
         </w:rPr>
         <w:t>AppPurchase</w:t>
       </w:r>
+      <w:proofErr w:type="spellEnd"/>
       <w:r>
         <w:rPr>
           <w:lang w:val="ru-RU"/>
@@ -8753,8 +8885,16 @@
         <w:rPr>
           <w:lang w:val="ru-RU"/>
         </w:rPr>
-        <w:t>и тд</w:t>
-      </w:r>
+        <w:t xml:space="preserve">и </w:t>
+      </w:r>
+      <w:proofErr w:type="spellStart"/>
+      <w:r>
+        <w:rPr>
+          <w:lang w:val="ru-RU"/>
+        </w:rPr>
+        <w:t>тд</w:t>
+      </w:r>
+      <w:proofErr w:type="spellEnd"/>
       <w:r>
         <w:rPr>
           <w:lang w:val="ru-RU"/>
@@ -9486,8 +9626,16 @@
         <w:rPr>
           <w:lang w:val="ru-RU"/>
         </w:rPr>
-        <w:t>интересным моментом является новый тип виджетов</w:t>
-      </w:r>
+        <w:t xml:space="preserve">интересным моментом является новый тип </w:t>
+      </w:r>
+      <w:proofErr w:type="spellStart"/>
+      <w:r>
+        <w:rPr>
+          <w:lang w:val="ru-RU"/>
+        </w:rPr>
+        <w:t>виджетов</w:t>
+      </w:r>
+      <w:proofErr w:type="spellEnd"/>
       <w:r>
         <w:rPr>
           <w:lang w:val="ru-RU"/>
@@ -9518,12 +9666,14 @@
         </w:rPr>
         <w:t xml:space="preserve">Появились </w:t>
       </w:r>
+      <w:proofErr w:type="spellStart"/>
       <w:r>
         <w:rPr>
           <w:lang w:val="en-US"/>
         </w:rPr>
         <w:t>AppClips</w:t>
       </w:r>
+      <w:proofErr w:type="spellEnd"/>
       <w:r>
         <w:rPr>
           <w:lang w:val="ru-RU"/>
@@ -9600,8 +9750,16 @@
         <w:rPr>
           <w:lang w:val="ru-RU"/>
         </w:rPr>
-        <w:t>выходят минорные апдейты</w:t>
-      </w:r>
+        <w:t xml:space="preserve">выходят минорные </w:t>
+      </w:r>
+      <w:proofErr w:type="spellStart"/>
+      <w:r>
+        <w:rPr>
+          <w:lang w:val="ru-RU"/>
+        </w:rPr>
+        <w:t>апдейты</w:t>
+      </w:r>
+      <w:proofErr w:type="spellEnd"/>
       <w:r>
         <w:rPr>
           <w:lang w:val="ru-RU"/>
@@ -9976,8 +10134,16 @@
         <w:rPr>
           <w:lang w:val="ru-RU"/>
         </w:rPr>
-        <w:t>выпуская апдейты</w:t>
-      </w:r>
+        <w:t xml:space="preserve">выпуская </w:t>
+      </w:r>
+      <w:proofErr w:type="spellStart"/>
+      <w:r>
+        <w:rPr>
+          <w:lang w:val="ru-RU"/>
+        </w:rPr>
+        <w:t>апдейты</w:t>
+      </w:r>
+      <w:proofErr w:type="spellEnd"/>
       <w:r>
         <w:rPr>
           <w:lang w:val="ru-RU"/>
@@ -10120,7 +10286,21 @@
         <w:rPr>
           <w:lang w:val="ru-RU"/>
         </w:rPr>
-        <w:t>или новых анимаций,</w:t>
+        <w:t xml:space="preserve">или новых </w:t>
+      </w:r>
+      <w:proofErr w:type="spellStart"/>
+      <w:r>
+        <w:rPr>
+          <w:lang w:val="ru-RU"/>
+        </w:rPr>
+        <w:t>анимаций</w:t>
+      </w:r>
+      <w:proofErr w:type="spellEnd"/>
+      <w:r>
+        <w:rPr>
+          <w:lang w:val="ru-RU"/>
+        </w:rPr>
+        <w:t>,</w:t>
       </w:r>
       <w:r>
         <w:rPr>
@@ -10200,7 +10380,21 @@
         <w:rPr>
           <w:lang w:val="ru-RU"/>
         </w:rPr>
-        <w:t>представляет возможность для поддержки версионирования кода в приложениях</w:t>
+        <w:t xml:space="preserve">представляет возможность для поддержки </w:t>
+      </w:r>
+      <w:proofErr w:type="spellStart"/>
+      <w:r>
+        <w:rPr>
+          <w:lang w:val="ru-RU"/>
+        </w:rPr>
+        <w:t>версионирования</w:t>
+      </w:r>
+      <w:proofErr w:type="spellEnd"/>
+      <w:r>
+        <w:rPr>
+          <w:lang w:val="ru-RU"/>
+        </w:rPr>
+        <w:t xml:space="preserve"> кода в приложениях</w:t>
       </w:r>
       <w:r>
         <w:rPr>
@@ -11591,24 +11785,28 @@
         </w:rPr>
         <w:t xml:space="preserve">, </w:t>
       </w:r>
+      <w:proofErr w:type="spellStart"/>
       <w:r>
         <w:rPr>
           <w:lang w:val="en-US"/>
         </w:rPr>
         <w:t>Stepik</w:t>
       </w:r>
-      <w:r>
-        <w:rPr>
-          <w:lang w:val="ru-RU"/>
-        </w:rPr>
-        <w:t xml:space="preserve">, </w:t>
-      </w:r>
+      <w:proofErr w:type="spellEnd"/>
+      <w:r>
+        <w:rPr>
+          <w:lang w:val="ru-RU"/>
+        </w:rPr>
+        <w:t xml:space="preserve">, </w:t>
+      </w:r>
+      <w:proofErr w:type="spellStart"/>
       <w:r>
         <w:rPr>
           <w:lang w:val="en-US"/>
         </w:rPr>
         <w:t>Sololearn</w:t>
       </w:r>
+      <w:proofErr w:type="spellEnd"/>
       <w:r>
         <w:rPr>
           <w:lang w:val="ru-RU"/>
@@ -11707,12 +11905,14 @@
         </w:rPr>
         <w:t xml:space="preserve">, </w:t>
       </w:r>
+      <w:proofErr w:type="spellStart"/>
       <w:r>
         <w:rPr>
           <w:lang w:val="en-US"/>
         </w:rPr>
         <w:t>Todoist</w:t>
       </w:r>
+      <w:proofErr w:type="spellEnd"/>
       <w:r>
         <w:rPr>
           <w:lang w:val="ru-RU"/>
@@ -11797,12 +11997,14 @@
         </w:rPr>
         <w:t xml:space="preserve">, </w:t>
       </w:r>
+      <w:proofErr w:type="spellStart"/>
       <w:r>
         <w:rPr>
           <w:lang w:val="en-US"/>
         </w:rPr>
         <w:t>uMake</w:t>
       </w:r>
+      <w:proofErr w:type="spellEnd"/>
       <w:r>
         <w:rPr>
           <w:lang w:val="ru-RU"/>
@@ -11857,12 +12059,14 @@
         </w:rPr>
         <w:t xml:space="preserve">, </w:t>
       </w:r>
+      <w:proofErr w:type="spellStart"/>
       <w:r>
         <w:rPr>
           <w:lang w:val="en-US"/>
         </w:rPr>
         <w:t>Matlab</w:t>
       </w:r>
+      <w:proofErr w:type="spellEnd"/>
       <w:r>
         <w:rPr>
           <w:lang w:val="ru-RU"/>
@@ -11879,7 +12083,21 @@
         <w:rPr>
           <w:lang w:val="ru-RU"/>
         </w:rPr>
-        <w:t xml:space="preserve">также портированы на </w:t>
+        <w:t xml:space="preserve">также </w:t>
+      </w:r>
+      <w:proofErr w:type="spellStart"/>
+      <w:r>
+        <w:rPr>
+          <w:lang w:val="ru-RU"/>
+        </w:rPr>
+        <w:t>портированы</w:t>
+      </w:r>
+      <w:proofErr w:type="spellEnd"/>
+      <w:r>
+        <w:rPr>
+          <w:lang w:val="ru-RU"/>
+        </w:rPr>
+        <w:t xml:space="preserve"> на </w:t>
       </w:r>
       <w:r>
         <w:rPr>
@@ -11974,12 +12192,14 @@
         </w:rPr>
         <w:t xml:space="preserve">приложение </w:t>
       </w:r>
+      <w:proofErr w:type="spellStart"/>
       <w:r>
         <w:rPr>
           <w:lang w:val="en-US"/>
         </w:rPr>
         <w:t>Photomath</w:t>
       </w:r>
+      <w:proofErr w:type="spellEnd"/>
       <w:r>
         <w:rPr>
           <w:lang w:val="ru-RU"/>
@@ -12278,24 +12498,28 @@
           <w:lang w:val="ru-RU"/>
         </w:rPr>
       </w:pPr>
+      <w:proofErr w:type="spellStart"/>
       <w:r>
         <w:rPr>
           <w:lang w:val="en-US"/>
         </w:rPr>
         <w:t>Hudl</w:t>
       </w:r>
-      <w:r>
-        <w:rPr>
-          <w:lang w:val="ru-RU"/>
-        </w:rPr>
-        <w:t xml:space="preserve"> </w:t>
-      </w:r>
+      <w:proofErr w:type="spellEnd"/>
+      <w:r>
+        <w:rPr>
+          <w:lang w:val="ru-RU"/>
+        </w:rPr>
+        <w:t xml:space="preserve"> </w:t>
+      </w:r>
+      <w:proofErr w:type="spellStart"/>
       <w:r>
         <w:rPr>
           <w:lang w:val="en-US"/>
         </w:rPr>
         <w:t>Sportscode</w:t>
       </w:r>
+      <w:proofErr w:type="spellEnd"/>
       <w:r>
         <w:rPr>
           <w:lang w:val="ru-RU"/>
@@ -12306,7 +12530,21 @@
         <w:rPr>
           <w:lang w:val="ru-RU"/>
         </w:rPr>
-        <w:t>позволяет ведущим факультетам физической культуры анализровать качество тренировок для спортсменов</w:t>
+        <w:t xml:space="preserve">позволяет ведущим факультетам физической культуры </w:t>
+      </w:r>
+      <w:proofErr w:type="spellStart"/>
+      <w:r>
+        <w:rPr>
+          <w:lang w:val="ru-RU"/>
+        </w:rPr>
+        <w:t>анализровать</w:t>
+      </w:r>
+      <w:proofErr w:type="spellEnd"/>
+      <w:r>
+        <w:rPr>
+          <w:lang w:val="ru-RU"/>
+        </w:rPr>
+        <w:t xml:space="preserve"> качество тренировок для спортсменов</w:t>
       </w:r>
       <w:r>
         <w:rPr>
@@ -12589,6 +12827,7 @@
           <w:lang w:val="ru-RU"/>
         </w:rPr>
       </w:pPr>
+      <w:proofErr w:type="spellStart"/>
       <w:r>
         <w:rPr>
           <w:i/>
@@ -12597,6 +12836,7 @@
         </w:rPr>
         <w:t>Физтех.Расписание</w:t>
       </w:r>
+      <w:proofErr w:type="spellEnd"/>
       <w:r>
         <w:rPr>
           <w:lang w:val="ru-RU"/>
@@ -12723,7 +12963,14 @@
         <w:rPr>
           <w:lang w:val="ru-RU"/>
         </w:rPr>
-        <w:t>Плюсы – Физтех</w:t>
+        <w:t xml:space="preserve">Плюсы – </w:t>
+      </w:r>
+      <w:proofErr w:type="spellStart"/>
+      <w:r>
+        <w:rPr>
+          <w:lang w:val="ru-RU"/>
+        </w:rPr>
+        <w:t>Физтех</w:t>
       </w:r>
       <w:r>
         <w:rPr>
@@ -12735,7 +12982,14 @@
         <w:rPr>
           <w:lang w:val="ru-RU"/>
         </w:rPr>
-        <w:t>Расписание – одно из немногих приложений</w:t>
+        <w:t>Расписание</w:t>
+      </w:r>
+      <w:proofErr w:type="spellEnd"/>
+      <w:r>
+        <w:rPr>
+          <w:lang w:val="ru-RU"/>
+        </w:rPr>
+        <w:t xml:space="preserve"> – одно из немногих приложений</w:t>
       </w:r>
       <w:r>
         <w:rPr>
@@ -12831,7 +13085,21 @@
         <w:rPr>
           <w:lang w:val="ru-RU"/>
         </w:rPr>
-        <w:t>Также плюсом является возможность добавления виджетов о расписании на главный экран</w:t>
+        <w:t xml:space="preserve">Также плюсом является возможность добавления </w:t>
+      </w:r>
+      <w:proofErr w:type="spellStart"/>
+      <w:r>
+        <w:rPr>
+          <w:lang w:val="ru-RU"/>
+        </w:rPr>
+        <w:t>виджетов</w:t>
+      </w:r>
+      <w:proofErr w:type="spellEnd"/>
+      <w:r>
+        <w:rPr>
+          <w:lang w:val="ru-RU"/>
+        </w:rPr>
+        <w:t xml:space="preserve"> о расписании на главный экран</w:t>
       </w:r>
       <w:r>
         <w:rPr>
@@ -12933,6 +13201,7 @@
           <w:lang w:val="ru-RU"/>
         </w:rPr>
       </w:pPr>
+      <w:proofErr w:type="spellStart"/>
       <w:r>
         <w:rPr>
           <w:i/>
@@ -12941,6 +13210,7 @@
         </w:rPr>
         <w:t>Вышка.Навигация</w:t>
       </w:r>
+      <w:proofErr w:type="spellEnd"/>
       <w:r>
         <w:rPr>
           <w:lang w:val="ru-RU"/>
@@ -18183,8 +18453,16 @@
         <w:rPr>
           <w:lang w:val="ru-RU"/>
         </w:rPr>
-        <w:t>пользователь может изменять ее ма</w:t>
-      </w:r>
+        <w:t xml:space="preserve">пользователь может изменять ее </w:t>
+      </w:r>
+      <w:proofErr w:type="spellStart"/>
+      <w:r>
+        <w:rPr>
+          <w:lang w:val="ru-RU"/>
+        </w:rPr>
+        <w:t>ма</w:t>
+      </w:r>
+      <w:proofErr w:type="spellEnd"/>
       <w:r>
         <w:rPr>
           <w:lang w:val="en-US"/>
@@ -19455,7 +19733,21 @@
         <w:rPr>
           <w:lang w:val="ru-RU"/>
         </w:rPr>
-        <w:t xml:space="preserve">пользователя невалидны </w:t>
+        <w:t xml:space="preserve">пользователя </w:t>
+      </w:r>
+      <w:proofErr w:type="spellStart"/>
+      <w:r>
+        <w:rPr>
+          <w:lang w:val="ru-RU"/>
+        </w:rPr>
+        <w:t>невалидны</w:t>
+      </w:r>
+      <w:proofErr w:type="spellEnd"/>
+      <w:r>
+        <w:rPr>
+          <w:lang w:val="ru-RU"/>
+        </w:rPr>
+        <w:t xml:space="preserve"> </w:t>
       </w:r>
       <w:r>
         <w:rPr>
@@ -19745,8 +20037,16 @@
         <w:rPr>
           <w:lang w:val="ru-RU"/>
         </w:rPr>
-        <w:t xml:space="preserve"> номер Снилс</w:t>
-      </w:r>
+        <w:t xml:space="preserve"> номер </w:t>
+      </w:r>
+      <w:proofErr w:type="spellStart"/>
+      <w:r>
+        <w:rPr>
+          <w:lang w:val="ru-RU"/>
+        </w:rPr>
+        <w:t>Снилс</w:t>
+      </w:r>
+      <w:proofErr w:type="spellEnd"/>
       <w:r>
         <w:rPr>
           <w:lang w:val="ru-RU"/>
@@ -20332,8 +20632,9 @@
           <w:shd w:val="clear" w:color="auto" w:fill="FFFFFF"/>
           <w:lang w:val="ru-RU" w:eastAsia="en-GB"/>
         </w:rPr>
-        <w:t>Дальнейшими действиями является парсинг полученных данных и вывод на экран</w:t>
-      </w:r>
+        <w:t xml:space="preserve">Дальнейшими действиями является </w:t>
+      </w:r>
+      <w:proofErr w:type="spellStart"/>
       <w:r>
         <w:rPr>
           <w:rFonts w:eastAsia="Times New Roman" w:cs="Consolas"/>
@@ -20341,8 +20642,9 @@
           <w:shd w:val="clear" w:color="auto" w:fill="FFFFFF"/>
           <w:lang w:val="ru-RU" w:eastAsia="en-GB"/>
         </w:rPr>
-        <w:t xml:space="preserve">. </w:t>
-      </w:r>
+        <w:t>парсинг</w:t>
+      </w:r>
+      <w:proofErr w:type="spellEnd"/>
       <w:r>
         <w:rPr>
           <w:rFonts w:eastAsia="Times New Roman" w:cs="Consolas"/>
@@ -20350,6 +20652,24 @@
           <w:shd w:val="clear" w:color="auto" w:fill="FFFFFF"/>
           <w:lang w:val="ru-RU" w:eastAsia="en-GB"/>
         </w:rPr>
+        <w:t xml:space="preserve"> полученных данных и вывод на экран</w:t>
+      </w:r>
+      <w:r>
+        <w:rPr>
+          <w:rFonts w:eastAsia="Times New Roman" w:cs="Consolas"/>
+          <w:color w:val="000000" w:themeColor="text1"/>
+          <w:shd w:val="clear" w:color="auto" w:fill="FFFFFF"/>
+          <w:lang w:val="ru-RU" w:eastAsia="en-GB"/>
+        </w:rPr>
+        <w:t xml:space="preserve">. </w:t>
+      </w:r>
+      <w:r>
+        <w:rPr>
+          <w:rFonts w:eastAsia="Times New Roman" w:cs="Consolas"/>
+          <w:color w:val="000000" w:themeColor="text1"/>
+          <w:shd w:val="clear" w:color="auto" w:fill="FFFFFF"/>
+          <w:lang w:val="ru-RU" w:eastAsia="en-GB"/>
+        </w:rPr>
         <w:t>Сохранение ссылок</w:t>
       </w:r>
       <w:r>
@@ -20359,7 +20679,27 @@
           <w:shd w:val="clear" w:color="auto" w:fill="FFFFFF"/>
           <w:lang w:val="en-US" w:eastAsia="en-GB"/>
         </w:rPr>
-        <w:t xml:space="preserve"> (href)</w:t>
+        <w:t xml:space="preserve"> (</w:t>
+      </w:r>
+      <w:proofErr w:type="spellStart"/>
+      <w:r>
+        <w:rPr>
+          <w:rFonts w:eastAsia="Times New Roman" w:cs="Consolas"/>
+          <w:color w:val="000000" w:themeColor="text1"/>
+          <w:shd w:val="clear" w:color="auto" w:fill="FFFFFF"/>
+          <w:lang w:val="en-US" w:eastAsia="en-GB"/>
+        </w:rPr>
+        <w:t>href</w:t>
+      </w:r>
+      <w:proofErr w:type="spellEnd"/>
+      <w:r>
+        <w:rPr>
+          <w:rFonts w:eastAsia="Times New Roman" w:cs="Consolas"/>
+          <w:color w:val="000000" w:themeColor="text1"/>
+          <w:shd w:val="clear" w:color="auto" w:fill="FFFFFF"/>
+          <w:lang w:val="en-US" w:eastAsia="en-GB"/>
+        </w:rPr>
+        <w:t>)</w:t>
       </w:r>
       <w:r>
         <w:rPr>
@@ -20460,6 +20800,7 @@
         </w:rPr>
         <w:t>http://info.bstu.ru</w:t>
       </w:r>
+      <w:proofErr w:type="gramStart"/>
       <w:r>
         <w:rPr>
           <w:rFonts w:eastAsia="Times New Roman" w:cs="Consolas"/>
@@ -20478,7 +20819,18 @@
           <w:color w:val="000000" w:themeColor="text1"/>
           <w:lang w:val="ru-RU" w:eastAsia="en-GB"/>
         </w:rPr>
-        <w:t>{ссылка из пункта 1}</w:t>
+        <w:t>{</w:t>
+      </w:r>
+      <w:proofErr w:type="gramEnd"/>
+      <w:r>
+        <w:rPr>
+          <w:rFonts w:eastAsia="Times New Roman" w:cs="Consolas"/>
+          <w:i/>
+          <w:iCs/>
+          <w:color w:val="000000" w:themeColor="text1"/>
+          <w:lang w:val="ru-RU" w:eastAsia="en-GB"/>
+        </w:rPr>
+        <w:t>ссылка из пункта 1}</w:t>
       </w:r>
     </w:p>
     <w:p>
@@ -20559,7 +20911,27 @@
           <w:shd w:val="clear" w:color="auto" w:fill="FFFFFF"/>
           <w:lang w:val="ru-RU" w:eastAsia="en-GB"/>
         </w:rPr>
-        <w:t xml:space="preserve"> парсинг полученных данных и вывод на экран</w:t>
+        <w:t xml:space="preserve"> </w:t>
+      </w:r>
+      <w:proofErr w:type="spellStart"/>
+      <w:r>
+        <w:rPr>
+          <w:rFonts w:eastAsia="Times New Roman" w:cs="Consolas"/>
+          <w:color w:val="000000" w:themeColor="text1"/>
+          <w:shd w:val="clear" w:color="auto" w:fill="FFFFFF"/>
+          <w:lang w:val="ru-RU" w:eastAsia="en-GB"/>
+        </w:rPr>
+        <w:t>парсинг</w:t>
+      </w:r>
+      <w:proofErr w:type="spellEnd"/>
+      <w:r>
+        <w:rPr>
+          <w:rFonts w:eastAsia="Times New Roman" w:cs="Consolas"/>
+          <w:color w:val="000000" w:themeColor="text1"/>
+          <w:shd w:val="clear" w:color="auto" w:fill="FFFFFF"/>
+          <w:lang w:val="ru-RU" w:eastAsia="en-GB"/>
+        </w:rPr>
+        <w:t xml:space="preserve"> полученных данных и вывод на экран</w:t>
       </w:r>
       <w:r>
         <w:rPr>
@@ -21047,12 +21419,14 @@
         </w:rPr>
         <w:t xml:space="preserve"> </w:t>
       </w:r>
+      <w:proofErr w:type="spellStart"/>
       <w:r>
         <w:rPr>
           <w:lang w:val="en-US"/>
         </w:rPr>
         <w:t>MapDB</w:t>
       </w:r>
+      <w:proofErr w:type="spellEnd"/>
       <w:r>
         <w:rPr>
           <w:lang w:val="ru-RU"/>
@@ -21169,12 +21543,14 @@
         </w:rPr>
         <w:t>Каждое помещение (</w:t>
       </w:r>
+      <w:proofErr w:type="spellStart"/>
       <w:r>
         <w:rPr>
           <w:lang w:val="en-US"/>
         </w:rPr>
         <w:t>PremiseDB</w:t>
       </w:r>
+      <w:proofErr w:type="spellEnd"/>
       <w:r>
         <w:rPr>
           <w:lang w:val="ru-RU"/>
@@ -21223,12 +21599,14 @@
         </w:rPr>
         <w:t>имеет определенный тип (</w:t>
       </w:r>
+      <w:proofErr w:type="spellStart"/>
       <w:r>
         <w:rPr>
           <w:lang w:val="en-US"/>
         </w:rPr>
         <w:t>PremiseTypeDB</w:t>
       </w:r>
+      <w:proofErr w:type="spellEnd"/>
       <w:r>
         <w:rPr>
           <w:lang w:val="ru-RU"/>
@@ -21323,8 +21701,16 @@
         <w:rPr>
           <w:lang w:val="ru-RU"/>
         </w:rPr>
-        <w:t>уалет и тд</w:t>
-      </w:r>
+        <w:t xml:space="preserve">уалет и </w:t>
+      </w:r>
+      <w:proofErr w:type="spellStart"/>
+      <w:r>
+        <w:rPr>
+          <w:lang w:val="ru-RU"/>
+        </w:rPr>
+        <w:t>тд</w:t>
+      </w:r>
+      <w:proofErr w:type="spellEnd"/>
       <w:r>
         <w:rPr>
           <w:lang w:val="ru-RU"/>
@@ -21453,12 +21839,14 @@
         </w:rPr>
         <w:t>Каждому помещению соответствует маркер на карте (</w:t>
       </w:r>
+      <w:proofErr w:type="spellStart"/>
       <w:r>
         <w:rPr>
           <w:lang w:val="en-US"/>
         </w:rPr>
         <w:t>MarkerDB</w:t>
       </w:r>
+      <w:proofErr w:type="spellEnd"/>
       <w:r>
         <w:rPr>
           <w:lang w:val="ru-RU"/>
@@ -21557,12 +21945,14 @@
         </w:rPr>
         <w:t xml:space="preserve">содержится в </w:t>
       </w:r>
+      <w:proofErr w:type="spellStart"/>
       <w:r>
         <w:rPr>
           <w:lang w:val="en-US"/>
         </w:rPr>
         <w:t>MapRoadDB</w:t>
       </w:r>
+      <w:proofErr w:type="spellEnd"/>
       <w:r>
         <w:rPr>
           <w:lang w:val="ru-RU"/>
@@ -21581,36 +21971,42 @@
         </w:rPr>
         <w:t xml:space="preserve">: </w:t>
       </w:r>
+      <w:proofErr w:type="spellStart"/>
       <w:r>
         <w:rPr>
           <w:lang w:val="en-US"/>
         </w:rPr>
         <w:t>idPremise</w:t>
       </w:r>
-      <w:r>
-        <w:rPr>
-          <w:lang w:val="ru-RU"/>
-        </w:rPr>
-        <w:t xml:space="preserve">, </w:t>
-      </w:r>
+      <w:proofErr w:type="spellEnd"/>
+      <w:r>
+        <w:rPr>
+          <w:lang w:val="ru-RU"/>
+        </w:rPr>
+        <w:t xml:space="preserve">, </w:t>
+      </w:r>
+      <w:proofErr w:type="spellStart"/>
       <w:r>
         <w:rPr>
           <w:lang w:val="en-US"/>
         </w:rPr>
         <w:t>audienceX</w:t>
       </w:r>
-      <w:r>
-        <w:rPr>
-          <w:lang w:val="ru-RU"/>
-        </w:rPr>
-        <w:t xml:space="preserve">, </w:t>
-      </w:r>
+      <w:proofErr w:type="spellEnd"/>
+      <w:r>
+        <w:rPr>
+          <w:lang w:val="ru-RU"/>
+        </w:rPr>
+        <w:t xml:space="preserve">, </w:t>
+      </w:r>
+      <w:proofErr w:type="spellStart"/>
       <w:r>
         <w:rPr>
           <w:lang w:val="en-US"/>
         </w:rPr>
         <w:t>audienceY</w:t>
       </w:r>
+      <w:proofErr w:type="spellEnd"/>
       <w:r>
         <w:rPr>
           <w:lang w:val="ru-RU"/>
@@ -21806,7 +22202,35 @@
         <w:rPr>
           <w:lang w:val="ru-RU"/>
         </w:rPr>
-        <w:t xml:space="preserve"> Алгоритмом Флойда - Уоршелла с модификациями</w:t>
+        <w:t xml:space="preserve"> Алгоритмом </w:t>
+      </w:r>
+      <w:proofErr w:type="spellStart"/>
+      <w:r>
+        <w:rPr>
+          <w:lang w:val="ru-RU"/>
+        </w:rPr>
+        <w:t>Флойда</w:t>
+      </w:r>
+      <w:proofErr w:type="spellEnd"/>
+      <w:r>
+        <w:rPr>
+          <w:lang w:val="ru-RU"/>
+        </w:rPr>
+        <w:t xml:space="preserve"> - </w:t>
+      </w:r>
+      <w:proofErr w:type="spellStart"/>
+      <w:r>
+        <w:rPr>
+          <w:lang w:val="ru-RU"/>
+        </w:rPr>
+        <w:t>Уоршелла</w:t>
+      </w:r>
+      <w:proofErr w:type="spellEnd"/>
+      <w:r>
+        <w:rPr>
+          <w:lang w:val="ru-RU"/>
+        </w:rPr>
+        <w:t xml:space="preserve"> с модификациями</w:t>
       </w:r>
       <w:r>
         <w:rPr>
@@ -21832,7 +22256,35 @@
         <w:rPr>
           <w:lang w:val="ru-RU"/>
         </w:rPr>
-        <w:t>Идеей базового алгоритма Флойда – Уоршелла является постепенное улучшение оценки кратчайшего пути между парой вершин до тех пор</w:t>
+        <w:t xml:space="preserve">Идеей базового алгоритма </w:t>
+      </w:r>
+      <w:proofErr w:type="spellStart"/>
+      <w:r>
+        <w:rPr>
+          <w:lang w:val="ru-RU"/>
+        </w:rPr>
+        <w:t>Флойда</w:t>
+      </w:r>
+      <w:proofErr w:type="spellEnd"/>
+      <w:r>
+        <w:rPr>
+          <w:lang w:val="ru-RU"/>
+        </w:rPr>
+        <w:t xml:space="preserve"> – </w:t>
+      </w:r>
+      <w:proofErr w:type="spellStart"/>
+      <w:r>
+        <w:rPr>
+          <w:lang w:val="ru-RU"/>
+        </w:rPr>
+        <w:t>Уоршелла</w:t>
+      </w:r>
+      <w:proofErr w:type="spellEnd"/>
+      <w:r>
+        <w:rPr>
+          <w:lang w:val="ru-RU"/>
+        </w:rPr>
+        <w:t xml:space="preserve"> является постепенное улучшение оценки кратчайшего пути между парой вершин до тех пор</w:t>
       </w:r>
       <w:r>
         <w:rPr>
@@ -21870,12 +22322,14 @@
         </w:rPr>
         <w:t>(</w:t>
       </w:r>
+      <w:proofErr w:type="spellStart"/>
       <w:r>
         <w:rPr>
           <w:lang w:val="en-US"/>
         </w:rPr>
         <w:t>i</w:t>
       </w:r>
+      <w:proofErr w:type="spellEnd"/>
       <w:r>
         <w:rPr>
           <w:lang w:val="ru-RU"/>
@@ -21930,12 +22384,14 @@
         </w:rPr>
         <w:t xml:space="preserve">при которой суммарный путь </w:t>
       </w:r>
+      <w:proofErr w:type="spellStart"/>
       <w:r>
         <w:rPr>
           <w:lang w:val="en-US"/>
         </w:rPr>
         <w:t>i</w:t>
       </w:r>
+      <w:proofErr w:type="spellEnd"/>
       <w:r>
         <w:rPr>
           <w:lang w:val="ru-RU"/>
@@ -21984,12 +22440,14 @@
         </w:rPr>
         <w:t xml:space="preserve">пути </w:t>
       </w:r>
+      <w:proofErr w:type="spellStart"/>
       <w:r>
         <w:rPr>
           <w:lang w:val="en-US"/>
         </w:rPr>
         <w:t>i</w:t>
       </w:r>
+      <w:proofErr w:type="spellEnd"/>
       <w:r>
         <w:rPr>
           <w:lang w:val="ru-RU"/>
@@ -22068,12 +22526,14 @@
         </w:rPr>
         <w:t xml:space="preserve"> попытка улучшения пути </w:t>
       </w:r>
+      <w:proofErr w:type="spellStart"/>
       <w:r>
         <w:rPr>
           <w:lang w:val="en-US"/>
         </w:rPr>
         <w:t>i</w:t>
       </w:r>
+      <w:proofErr w:type="spellEnd"/>
       <w:r>
         <w:rPr>
           <w:lang w:val="ru-RU"/>
@@ -22110,7 +22570,35 @@
         <w:rPr>
           <w:lang w:val="ru-RU"/>
         </w:rPr>
-        <w:t>Опишем базовый алгоритм Флойда – Уоршелла в качестве псевдокода</w:t>
+        <w:t xml:space="preserve">Опишем базовый алгоритм </w:t>
+      </w:r>
+      <w:proofErr w:type="spellStart"/>
+      <w:r>
+        <w:rPr>
+          <w:lang w:val="ru-RU"/>
+        </w:rPr>
+        <w:t>Флойда</w:t>
+      </w:r>
+      <w:proofErr w:type="spellEnd"/>
+      <w:r>
+        <w:rPr>
+          <w:lang w:val="ru-RU"/>
+        </w:rPr>
+        <w:t xml:space="preserve"> – </w:t>
+      </w:r>
+      <w:proofErr w:type="spellStart"/>
+      <w:r>
+        <w:rPr>
+          <w:lang w:val="ru-RU"/>
+        </w:rPr>
+        <w:t>Уоршелла</w:t>
+      </w:r>
+      <w:proofErr w:type="spellEnd"/>
+      <w:r>
+        <w:rPr>
+          <w:lang w:val="ru-RU"/>
+        </w:rPr>
+        <w:t xml:space="preserve"> в качестве псевдокода</w:t>
       </w:r>
       <w:r>
         <w:rPr>
@@ -22149,7 +22637,35 @@
         <w:rPr>
           <w:lang w:val="en-US"/>
         </w:rPr>
-        <w:t xml:space="preserve">    dist[u][v] ← w(u, v)  // </w:t>
+        <w:t xml:space="preserve">    </w:t>
+      </w:r>
+      <w:proofErr w:type="spellStart"/>
+      <w:r>
+        <w:rPr>
+          <w:lang w:val="en-US"/>
+        </w:rPr>
+        <w:t>dist</w:t>
+      </w:r>
+      <w:proofErr w:type="spellEnd"/>
+      <w:r>
+        <w:rPr>
+          <w:lang w:val="en-US"/>
+        </w:rPr>
+        <w:t xml:space="preserve">[u][v] ← </w:t>
+      </w:r>
+      <w:proofErr w:type="gramStart"/>
+      <w:r>
+        <w:rPr>
+          <w:lang w:val="en-US"/>
+        </w:rPr>
+        <w:t>w(</w:t>
+      </w:r>
+      <w:proofErr w:type="gramEnd"/>
+      <w:r>
+        <w:rPr>
+          <w:lang w:val="en-US"/>
+        </w:rPr>
+        <w:t xml:space="preserve">u, v)  // </w:t>
       </w:r>
       <w:r>
         <w:rPr>
@@ -22199,7 +22715,21 @@
         <w:rPr>
           <w:lang w:val="en-US"/>
         </w:rPr>
-        <w:t xml:space="preserve">    dist[v][v] ← 0</w:t>
+        <w:t xml:space="preserve">    </w:t>
+      </w:r>
+      <w:proofErr w:type="spellStart"/>
+      <w:r>
+        <w:rPr>
+          <w:lang w:val="en-US"/>
+        </w:rPr>
+        <w:t>dist</w:t>
+      </w:r>
+      <w:proofErr w:type="spellEnd"/>
+      <w:r>
+        <w:rPr>
+          <w:lang w:val="en-US"/>
+        </w:rPr>
+        <w:t>[v][v] ← 0</w:t>
       </w:r>
     </w:p>
     <w:p>
@@ -22225,7 +22755,21 @@
         <w:rPr>
           <w:lang w:val="en-US"/>
         </w:rPr>
-        <w:t xml:space="preserve">    for i from 1 to |V|</w:t>
+        <w:t xml:space="preserve">    for </w:t>
+      </w:r>
+      <w:proofErr w:type="spellStart"/>
+      <w:r>
+        <w:rPr>
+          <w:lang w:val="en-US"/>
+        </w:rPr>
+        <w:t>i</w:t>
+      </w:r>
+      <w:proofErr w:type="spellEnd"/>
+      <w:r>
+        <w:rPr>
+          <w:lang w:val="en-US"/>
+        </w:rPr>
+        <w:t xml:space="preserve"> from 1 to |V|</w:t>
       </w:r>
     </w:p>
     <w:p>
@@ -22251,20 +22795,160 @@
         <w:rPr>
           <w:lang w:val="en-US"/>
         </w:rPr>
-        <w:t xml:space="preserve">            if dist[i][j] &gt; dist[i][k] + dist[k][j] </w:t>
-      </w:r>
-    </w:p>
-    <w:p>
-      <w:pPr>
-        <w:rPr>
-          <w:lang w:val="en-US"/>
-        </w:rPr>
-      </w:pPr>
-      <w:r>
-        <w:rPr>
-          <w:lang w:val="en-US"/>
-        </w:rPr>
-        <w:t xml:space="preserve">                dist[i][j] ← dist[i][k] + dist[k][j]</w:t>
+        <w:t xml:space="preserve">            if </w:t>
+      </w:r>
+      <w:proofErr w:type="spellStart"/>
+      <w:r>
+        <w:rPr>
+          <w:lang w:val="en-US"/>
+        </w:rPr>
+        <w:t>dist</w:t>
+      </w:r>
+      <w:proofErr w:type="spellEnd"/>
+      <w:r>
+        <w:rPr>
+          <w:lang w:val="en-US"/>
+        </w:rPr>
+        <w:t>[</w:t>
+      </w:r>
+      <w:proofErr w:type="spellStart"/>
+      <w:r>
+        <w:rPr>
+          <w:lang w:val="en-US"/>
+        </w:rPr>
+        <w:t>i</w:t>
+      </w:r>
+      <w:proofErr w:type="spellEnd"/>
+      <w:r>
+        <w:rPr>
+          <w:lang w:val="en-US"/>
+        </w:rPr>
+        <w:t xml:space="preserve">][j] &gt; </w:t>
+      </w:r>
+      <w:proofErr w:type="spellStart"/>
+      <w:r>
+        <w:rPr>
+          <w:lang w:val="en-US"/>
+        </w:rPr>
+        <w:t>dist</w:t>
+      </w:r>
+      <w:proofErr w:type="spellEnd"/>
+      <w:r>
+        <w:rPr>
+          <w:lang w:val="en-US"/>
+        </w:rPr>
+        <w:t>[</w:t>
+      </w:r>
+      <w:proofErr w:type="spellStart"/>
+      <w:r>
+        <w:rPr>
+          <w:lang w:val="en-US"/>
+        </w:rPr>
+        <w:t>i</w:t>
+      </w:r>
+      <w:proofErr w:type="spellEnd"/>
+      <w:r>
+        <w:rPr>
+          <w:lang w:val="en-US"/>
+        </w:rPr>
+        <w:t xml:space="preserve">][k] + </w:t>
+      </w:r>
+      <w:proofErr w:type="spellStart"/>
+      <w:r>
+        <w:rPr>
+          <w:lang w:val="en-US"/>
+        </w:rPr>
+        <w:t>dist</w:t>
+      </w:r>
+      <w:proofErr w:type="spellEnd"/>
+      <w:r>
+        <w:rPr>
+          <w:lang w:val="en-US"/>
+        </w:rPr>
+        <w:t xml:space="preserve">[k][j] </w:t>
+      </w:r>
+    </w:p>
+    <w:p>
+      <w:pPr>
+        <w:rPr>
+          <w:lang w:val="en-US"/>
+        </w:rPr>
+      </w:pPr>
+      <w:r>
+        <w:rPr>
+          <w:lang w:val="en-US"/>
+        </w:rPr>
+        <w:t xml:space="preserve">                </w:t>
+      </w:r>
+      <w:proofErr w:type="spellStart"/>
+      <w:r>
+        <w:rPr>
+          <w:lang w:val="en-US"/>
+        </w:rPr>
+        <w:t>dist</w:t>
+      </w:r>
+      <w:proofErr w:type="spellEnd"/>
+      <w:r>
+        <w:rPr>
+          <w:lang w:val="en-US"/>
+        </w:rPr>
+        <w:t>[</w:t>
+      </w:r>
+      <w:proofErr w:type="spellStart"/>
+      <w:r>
+        <w:rPr>
+          <w:lang w:val="en-US"/>
+        </w:rPr>
+        <w:t>i</w:t>
+      </w:r>
+      <w:proofErr w:type="spellEnd"/>
+      <w:r>
+        <w:rPr>
+          <w:lang w:val="en-US"/>
+        </w:rPr>
+        <w:t xml:space="preserve">][j] ← </w:t>
+      </w:r>
+      <w:proofErr w:type="spellStart"/>
+      <w:r>
+        <w:rPr>
+          <w:lang w:val="en-US"/>
+        </w:rPr>
+        <w:t>dist</w:t>
+      </w:r>
+      <w:proofErr w:type="spellEnd"/>
+      <w:r>
+        <w:rPr>
+          <w:lang w:val="en-US"/>
+        </w:rPr>
+        <w:t>[</w:t>
+      </w:r>
+      <w:proofErr w:type="spellStart"/>
+      <w:r>
+        <w:rPr>
+          <w:lang w:val="en-US"/>
+        </w:rPr>
+        <w:t>i</w:t>
+      </w:r>
+      <w:proofErr w:type="spellEnd"/>
+      <w:r>
+        <w:rPr>
+          <w:lang w:val="en-US"/>
+        </w:rPr>
+        <w:t xml:space="preserve">][k] + </w:t>
+      </w:r>
+      <w:proofErr w:type="spellStart"/>
+      <w:r>
+        <w:rPr>
+          <w:lang w:val="en-US"/>
+        </w:rPr>
+        <w:t>dist</w:t>
+      </w:r>
+      <w:proofErr w:type="spellEnd"/>
+      <w:r>
+        <w:rPr>
+          <w:lang w:val="en-US"/>
+        </w:rPr>
+        <w:t>[k][j]</w:t>
       </w:r>
     </w:p>
     <w:p>
@@ -22279,12 +22963,28 @@
         </w:rPr>
         <w:t xml:space="preserve">            </w:t>
       </w:r>
-      <w:r>
-        <w:rPr>
-          <w:lang w:val="ru-RU"/>
-        </w:rPr>
-        <w:t>end if</w:t>
-      </w:r>
+      <w:proofErr w:type="spellStart"/>
+      <w:r>
+        <w:rPr>
+          <w:lang w:val="ru-RU"/>
+        </w:rPr>
+        <w:t>end</w:t>
+      </w:r>
+      <w:proofErr w:type="spellEnd"/>
+      <w:r>
+        <w:rPr>
+          <w:lang w:val="ru-RU"/>
+        </w:rPr>
+        <w:t xml:space="preserve"> </w:t>
+      </w:r>
+      <w:proofErr w:type="spellStart"/>
+      <w:r>
+        <w:rPr>
+          <w:lang w:val="ru-RU"/>
+        </w:rPr>
+        <w:t>if</w:t>
+      </w:r>
+      <w:proofErr w:type="spellEnd"/>
     </w:p>
     <w:p>
       <w:pPr>
@@ -22339,8 +23039,30 @@
         <w:rPr>
           <w:lang w:val="ru-RU"/>
         </w:rPr>
-        <w:t>которое будем модифицировать в процессе нахождения кратчайшего расстояния в алгоритме Флойда – Уоршалла</w:t>
-      </w:r>
+        <w:t xml:space="preserve">которое будем модифицировать в процессе нахождения кратчайшего расстояния в алгоритме </w:t>
+      </w:r>
+      <w:proofErr w:type="spellStart"/>
+      <w:r>
+        <w:rPr>
+          <w:lang w:val="ru-RU"/>
+        </w:rPr>
+        <w:t>Флойда</w:t>
+      </w:r>
+      <w:proofErr w:type="spellEnd"/>
+      <w:r>
+        <w:rPr>
+          <w:lang w:val="ru-RU"/>
+        </w:rPr>
+        <w:t xml:space="preserve"> – </w:t>
+      </w:r>
+      <w:proofErr w:type="spellStart"/>
+      <w:r>
+        <w:rPr>
+          <w:lang w:val="ru-RU"/>
+        </w:rPr>
+        <w:t>Уоршалла</w:t>
+      </w:r>
+      <w:proofErr w:type="spellEnd"/>
       <w:r>
         <w:rPr>
           <w:lang w:val="ru-RU"/>
@@ -22386,12 +23108,14 @@
         </w:rPr>
         <w:t xml:space="preserve">Если сообщение </w:t>
       </w:r>
+      <w:proofErr w:type="spellStart"/>
       <w:r>
         <w:rPr>
           <w:lang w:val="en-US"/>
         </w:rPr>
         <w:t>i</w:t>
       </w:r>
+      <w:proofErr w:type="spellEnd"/>
       <w:r>
         <w:rPr>
           <w:lang w:val="ru-RU"/>
@@ -22452,12 +23176,14 @@
         </w:rPr>
         <w:t>[</w:t>
       </w:r>
+      <w:proofErr w:type="spellStart"/>
       <w:r>
         <w:rPr>
           <w:lang w:val="en-US"/>
         </w:rPr>
         <w:t>i</w:t>
       </w:r>
+      <w:proofErr w:type="spellEnd"/>
       <w:r>
         <w:rPr>
           <w:lang w:val="ru-RU"/>
@@ -22501,12 +23227,14 @@
         </w:rPr>
         <w:t xml:space="preserve">Если </w:t>
       </w:r>
+      <w:proofErr w:type="spellStart"/>
       <w:r>
         <w:rPr>
           <w:lang w:val="en-US"/>
         </w:rPr>
         <w:t>i</w:t>
       </w:r>
+      <w:proofErr w:type="spellEnd"/>
       <w:r>
         <w:rPr>
           <w:lang w:val="ru-RU"/>
@@ -22561,12 +23289,14 @@
         </w:rPr>
         <w:t>[</w:t>
       </w:r>
+      <w:proofErr w:type="spellStart"/>
       <w:r>
         <w:rPr>
           <w:lang w:val="en-US"/>
         </w:rPr>
         <w:t>i</w:t>
       </w:r>
+      <w:proofErr w:type="spellEnd"/>
       <w:r>
         <w:rPr>
           <w:lang w:val="ru-RU"/>
@@ -22585,12 +23315,14 @@
         </w:rPr>
         <w:t xml:space="preserve">] = </w:t>
       </w:r>
+      <w:proofErr w:type="spellStart"/>
       <w:r>
         <w:rPr>
           <w:lang w:val="en-US"/>
         </w:rPr>
         <w:t>i</w:t>
       </w:r>
+      <w:proofErr w:type="spellEnd"/>
       <w:r>
         <w:rPr>
           <w:lang w:val="ru-RU"/>
@@ -22615,7 +23347,35 @@
         <w:rPr>
           <w:lang w:val="ru-RU"/>
         </w:rPr>
-        <w:t xml:space="preserve">Добавим в алгоритм Флойда - Уоршалла </w:t>
+        <w:t xml:space="preserve">Добавим в алгоритм </w:t>
+      </w:r>
+      <w:proofErr w:type="spellStart"/>
+      <w:r>
+        <w:rPr>
+          <w:lang w:val="ru-RU"/>
+        </w:rPr>
+        <w:t>Флойда</w:t>
+      </w:r>
+      <w:proofErr w:type="spellEnd"/>
+      <w:r>
+        <w:rPr>
+          <w:lang w:val="ru-RU"/>
+        </w:rPr>
+        <w:t xml:space="preserve"> - </w:t>
+      </w:r>
+      <w:proofErr w:type="spellStart"/>
+      <w:r>
+        <w:rPr>
+          <w:lang w:val="ru-RU"/>
+        </w:rPr>
+        <w:t>Уоршалла</w:t>
+      </w:r>
+      <w:proofErr w:type="spellEnd"/>
+      <w:r>
+        <w:rPr>
+          <w:lang w:val="ru-RU"/>
+        </w:rPr>
+        <w:t xml:space="preserve"> </w:t>
       </w:r>
       <w:r>
         <w:rPr>
@@ -22665,20 +23425,160 @@
         <w:rPr>
           <w:lang w:val="en-US"/>
         </w:rPr>
-        <w:t xml:space="preserve">if dist[i][j] &gt; dist[i][k] + dist[k][j] </w:t>
-      </w:r>
-    </w:p>
-    <w:p>
-      <w:pPr>
-        <w:rPr>
-          <w:lang w:val="en-US"/>
-        </w:rPr>
-      </w:pPr>
-      <w:r>
-        <w:rPr>
-          <w:lang w:val="en-US"/>
-        </w:rPr>
-        <w:t xml:space="preserve">                dist[i][j] ← dist[i][k] + dist[k][j]</w:t>
+        <w:t xml:space="preserve">if </w:t>
+      </w:r>
+      <w:proofErr w:type="spellStart"/>
+      <w:r>
+        <w:rPr>
+          <w:lang w:val="en-US"/>
+        </w:rPr>
+        <w:t>dist</w:t>
+      </w:r>
+      <w:proofErr w:type="spellEnd"/>
+      <w:r>
+        <w:rPr>
+          <w:lang w:val="en-US"/>
+        </w:rPr>
+        <w:t>[</w:t>
+      </w:r>
+      <w:proofErr w:type="spellStart"/>
+      <w:r>
+        <w:rPr>
+          <w:lang w:val="en-US"/>
+        </w:rPr>
+        <w:t>i</w:t>
+      </w:r>
+      <w:proofErr w:type="spellEnd"/>
+      <w:r>
+        <w:rPr>
+          <w:lang w:val="en-US"/>
+        </w:rPr>
+        <w:t xml:space="preserve">][j] &gt; </w:t>
+      </w:r>
+      <w:proofErr w:type="spellStart"/>
+      <w:r>
+        <w:rPr>
+          <w:lang w:val="en-US"/>
+        </w:rPr>
+        <w:t>dist</w:t>
+      </w:r>
+      <w:proofErr w:type="spellEnd"/>
+      <w:r>
+        <w:rPr>
+          <w:lang w:val="en-US"/>
+        </w:rPr>
+        <w:t>[</w:t>
+      </w:r>
+      <w:proofErr w:type="spellStart"/>
+      <w:r>
+        <w:rPr>
+          <w:lang w:val="en-US"/>
+        </w:rPr>
+        <w:t>i</w:t>
+      </w:r>
+      <w:proofErr w:type="spellEnd"/>
+      <w:r>
+        <w:rPr>
+          <w:lang w:val="en-US"/>
+        </w:rPr>
+        <w:t xml:space="preserve">][k] + </w:t>
+      </w:r>
+      <w:proofErr w:type="spellStart"/>
+      <w:r>
+        <w:rPr>
+          <w:lang w:val="en-US"/>
+        </w:rPr>
+        <w:t>dist</w:t>
+      </w:r>
+      <w:proofErr w:type="spellEnd"/>
+      <w:r>
+        <w:rPr>
+          <w:lang w:val="en-US"/>
+        </w:rPr>
+        <w:t xml:space="preserve">[k][j] </w:t>
+      </w:r>
+    </w:p>
+    <w:p>
+      <w:pPr>
+        <w:rPr>
+          <w:lang w:val="en-US"/>
+        </w:rPr>
+      </w:pPr>
+      <w:r>
+        <w:rPr>
+          <w:lang w:val="en-US"/>
+        </w:rPr>
+        <w:t xml:space="preserve">                </w:t>
+      </w:r>
+      <w:proofErr w:type="spellStart"/>
+      <w:r>
+        <w:rPr>
+          <w:lang w:val="en-US"/>
+        </w:rPr>
+        <w:t>dist</w:t>
+      </w:r>
+      <w:proofErr w:type="spellEnd"/>
+      <w:r>
+        <w:rPr>
+          <w:lang w:val="en-US"/>
+        </w:rPr>
+        <w:t>[</w:t>
+      </w:r>
+      <w:proofErr w:type="spellStart"/>
+      <w:r>
+        <w:rPr>
+          <w:lang w:val="en-US"/>
+        </w:rPr>
+        <w:t>i</w:t>
+      </w:r>
+      <w:proofErr w:type="spellEnd"/>
+      <w:r>
+        <w:rPr>
+          <w:lang w:val="en-US"/>
+        </w:rPr>
+        <w:t xml:space="preserve">][j] ← </w:t>
+      </w:r>
+      <w:proofErr w:type="spellStart"/>
+      <w:r>
+        <w:rPr>
+          <w:lang w:val="en-US"/>
+        </w:rPr>
+        <w:t>dist</w:t>
+      </w:r>
+      <w:proofErr w:type="spellEnd"/>
+      <w:r>
+        <w:rPr>
+          <w:lang w:val="en-US"/>
+        </w:rPr>
+        <w:t>[</w:t>
+      </w:r>
+      <w:proofErr w:type="spellStart"/>
+      <w:r>
+        <w:rPr>
+          <w:lang w:val="en-US"/>
+        </w:rPr>
+        <w:t>i</w:t>
+      </w:r>
+      <w:proofErr w:type="spellEnd"/>
+      <w:r>
+        <w:rPr>
+          <w:lang w:val="en-US"/>
+        </w:rPr>
+        <w:t xml:space="preserve">][k] + </w:t>
+      </w:r>
+      <w:proofErr w:type="spellStart"/>
+      <w:r>
+        <w:rPr>
+          <w:lang w:val="en-US"/>
+        </w:rPr>
+        <w:t>dist</w:t>
+      </w:r>
+      <w:proofErr w:type="spellEnd"/>
+      <w:r>
+        <w:rPr>
+          <w:lang w:val="en-US"/>
+        </w:rPr>
+        <w:t>[k][j]</w:t>
       </w:r>
     </w:p>
     <w:p>
@@ -22698,7 +23598,21 @@
         <w:rPr>
           <w:lang w:val="en-US"/>
         </w:rPr>
-        <w:t xml:space="preserve">[i][j] ← </w:t>
+        <w:t>[</w:t>
+      </w:r>
+      <w:proofErr w:type="spellStart"/>
+      <w:r>
+        <w:rPr>
+          <w:lang w:val="en-US"/>
+        </w:rPr>
+        <w:t>i</w:t>
+      </w:r>
+      <w:proofErr w:type="spellEnd"/>
+      <w:r>
+        <w:rPr>
+          <w:lang w:val="en-US"/>
+        </w:rPr>
+        <w:t xml:space="preserve">][j] ← </w:t>
       </w:r>
       <w:r>
         <w:rPr>
@@ -22710,21 +23624,51 @@
         <w:rPr>
           <w:lang w:val="en-US"/>
         </w:rPr>
-        <w:t>[i][k]</w:t>
-      </w:r>
-    </w:p>
-    <w:p>
-      <w:pPr>
-        <w:rPr>
-          <w:lang w:val="ru-RU"/>
-        </w:rPr>
-      </w:pPr>
-      <w:r>
-        <w:rPr>
-          <w:lang w:val="ru-RU"/>
-        </w:rPr>
-        <w:t>end if</w:t>
-      </w:r>
+        <w:t>[</w:t>
+      </w:r>
+      <w:proofErr w:type="spellStart"/>
+      <w:r>
+        <w:rPr>
+          <w:lang w:val="en-US"/>
+        </w:rPr>
+        <w:t>i</w:t>
+      </w:r>
+      <w:proofErr w:type="spellEnd"/>
+      <w:r>
+        <w:rPr>
+          <w:lang w:val="en-US"/>
+        </w:rPr>
+        <w:t>][k]</w:t>
+      </w:r>
+    </w:p>
+    <w:p>
+      <w:pPr>
+        <w:rPr>
+          <w:lang w:val="ru-RU"/>
+        </w:rPr>
+      </w:pPr>
+      <w:proofErr w:type="spellStart"/>
+      <w:r>
+        <w:rPr>
+          <w:lang w:val="ru-RU"/>
+        </w:rPr>
+        <w:t>end</w:t>
+      </w:r>
+      <w:proofErr w:type="spellEnd"/>
+      <w:r>
+        <w:rPr>
+          <w:lang w:val="ru-RU"/>
+        </w:rPr>
+        <w:t xml:space="preserve"> </w:t>
+      </w:r>
+      <w:proofErr w:type="spellStart"/>
+      <w:r>
+        <w:rPr>
+          <w:lang w:val="ru-RU"/>
+        </w:rPr>
+        <w:t>if</w:t>
+      </w:r>
+      <w:proofErr w:type="spellEnd"/>
     </w:p>
     <w:p>
       <w:pPr>
@@ -22867,7 +23811,35 @@
         <w:rPr>
           <w:lang w:val="en-US"/>
         </w:rPr>
-        <w:t>if bestWaysMatrix[v1][v2] == null</w:t>
+        <w:t xml:space="preserve">if </w:t>
+      </w:r>
+      <w:proofErr w:type="spellStart"/>
+      <w:r>
+        <w:rPr>
+          <w:lang w:val="en-US"/>
+        </w:rPr>
+        <w:t>bestWaysMatrix</w:t>
+      </w:r>
+      <w:proofErr w:type="spellEnd"/>
+      <w:r>
+        <w:rPr>
+          <w:lang w:val="en-US"/>
+        </w:rPr>
+        <w:t>[v</w:t>
+      </w:r>
+      <w:proofErr w:type="gramStart"/>
+      <w:r>
+        <w:rPr>
+          <w:lang w:val="en-US"/>
+        </w:rPr>
+        <w:t>1][</w:t>
+      </w:r>
+      <w:proofErr w:type="gramEnd"/>
+      <w:r>
+        <w:rPr>
+          <w:lang w:val="en-US"/>
+        </w:rPr>
+        <w:t>v2] == null</w:t>
       </w:r>
     </w:p>
     <w:p>
@@ -22903,11 +23875,19 @@
           <w:lang w:val="en-US"/>
         </w:rPr>
       </w:pPr>
-      <w:r>
-        <w:rPr>
-          <w:lang w:val="en-US"/>
-        </w:rPr>
-        <w:t>pathArray.append(v1)</w:t>
+      <w:proofErr w:type="spellStart"/>
+      <w:r>
+        <w:rPr>
+          <w:lang w:val="en-US"/>
+        </w:rPr>
+        <w:t>pathArray.append</w:t>
+      </w:r>
+      <w:proofErr w:type="spellEnd"/>
+      <w:r>
+        <w:rPr>
+          <w:lang w:val="en-US"/>
+        </w:rPr>
+        <w:t>(v1)</w:t>
       </w:r>
     </w:p>
     <w:p>
@@ -22932,7 +23912,21 @@
         <w:rPr>
           <w:lang w:val="en-US"/>
         </w:rPr>
-        <w:t>v1 != v2</w:t>
+        <w:t>v</w:t>
+      </w:r>
+      <w:proofErr w:type="gramStart"/>
+      <w:r>
+        <w:rPr>
+          <w:lang w:val="en-US"/>
+        </w:rPr>
+        <w:t>1 !</w:t>
+      </w:r>
+      <w:proofErr w:type="gramEnd"/>
+      <w:r>
+        <w:rPr>
+          <w:lang w:val="en-US"/>
+        </w:rPr>
+        <w:t>= v2</w:t>
       </w:r>
       <w:r>
         <w:rPr>
@@ -22957,7 +23951,35 @@
         <w:rPr>
           <w:lang w:val="en-US"/>
         </w:rPr>
-        <w:t>v1 = bestWaysMatrix[v1][v2]</w:t>
+        <w:t xml:space="preserve">v1 = </w:t>
+      </w:r>
+      <w:proofErr w:type="spellStart"/>
+      <w:r>
+        <w:rPr>
+          <w:lang w:val="en-US"/>
+        </w:rPr>
+        <w:t>bestWaysMatrix</w:t>
+      </w:r>
+      <w:proofErr w:type="spellEnd"/>
+      <w:r>
+        <w:rPr>
+          <w:lang w:val="en-US"/>
+        </w:rPr>
+        <w:t>[v</w:t>
+      </w:r>
+      <w:proofErr w:type="gramStart"/>
+      <w:r>
+        <w:rPr>
+          <w:lang w:val="en-US"/>
+        </w:rPr>
+        <w:t>1][</w:t>
+      </w:r>
+      <w:proofErr w:type="gramEnd"/>
+      <w:r>
+        <w:rPr>
+          <w:lang w:val="en-US"/>
+        </w:rPr>
+        <w:t>v2]</w:t>
       </w:r>
     </w:p>
     <w:p>
@@ -22971,7 +23993,21 @@
           <w:lang w:val="en-US"/>
         </w:rPr>
         <w:tab/>
-        <w:t xml:space="preserve">   pathArray.append(v1)</w:t>
+        <w:t xml:space="preserve">   </w:t>
+      </w:r>
+      <w:proofErr w:type="spellStart"/>
+      <w:r>
+        <w:rPr>
+          <w:lang w:val="en-US"/>
+        </w:rPr>
+        <w:t>pathArray.append</w:t>
+      </w:r>
+      <w:proofErr w:type="spellEnd"/>
+      <w:r>
+        <w:rPr>
+          <w:lang w:val="en-US"/>
+        </w:rPr>
+        <w:t>(v1)</w:t>
       </w:r>
     </w:p>
     <w:p>
@@ -23096,7 +24132,35 @@
         <w:rPr>
           <w:lang w:val="ru-RU"/>
         </w:rPr>
-        <w:t>2) Алгоритм Флойда – Уоршалла применяется к помещениям определённого этажа</w:t>
+        <w:t xml:space="preserve">2) Алгоритм </w:t>
+      </w:r>
+      <w:proofErr w:type="spellStart"/>
+      <w:r>
+        <w:rPr>
+          <w:lang w:val="ru-RU"/>
+        </w:rPr>
+        <w:t>Флойда</w:t>
+      </w:r>
+      <w:proofErr w:type="spellEnd"/>
+      <w:r>
+        <w:rPr>
+          <w:lang w:val="ru-RU"/>
+        </w:rPr>
+        <w:t xml:space="preserve"> –</w:t>
+      </w:r>
+      <w:proofErr w:type="spellStart"/>
+      <w:r>
+        <w:rPr>
+          <w:lang w:val="ru-RU"/>
+        </w:rPr>
+        <w:t xml:space="preserve"> Уоршал</w:t>
+      </w:r>
+      <w:proofErr w:type="spellEnd"/>
+      <w:r>
+        <w:rPr>
+          <w:lang w:val="ru-RU"/>
+        </w:rPr>
+        <w:t>ла применяется к помещениям определённого этажа</w:t>
       </w:r>
       <w:r>
         <w:rPr>
@@ -23187,7 +24251,21 @@
         <w:rPr>
           <w:lang w:val="ru-RU"/>
         </w:rPr>
-        <w:t>при помощи регулярных выражений парсит данные матриц</w:t>
+        <w:t xml:space="preserve">при помощи регулярных выражений </w:t>
+      </w:r>
+      <w:proofErr w:type="spellStart"/>
+      <w:r>
+        <w:rPr>
+          <w:lang w:val="ru-RU"/>
+        </w:rPr>
+        <w:t>парсит</w:t>
+      </w:r>
+      <w:proofErr w:type="spellEnd"/>
+      <w:r>
+        <w:rPr>
+          <w:lang w:val="ru-RU"/>
+        </w:rPr>
+        <w:t xml:space="preserve"> данные матриц</w:t>
       </w:r>
       <w:r>
         <w:rPr>
@@ -23602,6 +24680,7 @@
         </w:rPr>
         <w:t xml:space="preserve">где </w:t>
       </w:r>
+      <w:proofErr w:type="spellStart"/>
       <w:r>
         <w:rPr>
           <w:rFonts w:eastAsia="Times New Roman" w:cs="Consolas"/>
@@ -23610,6 +24689,7 @@
         </w:rPr>
         <w:t>suffixURL</w:t>
       </w:r>
+      <w:proofErr w:type="spellEnd"/>
       <w:r>
         <w:rPr>
           <w:rFonts w:eastAsia="Times New Roman" w:cs="Consolas"/>
@@ -23961,6 +25041,7 @@
           </w:rPr>
           <w:t>.</w:t>
         </w:r>
+        <w:proofErr w:type="spellStart"/>
         <w:r>
           <w:rPr>
             <w:rStyle w:val="Hyperlink"/>
@@ -23971,6 +25052,7 @@
           </w:rPr>
           <w:t>bstu</w:t>
         </w:r>
+        <w:proofErr w:type="spellEnd"/>
         <w:r>
           <w:rPr>
             <w:rStyle w:val="Hyperlink"/>
@@ -23981,6 +25063,7 @@
           </w:rPr>
           <w:t>.</w:t>
         </w:r>
+        <w:proofErr w:type="spellStart"/>
         <w:r>
           <w:rPr>
             <w:rStyle w:val="Hyperlink"/>
@@ -23991,6 +25074,7 @@
           </w:rPr>
           <w:t>ru</w:t>
         </w:r>
+        <w:proofErr w:type="spellEnd"/>
         <w:r>
           <w:rPr>
             <w:rStyle w:val="Hyperlink"/>
@@ -24041,6 +25125,7 @@
           </w:rPr>
           <w:t>/</w:t>
         </w:r>
+        <w:proofErr w:type="spellStart"/>
         <w:r>
           <w:rPr>
             <w:rStyle w:val="Hyperlink"/>
@@ -24051,6 +25136,7 @@
           </w:rPr>
           <w:t>bstu</w:t>
         </w:r>
+        <w:proofErr w:type="spellEnd"/>
         <w:r>
           <w:rPr>
             <w:rStyle w:val="Hyperlink"/>
@@ -24121,6 +25207,7 @@
           </w:rPr>
           <w:t>?</w:t>
         </w:r>
+        <w:proofErr w:type="spellStart"/>
         <w:r>
           <w:rPr>
             <w:rStyle w:val="Hyperlink"/>
@@ -24131,6 +25218,7 @@
           </w:rPr>
           <w:t>tid</w:t>
         </w:r>
+        <w:proofErr w:type="spellEnd"/>
         <w:r>
           <w:rPr>
             <w:rStyle w:val="Hyperlink"/>
@@ -25207,8 +26295,19 @@
           <w:shd w:val="clear" w:color="auto" w:fill="FFFFFF"/>
           <w:lang w:val="ru-RU" w:eastAsia="en-GB"/>
         </w:rPr>
-        <w:t>форма обучения и тд</w:t>
-      </w:r>
+        <w:t xml:space="preserve">форма обучения и </w:t>
+      </w:r>
+      <w:proofErr w:type="spellStart"/>
+      <w:r>
+        <w:rPr>
+          <w:rFonts w:eastAsia="Times New Roman" w:cs="Consolas"/>
+          <w:color w:val="000000" w:themeColor="text1"/>
+          <w:shd w:val="clear" w:color="auto" w:fill="FFFFFF"/>
+          <w:lang w:val="ru-RU" w:eastAsia="en-GB"/>
+        </w:rPr>
+        <w:t>тд</w:t>
+      </w:r>
+      <w:proofErr w:type="spellEnd"/>
       <w:r>
         <w:rPr>
           <w:rFonts w:eastAsia="Times New Roman" w:cs="Consolas"/>
@@ -26455,7 +27554,7 @@
           <w:bCs/>
           <w:lang w:val="ru-RU"/>
         </w:rPr>
-        <w:t>?</w:t>
+        <w:t>2</w:t>
       </w:r>
       <w:r>
         <w:rPr>
@@ -26471,7 +27570,7 @@
           <w:bCs/>
           <w:lang w:val="ru-RU"/>
         </w:rPr>
-        <w:t>?</w:t>
+        <w:t>3</w:t>
       </w:r>
       <w:r>
         <w:rPr>
@@ -26529,7 +27628,19 @@
         <w:rPr>
           <w:lang w:val="ru-RU"/>
         </w:rPr>
-        <w:t>необходимо выбрать паттерн проектирования для модулей</w:t>
+        <w:t xml:space="preserve">необходимо выбрать </w:t>
+      </w:r>
+      <w:r>
+        <w:rPr>
+          <w:lang w:val="ru-RU"/>
+        </w:rPr>
+        <w:t xml:space="preserve">архитектурный </w:t>
+      </w:r>
+      <w:r>
+        <w:rPr>
+          <w:lang w:val="ru-RU"/>
+        </w:rPr>
+        <w:t>паттерн проектирования для модулей</w:t>
       </w:r>
       <w:r>
         <w:rPr>
@@ -26542,6 +27653,1430 @@
           <w:lang w:val="ru-RU"/>
         </w:rPr>
         <w:t>удовлетворяющий требованиям</w:t>
+      </w:r>
+      <w:r>
+        <w:rPr>
+          <w:lang w:val="ru-RU"/>
+        </w:rPr>
+        <w:t xml:space="preserve">. </w:t>
+      </w:r>
+    </w:p>
+    <w:p>
+      <w:pPr>
+        <w:rPr>
+          <w:lang w:val="ru-RU"/>
+        </w:rPr>
+      </w:pPr>
+    </w:p>
+    <w:p>
+      <w:pPr>
+        <w:rPr>
+          <w:lang w:val="ru-RU"/>
+        </w:rPr>
+      </w:pPr>
+      <w:r>
+        <w:rPr>
+          <w:lang w:val="en-US"/>
+        </w:rPr>
+        <w:t>Apple</w:t>
+      </w:r>
+      <w:r>
+        <w:rPr>
+          <w:lang w:val="ru-RU"/>
+        </w:rPr>
+        <w:t xml:space="preserve"> </w:t>
+      </w:r>
+      <w:r>
+        <w:rPr>
+          <w:lang w:val="ru-RU"/>
+        </w:rPr>
+        <w:t xml:space="preserve">рекомендует в общем случае использовать паттерн </w:t>
+      </w:r>
+      <w:r>
+        <w:rPr>
+          <w:lang w:val="en-US"/>
+        </w:rPr>
+        <w:t>Cocoa</w:t>
+      </w:r>
+      <w:r>
+        <w:rPr>
+          <w:lang w:val="ru-RU"/>
+        </w:rPr>
+        <w:t xml:space="preserve"> </w:t>
+      </w:r>
+      <w:r>
+        <w:rPr>
+          <w:lang w:val="en-US"/>
+        </w:rPr>
+        <w:t>MVC</w:t>
+      </w:r>
+      <w:r>
+        <w:rPr>
+          <w:lang w:val="ru-RU"/>
+        </w:rPr>
+        <w:t xml:space="preserve">, </w:t>
+      </w:r>
+      <w:r>
+        <w:rPr>
+          <w:lang w:val="ru-RU"/>
+        </w:rPr>
+        <w:t xml:space="preserve">который </w:t>
+      </w:r>
+      <w:r>
+        <w:rPr>
+          <w:lang w:val="ru-RU"/>
+        </w:rPr>
+        <w:t xml:space="preserve">основан на </w:t>
+      </w:r>
+      <w:r>
+        <w:rPr>
+          <w:lang w:val="ru-RU"/>
+        </w:rPr>
+        <w:t>стандартн</w:t>
+      </w:r>
+      <w:r>
+        <w:rPr>
+          <w:lang w:val="ru-RU"/>
+        </w:rPr>
+        <w:t>ом</w:t>
+      </w:r>
+      <w:r>
+        <w:rPr>
+          <w:lang w:val="ru-RU"/>
+        </w:rPr>
+        <w:t xml:space="preserve"> </w:t>
+      </w:r>
+      <w:r>
+        <w:rPr>
+          <w:lang w:val="en-US"/>
+        </w:rPr>
+        <w:t>MVC</w:t>
+      </w:r>
+      <w:r>
+        <w:rPr>
+          <w:lang w:val="ru-RU"/>
+        </w:rPr>
+        <w:t xml:space="preserve">, </w:t>
+      </w:r>
+      <w:r>
+        <w:rPr>
+          <w:lang w:val="ru-RU"/>
+        </w:rPr>
+        <w:t>но имеет свои особенности</w:t>
+      </w:r>
+      <w:r>
+        <w:rPr>
+          <w:lang w:val="ru-RU"/>
+        </w:rPr>
+        <w:t xml:space="preserve">. </w:t>
+      </w:r>
+      <w:r>
+        <w:rPr>
+          <w:lang w:val="ru-RU"/>
+        </w:rPr>
+        <w:t>Например</w:t>
+      </w:r>
+      <w:r>
+        <w:rPr>
+          <w:lang w:val="ru-RU"/>
+        </w:rPr>
+        <w:t xml:space="preserve">, </w:t>
+      </w:r>
+      <w:r>
+        <w:rPr>
+          <w:lang w:val="en-US"/>
+        </w:rPr>
+        <w:t>View</w:t>
+      </w:r>
+      <w:r>
+        <w:rPr>
+          <w:lang w:val="ru-RU"/>
+        </w:rPr>
+        <w:t xml:space="preserve"> – </w:t>
+      </w:r>
+      <w:r>
+        <w:rPr>
+          <w:lang w:val="ru-RU"/>
+        </w:rPr>
+        <w:t xml:space="preserve">отвечающий в стандартном </w:t>
+      </w:r>
+      <w:r>
+        <w:rPr>
+          <w:lang w:val="en-US"/>
+        </w:rPr>
+        <w:t>MVC</w:t>
+      </w:r>
+      <w:r>
+        <w:rPr>
+          <w:lang w:val="ru-RU"/>
+        </w:rPr>
+        <w:t xml:space="preserve"> </w:t>
+      </w:r>
+      <w:r>
+        <w:rPr>
+          <w:lang w:val="ru-RU"/>
+        </w:rPr>
+        <w:t>за представление (это все</w:t>
+      </w:r>
+      <w:r>
+        <w:rPr>
+          <w:lang w:val="ru-RU"/>
+        </w:rPr>
+        <w:t xml:space="preserve">, </w:t>
+      </w:r>
+      <w:r>
+        <w:rPr>
+          <w:lang w:val="ru-RU"/>
+        </w:rPr>
+        <w:t xml:space="preserve">что связано с графическим интерфейсе) и </w:t>
+      </w:r>
+      <w:r>
+        <w:rPr>
+          <w:lang w:val="en-US"/>
+        </w:rPr>
+        <w:t>Controller</w:t>
+      </w:r>
+      <w:r>
+        <w:rPr>
+          <w:lang w:val="ru-RU"/>
+        </w:rPr>
+        <w:t xml:space="preserve"> </w:t>
+      </w:r>
+      <w:r>
+        <w:rPr>
+          <w:lang w:val="ru-RU"/>
+        </w:rPr>
+        <w:t>–</w:t>
+      </w:r>
+      <w:r>
+        <w:rPr>
+          <w:lang w:val="ru-RU"/>
+        </w:rPr>
+        <w:t xml:space="preserve"> </w:t>
+      </w:r>
+      <w:r>
+        <w:rPr>
+          <w:lang w:val="ru-RU"/>
+        </w:rPr>
+        <w:t>отвечающий изменения в модели</w:t>
+      </w:r>
+      <w:r>
+        <w:rPr>
+          <w:lang w:val="ru-RU"/>
+        </w:rPr>
+        <w:t xml:space="preserve">, </w:t>
+      </w:r>
+      <w:r>
+        <w:rPr>
+          <w:lang w:val="ru-RU"/>
+        </w:rPr>
+        <w:t xml:space="preserve">реагируя на действия пользователя и обновляя представления объединены в одном классе </w:t>
+      </w:r>
+      <w:proofErr w:type="spellStart"/>
+      <w:r>
+        <w:rPr>
+          <w:lang w:val="en-US"/>
+        </w:rPr>
+        <w:t>UIViewController</w:t>
+      </w:r>
+      <w:proofErr w:type="spellEnd"/>
+      <w:r>
+        <w:rPr>
+          <w:lang w:val="ru-RU"/>
+        </w:rPr>
+        <w:t xml:space="preserve">. </w:t>
+      </w:r>
+    </w:p>
+    <w:p>
+      <w:pPr>
+        <w:rPr>
+          <w:lang w:val="ru-RU"/>
+        </w:rPr>
+      </w:pPr>
+    </w:p>
+    <w:p>
+      <w:pPr>
+        <w:rPr>
+          <w:lang w:val="ru-RU"/>
+        </w:rPr>
+      </w:pPr>
+      <w:r>
+        <w:rPr>
+          <w:lang w:val="ru-RU"/>
+        </w:rPr>
+        <w:drawing>
+          <wp:inline distT="0" distB="0" distL="0" distR="0" wp14:anchorId="13DBB1D7" wp14:editId="413D3460">
+            <wp:extent cx="5731510" cy="1983740"/>
+            <wp:effectExtent l="0" t="0" r="0" b="0"/>
+            <wp:docPr id="1" name="Picture 1" descr="Diagram&#10;&#10;Description automatically generated"/>
+            <wp:cNvGraphicFramePr>
+              <a:graphicFrameLocks xmlns:a="http://schemas.openxmlformats.org/drawingml/2006/main" noChangeAspect="1"/>
+            </wp:cNvGraphicFramePr>
+            <a:graphic xmlns:a="http://schemas.openxmlformats.org/drawingml/2006/main">
+              <a:graphicData uri="http://schemas.openxmlformats.org/drawingml/2006/picture">
+                <pic:pic xmlns:pic="http://schemas.openxmlformats.org/drawingml/2006/picture">
+                  <pic:nvPicPr>
+                    <pic:cNvPr id="1" name=""/>
+                    <pic:cNvPicPr/>
+                  </pic:nvPicPr>
+                  <pic:blipFill>
+                    <a:blip r:embed="rId16"/>
+                    <a:stretch>
+                      <a:fillRect/>
+                    </a:stretch>
+                  </pic:blipFill>
+                  <pic:spPr>
+                    <a:xfrm>
+                      <a:off x="0" y="0"/>
+                      <a:ext cx="5731510" cy="1983740"/>
+                    </a:xfrm>
+                    <a:prstGeom prst="rect">
+                      <a:avLst/>
+                    </a:prstGeom>
+                  </pic:spPr>
+                </pic:pic>
+              </a:graphicData>
+            </a:graphic>
+          </wp:inline>
+        </w:drawing>
+      </w:r>
+    </w:p>
+    <w:p>
+      <w:pPr>
+        <w:rPr>
+          <w:lang w:val="ru-RU"/>
+        </w:rPr>
+      </w:pPr>
+      <w:r>
+        <w:rPr>
+          <w:lang w:val="ru-RU"/>
+        </w:rPr>
+        <w:t>Имеем ситуацию</w:t>
+      </w:r>
+      <w:r>
+        <w:rPr>
+          <w:lang w:val="ru-RU"/>
+        </w:rPr>
+        <w:t>,</w:t>
+      </w:r>
+      <w:r>
+        <w:rPr>
+          <w:lang w:val="ru-RU"/>
+        </w:rPr>
+        <w:t xml:space="preserve"> что </w:t>
+      </w:r>
+      <w:r>
+        <w:rPr>
+          <w:lang w:val="en-US"/>
+        </w:rPr>
+        <w:t>View</w:t>
+      </w:r>
+      <w:r>
+        <w:rPr>
+          <w:lang w:val="ru-RU"/>
+        </w:rPr>
+        <w:t xml:space="preserve"> </w:t>
+      </w:r>
+      <w:r>
+        <w:rPr>
+          <w:lang w:val="ru-RU"/>
+        </w:rPr>
+        <w:t xml:space="preserve">и </w:t>
+      </w:r>
+      <w:r>
+        <w:rPr>
+          <w:lang w:val="en-US"/>
+        </w:rPr>
+        <w:t>Controller</w:t>
+      </w:r>
+      <w:r>
+        <w:rPr>
+          <w:lang w:val="ru-RU"/>
+        </w:rPr>
+        <w:t xml:space="preserve"> </w:t>
+      </w:r>
+      <w:r>
+        <w:rPr>
+          <w:lang w:val="ru-RU"/>
+        </w:rPr>
+        <w:t>фактически являются одной сущностью</w:t>
+      </w:r>
+      <w:r>
+        <w:rPr>
+          <w:lang w:val="ru-RU"/>
+        </w:rPr>
+        <w:t xml:space="preserve">. </w:t>
+      </w:r>
+      <w:r>
+        <w:rPr>
+          <w:lang w:val="ru-RU"/>
+        </w:rPr>
+        <w:t>В итоге</w:t>
+      </w:r>
+      <w:r>
+        <w:rPr>
+          <w:lang w:val="ru-RU"/>
+        </w:rPr>
+        <w:t xml:space="preserve">, </w:t>
+      </w:r>
+      <w:r>
+        <w:rPr>
+          <w:lang w:val="en-US"/>
+        </w:rPr>
+        <w:t>View</w:t>
+      </w:r>
+      <w:r>
+        <w:rPr>
+          <w:lang w:val="ru-RU"/>
+        </w:rPr>
+        <w:t xml:space="preserve"> </w:t>
+      </w:r>
+      <w:r>
+        <w:rPr>
+          <w:lang w:val="en-US"/>
+        </w:rPr>
+        <w:t>Controller</w:t>
+      </w:r>
+      <w:r>
+        <w:rPr>
+          <w:lang w:val="ru-RU"/>
+        </w:rPr>
+        <w:t xml:space="preserve">, </w:t>
+      </w:r>
+      <w:r>
+        <w:rPr>
+          <w:lang w:val="ru-RU"/>
+        </w:rPr>
+        <w:t>содержащий и код для отображения графических элементов</w:t>
+      </w:r>
+      <w:r>
+        <w:rPr>
+          <w:lang w:val="ru-RU"/>
+        </w:rPr>
+        <w:t xml:space="preserve">, </w:t>
+      </w:r>
+      <w:r>
+        <w:rPr>
+          <w:lang w:val="ru-RU"/>
+        </w:rPr>
+        <w:t>и код для реакции на нажатия</w:t>
+      </w:r>
+      <w:r>
+        <w:rPr>
+          <w:lang w:val="ru-RU"/>
+        </w:rPr>
+        <w:t xml:space="preserve">, </w:t>
+      </w:r>
+      <w:proofErr w:type="spellStart"/>
+      <w:r>
+        <w:rPr>
+          <w:lang w:val="ru-RU"/>
+        </w:rPr>
+        <w:t>свайпы</w:t>
+      </w:r>
+      <w:proofErr w:type="spellEnd"/>
+      <w:r>
+        <w:rPr>
+          <w:lang w:val="ru-RU"/>
+        </w:rPr>
+        <w:t xml:space="preserve">, </w:t>
+      </w:r>
+      <w:r>
+        <w:rPr>
+          <w:lang w:val="ru-RU"/>
+        </w:rPr>
+        <w:t>и</w:t>
+      </w:r>
+      <w:r>
+        <w:rPr>
+          <w:lang w:val="ru-RU"/>
+        </w:rPr>
+        <w:t xml:space="preserve">, </w:t>
+      </w:r>
+      <w:r>
+        <w:rPr>
+          <w:lang w:val="ru-RU"/>
+        </w:rPr>
+        <w:t>в то же время</w:t>
+      </w:r>
+      <w:r>
+        <w:rPr>
+          <w:lang w:val="ru-RU"/>
+        </w:rPr>
+        <w:t xml:space="preserve">, </w:t>
+      </w:r>
+      <w:r>
+        <w:rPr>
+          <w:lang w:val="ru-RU"/>
+        </w:rPr>
+        <w:t>код для запросов в модель</w:t>
+      </w:r>
+      <w:r>
+        <w:rPr>
+          <w:lang w:val="ru-RU"/>
+        </w:rPr>
+        <w:t>,</w:t>
+      </w:r>
+      <w:r>
+        <w:rPr>
+          <w:lang w:val="ru-RU"/>
+        </w:rPr>
+        <w:t xml:space="preserve"> </w:t>
+      </w:r>
+      <w:proofErr w:type="spellStart"/>
+      <w:r>
+        <w:rPr>
+          <w:lang w:val="ru-RU"/>
+        </w:rPr>
+        <w:t>парсинг</w:t>
+      </w:r>
+      <w:proofErr w:type="spellEnd"/>
+      <w:r>
+        <w:rPr>
+          <w:lang w:val="ru-RU"/>
+        </w:rPr>
+        <w:t xml:space="preserve"> полученных данных</w:t>
+      </w:r>
+      <w:r>
+        <w:rPr>
+          <w:lang w:val="ru-RU"/>
+        </w:rPr>
+        <w:t xml:space="preserve"> и </w:t>
+      </w:r>
+      <w:proofErr w:type="spellStart"/>
+      <w:r>
+        <w:rPr>
+          <w:lang w:val="ru-RU"/>
+        </w:rPr>
+        <w:t>тд</w:t>
+      </w:r>
+      <w:proofErr w:type="spellEnd"/>
+      <w:r>
+        <w:rPr>
+          <w:lang w:val="ru-RU"/>
+        </w:rPr>
+        <w:t xml:space="preserve">. </w:t>
+      </w:r>
+      <w:r>
+        <w:rPr>
+          <w:lang w:val="ru-RU"/>
+        </w:rPr>
+        <w:t>Р</w:t>
+      </w:r>
+      <w:r>
+        <w:rPr>
+          <w:lang w:val="ru-RU"/>
+        </w:rPr>
+        <w:t xml:space="preserve">азмер </w:t>
+      </w:r>
+      <w:proofErr w:type="spellStart"/>
+      <w:r>
+        <w:rPr>
+          <w:lang w:val="en-US"/>
+        </w:rPr>
+        <w:t>ViewController</w:t>
+      </w:r>
+      <w:proofErr w:type="spellEnd"/>
+      <w:r>
+        <w:rPr>
+          <w:lang w:val="ru-RU"/>
+        </w:rPr>
+        <w:t xml:space="preserve"> будет увеличиваться с увеличением сложности графического интерфейса и объемом функциональности</w:t>
+      </w:r>
+      <w:r>
+        <w:rPr>
+          <w:lang w:val="ru-RU"/>
+        </w:rPr>
+        <w:t xml:space="preserve">, </w:t>
+      </w:r>
+      <w:r>
+        <w:rPr>
+          <w:lang w:val="ru-RU"/>
+        </w:rPr>
+        <w:t>связанной с данными</w:t>
+      </w:r>
+      <w:r>
+        <w:rPr>
+          <w:lang w:val="ru-RU"/>
+        </w:rPr>
+        <w:t xml:space="preserve">. </w:t>
+      </w:r>
+      <w:r>
+        <w:rPr>
+          <w:lang w:val="ru-RU"/>
+        </w:rPr>
+        <w:t>Возрастет также и сложность тестирования</w:t>
+      </w:r>
+      <w:r>
+        <w:rPr>
+          <w:lang w:val="ru-RU"/>
+        </w:rPr>
+        <w:t xml:space="preserve">. </w:t>
+      </w:r>
+      <w:r>
+        <w:rPr>
+          <w:lang w:val="ru-RU"/>
+        </w:rPr>
+        <w:t>В нашем случае</w:t>
+      </w:r>
+      <w:r>
+        <w:rPr>
+          <w:lang w:val="ru-RU"/>
+        </w:rPr>
+        <w:t xml:space="preserve">, </w:t>
+      </w:r>
+      <w:r>
+        <w:rPr>
+          <w:lang w:val="ru-RU"/>
+        </w:rPr>
+        <w:t>раздел «Навигация» даже при выделении отдельных сущностей под компоненты графического интерфейса</w:t>
+      </w:r>
+      <w:r>
+        <w:rPr>
+          <w:lang w:val="ru-RU"/>
+        </w:rPr>
+        <w:t xml:space="preserve">, </w:t>
+      </w:r>
+      <w:r>
+        <w:rPr>
+          <w:lang w:val="ru-RU"/>
+        </w:rPr>
+        <w:t>будет обладать достаточно большим размером</w:t>
+      </w:r>
+      <w:r>
+        <w:rPr>
+          <w:lang w:val="ru-RU"/>
+        </w:rPr>
+        <w:t xml:space="preserve">, </w:t>
+      </w:r>
+      <w:r>
+        <w:rPr>
+          <w:lang w:val="ru-RU"/>
+        </w:rPr>
+        <w:t xml:space="preserve">чтобы </w:t>
+      </w:r>
+      <w:r>
+        <w:rPr>
+          <w:lang w:val="ru-RU"/>
+        </w:rPr>
+        <w:lastRenderedPageBreak/>
+        <w:t>дополнительно добавлять логику</w:t>
+      </w:r>
+      <w:r>
+        <w:rPr>
+          <w:lang w:val="ru-RU"/>
+        </w:rPr>
+        <w:t xml:space="preserve">. </w:t>
+      </w:r>
+      <w:r>
+        <w:rPr>
+          <w:lang w:val="ru-RU"/>
+        </w:rPr>
+        <w:t>В связи с этим</w:t>
+      </w:r>
+      <w:r>
+        <w:rPr>
+          <w:lang w:val="ru-RU"/>
+        </w:rPr>
+        <w:t xml:space="preserve">, </w:t>
+      </w:r>
+      <w:r>
+        <w:rPr>
+          <w:lang w:val="ru-RU"/>
+        </w:rPr>
+        <w:t>есть смысл рассмотреть другие архитектурные паттерны</w:t>
+      </w:r>
+      <w:r>
+        <w:rPr>
+          <w:lang w:val="ru-RU"/>
+        </w:rPr>
+        <w:t xml:space="preserve">. </w:t>
+      </w:r>
+    </w:p>
+    <w:p>
+      <w:pPr>
+        <w:rPr>
+          <w:lang w:val="ru-RU"/>
+        </w:rPr>
+      </w:pPr>
+    </w:p>
+    <w:p>
+      <w:pPr>
+        <w:rPr>
+          <w:lang w:val="ru-RU"/>
+        </w:rPr>
+      </w:pPr>
+      <w:r>
+        <w:rPr>
+          <w:lang w:val="ru-RU"/>
+        </w:rPr>
+        <w:t xml:space="preserve">Если выделяется отдельная сущность </w:t>
+      </w:r>
+      <w:r>
+        <w:rPr>
+          <w:lang w:val="en-US"/>
+        </w:rPr>
+        <w:t>Presenter</w:t>
+      </w:r>
+      <w:r>
+        <w:rPr>
+          <w:lang w:val="ru-RU"/>
+        </w:rPr>
+        <w:t xml:space="preserve"> </w:t>
+      </w:r>
+      <w:r>
+        <w:rPr>
+          <w:lang w:val="ru-RU"/>
+        </w:rPr>
+        <w:t>– посредник между Представлением и Моделью</w:t>
+      </w:r>
+      <w:r>
+        <w:rPr>
+          <w:lang w:val="ru-RU"/>
+        </w:rPr>
+        <w:t xml:space="preserve">, </w:t>
+      </w:r>
+      <w:r>
+        <w:rPr>
+          <w:lang w:val="ru-RU"/>
+        </w:rPr>
+        <w:t xml:space="preserve">который не имеет отношения к жизненному циклу </w:t>
+      </w:r>
+      <w:r>
+        <w:rPr>
+          <w:lang w:val="en-US"/>
+        </w:rPr>
+        <w:t>View</w:t>
+      </w:r>
+      <w:r>
+        <w:rPr>
+          <w:lang w:val="ru-RU"/>
+        </w:rPr>
+        <w:t xml:space="preserve">, </w:t>
+      </w:r>
+      <w:r>
+        <w:rPr>
+          <w:lang w:val="ru-RU"/>
+        </w:rPr>
+        <w:t>а лишь обновляет его в соответствии с новыми данными и состоянием</w:t>
+      </w:r>
+      <w:r>
+        <w:rPr>
+          <w:lang w:val="ru-RU"/>
+        </w:rPr>
+        <w:t xml:space="preserve">, </w:t>
+      </w:r>
+      <w:r>
+        <w:rPr>
+          <w:lang w:val="ru-RU"/>
+        </w:rPr>
+        <w:t xml:space="preserve">то такой паттерн называется </w:t>
+      </w:r>
+      <w:r>
+        <w:rPr>
+          <w:lang w:val="en-US"/>
+        </w:rPr>
+        <w:t>MVP</w:t>
+      </w:r>
+      <w:r>
+        <w:rPr>
+          <w:lang w:val="ru-RU"/>
+        </w:rPr>
+        <w:t xml:space="preserve">. </w:t>
+      </w:r>
+      <w:r>
+        <w:rPr>
+          <w:lang w:val="ru-RU"/>
+        </w:rPr>
+        <w:t>Такое разделение полномочий позволяет протестировать бизнес – логику</w:t>
+      </w:r>
+      <w:r>
+        <w:rPr>
+          <w:lang w:val="ru-RU"/>
+        </w:rPr>
+        <w:t xml:space="preserve"> </w:t>
+      </w:r>
+      <w:r>
+        <w:rPr>
+          <w:lang w:val="ru-RU"/>
+        </w:rPr>
+        <w:t xml:space="preserve">в </w:t>
+      </w:r>
+      <w:r>
+        <w:rPr>
+          <w:lang w:val="en-US"/>
+        </w:rPr>
+        <w:t>Presenter</w:t>
+      </w:r>
+      <w:r>
+        <w:rPr>
+          <w:lang w:val="ru-RU"/>
+        </w:rPr>
+        <w:t xml:space="preserve">, </w:t>
+      </w:r>
+      <w:r>
+        <w:rPr>
+          <w:lang w:val="ru-RU"/>
+        </w:rPr>
+        <w:t>отдельно от графического интерфейса</w:t>
+      </w:r>
+      <w:r>
+        <w:rPr>
+          <w:lang w:val="ru-RU"/>
+        </w:rPr>
+        <w:t xml:space="preserve">. </w:t>
+      </w:r>
+    </w:p>
+    <w:p>
+      <w:pPr>
+        <w:rPr>
+          <w:lang w:val="ru-RU"/>
+        </w:rPr>
+      </w:pPr>
+    </w:p>
+    <w:p>
+      <w:pPr>
+        <w:rPr>
+          <w:lang w:val="ru-RU"/>
+        </w:rPr>
+      </w:pPr>
+      <w:r>
+        <w:rPr>
+          <w:lang w:val="ru-RU"/>
+        </w:rPr>
+        <w:t xml:space="preserve">Как развитие </w:t>
+      </w:r>
+      <w:r>
+        <w:rPr>
+          <w:lang w:val="en-US"/>
+        </w:rPr>
+        <w:t>MVP</w:t>
+      </w:r>
+      <w:r>
+        <w:rPr>
+          <w:lang w:val="ru-RU"/>
+        </w:rPr>
+        <w:t xml:space="preserve">, </w:t>
+      </w:r>
+      <w:r>
+        <w:rPr>
+          <w:lang w:val="ru-RU"/>
+        </w:rPr>
+        <w:t xml:space="preserve">рассматривается паттерн </w:t>
+      </w:r>
+      <w:r>
+        <w:rPr>
+          <w:lang w:val="en-US"/>
+        </w:rPr>
+        <w:t>MVVM</w:t>
+      </w:r>
+      <w:r>
+        <w:rPr>
+          <w:lang w:val="ru-RU"/>
+        </w:rPr>
+        <w:t xml:space="preserve">, </w:t>
+      </w:r>
+      <w:r>
+        <w:rPr>
+          <w:lang w:val="ru-RU"/>
+        </w:rPr>
+        <w:t xml:space="preserve">который использует </w:t>
+      </w:r>
+      <w:r>
+        <w:rPr>
+          <w:lang w:val="ru-RU"/>
+        </w:rPr>
+        <w:t xml:space="preserve">в качестве посредника представления и данных </w:t>
+      </w:r>
+      <w:proofErr w:type="spellStart"/>
+      <w:r>
+        <w:rPr>
+          <w:lang w:val="en-US"/>
+        </w:rPr>
+        <w:t>ViewModel</w:t>
+      </w:r>
+      <w:proofErr w:type="spellEnd"/>
+      <w:r>
+        <w:rPr>
+          <w:lang w:val="ru-RU"/>
+        </w:rPr>
+        <w:t xml:space="preserve">, </w:t>
+      </w:r>
+      <w:r>
+        <w:rPr>
+          <w:lang w:val="ru-RU"/>
+        </w:rPr>
+        <w:t xml:space="preserve">вместо </w:t>
+      </w:r>
+      <w:r>
+        <w:rPr>
+          <w:lang w:val="en-US"/>
+        </w:rPr>
+        <w:t>Presenter</w:t>
+      </w:r>
+      <w:r>
+        <w:rPr>
+          <w:lang w:val="ru-RU"/>
+        </w:rPr>
+        <w:t xml:space="preserve">. </w:t>
+      </w:r>
+      <w:r>
+        <w:rPr>
+          <w:lang w:val="ru-RU"/>
+        </w:rPr>
+        <w:t>Их отличие в том</w:t>
+      </w:r>
+      <w:r>
+        <w:rPr>
+          <w:lang w:val="ru-RU"/>
+        </w:rPr>
+        <w:t xml:space="preserve">, </w:t>
+      </w:r>
+      <w:r>
+        <w:rPr>
+          <w:lang w:val="ru-RU"/>
+        </w:rPr>
+        <w:t xml:space="preserve">что </w:t>
+      </w:r>
+      <w:proofErr w:type="spellStart"/>
+      <w:r>
+        <w:rPr>
+          <w:lang w:val="en-US"/>
+        </w:rPr>
+        <w:t>ViewModel</w:t>
+      </w:r>
+      <w:proofErr w:type="spellEnd"/>
+      <w:r>
+        <w:rPr>
+          <w:lang w:val="ru-RU"/>
+        </w:rPr>
+        <w:t xml:space="preserve">, </w:t>
+      </w:r>
+      <w:r>
+        <w:rPr>
+          <w:lang w:val="ru-RU"/>
+        </w:rPr>
+        <w:t xml:space="preserve">в отличии от </w:t>
+      </w:r>
+      <w:r>
+        <w:rPr>
+          <w:lang w:val="en-US"/>
+        </w:rPr>
+        <w:t>Presenter</w:t>
+      </w:r>
+      <w:r>
+        <w:rPr>
+          <w:lang w:val="ru-RU"/>
+        </w:rPr>
+        <w:t xml:space="preserve">, </w:t>
+      </w:r>
+      <w:r>
+        <w:rPr>
+          <w:lang w:val="ru-RU"/>
+        </w:rPr>
+        <w:t>сам не обновляет представление</w:t>
+      </w:r>
+      <w:r>
+        <w:rPr>
+          <w:lang w:val="ru-RU"/>
+        </w:rPr>
+        <w:t xml:space="preserve">, </w:t>
+      </w:r>
+      <w:r>
+        <w:rPr>
+          <w:lang w:val="ru-RU"/>
+        </w:rPr>
+        <w:t xml:space="preserve">а связан с ним посредством </w:t>
+      </w:r>
+      <w:proofErr w:type="spellStart"/>
+      <w:r>
+        <w:rPr>
+          <w:lang w:val="ru-RU"/>
+        </w:rPr>
+        <w:t>биндинга</w:t>
+      </w:r>
+      <w:proofErr w:type="spellEnd"/>
+      <w:r>
+        <w:rPr>
+          <w:lang w:val="ru-RU"/>
+        </w:rPr>
+        <w:t xml:space="preserve">. </w:t>
+      </w:r>
+      <w:r>
+        <w:rPr>
+          <w:lang w:val="ru-RU"/>
+        </w:rPr>
+        <w:t xml:space="preserve">Когда </w:t>
+      </w:r>
+      <w:proofErr w:type="spellStart"/>
+      <w:r>
+        <w:rPr>
+          <w:lang w:val="en-US"/>
+        </w:rPr>
+        <w:t>ViewModel</w:t>
+      </w:r>
+      <w:proofErr w:type="spellEnd"/>
+      <w:r>
+        <w:rPr>
+          <w:lang w:val="ru-RU"/>
+        </w:rPr>
+        <w:t xml:space="preserve"> </w:t>
+      </w:r>
+      <w:r>
+        <w:rPr>
+          <w:lang w:val="ru-RU"/>
+        </w:rPr>
+        <w:t>обновляется (например</w:t>
+      </w:r>
+      <w:r>
+        <w:rPr>
+          <w:lang w:val="ru-RU"/>
+        </w:rPr>
+        <w:t xml:space="preserve">, </w:t>
+      </w:r>
+      <w:r>
+        <w:rPr>
+          <w:lang w:val="ru-RU"/>
+        </w:rPr>
+        <w:t xml:space="preserve">когда изменился </w:t>
+      </w:r>
+      <w:r>
+        <w:rPr>
+          <w:lang w:val="en-US"/>
+        </w:rPr>
+        <w:t>Model</w:t>
+      </w:r>
+      <w:r>
+        <w:rPr>
+          <w:lang w:val="ru-RU"/>
+        </w:rPr>
+        <w:t>)</w:t>
+      </w:r>
+      <w:r>
+        <w:rPr>
+          <w:lang w:val="ru-RU"/>
+        </w:rPr>
+        <w:t xml:space="preserve">, </w:t>
+      </w:r>
+      <w:r>
+        <w:rPr>
+          <w:lang w:val="ru-RU"/>
+        </w:rPr>
+        <w:t xml:space="preserve">то </w:t>
+      </w:r>
+      <w:r>
+        <w:rPr>
+          <w:lang w:val="en-US"/>
+        </w:rPr>
+        <w:t>View</w:t>
+      </w:r>
+      <w:r>
+        <w:rPr>
+          <w:lang w:val="ru-RU"/>
+        </w:rPr>
+        <w:t xml:space="preserve">, </w:t>
+      </w:r>
+      <w:r>
+        <w:rPr>
+          <w:lang w:val="ru-RU"/>
+        </w:rPr>
+        <w:t>будучи «привязанным» также обновляется</w:t>
+      </w:r>
+      <w:r>
+        <w:rPr>
+          <w:lang w:val="ru-RU"/>
+        </w:rPr>
+        <w:t xml:space="preserve">. </w:t>
+      </w:r>
+      <w:r>
+        <w:rPr>
+          <w:lang w:val="ru-RU"/>
+        </w:rPr>
+        <w:t>Автоматическое распространение потоков данных соответствует парадигме реактивного программирования</w:t>
+      </w:r>
+      <w:r>
+        <w:rPr>
+          <w:lang w:val="ru-RU"/>
+        </w:rPr>
+        <w:t>.</w:t>
+      </w:r>
+      <w:r>
+        <w:rPr>
+          <w:lang w:val="ru-RU"/>
+        </w:rPr>
+        <w:t xml:space="preserve"> </w:t>
+      </w:r>
+      <w:r>
+        <w:rPr>
+          <w:lang w:val="ru-RU"/>
+        </w:rPr>
+        <w:t>Ее плюсом является возможность написания кода в функциональном стиле</w:t>
+      </w:r>
+      <w:r>
+        <w:rPr>
+          <w:lang w:val="ru-RU"/>
+        </w:rPr>
+        <w:t xml:space="preserve">, </w:t>
+      </w:r>
+      <w:r>
+        <w:rPr>
+          <w:lang w:val="ru-RU"/>
+        </w:rPr>
+        <w:t>минусом – большой стек вызовов сильно затрудняет отладку приложения</w:t>
+      </w:r>
+      <w:r>
+        <w:rPr>
+          <w:lang w:val="ru-RU"/>
+        </w:rPr>
+        <w:t xml:space="preserve">. </w:t>
+      </w:r>
+      <w:r>
+        <w:rPr>
+          <w:lang w:val="ru-RU"/>
+        </w:rPr>
+        <w:t>Архитектура</w:t>
+      </w:r>
+      <w:r>
+        <w:rPr>
+          <w:lang w:val="ru-RU"/>
+        </w:rPr>
+        <w:t xml:space="preserve">, </w:t>
+      </w:r>
+      <w:r>
+        <w:rPr>
+          <w:lang w:val="ru-RU"/>
+        </w:rPr>
+        <w:t>по – прежнему</w:t>
+      </w:r>
+      <w:r>
+        <w:rPr>
+          <w:lang w:val="ru-RU"/>
+        </w:rPr>
+        <w:t xml:space="preserve">, </w:t>
+      </w:r>
+      <w:r>
+        <w:rPr>
+          <w:lang w:val="ru-RU"/>
+        </w:rPr>
+        <w:t>хорошо тестируема</w:t>
+      </w:r>
+      <w:r>
+        <w:rPr>
+          <w:lang w:val="ru-RU"/>
+        </w:rPr>
+        <w:t xml:space="preserve">, </w:t>
+      </w:r>
+      <w:r>
+        <w:rPr>
+          <w:lang w:val="ru-RU"/>
+        </w:rPr>
+        <w:t>имеет распределение обязанностей</w:t>
+      </w:r>
+      <w:r>
+        <w:rPr>
+          <w:lang w:val="ru-RU"/>
+        </w:rPr>
+        <w:t xml:space="preserve">. </w:t>
+      </w:r>
+      <w:r>
+        <w:rPr>
+          <w:lang w:val="ru-RU"/>
+        </w:rPr>
+        <w:t xml:space="preserve">В сравнении с </w:t>
+      </w:r>
+      <w:r>
+        <w:rPr>
+          <w:lang w:val="en-US"/>
+        </w:rPr>
+        <w:t>MVP</w:t>
+      </w:r>
+      <w:r>
+        <w:rPr>
+          <w:lang w:val="ru-RU"/>
+        </w:rPr>
+        <w:t xml:space="preserve">, </w:t>
+      </w:r>
+      <w:r>
+        <w:rPr>
+          <w:lang w:val="en-US"/>
+        </w:rPr>
+        <w:t>View</w:t>
+      </w:r>
+      <w:r>
+        <w:rPr>
+          <w:lang w:val="ru-RU"/>
+        </w:rPr>
+        <w:t xml:space="preserve"> </w:t>
+      </w:r>
+      <w:r>
+        <w:rPr>
+          <w:lang w:val="ru-RU"/>
+        </w:rPr>
+        <w:t>имеет больше полномочий так как должен самостоятельно выполнять свое обновление</w:t>
+      </w:r>
+      <w:r>
+        <w:rPr>
+          <w:lang w:val="ru-RU"/>
+        </w:rPr>
+        <w:t>.</w:t>
+      </w:r>
+    </w:p>
+    <w:p>
+      <w:pPr>
+        <w:rPr>
+          <w:lang w:val="ru-RU"/>
+        </w:rPr>
+      </w:pPr>
+    </w:p>
+    <w:p>
+      <w:pPr>
+        <w:rPr>
+          <w:lang w:val="ru-RU"/>
+        </w:rPr>
+      </w:pPr>
+      <w:r>
+        <w:rPr>
+          <w:lang w:val="ru-RU"/>
+        </w:rPr>
+        <w:drawing>
+          <wp:inline distT="0" distB="0" distL="0" distR="0" wp14:anchorId="2DE1F196" wp14:editId="56F8E0EA">
+            <wp:extent cx="5731510" cy="1835150"/>
+            <wp:effectExtent l="0" t="0" r="0" b="6350"/>
+            <wp:docPr id="7" name="Picture 7" descr="Diagram&#10;&#10;Description automatically generated"/>
+            <wp:cNvGraphicFramePr>
+              <a:graphicFrameLocks xmlns:a="http://schemas.openxmlformats.org/drawingml/2006/main" noChangeAspect="1"/>
+            </wp:cNvGraphicFramePr>
+            <a:graphic xmlns:a="http://schemas.openxmlformats.org/drawingml/2006/main">
+              <a:graphicData uri="http://schemas.openxmlformats.org/drawingml/2006/picture">
+                <pic:pic xmlns:pic="http://schemas.openxmlformats.org/drawingml/2006/picture">
+                  <pic:nvPicPr>
+                    <pic:cNvPr id="1" name=""/>
+                    <pic:cNvPicPr/>
+                  </pic:nvPicPr>
+                  <pic:blipFill>
+                    <a:blip r:embed="rId17"/>
+                    <a:stretch>
+                      <a:fillRect/>
+                    </a:stretch>
+                  </pic:blipFill>
+                  <pic:spPr>
+                    <a:xfrm>
+                      <a:off x="0" y="0"/>
+                      <a:ext cx="5731510" cy="1835150"/>
+                    </a:xfrm>
+                    <a:prstGeom prst="rect">
+                      <a:avLst/>
+                    </a:prstGeom>
+                  </pic:spPr>
+                </pic:pic>
+              </a:graphicData>
+            </a:graphic>
+          </wp:inline>
+        </w:drawing>
+      </w:r>
+    </w:p>
+    <w:p>
+      <w:pPr>
+        <w:rPr>
+          <w:lang w:val="ru-RU"/>
+        </w:rPr>
+      </w:pPr>
+    </w:p>
+    <w:p>
+      <w:pPr>
+        <w:rPr>
+          <w:lang w:val="ru-RU"/>
+        </w:rPr>
+      </w:pPr>
+      <w:r>
+        <w:rPr>
+          <w:lang w:val="ru-RU"/>
+        </w:rPr>
+        <w:t>Из рассмотренных архитектур</w:t>
+      </w:r>
+      <w:r>
+        <w:rPr>
+          <w:lang w:val="ru-RU"/>
+        </w:rPr>
+        <w:t xml:space="preserve">, </w:t>
+      </w:r>
+      <w:r>
+        <w:rPr>
+          <w:lang w:val="ru-RU"/>
+        </w:rPr>
+        <w:t>в соответствии с нашими задачами</w:t>
+      </w:r>
+      <w:r>
+        <w:rPr>
+          <w:lang w:val="ru-RU"/>
+        </w:rPr>
+        <w:t xml:space="preserve">, </w:t>
+      </w:r>
+      <w:r>
+        <w:rPr>
+          <w:lang w:val="ru-RU"/>
+        </w:rPr>
+        <w:t xml:space="preserve">выбираем </w:t>
+      </w:r>
+      <w:r>
+        <w:rPr>
+          <w:lang w:val="en-US"/>
+        </w:rPr>
+        <w:t>MVVM</w:t>
+      </w:r>
+      <w:r>
+        <w:rPr>
+          <w:lang w:val="ru-RU"/>
+        </w:rPr>
+        <w:t xml:space="preserve"> </w:t>
+      </w:r>
+      <w:r>
+        <w:rPr>
+          <w:lang w:val="ru-RU"/>
+        </w:rPr>
+        <w:t>в связи</w:t>
+      </w:r>
+      <w:r>
+        <w:rPr>
+          <w:lang w:val="ru-RU"/>
+        </w:rPr>
+        <w:t xml:space="preserve"> </w:t>
+      </w:r>
+      <w:r>
+        <w:rPr>
+          <w:lang w:val="en-US"/>
+        </w:rPr>
+        <w:t>c</w:t>
+      </w:r>
+      <w:r>
+        <w:rPr>
+          <w:lang w:val="ru-RU"/>
+        </w:rPr>
+        <w:t xml:space="preserve"> </w:t>
+      </w:r>
+      <w:r>
+        <w:rPr>
+          <w:lang w:val="ru-RU"/>
+        </w:rPr>
+        <w:t>хорошим разделением полномочий</w:t>
+      </w:r>
+      <w:r>
+        <w:rPr>
+          <w:lang w:val="ru-RU"/>
+        </w:rPr>
+        <w:t xml:space="preserve">, </w:t>
+      </w:r>
+      <w:r>
+        <w:rPr>
+          <w:lang w:val="ru-RU"/>
+        </w:rPr>
+        <w:t>возможностями для тестирования</w:t>
+      </w:r>
+      <w:r>
+        <w:rPr>
+          <w:lang w:val="ru-RU"/>
+        </w:rPr>
+        <w:t xml:space="preserve">, </w:t>
+      </w:r>
+      <w:r>
+        <w:rPr>
+          <w:lang w:val="ru-RU"/>
+        </w:rPr>
+        <w:t xml:space="preserve">возможностями </w:t>
+      </w:r>
+      <w:proofErr w:type="spellStart"/>
+      <w:r>
+        <w:rPr>
+          <w:lang w:val="ru-RU"/>
+        </w:rPr>
+        <w:t>переиспользовать</w:t>
+      </w:r>
+      <w:proofErr w:type="spellEnd"/>
+      <w:r>
+        <w:rPr>
+          <w:lang w:val="ru-RU"/>
+        </w:rPr>
+        <w:t xml:space="preserve"> </w:t>
+      </w:r>
+      <w:proofErr w:type="spellStart"/>
+      <w:r>
+        <w:rPr>
+          <w:lang w:val="en-US"/>
+        </w:rPr>
+        <w:t>ViewModel</w:t>
+      </w:r>
+      <w:proofErr w:type="spellEnd"/>
+      <w:r>
+        <w:rPr>
+          <w:lang w:val="ru-RU"/>
+        </w:rPr>
+        <w:t xml:space="preserve">, </w:t>
+      </w:r>
+      <w:r>
+        <w:rPr>
+          <w:lang w:val="ru-RU"/>
+        </w:rPr>
+        <w:t xml:space="preserve">так как он не зависит от </w:t>
+      </w:r>
+      <w:r>
+        <w:rPr>
+          <w:lang w:val="ru-RU"/>
+        </w:rPr>
+        <w:t>конкретных представлений</w:t>
+      </w:r>
+      <w:r>
+        <w:rPr>
+          <w:lang w:val="ru-RU"/>
+        </w:rPr>
+        <w:t xml:space="preserve">, </w:t>
+      </w:r>
+      <w:r>
+        <w:rPr>
+          <w:lang w:val="ru-RU"/>
+        </w:rPr>
+        <w:t>сравнительно небольшим числом реализации интерфейсов (допустим</w:t>
+      </w:r>
+      <w:r>
+        <w:rPr>
+          <w:lang w:val="ru-RU"/>
+        </w:rPr>
+        <w:t xml:space="preserve">, </w:t>
+      </w:r>
+      <w:r>
+        <w:rPr>
+          <w:lang w:val="ru-RU"/>
+        </w:rPr>
+        <w:t xml:space="preserve">если бы использовали </w:t>
+      </w:r>
+      <w:r>
+        <w:rPr>
+          <w:lang w:val="en-US"/>
+        </w:rPr>
+        <w:t>VIPER</w:t>
+      </w:r>
+      <w:r>
+        <w:rPr>
+          <w:lang w:val="ru-RU"/>
+        </w:rPr>
+        <w:t xml:space="preserve"> </w:t>
+      </w:r>
+      <w:r>
+        <w:rPr>
+          <w:lang w:val="ru-RU"/>
+        </w:rPr>
+        <w:t>с еще бол</w:t>
+      </w:r>
+      <w:r>
+        <w:rPr>
+          <w:lang w:val="ru-RU"/>
+        </w:rPr>
+        <w:t>ьшим разделением полномочий</w:t>
+      </w:r>
+      <w:r>
+        <w:rPr>
+          <w:lang w:val="ru-RU"/>
+        </w:rPr>
+        <w:t>)</w:t>
       </w:r>
       <w:r>
         <w:rPr>
@@ -26564,7 +29099,7 @@
         <w:rPr>
           <w:b/>
           <w:bCs/>
-          <w:lang w:val="en-US"/>
+          <w:lang w:val="ru-RU"/>
         </w:rPr>
       </w:pPr>
       <w:r>
@@ -26573,7 +29108,7 @@
           <w:bCs/>
           <w:lang w:val="ru-RU"/>
         </w:rPr>
-        <w:t>?</w:t>
+        <w:t>2</w:t>
       </w:r>
       <w:r>
         <w:rPr>
@@ -26589,7 +29124,7 @@
           <w:bCs/>
           <w:lang w:val="ru-RU"/>
         </w:rPr>
-        <w:t>?</w:t>
+        <w:t>4</w:t>
       </w:r>
       <w:r>
         <w:rPr>
@@ -26651,7 +29186,7 @@
         <w:rPr>
           <w:b/>
           <w:bCs/>
-          <w:lang w:val="en-US"/>
+          <w:lang w:val="ru-RU"/>
         </w:rPr>
         <w:t xml:space="preserve">. </w:t>
       </w:r>
@@ -26661,7 +29196,7 @@
         <w:rPr>
           <w:b/>
           <w:bCs/>
-          <w:lang w:val="en-US"/>
+          <w:lang w:val="ru-RU"/>
         </w:rPr>
       </w:pPr>
     </w:p>
@@ -27004,88 +29539,136 @@
           <w:lang w:val="ru-RU"/>
         </w:rPr>
         <w:br/>
-        <w:t>Как все цепляется и реализованно программно</w:t>
-      </w:r>
-    </w:p>
-    <w:p>
-      <w:pPr>
+        <w:t xml:space="preserve">Как все цепляется и </w:t>
+      </w:r>
+      <w:proofErr w:type="spellStart"/>
+      <w:r>
         <w:rPr>
           <w:b/>
           <w:bCs/>
           <w:lang w:val="ru-RU"/>
         </w:rPr>
-      </w:pPr>
+        <w:t>реализованно</w:t>
+      </w:r>
+      <w:proofErr w:type="spellEnd"/>
       <w:r>
         <w:rPr>
           <w:b/>
           <w:bCs/>
           <w:lang w:val="ru-RU"/>
         </w:rPr>
-        <w:t>Про скролвиевы рассказать и методы делегатов</w:t>
-      </w:r>
+        <w:t xml:space="preserve"> </w:t>
+      </w:r>
+      <w:proofErr w:type="spellStart"/>
       <w:r>
         <w:rPr>
           <w:b/>
           <w:bCs/>
           <w:lang w:val="ru-RU"/>
         </w:rPr>
-        <w:t xml:space="preserve">, </w:t>
-      </w:r>
-      <w:r>
+        <w:t>программно</w:t>
+      </w:r>
+      <w:proofErr w:type="spellEnd"/>
+    </w:p>
+    <w:p>
+      <w:pPr>
         <w:rPr>
           <w:b/>
           <w:bCs/>
           <w:lang w:val="ru-RU"/>
         </w:rPr>
-        <w:t xml:space="preserve">про </w:t>
-      </w:r>
+      </w:pPr>
       <w:r>
         <w:rPr>
           <w:b/>
           <w:bCs/>
-          <w:lang w:val="en-US"/>
-        </w:rPr>
-        <w:t>rx</w:t>
-      </w:r>
-    </w:p>
-    <w:p>
-      <w:pPr>
+          <w:lang w:val="ru-RU"/>
+        </w:rPr>
+        <w:t xml:space="preserve">Про </w:t>
+      </w:r>
+      <w:proofErr w:type="spellStart"/>
+      <w:r>
         <w:rPr>
           <w:b/>
           <w:bCs/>
           <w:lang w:val="ru-RU"/>
         </w:rPr>
-      </w:pPr>
+        <w:t>скролвиевы</w:t>
+      </w:r>
+      <w:proofErr w:type="spellEnd"/>
       <w:r>
         <w:rPr>
           <w:b/>
           <w:bCs/>
           <w:lang w:val="ru-RU"/>
         </w:rPr>
-        <w:t>Выводы по главе</w:t>
-      </w:r>
-    </w:p>
-    <w:p>
-      <w:pPr>
+        <w:t xml:space="preserve"> рассказать и методы делегатов</w:t>
+      </w:r>
+      <w:r>
         <w:rPr>
           <w:b/>
           <w:bCs/>
           <w:lang w:val="ru-RU"/>
         </w:rPr>
-      </w:pPr>
-    </w:p>
-    <w:p>
-      <w:pPr>
+        <w:t xml:space="preserve">, </w:t>
+      </w:r>
+      <w:r>
         <w:rPr>
           <w:b/>
           <w:bCs/>
           <w:lang w:val="ru-RU"/>
         </w:rPr>
-      </w:pPr>
+        <w:t xml:space="preserve">про </w:t>
+      </w:r>
+      <w:proofErr w:type="spellStart"/>
       <w:r>
         <w:rPr>
           <w:b/>
           <w:bCs/>
+          <w:lang w:val="en-US"/>
+        </w:rPr>
+        <w:t>rx</w:t>
+      </w:r>
+      <w:proofErr w:type="spellEnd"/>
+    </w:p>
+    <w:p>
+      <w:pPr>
+        <w:rPr>
+          <w:b/>
+          <w:bCs/>
+          <w:lang w:val="ru-RU"/>
+        </w:rPr>
+      </w:pPr>
+      <w:r>
+        <w:rPr>
+          <w:b/>
+          <w:bCs/>
+          <w:lang w:val="ru-RU"/>
+        </w:rPr>
+        <w:t>Выводы по главе</w:t>
+      </w:r>
+    </w:p>
+    <w:p>
+      <w:pPr>
+        <w:rPr>
+          <w:b/>
+          <w:bCs/>
+          <w:lang w:val="ru-RU"/>
+        </w:rPr>
+      </w:pPr>
+    </w:p>
+    <w:p>
+      <w:pPr>
+        <w:rPr>
+          <w:b/>
+          <w:bCs/>
+          <w:lang w:val="ru-RU"/>
+        </w:rPr>
+      </w:pPr>
+      <w:r>
+        <w:rPr>
+          <w:b/>
+          <w:bCs/>
           <w:lang w:val="ru-RU"/>
         </w:rPr>
         <w:t>Заключение</w:t>
@@ -27149,7 +29732,7 @@
         </w:rPr>
         <w:t xml:space="preserve">1) </w:t>
       </w:r>
-      <w:hyperlink r:id="rId16" w:history="1">
+      <w:hyperlink r:id="rId18" w:history="1">
         <w:r>
           <w:rPr>
             <w:rStyle w:val="Hyperlink"/>
@@ -27178,6 +29761,7 @@
           </w:rPr>
           <w:t>.</w:t>
         </w:r>
+        <w:proofErr w:type="spellStart"/>
         <w:r>
           <w:rPr>
             <w:rStyle w:val="Hyperlink"/>
@@ -27185,6 +29769,7 @@
           </w:rPr>
           <w:t>gazeta</w:t>
         </w:r>
+        <w:proofErr w:type="spellEnd"/>
         <w:r>
           <w:rPr>
             <w:rStyle w:val="Hyperlink"/>
@@ -27192,6 +29777,7 @@
           </w:rPr>
           <w:t>.</w:t>
         </w:r>
+        <w:proofErr w:type="spellStart"/>
         <w:r>
           <w:rPr>
             <w:rStyle w:val="Hyperlink"/>
@@ -27199,6 +29785,7 @@
           </w:rPr>
           <w:t>ru</w:t>
         </w:r>
+        <w:proofErr w:type="spellEnd"/>
         <w:r>
           <w:rPr>
             <w:rStyle w:val="Hyperlink"/>
@@ -27248,6 +29835,7 @@
           </w:rPr>
           <w:t>_13848662.</w:t>
         </w:r>
+        <w:proofErr w:type="spellStart"/>
         <w:r>
           <w:rPr>
             <w:rStyle w:val="Hyperlink"/>
@@ -27255,6 +29843,7 @@
           </w:rPr>
           <w:t>shtml</w:t>
         </w:r>
+        <w:proofErr w:type="spellEnd"/>
       </w:hyperlink>
     </w:p>
     <w:p>
@@ -27268,171 +29857,6 @@
           <w:lang w:val="ru-RU"/>
         </w:rPr>
         <w:t xml:space="preserve">2) </w:t>
-      </w:r>
-      <w:hyperlink r:id="rId17" w:history="1">
-        <w:r>
-          <w:rPr>
-            <w:rStyle w:val="Hyperlink"/>
-            <w:lang w:val="en-US"/>
-          </w:rPr>
-          <w:t>https</w:t>
-        </w:r>
-        <w:r>
-          <w:rPr>
-            <w:rStyle w:val="Hyperlink"/>
-            <w:lang w:val="ru-RU"/>
-          </w:rPr>
-          <w:t>://</w:t>
-        </w:r>
-        <w:r>
-          <w:rPr>
-            <w:rStyle w:val="Hyperlink"/>
-            <w:lang w:val="en-US"/>
-          </w:rPr>
-          <w:t>www</w:t>
-        </w:r>
-        <w:r>
-          <w:rPr>
-            <w:rStyle w:val="Hyperlink"/>
-            <w:lang w:val="ru-RU"/>
-          </w:rPr>
-          <w:t>.</w:t>
-        </w:r>
-        <w:r>
-          <w:rPr>
-            <w:rStyle w:val="Hyperlink"/>
-            <w:lang w:val="en-US"/>
-          </w:rPr>
-          <w:t>top</w:t>
-        </w:r>
-        <w:r>
-          <w:rPr>
-            <w:rStyle w:val="Hyperlink"/>
-            <w:lang w:val="ru-RU"/>
-          </w:rPr>
-          <w:t>-</w:t>
-        </w:r>
-        <w:r>
-          <w:rPr>
-            <w:rStyle w:val="Hyperlink"/>
-            <w:lang w:val="en-US"/>
-          </w:rPr>
-          <w:t>technologies</w:t>
-        </w:r>
-        <w:r>
-          <w:rPr>
-            <w:rStyle w:val="Hyperlink"/>
-            <w:lang w:val="ru-RU"/>
-          </w:rPr>
-          <w:t>.</w:t>
-        </w:r>
-        <w:r>
-          <w:rPr>
-            <w:rStyle w:val="Hyperlink"/>
-            <w:lang w:val="en-US"/>
-          </w:rPr>
-          <w:t>ru</w:t>
-        </w:r>
-        <w:r>
-          <w:rPr>
-            <w:rStyle w:val="Hyperlink"/>
-            <w:lang w:val="ru-RU"/>
-          </w:rPr>
-          <w:t>/</w:t>
-        </w:r>
-        <w:r>
-          <w:rPr>
-            <w:rStyle w:val="Hyperlink"/>
-            <w:lang w:val="en-US"/>
-          </w:rPr>
-          <w:t>ru</w:t>
-        </w:r>
-        <w:r>
-          <w:rPr>
-            <w:rStyle w:val="Hyperlink"/>
-            <w:lang w:val="ru-RU"/>
-          </w:rPr>
-          <w:t>/</w:t>
-        </w:r>
-        <w:r>
-          <w:rPr>
-            <w:rStyle w:val="Hyperlink"/>
-            <w:lang w:val="en-US"/>
-          </w:rPr>
-          <w:t>article</w:t>
-        </w:r>
-        <w:r>
-          <w:rPr>
-            <w:rStyle w:val="Hyperlink"/>
-            <w:lang w:val="ru-RU"/>
-          </w:rPr>
-          <w:t>/</w:t>
-        </w:r>
-        <w:r>
-          <w:rPr>
-            <w:rStyle w:val="Hyperlink"/>
-            <w:lang w:val="en-US"/>
-          </w:rPr>
-          <w:t>view</w:t>
-        </w:r>
-        <w:r>
-          <w:rPr>
-            <w:rStyle w:val="Hyperlink"/>
-            <w:lang w:val="ru-RU"/>
-          </w:rPr>
-          <w:t>?</w:t>
-        </w:r>
-        <w:r>
-          <w:rPr>
-            <w:rStyle w:val="Hyperlink"/>
-            <w:lang w:val="en-US"/>
-          </w:rPr>
-          <w:t>id</w:t>
-        </w:r>
-        <w:r>
-          <w:rPr>
-            <w:rStyle w:val="Hyperlink"/>
-            <w:lang w:val="ru-RU"/>
-          </w:rPr>
-          <w:t>=25948</w:t>
-        </w:r>
-      </w:hyperlink>
-    </w:p>
-    <w:p>
-      <w:pPr>
-        <w:rPr>
-          <w:lang w:val="ru-RU"/>
-        </w:rPr>
-      </w:pPr>
-      <w:r>
-        <w:rPr>
-          <w:lang w:val="ru-RU"/>
-        </w:rPr>
-        <w:t xml:space="preserve">3) </w:t>
-      </w:r>
-      <w:hyperlink r:id="rId18" w:history="1">
-        <w:r>
-          <w:rPr>
-            <w:rStyle w:val="Hyperlink"/>
-            <w:lang w:val="ru-RU"/>
-          </w:rPr>
-          <w:t>https://nvsu.ru/ru/Intellekt/1135/Pashchenko%20O.I.%20Informatsionnie%20tehnologii%20v%20obrazovanii%20-%20Uch-met%20posobie%20-%202013.pdf</w:t>
-        </w:r>
-      </w:hyperlink>
-    </w:p>
-    <w:p>
-      <w:pPr>
-        <w:rPr>
-          <w:rStyle w:val="Hyperlink"/>
-          <w:lang w:val="ru-RU"/>
-        </w:rPr>
-      </w:pPr>
-      <w:r>
-        <w:rPr>
-          <w:lang w:val="ru-RU"/>
-        </w:rPr>
-        <w:lastRenderedPageBreak/>
-        <w:t xml:space="preserve">4) </w:t>
       </w:r>
       <w:hyperlink r:id="rId19" w:history="1">
         <w:r>
@@ -27491,6 +29915,7 @@
           </w:rPr>
           <w:t>.</w:t>
         </w:r>
+        <w:proofErr w:type="spellStart"/>
         <w:r>
           <w:rPr>
             <w:rStyle w:val="Hyperlink"/>
@@ -27498,6 +29923,7 @@
           </w:rPr>
           <w:t>ru</w:t>
         </w:r>
+        <w:proofErr w:type="spellEnd"/>
         <w:r>
           <w:rPr>
             <w:rStyle w:val="Hyperlink"/>
@@ -27505,6 +29931,7 @@
           </w:rPr>
           <w:t>/</w:t>
         </w:r>
+        <w:proofErr w:type="spellStart"/>
         <w:r>
           <w:rPr>
             <w:rStyle w:val="Hyperlink"/>
@@ -27512,6 +29939,7 @@
           </w:rPr>
           <w:t>ru</w:t>
         </w:r>
+        <w:proofErr w:type="spellEnd"/>
         <w:r>
           <w:rPr>
             <w:rStyle w:val="Hyperlink"/>
@@ -27566,6 +29994,174 @@
     <w:p>
       <w:pPr>
         <w:rPr>
+          <w:lang w:val="ru-RU"/>
+        </w:rPr>
+      </w:pPr>
+      <w:r>
+        <w:rPr>
+          <w:lang w:val="ru-RU"/>
+        </w:rPr>
+        <w:t xml:space="preserve">3) </w:t>
+      </w:r>
+      <w:hyperlink r:id="rId20" w:history="1">
+        <w:r>
+          <w:rPr>
+            <w:rStyle w:val="Hyperlink"/>
+            <w:lang w:val="ru-RU"/>
+          </w:rPr>
+          <w:t>https://nvsu.ru/ru/Intellekt/1135/Pashchenko%20O.I.%20Informatsionnie%20tehnologii%20v%20obrazovanii%20-%20Uch-met%20posobie%20-%202013.pdf</w:t>
+        </w:r>
+      </w:hyperlink>
+    </w:p>
+    <w:p>
+      <w:pPr>
+        <w:rPr>
+          <w:rStyle w:val="Hyperlink"/>
+          <w:lang w:val="ru-RU"/>
+        </w:rPr>
+      </w:pPr>
+      <w:r>
+        <w:rPr>
+          <w:lang w:val="ru-RU"/>
+        </w:rPr>
+        <w:t xml:space="preserve">4) </w:t>
+      </w:r>
+      <w:hyperlink r:id="rId21" w:history="1">
+        <w:r>
+          <w:rPr>
+            <w:rStyle w:val="Hyperlink"/>
+            <w:lang w:val="en-US"/>
+          </w:rPr>
+          <w:t>https</w:t>
+        </w:r>
+        <w:r>
+          <w:rPr>
+            <w:rStyle w:val="Hyperlink"/>
+            <w:lang w:val="ru-RU"/>
+          </w:rPr>
+          <w:t>://</w:t>
+        </w:r>
+        <w:r>
+          <w:rPr>
+            <w:rStyle w:val="Hyperlink"/>
+            <w:lang w:val="en-US"/>
+          </w:rPr>
+          <w:t>www</w:t>
+        </w:r>
+        <w:r>
+          <w:rPr>
+            <w:rStyle w:val="Hyperlink"/>
+            <w:lang w:val="ru-RU"/>
+          </w:rPr>
+          <w:t>.</w:t>
+        </w:r>
+        <w:r>
+          <w:rPr>
+            <w:rStyle w:val="Hyperlink"/>
+            <w:lang w:val="en-US"/>
+          </w:rPr>
+          <w:t>top</w:t>
+        </w:r>
+        <w:r>
+          <w:rPr>
+            <w:rStyle w:val="Hyperlink"/>
+            <w:lang w:val="ru-RU"/>
+          </w:rPr>
+          <w:t>-</w:t>
+        </w:r>
+        <w:r>
+          <w:rPr>
+            <w:rStyle w:val="Hyperlink"/>
+            <w:lang w:val="en-US"/>
+          </w:rPr>
+          <w:t>technologies</w:t>
+        </w:r>
+        <w:r>
+          <w:rPr>
+            <w:rStyle w:val="Hyperlink"/>
+            <w:lang w:val="ru-RU"/>
+          </w:rPr>
+          <w:t>.</w:t>
+        </w:r>
+        <w:proofErr w:type="spellStart"/>
+        <w:r>
+          <w:rPr>
+            <w:rStyle w:val="Hyperlink"/>
+            <w:lang w:val="en-US"/>
+          </w:rPr>
+          <w:t>ru</w:t>
+        </w:r>
+        <w:proofErr w:type="spellEnd"/>
+        <w:r>
+          <w:rPr>
+            <w:rStyle w:val="Hyperlink"/>
+            <w:lang w:val="ru-RU"/>
+          </w:rPr>
+          <w:t>/</w:t>
+        </w:r>
+        <w:proofErr w:type="spellStart"/>
+        <w:r>
+          <w:rPr>
+            <w:rStyle w:val="Hyperlink"/>
+            <w:lang w:val="en-US"/>
+          </w:rPr>
+          <w:t>ru</w:t>
+        </w:r>
+        <w:proofErr w:type="spellEnd"/>
+        <w:r>
+          <w:rPr>
+            <w:rStyle w:val="Hyperlink"/>
+            <w:lang w:val="ru-RU"/>
+          </w:rPr>
+          <w:t>/</w:t>
+        </w:r>
+        <w:r>
+          <w:rPr>
+            <w:rStyle w:val="Hyperlink"/>
+            <w:lang w:val="en-US"/>
+          </w:rPr>
+          <w:t>article</w:t>
+        </w:r>
+        <w:r>
+          <w:rPr>
+            <w:rStyle w:val="Hyperlink"/>
+            <w:lang w:val="ru-RU"/>
+          </w:rPr>
+          <w:t>/</w:t>
+        </w:r>
+        <w:r>
+          <w:rPr>
+            <w:rStyle w:val="Hyperlink"/>
+            <w:lang w:val="en-US"/>
+          </w:rPr>
+          <w:t>view</w:t>
+        </w:r>
+        <w:r>
+          <w:rPr>
+            <w:rStyle w:val="Hyperlink"/>
+            <w:lang w:val="ru-RU"/>
+          </w:rPr>
+          <w:t>?</w:t>
+        </w:r>
+        <w:r>
+          <w:rPr>
+            <w:rStyle w:val="Hyperlink"/>
+            <w:lang w:val="en-US"/>
+          </w:rPr>
+          <w:t>id</w:t>
+        </w:r>
+        <w:r>
+          <w:rPr>
+            <w:rStyle w:val="Hyperlink"/>
+            <w:lang w:val="ru-RU"/>
+          </w:rPr>
+          <w:t>=25948</w:t>
+        </w:r>
+      </w:hyperlink>
+    </w:p>
+    <w:p>
+      <w:pPr>
+        <w:rPr>
           <w:rStyle w:val="Hyperlink"/>
           <w:lang w:val="ru-RU"/>
         </w:rPr>
@@ -27587,7 +30183,7 @@
         </w:rPr>
         <w:t xml:space="preserve">5) </w:t>
       </w:r>
-      <w:hyperlink r:id="rId20" w:history="1">
+      <w:hyperlink r:id="rId22" w:history="1">
         <w:r>
           <w:rPr>
             <w:rStyle w:val="Hyperlink"/>
@@ -27630,6 +30226,7 @@
           </w:rPr>
           <w:t>24.</w:t>
         </w:r>
+        <w:proofErr w:type="spellStart"/>
         <w:r>
           <w:rPr>
             <w:rStyle w:val="Hyperlink"/>
@@ -27637,6 +30234,7 @@
           </w:rPr>
           <w:t>ru</w:t>
         </w:r>
+        <w:proofErr w:type="spellEnd"/>
         <w:r>
           <w:rPr>
             <w:rStyle w:val="Hyperlink"/>
@@ -27644,6 +30242,7 @@
           </w:rPr>
           <w:t>/</w:t>
         </w:r>
+        <w:proofErr w:type="spellStart"/>
         <w:r>
           <w:rPr>
             <w:rStyle w:val="Hyperlink"/>
@@ -27651,6 +30250,7 @@
           </w:rPr>
           <w:t>evolyutsiya</w:t>
         </w:r>
+        <w:proofErr w:type="spellEnd"/>
         <w:r>
           <w:rPr>
             <w:rStyle w:val="Hyperlink"/>
@@ -27658,6 +30258,7 @@
           </w:rPr>
           <w:t>-</w:t>
         </w:r>
+        <w:proofErr w:type="spellStart"/>
         <w:r>
           <w:rPr>
             <w:rStyle w:val="Hyperlink"/>
@@ -27665,6 +30266,7 @@
           </w:rPr>
           <w:t>mobilnyh</w:t>
         </w:r>
+        <w:proofErr w:type="spellEnd"/>
         <w:r>
           <w:rPr>
             <w:rStyle w:val="Hyperlink"/>
@@ -27672,6 +30274,7 @@
           </w:rPr>
           <w:t>-</w:t>
         </w:r>
+        <w:proofErr w:type="spellStart"/>
         <w:r>
           <w:rPr>
             <w:rStyle w:val="Hyperlink"/>
@@ -27679,6 +30282,7 @@
           </w:rPr>
           <w:t>os</w:t>
         </w:r>
+        <w:proofErr w:type="spellEnd"/>
         <w:r>
           <w:rPr>
             <w:rStyle w:val="Hyperlink"/>
@@ -27711,7 +30315,7 @@
         </w:rPr>
         <w:t xml:space="preserve"> </w:t>
       </w:r>
-      <w:hyperlink r:id="rId21" w:history="1">
+      <w:hyperlink r:id="rId23" w:history="1">
         <w:r>
           <w:rPr>
             <w:rStyle w:val="Hyperlink"/>
@@ -27726,6 +30330,7 @@
           </w:rPr>
           <w:t>://</w:t>
         </w:r>
+        <w:proofErr w:type="spellStart"/>
         <w:r>
           <w:rPr>
             <w:rStyle w:val="Hyperlink"/>
@@ -27733,6 +30338,7 @@
           </w:rPr>
           <w:t>xakep</w:t>
         </w:r>
+        <w:proofErr w:type="spellEnd"/>
         <w:r>
           <w:rPr>
             <w:rStyle w:val="Hyperlink"/>
@@ -27740,6 +30346,7 @@
           </w:rPr>
           <w:t>.</w:t>
         </w:r>
+        <w:proofErr w:type="spellStart"/>
         <w:r>
           <w:rPr>
             <w:rStyle w:val="Hyperlink"/>
@@ -27747,6 +30354,7 @@
           </w:rPr>
           <w:t>ru</w:t>
         </w:r>
+        <w:proofErr w:type="spellEnd"/>
         <w:r>
           <w:rPr>
             <w:rStyle w:val="Hyperlink"/>
@@ -27768,6 +30376,7 @@
           </w:rPr>
           <w:t>-</w:t>
         </w:r>
+        <w:proofErr w:type="spellStart"/>
         <w:r>
           <w:rPr>
             <w:rStyle w:val="Hyperlink"/>
@@ -27775,6 +30384,7 @@
           </w:rPr>
           <w:t>ustroena</w:t>
         </w:r>
+        <w:proofErr w:type="spellEnd"/>
         <w:r>
           <w:rPr>
             <w:rStyle w:val="Hyperlink"/>
@@ -27782,6 +30392,7 @@
           </w:rPr>
           <w:t>-</w:t>
         </w:r>
+        <w:proofErr w:type="spellStart"/>
         <w:r>
           <w:rPr>
             <w:rStyle w:val="Hyperlink"/>
@@ -27789,6 +30400,7 @@
           </w:rPr>
           <w:t>ios</w:t>
         </w:r>
+        <w:proofErr w:type="spellEnd"/>
         <w:r>
           <w:rPr>
             <w:rStyle w:val="Hyperlink"/>
@@ -27835,6 +30447,7 @@
         </w:rPr>
         <w:t>://</w:t>
       </w:r>
+      <w:proofErr w:type="spellStart"/>
       <w:r>
         <w:rPr>
           <w:rStyle w:val="Hyperlink"/>
@@ -27842,6 +30455,7 @@
         </w:rPr>
         <w:t>adm</w:t>
       </w:r>
+      <w:proofErr w:type="spellEnd"/>
       <w:r>
         <w:rPr>
           <w:rStyle w:val="Hyperlink"/>
@@ -27849,6 +30463,7 @@
         </w:rPr>
         <w:t>-</w:t>
       </w:r>
+      <w:proofErr w:type="spellStart"/>
       <w:r>
         <w:rPr>
           <w:rStyle w:val="Hyperlink"/>
@@ -27856,6 +30471,7 @@
         </w:rPr>
         <w:t>krom</w:t>
       </w:r>
+      <w:proofErr w:type="spellEnd"/>
       <w:r>
         <w:rPr>
           <w:rStyle w:val="Hyperlink"/>
@@ -27863,6 +30479,7 @@
         </w:rPr>
         <w:t>.</w:t>
       </w:r>
+      <w:proofErr w:type="spellStart"/>
       <w:r>
         <w:rPr>
           <w:rStyle w:val="Hyperlink"/>
@@ -27870,6 +30487,7 @@
         </w:rPr>
         <w:t>ru</w:t>
       </w:r>
+      <w:proofErr w:type="spellEnd"/>
       <w:r>
         <w:rPr>
           <w:rStyle w:val="Hyperlink"/>
@@ -27905,6 +30523,7 @@
         </w:rPr>
         <w:t>-2021-</w:t>
       </w:r>
+      <w:proofErr w:type="spellStart"/>
       <w:r>
         <w:rPr>
           <w:rStyle w:val="Hyperlink"/>
@@ -27912,6 +30531,7 @@
         </w:rPr>
         <w:t>goda</w:t>
       </w:r>
+      <w:proofErr w:type="spellEnd"/>
       <w:r>
         <w:rPr>
           <w:rStyle w:val="Hyperlink"/>
@@ -27933,6 +30553,7 @@
         </w:rPr>
         <w:t>-</w:t>
       </w:r>
+      <w:proofErr w:type="spellStart"/>
       <w:r>
         <w:rPr>
           <w:rStyle w:val="Hyperlink"/>
@@ -27940,6 +30561,7 @@
         </w:rPr>
         <w:t>konkursnykh</w:t>
       </w:r>
+      <w:proofErr w:type="spellEnd"/>
       <w:r>
         <w:rPr>
           <w:rStyle w:val="Hyperlink"/>
@@ -27947,6 +30569,7 @@
         </w:rPr>
         <w:t>-</w:t>
       </w:r>
+      <w:proofErr w:type="spellStart"/>
       <w:r>
         <w:rPr>
           <w:rStyle w:val="Hyperlink"/>
@@ -27954,6 +30577,7 @@
         </w:rPr>
         <w:t>spiskakh</w:t>
       </w:r>
+      <w:proofErr w:type="spellEnd"/>
       <w:r>
         <w:rPr>
           <w:rStyle w:val="Hyperlink"/>
@@ -27961,6 +30585,7 @@
         </w:rPr>
         <w:t>-</w:t>
       </w:r>
+      <w:proofErr w:type="spellStart"/>
       <w:r>
         <w:rPr>
           <w:rStyle w:val="Hyperlink"/>
@@ -27968,6 +30593,7 @@
         </w:rPr>
         <w:t>vuzov</w:t>
       </w:r>
+      <w:proofErr w:type="spellEnd"/>
       <w:r>
         <w:rPr>
           <w:rStyle w:val="Hyperlink"/>
@@ -27975,6 +30601,7 @@
         </w:rPr>
         <w:t>-</w:t>
       </w:r>
+      <w:proofErr w:type="spellStart"/>
       <w:r>
         <w:rPr>
           <w:rStyle w:val="Hyperlink"/>
@@ -27982,6 +30609,7 @@
         </w:rPr>
         <w:t>bolshe</w:t>
       </w:r>
+      <w:proofErr w:type="spellEnd"/>
       <w:r>
         <w:rPr>
           <w:rStyle w:val="Hyperlink"/>
@@ -28003,6 +30631,7 @@
         </w:rPr>
         <w:t>-</w:t>
       </w:r>
+      <w:proofErr w:type="spellStart"/>
       <w:r>
         <w:rPr>
           <w:rStyle w:val="Hyperlink"/>
@@ -28010,6 +30639,7 @@
         </w:rPr>
         <w:t>budet</w:t>
       </w:r>
+      <w:proofErr w:type="spellEnd"/>
       <w:r>
         <w:rPr>
           <w:rStyle w:val="Hyperlink"/>
@@ -28017,6 +30647,7 @@
         </w:rPr>
         <w:t>-</w:t>
       </w:r>
+      <w:proofErr w:type="spellStart"/>
       <w:r>
         <w:rPr>
           <w:rStyle w:val="Hyperlink"/>
@@ -28024,6 +30655,7 @@
         </w:rPr>
         <w:t>imyon</w:t>
       </w:r>
+      <w:proofErr w:type="spellEnd"/>
     </w:p>
     <w:p>
       <w:pPr>
@@ -28037,7 +30669,7 @@
         </w:rPr>
         <w:t xml:space="preserve">8) </w:t>
       </w:r>
-      <w:hyperlink r:id="rId22" w:history="1">
+      <w:hyperlink r:id="rId24" w:history="1">
         <w:r>
           <w:rPr>
             <w:rStyle w:val="Hyperlink"/>
@@ -28052,6 +30684,7 @@
           </w:rPr>
           <w:t>://</w:t>
         </w:r>
+        <w:proofErr w:type="spellStart"/>
         <w:r>
           <w:rPr>
             <w:rStyle w:val="Hyperlink"/>
@@ -28059,6 +30692,7 @@
           </w:rPr>
           <w:t>livetyping</w:t>
         </w:r>
+        <w:proofErr w:type="spellEnd"/>
         <w:r>
           <w:rPr>
             <w:rStyle w:val="Hyperlink"/>
@@ -28080,6 +30714,7 @@
           </w:rPr>
           <w:t>/</w:t>
         </w:r>
+        <w:proofErr w:type="spellStart"/>
         <w:r>
           <w:rPr>
             <w:rStyle w:val="Hyperlink"/>
@@ -28087,6 +30722,7 @@
           </w:rPr>
           <w:t>ru</w:t>
         </w:r>
+        <w:proofErr w:type="spellEnd"/>
         <w:r>
           <w:rPr>
             <w:rStyle w:val="Hyperlink"/>
@@ -28108,6 +30744,7 @@
           </w:rPr>
           <w:t>/</w:t>
         </w:r>
+        <w:proofErr w:type="spellStart"/>
         <w:r>
           <w:rPr>
             <w:rStyle w:val="Hyperlink"/>
@@ -28115,6 +30752,7 @@
           </w:rPr>
           <w:t>kak</w:t>
         </w:r>
+        <w:proofErr w:type="spellEnd"/>
         <w:r>
           <w:rPr>
             <w:rStyle w:val="Hyperlink"/>
@@ -28122,6 +30760,7 @@
           </w:rPr>
           <w:t>-</w:t>
         </w:r>
+        <w:proofErr w:type="spellStart"/>
         <w:r>
           <w:rPr>
             <w:rStyle w:val="Hyperlink"/>
@@ -28129,6 +30768,7 @@
           </w:rPr>
           <w:t>vylozhit</w:t>
         </w:r>
+        <w:proofErr w:type="spellEnd"/>
         <w:r>
           <w:rPr>
             <w:rStyle w:val="Hyperlink"/>
@@ -28136,6 +30776,7 @@
           </w:rPr>
           <w:t>-</w:t>
         </w:r>
+        <w:proofErr w:type="spellStart"/>
         <w:r>
           <w:rPr>
             <w:rStyle w:val="Hyperlink"/>
@@ -28143,6 +30784,7 @@
           </w:rPr>
           <w:t>prilozhenie</w:t>
         </w:r>
+        <w:proofErr w:type="spellEnd"/>
         <w:r>
           <w:rPr>
             <w:rStyle w:val="Hyperlink"/>
@@ -28190,7 +30832,7 @@
     <w:p>
       <w:pPr>
         <w:rPr>
-          <w:lang w:val="ru-RU"/>
+          <w:lang w:val="en-US"/>
         </w:rPr>
       </w:pPr>
       <w:r>
@@ -28199,7 +30841,7 @@
         </w:rPr>
         <w:t xml:space="preserve">9) </w:t>
       </w:r>
-      <w:hyperlink r:id="rId23" w:history="1">
+      <w:hyperlink r:id="rId25" w:history="1">
         <w:r>
           <w:rPr>
             <w:rStyle w:val="Hyperlink"/>
@@ -28228,6 +30870,7 @@
           </w:rPr>
           <w:t>.</w:t>
         </w:r>
+        <w:proofErr w:type="spellStart"/>
         <w:r>
           <w:rPr>
             <w:rStyle w:val="Hyperlink"/>
@@ -28235,6 +30878,7 @@
           </w:rPr>
           <w:t>informicus</w:t>
         </w:r>
+        <w:proofErr w:type="spellEnd"/>
         <w:r>
           <w:rPr>
             <w:rStyle w:val="Hyperlink"/>
@@ -28242,6 +30886,7 @@
           </w:rPr>
           <w:t>.</w:t>
         </w:r>
+        <w:proofErr w:type="spellStart"/>
         <w:r>
           <w:rPr>
             <w:rStyle w:val="Hyperlink"/>
@@ -28249,6 +30894,7 @@
           </w:rPr>
           <w:t>ru</w:t>
         </w:r>
+        <w:proofErr w:type="spellEnd"/>
         <w:r>
           <w:rPr>
             <w:rStyle w:val="Hyperlink"/>
@@ -28270,6 +30916,7 @@
           </w:rPr>
           <w:t>.</w:t>
         </w:r>
+        <w:proofErr w:type="spellStart"/>
         <w:r>
           <w:rPr>
             <w:rStyle w:val="Hyperlink"/>
@@ -28277,6 +30924,7 @@
           </w:rPr>
           <w:t>aspx</w:t>
         </w:r>
+        <w:proofErr w:type="spellEnd"/>
         <w:r>
           <w:rPr>
             <w:rStyle w:val="Hyperlink"/>
@@ -28312,6 +30960,7 @@
           </w:rPr>
           <w:t>=73&amp;</w:t>
         </w:r>
+        <w:proofErr w:type="spellStart"/>
         <w:r>
           <w:rPr>
             <w:rStyle w:val="Hyperlink"/>
@@ -28319,6 +30968,7 @@
           </w:rPr>
           <w:t>subdivisionid</w:t>
         </w:r>
+        <w:proofErr w:type="spellEnd"/>
         <w:r>
           <w:rPr>
             <w:rStyle w:val="Hyperlink"/>
@@ -28331,7 +30981,48 @@
     <w:p>
       <w:pPr>
         <w:rPr>
-          <w:lang w:val="ru-RU"/>
+          <w:lang w:val="en-US"/>
+        </w:rPr>
+      </w:pPr>
+      <w:r>
+        <w:rPr>
+          <w:lang w:val="en-US"/>
+        </w:rPr>
+        <w:t xml:space="preserve">10) </w:t>
+      </w:r>
+      <w:hyperlink r:id="rId26" w:history="1">
+        <w:r>
+          <w:rPr>
+            <w:rStyle w:val="Hyperlink"/>
+            <w:lang w:val="en-US"/>
+          </w:rPr>
+          <w:t>https://habr.com/ru/company/badoo/blog/281162/</w:t>
+        </w:r>
+      </w:hyperlink>
+    </w:p>
+    <w:p>
+      <w:pPr>
+        <w:rPr>
+          <w:lang w:val="en-US"/>
+        </w:rPr>
+      </w:pPr>
+      <w:r>
+        <w:rPr>
+          <w:lang w:val="en-US"/>
+        </w:rPr>
+        <w:t xml:space="preserve">11) </w:t>
+      </w:r>
+      <w:r>
+        <w:rPr>
+          <w:lang w:val="en-US"/>
+        </w:rPr>
+        <w:t>https://developer.apple.com/library/archive/documentation/General/Conceptual/DevPedia-CocoaCore/MVC.html</w:t>
+      </w:r>
+    </w:p>
+    <w:p>
+      <w:pPr>
+        <w:rPr>
+          <w:lang w:val="en-US"/>
         </w:rPr>
       </w:pPr>
     </w:p>

</xml_diff>

<commit_message>
wrote 3.1 and 3.2
</commit_message>
<xml_diff>
--- a/Документация/Документация.docx
+++ b/Документация/Документация.docx
@@ -24508,7 +24508,7 @@
     <w:p>
       <w:pPr>
         <w:rPr>
-          <w:lang w:val="ru-RU"/>
+          <w:lang w:val="en-US"/>
         </w:rPr>
       </w:pPr>
       <w:r>
@@ -24773,25 +24773,7 @@
         <w:rPr>
           <w:lang w:val="ru-RU"/>
         </w:rPr>
-        <w:t>2</w:t>
-      </w:r>
-      <w:r>
-        <w:rPr>
-          <w:lang w:val="ru-RU"/>
-        </w:rPr>
-        <w:t xml:space="preserve">) При </w:t>
-      </w:r>
-      <w:r>
-        <w:rPr>
-          <w:lang w:val="ru-RU"/>
-        </w:rPr>
-        <w:t>уменьшении</w:t>
-      </w:r>
-      <w:r>
-        <w:rPr>
-          <w:lang w:val="ru-RU"/>
-        </w:rPr>
-        <w:t xml:space="preserve"> масштаба</w:t>
+        <w:t>2) При уменьшении масштаба</w:t>
       </w:r>
       <w:r>
         <w:rPr>
@@ -24865,13 +24847,7 @@
         <w:rPr>
           <w:lang w:val="ru-RU"/>
         </w:rPr>
-        <w:t xml:space="preserve">и </w:t>
-      </w:r>
-      <w:r>
-        <w:rPr>
-          <w:lang w:val="ru-RU"/>
-        </w:rPr>
-        <w:t xml:space="preserve">не </w:t>
+        <w:t xml:space="preserve">и не </w:t>
       </w:r>
       <w:proofErr w:type="spellStart"/>
       <w:r>
@@ -31846,7 +31822,7 @@
           <w:bCs/>
           <w:lang w:val="ru-RU"/>
         </w:rPr>
-        <w:t>?</w:t>
+        <w:t>3</w:t>
       </w:r>
       <w:r>
         <w:rPr>
@@ -31862,7 +31838,7 @@
           <w:bCs/>
           <w:lang w:val="ru-RU"/>
         </w:rPr>
-        <w:t>?</w:t>
+        <w:t>1</w:t>
       </w:r>
       <w:r>
         <w:rPr>
@@ -31886,45 +31862,473 @@
           <w:bCs/>
           <w:lang w:val="ru-RU"/>
         </w:rPr>
-        <w:t>Используемые технологии (</w:t>
-      </w:r>
-      <w:r>
-        <w:rPr>
-          <w:lang w:val="ru-RU"/>
-        </w:rPr>
-        <w:t xml:space="preserve">Инструментарий </w:t>
-      </w:r>
-      <w:r>
-        <w:rPr>
-          <w:lang w:val="en-US"/>
-        </w:rPr>
-        <w:t>iOS</w:t>
-      </w:r>
-      <w:r>
-        <w:rPr>
-          <w:lang w:val="ru-RU"/>
-        </w:rPr>
-        <w:t xml:space="preserve"> </w:t>
-      </w:r>
-      <w:r>
-        <w:rPr>
-          <w:lang w:val="ru-RU"/>
-        </w:rPr>
-        <w:t>-</w:t>
-      </w:r>
-      <w:r>
-        <w:rPr>
-          <w:lang w:val="ru-RU"/>
-        </w:rPr>
-        <w:t xml:space="preserve"> разработчика</w:t>
-      </w:r>
-      <w:r>
+        <w:t>Используемые технологии</w:t>
+      </w:r>
+    </w:p>
+    <w:p>
+      <w:pPr>
         <w:rPr>
           <w:b/>
           <w:bCs/>
           <w:lang w:val="ru-RU"/>
         </w:rPr>
-        <w:t>)</w:t>
+      </w:pPr>
+    </w:p>
+    <w:p>
+      <w:pPr>
+        <w:rPr>
+          <w:lang w:val="en-US"/>
+        </w:rPr>
+      </w:pPr>
+      <w:r>
+        <w:rPr>
+          <w:lang w:val="ru-RU"/>
+        </w:rPr>
+        <w:t>Для</w:t>
+      </w:r>
+      <w:r>
+        <w:rPr>
+          <w:lang w:val="ru-RU"/>
+        </w:rPr>
+        <w:t xml:space="preserve"> реализации приложения используем </w:t>
+      </w:r>
+      <w:proofErr w:type="spellStart"/>
+      <w:r>
+        <w:rPr>
+          <w:lang w:val="ru-RU"/>
+        </w:rPr>
+        <w:t>нативный</w:t>
+      </w:r>
+      <w:proofErr w:type="spellEnd"/>
+      <w:r>
+        <w:rPr>
+          <w:lang w:val="ru-RU"/>
+        </w:rPr>
+        <w:t xml:space="preserve"> язык для разработки </w:t>
+      </w:r>
+      <w:r>
+        <w:rPr>
+          <w:lang w:val="en-US"/>
+        </w:rPr>
+        <w:t>iOS</w:t>
+      </w:r>
+      <w:r>
+        <w:rPr>
+          <w:lang w:val="ru-RU"/>
+        </w:rPr>
+        <w:t xml:space="preserve"> </w:t>
+      </w:r>
+      <w:r>
+        <w:rPr>
+          <w:lang w:val="ru-RU"/>
+        </w:rPr>
+        <w:t>–</w:t>
+      </w:r>
+      <w:r>
+        <w:rPr>
+          <w:lang w:val="ru-RU"/>
+        </w:rPr>
+        <w:t xml:space="preserve"> </w:t>
+      </w:r>
+      <w:r>
+        <w:rPr>
+          <w:lang w:val="ru-RU"/>
+        </w:rPr>
+        <w:t xml:space="preserve">приложений </w:t>
+      </w:r>
+      <w:r>
+        <w:rPr>
+          <w:lang w:val="en-US"/>
+        </w:rPr>
+        <w:t>Swift</w:t>
+      </w:r>
+      <w:r>
+        <w:rPr>
+          <w:lang w:val="ru-RU"/>
+        </w:rPr>
+        <w:t xml:space="preserve"> 5. </w:t>
+      </w:r>
+      <w:r>
+        <w:rPr>
+          <w:lang w:val="ru-RU"/>
+        </w:rPr>
+        <w:t xml:space="preserve">В качестве среды разработки используем </w:t>
+      </w:r>
+      <w:proofErr w:type="spellStart"/>
+      <w:r>
+        <w:rPr>
+          <w:lang w:val="en-US"/>
+        </w:rPr>
+        <w:t>Xcode</w:t>
+      </w:r>
+      <w:proofErr w:type="spellEnd"/>
+      <w:r>
+        <w:rPr>
+          <w:lang w:val="ru-RU"/>
+        </w:rPr>
+        <w:t xml:space="preserve"> 11. </w:t>
+      </w:r>
+      <w:r>
+        <w:rPr>
+          <w:lang w:val="ru-RU"/>
+        </w:rPr>
+        <w:t xml:space="preserve">Инструмент для контроля версиями – </w:t>
+      </w:r>
+      <w:r>
+        <w:rPr>
+          <w:lang w:val="en-US"/>
+        </w:rPr>
+        <w:t>Git</w:t>
+      </w:r>
+      <w:r>
+        <w:rPr>
+          <w:lang w:val="ru-RU"/>
+        </w:rPr>
+        <w:t>.</w:t>
+      </w:r>
+      <w:r>
+        <w:rPr>
+          <w:lang w:val="ru-RU"/>
+        </w:rPr>
+        <w:t xml:space="preserve"> В качестве менеджера зависимостей используется </w:t>
+      </w:r>
+      <w:r>
+        <w:rPr>
+          <w:lang w:val="en-US"/>
+        </w:rPr>
+        <w:t>Cocoa Pods.</w:t>
+      </w:r>
+    </w:p>
+    <w:p>
+      <w:pPr>
+        <w:rPr>
+          <w:lang w:val="ru-RU"/>
+        </w:rPr>
+      </w:pPr>
+    </w:p>
+    <w:p>
+      <w:pPr>
+        <w:rPr>
+          <w:lang w:val="ru-RU"/>
+        </w:rPr>
+      </w:pPr>
+      <w:r>
+        <w:rPr>
+          <w:lang w:val="ru-RU"/>
+        </w:rPr>
+        <w:t xml:space="preserve">Библиотеки для реализации архитектуры </w:t>
+      </w:r>
+      <w:r>
+        <w:rPr>
+          <w:lang w:val="en-US"/>
+        </w:rPr>
+        <w:t>MVVM</w:t>
+      </w:r>
+      <w:r>
+        <w:rPr>
+          <w:lang w:val="ru-RU"/>
+        </w:rPr>
+        <w:t xml:space="preserve"> </w:t>
+      </w:r>
+      <w:r>
+        <w:rPr>
+          <w:lang w:val="ru-RU"/>
+        </w:rPr>
+        <w:t xml:space="preserve">при помощи реактивного программирования – </w:t>
+      </w:r>
+      <w:proofErr w:type="spellStart"/>
+      <w:r>
+        <w:rPr>
+          <w:lang w:val="en-US"/>
+        </w:rPr>
+        <w:t>RxSwift</w:t>
+      </w:r>
+      <w:proofErr w:type="spellEnd"/>
+      <w:r>
+        <w:rPr>
+          <w:lang w:val="ru-RU"/>
+        </w:rPr>
+        <w:t xml:space="preserve"> </w:t>
+      </w:r>
+      <w:r>
+        <w:rPr>
+          <w:lang w:val="ru-RU"/>
+        </w:rPr>
+        <w:t xml:space="preserve">и </w:t>
+      </w:r>
+      <w:proofErr w:type="spellStart"/>
+      <w:r>
+        <w:rPr>
+          <w:lang w:val="en-US"/>
+        </w:rPr>
+        <w:t>RxCocoa</w:t>
+      </w:r>
+      <w:proofErr w:type="spellEnd"/>
+      <w:r>
+        <w:rPr>
+          <w:lang w:val="ru-RU"/>
+        </w:rPr>
+        <w:t>.</w:t>
+      </w:r>
+      <w:r>
+        <w:rPr>
+          <w:lang w:val="ru-RU"/>
+        </w:rPr>
+        <w:t xml:space="preserve"> </w:t>
+      </w:r>
+    </w:p>
+    <w:p>
+      <w:pPr>
+        <w:rPr>
+          <w:lang w:val="ru-RU"/>
+        </w:rPr>
+      </w:pPr>
+    </w:p>
+    <w:p>
+      <w:pPr>
+        <w:rPr>
+          <w:lang w:val="ru-RU"/>
+        </w:rPr>
+      </w:pPr>
+      <w:r>
+        <w:rPr>
+          <w:lang w:val="ru-RU"/>
+        </w:rPr>
+        <w:t xml:space="preserve">Веб запросы выполняются при помощи </w:t>
+      </w:r>
+      <w:proofErr w:type="spellStart"/>
+      <w:r>
+        <w:rPr>
+          <w:lang w:val="en-US"/>
+        </w:rPr>
+        <w:t>Alamofire</w:t>
+      </w:r>
+      <w:proofErr w:type="spellEnd"/>
+      <w:r>
+        <w:rPr>
+          <w:lang w:val="ru-RU"/>
+        </w:rPr>
+        <w:t xml:space="preserve">. </w:t>
+      </w:r>
+      <w:r>
+        <w:rPr>
+          <w:lang w:val="ru-RU"/>
+        </w:rPr>
+        <w:t xml:space="preserve">Для реализации </w:t>
+      </w:r>
+      <w:proofErr w:type="spellStart"/>
+      <w:r>
+        <w:rPr>
+          <w:lang w:val="ru-RU"/>
+        </w:rPr>
+        <w:t>парсинга</w:t>
+      </w:r>
+      <w:proofErr w:type="spellEnd"/>
+      <w:r>
+        <w:rPr>
+          <w:lang w:val="ru-RU"/>
+        </w:rPr>
+        <w:t xml:space="preserve"> </w:t>
+      </w:r>
+      <w:r>
+        <w:rPr>
+          <w:lang w:val="en-US"/>
+        </w:rPr>
+        <w:t>JSON</w:t>
+      </w:r>
+      <w:r>
+        <w:rPr>
+          <w:lang w:val="ru-RU"/>
+        </w:rPr>
+        <w:t xml:space="preserve"> </w:t>
+      </w:r>
+      <w:r>
+        <w:rPr>
+          <w:lang w:val="ru-RU"/>
+        </w:rPr>
+        <w:t xml:space="preserve">используется библиотека </w:t>
+      </w:r>
+      <w:proofErr w:type="spellStart"/>
+      <w:r>
+        <w:rPr>
+          <w:lang w:val="en-US"/>
+        </w:rPr>
+        <w:t>S</w:t>
+      </w:r>
+      <w:r>
+        <w:rPr>
+          <w:lang w:val="en-US"/>
+        </w:rPr>
+        <w:t>wifty</w:t>
+      </w:r>
+      <w:r>
+        <w:rPr>
+          <w:lang w:val="en-US"/>
+        </w:rPr>
+        <w:t>JSON</w:t>
+      </w:r>
+      <w:proofErr w:type="spellEnd"/>
+      <w:r>
+        <w:rPr>
+          <w:lang w:val="ru-RU"/>
+        </w:rPr>
+        <w:t xml:space="preserve">, </w:t>
+      </w:r>
+      <w:r>
+        <w:rPr>
+          <w:lang w:val="ru-RU"/>
+        </w:rPr>
+        <w:t xml:space="preserve">для </w:t>
+      </w:r>
+      <w:proofErr w:type="spellStart"/>
+      <w:r>
+        <w:rPr>
+          <w:lang w:val="ru-RU"/>
+        </w:rPr>
+        <w:t>парсинга</w:t>
+      </w:r>
+      <w:proofErr w:type="spellEnd"/>
+      <w:r>
+        <w:rPr>
+          <w:lang w:val="ru-RU"/>
+        </w:rPr>
+        <w:t xml:space="preserve"> </w:t>
+      </w:r>
+      <w:r>
+        <w:rPr>
+          <w:lang w:val="en-US"/>
+        </w:rPr>
+        <w:t>HTML</w:t>
+      </w:r>
+      <w:r>
+        <w:rPr>
+          <w:lang w:val="ru-RU"/>
+        </w:rPr>
+        <w:t xml:space="preserve"> </w:t>
+      </w:r>
+      <w:r>
+        <w:rPr>
+          <w:lang w:val="ru-RU"/>
+        </w:rPr>
+        <w:t>–</w:t>
+      </w:r>
+      <w:r>
+        <w:rPr>
+          <w:lang w:val="ru-RU"/>
+        </w:rPr>
+        <w:t xml:space="preserve"> </w:t>
+      </w:r>
+      <w:proofErr w:type="spellStart"/>
+      <w:r>
+        <w:rPr>
+          <w:lang w:val="en-US"/>
+        </w:rPr>
+        <w:t>SwiftSoup</w:t>
+      </w:r>
+      <w:proofErr w:type="spellEnd"/>
+      <w:r>
+        <w:rPr>
+          <w:lang w:val="ru-RU"/>
+        </w:rPr>
+        <w:t xml:space="preserve">. </w:t>
+      </w:r>
+    </w:p>
+    <w:p>
+      <w:pPr>
+        <w:rPr>
+          <w:lang w:val="ru-RU"/>
+        </w:rPr>
+      </w:pPr>
+    </w:p>
+    <w:p>
+      <w:pPr>
+        <w:rPr>
+          <w:lang w:val="ru-RU"/>
+        </w:rPr>
+      </w:pPr>
+      <w:r>
+        <w:rPr>
+          <w:lang w:val="ru-RU"/>
+        </w:rPr>
+        <w:t xml:space="preserve">Для работы с базой данных используется библиотека </w:t>
+      </w:r>
+      <w:r>
+        <w:rPr>
+          <w:lang w:val="en-US"/>
+        </w:rPr>
+        <w:t>SQLite</w:t>
+      </w:r>
+      <w:r>
+        <w:rPr>
+          <w:lang w:val="ru-RU"/>
+        </w:rPr>
+        <w:t>.</w:t>
+      </w:r>
+      <w:r>
+        <w:rPr>
+          <w:lang w:val="en-US"/>
+        </w:rPr>
+        <w:t>Swift</w:t>
+      </w:r>
+      <w:r>
+        <w:rPr>
+          <w:lang w:val="ru-RU"/>
+        </w:rPr>
+        <w:t xml:space="preserve">. </w:t>
+      </w:r>
+      <w:r>
+        <w:rPr>
+          <w:lang w:val="ru-RU"/>
+        </w:rPr>
+        <w:t xml:space="preserve">Заполнение БД при помощи </w:t>
+      </w:r>
+      <w:r>
+        <w:rPr>
+          <w:lang w:val="en-US"/>
+        </w:rPr>
+        <w:t>Python</w:t>
+      </w:r>
+      <w:r>
+        <w:rPr>
+          <w:lang w:val="ru-RU"/>
+        </w:rPr>
+        <w:t xml:space="preserve"> </w:t>
+      </w:r>
+      <w:r>
+        <w:rPr>
+          <w:lang w:val="ru-RU"/>
+        </w:rPr>
+        <w:t xml:space="preserve">и </w:t>
+      </w:r>
+      <w:r>
+        <w:rPr>
+          <w:lang w:val="en-US"/>
+        </w:rPr>
+        <w:t>ORM</w:t>
+      </w:r>
+      <w:r>
+        <w:rPr>
+          <w:lang w:val="ru-RU"/>
+        </w:rPr>
+        <w:t xml:space="preserve"> </w:t>
+      </w:r>
+      <w:r>
+        <w:rPr>
+          <w:lang w:val="ru-RU"/>
+        </w:rPr>
+        <w:t xml:space="preserve">для работы с БД </w:t>
+      </w:r>
+      <w:r>
+        <w:rPr>
+          <w:lang w:val="en-US"/>
+        </w:rPr>
+        <w:t>peewee</w:t>
+      </w:r>
+      <w:r>
+        <w:rPr>
+          <w:lang w:val="ru-RU"/>
+        </w:rPr>
+        <w:t>.</w:t>
       </w:r>
     </w:p>
     <w:p>
@@ -31935,51 +32339,119 @@
           <w:lang w:val="ru-RU"/>
         </w:rPr>
       </w:pPr>
-      <w:r>
+    </w:p>
+    <w:p>
+      <w:pPr>
+        <w:rPr>
+          <w:lang w:val="ru-RU"/>
+        </w:rPr>
+      </w:pPr>
+      <w:r>
+        <w:rPr>
+          <w:lang w:val="ru-RU"/>
+        </w:rPr>
+        <w:t xml:space="preserve">Для написания </w:t>
+      </w:r>
+      <w:r>
+        <w:rPr>
+          <w:lang w:val="en-US"/>
+        </w:rPr>
+        <w:t>Unit</w:t>
+      </w:r>
+      <w:r>
+        <w:rPr>
+          <w:lang w:val="ru-RU"/>
+        </w:rPr>
+        <w:t xml:space="preserve"> – </w:t>
+      </w:r>
+      <w:r>
+        <w:rPr>
+          <w:lang w:val="ru-RU"/>
+        </w:rPr>
+        <w:t xml:space="preserve">тестов используется </w:t>
+      </w:r>
+      <w:proofErr w:type="spellStart"/>
+      <w:r>
+        <w:rPr>
+          <w:lang w:val="ru-RU"/>
+        </w:rPr>
+        <w:t>фр</w:t>
+      </w:r>
+      <w:r>
+        <w:rPr>
+          <w:lang w:val="ru-RU"/>
+        </w:rPr>
+        <w:t>е</w:t>
+      </w:r>
+      <w:r>
+        <w:rPr>
+          <w:lang w:val="ru-RU"/>
+        </w:rPr>
+        <w:t>ймворк</w:t>
+      </w:r>
+      <w:proofErr w:type="spellEnd"/>
+      <w:r>
+        <w:rPr>
+          <w:lang w:val="ru-RU"/>
+        </w:rPr>
+        <w:t xml:space="preserve"> </w:t>
+      </w:r>
+      <w:proofErr w:type="spellStart"/>
+      <w:r>
+        <w:rPr>
+          <w:lang w:val="en-US"/>
+        </w:rPr>
+        <w:t>XCTest</w:t>
+      </w:r>
+      <w:proofErr w:type="spellEnd"/>
+      <w:r>
+        <w:rPr>
+          <w:lang w:val="ru-RU"/>
+        </w:rPr>
+        <w:t xml:space="preserve">. </w:t>
+      </w:r>
+    </w:p>
+    <w:p>
+      <w:pPr>
         <w:rPr>
           <w:b/>
           <w:bCs/>
           <w:lang w:val="ru-RU"/>
         </w:rPr>
-        <w:t>Что получилось</w:t>
-      </w:r>
-      <w:r>
+      </w:pPr>
+    </w:p>
+    <w:p>
+      <w:pPr>
         <w:rPr>
           <w:b/>
           <w:bCs/>
           <w:lang w:val="ru-RU"/>
         </w:rPr>
-        <w:br/>
-        <w:t xml:space="preserve">Как все цепляется и </w:t>
-      </w:r>
-      <w:proofErr w:type="spellStart"/>
+      </w:pPr>
       <w:r>
         <w:rPr>
           <w:b/>
           <w:bCs/>
           <w:lang w:val="ru-RU"/>
         </w:rPr>
-        <w:t>реализованно</w:t>
-      </w:r>
-      <w:proofErr w:type="spellEnd"/>
+        <w:t>3</w:t>
+      </w:r>
       <w:r>
         <w:rPr>
           <w:b/>
           <w:bCs/>
           <w:lang w:val="ru-RU"/>
         </w:rPr>
-        <w:t xml:space="preserve"> </w:t>
-      </w:r>
-      <w:proofErr w:type="spellStart"/>
+        <w:t xml:space="preserve">.2. </w:t>
+      </w:r>
       <w:r>
         <w:rPr>
           <w:b/>
           <w:bCs/>
           <w:lang w:val="ru-RU"/>
         </w:rPr>
-        <w:t>программно</w:t>
-      </w:r>
-      <w:proofErr w:type="spellEnd"/>
+        <w:t>Разработка модуля «Расписание»</w:t>
+      </w:r>
     </w:p>
     <w:p>
       <w:pPr>
@@ -31989,97 +32461,3387 @@
           <w:lang w:val="ru-RU"/>
         </w:rPr>
       </w:pPr>
-      <w:r>
+    </w:p>
+    <w:p>
+      <w:pPr>
+        <w:rPr>
+          <w:lang w:val="ru-RU"/>
+        </w:rPr>
+      </w:pPr>
+      <w:r>
+        <w:rPr>
+          <w:lang w:val="ru-RU"/>
+        </w:rPr>
+        <w:t>Рассмотрим основные моменты</w:t>
+      </w:r>
+      <w:r>
+        <w:rPr>
+          <w:lang w:val="ru-RU"/>
+        </w:rPr>
+        <w:t xml:space="preserve">, </w:t>
+      </w:r>
+      <w:r>
+        <w:rPr>
+          <w:lang w:val="ru-RU"/>
+        </w:rPr>
+        <w:t>связанные с программированием</w:t>
+      </w:r>
+      <w:r>
+        <w:rPr>
+          <w:lang w:val="ru-RU"/>
+        </w:rPr>
+        <w:t xml:space="preserve">. </w:t>
+      </w:r>
+    </w:p>
+    <w:p>
+      <w:pPr>
+        <w:rPr>
+          <w:lang w:val="ru-RU"/>
+        </w:rPr>
+      </w:pPr>
+      <w:r>
+        <w:rPr>
+          <w:lang w:val="ru-RU"/>
+        </w:rPr>
+        <w:t>Как было сказано ранее</w:t>
+      </w:r>
+      <w:r>
+        <w:rPr>
+          <w:lang w:val="ru-RU"/>
+        </w:rPr>
+        <w:t xml:space="preserve">, </w:t>
+      </w:r>
+      <w:r>
+        <w:rPr>
+          <w:lang w:val="ru-RU"/>
+        </w:rPr>
+        <w:t xml:space="preserve">разработка графических интерфейсов ведется при помощи </w:t>
+      </w:r>
+      <w:r>
+        <w:rPr>
+          <w:lang w:val="en-US"/>
+        </w:rPr>
+        <w:t>Storyboard</w:t>
+      </w:r>
+      <w:r>
+        <w:rPr>
+          <w:lang w:val="ru-RU"/>
+        </w:rPr>
+        <w:t xml:space="preserve"> </w:t>
+      </w:r>
+      <w:r>
+        <w:rPr>
+          <w:lang w:val="ru-RU"/>
+        </w:rPr>
+        <w:t xml:space="preserve">и </w:t>
+      </w:r>
+      <w:proofErr w:type="spellStart"/>
+      <w:r>
+        <w:rPr>
+          <w:lang w:val="en-US"/>
+        </w:rPr>
+        <w:t>Xib</w:t>
+      </w:r>
+      <w:proofErr w:type="spellEnd"/>
+      <w:r>
+        <w:rPr>
+          <w:lang w:val="ru-RU"/>
+        </w:rPr>
+        <w:t xml:space="preserve">. </w:t>
+      </w:r>
+      <w:r>
+        <w:rPr>
+          <w:lang w:val="ru-RU"/>
+        </w:rPr>
+        <w:t>Тогда</w:t>
+      </w:r>
+      <w:r>
+        <w:rPr>
+          <w:lang w:val="ru-RU"/>
+        </w:rPr>
+        <w:t xml:space="preserve">, </w:t>
+      </w:r>
+      <w:r>
+        <w:rPr>
+          <w:lang w:val="ru-RU"/>
+        </w:rPr>
+        <w:t xml:space="preserve">в </w:t>
+      </w:r>
+      <w:proofErr w:type="spellStart"/>
+      <w:r>
+        <w:rPr>
+          <w:lang w:val="en-US"/>
+        </w:rPr>
+        <w:t>Xcode</w:t>
+      </w:r>
+      <w:proofErr w:type="spellEnd"/>
+      <w:r>
+        <w:rPr>
+          <w:lang w:val="ru-RU"/>
+        </w:rPr>
+        <w:t xml:space="preserve"> </w:t>
+      </w:r>
+      <w:r>
+        <w:rPr>
+          <w:lang w:val="ru-RU"/>
+        </w:rPr>
+        <w:t>необходимо в окне разработки графического элемента</w:t>
+      </w:r>
+      <w:r>
+        <w:rPr>
+          <w:lang w:val="ru-RU"/>
+        </w:rPr>
+        <w:t xml:space="preserve"> </w:t>
+      </w:r>
+      <w:r>
+        <w:rPr>
+          <w:lang w:val="ru-RU"/>
+        </w:rPr>
+        <w:t>указать класс</w:t>
+      </w:r>
+      <w:r>
+        <w:rPr>
+          <w:lang w:val="ru-RU"/>
+        </w:rPr>
+        <w:t xml:space="preserve">, </w:t>
+      </w:r>
+      <w:r>
+        <w:rPr>
+          <w:lang w:val="ru-RU"/>
+        </w:rPr>
+        <w:t>с которым он связан</w:t>
+      </w:r>
+      <w:r>
+        <w:rPr>
+          <w:lang w:val="ru-RU"/>
+        </w:rPr>
+        <w:t>:</w:t>
+      </w:r>
+    </w:p>
+    <w:p>
+      <w:pPr>
+        <w:rPr>
+          <w:lang w:val="ru-RU"/>
+        </w:rPr>
+      </w:pPr>
+    </w:p>
+    <w:p>
+      <w:pPr>
+        <w:jc w:val="center"/>
+        <w:rPr>
+          <w:lang w:val="ru-RU"/>
+        </w:rPr>
+      </w:pPr>
+      <w:r>
+        <w:rPr>
+          <w:lang w:val="ru-RU"/>
+        </w:rPr>
+        <w:lastRenderedPageBreak/>
+        <w:drawing>
+          <wp:inline distT="0" distB="0" distL="0" distR="0" wp14:anchorId="76876B25" wp14:editId="30600E40">
+            <wp:extent cx="2494547" cy="837096"/>
+            <wp:effectExtent l="0" t="0" r="0" b="1270"/>
+            <wp:docPr id="8" name="Picture 8" descr="Graphical user interface, text, application&#10;&#10;Description automatically generated"/>
+            <wp:cNvGraphicFramePr>
+              <a:graphicFrameLocks xmlns:a="http://schemas.openxmlformats.org/drawingml/2006/main" noChangeAspect="1"/>
+            </wp:cNvGraphicFramePr>
+            <a:graphic xmlns:a="http://schemas.openxmlformats.org/drawingml/2006/main">
+              <a:graphicData uri="http://schemas.openxmlformats.org/drawingml/2006/picture">
+                <pic:pic xmlns:pic="http://schemas.openxmlformats.org/drawingml/2006/picture">
+                  <pic:nvPicPr>
+                    <pic:cNvPr id="1" name=""/>
+                    <pic:cNvPicPr/>
+                  </pic:nvPicPr>
+                  <pic:blipFill>
+                    <a:blip r:embed="rId19"/>
+                    <a:stretch>
+                      <a:fillRect/>
+                    </a:stretch>
+                  </pic:blipFill>
+                  <pic:spPr>
+                    <a:xfrm>
+                      <a:off x="0" y="0"/>
+                      <a:ext cx="2516621" cy="844503"/>
+                    </a:xfrm>
+                    <a:prstGeom prst="rect">
+                      <a:avLst/>
+                    </a:prstGeom>
+                  </pic:spPr>
+                </pic:pic>
+              </a:graphicData>
+            </a:graphic>
+          </wp:inline>
+        </w:drawing>
+      </w:r>
+    </w:p>
+    <w:p>
+      <w:pPr>
         <w:rPr>
           <w:b/>
           <w:bCs/>
           <w:lang w:val="ru-RU"/>
         </w:rPr>
-        <w:t xml:space="preserve">Про </w:t>
+      </w:pPr>
+    </w:p>
+    <w:p>
+      <w:pPr>
+        <w:rPr>
+          <w:lang w:val="ru-RU"/>
+        </w:rPr>
+      </w:pPr>
+      <w:r>
+        <w:rPr>
+          <w:lang w:val="ru-RU"/>
+        </w:rPr>
+        <w:t>Далее</w:t>
+      </w:r>
+      <w:r>
+        <w:rPr>
+          <w:lang w:val="ru-RU"/>
+        </w:rPr>
+        <w:t xml:space="preserve">, </w:t>
+      </w:r>
+      <w:r>
+        <w:rPr>
+          <w:lang w:val="ru-RU"/>
+        </w:rPr>
+        <w:t>графические элементы</w:t>
+      </w:r>
+      <w:r>
+        <w:rPr>
+          <w:lang w:val="ru-RU"/>
+        </w:rPr>
+        <w:t xml:space="preserve">, </w:t>
+      </w:r>
+      <w:r>
+        <w:rPr>
+          <w:lang w:val="ru-RU"/>
+        </w:rPr>
+        <w:t xml:space="preserve">присутствующие в </w:t>
+      </w:r>
+      <w:r>
+        <w:rPr>
+          <w:lang w:val="en-US"/>
+        </w:rPr>
+        <w:t>Storyboard</w:t>
+      </w:r>
+      <w:r>
+        <w:rPr>
+          <w:lang w:val="ru-RU"/>
+        </w:rPr>
+        <w:t xml:space="preserve"> (</w:t>
+      </w:r>
+      <w:r>
+        <w:rPr>
+          <w:lang w:val="ru-RU"/>
+        </w:rPr>
+        <w:t xml:space="preserve">или </w:t>
       </w:r>
       <w:proofErr w:type="spellStart"/>
       <w:r>
         <w:rPr>
+          <w:lang w:val="en-US"/>
+        </w:rPr>
+        <w:t>xib</w:t>
+      </w:r>
+      <w:proofErr w:type="spellEnd"/>
+      <w:r>
+        <w:rPr>
+          <w:lang w:val="ru-RU"/>
+        </w:rPr>
+        <w:t xml:space="preserve">) </w:t>
+      </w:r>
+      <w:r>
+        <w:rPr>
+          <w:lang w:val="ru-RU"/>
+        </w:rPr>
+        <w:t>как-либо изменяющие свои свойства в процессе эксплуатации приложения</w:t>
+      </w:r>
+      <w:r>
+        <w:rPr>
+          <w:lang w:val="ru-RU"/>
+        </w:rPr>
+        <w:t xml:space="preserve">, </w:t>
+      </w:r>
+      <w:r>
+        <w:rPr>
+          <w:lang w:val="ru-RU"/>
+        </w:rPr>
+        <w:t xml:space="preserve">должны быть задекларированы в разрабатываемом классе и быть помеченными как </w:t>
+      </w:r>
+      <w:r>
+        <w:rPr>
+          <w:lang w:val="ru-RU"/>
+        </w:rPr>
+        <w:t>@</w:t>
+      </w:r>
+      <w:proofErr w:type="spellStart"/>
+      <w:r>
+        <w:rPr>
+          <w:lang w:val="en-US"/>
+        </w:rPr>
+        <w:t>IBOutlet</w:t>
+      </w:r>
+      <w:proofErr w:type="spellEnd"/>
+      <w:r>
+        <w:rPr>
+          <w:lang w:val="ru-RU"/>
+        </w:rPr>
+        <w:t xml:space="preserve">. </w:t>
+      </w:r>
+    </w:p>
+    <w:p>
+      <w:pPr>
+        <w:rPr>
+          <w:lang w:val="ru-RU"/>
+        </w:rPr>
+      </w:pPr>
+    </w:p>
+    <w:p>
+      <w:pPr>
+        <w:rPr>
+          <w:lang w:val="ru-RU"/>
+        </w:rPr>
+      </w:pPr>
+      <w:r>
+        <w:rPr>
+          <w:lang w:val="ru-RU"/>
+        </w:rPr>
+        <w:t>Пример</w:t>
+      </w:r>
+      <w:r>
+        <w:rPr>
+          <w:lang w:val="ru-RU"/>
+        </w:rPr>
+        <w:t xml:space="preserve"> загрузки </w:t>
+      </w:r>
+      <w:r>
+        <w:rPr>
+          <w:lang w:val="en-US"/>
+        </w:rPr>
+        <w:t>Storyboard</w:t>
+      </w:r>
+      <w:r>
+        <w:rPr>
+          <w:lang w:val="ru-RU"/>
+        </w:rPr>
+        <w:t xml:space="preserve"> </w:t>
+      </w:r>
+      <w:r>
+        <w:rPr>
+          <w:lang w:val="ru-RU"/>
+        </w:rPr>
+        <w:t>в коде</w:t>
+      </w:r>
+      <w:r>
+        <w:rPr>
+          <w:lang w:val="ru-RU"/>
+        </w:rPr>
+        <w:t>:</w:t>
+      </w:r>
+    </w:p>
+    <w:p>
+      <w:pPr>
+        <w:rPr>
+          <w:lang w:val="ru-RU"/>
+        </w:rPr>
+      </w:pPr>
+    </w:p>
+    <w:p>
+      <w:pPr>
+        <w:rPr>
+          <w:lang w:val="ru-RU"/>
+        </w:rPr>
+      </w:pPr>
+      <w:r>
+        <w:rPr>
+          <w:rFonts w:ascii="Menlo" w:hAnsi="Menlo" w:cs="Menlo"/>
           <w:b/>
           <w:bCs/>
-          <w:lang w:val="ru-RU"/>
-        </w:rPr>
-        <w:t>скролвиевы</w:t>
+          <w:color w:val="000000" w:themeColor="text1"/>
+          <w:sz w:val="18"/>
+          <w:szCs w:val="18"/>
+          <w:lang w:val="en-GB"/>
+        </w:rPr>
+        <w:drawing>
+          <wp:inline distT="0" distB="0" distL="0" distR="0" wp14:anchorId="0B55EFC7" wp14:editId="5B35300A">
+            <wp:extent cx="5731510" cy="273685"/>
+            <wp:effectExtent l="0" t="0" r="0" b="5715"/>
+            <wp:docPr id="10" name="Picture 10"/>
+            <wp:cNvGraphicFramePr>
+              <a:graphicFrameLocks xmlns:a="http://schemas.openxmlformats.org/drawingml/2006/main" noChangeAspect="1"/>
+            </wp:cNvGraphicFramePr>
+            <a:graphic xmlns:a="http://schemas.openxmlformats.org/drawingml/2006/main">
+              <a:graphicData uri="http://schemas.openxmlformats.org/drawingml/2006/picture">
+                <pic:pic xmlns:pic="http://schemas.openxmlformats.org/drawingml/2006/picture">
+                  <pic:nvPicPr>
+                    <pic:cNvPr id="1" name=""/>
+                    <pic:cNvPicPr/>
+                  </pic:nvPicPr>
+                  <pic:blipFill>
+                    <a:blip r:embed="rId20"/>
+                    <a:stretch>
+                      <a:fillRect/>
+                    </a:stretch>
+                  </pic:blipFill>
+                  <pic:spPr>
+                    <a:xfrm>
+                      <a:off x="0" y="0"/>
+                      <a:ext cx="5731510" cy="273685"/>
+                    </a:xfrm>
+                    <a:prstGeom prst="rect">
+                      <a:avLst/>
+                    </a:prstGeom>
+                  </pic:spPr>
+                </pic:pic>
+              </a:graphicData>
+            </a:graphic>
+          </wp:inline>
+        </w:drawing>
+      </w:r>
+    </w:p>
+    <w:p>
+      <w:pPr>
+        <w:rPr>
+          <w:lang w:val="ru-RU"/>
+        </w:rPr>
+      </w:pPr>
+    </w:p>
+    <w:p>
+      <w:pPr>
+        <w:rPr>
+          <w:lang w:val="ru-RU"/>
+        </w:rPr>
+      </w:pPr>
+      <w:r>
+        <w:rPr>
+          <w:lang w:val="ru-RU"/>
+        </w:rPr>
+        <w:t>После подключения всех графических элементов</w:t>
+      </w:r>
+      <w:r>
+        <w:rPr>
+          <w:lang w:val="ru-RU"/>
+        </w:rPr>
+        <w:t xml:space="preserve">, </w:t>
+      </w:r>
+      <w:r>
+        <w:rPr>
+          <w:lang w:val="ru-RU"/>
+        </w:rPr>
+        <w:t>необходимо писать логику для обработки нажатий</w:t>
+      </w:r>
+      <w:r>
+        <w:rPr>
+          <w:lang w:val="ru-RU"/>
+        </w:rPr>
+        <w:t xml:space="preserve">, </w:t>
+      </w:r>
+      <w:proofErr w:type="spellStart"/>
+      <w:r>
+        <w:rPr>
+          <w:lang w:val="ru-RU"/>
+        </w:rPr>
+        <w:t>свайпов</w:t>
       </w:r>
       <w:proofErr w:type="spellEnd"/>
       <w:r>
         <w:rPr>
+          <w:lang w:val="ru-RU"/>
+        </w:rPr>
+        <w:t xml:space="preserve"> и </w:t>
+      </w:r>
+      <w:proofErr w:type="spellStart"/>
+      <w:r>
+        <w:rPr>
+          <w:lang w:val="ru-RU"/>
+        </w:rPr>
+        <w:t>тд</w:t>
+      </w:r>
+      <w:proofErr w:type="spellEnd"/>
+      <w:r>
+        <w:rPr>
+          <w:lang w:val="ru-RU"/>
+        </w:rPr>
+        <w:t xml:space="preserve">. </w:t>
+      </w:r>
+      <w:r>
+        <w:rPr>
+          <w:lang w:val="ru-RU"/>
+        </w:rPr>
+        <w:t>Раздел «Расписание» состоит из 3 последовательных окон</w:t>
+      </w:r>
+      <w:r>
+        <w:rPr>
+          <w:lang w:val="ru-RU"/>
+        </w:rPr>
+        <w:t xml:space="preserve">: </w:t>
+      </w:r>
+      <w:r>
+        <w:rPr>
+          <w:lang w:val="ru-RU"/>
+        </w:rPr>
+        <w:t>Список институтов</w:t>
+      </w:r>
+      <w:r>
+        <w:rPr>
+          <w:lang w:val="ru-RU"/>
+        </w:rPr>
+        <w:t xml:space="preserve">, </w:t>
+      </w:r>
+      <w:r>
+        <w:rPr>
+          <w:lang w:val="ru-RU"/>
+        </w:rPr>
+        <w:t>список групп</w:t>
+      </w:r>
+      <w:r>
+        <w:rPr>
+          <w:lang w:val="ru-RU"/>
+        </w:rPr>
+        <w:t xml:space="preserve">, </w:t>
+      </w:r>
+      <w:r>
+        <w:rPr>
+          <w:lang w:val="ru-RU"/>
+        </w:rPr>
+        <w:t>расписание группы</w:t>
+      </w:r>
+      <w:r>
+        <w:rPr>
+          <w:lang w:val="ru-RU"/>
+        </w:rPr>
+        <w:t>.</w:t>
+      </w:r>
+    </w:p>
+    <w:p>
+      <w:pPr>
+        <w:rPr>
+          <w:lang w:val="ru-RU"/>
+        </w:rPr>
+      </w:pPr>
+    </w:p>
+    <w:p>
+      <w:pPr>
+        <w:rPr>
+          <w:lang w:val="ru-RU"/>
+        </w:rPr>
+      </w:pPr>
+      <w:r>
+        <w:rPr>
+          <w:lang w:val="ru-RU"/>
+        </w:rPr>
+        <w:t xml:space="preserve">Для многих графических элементов имеются привязки к </w:t>
+      </w:r>
+      <w:proofErr w:type="spellStart"/>
+      <w:r>
+        <w:rPr>
+          <w:lang w:val="en-US"/>
+        </w:rPr>
+        <w:t>RxSwift</w:t>
+      </w:r>
+      <w:proofErr w:type="spellEnd"/>
+      <w:r>
+        <w:rPr>
+          <w:lang w:val="ru-RU"/>
+        </w:rPr>
+        <w:t xml:space="preserve">, </w:t>
+      </w:r>
+      <w:r>
+        <w:rPr>
+          <w:lang w:val="ru-RU"/>
+        </w:rPr>
+        <w:t>позволяющие декларативно</w:t>
+      </w:r>
+      <w:r>
+        <w:rPr>
+          <w:lang w:val="ru-RU"/>
+        </w:rPr>
+        <w:t xml:space="preserve">, </w:t>
+      </w:r>
+      <w:r>
+        <w:rPr>
+          <w:lang w:val="ru-RU"/>
+        </w:rPr>
+        <w:t>при помощи замыканий описывать реакцию на действия пользователя</w:t>
+      </w:r>
+      <w:r>
+        <w:rPr>
+          <w:lang w:val="ru-RU"/>
+        </w:rPr>
+        <w:t xml:space="preserve">. </w:t>
+      </w:r>
+      <w:r>
+        <w:rPr>
+          <w:lang w:val="ru-RU"/>
+        </w:rPr>
+        <w:t xml:space="preserve">Если нет привязки к </w:t>
+      </w:r>
+      <w:proofErr w:type="spellStart"/>
+      <w:r>
+        <w:rPr>
+          <w:lang w:val="en-US"/>
+        </w:rPr>
+        <w:t>RxSwift</w:t>
+      </w:r>
+      <w:proofErr w:type="spellEnd"/>
+      <w:r>
+        <w:rPr>
+          <w:lang w:val="ru-RU"/>
+        </w:rPr>
+        <w:t xml:space="preserve">, </w:t>
+      </w:r>
+      <w:r>
+        <w:rPr>
+          <w:lang w:val="ru-RU"/>
+        </w:rPr>
+        <w:t>то необходимо указать текущий класс</w:t>
+      </w:r>
+      <w:r>
+        <w:rPr>
+          <w:lang w:val="ru-RU"/>
+        </w:rPr>
+        <w:t xml:space="preserve"> – делегатом элемента</w:t>
+      </w:r>
+      <w:r>
+        <w:rPr>
+          <w:lang w:val="ru-RU"/>
+        </w:rPr>
+        <w:t xml:space="preserve">, </w:t>
+      </w:r>
+      <w:r>
+        <w:rPr>
+          <w:lang w:val="ru-RU"/>
+        </w:rPr>
+        <w:t>подписаться на протокол</w:t>
+      </w:r>
+      <w:r>
+        <w:rPr>
+          <w:lang w:val="ru-RU"/>
+        </w:rPr>
+        <w:t xml:space="preserve"> – </w:t>
+      </w:r>
+      <w:r>
+        <w:rPr>
+          <w:lang w:val="ru-RU"/>
+        </w:rPr>
+        <w:t>делегат</w:t>
+      </w:r>
+      <w:r>
+        <w:rPr>
+          <w:lang w:val="ru-RU"/>
+        </w:rPr>
+        <w:t xml:space="preserve"> (</w:t>
+      </w:r>
+      <w:r>
+        <w:rPr>
+          <w:lang w:val="ru-RU"/>
+        </w:rPr>
+        <w:t>в понимании других языков программирования – интерфейс</w:t>
+      </w:r>
+      <w:r>
+        <w:rPr>
+          <w:lang w:val="ru-RU"/>
+        </w:rPr>
+        <w:t>)</w:t>
+      </w:r>
+      <w:r>
+        <w:rPr>
+          <w:lang w:val="ru-RU"/>
+        </w:rPr>
+        <w:t xml:space="preserve"> и реализовать необходимый метод</w:t>
+      </w:r>
+      <w:r>
+        <w:rPr>
+          <w:lang w:val="ru-RU"/>
+        </w:rPr>
+        <w:t>.</w:t>
+      </w:r>
+      <w:r>
+        <w:rPr>
+          <w:lang w:val="ru-RU"/>
+        </w:rPr>
+        <w:t xml:space="preserve"> </w:t>
+      </w:r>
+      <w:r>
+        <w:rPr>
+          <w:lang w:val="ru-RU"/>
+        </w:rPr>
+        <w:t>Типичным таким графическим элементом является кнопка</w:t>
+      </w:r>
+      <w:r>
+        <w:rPr>
+          <w:lang w:val="ru-RU"/>
+        </w:rPr>
+        <w:t xml:space="preserve">. </w:t>
+      </w:r>
+      <w:r>
+        <w:rPr>
+          <w:lang w:val="ru-RU"/>
+        </w:rPr>
+        <w:t>Тогда</w:t>
+      </w:r>
+      <w:r>
+        <w:rPr>
+          <w:lang w:val="ru-RU"/>
+        </w:rPr>
+        <w:t xml:space="preserve">, </w:t>
+      </w:r>
+      <w:r>
+        <w:rPr>
+          <w:lang w:val="ru-RU"/>
+        </w:rPr>
+        <w:t>действие на ее нажатие описывается следующим образом</w:t>
+      </w:r>
+      <w:r>
+        <w:rPr>
+          <w:lang w:val="ru-RU"/>
+        </w:rPr>
+        <w:t xml:space="preserve">. </w:t>
+      </w:r>
+    </w:p>
+    <w:p>
+      <w:pPr>
+        <w:rPr>
+          <w:lang w:val="ru-RU"/>
+        </w:rPr>
+      </w:pPr>
+    </w:p>
+    <w:p>
+      <w:pPr>
+        <w:tabs>
+          <w:tab w:val="left" w:pos="593"/>
+        </w:tabs>
+        <w:autoSpaceDE w:val="0"/>
+        <w:autoSpaceDN w:val="0"/>
+        <w:adjustRightInd w:val="0"/>
+        <w:rPr>
+          <w:rFonts w:ascii="Menlo" w:hAnsi="Menlo" w:cs="Menlo"/>
+          <w:color w:val="000000" w:themeColor="text1"/>
+          <w:sz w:val="18"/>
+          <w:szCs w:val="18"/>
+          <w:lang w:val="en-GB"/>
+        </w:rPr>
+      </w:pPr>
+      <w:proofErr w:type="spellStart"/>
+      <w:proofErr w:type="gramStart"/>
+      <w:r>
+        <w:rPr>
+          <w:rFonts w:ascii="Menlo" w:hAnsi="Menlo" w:cs="Menlo"/>
           <w:b/>
           <w:bCs/>
-          <w:lang w:val="ru-RU"/>
-        </w:rPr>
-        <w:t xml:space="preserve"> рассказать и методы делегатов</w:t>
-      </w:r>
-      <w:r>
-        <w:rPr>
+          <w:color w:val="000000" w:themeColor="text1"/>
+          <w:sz w:val="18"/>
+          <w:szCs w:val="18"/>
+          <w:lang w:val="en-GB"/>
+        </w:rPr>
+        <w:t>self</w:t>
+      </w:r>
+      <w:r>
+        <w:rPr>
+          <w:rFonts w:ascii="Menlo" w:hAnsi="Menlo" w:cs="Menlo"/>
+          <w:color w:val="000000" w:themeColor="text1"/>
+          <w:sz w:val="18"/>
+          <w:szCs w:val="18"/>
+          <w:lang w:val="en-GB"/>
+        </w:rPr>
+        <w:t>.menuButton.rx</w:t>
+      </w:r>
+      <w:proofErr w:type="spellEnd"/>
+      <w:proofErr w:type="gramEnd"/>
+    </w:p>
+    <w:p>
+      <w:pPr>
+        <w:tabs>
+          <w:tab w:val="left" w:pos="593"/>
+        </w:tabs>
+        <w:autoSpaceDE w:val="0"/>
+        <w:autoSpaceDN w:val="0"/>
+        <w:adjustRightInd w:val="0"/>
+        <w:rPr>
+          <w:rFonts w:ascii="Menlo" w:hAnsi="Menlo" w:cs="Menlo"/>
+          <w:color w:val="000000" w:themeColor="text1"/>
+          <w:sz w:val="18"/>
+          <w:szCs w:val="18"/>
+          <w:lang w:val="en-GB"/>
+        </w:rPr>
+      </w:pPr>
+      <w:r>
+        <w:rPr>
+          <w:rFonts w:ascii="Menlo" w:hAnsi="Menlo" w:cs="Menlo"/>
+          <w:color w:val="000000" w:themeColor="text1"/>
+          <w:sz w:val="18"/>
+          <w:szCs w:val="18"/>
+          <w:lang w:val="en-GB"/>
+        </w:rPr>
+        <w:t xml:space="preserve">            </w:t>
+      </w:r>
+      <w:proofErr w:type="gramStart"/>
+      <w:r>
+        <w:rPr>
+          <w:rFonts w:ascii="Menlo" w:hAnsi="Menlo" w:cs="Menlo"/>
+          <w:color w:val="000000" w:themeColor="text1"/>
+          <w:sz w:val="18"/>
+          <w:szCs w:val="18"/>
+          <w:lang w:val="en-GB"/>
+        </w:rPr>
+        <w:t>.</w:t>
+      </w:r>
+      <w:proofErr w:type="spellStart"/>
+      <w:r>
+        <w:rPr>
+          <w:rFonts w:ascii="Menlo" w:hAnsi="Menlo" w:cs="Menlo"/>
+          <w:color w:val="000000" w:themeColor="text1"/>
+          <w:sz w:val="18"/>
+          <w:szCs w:val="18"/>
+          <w:lang w:val="en-GB"/>
+        </w:rPr>
+        <w:t>tapGesture</w:t>
+      </w:r>
+      <w:proofErr w:type="spellEnd"/>
+      <w:proofErr w:type="gramEnd"/>
+      <w:r>
+        <w:rPr>
+          <w:rFonts w:ascii="Menlo" w:hAnsi="Menlo" w:cs="Menlo"/>
+          <w:color w:val="000000" w:themeColor="text1"/>
+          <w:sz w:val="18"/>
+          <w:szCs w:val="18"/>
+          <w:lang w:val="en-GB"/>
+        </w:rPr>
+        <w:t>()</w:t>
+      </w:r>
+    </w:p>
+    <w:p>
+      <w:pPr>
+        <w:tabs>
+          <w:tab w:val="left" w:pos="593"/>
+        </w:tabs>
+        <w:autoSpaceDE w:val="0"/>
+        <w:autoSpaceDN w:val="0"/>
+        <w:adjustRightInd w:val="0"/>
+        <w:rPr>
+          <w:rFonts w:ascii="Menlo" w:hAnsi="Menlo" w:cs="Menlo"/>
+          <w:color w:val="000000" w:themeColor="text1"/>
+          <w:sz w:val="18"/>
+          <w:szCs w:val="18"/>
+          <w:lang w:val="en-GB"/>
+        </w:rPr>
+      </w:pPr>
+      <w:r>
+        <w:rPr>
+          <w:rFonts w:ascii="Menlo" w:hAnsi="Menlo" w:cs="Menlo"/>
+          <w:color w:val="000000" w:themeColor="text1"/>
+          <w:sz w:val="18"/>
+          <w:szCs w:val="18"/>
+          <w:lang w:val="en-GB"/>
+        </w:rPr>
+        <w:t xml:space="preserve">            </w:t>
+      </w:r>
+      <w:proofErr w:type="gramStart"/>
+      <w:r>
+        <w:rPr>
+          <w:rFonts w:ascii="Menlo" w:hAnsi="Menlo" w:cs="Menlo"/>
+          <w:color w:val="000000" w:themeColor="text1"/>
+          <w:sz w:val="18"/>
+          <w:szCs w:val="18"/>
+          <w:lang w:val="en-GB"/>
+        </w:rPr>
+        <w:t>.when</w:t>
+      </w:r>
+      <w:proofErr w:type="gramEnd"/>
+      <w:r>
+        <w:rPr>
+          <w:rFonts w:ascii="Menlo" w:hAnsi="Menlo" w:cs="Menlo"/>
+          <w:color w:val="000000" w:themeColor="text1"/>
+          <w:sz w:val="18"/>
+          <w:szCs w:val="18"/>
+          <w:lang w:val="en-GB"/>
+        </w:rPr>
+        <w:t>(.recognized)</w:t>
+      </w:r>
+    </w:p>
+    <w:p>
+      <w:pPr>
+        <w:tabs>
+          <w:tab w:val="left" w:pos="593"/>
+        </w:tabs>
+        <w:autoSpaceDE w:val="0"/>
+        <w:autoSpaceDN w:val="0"/>
+        <w:adjustRightInd w:val="0"/>
+        <w:rPr>
+          <w:rFonts w:ascii="Menlo" w:hAnsi="Menlo" w:cs="Menlo"/>
+          <w:color w:val="000000" w:themeColor="text1"/>
+          <w:sz w:val="18"/>
+          <w:szCs w:val="18"/>
+          <w:lang w:val="en-GB"/>
+        </w:rPr>
+      </w:pPr>
+      <w:r>
+        <w:rPr>
+          <w:rFonts w:ascii="Menlo" w:hAnsi="Menlo" w:cs="Menlo"/>
+          <w:color w:val="000000" w:themeColor="text1"/>
+          <w:sz w:val="18"/>
+          <w:szCs w:val="18"/>
+          <w:lang w:val="en-GB"/>
+        </w:rPr>
+        <w:t xml:space="preserve">            </w:t>
+      </w:r>
+      <w:proofErr w:type="gramStart"/>
+      <w:r>
+        <w:rPr>
+          <w:rFonts w:ascii="Menlo" w:hAnsi="Menlo" w:cs="Menlo"/>
+          <w:color w:val="000000" w:themeColor="text1"/>
+          <w:sz w:val="18"/>
+          <w:szCs w:val="18"/>
+          <w:lang w:val="en-GB"/>
+        </w:rPr>
+        <w:t>.subscribe</w:t>
+      </w:r>
+      <w:proofErr w:type="gramEnd"/>
+      <w:r>
+        <w:rPr>
+          <w:rFonts w:ascii="Menlo" w:hAnsi="Menlo" w:cs="Menlo"/>
+          <w:color w:val="000000" w:themeColor="text1"/>
+          <w:sz w:val="18"/>
+          <w:szCs w:val="18"/>
+          <w:lang w:val="en-GB"/>
+        </w:rPr>
+        <w:t>(</w:t>
+      </w:r>
+      <w:proofErr w:type="spellStart"/>
+      <w:r>
+        <w:rPr>
+          <w:rFonts w:ascii="Menlo" w:hAnsi="Menlo" w:cs="Menlo"/>
+          <w:color w:val="000000" w:themeColor="text1"/>
+          <w:sz w:val="18"/>
+          <w:szCs w:val="18"/>
+          <w:lang w:val="en-GB"/>
+        </w:rPr>
+        <w:t>onNext</w:t>
+      </w:r>
+      <w:proofErr w:type="spellEnd"/>
+      <w:r>
+        <w:rPr>
+          <w:rFonts w:ascii="Menlo" w:hAnsi="Menlo" w:cs="Menlo"/>
+          <w:color w:val="000000" w:themeColor="text1"/>
+          <w:sz w:val="18"/>
+          <w:szCs w:val="18"/>
+          <w:lang w:val="en-GB"/>
+        </w:rPr>
+        <w:t>: { [</w:t>
+      </w:r>
+      <w:r>
+        <w:rPr>
+          <w:rFonts w:ascii="Menlo" w:hAnsi="Menlo" w:cs="Menlo"/>
           <w:b/>
           <w:bCs/>
-          <w:lang w:val="ru-RU"/>
-        </w:rPr>
-        <w:t xml:space="preserve">, </w:t>
-      </w:r>
-      <w:r>
-        <w:rPr>
+          <w:color w:val="000000" w:themeColor="text1"/>
+          <w:sz w:val="18"/>
+          <w:szCs w:val="18"/>
+          <w:lang w:val="en-GB"/>
+        </w:rPr>
+        <w:t>weak</w:t>
+      </w:r>
+      <w:r>
+        <w:rPr>
+          <w:rFonts w:ascii="Menlo" w:hAnsi="Menlo" w:cs="Menlo"/>
+          <w:color w:val="000000" w:themeColor="text1"/>
+          <w:sz w:val="18"/>
+          <w:szCs w:val="18"/>
+          <w:lang w:val="en-GB"/>
+        </w:rPr>
+        <w:t xml:space="preserve"> </w:t>
+      </w:r>
+      <w:proofErr w:type="spellStart"/>
+      <w:r>
+        <w:rPr>
+          <w:rFonts w:ascii="Menlo" w:hAnsi="Menlo" w:cs="Menlo"/>
           <w:b/>
           <w:bCs/>
-          <w:lang w:val="ru-RU"/>
-        </w:rPr>
-        <w:t xml:space="preserve">про </w:t>
-      </w:r>
-      <w:proofErr w:type="spellStart"/>
-      <w:r>
-        <w:rPr>
+          <w:color w:val="000000" w:themeColor="text1"/>
+          <w:sz w:val="18"/>
+          <w:szCs w:val="18"/>
+          <w:lang w:val="en-GB"/>
+        </w:rPr>
+        <w:t>self</w:t>
+      </w:r>
+      <w:proofErr w:type="spellEnd"/>
+      <w:r>
+        <w:rPr>
+          <w:rFonts w:ascii="Menlo" w:hAnsi="Menlo" w:cs="Menlo"/>
+          <w:color w:val="000000" w:themeColor="text1"/>
+          <w:sz w:val="18"/>
+          <w:szCs w:val="18"/>
+          <w:lang w:val="en-GB"/>
+        </w:rPr>
+        <w:t xml:space="preserve">] </w:t>
+      </w:r>
+      <w:r>
+        <w:rPr>
+          <w:rFonts w:ascii="Menlo" w:hAnsi="Menlo" w:cs="Menlo"/>
           <w:b/>
           <w:bCs/>
-          <w:lang w:val="en-US"/>
-        </w:rPr>
-        <w:t>rx</w:t>
-      </w:r>
-      <w:proofErr w:type="spellEnd"/>
-    </w:p>
-    <w:p>
-      <w:pPr>
-        <w:rPr>
+          <w:color w:val="000000" w:themeColor="text1"/>
+          <w:sz w:val="18"/>
+          <w:szCs w:val="18"/>
+          <w:lang w:val="en-GB"/>
+        </w:rPr>
+        <w:t>_</w:t>
+      </w:r>
+      <w:r>
+        <w:rPr>
+          <w:rFonts w:ascii="Menlo" w:hAnsi="Menlo" w:cs="Menlo"/>
+          <w:color w:val="000000" w:themeColor="text1"/>
+          <w:sz w:val="18"/>
+          <w:szCs w:val="18"/>
+          <w:lang w:val="en-GB"/>
+        </w:rPr>
+        <w:t xml:space="preserve"> </w:t>
+      </w:r>
+      <w:r>
+        <w:rPr>
+          <w:rFonts w:ascii="Menlo" w:hAnsi="Menlo" w:cs="Menlo"/>
           <w:b/>
           <w:bCs/>
-          <w:lang w:val="ru-RU"/>
-        </w:rPr>
-      </w:pPr>
-      <w:r>
-        <w:rPr>
+          <w:color w:val="000000" w:themeColor="text1"/>
+          <w:sz w:val="18"/>
+          <w:szCs w:val="18"/>
+          <w:lang w:val="en-GB"/>
+        </w:rPr>
+        <w:t>in</w:t>
+      </w:r>
+    </w:p>
+    <w:p>
+      <w:pPr>
+        <w:tabs>
+          <w:tab w:val="left" w:pos="593"/>
+        </w:tabs>
+        <w:autoSpaceDE w:val="0"/>
+        <w:autoSpaceDN w:val="0"/>
+        <w:adjustRightInd w:val="0"/>
+        <w:rPr>
+          <w:rFonts w:ascii="Menlo" w:hAnsi="Menlo" w:cs="Menlo"/>
+          <w:color w:val="000000" w:themeColor="text1"/>
+          <w:sz w:val="18"/>
+          <w:szCs w:val="18"/>
+          <w:lang w:val="en-GB"/>
+        </w:rPr>
+      </w:pPr>
+      <w:r>
+        <w:rPr>
+          <w:rFonts w:ascii="Menlo" w:hAnsi="Menlo" w:cs="Menlo"/>
+          <w:color w:val="000000" w:themeColor="text1"/>
+          <w:sz w:val="18"/>
+          <w:szCs w:val="18"/>
+          <w:lang w:val="en-GB"/>
+        </w:rPr>
+        <w:t xml:space="preserve">                </w:t>
+      </w:r>
+    </w:p>
+    <w:p>
+      <w:pPr>
+        <w:tabs>
+          <w:tab w:val="left" w:pos="593"/>
+        </w:tabs>
+        <w:autoSpaceDE w:val="0"/>
+        <w:autoSpaceDN w:val="0"/>
+        <w:adjustRightInd w:val="0"/>
+        <w:rPr>
+          <w:rFonts w:ascii="Menlo" w:hAnsi="Menlo" w:cs="Menlo"/>
           <w:b/>
           <w:bCs/>
-          <w:lang w:val="ru-RU"/>
-        </w:rPr>
-        <w:t>Выводы по главе</w:t>
-      </w:r>
-    </w:p>
-    <w:p>
-      <w:pPr>
-        <w:rPr>
+          <w:color w:val="000000" w:themeColor="text1"/>
+          <w:sz w:val="18"/>
+          <w:szCs w:val="18"/>
+          <w:lang w:val="ru-RU"/>
+        </w:rPr>
+      </w:pPr>
+      <w:r>
+        <w:rPr>
+          <w:rFonts w:ascii="Menlo" w:hAnsi="Menlo" w:cs="Menlo"/>
           <w:b/>
           <w:bCs/>
-          <w:lang w:val="ru-RU"/>
-        </w:rPr>
-      </w:pPr>
-    </w:p>
-    <w:p>
-      <w:pPr>
-        <w:rPr>
+          <w:color w:val="000000" w:themeColor="text1"/>
+          <w:sz w:val="18"/>
+          <w:szCs w:val="18"/>
+          <w:lang w:val="en-GB"/>
+        </w:rPr>
+        <w:tab/>
+      </w:r>
+      <w:r>
+        <w:rPr>
+          <w:rFonts w:ascii="Menlo" w:hAnsi="Menlo" w:cs="Menlo"/>
           <w:b/>
           <w:bCs/>
-          <w:lang w:val="ru-RU"/>
-        </w:rPr>
-      </w:pPr>
-      <w:r>
-        <w:rPr>
+          <w:color w:val="000000" w:themeColor="text1"/>
+          <w:sz w:val="18"/>
+          <w:szCs w:val="18"/>
+          <w:lang w:val="en-GB"/>
+        </w:rPr>
+        <w:tab/>
+      </w:r>
+      <w:r>
+        <w:rPr>
+          <w:rFonts w:ascii="Menlo" w:hAnsi="Menlo" w:cs="Menlo"/>
           <w:b/>
           <w:bCs/>
+          <w:color w:val="000000" w:themeColor="text1"/>
+          <w:sz w:val="18"/>
+          <w:szCs w:val="18"/>
+          <w:lang w:val="en-GB"/>
+        </w:rPr>
+        <w:tab/>
+        <w:t xml:space="preserve">// </w:t>
+      </w:r>
+      <w:r>
+        <w:rPr>
+          <w:rFonts w:ascii="Menlo" w:hAnsi="Menlo" w:cs="Menlo"/>
+          <w:b/>
+          <w:bCs/>
+          <w:color w:val="000000" w:themeColor="text1"/>
+          <w:sz w:val="18"/>
+          <w:szCs w:val="18"/>
+          <w:lang w:val="ru-RU"/>
+        </w:rPr>
+        <w:t>Реакция</w:t>
+      </w:r>
+    </w:p>
+    <w:p>
+      <w:pPr>
+        <w:tabs>
+          <w:tab w:val="left" w:pos="593"/>
+        </w:tabs>
+        <w:autoSpaceDE w:val="0"/>
+        <w:autoSpaceDN w:val="0"/>
+        <w:adjustRightInd w:val="0"/>
+        <w:rPr>
+          <w:rFonts w:ascii="Menlo" w:hAnsi="Menlo" w:cs="Menlo"/>
+          <w:color w:val="000000" w:themeColor="text1"/>
+          <w:sz w:val="18"/>
+          <w:szCs w:val="18"/>
+          <w:lang w:val="ru-RU"/>
+        </w:rPr>
+      </w:pPr>
+    </w:p>
+    <w:p>
+      <w:pPr>
+        <w:rPr>
+          <w:color w:val="000000" w:themeColor="text1"/>
+          <w:sz w:val="18"/>
+          <w:szCs w:val="18"/>
+          <w:lang w:val="en-US"/>
+        </w:rPr>
+      </w:pPr>
+      <w:r>
+        <w:rPr>
+          <w:rFonts w:ascii="Menlo" w:hAnsi="Menlo" w:cs="Menlo"/>
+          <w:color w:val="000000" w:themeColor="text1"/>
+          <w:sz w:val="18"/>
+          <w:szCs w:val="18"/>
+          <w:lang w:val="en-GB"/>
+        </w:rPr>
+        <w:t xml:space="preserve">        }</w:t>
+      </w:r>
+      <w:proofErr w:type="gramStart"/>
+      <w:r>
+        <w:rPr>
+          <w:rFonts w:ascii="Menlo" w:hAnsi="Menlo" w:cs="Menlo"/>
+          <w:color w:val="000000" w:themeColor="text1"/>
+          <w:sz w:val="18"/>
+          <w:szCs w:val="18"/>
+          <w:lang w:val="en-GB"/>
+        </w:rPr>
+        <w:t>).disposed</w:t>
+      </w:r>
+      <w:proofErr w:type="gramEnd"/>
+      <w:r>
+        <w:rPr>
+          <w:rFonts w:ascii="Menlo" w:hAnsi="Menlo" w:cs="Menlo"/>
+          <w:color w:val="000000" w:themeColor="text1"/>
+          <w:sz w:val="18"/>
+          <w:szCs w:val="18"/>
+          <w:lang w:val="en-GB"/>
+        </w:rPr>
+        <w:t xml:space="preserve">(by: </w:t>
+      </w:r>
+      <w:proofErr w:type="spellStart"/>
+      <w:r>
+        <w:rPr>
+          <w:rFonts w:ascii="Menlo" w:hAnsi="Menlo" w:cs="Menlo"/>
+          <w:color w:val="000000" w:themeColor="text1"/>
+          <w:sz w:val="18"/>
+          <w:szCs w:val="18"/>
+          <w:lang w:val="en-GB"/>
+        </w:rPr>
+        <w:t>disposeBag</w:t>
+      </w:r>
+      <w:proofErr w:type="spellEnd"/>
+      <w:r>
+        <w:rPr>
+          <w:rFonts w:ascii="Menlo" w:hAnsi="Menlo" w:cs="Menlo"/>
+          <w:color w:val="000000" w:themeColor="text1"/>
+          <w:sz w:val="18"/>
+          <w:szCs w:val="18"/>
+          <w:lang w:val="en-GB"/>
+        </w:rPr>
+        <w:t>)</w:t>
+      </w:r>
+    </w:p>
+    <w:p>
+      <w:pPr>
+        <w:rPr>
+          <w:b/>
+          <w:bCs/>
+          <w:lang w:val="en-US"/>
+        </w:rPr>
+      </w:pPr>
+    </w:p>
+    <w:p>
+      <w:pPr>
+        <w:rPr>
+          <w:lang w:val="en-US"/>
+        </w:rPr>
+      </w:pPr>
+      <w:r>
+        <w:rPr>
+          <w:lang w:val="ru-RU"/>
+        </w:rPr>
+        <w:t>В таком случае</w:t>
+      </w:r>
+      <w:r>
+        <w:rPr>
+          <w:lang w:val="ru-RU"/>
+        </w:rPr>
+        <w:t xml:space="preserve">, </w:t>
+      </w:r>
+      <w:r>
+        <w:rPr>
+          <w:lang w:val="ru-RU"/>
+        </w:rPr>
+        <w:t>замыкание становится подписчиком нажатия на кнопку и асинхронно вызывается по необходимости</w:t>
+      </w:r>
+      <w:r>
+        <w:rPr>
+          <w:lang w:val="ru-RU"/>
+        </w:rPr>
+        <w:t xml:space="preserve">. </w:t>
+      </w:r>
+      <w:r>
+        <w:rPr>
+          <w:lang w:val="ru-RU"/>
+        </w:rPr>
+        <w:t xml:space="preserve">Если внутри замыкания используется доступ к полям экземпляра (требующих) </w:t>
+      </w:r>
+      <w:r>
+        <w:rPr>
+          <w:lang w:val="en-US"/>
+        </w:rPr>
+        <w:t>self</w:t>
+      </w:r>
+      <w:r>
+        <w:rPr>
+          <w:lang w:val="ru-RU"/>
+        </w:rPr>
+        <w:t xml:space="preserve">, </w:t>
+      </w:r>
+      <w:r>
+        <w:rPr>
+          <w:lang w:val="ru-RU"/>
+        </w:rPr>
+        <w:t xml:space="preserve">тогда необходимо указать ссылку на </w:t>
+      </w:r>
+      <w:r>
+        <w:rPr>
+          <w:lang w:val="en-US"/>
+        </w:rPr>
+        <w:t>self</w:t>
+      </w:r>
+      <w:r>
+        <w:rPr>
+          <w:lang w:val="ru-RU"/>
+        </w:rPr>
+        <w:t xml:space="preserve"> </w:t>
+      </w:r>
+      <w:r>
+        <w:rPr>
+          <w:lang w:val="ru-RU"/>
+        </w:rPr>
+        <w:t>как слабую</w:t>
+      </w:r>
+      <w:r>
+        <w:rPr>
+          <w:lang w:val="ru-RU"/>
+        </w:rPr>
+        <w:t xml:space="preserve">. </w:t>
+      </w:r>
+      <w:r>
+        <w:rPr>
+          <w:lang w:val="ru-RU"/>
+        </w:rPr>
+        <w:t>Иначе</w:t>
+      </w:r>
+      <w:r>
+        <w:rPr>
+          <w:lang w:val="ru-RU"/>
+        </w:rPr>
+        <w:t xml:space="preserve">, </w:t>
+      </w:r>
+      <w:r>
+        <w:rPr>
+          <w:lang w:val="ru-RU"/>
+        </w:rPr>
+        <w:t xml:space="preserve">эта ссылка рассматривается </w:t>
+      </w:r>
+      <w:r>
+        <w:rPr>
+          <w:lang w:val="ru-RU"/>
+        </w:rPr>
+        <w:t xml:space="preserve">механизмом </w:t>
+      </w:r>
+      <w:r>
+        <w:rPr>
+          <w:lang w:val="en-US"/>
+        </w:rPr>
+        <w:t>ARC</w:t>
+      </w:r>
+      <w:r>
+        <w:rPr>
+          <w:lang w:val="ru-RU"/>
+        </w:rPr>
+        <w:t xml:space="preserve"> (</w:t>
+      </w:r>
+      <w:r>
+        <w:rPr>
+          <w:lang w:val="en-US"/>
+        </w:rPr>
+        <w:t>Automatic</w:t>
+      </w:r>
+      <w:r>
+        <w:rPr>
+          <w:lang w:val="ru-RU"/>
+        </w:rPr>
+        <w:t xml:space="preserve"> </w:t>
+      </w:r>
+      <w:r>
+        <w:rPr>
+          <w:lang w:val="en-US"/>
+        </w:rPr>
+        <w:t>Reference</w:t>
+      </w:r>
+      <w:r>
+        <w:rPr>
+          <w:lang w:val="ru-RU"/>
+        </w:rPr>
+        <w:t xml:space="preserve"> </w:t>
+      </w:r>
+      <w:r>
+        <w:rPr>
+          <w:lang w:val="en-US"/>
+        </w:rPr>
+        <w:t>Counter</w:t>
+      </w:r>
+      <w:r>
+        <w:rPr>
+          <w:lang w:val="ru-RU"/>
+        </w:rPr>
+        <w:t xml:space="preserve">) </w:t>
+      </w:r>
+      <w:r>
+        <w:rPr>
+          <w:lang w:val="ru-RU"/>
+        </w:rPr>
+        <w:t>как сильная и в случае удаления текущего контроллера представления не вызовет его деструктор</w:t>
+      </w:r>
+      <w:r>
+        <w:rPr>
+          <w:lang w:val="ru-RU"/>
+        </w:rPr>
+        <w:t xml:space="preserve">, </w:t>
+      </w:r>
+      <w:r>
+        <w:rPr>
+          <w:lang w:val="ru-RU"/>
+        </w:rPr>
+        <w:t xml:space="preserve">поскольку замыкание все еще указывает на </w:t>
+      </w:r>
+      <w:r>
+        <w:rPr>
+          <w:lang w:val="en-US"/>
+        </w:rPr>
+        <w:t>self</w:t>
+      </w:r>
+      <w:r>
+        <w:rPr>
+          <w:lang w:val="ru-RU"/>
+        </w:rPr>
+        <w:t xml:space="preserve"> </w:t>
+      </w:r>
+      <w:r>
+        <w:rPr>
+          <w:lang w:val="ru-RU"/>
+        </w:rPr>
+        <w:t>сильной ссылкой</w:t>
+      </w:r>
+      <w:r>
+        <w:rPr>
+          <w:lang w:val="ru-RU"/>
+        </w:rPr>
+        <w:t xml:space="preserve">. </w:t>
+      </w:r>
+      <w:r>
+        <w:rPr>
+          <w:lang w:val="ru-RU"/>
+        </w:rPr>
+        <w:t>Если бы указывало слабой</w:t>
+      </w:r>
+      <w:r>
+        <w:rPr>
+          <w:lang w:val="ru-RU"/>
+        </w:rPr>
+        <w:t xml:space="preserve">, </w:t>
+      </w:r>
+      <w:r>
+        <w:rPr>
+          <w:lang w:val="ru-RU"/>
+        </w:rPr>
+        <w:t xml:space="preserve">то </w:t>
+      </w:r>
+      <w:r>
+        <w:rPr>
+          <w:lang w:val="ru-RU"/>
+        </w:rPr>
+        <w:t>планировщик</w:t>
+      </w:r>
+      <w:r>
+        <w:rPr>
+          <w:lang w:val="ru-RU"/>
+        </w:rPr>
+        <w:t xml:space="preserve"> </w:t>
+      </w:r>
+      <w:r>
+        <w:rPr>
+          <w:lang w:val="ru-RU"/>
+        </w:rPr>
+        <w:t>посчитал</w:t>
+      </w:r>
+      <w:r>
+        <w:rPr>
+          <w:lang w:val="ru-RU"/>
+        </w:rPr>
+        <w:t xml:space="preserve"> </w:t>
+      </w:r>
+      <w:r>
+        <w:rPr>
+          <w:lang w:val="ru-RU"/>
+        </w:rPr>
+        <w:t>бы</w:t>
+      </w:r>
+      <w:r>
+        <w:rPr>
+          <w:lang w:val="ru-RU"/>
+        </w:rPr>
+        <w:t xml:space="preserve">, </w:t>
+      </w:r>
+      <w:r>
+        <w:rPr>
+          <w:lang w:val="ru-RU"/>
+        </w:rPr>
+        <w:t>что ссылок</w:t>
+      </w:r>
+      <w:r>
+        <w:rPr>
+          <w:lang w:val="ru-RU"/>
+        </w:rPr>
+        <w:t xml:space="preserve">, </w:t>
+      </w:r>
+      <w:r>
+        <w:rPr>
+          <w:lang w:val="ru-RU"/>
+        </w:rPr>
+        <w:t xml:space="preserve">указывающих на </w:t>
+      </w:r>
+      <w:r>
+        <w:rPr>
+          <w:lang w:val="en-US"/>
+        </w:rPr>
+        <w:t>self</w:t>
+      </w:r>
+      <w:r>
+        <w:rPr>
+          <w:lang w:val="ru-RU"/>
+        </w:rPr>
+        <w:t xml:space="preserve"> </w:t>
+      </w:r>
+      <w:proofErr w:type="gramStart"/>
+      <w:r>
+        <w:rPr>
+          <w:lang w:val="ru-RU"/>
+        </w:rPr>
+        <w:t>нет</w:t>
+      </w:r>
+      <w:proofErr w:type="gramEnd"/>
+      <w:r>
+        <w:rPr>
+          <w:lang w:val="ru-RU"/>
+        </w:rPr>
+        <w:t xml:space="preserve"> </w:t>
+      </w:r>
+      <w:r>
+        <w:rPr>
+          <w:lang w:val="ru-RU"/>
+        </w:rPr>
+        <w:t xml:space="preserve">и </w:t>
+      </w:r>
+      <w:r>
+        <w:rPr>
+          <w:lang w:val="ru-RU"/>
+        </w:rPr>
+        <w:t>необходимо</w:t>
+      </w:r>
+      <w:r>
+        <w:rPr>
+          <w:lang w:val="ru-RU"/>
+        </w:rPr>
+        <w:t xml:space="preserve"> вызывать деструктор</w:t>
+      </w:r>
+      <w:r>
+        <w:rPr>
+          <w:lang w:val="ru-RU"/>
+        </w:rPr>
+        <w:t>.</w:t>
+      </w:r>
+      <w:r>
+        <w:rPr>
+          <w:lang w:val="ru-RU"/>
+        </w:rPr>
+        <w:t xml:space="preserve"> Повторный вызов </w:t>
+      </w:r>
+      <w:proofErr w:type="spellStart"/>
+      <w:r>
+        <w:rPr>
+          <w:lang w:val="en-US"/>
+        </w:rPr>
+        <w:t>DisposeBag</w:t>
+      </w:r>
+      <w:proofErr w:type="spellEnd"/>
+      <w:r>
+        <w:rPr>
+          <w:lang w:val="ru-RU"/>
+        </w:rPr>
+        <w:t xml:space="preserve"> способствует отмене подписок</w:t>
+      </w:r>
+      <w:r>
+        <w:rPr>
+          <w:lang w:val="en-US"/>
+        </w:rPr>
+        <w:t xml:space="preserve">. </w:t>
+      </w:r>
+    </w:p>
+    <w:p>
+      <w:pPr>
+        <w:rPr>
+          <w:lang w:val="en-US"/>
+        </w:rPr>
+      </w:pPr>
+    </w:p>
+    <w:p>
+      <w:pPr>
+        <w:rPr>
+          <w:lang w:val="ru-RU"/>
+        </w:rPr>
+      </w:pPr>
+      <w:r>
+        <w:rPr>
+          <w:lang w:val="ru-RU"/>
+        </w:rPr>
+        <w:t>Аналогичная парадигма используется и при привязке данных к таблице</w:t>
+      </w:r>
+      <w:r>
+        <w:rPr>
+          <w:lang w:val="ru-RU"/>
+        </w:rPr>
+        <w:t xml:space="preserve"> </w:t>
+      </w:r>
+      <w:proofErr w:type="spellStart"/>
+      <w:r>
+        <w:rPr>
+          <w:lang w:val="en-US"/>
+        </w:rPr>
+        <w:t>UITableView</w:t>
+      </w:r>
+      <w:proofErr w:type="spellEnd"/>
+      <w:r>
+        <w:rPr>
+          <w:lang w:val="ru-RU"/>
+        </w:rPr>
+        <w:t xml:space="preserve">. </w:t>
+      </w:r>
+      <w:r>
+        <w:rPr>
+          <w:lang w:val="ru-RU"/>
+        </w:rPr>
+        <w:t>Фактически таблица является подписчиком данных</w:t>
+      </w:r>
+      <w:r>
+        <w:rPr>
+          <w:lang w:val="ru-RU"/>
+        </w:rPr>
+        <w:t xml:space="preserve">. </w:t>
+      </w:r>
+      <w:r>
+        <w:rPr>
+          <w:lang w:val="ru-RU"/>
+        </w:rPr>
+        <w:t>Эти данные могут быть постоянными</w:t>
+      </w:r>
+      <w:r>
+        <w:rPr>
+          <w:lang w:val="ru-RU"/>
+        </w:rPr>
+        <w:t xml:space="preserve">, </w:t>
+      </w:r>
+      <w:r>
+        <w:rPr>
+          <w:lang w:val="ru-RU"/>
+        </w:rPr>
+        <w:t>а могут изменяться</w:t>
+      </w:r>
+      <w:r>
+        <w:rPr>
+          <w:lang w:val="ru-RU"/>
+        </w:rPr>
+        <w:t xml:space="preserve">. </w:t>
+      </w:r>
+      <w:r>
+        <w:rPr>
+          <w:lang w:val="ru-RU"/>
+        </w:rPr>
+        <w:t>В первом случае</w:t>
+      </w:r>
+      <w:r>
+        <w:rPr>
+          <w:lang w:val="ru-RU"/>
+        </w:rPr>
+        <w:t xml:space="preserve">, </w:t>
+      </w:r>
+      <w:r>
+        <w:rPr>
+          <w:lang w:val="ru-RU"/>
+        </w:rPr>
+        <w:t>сделать данные наблюдаемыми можно при помощи следующей конструкции</w:t>
+      </w:r>
+      <w:r>
+        <w:rPr>
+          <w:lang w:val="ru-RU"/>
+        </w:rPr>
+        <w:t>:</w:t>
+      </w:r>
+    </w:p>
+    <w:p>
+      <w:pPr>
+        <w:rPr>
+          <w:lang w:val="ru-RU"/>
+        </w:rPr>
+      </w:pPr>
+    </w:p>
+    <w:p>
+      <w:pPr>
+        <w:rPr>
+          <w:rFonts w:ascii="Menlo" w:hAnsi="Menlo" w:cs="Menlo"/>
+          <w:color w:val="000000" w:themeColor="text1"/>
+          <w:sz w:val="18"/>
+          <w:szCs w:val="18"/>
+          <w:lang w:val="en-GB"/>
+        </w:rPr>
+      </w:pPr>
+      <w:r>
+        <w:rPr>
+          <w:rFonts w:ascii="Menlo" w:hAnsi="Menlo" w:cs="Menlo"/>
+          <w:b/>
+          <w:bCs/>
+          <w:color w:val="000000" w:themeColor="text1"/>
+          <w:sz w:val="18"/>
+          <w:szCs w:val="18"/>
+          <w:lang w:val="en-GB"/>
+        </w:rPr>
+        <w:t>let</w:t>
+      </w:r>
+      <w:r>
+        <w:rPr>
+          <w:rFonts w:ascii="Menlo" w:hAnsi="Menlo" w:cs="Menlo"/>
+          <w:color w:val="000000" w:themeColor="text1"/>
+          <w:sz w:val="18"/>
+          <w:szCs w:val="18"/>
+          <w:lang w:val="en-GB"/>
+        </w:rPr>
+        <w:t xml:space="preserve"> data = </w:t>
+      </w:r>
+      <w:proofErr w:type="spellStart"/>
+      <w:r>
+        <w:rPr>
+          <w:rFonts w:ascii="Menlo" w:hAnsi="Menlo" w:cs="Menlo"/>
+          <w:color w:val="000000" w:themeColor="text1"/>
+          <w:sz w:val="18"/>
+          <w:szCs w:val="18"/>
+          <w:lang w:val="en-GB"/>
+        </w:rPr>
+        <w:t>Observable.just</w:t>
+      </w:r>
+      <w:proofErr w:type="spellEnd"/>
+      <w:r>
+        <w:rPr>
+          <w:rFonts w:ascii="Menlo" w:hAnsi="Menlo" w:cs="Menlo"/>
+          <w:color w:val="000000" w:themeColor="text1"/>
+          <w:sz w:val="18"/>
+          <w:szCs w:val="18"/>
+          <w:lang w:val="en-GB"/>
+        </w:rPr>
+        <w:t>(institutions)</w:t>
+      </w:r>
+    </w:p>
+    <w:p>
+      <w:pPr>
+        <w:rPr>
+          <w:rFonts w:ascii="Menlo" w:hAnsi="Menlo" w:cs="Menlo"/>
+          <w:color w:val="000000" w:themeColor="text1"/>
+          <w:sz w:val="18"/>
+          <w:szCs w:val="18"/>
+          <w:lang w:val="en-GB"/>
+        </w:rPr>
+      </w:pPr>
+    </w:p>
+    <w:p>
+      <w:pPr>
+        <w:rPr>
+          <w:color w:val="000000" w:themeColor="text1"/>
+          <w:lang w:val="ru-RU"/>
+        </w:rPr>
+      </w:pPr>
+      <w:r>
+        <w:rPr>
+          <w:color w:val="000000" w:themeColor="text1"/>
+          <w:lang w:val="ru-RU"/>
+        </w:rPr>
+        <w:t>Тогда</w:t>
+      </w:r>
+      <w:r>
+        <w:rPr>
+          <w:color w:val="000000" w:themeColor="text1"/>
+          <w:lang w:val="ru-RU"/>
+        </w:rPr>
+        <w:t xml:space="preserve">, </w:t>
+      </w:r>
+      <w:r>
+        <w:rPr>
+          <w:color w:val="000000" w:themeColor="text1"/>
+          <w:lang w:val="ru-RU"/>
+        </w:rPr>
+        <w:t>типичная конфигурация таблицы выглядит следующим образом</w:t>
+      </w:r>
+      <w:r>
+        <w:rPr>
+          <w:color w:val="000000" w:themeColor="text1"/>
+          <w:lang w:val="ru-RU"/>
+        </w:rPr>
+        <w:t>:</w:t>
+      </w:r>
+    </w:p>
+    <w:p>
+      <w:pPr>
+        <w:rPr>
+          <w:color w:val="000000" w:themeColor="text1"/>
+          <w:lang w:val="ru-RU"/>
+        </w:rPr>
+      </w:pPr>
+    </w:p>
+    <w:p>
+      <w:pPr>
+        <w:rPr>
+          <w:color w:val="000000" w:themeColor="text1"/>
+          <w:lang w:val="ru-RU"/>
+        </w:rPr>
+      </w:pPr>
+      <w:r>
+        <w:rPr>
+          <w:rFonts w:ascii="Menlo" w:hAnsi="Menlo" w:cs="Menlo"/>
+          <w:color w:val="000000" w:themeColor="text1"/>
+          <w:sz w:val="18"/>
+          <w:szCs w:val="18"/>
+          <w:lang w:val="en-GB"/>
+        </w:rPr>
+        <w:drawing>
+          <wp:inline distT="0" distB="0" distL="0" distR="0" wp14:anchorId="175B09B7" wp14:editId="6C1FF4BC">
+            <wp:extent cx="5731510" cy="1002665"/>
+            <wp:effectExtent l="0" t="0" r="0" b="635"/>
+            <wp:docPr id="9" name="Picture 9" descr="Graphical user interface, text, application, email&#10;&#10;Description automatically generated"/>
+            <wp:cNvGraphicFramePr>
+              <a:graphicFrameLocks xmlns:a="http://schemas.openxmlformats.org/drawingml/2006/main" noChangeAspect="1"/>
+            </wp:cNvGraphicFramePr>
+            <a:graphic xmlns:a="http://schemas.openxmlformats.org/drawingml/2006/main">
+              <a:graphicData uri="http://schemas.openxmlformats.org/drawingml/2006/picture">
+                <pic:pic xmlns:pic="http://schemas.openxmlformats.org/drawingml/2006/picture">
+                  <pic:nvPicPr>
+                    <pic:cNvPr id="1" name=""/>
+                    <pic:cNvPicPr/>
+                  </pic:nvPicPr>
+                  <pic:blipFill>
+                    <a:blip r:embed="rId21"/>
+                    <a:stretch>
+                      <a:fillRect/>
+                    </a:stretch>
+                  </pic:blipFill>
+                  <pic:spPr>
+                    <a:xfrm>
+                      <a:off x="0" y="0"/>
+                      <a:ext cx="5731510" cy="1002665"/>
+                    </a:xfrm>
+                    <a:prstGeom prst="rect">
+                      <a:avLst/>
+                    </a:prstGeom>
+                  </pic:spPr>
+                </pic:pic>
+              </a:graphicData>
+            </a:graphic>
+          </wp:inline>
+        </w:drawing>
+      </w:r>
+    </w:p>
+    <w:p>
+      <w:pPr>
+        <w:rPr>
+          <w:lang w:val="ru-RU"/>
+        </w:rPr>
+      </w:pPr>
+    </w:p>
+    <w:p>
+      <w:pPr>
+        <w:rPr>
+          <w:lang w:val="ru-RU"/>
+        </w:rPr>
+      </w:pPr>
+      <w:r>
+        <w:rPr>
+          <w:lang w:val="ru-RU"/>
+        </w:rPr>
+        <w:t>В случае постоянно обновляющихся данных</w:t>
+      </w:r>
+      <w:r>
+        <w:rPr>
+          <w:lang w:val="ru-RU"/>
+        </w:rPr>
+        <w:t xml:space="preserve">, </w:t>
+      </w:r>
+      <w:r>
+        <w:rPr>
+          <w:lang w:val="ru-RU"/>
+        </w:rPr>
+        <w:t>например</w:t>
+      </w:r>
+      <w:r>
+        <w:rPr>
+          <w:lang w:val="ru-RU"/>
+        </w:rPr>
+        <w:t xml:space="preserve">, </w:t>
+      </w:r>
+      <w:r>
+        <w:rPr>
+          <w:lang w:val="ru-RU"/>
+        </w:rPr>
+        <w:t>при поиске необходимой группы</w:t>
+      </w:r>
+      <w:r>
+        <w:rPr>
+          <w:lang w:val="ru-RU"/>
+        </w:rPr>
+        <w:t xml:space="preserve">, </w:t>
+      </w:r>
+      <w:r>
+        <w:rPr>
+          <w:lang w:val="ru-RU"/>
+        </w:rPr>
+        <w:t xml:space="preserve">необходимо использовать </w:t>
+      </w:r>
+      <w:proofErr w:type="spellStart"/>
+      <w:r>
+        <w:rPr>
+          <w:lang w:val="en-US"/>
+        </w:rPr>
+        <w:t>BehaviorRelay</w:t>
+      </w:r>
+      <w:proofErr w:type="spellEnd"/>
+      <w:r>
+        <w:rPr>
+          <w:lang w:val="ru-RU"/>
+        </w:rPr>
+        <w:t xml:space="preserve">, </w:t>
+      </w:r>
+      <w:r>
+        <w:rPr>
+          <w:lang w:val="ru-RU"/>
+        </w:rPr>
+        <w:t>который</w:t>
+      </w:r>
+      <w:r>
+        <w:rPr>
+          <w:lang w:val="ru-RU"/>
+        </w:rPr>
+        <w:t xml:space="preserve">, </w:t>
+      </w:r>
+      <w:r>
+        <w:rPr>
+          <w:lang w:val="ru-RU"/>
+        </w:rPr>
+        <w:t xml:space="preserve">при получении новых значений </w:t>
+      </w:r>
+      <w:r>
+        <w:rPr>
+          <w:lang w:val="ru-RU"/>
+        </w:rPr>
+        <w:t xml:space="preserve">при помощи метода </w:t>
+      </w:r>
+      <w:r>
+        <w:rPr>
+          <w:lang w:val="en-US"/>
+        </w:rPr>
+        <w:t>accept</w:t>
+      </w:r>
+      <w:r>
+        <w:rPr>
+          <w:lang w:val="ru-RU"/>
+        </w:rPr>
+        <w:t xml:space="preserve">, </w:t>
+      </w:r>
+      <w:r>
+        <w:rPr>
+          <w:lang w:val="ru-RU"/>
+        </w:rPr>
+        <w:t>асинхронно рассылает их своим подписчикам</w:t>
+      </w:r>
+      <w:r>
+        <w:rPr>
+          <w:lang w:val="ru-RU"/>
+        </w:rPr>
+        <w:t xml:space="preserve">. </w:t>
+      </w:r>
+    </w:p>
+    <w:p>
+      <w:pPr>
+        <w:rPr>
+          <w:lang w:val="ru-RU"/>
+        </w:rPr>
+      </w:pPr>
+    </w:p>
+    <w:p>
+      <w:pPr>
+        <w:rPr>
+          <w:lang w:val="en-US"/>
+        </w:rPr>
+      </w:pPr>
+      <w:r>
+        <w:rPr>
+          <w:lang w:val="ru-RU"/>
+        </w:rPr>
+        <w:t>Пример</w:t>
+      </w:r>
+      <w:r>
+        <w:rPr>
+          <w:lang w:val="en-US"/>
+        </w:rPr>
+        <w:t xml:space="preserve">: </w:t>
+      </w:r>
+    </w:p>
+    <w:p>
+      <w:pPr>
+        <w:rPr>
+          <w:lang w:val="en-US"/>
+        </w:rPr>
+      </w:pPr>
+    </w:p>
+    <w:p>
+      <w:pPr>
+        <w:rPr>
+          <w:lang w:val="ru-RU"/>
+        </w:rPr>
+      </w:pPr>
+      <w:r>
+        <w:rPr>
+          <w:lang w:val="en-US"/>
+        </w:rPr>
+        <w:t xml:space="preserve">1. </w:t>
+      </w:r>
+      <w:r>
+        <w:rPr>
+          <w:lang w:val="ru-RU"/>
+        </w:rPr>
+        <w:t>Привязка данных и таблицы</w:t>
+      </w:r>
+    </w:p>
+    <w:p>
+      <w:pPr>
+        <w:rPr>
+          <w:lang w:val="en-US"/>
+        </w:rPr>
+      </w:pPr>
+      <w:r>
+        <w:rPr>
+          <w:lang w:val="en-US"/>
+        </w:rPr>
+        <w:drawing>
+          <wp:inline distT="0" distB="0" distL="0" distR="0" wp14:anchorId="5F936C16" wp14:editId="75DB431E">
+            <wp:extent cx="5731510" cy="1492250"/>
+            <wp:effectExtent l="0" t="0" r="0" b="6350"/>
+            <wp:docPr id="12" name="Picture 12" descr="Graphical user interface, text, application, email&#10;&#10;Description automatically generated"/>
+            <wp:cNvGraphicFramePr>
+              <a:graphicFrameLocks xmlns:a="http://schemas.openxmlformats.org/drawingml/2006/main" noChangeAspect="1"/>
+            </wp:cNvGraphicFramePr>
+            <a:graphic xmlns:a="http://schemas.openxmlformats.org/drawingml/2006/main">
+              <a:graphicData uri="http://schemas.openxmlformats.org/drawingml/2006/picture">
+                <pic:pic xmlns:pic="http://schemas.openxmlformats.org/drawingml/2006/picture">
+                  <pic:nvPicPr>
+                    <pic:cNvPr id="1" name=""/>
+                    <pic:cNvPicPr/>
+                  </pic:nvPicPr>
+                  <pic:blipFill>
+                    <a:blip r:embed="rId22"/>
+                    <a:stretch>
+                      <a:fillRect/>
+                    </a:stretch>
+                  </pic:blipFill>
+                  <pic:spPr>
+                    <a:xfrm>
+                      <a:off x="0" y="0"/>
+                      <a:ext cx="5731510" cy="1492250"/>
+                    </a:xfrm>
+                    <a:prstGeom prst="rect">
+                      <a:avLst/>
+                    </a:prstGeom>
+                  </pic:spPr>
+                </pic:pic>
+              </a:graphicData>
+            </a:graphic>
+          </wp:inline>
+        </w:drawing>
+      </w:r>
+    </w:p>
+    <w:p>
+      <w:pPr>
+        <w:rPr>
+          <w:lang w:val="en-US"/>
+        </w:rPr>
+      </w:pPr>
+      <w:r>
+        <w:rPr>
+          <w:lang w:val="ru-RU"/>
+        </w:rPr>
+        <w:t>2</w:t>
+      </w:r>
+      <w:r>
+        <w:rPr>
+          <w:lang w:val="en-US"/>
+        </w:rPr>
+        <w:t xml:space="preserve">. </w:t>
+      </w:r>
+      <w:r>
+        <w:rPr>
+          <w:lang w:val="ru-RU"/>
+        </w:rPr>
+        <w:t xml:space="preserve">Рассылка подписчику новых данных </w:t>
+      </w:r>
+    </w:p>
+    <w:p>
+      <w:pPr>
+        <w:rPr>
+          <w:b/>
+          <w:bCs/>
+          <w:lang w:val="en-US"/>
+        </w:rPr>
+      </w:pPr>
+      <w:r>
+        <w:rPr>
+          <w:b/>
+          <w:bCs/>
+          <w:lang w:val="en-US"/>
+        </w:rPr>
+        <w:drawing>
+          <wp:inline distT="0" distB="0" distL="0" distR="0" wp14:anchorId="5971AF2A" wp14:editId="0EB74F60">
+            <wp:extent cx="3160295" cy="169807"/>
+            <wp:effectExtent l="0" t="0" r="0" b="0"/>
+            <wp:docPr id="13" name="Picture 13"/>
+            <wp:cNvGraphicFramePr>
+              <a:graphicFrameLocks xmlns:a="http://schemas.openxmlformats.org/drawingml/2006/main" noChangeAspect="1"/>
+            </wp:cNvGraphicFramePr>
+            <a:graphic xmlns:a="http://schemas.openxmlformats.org/drawingml/2006/main">
+              <a:graphicData uri="http://schemas.openxmlformats.org/drawingml/2006/picture">
+                <pic:pic xmlns:pic="http://schemas.openxmlformats.org/drawingml/2006/picture">
+                  <pic:nvPicPr>
+                    <pic:cNvPr id="1" name=""/>
+                    <pic:cNvPicPr/>
+                  </pic:nvPicPr>
+                  <pic:blipFill>
+                    <a:blip r:embed="rId23"/>
+                    <a:stretch>
+                      <a:fillRect/>
+                    </a:stretch>
+                  </pic:blipFill>
+                  <pic:spPr>
+                    <a:xfrm>
+                      <a:off x="0" y="0"/>
+                      <a:ext cx="3712221" cy="199463"/>
+                    </a:xfrm>
+                    <a:prstGeom prst="rect">
+                      <a:avLst/>
+                    </a:prstGeom>
+                  </pic:spPr>
+                </pic:pic>
+              </a:graphicData>
+            </a:graphic>
+          </wp:inline>
+        </w:drawing>
+      </w:r>
+    </w:p>
+    <w:p>
+      <w:pPr>
+        <w:rPr>
+          <w:b/>
+          <w:bCs/>
+          <w:lang w:val="en-US"/>
+        </w:rPr>
+      </w:pPr>
+    </w:p>
+    <w:p>
+      <w:pPr>
+        <w:rPr>
+          <w:lang w:val="ru-RU"/>
+        </w:rPr>
+      </w:pPr>
+      <w:r>
+        <w:rPr>
+          <w:lang w:val="ru-RU"/>
+        </w:rPr>
+        <w:t xml:space="preserve">Так как в архитектуре </w:t>
+      </w:r>
+      <w:r>
+        <w:rPr>
+          <w:lang w:val="en-US"/>
+        </w:rPr>
+        <w:t>MVVM</w:t>
+      </w:r>
+      <w:r>
+        <w:rPr>
+          <w:lang w:val="ru-RU"/>
+        </w:rPr>
+        <w:t xml:space="preserve"> </w:t>
+      </w:r>
+      <w:proofErr w:type="spellStart"/>
+      <w:r>
+        <w:rPr>
+          <w:lang w:val="en-US"/>
+        </w:rPr>
+        <w:t>ViewModel</w:t>
+      </w:r>
+      <w:proofErr w:type="spellEnd"/>
+      <w:r>
+        <w:rPr>
+          <w:lang w:val="ru-RU"/>
+        </w:rPr>
+        <w:t>,</w:t>
+      </w:r>
+      <w:r>
+        <w:rPr>
+          <w:lang w:val="ru-RU"/>
+        </w:rPr>
+        <w:t xml:space="preserve"> отвечающий за обработку запросов пользователя и работу с </w:t>
+      </w:r>
+      <w:r>
+        <w:rPr>
+          <w:lang w:val="en-US"/>
+        </w:rPr>
+        <w:t>Model</w:t>
+      </w:r>
+      <w:r>
+        <w:rPr>
+          <w:lang w:val="ru-RU"/>
+        </w:rPr>
+        <w:t xml:space="preserve"> </w:t>
+      </w:r>
+      <w:r>
+        <w:rPr>
+          <w:lang w:val="ru-RU"/>
+        </w:rPr>
+        <w:t xml:space="preserve">не имеет непосредственной ссылки на </w:t>
+      </w:r>
+      <w:proofErr w:type="gramStart"/>
+      <w:r>
+        <w:rPr>
+          <w:lang w:val="en-US"/>
+        </w:rPr>
+        <w:t>View</w:t>
+      </w:r>
+      <w:proofErr w:type="gramEnd"/>
+      <w:r>
+        <w:rPr>
+          <w:lang w:val="ru-RU"/>
+        </w:rPr>
+        <w:t xml:space="preserve"> и коммуникация между ними должна осуществляться посредством </w:t>
+      </w:r>
+      <w:proofErr w:type="spellStart"/>
+      <w:r>
+        <w:rPr>
+          <w:lang w:val="ru-RU"/>
+        </w:rPr>
+        <w:t>биндингов</w:t>
+      </w:r>
+      <w:proofErr w:type="spellEnd"/>
+      <w:r>
+        <w:rPr>
+          <w:lang w:val="ru-RU"/>
+        </w:rPr>
+        <w:t xml:space="preserve">, </w:t>
+      </w:r>
+      <w:r>
+        <w:rPr>
+          <w:lang w:val="ru-RU"/>
+        </w:rPr>
+        <w:t xml:space="preserve">то </w:t>
+      </w:r>
+      <w:proofErr w:type="spellStart"/>
+      <w:r>
+        <w:rPr>
+          <w:lang w:val="en-US"/>
+        </w:rPr>
+        <w:t>RxSwift</w:t>
+      </w:r>
+      <w:proofErr w:type="spellEnd"/>
+      <w:r>
+        <w:rPr>
+          <w:lang w:val="ru-RU"/>
+        </w:rPr>
+        <w:t xml:space="preserve"> </w:t>
+      </w:r>
+      <w:r>
+        <w:rPr>
+          <w:lang w:val="ru-RU"/>
+        </w:rPr>
+        <w:t>хорошо подходит для реализации данной задачи</w:t>
+      </w:r>
+      <w:r>
+        <w:rPr>
+          <w:lang w:val="ru-RU"/>
+        </w:rPr>
+        <w:t xml:space="preserve">. </w:t>
+      </w:r>
+    </w:p>
+    <w:p>
+      <w:pPr>
+        <w:rPr>
+          <w:lang w:val="ru-RU"/>
+        </w:rPr>
+      </w:pPr>
+    </w:p>
+    <w:p>
+      <w:pPr>
+        <w:rPr>
+          <w:lang w:val="en-US"/>
+        </w:rPr>
+      </w:pPr>
+      <w:r>
+        <w:rPr>
+          <w:lang w:val="ru-RU"/>
+        </w:rPr>
+        <w:t>Представление (</w:t>
+      </w:r>
+      <w:proofErr w:type="spellStart"/>
+      <w:r>
+        <w:rPr>
+          <w:lang w:val="en-US"/>
+        </w:rPr>
+        <w:t>ViewController</w:t>
+      </w:r>
+      <w:proofErr w:type="spellEnd"/>
+      <w:r>
+        <w:rPr>
+          <w:lang w:val="ru-RU"/>
+        </w:rPr>
+        <w:t>)</w:t>
+      </w:r>
+      <w:r>
+        <w:rPr>
+          <w:lang w:val="ru-RU"/>
+        </w:rPr>
+        <w:t xml:space="preserve"> </w:t>
+      </w:r>
+      <w:r>
+        <w:rPr>
+          <w:lang w:val="ru-RU"/>
+        </w:rPr>
+        <w:t xml:space="preserve">содержит в себе ссылку на </w:t>
+      </w:r>
+      <w:proofErr w:type="spellStart"/>
+      <w:r>
+        <w:rPr>
+          <w:lang w:val="en-US"/>
+        </w:rPr>
+        <w:t>ViewModel</w:t>
+      </w:r>
+      <w:proofErr w:type="spellEnd"/>
+      <w:r>
+        <w:rPr>
+          <w:lang w:val="ru-RU"/>
+        </w:rPr>
+        <w:t xml:space="preserve"> </w:t>
+      </w:r>
+      <w:r>
+        <w:rPr>
+          <w:lang w:val="ru-RU"/>
+        </w:rPr>
+        <w:t>и при его обновлении</w:t>
+      </w:r>
+      <w:r>
+        <w:rPr>
+          <w:lang w:val="ru-RU"/>
+        </w:rPr>
+        <w:t xml:space="preserve">, </w:t>
+      </w:r>
+      <w:r>
+        <w:rPr>
+          <w:lang w:val="ru-RU"/>
+        </w:rPr>
+        <w:t>обновляется сам</w:t>
+      </w:r>
+      <w:r>
+        <w:rPr>
+          <w:lang w:val="ru-RU"/>
+        </w:rPr>
+        <w:t xml:space="preserve">. </w:t>
+      </w:r>
+      <w:r>
+        <w:rPr>
+          <w:lang w:val="ru-RU"/>
+        </w:rPr>
+        <w:t>Пример</w:t>
+      </w:r>
+      <w:r>
+        <w:rPr>
+          <w:lang w:val="en-US"/>
+        </w:rPr>
+        <w:t>:</w:t>
+      </w:r>
+    </w:p>
+    <w:p>
+      <w:pPr>
+        <w:rPr>
+          <w:lang w:val="en-US"/>
+        </w:rPr>
+      </w:pPr>
+    </w:p>
+    <w:p>
+      <w:pPr>
+        <w:jc w:val="center"/>
+        <w:rPr>
+          <w:lang w:val="en-US"/>
+        </w:rPr>
+      </w:pPr>
+      <w:r>
+        <w:rPr>
+          <w:lang w:val="en-US"/>
+        </w:rPr>
+        <w:lastRenderedPageBreak/>
+        <w:drawing>
+          <wp:inline distT="0" distB="0" distL="0" distR="0" wp14:anchorId="6CC93D6B" wp14:editId="5470DF03">
+            <wp:extent cx="3689684" cy="2088068"/>
+            <wp:effectExtent l="0" t="0" r="6350" b="0"/>
+            <wp:docPr id="14" name="Picture 14" descr="Graphical user interface, text&#10;&#10;Description automatically generated"/>
+            <wp:cNvGraphicFramePr>
+              <a:graphicFrameLocks xmlns:a="http://schemas.openxmlformats.org/drawingml/2006/main" noChangeAspect="1"/>
+            </wp:cNvGraphicFramePr>
+            <a:graphic xmlns:a="http://schemas.openxmlformats.org/drawingml/2006/main">
+              <a:graphicData uri="http://schemas.openxmlformats.org/drawingml/2006/picture">
+                <pic:pic xmlns:pic="http://schemas.openxmlformats.org/drawingml/2006/picture">
+                  <pic:nvPicPr>
+                    <pic:cNvPr id="1" name=""/>
+                    <pic:cNvPicPr/>
+                  </pic:nvPicPr>
+                  <pic:blipFill>
+                    <a:blip r:embed="rId24"/>
+                    <a:stretch>
+                      <a:fillRect/>
+                    </a:stretch>
+                  </pic:blipFill>
+                  <pic:spPr>
+                    <a:xfrm>
+                      <a:off x="0" y="0"/>
+                      <a:ext cx="3702321" cy="2095220"/>
+                    </a:xfrm>
+                    <a:prstGeom prst="rect">
+                      <a:avLst/>
+                    </a:prstGeom>
+                  </pic:spPr>
+                </pic:pic>
+              </a:graphicData>
+            </a:graphic>
+          </wp:inline>
+        </w:drawing>
+      </w:r>
+    </w:p>
+    <w:p>
+      <w:pPr>
+        <w:rPr>
+          <w:lang w:val="ru-RU"/>
+        </w:rPr>
+      </w:pPr>
+      <w:bookmarkStart w:id="0" w:name="OLE_LINK1"/>
+      <w:bookmarkStart w:id="1" w:name="OLE_LINK2"/>
+      <w:r>
+        <w:rPr>
+          <w:lang w:val="ru-RU"/>
+        </w:rPr>
+        <w:t xml:space="preserve">Методы из </w:t>
+      </w:r>
+      <w:proofErr w:type="spellStart"/>
+      <w:r>
+        <w:rPr>
+          <w:lang w:val="en-US"/>
+        </w:rPr>
+        <w:t>ViewModel</w:t>
+      </w:r>
+      <w:proofErr w:type="spellEnd"/>
+      <w:r>
+        <w:rPr>
+          <w:lang w:val="ru-RU"/>
+        </w:rPr>
+        <w:t xml:space="preserve"> </w:t>
+      </w:r>
+      <w:r>
+        <w:rPr>
+          <w:lang w:val="ru-RU"/>
+        </w:rPr>
+        <w:t>совершают запросы в сеть</w:t>
+      </w:r>
+      <w:r>
+        <w:rPr>
+          <w:lang w:val="ru-RU"/>
+        </w:rPr>
+        <w:t xml:space="preserve">, </w:t>
+      </w:r>
+      <w:r>
+        <w:rPr>
+          <w:lang w:val="ru-RU"/>
+        </w:rPr>
+        <w:t xml:space="preserve">используя </w:t>
+      </w:r>
+      <w:proofErr w:type="spellStart"/>
+      <w:r>
+        <w:rPr>
+          <w:lang w:val="en-US"/>
+        </w:rPr>
+        <w:t>Alamofire</w:t>
+      </w:r>
+      <w:proofErr w:type="spellEnd"/>
+      <w:r>
+        <w:rPr>
+          <w:lang w:val="ru-RU"/>
+        </w:rPr>
+        <w:t xml:space="preserve"> </w:t>
+      </w:r>
+      <w:r>
+        <w:rPr>
+          <w:lang w:val="ru-RU"/>
+        </w:rPr>
+        <w:t xml:space="preserve">и </w:t>
+      </w:r>
+      <w:proofErr w:type="spellStart"/>
+      <w:r>
+        <w:rPr>
+          <w:lang w:val="ru-RU"/>
+        </w:rPr>
+        <w:t>парсят</w:t>
+      </w:r>
+      <w:proofErr w:type="spellEnd"/>
+      <w:r>
+        <w:rPr>
+          <w:lang w:val="ru-RU"/>
+        </w:rPr>
+        <w:t xml:space="preserve"> полученные данных при помощи </w:t>
+      </w:r>
+      <w:proofErr w:type="spellStart"/>
+      <w:r>
+        <w:rPr>
+          <w:lang w:val="en-US"/>
+        </w:rPr>
+        <w:t>SwiftSoup</w:t>
+      </w:r>
+      <w:proofErr w:type="spellEnd"/>
+      <w:r>
+        <w:rPr>
+          <w:lang w:val="ru-RU"/>
+        </w:rPr>
+        <w:t xml:space="preserve"> </w:t>
+      </w:r>
+      <w:r>
+        <w:rPr>
+          <w:lang w:val="ru-RU"/>
+        </w:rPr>
+        <w:t xml:space="preserve">для </w:t>
+      </w:r>
+      <w:r>
+        <w:rPr>
+          <w:lang w:val="en-US"/>
+        </w:rPr>
+        <w:t>HTML</w:t>
+      </w:r>
+      <w:r>
+        <w:rPr>
+          <w:lang w:val="ru-RU"/>
+        </w:rPr>
+        <w:t xml:space="preserve"> и </w:t>
+      </w:r>
+      <w:proofErr w:type="spellStart"/>
+      <w:r>
+        <w:rPr>
+          <w:lang w:val="en-US"/>
+        </w:rPr>
+        <w:t>S</w:t>
+      </w:r>
+      <w:r>
+        <w:rPr>
+          <w:lang w:val="en-US"/>
+        </w:rPr>
+        <w:t>wifty</w:t>
+      </w:r>
+      <w:r>
+        <w:rPr>
+          <w:lang w:val="en-US"/>
+        </w:rPr>
+        <w:t>JSON</w:t>
+      </w:r>
+      <w:proofErr w:type="spellEnd"/>
+      <w:r>
+        <w:rPr>
+          <w:lang w:val="ru-RU"/>
+        </w:rPr>
+        <w:t xml:space="preserve"> для </w:t>
+      </w:r>
+      <w:r>
+        <w:rPr>
+          <w:lang w:val="en-US"/>
+        </w:rPr>
+        <w:t>JSON</w:t>
+      </w:r>
+      <w:r>
+        <w:rPr>
+          <w:lang w:val="ru-RU"/>
+        </w:rPr>
+        <w:t>.</w:t>
+      </w:r>
+    </w:p>
+    <w:bookmarkEnd w:id="0"/>
+    <w:bookmarkEnd w:id="1"/>
+    <w:p>
+      <w:pPr>
+        <w:rPr>
+          <w:lang w:val="ru-RU"/>
+        </w:rPr>
+      </w:pPr>
+    </w:p>
+    <w:p>
+      <w:pPr>
+        <w:rPr>
+          <w:lang w:val="en-US"/>
+        </w:rPr>
+      </w:pPr>
+      <w:r>
+        <w:rPr>
+          <w:lang w:val="ru-RU"/>
+        </w:rPr>
+        <w:t>Разработанные экраны</w:t>
+      </w:r>
+      <w:r>
+        <w:rPr>
+          <w:lang w:val="en-US"/>
+        </w:rPr>
+        <w:t>:</w:t>
+      </w:r>
+    </w:p>
+    <w:p>
+      <w:pPr>
+        <w:rPr>
+          <w:lang w:val="ru-RU"/>
+        </w:rPr>
+      </w:pPr>
+      <w:r>
+        <w:rPr>
+          <w:lang w:val="ru-RU"/>
+        </w:rPr>
+        <w:t>Расписание может быть выбрано в боковом меню</w:t>
+      </w:r>
+      <w:r>
+        <w:rPr>
+          <w:lang w:val="ru-RU"/>
+        </w:rPr>
+        <w:t>:</w:t>
+      </w:r>
+    </w:p>
+    <w:p>
+      <w:pPr>
+        <w:rPr>
+          <w:lang w:val="ru-RU"/>
+        </w:rPr>
+      </w:pPr>
+    </w:p>
+    <w:p>
+      <w:pPr>
+        <w:jc w:val="center"/>
+        <w:rPr>
+          <w:lang w:val="en-US"/>
+        </w:rPr>
+      </w:pPr>
+      <w:r>
+        <w:rPr>
+          <w:noProof/>
+          <w:lang w:val="ru-RU"/>
+        </w:rPr>
+        <w:drawing>
+          <wp:inline distT="0" distB="0" distL="0" distR="0" wp14:anchorId="3F6BD21E" wp14:editId="2668AA28">
+            <wp:extent cx="1962000" cy="4284000"/>
+            <wp:effectExtent l="0" t="0" r="0" b="0"/>
+            <wp:docPr id="15" name="Picture 15" descr="Graphical user interface, table&#10;&#10;Description automatically generated with medium confidence"/>
+            <wp:cNvGraphicFramePr>
+              <a:graphicFrameLocks xmlns:a="http://schemas.openxmlformats.org/drawingml/2006/main" noChangeAspect="1"/>
+            </wp:cNvGraphicFramePr>
+            <a:graphic xmlns:a="http://schemas.openxmlformats.org/drawingml/2006/main">
+              <a:graphicData uri="http://schemas.openxmlformats.org/drawingml/2006/picture">
+                <pic:pic xmlns:pic="http://schemas.openxmlformats.org/drawingml/2006/picture">
+                  <pic:nvPicPr>
+                    <pic:cNvPr id="15" name="Simulator Screen Shot - iPhone 11 - 2021-04-10 at 14.02.23.png"/>
+                    <pic:cNvPicPr/>
+                  </pic:nvPicPr>
+                  <pic:blipFill>
+                    <a:blip r:embed="rId25" cstate="print">
+                      <a:extLst>
+                        <a:ext uri="{28A0092B-C50C-407E-A947-70E740481C1C}">
+                          <a14:useLocalDpi xmlns:a14="http://schemas.microsoft.com/office/drawing/2010/main" val="0"/>
+                        </a:ext>
+                      </a:extLst>
+                    </a:blip>
+                    <a:stretch>
+                      <a:fillRect/>
+                    </a:stretch>
+                  </pic:blipFill>
+                  <pic:spPr>
+                    <a:xfrm>
+                      <a:off x="0" y="0"/>
+                      <a:ext cx="1962000" cy="4284000"/>
+                    </a:xfrm>
+                    <a:prstGeom prst="rect">
+                      <a:avLst/>
+                    </a:prstGeom>
+                  </pic:spPr>
+                </pic:pic>
+              </a:graphicData>
+            </a:graphic>
+          </wp:inline>
+        </w:drawing>
+      </w:r>
+    </w:p>
+    <w:p>
+      <w:pPr>
+        <w:jc w:val="center"/>
+        <w:rPr>
+          <w:lang w:val="en-US"/>
+        </w:rPr>
+      </w:pPr>
+      <w:r>
+        <w:rPr>
+          <w:noProof/>
+          <w:lang w:val="ru-RU"/>
+        </w:rPr>
+        <w:lastRenderedPageBreak/>
+        <w:drawing>
+          <wp:inline distT="0" distB="0" distL="0" distR="0" wp14:anchorId="5C881F96" wp14:editId="6D30AC02">
+            <wp:extent cx="1962000" cy="4248000"/>
+            <wp:effectExtent l="0" t="0" r="0" b="0"/>
+            <wp:docPr id="16" name="Picture 16" descr="Table&#10;&#10;Description automatically generated"/>
+            <wp:cNvGraphicFramePr>
+              <a:graphicFrameLocks xmlns:a="http://schemas.openxmlformats.org/drawingml/2006/main" noChangeAspect="1"/>
+            </wp:cNvGraphicFramePr>
+            <a:graphic xmlns:a="http://schemas.openxmlformats.org/drawingml/2006/main">
+              <a:graphicData uri="http://schemas.openxmlformats.org/drawingml/2006/picture">
+                <pic:pic xmlns:pic="http://schemas.openxmlformats.org/drawingml/2006/picture">
+                  <pic:nvPicPr>
+                    <pic:cNvPr id="16" name="Simulator Screen Shot - iPhone 11 - 2021-04-10 at 14.02.31.png"/>
+                    <pic:cNvPicPr/>
+                  </pic:nvPicPr>
+                  <pic:blipFill>
+                    <a:blip r:embed="rId26" cstate="print">
+                      <a:extLst>
+                        <a:ext uri="{28A0092B-C50C-407E-A947-70E740481C1C}">
+                          <a14:useLocalDpi xmlns:a14="http://schemas.microsoft.com/office/drawing/2010/main" val="0"/>
+                        </a:ext>
+                      </a:extLst>
+                    </a:blip>
+                    <a:stretch>
+                      <a:fillRect/>
+                    </a:stretch>
+                  </pic:blipFill>
+                  <pic:spPr>
+                    <a:xfrm>
+                      <a:off x="0" y="0"/>
+                      <a:ext cx="1962000" cy="4248000"/>
+                    </a:xfrm>
+                    <a:prstGeom prst="rect">
+                      <a:avLst/>
+                    </a:prstGeom>
+                  </pic:spPr>
+                </pic:pic>
+              </a:graphicData>
+            </a:graphic>
+          </wp:inline>
+        </w:drawing>
+      </w:r>
+      <w:r>
+        <w:rPr>
+          <w:lang w:val="en-US"/>
+        </w:rPr>
+        <w:tab/>
+      </w:r>
+      <w:r>
+        <w:rPr>
+          <w:lang w:val="en-US"/>
+        </w:rPr>
+        <w:tab/>
+      </w:r>
+      <w:r>
+        <w:rPr>
+          <w:lang w:val="en-US"/>
+        </w:rPr>
+        <w:tab/>
+      </w:r>
+      <w:r>
+        <w:rPr>
+          <w:noProof/>
+          <w:lang w:val="ru-RU"/>
+        </w:rPr>
+        <w:drawing>
+          <wp:inline distT="0" distB="0" distL="0" distR="0" wp14:anchorId="23BD4341" wp14:editId="2EC9E610">
+            <wp:extent cx="1962000" cy="4248000"/>
+            <wp:effectExtent l="0" t="0" r="0" b="0"/>
+            <wp:docPr id="17" name="Picture 17" descr="Table&#10;&#10;Description automatically generated with medium confidence"/>
+            <wp:cNvGraphicFramePr>
+              <a:graphicFrameLocks xmlns:a="http://schemas.openxmlformats.org/drawingml/2006/main" noChangeAspect="1"/>
+            </wp:cNvGraphicFramePr>
+            <a:graphic xmlns:a="http://schemas.openxmlformats.org/drawingml/2006/main">
+              <a:graphicData uri="http://schemas.openxmlformats.org/drawingml/2006/picture">
+                <pic:pic xmlns:pic="http://schemas.openxmlformats.org/drawingml/2006/picture">
+                  <pic:nvPicPr>
+                    <pic:cNvPr id="17" name="Simulator Screen Shot - iPhone 11 - 2021-04-10 at 14.03.18.png"/>
+                    <pic:cNvPicPr/>
+                  </pic:nvPicPr>
+                  <pic:blipFill>
+                    <a:blip r:embed="rId27" cstate="print">
+                      <a:extLst>
+                        <a:ext uri="{28A0092B-C50C-407E-A947-70E740481C1C}">
+                          <a14:useLocalDpi xmlns:a14="http://schemas.microsoft.com/office/drawing/2010/main" val="0"/>
+                        </a:ext>
+                      </a:extLst>
+                    </a:blip>
+                    <a:stretch>
+                      <a:fillRect/>
+                    </a:stretch>
+                  </pic:blipFill>
+                  <pic:spPr>
+                    <a:xfrm>
+                      <a:off x="0" y="0"/>
+                      <a:ext cx="1962000" cy="4248000"/>
+                    </a:xfrm>
+                    <a:prstGeom prst="rect">
+                      <a:avLst/>
+                    </a:prstGeom>
+                  </pic:spPr>
+                </pic:pic>
+              </a:graphicData>
+            </a:graphic>
+          </wp:inline>
+        </w:drawing>
+      </w:r>
+    </w:p>
+    <w:p>
+      <w:pPr>
+        <w:rPr>
+          <w:b/>
+          <w:bCs/>
+          <w:lang w:val="ru-RU"/>
+        </w:rPr>
+      </w:pPr>
+    </w:p>
+    <w:p>
+      <w:pPr>
+        <w:rPr>
+          <w:lang w:val="ru-RU"/>
+        </w:rPr>
+      </w:pPr>
+      <w:r>
+        <w:rPr>
+          <w:lang w:val="ru-RU"/>
+        </w:rPr>
+        <w:t xml:space="preserve">Для разработки </w:t>
+      </w:r>
+      <w:r>
+        <w:rPr>
+          <w:lang w:val="ru-RU"/>
+        </w:rPr>
+        <w:t xml:space="preserve">экрана расписаний используем </w:t>
+      </w:r>
+      <w:proofErr w:type="spellStart"/>
+      <w:r>
+        <w:rPr>
+          <w:lang w:val="en-US"/>
+        </w:rPr>
+        <w:t>UIView</w:t>
+      </w:r>
+      <w:proofErr w:type="spellEnd"/>
+      <w:r>
+        <w:rPr>
+          <w:lang w:val="ru-RU"/>
+        </w:rPr>
+        <w:t xml:space="preserve"> </w:t>
+      </w:r>
+      <w:r>
+        <w:rPr>
+          <w:lang w:val="ru-RU"/>
+        </w:rPr>
+        <w:t>для</w:t>
+      </w:r>
+      <w:r>
+        <w:rPr>
+          <w:lang w:val="ru-RU"/>
+        </w:rPr>
+        <w:t xml:space="preserve"> </w:t>
+      </w:r>
+      <w:r>
+        <w:rPr>
+          <w:lang w:val="ru-RU"/>
+        </w:rPr>
+        <w:t>верхней панели</w:t>
+      </w:r>
+      <w:r>
+        <w:rPr>
+          <w:lang w:val="ru-RU"/>
+        </w:rPr>
+        <w:t xml:space="preserve">, </w:t>
+      </w:r>
+      <w:r>
+        <w:rPr>
+          <w:lang w:val="ru-RU"/>
+        </w:rPr>
+        <w:t>содержащей день недели</w:t>
+      </w:r>
+      <w:r>
+        <w:rPr>
+          <w:lang w:val="ru-RU"/>
+        </w:rPr>
+        <w:t xml:space="preserve">, </w:t>
+      </w:r>
+      <w:r>
+        <w:rPr>
+          <w:lang w:val="ru-RU"/>
+        </w:rPr>
+        <w:t>название группы и тип недели</w:t>
+      </w:r>
+      <w:r>
+        <w:rPr>
+          <w:lang w:val="ru-RU"/>
+        </w:rPr>
+        <w:t xml:space="preserve">. </w:t>
+      </w:r>
+      <w:r>
+        <w:rPr>
+          <w:lang w:val="ru-RU"/>
+        </w:rPr>
+        <w:t xml:space="preserve">Через </w:t>
+      </w:r>
+      <w:proofErr w:type="spellStart"/>
+      <w:r>
+        <w:rPr>
+          <w:lang w:val="en-US"/>
+        </w:rPr>
+        <w:t>RxSwift</w:t>
+      </w:r>
+      <w:proofErr w:type="spellEnd"/>
+      <w:r>
+        <w:rPr>
+          <w:lang w:val="ru-RU"/>
+        </w:rPr>
+        <w:t xml:space="preserve"> </w:t>
+      </w:r>
+      <w:r>
+        <w:rPr>
+          <w:lang w:val="ru-RU"/>
+        </w:rPr>
+        <w:t xml:space="preserve">кнопка типа недели привязана к открытию/закрытию таблицы </w:t>
+      </w:r>
+      <w:proofErr w:type="spellStart"/>
+      <w:r>
+        <w:rPr>
+          <w:lang w:val="en-US"/>
+        </w:rPr>
+        <w:t>UITableView</w:t>
+      </w:r>
+      <w:proofErr w:type="spellEnd"/>
+      <w:r>
+        <w:rPr>
+          <w:lang w:val="ru-RU"/>
+        </w:rPr>
+        <w:t xml:space="preserve"> </w:t>
+      </w:r>
+      <w:r>
+        <w:rPr>
+          <w:lang w:val="ru-RU"/>
+        </w:rPr>
+        <w:t>со статическими данными (</w:t>
+      </w:r>
+      <w:r>
+        <w:rPr>
+          <w:lang w:val="en-US"/>
+        </w:rPr>
+        <w:t>Observable</w:t>
+      </w:r>
+      <w:r>
+        <w:rPr>
+          <w:lang w:val="ru-RU"/>
+        </w:rPr>
+        <w:t>.</w:t>
+      </w:r>
+      <w:r>
+        <w:rPr>
+          <w:lang w:val="en-US"/>
+        </w:rPr>
+        <w:t>just</w:t>
+      </w:r>
+      <w:r>
+        <w:rPr>
+          <w:lang w:val="ru-RU"/>
+        </w:rPr>
+        <w:t>)</w:t>
+      </w:r>
+      <w:r>
+        <w:rPr>
+          <w:lang w:val="ru-RU"/>
+        </w:rPr>
+        <w:t>.</w:t>
+      </w:r>
+      <w:r>
+        <w:rPr>
+          <w:lang w:val="ru-RU"/>
+        </w:rPr>
+        <w:t xml:space="preserve"> </w:t>
+      </w:r>
+      <w:r>
+        <w:rPr>
+          <w:lang w:val="ru-RU"/>
+        </w:rPr>
+        <w:t xml:space="preserve">Дни и числа недели реализованы при помощи </w:t>
+      </w:r>
+      <w:proofErr w:type="spellStart"/>
+      <w:r>
+        <w:rPr>
+          <w:lang w:val="en-US"/>
+        </w:rPr>
+        <w:t>UIStackView</w:t>
+      </w:r>
+      <w:proofErr w:type="spellEnd"/>
+      <w:r>
+        <w:rPr>
+          <w:lang w:val="ru-RU"/>
+        </w:rPr>
+        <w:t>.</w:t>
+      </w:r>
+      <w:r>
+        <w:rPr>
+          <w:lang w:val="ru-RU"/>
+        </w:rPr>
+        <w:t xml:space="preserve"> </w:t>
+      </w:r>
+      <w:r>
+        <w:rPr>
+          <w:lang w:val="ru-RU"/>
+        </w:rPr>
+        <w:t xml:space="preserve">Расписание пар и экзаменов представляет собой </w:t>
+      </w:r>
+      <w:proofErr w:type="spellStart"/>
+      <w:r>
+        <w:rPr>
+          <w:lang w:val="en-US"/>
+        </w:rPr>
+        <w:t>UIScrollView</w:t>
+      </w:r>
+      <w:proofErr w:type="spellEnd"/>
+      <w:r>
+        <w:rPr>
+          <w:lang w:val="ru-RU"/>
+        </w:rPr>
+        <w:t xml:space="preserve">, </w:t>
+      </w:r>
+      <w:r>
+        <w:rPr>
+          <w:lang w:val="ru-RU"/>
+        </w:rPr>
+        <w:t xml:space="preserve">содержащий карточки </w:t>
+      </w:r>
+      <w:proofErr w:type="spellStart"/>
+      <w:r>
+        <w:rPr>
+          <w:lang w:val="en-US"/>
+        </w:rPr>
+        <w:t>UIView</w:t>
+      </w:r>
+      <w:proofErr w:type="spellEnd"/>
+      <w:r>
+        <w:rPr>
+          <w:lang w:val="ru-RU"/>
+        </w:rPr>
+        <w:t xml:space="preserve">. </w:t>
+      </w:r>
+      <w:r>
+        <w:rPr>
+          <w:lang w:val="ru-RU"/>
+        </w:rPr>
+        <w:t xml:space="preserve">Жесты для перехода между днями недели реализованы при помощи </w:t>
+      </w:r>
+      <w:proofErr w:type="spellStart"/>
+      <w:r>
+        <w:rPr>
+          <w:lang w:val="en-US"/>
+        </w:rPr>
+        <w:t>RxGesture</w:t>
+      </w:r>
+      <w:proofErr w:type="spellEnd"/>
+      <w:r>
+        <w:rPr>
+          <w:lang w:val="ru-RU"/>
+        </w:rPr>
+        <w:t xml:space="preserve">. </w:t>
+      </w:r>
+    </w:p>
+    <w:p>
+      <w:pPr>
+        <w:rPr>
+          <w:b/>
+          <w:bCs/>
+          <w:lang w:val="ru-RU"/>
+        </w:rPr>
+      </w:pPr>
+    </w:p>
+    <w:p>
+      <w:pPr>
+        <w:jc w:val="center"/>
+        <w:rPr>
+          <w:b/>
+          <w:bCs/>
+          <w:lang w:val="ru-RU"/>
+        </w:rPr>
+      </w:pPr>
+      <w:r>
+        <w:rPr>
+          <w:b/>
+          <w:bCs/>
+          <w:noProof/>
+          <w:lang w:val="ru-RU"/>
+        </w:rPr>
+        <w:lastRenderedPageBreak/>
+        <w:drawing>
+          <wp:inline distT="0" distB="0" distL="0" distR="0" wp14:anchorId="6B8FEB6E" wp14:editId="05FDDE25">
+            <wp:extent cx="1962000" cy="4248000"/>
+            <wp:effectExtent l="0" t="0" r="0" b="0"/>
+            <wp:docPr id="20" name="Picture 20" descr="Graphical user interface, text, application, chat or text message&#10;&#10;Description automatically generated"/>
+            <wp:cNvGraphicFramePr>
+              <a:graphicFrameLocks xmlns:a="http://schemas.openxmlformats.org/drawingml/2006/main" noChangeAspect="1"/>
+            </wp:cNvGraphicFramePr>
+            <a:graphic xmlns:a="http://schemas.openxmlformats.org/drawingml/2006/main">
+              <a:graphicData uri="http://schemas.openxmlformats.org/drawingml/2006/picture">
+                <pic:pic xmlns:pic="http://schemas.openxmlformats.org/drawingml/2006/picture">
+                  <pic:nvPicPr>
+                    <pic:cNvPr id="20" name="Simulator Screen Shot - iPhone 11 - 2021-04-06 at 16.38.13.png"/>
+                    <pic:cNvPicPr/>
+                  </pic:nvPicPr>
+                  <pic:blipFill>
+                    <a:blip r:embed="rId28" cstate="print">
+                      <a:extLst>
+                        <a:ext uri="{28A0092B-C50C-407E-A947-70E740481C1C}">
+                          <a14:useLocalDpi xmlns:a14="http://schemas.microsoft.com/office/drawing/2010/main" val="0"/>
+                        </a:ext>
+                      </a:extLst>
+                    </a:blip>
+                    <a:stretch>
+                      <a:fillRect/>
+                    </a:stretch>
+                  </pic:blipFill>
+                  <pic:spPr>
+                    <a:xfrm>
+                      <a:off x="0" y="0"/>
+                      <a:ext cx="1962000" cy="4248000"/>
+                    </a:xfrm>
+                    <a:prstGeom prst="rect">
+                      <a:avLst/>
+                    </a:prstGeom>
+                  </pic:spPr>
+                </pic:pic>
+              </a:graphicData>
+            </a:graphic>
+          </wp:inline>
+        </w:drawing>
+      </w:r>
+    </w:p>
+    <w:p>
+      <w:pPr>
+        <w:jc w:val="center"/>
+        <w:rPr>
+          <w:b/>
+          <w:bCs/>
+          <w:lang w:val="ru-RU"/>
+        </w:rPr>
+      </w:pPr>
+    </w:p>
+    <w:p>
+      <w:pPr>
+        <w:jc w:val="center"/>
+        <w:rPr>
+          <w:b/>
+          <w:bCs/>
+          <w:lang w:val="ru-RU"/>
+        </w:rPr>
+      </w:pPr>
+    </w:p>
+    <w:p>
+      <w:pPr>
+        <w:rPr>
+          <w:b/>
+          <w:bCs/>
+          <w:lang w:val="ru-RU"/>
+        </w:rPr>
+      </w:pPr>
+    </w:p>
+    <w:p>
+      <w:pPr>
+        <w:rPr>
+          <w:b/>
+          <w:bCs/>
+          <w:lang w:val="ru-RU"/>
+        </w:rPr>
+      </w:pPr>
+      <w:r>
+        <w:rPr>
+          <w:b/>
+          <w:bCs/>
+          <w:lang w:val="ru-RU"/>
+        </w:rPr>
+        <w:t>3</w:t>
+      </w:r>
+      <w:r>
+        <w:rPr>
+          <w:b/>
+          <w:bCs/>
+          <w:lang w:val="ru-RU"/>
+        </w:rPr>
+        <w:t xml:space="preserve">.3. </w:t>
+      </w:r>
+      <w:r>
+        <w:rPr>
+          <w:b/>
+          <w:bCs/>
+          <w:lang w:val="ru-RU"/>
+        </w:rPr>
+        <w:t>Программирование раздела «Навигация» и интеграция с базой данных</w:t>
+      </w:r>
+    </w:p>
+    <w:p>
+      <w:pPr>
+        <w:rPr>
+          <w:b/>
+          <w:bCs/>
+          <w:lang w:val="ru-RU"/>
+        </w:rPr>
+      </w:pPr>
+      <w:r>
+        <w:rPr>
+          <w:b/>
+          <w:bCs/>
+          <w:lang w:val="ru-RU"/>
+        </w:rPr>
+        <w:t>3</w:t>
+      </w:r>
+      <w:r>
+        <w:rPr>
+          <w:b/>
+          <w:bCs/>
+          <w:lang w:val="ru-RU"/>
+        </w:rPr>
+        <w:t xml:space="preserve">.4. </w:t>
+      </w:r>
+      <w:r>
+        <w:rPr>
+          <w:b/>
+          <w:bCs/>
+          <w:lang w:val="ru-RU"/>
+        </w:rPr>
+        <w:t>Реализация расписания занятий для преподавателей</w:t>
+      </w:r>
+    </w:p>
+    <w:p>
+      <w:pPr>
+        <w:rPr>
+          <w:b/>
+          <w:bCs/>
+          <w:lang w:val="ru-RU"/>
+        </w:rPr>
+      </w:pPr>
+    </w:p>
+    <w:p>
+      <w:pPr>
+        <w:rPr>
+          <w:b/>
+          <w:bCs/>
+          <w:lang w:val="ru-RU"/>
+        </w:rPr>
+      </w:pPr>
+      <w:r>
+        <w:rPr>
+          <w:b/>
+          <w:bCs/>
+          <w:lang w:val="ru-RU"/>
+        </w:rPr>
+        <w:t>3</w:t>
+      </w:r>
+      <w:r>
+        <w:rPr>
+          <w:b/>
+          <w:bCs/>
+          <w:lang w:val="ru-RU"/>
+        </w:rPr>
+        <w:t xml:space="preserve">.5. </w:t>
+      </w:r>
+      <w:r>
+        <w:rPr>
+          <w:b/>
+          <w:bCs/>
+          <w:lang w:val="ru-RU"/>
+        </w:rPr>
+        <w:t>Создание раздела «Пункты питания»</w:t>
+      </w:r>
+    </w:p>
+    <w:p>
+      <w:pPr>
+        <w:rPr>
+          <w:b/>
+          <w:bCs/>
+          <w:lang w:val="ru-RU"/>
+        </w:rPr>
+      </w:pPr>
+      <w:r>
+        <w:rPr>
+          <w:b/>
+          <w:bCs/>
+          <w:lang w:val="ru-RU"/>
+        </w:rPr>
+        <w:t>3</w:t>
+      </w:r>
+      <w:r>
+        <w:rPr>
+          <w:b/>
+          <w:bCs/>
+          <w:lang w:val="ru-RU"/>
+        </w:rPr>
+        <w:t xml:space="preserve">.6. </w:t>
+      </w:r>
+      <w:r>
+        <w:rPr>
+          <w:b/>
+          <w:bCs/>
+          <w:lang w:val="ru-RU"/>
+        </w:rPr>
+        <w:t>Реализация раздела «Личный кабинет»</w:t>
+      </w:r>
+    </w:p>
+    <w:p>
+      <w:pPr>
+        <w:rPr>
+          <w:b/>
+          <w:bCs/>
+          <w:lang w:val="ru-RU"/>
+        </w:rPr>
+      </w:pPr>
+    </w:p>
+    <w:p>
+      <w:pPr>
+        <w:rPr>
+          <w:b/>
+          <w:bCs/>
+          <w:lang w:val="ru-RU"/>
+        </w:rPr>
+      </w:pPr>
+      <w:r>
+        <w:rPr>
+          <w:b/>
+          <w:bCs/>
+          <w:lang w:val="ru-RU"/>
+        </w:rPr>
+        <w:t>3</w:t>
+      </w:r>
+      <w:r>
+        <w:rPr>
+          <w:b/>
+          <w:bCs/>
+          <w:lang w:val="en-US"/>
+        </w:rPr>
+        <w:t xml:space="preserve">.7. </w:t>
+      </w:r>
+      <w:r>
+        <w:rPr>
+          <w:b/>
+          <w:bCs/>
+          <w:lang w:val="ru-RU"/>
+        </w:rPr>
+        <w:t>Тестирование</w:t>
+      </w:r>
+    </w:p>
+    <w:p>
+      <w:pPr>
+        <w:rPr>
+          <w:b/>
+          <w:bCs/>
+          <w:lang w:val="ru-RU"/>
+        </w:rPr>
+      </w:pPr>
+      <w:r>
+        <w:rPr>
+          <w:b/>
+          <w:bCs/>
+          <w:lang w:val="ru-RU"/>
+        </w:rPr>
+        <w:t>Выводы по главе</w:t>
+      </w:r>
+    </w:p>
+    <w:p>
+      <w:pPr>
+        <w:rPr>
+          <w:b/>
+          <w:bCs/>
+          <w:lang w:val="ru-RU"/>
+        </w:rPr>
+      </w:pPr>
+    </w:p>
+    <w:p>
+      <w:pPr>
+        <w:jc w:val="center"/>
+        <w:rPr>
+          <w:b/>
+          <w:bCs/>
+          <w:lang w:val="ru-RU"/>
+        </w:rPr>
+      </w:pPr>
+      <w:r>
+        <w:rPr>
+          <w:b/>
+          <w:bCs/>
           <w:lang w:val="ru-RU"/>
         </w:rPr>
         <w:t>Заключение</w:t>
@@ -32107,21 +35869,28 @@
     </w:p>
     <w:p>
       <w:pPr>
-        <w:rPr>
-          <w:lang w:val="ru-RU"/>
-        </w:rPr>
-      </w:pPr>
-      <w:r>
-        <w:rPr>
-          <w:lang w:val="ru-RU"/>
-        </w:rPr>
-        <w:t>Список литературы</w:t>
-      </w:r>
-      <w:r>
-        <w:rPr>
-          <w:lang w:val="ru-RU"/>
-        </w:rPr>
-        <w:t>:</w:t>
+        <w:jc w:val="center"/>
+        <w:rPr>
+          <w:b/>
+          <w:bCs/>
+          <w:lang w:val="ru-RU"/>
+        </w:rPr>
+      </w:pPr>
+      <w:r>
+        <w:rPr>
+          <w:b/>
+          <w:bCs/>
+          <w:lang w:val="ru-RU"/>
+        </w:rPr>
+        <w:t xml:space="preserve">Список </w:t>
+      </w:r>
+      <w:r>
+        <w:rPr>
+          <w:b/>
+          <w:bCs/>
+          <w:lang w:val="ru-RU"/>
+        </w:rPr>
+        <w:t>использованных источников</w:t>
       </w:r>
     </w:p>
     <w:p>
@@ -32143,7 +35912,7 @@
         </w:rPr>
         <w:t xml:space="preserve">1) </w:t>
       </w:r>
-      <w:hyperlink r:id="rId19" w:history="1">
+      <w:hyperlink r:id="rId29" w:history="1">
         <w:r>
           <w:rPr>
             <w:rStyle w:val="Hyperlink"/>
@@ -32269,7 +36038,7 @@
         </w:rPr>
         <w:t xml:space="preserve">2) </w:t>
       </w:r>
-      <w:hyperlink r:id="rId20" w:history="1">
+      <w:hyperlink r:id="rId30" w:history="1">
         <w:r>
           <w:rPr>
             <w:rStyle w:val="Hyperlink"/>
@@ -32414,7 +36183,7 @@
         </w:rPr>
         <w:t xml:space="preserve">3) </w:t>
       </w:r>
-      <w:hyperlink r:id="rId21" w:history="1">
+      <w:hyperlink r:id="rId31" w:history="1">
         <w:r>
           <w:rPr>
             <w:rStyle w:val="Hyperlink"/>
@@ -32437,7 +36206,7 @@
         </w:rPr>
         <w:t xml:space="preserve">4) </w:t>
       </w:r>
-      <w:hyperlink r:id="rId22" w:history="1">
+      <w:hyperlink r:id="rId32" w:history="1">
         <w:r>
           <w:rPr>
             <w:rStyle w:val="Hyperlink"/>
@@ -32592,9 +36361,10 @@
           <w:u w:val="none"/>
           <w:lang w:val="ru-RU"/>
         </w:rPr>
+        <w:lastRenderedPageBreak/>
         <w:t xml:space="preserve">5) </w:t>
       </w:r>
-      <w:hyperlink r:id="rId23" w:history="1">
+      <w:hyperlink r:id="rId33" w:history="1">
         <w:r>
           <w:rPr>
             <w:rStyle w:val="Hyperlink"/>
@@ -32726,7 +36496,7 @@
         </w:rPr>
         <w:t xml:space="preserve"> </w:t>
       </w:r>
-      <w:hyperlink r:id="rId24" w:history="1">
+      <w:hyperlink r:id="rId34" w:history="1">
         <w:r>
           <w:rPr>
             <w:rStyle w:val="Hyperlink"/>
@@ -33080,7 +36850,7 @@
         </w:rPr>
         <w:t xml:space="preserve">8) </w:t>
       </w:r>
-      <w:hyperlink r:id="rId25" w:history="1">
+      <w:hyperlink r:id="rId35" w:history="1">
         <w:r>
           <w:rPr>
             <w:rStyle w:val="Hyperlink"/>
@@ -33252,7 +37022,7 @@
         </w:rPr>
         <w:t xml:space="preserve">9) </w:t>
       </w:r>
-      <w:hyperlink r:id="rId26" w:history="1">
+      <w:hyperlink r:id="rId36" w:history="1">
         <w:r>
           <w:rPr>
             <w:rStyle w:val="Hyperlink"/>
@@ -33401,7 +37171,7 @@
         </w:rPr>
         <w:t xml:space="preserve">10) </w:t>
       </w:r>
-      <w:hyperlink r:id="rId27" w:history="1">
+      <w:hyperlink r:id="rId37" w:history="1">
         <w:r>
           <w:rPr>
             <w:rStyle w:val="Hyperlink"/>
@@ -33421,7 +37191,6 @@
         <w:rPr>
           <w:lang w:val="en-US"/>
         </w:rPr>
-        <w:lastRenderedPageBreak/>
         <w:t xml:space="preserve">11) </w:t>
       </w:r>
       <w:r>
@@ -34596,6 +38365,11 @@
       <w:lang w:eastAsia="en-GB"/>
     </w:rPr>
   </w:style>
+  <w:style w:type="character" w:customStyle="1" w:styleId="pl-smi">
+    <w:name w:val="pl-smi"/>
+    <w:basedOn w:val="DefaultParagraphFont"/>
+    <w:rsid w:val="00EC2399"/>
+  </w:style>
 </w:styles>
 </file>
 
@@ -34899,7 +38673,7 @@
 </file>
 
 <file path=customXml/itemProps1.xml><?xml version="1.0" encoding="utf-8"?>
-<ds:datastoreItem xmlns:ds="http://schemas.openxmlformats.org/officeDocument/2006/customXml" ds:itemID="{4EEB0BE0-B59D-0745-9D53-FE51386B8299}">
+<ds:datastoreItem xmlns:ds="http://schemas.openxmlformats.org/officeDocument/2006/customXml" ds:itemID="{1F2FBC10-C1E6-ED42-9FA6-A2803D887EAA}">
   <ds:schemaRefs>
     <ds:schemaRef ds:uri="http://schemas.openxmlformats.org/officeDocument/2006/bibliography"/>
   </ds:schemaRefs>

</xml_diff>